<commit_message>
finish paper paragraph 1
</commit_message>
<xml_diff>
--- a/Documents/paper.docx
+++ b/Documents/paper.docx
@@ -68,72 +68,6 @@
       </w:r>
     </w:p>
     <w:bookmarkEnd w:id="0"/>
-    <w:p>
-      <w:pPr>
-        <w:pStyle w:val="1"/>
-        <w:snapToGrid w:val="0"/>
-        <w:jc w:val="center"/>
-        <w:rPr>
-          <w:rFonts w:eastAsia="標楷體"/>
-          <w:b/>
-        </w:rPr>
-      </w:pPr>
-      <w:r>
-        <w:rPr>
-          <w:rFonts w:eastAsia="標楷體" w:hint="eastAsia"/>
-          <w:b/>
-        </w:rPr>
-        <w:t>人</w:t>
-      </w:r>
-      <w:r>
-        <w:rPr>
-          <w:rFonts w:eastAsia="標楷體" w:hint="eastAsia"/>
-          <w:b/>
-          <w:vertAlign w:val="superscript"/>
-        </w:rPr>
-        <w:t>1</w:t>
-      </w:r>
-      <w:r>
-        <w:rPr>
-          <w:rFonts w:eastAsia="標楷體" w:hint="eastAsia"/>
-          <w:b/>
-        </w:rPr>
-        <w:t xml:space="preserve">   </w:t>
-      </w:r>
-    </w:p>
-    <w:p>
-      <w:pPr>
-        <w:pStyle w:val="1"/>
-        <w:snapToGrid w:val="0"/>
-        <w:jc w:val="center"/>
-        <w:rPr>
-          <w:rFonts w:eastAsia="標楷體"/>
-          <w:b/>
-        </w:rPr>
-      </w:pPr>
-      <w:r>
-        <w:rPr>
-          <w:rFonts w:eastAsia="標楷體"/>
-          <w:b/>
-        </w:rPr>
-        <w:t xml:space="preserve"> </w:t>
-      </w:r>
-      <w:r>
-        <w:rPr>
-          <w:rFonts w:eastAsia="標楷體" w:hint="eastAsia"/>
-          <w:b/>
-          <w:vertAlign w:val="superscript"/>
-        </w:rPr>
-        <w:t>1</w:t>
-      </w:r>
-      <w:r>
-        <w:rPr>
-          <w:rFonts w:eastAsia="標楷體" w:hint="eastAsia"/>
-          <w:b/>
-        </w:rPr>
-        <w:t>學校</w:t>
-      </w:r>
-    </w:p>
     <w:p>
       <w:pPr>
         <w:pStyle w:val="1"/>
@@ -324,7 +258,7 @@
         <w:ind w:firstLine="0"/>
         <w:jc w:val="both"/>
         <w:rPr>
-          <w:rFonts w:ascii="Times New Roman" w:cs="Times New Roman" w:hint="eastAsia"/>
+          <w:rFonts w:ascii="Times New Roman" w:cs="Times New Roman"/>
           <w:color w:val="FF0000"/>
         </w:rPr>
       </w:pPr>
@@ -336,22 +270,36 @@
         <w:ind w:firstLine="360"/>
         <w:jc w:val="both"/>
         <w:rPr>
+          <w:rFonts w:ascii="標楷體" w:eastAsia="標楷體" w:hAnsi="標楷體"/>
+          <w:sz w:val="20"/>
+        </w:rPr>
+      </w:pPr>
+      <w:r>
+        <w:rPr>
           <w:rFonts w:ascii="標楷體" w:eastAsia="標楷體" w:hAnsi="標楷體" w:hint="eastAsia"/>
           <w:sz w:val="20"/>
         </w:rPr>
-      </w:pPr>
+        <w:t>現今</w:t>
+      </w:r>
       <w:r>
         <w:rPr>
           <w:rFonts w:ascii="標楷體" w:eastAsia="標楷體" w:hAnsi="標楷體" w:hint="eastAsia"/>
           <w:sz w:val="20"/>
         </w:rPr>
-        <w:t>現今台灣使用的國際醫療資訊交換標準HL7 CDA R2</w:t>
+        <w:t>臺</w:t>
       </w:r>
       <w:r>
         <w:rPr>
           <w:rFonts w:ascii="標楷體" w:eastAsia="標楷體" w:hAnsi="標楷體" w:hint="eastAsia"/>
           <w:sz w:val="20"/>
         </w:rPr>
+        <w:t>灣使用的國際醫療資訊交換標準HL7 CDA R2</w:t>
+      </w:r>
+      <w:r>
+        <w:rPr>
+          <w:rFonts w:ascii="標楷體" w:eastAsia="標楷體" w:hAnsi="標楷體" w:hint="eastAsia"/>
+          <w:sz w:val="20"/>
+        </w:rPr>
         <w:t xml:space="preserve"> </w:t>
       </w:r>
       <w:r>
@@ -363,6 +311,13 @@
       </w:r>
       <w:r>
         <w:rPr>
+          <w:rFonts w:ascii="標楷體" w:eastAsia="標楷體" w:hAnsi="標楷體" w:hint="eastAsia"/>
+          <w:sz w:val="20"/>
+        </w:rPr>
+        <w:t xml:space="preserve"> </w:t>
+      </w:r>
+      <w:r>
+        <w:rPr>
           <w:rFonts w:ascii="標楷體" w:eastAsia="標楷體" w:hAnsi="標楷體"/>
           <w:sz w:val="20"/>
         </w:rPr>
@@ -373,6 +328,13 @@
           <w:rFonts w:ascii="標楷體" w:eastAsia="標楷體" w:hAnsi="標楷體" w:hint="eastAsia"/>
           <w:sz w:val="20"/>
         </w:rPr>
+        <w:t xml:space="preserve"> </w:t>
+      </w:r>
+      <w:r>
+        <w:rPr>
+          <w:rFonts w:ascii="標楷體" w:eastAsia="標楷體" w:hAnsi="標楷體" w:hint="eastAsia"/>
+          <w:sz w:val="20"/>
+        </w:rPr>
         <w:t>)</w:t>
       </w:r>
       <w:r>
@@ -416,6 +378,190 @@
           <w:sz w:val="20"/>
         </w:rPr>
         <w:t>淘汰。</w:t>
+      </w:r>
+      <w:r>
+        <w:rPr>
+          <w:rFonts w:ascii="標楷體" w:eastAsia="標楷體" w:hAnsi="標楷體" w:hint="eastAsia"/>
+          <w:sz w:val="20"/>
+        </w:rPr>
+        <w:t>為此，</w:t>
+      </w:r>
+      <w:r>
+        <w:rPr>
+          <w:rFonts w:ascii="標楷體" w:eastAsia="標楷體" w:hAnsi="標楷體" w:hint="eastAsia"/>
+          <w:sz w:val="20"/>
+        </w:rPr>
+        <w:t>臺灣</w:t>
+      </w:r>
+      <w:r>
+        <w:rPr>
+          <w:rFonts w:ascii="標楷體" w:eastAsia="標楷體" w:hAnsi="標楷體" w:hint="eastAsia"/>
+          <w:sz w:val="20"/>
+        </w:rPr>
+        <w:t>計畫使用 HL7 ( H</w:t>
+      </w:r>
+      <w:r>
+        <w:rPr>
+          <w:rFonts w:ascii="標楷體" w:eastAsia="標楷體" w:hAnsi="標楷體"/>
+          <w:sz w:val="20"/>
+        </w:rPr>
+        <w:t>ealth level 7</w:t>
+      </w:r>
+      <w:r>
+        <w:rPr>
+          <w:rFonts w:ascii="標楷體" w:eastAsia="標楷體" w:hAnsi="標楷體" w:hint="eastAsia"/>
+          <w:sz w:val="20"/>
+        </w:rPr>
+        <w:t xml:space="preserve"> ) 新設計的 FHIR ( </w:t>
+      </w:r>
+      <w:r>
+        <w:rPr>
+          <w:rFonts w:ascii="標楷體" w:eastAsia="標楷體" w:hAnsi="標楷體" w:cs="Arial"/>
+          <w:color w:val="202122"/>
+          <w:sz w:val="20"/>
+          <w:shd w:val="clear" w:color="auto" w:fill="FFFFFF"/>
+        </w:rPr>
+        <w:t>Fast Healthcare Interoperability Resources</w:t>
+      </w:r>
+      <w:r>
+        <w:rPr>
+          <w:rFonts w:ascii="標楷體" w:eastAsia="標楷體" w:hAnsi="標楷體" w:cs="Arial" w:hint="eastAsia"/>
+          <w:color w:val="202122"/>
+          <w:sz w:val="20"/>
+          <w:shd w:val="clear" w:color="auto" w:fill="FFFFFF"/>
+        </w:rPr>
+        <w:t xml:space="preserve"> </w:t>
+      </w:r>
+      <w:r>
+        <w:rPr>
+          <w:rFonts w:ascii="標楷體" w:eastAsia="標楷體" w:hAnsi="標楷體" w:hint="eastAsia"/>
+          <w:sz w:val="20"/>
+        </w:rPr>
+        <w:t>)標準。</w:t>
+      </w:r>
+      <w:r>
+        <w:rPr>
+          <w:rFonts w:ascii="標楷體" w:eastAsia="標楷體" w:hAnsi="標楷體" w:hint="eastAsia"/>
+          <w:sz w:val="20"/>
+        </w:rPr>
+        <w:t>該標準透過統一病例格式解決缺乏統一規範的問題，並使用R</w:t>
+      </w:r>
+      <w:r>
+        <w:rPr>
+          <w:rFonts w:ascii="標楷體" w:eastAsia="標楷體" w:hAnsi="標楷體"/>
+          <w:sz w:val="20"/>
+        </w:rPr>
+        <w:t>ESTful API</w:t>
+      </w:r>
+      <w:r>
+        <w:rPr>
+          <w:rFonts w:ascii="標楷體" w:eastAsia="標楷體" w:hAnsi="標楷體" w:hint="eastAsia"/>
+          <w:sz w:val="20"/>
+        </w:rPr>
+        <w:t>使資料可在行動裝置中傳遞。綜合上述優點，國際正廣泛的採取醫療標準的更換</w:t>
+      </w:r>
+      <w:r>
+        <w:rPr>
+          <w:rFonts w:ascii="標楷體" w:eastAsia="標楷體" w:hAnsi="標楷體" w:hint="eastAsia"/>
+          <w:sz w:val="20"/>
+        </w:rPr>
+        <w:t>，台灣也在逐步推動FHIR標準的採用。</w:t>
+      </w:r>
+    </w:p>
+    <w:p>
+      <w:pPr>
+        <w:pStyle w:val="1"/>
+        <w:snapToGrid w:val="0"/>
+        <w:ind w:firstLine="360"/>
+        <w:jc w:val="both"/>
+        <w:rPr>
+          <w:rFonts w:ascii="標楷體" w:eastAsia="標楷體" w:hAnsi="標楷體" w:hint="eastAsia"/>
+          <w:sz w:val="20"/>
+        </w:rPr>
+      </w:pPr>
+      <w:r>
+        <w:rPr>
+          <w:rFonts w:ascii="標楷體" w:eastAsia="標楷體" w:hAnsi="標楷體" w:hint="eastAsia"/>
+          <w:sz w:val="20"/>
+        </w:rPr>
+        <w:t>然而，FHIR標準並未</w:t>
+      </w:r>
+      <w:r>
+        <w:rPr>
+          <w:rFonts w:ascii="標楷體" w:eastAsia="標楷體" w:hAnsi="標楷體" w:hint="eastAsia"/>
+          <w:sz w:val="20"/>
+        </w:rPr>
+        <w:t>明確</w:t>
+      </w:r>
+      <w:proofErr w:type="gramStart"/>
+      <w:r>
+        <w:rPr>
+          <w:rFonts w:ascii="標楷體" w:eastAsia="標楷體" w:hAnsi="標楷體" w:hint="eastAsia"/>
+          <w:sz w:val="20"/>
+        </w:rPr>
+        <w:t>規定</w:t>
+      </w:r>
+      <w:r>
+        <w:rPr>
+          <w:rFonts w:ascii="標楷體" w:eastAsia="標楷體" w:hAnsi="標楷體" w:hint="eastAsia"/>
+          <w:sz w:val="20"/>
+        </w:rPr>
+        <w:t>資安規範</w:t>
+      </w:r>
+      <w:proofErr w:type="gramEnd"/>
+      <w:r>
+        <w:rPr>
+          <w:rFonts w:ascii="標楷體" w:eastAsia="標楷體" w:hAnsi="標楷體" w:hint="eastAsia"/>
+          <w:sz w:val="20"/>
+        </w:rPr>
+        <w:t>，僅建議使用</w:t>
+      </w:r>
+      <w:r>
+        <w:rPr>
+          <w:rFonts w:ascii="標楷體" w:eastAsia="標楷體" w:hAnsi="標楷體"/>
+          <w:color w:val="333333"/>
+          <w:sz w:val="20"/>
+          <w:shd w:val="clear" w:color="auto" w:fill="FFFFFF"/>
+        </w:rPr>
+        <w:t>OAuth </w:t>
+      </w:r>
+      <w:r>
+        <w:rPr>
+          <w:rFonts w:ascii="標楷體" w:eastAsia="標楷體" w:hAnsi="標楷體" w:hint="eastAsia"/>
+          <w:color w:val="333333"/>
+          <w:sz w:val="20"/>
+          <w:shd w:val="clear" w:color="auto" w:fill="FFFFFF"/>
+        </w:rPr>
+        <w:t>作為認證標準</w:t>
+      </w:r>
+      <w:r>
+        <w:rPr>
+          <w:rFonts w:ascii="標楷體" w:eastAsia="標楷體" w:hAnsi="標楷體" w:hint="eastAsia"/>
+          <w:color w:val="333333"/>
+          <w:sz w:val="20"/>
+          <w:shd w:val="clear" w:color="auto" w:fill="FFFFFF"/>
+        </w:rPr>
+        <w:t>。在本文中，我們採用乙太坊技術做為認證基準。在</w:t>
+      </w:r>
+      <w:proofErr w:type="gramStart"/>
+      <w:r>
+        <w:rPr>
+          <w:rFonts w:ascii="標楷體" w:eastAsia="標楷體" w:hAnsi="標楷體" w:hint="eastAsia"/>
+          <w:color w:val="333333"/>
+          <w:sz w:val="20"/>
+          <w:shd w:val="clear" w:color="auto" w:fill="FFFFFF"/>
+        </w:rPr>
+        <w:t>區塊鏈上</w:t>
+      </w:r>
+      <w:proofErr w:type="gramEnd"/>
+      <w:r>
+        <w:rPr>
+          <w:rFonts w:ascii="標楷體" w:eastAsia="標楷體" w:hAnsi="標楷體" w:hint="eastAsia"/>
+          <w:color w:val="333333"/>
+          <w:sz w:val="20"/>
+          <w:shd w:val="clear" w:color="auto" w:fill="FFFFFF"/>
+        </w:rPr>
+        <w:t>儲存白名單。</w:t>
       </w:r>
     </w:p>
     <w:p>
@@ -746,7 +892,13 @@
         <w:rPr>
           <w:rFonts w:eastAsia="標楷體" w:hint="eastAsia"/>
         </w:rPr>
-        <w:t>就沒有採礦機制和礦工的角色，因為私有鏈通常作為某個企業、機構內部的</w:t>
+        <w:t>就沒有採礦機制和礦工的角色，因為私有鏈通常作為某個企業、機構內</w:t>
+      </w:r>
+      <w:r>
+        <w:rPr>
+          <w:rFonts w:eastAsia="標楷體" w:hint="eastAsia"/>
+        </w:rPr>
+        <w:t>部的</w:t>
       </w:r>
       <w:proofErr w:type="gramStart"/>
       <w:r>
@@ -862,13 +1014,7 @@
         <w:rPr>
           <w:rFonts w:eastAsia="標楷體" w:hint="eastAsia"/>
         </w:rPr>
-        <w:t>，提高運輸</w:t>
-      </w:r>
-      <w:r>
-        <w:rPr>
-          <w:rFonts w:eastAsia="標楷體" w:hint="eastAsia"/>
-        </w:rPr>
-        <w:t>過程的效率以及流程透明度。事實上，</w:t>
+        <w:t>，提高運輸過程的效率以及流程透明度。事實上，</w:t>
       </w:r>
       <w:proofErr w:type="gramStart"/>
       <w:r>
@@ -1496,24 +1642,28 @@
         </w:rPr>
         <w:t>的小額付款機制。客戶隨機選擇最後一個</w:t>
       </w:r>
+      <w:proofErr w:type="spellStart"/>
       <w:r>
         <w:rPr>
           <w:rFonts w:eastAsia="標楷體" w:hint="eastAsia"/>
         </w:rPr>
         <w:t>payword</w:t>
       </w:r>
+      <w:proofErr w:type="spellEnd"/>
       <w:r>
         <w:rPr>
           <w:rFonts w:eastAsia="標楷體" w:hint="eastAsia"/>
         </w:rPr>
         <w:t>，然後以相反的順序計算</w:t>
       </w:r>
+      <w:proofErr w:type="spellStart"/>
       <w:r>
         <w:rPr>
           <w:rFonts w:eastAsia="標楷體" w:hint="eastAsia"/>
         </w:rPr>
         <w:t>payword</w:t>
       </w:r>
+      <w:proofErr w:type="spellEnd"/>
       <w:r>
         <w:rPr>
           <w:rFonts w:eastAsia="標楷體" w:hint="eastAsia"/>
@@ -1593,7 +1743,23 @@
           <w:rFonts w:eastAsia="標楷體" w:hint="eastAsia"/>
           <w:i/>
         </w:rPr>
-        <w:t xml:space="preserve"> i = n</w:t>
+        <w:t xml:space="preserve"> </w:t>
+      </w:r>
+      <w:proofErr w:type="spellStart"/>
+      <w:r>
+        <w:rPr>
+          <w:rFonts w:eastAsia="標楷體" w:hint="eastAsia"/>
+          <w:i/>
+        </w:rPr>
+        <w:t>i</w:t>
+      </w:r>
+      <w:proofErr w:type="spellEnd"/>
+      <w:r>
+        <w:rPr>
+          <w:rFonts w:eastAsia="標楷體" w:hint="eastAsia"/>
+          <w:i/>
+        </w:rPr>
+        <w:t xml:space="preserve"> = n</w:t>
       </w:r>
       <w:r>
         <w:rPr>
@@ -1807,12 +1973,14 @@
         </w:rPr>
         <w:t>個</w:t>
       </w:r>
+      <w:proofErr w:type="spellStart"/>
       <w:r>
         <w:rPr>
           <w:rFonts w:eastAsia="標楷體" w:hint="eastAsia"/>
         </w:rPr>
         <w:t>payword</w:t>
       </w:r>
+      <w:proofErr w:type="spellEnd"/>
       <w:r>
         <w:rPr>
           <w:rFonts w:eastAsia="標楷體" w:hint="eastAsia"/>
@@ -1879,7 +2047,14 @@
         <w:rPr>
           <w:rFonts w:eastAsia="標楷體"/>
         </w:rPr>
-        <w:t>le-chain micropayment</w:t>
+        <w:t xml:space="preserve">le-chain </w:t>
+      </w:r>
+      <w:r>
+        <w:rPr>
+          <w:rFonts w:eastAsia="標楷體"/>
+        </w:rPr>
+        <w:lastRenderedPageBreak/>
+        <w:t>micropayment</w:t>
       </w:r>
       <w:r>
         <w:rPr>
@@ -2095,7 +2270,6 @@
         <w:rPr>
           <w:rFonts w:eastAsia="標楷體" w:hint="eastAsia"/>
         </w:rPr>
-        <w:lastRenderedPageBreak/>
         <w:t>可</w:t>
       </w:r>
       <w:r>
@@ -2104,6 +2278,7 @@
         </w:rPr>
         <w:t>使用兩個面額</w:t>
       </w:r>
+      <w:proofErr w:type="spellStart"/>
       <w:r>
         <w:rPr>
           <w:rFonts w:eastAsia="標楷體" w:hint="eastAsia"/>
@@ -2118,6 +2293,7 @@
         </w:rPr>
         <w:t>A</w:t>
       </w:r>
+      <w:proofErr w:type="spellEnd"/>
       <w:r>
         <w:rPr>
           <w:rFonts w:eastAsia="標楷體" w:hint="eastAsia"/>
@@ -2169,6 +2345,7 @@
         </w:rPr>
         <w:t>其中</w:t>
       </w:r>
+      <w:proofErr w:type="spellStart"/>
       <w:r>
         <w:rPr>
           <w:rFonts w:eastAsia="標楷體" w:hint="eastAsia"/>
@@ -2183,6 +2360,7 @@
         </w:rPr>
         <w:t>A</w:t>
       </w:r>
+      <w:proofErr w:type="spellEnd"/>
       <w:r>
         <w:rPr>
           <w:rFonts w:eastAsia="標楷體" w:hint="eastAsia"/>
@@ -3367,6 +3545,7 @@
         </w:rPr>
         <w:t>兩個面額</w:t>
       </w:r>
+      <w:proofErr w:type="spellStart"/>
       <w:r>
         <w:rPr>
           <w:rFonts w:eastAsia="標楷體" w:hint="eastAsia"/>
@@ -3382,6 +3561,7 @@
         </w:rPr>
         <w:t>A</w:t>
       </w:r>
+      <w:proofErr w:type="spellEnd"/>
       <w:r>
         <w:rPr>
           <w:rFonts w:eastAsia="標楷體" w:hint="eastAsia"/>
@@ -3429,6 +3609,7 @@
         </w:rPr>
         <w:t>其中</w:t>
       </w:r>
+      <w:proofErr w:type="spellStart"/>
       <w:r>
         <w:rPr>
           <w:rFonts w:eastAsia="標楷體" w:hint="eastAsia"/>
@@ -3444,6 +3625,7 @@
         </w:rPr>
         <w:t>A</w:t>
       </w:r>
+      <w:proofErr w:type="spellEnd"/>
       <w:r>
         <w:rPr>
           <w:rFonts w:eastAsia="標楷體" w:hint="eastAsia"/>
@@ -3755,7 +3937,23 @@
           <w:rFonts w:eastAsia="標楷體" w:hint="eastAsia"/>
           <w:i/>
         </w:rPr>
-        <w:t xml:space="preserve"> i = n</w:t>
+        <w:t xml:space="preserve"> </w:t>
+      </w:r>
+      <w:proofErr w:type="spellStart"/>
+      <w:r>
+        <w:rPr>
+          <w:rFonts w:eastAsia="標楷體" w:hint="eastAsia"/>
+          <w:i/>
+        </w:rPr>
+        <w:t>i</w:t>
+      </w:r>
+      <w:proofErr w:type="spellEnd"/>
+      <w:r>
+        <w:rPr>
+          <w:rFonts w:eastAsia="標楷體" w:hint="eastAsia"/>
+          <w:i/>
+        </w:rPr>
+        <w:t xml:space="preserve"> = n</w:t>
       </w:r>
       <w:r>
         <w:rPr>
@@ -3860,7 +4058,23 @@
           <w:rFonts w:eastAsia="標楷體" w:hint="eastAsia"/>
           <w:i/>
         </w:rPr>
-        <w:t xml:space="preserve"> i = n</w:t>
+        <w:t xml:space="preserve"> </w:t>
+      </w:r>
+      <w:proofErr w:type="spellStart"/>
+      <w:r>
+        <w:rPr>
+          <w:rFonts w:eastAsia="標楷體" w:hint="eastAsia"/>
+          <w:i/>
+        </w:rPr>
+        <w:t>i</w:t>
+      </w:r>
+      <w:proofErr w:type="spellEnd"/>
+      <w:r>
+        <w:rPr>
+          <w:rFonts w:eastAsia="標楷體" w:hint="eastAsia"/>
+          <w:i/>
+        </w:rPr>
+        <w:t xml:space="preserve"> = n</w:t>
       </w:r>
       <w:r>
         <w:rPr>
@@ -4154,6 +4368,7 @@
         </w:rPr>
         <w:t xml:space="preserve"> </w:t>
       </w:r>
+      <w:proofErr w:type="spellStart"/>
       <w:r>
         <w:rPr>
           <w:rFonts w:eastAsia="標楷體"/>
@@ -4169,6 +4384,7 @@
         </w:rPr>
         <w:t>A</w:t>
       </w:r>
+      <w:proofErr w:type="spellEnd"/>
       <w:r>
         <w:rPr>
           <w:rFonts w:eastAsia="標楷體" w:hint="eastAsia"/>
@@ -4188,6 +4404,7 @@
         </w:rPr>
         <w:t xml:space="preserve"> </w:t>
       </w:r>
+      <w:proofErr w:type="spellStart"/>
       <w:r>
         <w:rPr>
           <w:rFonts w:eastAsia="標楷體"/>
@@ -4203,6 +4420,7 @@
         </w:rPr>
         <w:t>B</w:t>
       </w:r>
+      <w:proofErr w:type="spellEnd"/>
       <w:r>
         <w:rPr>
           <w:rFonts w:eastAsia="標楷體" w:hint="eastAsia"/>
@@ -4380,13 +4598,7 @@
         <w:rPr>
           <w:rFonts w:ascii="標楷體" w:eastAsia="標楷體" w:hAnsi="標楷體" w:hint="eastAsia"/>
         </w:rPr>
-        <w:t>面</w:t>
-      </w:r>
-      <w:r>
-        <w:rPr>
-          <w:rFonts w:ascii="標楷體" w:eastAsia="標楷體" w:hAnsi="標楷體" w:hint="eastAsia"/>
-        </w:rPr>
-        <w:t>額的</w:t>
+        <w:t>面額的</w:t>
       </w:r>
       <w:r>
         <w:rPr>
@@ -4560,10 +4772,10 @@
             <v:path o:extrusionok="f" gradientshapeok="t" o:connecttype="rect"/>
             <o:lock v:ext="edit" aspectratio="t"/>
           </v:shapetype>
-          <v:shape id="_x0000_i1025" type="#_x0000_t75" style="width:189pt;height:150.5pt" o:ole="">
+          <v:shape id="_x0000_i1025" type="#_x0000_t75" style="width:189.1pt;height:150.25pt" o:ole="">
             <v:imagedata r:id="rId8" o:title=""/>
           </v:shape>
-          <o:OLEObject Type="Embed" ProgID="Visio.Drawing.11" ShapeID="_x0000_i1025" DrawAspect="Content" ObjectID="_1718028652" r:id="rId9"/>
+          <o:OLEObject Type="Embed" ProgID="Visio.Drawing.11" ShapeID="_x0000_i1025" DrawAspect="Content" ObjectID="_1718100322" r:id="rId9"/>
         </w:object>
       </w:r>
     </w:p>
@@ -5100,6 +5312,7 @@
         </w:rPr>
         <w:t>、</w:t>
       </w:r>
+      <w:proofErr w:type="spellStart"/>
       <w:r>
         <w:rPr>
           <w:rFonts w:eastAsia="標楷體"/>
@@ -5117,6 +5330,7 @@
         </w:rPr>
         <w:t>j</w:t>
       </w:r>
+      <w:proofErr w:type="spellEnd"/>
       <w:r>
         <w:rPr>
           <w:rFonts w:ascii="標楷體" w:eastAsia="標楷體" w:hAnsi="標楷體" w:hint="eastAsia"/>
@@ -5345,6 +5559,7 @@
         </w:rPr>
         <w:t>、</w:t>
       </w:r>
+      <w:proofErr w:type="spellStart"/>
       <w:r>
         <w:rPr>
           <w:rFonts w:eastAsia="標楷體"/>
@@ -5362,6 +5577,7 @@
         </w:rPr>
         <w:t>j</w:t>
       </w:r>
+      <w:proofErr w:type="spellEnd"/>
       <w:r>
         <w:rPr>
           <w:rFonts w:eastAsia="標楷體"/>
@@ -5545,6 +5761,7 @@
         </w:rPr>
         <w:t xml:space="preserve">, </w:t>
       </w:r>
+      <w:proofErr w:type="spellStart"/>
       <w:r>
         <w:rPr>
           <w:i/>
@@ -5560,6 +5777,7 @@
         </w:rPr>
         <w:t>j</w:t>
       </w:r>
+      <w:proofErr w:type="spellEnd"/>
       <w:r>
         <w:rPr>
           <w:sz w:val="20"/>
@@ -5713,6 +5931,7 @@
         </w:rPr>
         <w:t xml:space="preserve">, </w:t>
       </w:r>
+      <w:proofErr w:type="spellStart"/>
       <w:r>
         <w:rPr>
           <w:rFonts w:eastAsia="標楷體" w:hint="eastAsia"/>
@@ -5728,6 +5947,7 @@
         </w:rPr>
         <w:t>c</w:t>
       </w:r>
+      <w:proofErr w:type="spellEnd"/>
       <w:r>
         <w:rPr>
           <w:rFonts w:eastAsia="標楷體"/>
@@ -5758,6 +5978,7 @@
         </w:rPr>
         <w:t>(</w:t>
       </w:r>
+      <w:proofErr w:type="spellStart"/>
       <w:r>
         <w:rPr>
           <w:rFonts w:eastAsia="標楷體"/>
@@ -5775,6 +5996,7 @@
         </w:rPr>
         <w:t>j</w:t>
       </w:r>
+      <w:proofErr w:type="spellEnd"/>
       <w:r>
         <w:rPr>
           <w:rFonts w:eastAsia="標楷體"/>
@@ -5810,6 +6032,7 @@
         </w:rPr>
         <w:t xml:space="preserve">, </w:t>
       </w:r>
+      <w:proofErr w:type="spellStart"/>
       <w:r>
         <w:rPr>
           <w:rFonts w:eastAsia="標楷體" w:hint="eastAsia"/>
@@ -5825,6 +6048,7 @@
         </w:rPr>
         <w:t>bc</w:t>
       </w:r>
+      <w:proofErr w:type="spellEnd"/>
       <w:r>
         <w:rPr>
           <w:rFonts w:eastAsia="標楷體"/>
@@ -5874,6 +6098,7 @@
         </w:rPr>
         <w:t xml:space="preserve">, </w:t>
       </w:r>
+      <w:proofErr w:type="spellStart"/>
       <w:r>
         <w:rPr>
           <w:sz w:val="20"/>
@@ -5887,6 +6112,7 @@
         </w:rPr>
         <w:t>c</w:t>
       </w:r>
+      <w:proofErr w:type="spellEnd"/>
       <w:r>
         <w:rPr>
           <w:rFonts w:eastAsia="標楷體" w:hint="eastAsia"/>
@@ -5901,6 +6127,7 @@
         </w:rPr>
         <w:t xml:space="preserve">, and </w:t>
       </w:r>
+      <w:proofErr w:type="spellStart"/>
       <w:r>
         <w:rPr>
           <w:rFonts w:eastAsia="標楷體" w:hint="eastAsia"/>
@@ -5916,6 +6143,7 @@
         </w:rPr>
         <w:t>abc</w:t>
       </w:r>
+      <w:proofErr w:type="spellEnd"/>
       <w:r>
         <w:rPr>
           <w:rFonts w:eastAsia="標楷體"/>
@@ -5965,6 +6193,7 @@
         </w:rPr>
         <w:t xml:space="preserve">, </w:t>
       </w:r>
+      <w:proofErr w:type="spellStart"/>
       <w:r>
         <w:rPr>
           <w:sz w:val="20"/>
@@ -5978,6 +6207,7 @@
         </w:rPr>
         <w:t>bc</w:t>
       </w:r>
+      <w:proofErr w:type="spellEnd"/>
       <w:r>
         <w:rPr>
           <w:rFonts w:eastAsia="標楷體" w:hint="eastAsia"/>
@@ -6395,6 +6625,7 @@
         </w:rPr>
         <w:sym w:font="Symbol" w:char="F0B4"/>
       </w:r>
+      <w:proofErr w:type="spellStart"/>
       <w:r>
         <w:rPr>
           <w:rFonts w:eastAsia="標楷體" w:hint="eastAsia"/>
@@ -6412,6 +6643,7 @@
         </w:rPr>
         <w:t>A</w:t>
       </w:r>
+      <w:proofErr w:type="spellEnd"/>
       <w:r>
         <w:rPr>
           <w:rFonts w:eastAsia="標楷體" w:hint="eastAsia"/>
@@ -6498,10 +6730,10 @@
           <w:sz w:val="20"/>
         </w:rPr>
         <w:object w:dxaOrig="1280" w:dyaOrig="380" w14:anchorId="5C297E1A">
-          <v:shape id="_x0000_i1026" type="#_x0000_t75" style="width:65pt;height:19pt" o:ole="">
+          <v:shape id="_x0000_i1026" type="#_x0000_t75" style="width:65.1pt;height:18.8pt" o:ole="">
             <v:imagedata r:id="rId10" o:title=""/>
           </v:shape>
-          <o:OLEObject Type="Embed" ProgID="Equation.DSMT4" ShapeID="_x0000_i1026" DrawAspect="Content" ObjectID="_1718028653" r:id="rId11"/>
+          <o:OLEObject Type="Embed" ProgID="Equation.DSMT4" ShapeID="_x0000_i1026" DrawAspect="Content" ObjectID="_1718100323" r:id="rId11"/>
         </w:object>
       </w:r>
       <w:r>
@@ -6657,6 +6889,7 @@
         </w:rPr>
         <w:sym w:font="Symbol" w:char="F0B4"/>
       </w:r>
+      <w:proofErr w:type="spellStart"/>
       <w:r>
         <w:rPr>
           <w:rFonts w:eastAsia="標楷體" w:hint="eastAsia"/>
@@ -6674,6 +6907,7 @@
         </w:rPr>
         <w:t>A</w:t>
       </w:r>
+      <w:proofErr w:type="spellEnd"/>
       <w:r>
         <w:rPr>
           <w:rFonts w:eastAsia="標楷體" w:hint="eastAsia"/>
@@ -6786,6 +7020,7 @@
         </w:rPr>
         <w:t>面額比</w:t>
       </w:r>
+      <w:proofErr w:type="spellStart"/>
       <w:r>
         <w:rPr>
           <w:rFonts w:eastAsia="標楷體" w:hint="eastAsia"/>
@@ -6803,6 +7038,7 @@
         </w:rPr>
         <w:t>A</w:t>
       </w:r>
+      <w:proofErr w:type="spellEnd"/>
       <w:r>
         <w:rPr>
           <w:rFonts w:eastAsia="標楷體" w:hint="eastAsia"/>
@@ -6880,6 +7116,7 @@
         </w:rPr>
         <w:t>用</w:t>
       </w:r>
+      <w:proofErr w:type="spellStart"/>
       <w:r>
         <w:rPr>
           <w:rFonts w:eastAsia="標楷體" w:hint="eastAsia"/>
@@ -6895,6 +7132,7 @@
         </w:rPr>
         <w:t>abc</w:t>
       </w:r>
+      <w:proofErr w:type="spellEnd"/>
       <w:r>
         <w:rPr>
           <w:rFonts w:eastAsia="標楷體" w:hint="eastAsia"/>
@@ -6924,6 +7162,7 @@
         </w:rPr>
         <w:sym w:font="Symbol" w:char="F0B4"/>
       </w:r>
+      <w:proofErr w:type="spellStart"/>
       <w:r>
         <w:rPr>
           <w:rFonts w:eastAsia="標楷體" w:hint="eastAsia"/>
@@ -6941,6 +7180,7 @@
         </w:rPr>
         <w:t>A</w:t>
       </w:r>
+      <w:proofErr w:type="spellEnd"/>
       <w:r>
         <w:rPr>
           <w:rFonts w:eastAsia="標楷體" w:hint="eastAsia"/>
@@ -7389,6 +7629,7 @@
         <w:rPr>
           <w:rFonts w:eastAsia="標楷體" w:hint="eastAsia"/>
         </w:rPr>
+        <w:lastRenderedPageBreak/>
         <w:t>我們智能合約中使用的</w:t>
       </w:r>
       <w:r>
@@ -7639,14 +7880,7 @@
         <w:rPr>
           <w:rFonts w:eastAsia="標楷體" w:hint="eastAsia"/>
         </w:rPr>
-        <w:t>不同面額付款</w:t>
-      </w:r>
-      <w:r>
-        <w:rPr>
-          <w:rFonts w:eastAsia="標楷體" w:hint="eastAsia"/>
-        </w:rPr>
-        <w:lastRenderedPageBreak/>
-        <w:t>鏈</w:t>
+        <w:t>不同面額付款鏈</w:t>
       </w:r>
       <w:proofErr w:type="gramStart"/>
       <w:r>
@@ -8889,6 +9123,7 @@
         </w:rPr>
         <w:t xml:space="preserve"> _receiver, </w:t>
       </w:r>
+      <w:proofErr w:type="spellStart"/>
       <w:r>
         <w:rPr>
           <w:rFonts w:eastAsia="標楷體"/>
@@ -8899,14 +9134,25 @@
         </w:rPr>
         <w:t>uint</w:t>
       </w:r>
-      <w:r>
-        <w:rPr>
-          <w:rFonts w:eastAsia="標楷體"/>
-          <w:kern w:val="0"/>
-          <w:sz w:val="16"/>
-          <w:szCs w:val="16"/>
-        </w:rPr>
-        <w:t xml:space="preserve"> _validityTime,</w:t>
+      <w:proofErr w:type="spellEnd"/>
+      <w:r>
+        <w:rPr>
+          <w:rFonts w:eastAsia="標楷體"/>
+          <w:kern w:val="0"/>
+          <w:sz w:val="16"/>
+          <w:szCs w:val="16"/>
+        </w:rPr>
+        <w:t xml:space="preserve"> _</w:t>
+      </w:r>
+      <w:proofErr w:type="spellStart"/>
+      <w:r>
+        <w:rPr>
+          <w:rFonts w:eastAsia="標楷體"/>
+          <w:kern w:val="0"/>
+          <w:sz w:val="16"/>
+          <w:szCs w:val="16"/>
+        </w:rPr>
+        <w:t>validityTime,</w:t>
       </w:r>
       <w:r>
         <w:rPr>
@@ -8918,15 +9164,37 @@
         </w:rPr>
         <w:t>uint</w:t>
       </w:r>
-      <w:r>
-        <w:rPr>
-          <w:rFonts w:eastAsia="標楷體"/>
-          <w:kern w:val="0"/>
-          <w:sz w:val="16"/>
-          <w:szCs w:val="16"/>
-        </w:rPr>
-        <w:t xml:space="preserve"> _wordValueb, </w:t>
-      </w:r>
+      <w:proofErr w:type="spellEnd"/>
+      <w:r>
+        <w:rPr>
+          <w:rFonts w:eastAsia="標楷體"/>
+          <w:kern w:val="0"/>
+          <w:sz w:val="16"/>
+          <w:szCs w:val="16"/>
+        </w:rPr>
+        <w:t xml:space="preserve"> _</w:t>
+      </w:r>
+      <w:proofErr w:type="spellStart"/>
+      <w:r>
+        <w:rPr>
+          <w:rFonts w:eastAsia="標楷體"/>
+          <w:kern w:val="0"/>
+          <w:sz w:val="16"/>
+          <w:szCs w:val="16"/>
+        </w:rPr>
+        <w:t>wordValueb</w:t>
+      </w:r>
+      <w:proofErr w:type="spellEnd"/>
+      <w:r>
+        <w:rPr>
+          <w:rFonts w:eastAsia="標楷體"/>
+          <w:kern w:val="0"/>
+          <w:sz w:val="16"/>
+          <w:szCs w:val="16"/>
+        </w:rPr>
+        <w:t xml:space="preserve">, </w:t>
+      </w:r>
+      <w:proofErr w:type="spellStart"/>
       <w:r>
         <w:rPr>
           <w:rFonts w:eastAsia="標楷體"/>
@@ -8937,14 +9205,35 @@
         </w:rPr>
         <w:t>uint</w:t>
       </w:r>
-      <w:r>
-        <w:rPr>
-          <w:rFonts w:eastAsia="標楷體"/>
-          <w:kern w:val="0"/>
-          <w:sz w:val="16"/>
-          <w:szCs w:val="16"/>
-        </w:rPr>
-        <w:t xml:space="preserve"> _wordValue, </w:t>
+      <w:proofErr w:type="spellEnd"/>
+      <w:r>
+        <w:rPr>
+          <w:rFonts w:eastAsia="標楷體"/>
+          <w:kern w:val="0"/>
+          <w:sz w:val="16"/>
+          <w:szCs w:val="16"/>
+        </w:rPr>
+        <w:t xml:space="preserve"> _</w:t>
+      </w:r>
+      <w:proofErr w:type="spellStart"/>
+      <w:r>
+        <w:rPr>
+          <w:rFonts w:eastAsia="標楷體"/>
+          <w:kern w:val="0"/>
+          <w:sz w:val="16"/>
+          <w:szCs w:val="16"/>
+        </w:rPr>
+        <w:t>wordValue</w:t>
+      </w:r>
+      <w:proofErr w:type="spellEnd"/>
+      <w:r>
+        <w:rPr>
+          <w:rFonts w:eastAsia="標楷體"/>
+          <w:kern w:val="0"/>
+          <w:sz w:val="16"/>
+          <w:szCs w:val="16"/>
+        </w:rPr>
+        <w:t xml:space="preserve">, </w:t>
       </w:r>
       <w:r>
         <w:rPr>
@@ -9039,7 +9328,27 @@
           <w:sz w:val="16"/>
           <w:szCs w:val="16"/>
         </w:rPr>
-        <w:t xml:space="preserve"> _wordnode_bc) </w:t>
+        <w:t xml:space="preserve"> _</w:t>
+      </w:r>
+      <w:proofErr w:type="spellStart"/>
+      <w:r>
+        <w:rPr>
+          <w:rFonts w:eastAsia="標楷體"/>
+          <w:kern w:val="0"/>
+          <w:sz w:val="16"/>
+          <w:szCs w:val="16"/>
+        </w:rPr>
+        <w:t>wordnode_bc</w:t>
+      </w:r>
+      <w:proofErr w:type="spellEnd"/>
+      <w:r>
+        <w:rPr>
+          <w:rFonts w:eastAsia="標楷體"/>
+          <w:kern w:val="0"/>
+          <w:sz w:val="16"/>
+          <w:szCs w:val="16"/>
+        </w:rPr>
+        <w:t xml:space="preserve">) </w:t>
       </w:r>
       <w:r>
         <w:rPr>
@@ -9107,6 +9416,7 @@
         </w:rPr>
         <w:t xml:space="preserve">    </w:t>
       </w:r>
+      <w:proofErr w:type="spellStart"/>
       <w:r>
         <w:rPr>
           <w:rFonts w:eastAsia="標楷體"/>
@@ -9117,6 +9427,7 @@
         </w:rPr>
         <w:t>checkOwner</w:t>
       </w:r>
+      <w:proofErr w:type="spellEnd"/>
     </w:p>
     <w:p>
       <w:pPr>
@@ -9145,6 +9456,7 @@
         </w:rPr>
         <w:t xml:space="preserve">    </w:t>
       </w:r>
+      <w:proofErr w:type="spellStart"/>
       <w:proofErr w:type="gramStart"/>
       <w:r>
         <w:rPr>
@@ -9153,8 +9465,19 @@
           <w:sz w:val="16"/>
           <w:szCs w:val="16"/>
         </w:rPr>
-        <w:t>checkState(</w:t>
-      </w:r>
+        <w:t>checkState</w:t>
+      </w:r>
+      <w:proofErr w:type="spellEnd"/>
+      <w:r>
+        <w:rPr>
+          <w:rFonts w:eastAsia="標楷體"/>
+          <w:kern w:val="0"/>
+          <w:sz w:val="16"/>
+          <w:szCs w:val="16"/>
+        </w:rPr>
+        <w:t>(</w:t>
+      </w:r>
+      <w:proofErr w:type="spellStart"/>
       <w:proofErr w:type="gramEnd"/>
       <w:r>
         <w:rPr>
@@ -9163,7 +9486,17 @@
           <w:sz w:val="16"/>
           <w:szCs w:val="16"/>
         </w:rPr>
-        <w:t>States.Init)</w:t>
+        <w:t>States.Init</w:t>
+      </w:r>
+      <w:proofErr w:type="spellEnd"/>
+      <w:r>
+        <w:rPr>
+          <w:rFonts w:eastAsia="標楷體"/>
+          <w:kern w:val="0"/>
+          <w:sz w:val="16"/>
+          <w:szCs w:val="16"/>
+        </w:rPr>
+        <w:t>)</w:t>
       </w:r>
     </w:p>
     <w:p>
@@ -9286,7 +9619,27 @@
           <w:sz w:val="16"/>
           <w:szCs w:val="16"/>
         </w:rPr>
-        <w:t>now &lt; now + _validityTime * 1 minutes);</w:t>
+        <w:t>now &lt; now + _</w:t>
+      </w:r>
+      <w:proofErr w:type="spellStart"/>
+      <w:r>
+        <w:rPr>
+          <w:rFonts w:eastAsia="標楷體"/>
+          <w:kern w:val="0"/>
+          <w:sz w:val="16"/>
+          <w:szCs w:val="16"/>
+        </w:rPr>
+        <w:t>validityTime</w:t>
+      </w:r>
+      <w:proofErr w:type="spellEnd"/>
+      <w:r>
+        <w:rPr>
+          <w:rFonts w:eastAsia="標楷體"/>
+          <w:kern w:val="0"/>
+          <w:sz w:val="16"/>
+          <w:szCs w:val="16"/>
+        </w:rPr>
+        <w:t xml:space="preserve"> * 1 minutes);</w:t>
       </w:r>
     </w:p>
     <w:p>
@@ -9314,7 +9667,27 @@
           <w:sz w:val="16"/>
           <w:szCs w:val="16"/>
         </w:rPr>
-        <w:t xml:space="preserve">    expirationTime = now + </w:t>
+        <w:t xml:space="preserve">    </w:t>
+      </w:r>
+      <w:proofErr w:type="spellStart"/>
+      <w:r>
+        <w:rPr>
+          <w:rFonts w:eastAsia="標楷體"/>
+          <w:kern w:val="0"/>
+          <w:sz w:val="16"/>
+          <w:szCs w:val="16"/>
+        </w:rPr>
+        <w:t>expirationTime</w:t>
+      </w:r>
+      <w:proofErr w:type="spellEnd"/>
+      <w:r>
+        <w:rPr>
+          <w:rFonts w:eastAsia="標楷體"/>
+          <w:kern w:val="0"/>
+          <w:sz w:val="16"/>
+          <w:szCs w:val="16"/>
+        </w:rPr>
+        <w:t xml:space="preserve"> = now + </w:t>
       </w:r>
       <w:r>
         <w:rPr>
@@ -9324,8 +9697,20 @@
           <w:sz w:val="16"/>
           <w:szCs w:val="16"/>
         </w:rPr>
-        <w:t>_validityTime</w:t>
-      </w:r>
+        <w:t>_</w:t>
+      </w:r>
+      <w:proofErr w:type="spellStart"/>
+      <w:r>
+        <w:rPr>
+          <w:rFonts w:eastAsia="標楷體"/>
+          <w:color w:val="BF8F00" w:themeColor="accent4" w:themeShade="BF"/>
+          <w:kern w:val="0"/>
+          <w:sz w:val="16"/>
+          <w:szCs w:val="16"/>
+        </w:rPr>
+        <w:t>validityTime</w:t>
+      </w:r>
+      <w:proofErr w:type="spellEnd"/>
       <w:r>
         <w:rPr>
           <w:rFonts w:eastAsia="標楷體"/>
@@ -9363,6 +9748,7 @@
         </w:rPr>
         <w:t xml:space="preserve">    </w:t>
       </w:r>
+      <w:proofErr w:type="spellStart"/>
       <w:r>
         <w:rPr>
           <w:rFonts w:eastAsia="標楷體"/>
@@ -9371,16 +9757,47 @@
           <w:sz w:val="16"/>
           <w:szCs w:val="16"/>
         </w:rPr>
-        <w:t xml:space="preserve">wordValue </w:t>
-      </w:r>
-      <w:r>
-        <w:rPr>
-          <w:rFonts w:eastAsia="標楷體"/>
-          <w:kern w:val="0"/>
-          <w:sz w:val="16"/>
-          <w:szCs w:val="16"/>
-        </w:rPr>
-        <w:t>= _wordValue;</w:t>
+        <w:t>wordValue</w:t>
+      </w:r>
+      <w:proofErr w:type="spellEnd"/>
+      <w:r>
+        <w:rPr>
+          <w:rFonts w:eastAsia="標楷體"/>
+          <w:color w:val="BF8F00" w:themeColor="accent4" w:themeShade="BF"/>
+          <w:kern w:val="0"/>
+          <w:sz w:val="16"/>
+          <w:szCs w:val="16"/>
+        </w:rPr>
+        <w:t xml:space="preserve"> </w:t>
+      </w:r>
+      <w:r>
+        <w:rPr>
+          <w:rFonts w:eastAsia="標楷體"/>
+          <w:kern w:val="0"/>
+          <w:sz w:val="16"/>
+          <w:szCs w:val="16"/>
+        </w:rPr>
+        <w:t>= _</w:t>
+      </w:r>
+      <w:proofErr w:type="spellStart"/>
+      <w:r>
+        <w:rPr>
+          <w:rFonts w:eastAsia="標楷體"/>
+          <w:kern w:val="0"/>
+          <w:sz w:val="16"/>
+          <w:szCs w:val="16"/>
+        </w:rPr>
+        <w:t>wordValue</w:t>
+      </w:r>
+      <w:proofErr w:type="spellEnd"/>
+      <w:r>
+        <w:rPr>
+          <w:rFonts w:eastAsia="標楷體"/>
+          <w:kern w:val="0"/>
+          <w:sz w:val="16"/>
+          <w:szCs w:val="16"/>
+        </w:rPr>
+        <w:t>;</w:t>
       </w:r>
     </w:p>
     <w:p>
@@ -9410,6 +9827,7 @@
         </w:rPr>
         <w:t xml:space="preserve">    </w:t>
       </w:r>
+      <w:proofErr w:type="spellStart"/>
       <w:r>
         <w:rPr>
           <w:rFonts w:eastAsia="標楷體"/>
@@ -9418,16 +9836,47 @@
           <w:sz w:val="16"/>
           <w:szCs w:val="16"/>
         </w:rPr>
-        <w:t xml:space="preserve">wordValueb </w:t>
-      </w:r>
-      <w:r>
-        <w:rPr>
-          <w:rFonts w:eastAsia="標楷體"/>
-          <w:kern w:val="0"/>
-          <w:sz w:val="16"/>
-          <w:szCs w:val="16"/>
-        </w:rPr>
-        <w:t>= _wordValueb;</w:t>
+        <w:t>wordValueb</w:t>
+      </w:r>
+      <w:proofErr w:type="spellEnd"/>
+      <w:r>
+        <w:rPr>
+          <w:rFonts w:eastAsia="標楷體"/>
+          <w:color w:val="BF8F00" w:themeColor="accent4" w:themeShade="BF"/>
+          <w:kern w:val="0"/>
+          <w:sz w:val="16"/>
+          <w:szCs w:val="16"/>
+        </w:rPr>
+        <w:t xml:space="preserve"> </w:t>
+      </w:r>
+      <w:r>
+        <w:rPr>
+          <w:rFonts w:eastAsia="標楷體"/>
+          <w:kern w:val="0"/>
+          <w:sz w:val="16"/>
+          <w:szCs w:val="16"/>
+        </w:rPr>
+        <w:t>= _</w:t>
+      </w:r>
+      <w:proofErr w:type="spellStart"/>
+      <w:r>
+        <w:rPr>
+          <w:rFonts w:eastAsia="標楷體"/>
+          <w:kern w:val="0"/>
+          <w:sz w:val="16"/>
+          <w:szCs w:val="16"/>
+        </w:rPr>
+        <w:t>wordValueb</w:t>
+      </w:r>
+      <w:proofErr w:type="spellEnd"/>
+      <w:r>
+        <w:rPr>
+          <w:rFonts w:eastAsia="標楷體"/>
+          <w:kern w:val="0"/>
+          <w:sz w:val="16"/>
+          <w:szCs w:val="16"/>
+        </w:rPr>
+        <w:t>;</w:t>
       </w:r>
     </w:p>
     <w:p>
@@ -9474,7 +9923,27 @@
           <w:sz w:val="16"/>
           <w:szCs w:val="16"/>
         </w:rPr>
-        <w:t>= _wordRoot;</w:t>
+        <w:t>= _</w:t>
+      </w:r>
+      <w:proofErr w:type="spellStart"/>
+      <w:r>
+        <w:rPr>
+          <w:rFonts w:eastAsia="標楷體"/>
+          <w:kern w:val="0"/>
+          <w:sz w:val="16"/>
+          <w:szCs w:val="16"/>
+        </w:rPr>
+        <w:t>wordRoot</w:t>
+      </w:r>
+      <w:proofErr w:type="spellEnd"/>
+      <w:r>
+        <w:rPr>
+          <w:rFonts w:eastAsia="標楷體"/>
+          <w:kern w:val="0"/>
+          <w:sz w:val="16"/>
+          <w:szCs w:val="16"/>
+        </w:rPr>
+        <w:t>;</w:t>
       </w:r>
     </w:p>
     <w:p>
@@ -9502,7 +9971,27 @@
           <w:sz w:val="16"/>
           <w:szCs w:val="16"/>
         </w:rPr>
-        <w:t xml:space="preserve">    state = States.Open;</w:t>
+        <w:t xml:space="preserve">    state = </w:t>
+      </w:r>
+      <w:proofErr w:type="spellStart"/>
+      <w:r>
+        <w:rPr>
+          <w:rFonts w:eastAsia="標楷體"/>
+          <w:kern w:val="0"/>
+          <w:sz w:val="16"/>
+          <w:szCs w:val="16"/>
+        </w:rPr>
+        <w:t>States.Open</w:t>
+      </w:r>
+      <w:proofErr w:type="spellEnd"/>
+      <w:r>
+        <w:rPr>
+          <w:rFonts w:eastAsia="標楷體"/>
+          <w:kern w:val="0"/>
+          <w:sz w:val="16"/>
+          <w:szCs w:val="16"/>
+        </w:rPr>
+        <w:t>;</w:t>
       </w:r>
     </w:p>
     <w:p>
@@ -9532,6 +10021,7 @@
         </w:rPr>
         <w:t xml:space="preserve">    </w:t>
       </w:r>
+      <w:proofErr w:type="spellStart"/>
       <w:r>
         <w:rPr>
           <w:rFonts w:eastAsia="標楷體"/>
@@ -9542,14 +10032,35 @@
         </w:rPr>
         <w:t>nodea</w:t>
       </w:r>
-      <w:r>
-        <w:rPr>
-          <w:rFonts w:eastAsia="標楷體"/>
-          <w:kern w:val="0"/>
-          <w:sz w:val="16"/>
-          <w:szCs w:val="16"/>
-        </w:rPr>
-        <w:t>=_wordnodea;</w:t>
+      <w:proofErr w:type="spellEnd"/>
+      <w:r>
+        <w:rPr>
+          <w:rFonts w:eastAsia="標楷體"/>
+          <w:kern w:val="0"/>
+          <w:sz w:val="16"/>
+          <w:szCs w:val="16"/>
+        </w:rPr>
+        <w:t>=_</w:t>
+      </w:r>
+      <w:proofErr w:type="spellStart"/>
+      <w:r>
+        <w:rPr>
+          <w:rFonts w:eastAsia="標楷體"/>
+          <w:kern w:val="0"/>
+          <w:sz w:val="16"/>
+          <w:szCs w:val="16"/>
+        </w:rPr>
+        <w:t>wordnodea</w:t>
+      </w:r>
+      <w:proofErr w:type="spellEnd"/>
+      <w:r>
+        <w:rPr>
+          <w:rFonts w:eastAsia="標楷體"/>
+          <w:kern w:val="0"/>
+          <w:sz w:val="16"/>
+          <w:szCs w:val="16"/>
+        </w:rPr>
+        <w:t>;</w:t>
       </w:r>
     </w:p>
     <w:p>
@@ -9579,6 +10090,7 @@
         </w:rPr>
         <w:t xml:space="preserve">    </w:t>
       </w:r>
+      <w:proofErr w:type="spellStart"/>
       <w:r>
         <w:rPr>
           <w:rFonts w:eastAsia="標楷體"/>
@@ -9589,14 +10101,35 @@
         </w:rPr>
         <w:t>nodeb</w:t>
       </w:r>
-      <w:r>
-        <w:rPr>
-          <w:rFonts w:eastAsia="標楷體"/>
-          <w:kern w:val="0"/>
-          <w:sz w:val="16"/>
-          <w:szCs w:val="16"/>
-        </w:rPr>
-        <w:t>=_wordnodeb;</w:t>
+      <w:proofErr w:type="spellEnd"/>
+      <w:r>
+        <w:rPr>
+          <w:rFonts w:eastAsia="標楷體"/>
+          <w:kern w:val="0"/>
+          <w:sz w:val="16"/>
+          <w:szCs w:val="16"/>
+        </w:rPr>
+        <w:t>=_</w:t>
+      </w:r>
+      <w:proofErr w:type="spellStart"/>
+      <w:r>
+        <w:rPr>
+          <w:rFonts w:eastAsia="標楷體"/>
+          <w:kern w:val="0"/>
+          <w:sz w:val="16"/>
+          <w:szCs w:val="16"/>
+        </w:rPr>
+        <w:t>wordnodeb</w:t>
+      </w:r>
+      <w:proofErr w:type="spellEnd"/>
+      <w:r>
+        <w:rPr>
+          <w:rFonts w:eastAsia="標楷體"/>
+          <w:kern w:val="0"/>
+          <w:sz w:val="16"/>
+          <w:szCs w:val="16"/>
+        </w:rPr>
+        <w:t>;</w:t>
       </w:r>
     </w:p>
     <w:p>
@@ -9626,6 +10159,7 @@
         </w:rPr>
         <w:t xml:space="preserve">    </w:t>
       </w:r>
+      <w:proofErr w:type="spellStart"/>
       <w:r>
         <w:rPr>
           <w:rFonts w:eastAsia="標楷體"/>
@@ -9636,14 +10170,35 @@
         </w:rPr>
         <w:t>nodec</w:t>
       </w:r>
-      <w:r>
-        <w:rPr>
-          <w:rFonts w:eastAsia="標楷體"/>
-          <w:kern w:val="0"/>
-          <w:sz w:val="16"/>
-          <w:szCs w:val="16"/>
-        </w:rPr>
-        <w:t>=_wordnodec;</w:t>
+      <w:proofErr w:type="spellEnd"/>
+      <w:r>
+        <w:rPr>
+          <w:rFonts w:eastAsia="標楷體"/>
+          <w:kern w:val="0"/>
+          <w:sz w:val="16"/>
+          <w:szCs w:val="16"/>
+        </w:rPr>
+        <w:t>=_</w:t>
+      </w:r>
+      <w:proofErr w:type="spellStart"/>
+      <w:r>
+        <w:rPr>
+          <w:rFonts w:eastAsia="標楷體"/>
+          <w:kern w:val="0"/>
+          <w:sz w:val="16"/>
+          <w:szCs w:val="16"/>
+        </w:rPr>
+        <w:t>wordnodec</w:t>
+      </w:r>
+      <w:proofErr w:type="spellEnd"/>
+      <w:r>
+        <w:rPr>
+          <w:rFonts w:eastAsia="標楷體"/>
+          <w:kern w:val="0"/>
+          <w:sz w:val="16"/>
+          <w:szCs w:val="16"/>
+        </w:rPr>
+        <w:t>;</w:t>
       </w:r>
     </w:p>
     <w:p>
@@ -9673,6 +10228,7 @@
         </w:rPr>
         <w:t xml:space="preserve">    </w:t>
       </w:r>
+      <w:proofErr w:type="spellStart"/>
       <w:r>
         <w:rPr>
           <w:rFonts w:eastAsia="標楷體"/>
@@ -9683,14 +10239,35 @@
         </w:rPr>
         <w:t>node_bc</w:t>
       </w:r>
-      <w:r>
-        <w:rPr>
-          <w:rFonts w:eastAsia="標楷體"/>
-          <w:kern w:val="0"/>
-          <w:sz w:val="16"/>
-          <w:szCs w:val="16"/>
-        </w:rPr>
-        <w:t>=_wordnode_bc;</w:t>
+      <w:proofErr w:type="spellEnd"/>
+      <w:r>
+        <w:rPr>
+          <w:rFonts w:eastAsia="標楷體"/>
+          <w:kern w:val="0"/>
+          <w:sz w:val="16"/>
+          <w:szCs w:val="16"/>
+        </w:rPr>
+        <w:t>=_</w:t>
+      </w:r>
+      <w:proofErr w:type="spellStart"/>
+      <w:r>
+        <w:rPr>
+          <w:rFonts w:eastAsia="標楷體"/>
+          <w:kern w:val="0"/>
+          <w:sz w:val="16"/>
+          <w:szCs w:val="16"/>
+        </w:rPr>
+        <w:t>wordnode_bc</w:t>
+      </w:r>
+      <w:proofErr w:type="spellEnd"/>
+      <w:r>
+        <w:rPr>
+          <w:rFonts w:eastAsia="標楷體"/>
+          <w:kern w:val="0"/>
+          <w:sz w:val="16"/>
+          <w:szCs w:val="16"/>
+        </w:rPr>
+        <w:t>;</w:t>
       </w:r>
       <w:r>
         <w:rPr>
@@ -9929,6 +10506,7 @@
         </w:rPr>
         <w:t xml:space="preserve">_word4, </w:t>
       </w:r>
+      <w:proofErr w:type="spellStart"/>
       <w:r>
         <w:rPr>
           <w:rFonts w:eastAsia="標楷體"/>
@@ -9937,17 +10515,9 @@
           <w:sz w:val="16"/>
           <w:szCs w:val="16"/>
         </w:rPr>
-        <w:t xml:space="preserve">uint </w:t>
-      </w:r>
-      <w:r>
-        <w:rPr>
-          <w:rFonts w:eastAsia="標楷體"/>
-          <w:kern w:val="0"/>
-          <w:sz w:val="16"/>
-          <w:szCs w:val="16"/>
-        </w:rPr>
-        <w:t xml:space="preserve">_wordCount, </w:t>
-      </w:r>
+        <w:t>uint</w:t>
+      </w:r>
+      <w:proofErr w:type="spellEnd"/>
       <w:r>
         <w:rPr>
           <w:rFonts w:eastAsia="標楷體"/>
@@ -9956,16 +10526,87 @@
           <w:sz w:val="16"/>
           <w:szCs w:val="16"/>
         </w:rPr>
-        <w:t xml:space="preserve">uint </w:t>
-      </w:r>
-      <w:r>
-        <w:rPr>
-          <w:rFonts w:eastAsia="標楷體"/>
-          <w:kern w:val="0"/>
-          <w:sz w:val="16"/>
-          <w:szCs w:val="16"/>
-        </w:rPr>
-        <w:t xml:space="preserve">_wordCountb) </w:t>
+        <w:t xml:space="preserve"> </w:t>
+      </w:r>
+      <w:r>
+        <w:rPr>
+          <w:rFonts w:eastAsia="標楷體"/>
+          <w:kern w:val="0"/>
+          <w:sz w:val="16"/>
+          <w:szCs w:val="16"/>
+        </w:rPr>
+        <w:t>_</w:t>
+      </w:r>
+      <w:proofErr w:type="spellStart"/>
+      <w:r>
+        <w:rPr>
+          <w:rFonts w:eastAsia="標楷體"/>
+          <w:kern w:val="0"/>
+          <w:sz w:val="16"/>
+          <w:szCs w:val="16"/>
+        </w:rPr>
+        <w:t>wordCount</w:t>
+      </w:r>
+      <w:proofErr w:type="spellEnd"/>
+      <w:r>
+        <w:rPr>
+          <w:rFonts w:eastAsia="標楷體"/>
+          <w:kern w:val="0"/>
+          <w:sz w:val="16"/>
+          <w:szCs w:val="16"/>
+        </w:rPr>
+        <w:t xml:space="preserve">, </w:t>
+      </w:r>
+      <w:proofErr w:type="spellStart"/>
+      <w:r>
+        <w:rPr>
+          <w:rFonts w:eastAsia="標楷體"/>
+          <w:color w:val="5B9BD5" w:themeColor="accent1"/>
+          <w:kern w:val="0"/>
+          <w:sz w:val="16"/>
+          <w:szCs w:val="16"/>
+        </w:rPr>
+        <w:t>uint</w:t>
+      </w:r>
+      <w:proofErr w:type="spellEnd"/>
+      <w:r>
+        <w:rPr>
+          <w:rFonts w:eastAsia="標楷體"/>
+          <w:color w:val="5B9BD5" w:themeColor="accent1"/>
+          <w:kern w:val="0"/>
+          <w:sz w:val="16"/>
+          <w:szCs w:val="16"/>
+        </w:rPr>
+        <w:t xml:space="preserve"> </w:t>
+      </w:r>
+      <w:r>
+        <w:rPr>
+          <w:rFonts w:eastAsia="標楷體"/>
+          <w:kern w:val="0"/>
+          <w:sz w:val="16"/>
+          <w:szCs w:val="16"/>
+        </w:rPr>
+        <w:t>_</w:t>
+      </w:r>
+      <w:proofErr w:type="spellStart"/>
+      <w:r>
+        <w:rPr>
+          <w:rFonts w:eastAsia="標楷體"/>
+          <w:kern w:val="0"/>
+          <w:sz w:val="16"/>
+          <w:szCs w:val="16"/>
+        </w:rPr>
+        <w:t>wordCountb</w:t>
+      </w:r>
+      <w:proofErr w:type="spellEnd"/>
+      <w:r>
+        <w:rPr>
+          <w:rFonts w:eastAsia="標楷體"/>
+          <w:kern w:val="0"/>
+          <w:sz w:val="16"/>
+          <w:szCs w:val="16"/>
+        </w:rPr>
+        <w:t xml:space="preserve">) </w:t>
       </w:r>
       <w:r>
         <w:rPr>
@@ -10005,6 +10646,7 @@
         </w:rPr>
         <w:t xml:space="preserve">    </w:t>
       </w:r>
+      <w:proofErr w:type="spellStart"/>
       <w:r>
         <w:rPr>
           <w:rFonts w:eastAsia="標楷體"/>
@@ -10015,6 +10657,7 @@
         </w:rPr>
         <w:t>checkReceiver</w:t>
       </w:r>
+      <w:proofErr w:type="spellEnd"/>
     </w:p>
     <w:p>
       <w:pPr>
@@ -10043,6 +10686,7 @@
         </w:rPr>
         <w:t xml:space="preserve">    </w:t>
       </w:r>
+      <w:proofErr w:type="spellStart"/>
       <w:proofErr w:type="gramStart"/>
       <w:r>
         <w:rPr>
@@ -10051,8 +10695,19 @@
           <w:sz w:val="16"/>
           <w:szCs w:val="16"/>
         </w:rPr>
-        <w:t>checkState(</w:t>
-      </w:r>
+        <w:t>checkState</w:t>
+      </w:r>
+      <w:proofErr w:type="spellEnd"/>
+      <w:r>
+        <w:rPr>
+          <w:rFonts w:eastAsia="標楷體"/>
+          <w:kern w:val="0"/>
+          <w:sz w:val="16"/>
+          <w:szCs w:val="16"/>
+        </w:rPr>
+        <w:t>(</w:t>
+      </w:r>
+      <w:proofErr w:type="spellStart"/>
       <w:proofErr w:type="gramEnd"/>
       <w:r>
         <w:rPr>
@@ -10061,7 +10716,17 @@
           <w:sz w:val="16"/>
           <w:szCs w:val="16"/>
         </w:rPr>
-        <w:t>States.Open)</w:t>
+        <w:t>States.Open</w:t>
+      </w:r>
+      <w:proofErr w:type="spellEnd"/>
+      <w:r>
+        <w:rPr>
+          <w:rFonts w:eastAsia="標楷體"/>
+          <w:kern w:val="0"/>
+          <w:sz w:val="16"/>
+          <w:szCs w:val="16"/>
+        </w:rPr>
+        <w:t>)</w:t>
       </w:r>
     </w:p>
     <w:p>
@@ -10117,7 +10782,27 @@
           <w:sz w:val="16"/>
           <w:szCs w:val="16"/>
         </w:rPr>
-        <w:t xml:space="preserve">    state = States.Locked;</w:t>
+        <w:t xml:space="preserve">    state = </w:t>
+      </w:r>
+      <w:proofErr w:type="spellStart"/>
+      <w:r>
+        <w:rPr>
+          <w:rFonts w:eastAsia="標楷體"/>
+          <w:kern w:val="0"/>
+          <w:sz w:val="16"/>
+          <w:szCs w:val="16"/>
+        </w:rPr>
+        <w:t>States.Locked</w:t>
+      </w:r>
+      <w:proofErr w:type="spellEnd"/>
+      <w:r>
+        <w:rPr>
+          <w:rFonts w:eastAsia="標楷體"/>
+          <w:kern w:val="0"/>
+          <w:sz w:val="16"/>
+          <w:szCs w:val="16"/>
+        </w:rPr>
+        <w:t>;</w:t>
       </w:r>
     </w:p>
     <w:p>
@@ -10147,6 +10832,7 @@
         </w:rPr>
         <w:t xml:space="preserve">    </w:t>
       </w:r>
+      <w:proofErr w:type="spellStart"/>
       <w:r>
         <w:rPr>
           <w:rFonts w:eastAsia="標楷體"/>
@@ -10155,7 +10841,18 @@
           <w:sz w:val="16"/>
           <w:szCs w:val="16"/>
         </w:rPr>
-        <w:t xml:space="preserve">wordScratch </w:t>
+        <w:t>wordScratch</w:t>
+      </w:r>
+      <w:proofErr w:type="spellEnd"/>
+      <w:r>
+        <w:rPr>
+          <w:rFonts w:eastAsia="標楷體"/>
+          <w:color w:val="BF8F00" w:themeColor="accent4" w:themeShade="BF"/>
+          <w:kern w:val="0"/>
+          <w:sz w:val="16"/>
+          <w:szCs w:val="16"/>
+        </w:rPr>
+        <w:t xml:space="preserve"> </w:t>
       </w:r>
       <w:r>
         <w:rPr>
@@ -10233,6 +10930,7 @@
         </w:rPr>
         <w:t xml:space="preserve">    </w:t>
       </w:r>
+      <w:proofErr w:type="spellStart"/>
       <w:r>
         <w:rPr>
           <w:rFonts w:eastAsia="標楷體"/>
@@ -10241,7 +10939,18 @@
           <w:sz w:val="16"/>
           <w:szCs w:val="16"/>
         </w:rPr>
-        <w:t xml:space="preserve">wordScratchb </w:t>
+        <w:t>wordScratchb</w:t>
+      </w:r>
+      <w:proofErr w:type="spellEnd"/>
+      <w:r>
+        <w:rPr>
+          <w:rFonts w:eastAsia="標楷體"/>
+          <w:color w:val="BF8F00" w:themeColor="accent4" w:themeShade="BF"/>
+          <w:kern w:val="0"/>
+          <w:sz w:val="16"/>
+          <w:szCs w:val="16"/>
+        </w:rPr>
+        <w:t xml:space="preserve"> </w:t>
       </w:r>
       <w:r>
         <w:rPr>
@@ -10319,6 +11028,7 @@
         </w:rPr>
         <w:t xml:space="preserve">    bytes32 </w:t>
       </w:r>
+      <w:proofErr w:type="spellStart"/>
       <w:r>
         <w:rPr>
           <w:rFonts w:eastAsia="標楷體"/>
@@ -10327,16 +11037,47 @@
           <w:sz w:val="16"/>
           <w:szCs w:val="16"/>
         </w:rPr>
-        <w:t xml:space="preserve">checkword </w:t>
-      </w:r>
-      <w:r>
-        <w:rPr>
-          <w:rFonts w:eastAsia="標楷體"/>
-          <w:kern w:val="0"/>
-          <w:sz w:val="16"/>
-          <w:szCs w:val="16"/>
-        </w:rPr>
-        <w:t>= keccak256(wordScratcha1 ^ wordScratch);</w:t>
+        <w:t>checkword</w:t>
+      </w:r>
+      <w:proofErr w:type="spellEnd"/>
+      <w:r>
+        <w:rPr>
+          <w:rFonts w:eastAsia="標楷體"/>
+          <w:color w:val="BF8F00" w:themeColor="accent4" w:themeShade="BF"/>
+          <w:kern w:val="0"/>
+          <w:sz w:val="16"/>
+          <w:szCs w:val="16"/>
+        </w:rPr>
+        <w:t xml:space="preserve"> </w:t>
+      </w:r>
+      <w:r>
+        <w:rPr>
+          <w:rFonts w:eastAsia="標楷體"/>
+          <w:kern w:val="0"/>
+          <w:sz w:val="16"/>
+          <w:szCs w:val="16"/>
+        </w:rPr>
+        <w:t xml:space="preserve">= keccak256(wordScratcha1 ^ </w:t>
+      </w:r>
+      <w:proofErr w:type="spellStart"/>
+      <w:r>
+        <w:rPr>
+          <w:rFonts w:eastAsia="標楷體"/>
+          <w:kern w:val="0"/>
+          <w:sz w:val="16"/>
+          <w:szCs w:val="16"/>
+        </w:rPr>
+        <w:t>wordScratch</w:t>
+      </w:r>
+      <w:proofErr w:type="spellEnd"/>
+      <w:r>
+        <w:rPr>
+          <w:rFonts w:eastAsia="標楷體"/>
+          <w:kern w:val="0"/>
+          <w:sz w:val="16"/>
+          <w:szCs w:val="16"/>
+        </w:rPr>
+        <w:t>);</w:t>
       </w:r>
     </w:p>
     <w:p>
@@ -10366,6 +11107,7 @@
         </w:rPr>
         <w:t xml:space="preserve">    bytes32 </w:t>
       </w:r>
+      <w:proofErr w:type="spellStart"/>
       <w:r>
         <w:rPr>
           <w:rFonts w:eastAsia="標楷體"/>
@@ -10374,16 +11116,47 @@
           <w:sz w:val="16"/>
           <w:szCs w:val="16"/>
         </w:rPr>
-        <w:t xml:space="preserve">checkworda </w:t>
-      </w:r>
-      <w:r>
-        <w:rPr>
-          <w:rFonts w:eastAsia="標楷體"/>
-          <w:kern w:val="0"/>
-          <w:sz w:val="16"/>
-          <w:szCs w:val="16"/>
-        </w:rPr>
-        <w:t>= keccak256(wordScratchb ^ wordScratchb1);</w:t>
+        <w:t>checkworda</w:t>
+      </w:r>
+      <w:proofErr w:type="spellEnd"/>
+      <w:r>
+        <w:rPr>
+          <w:rFonts w:eastAsia="標楷體"/>
+          <w:color w:val="BF8F00" w:themeColor="accent4" w:themeShade="BF"/>
+          <w:kern w:val="0"/>
+          <w:sz w:val="16"/>
+          <w:szCs w:val="16"/>
+        </w:rPr>
+        <w:t xml:space="preserve"> </w:t>
+      </w:r>
+      <w:r>
+        <w:rPr>
+          <w:rFonts w:eastAsia="標楷體"/>
+          <w:kern w:val="0"/>
+          <w:sz w:val="16"/>
+          <w:szCs w:val="16"/>
+        </w:rPr>
+        <w:t>= keccak256(</w:t>
+      </w:r>
+      <w:proofErr w:type="spellStart"/>
+      <w:r>
+        <w:rPr>
+          <w:rFonts w:eastAsia="標楷體"/>
+          <w:kern w:val="0"/>
+          <w:sz w:val="16"/>
+          <w:szCs w:val="16"/>
+        </w:rPr>
+        <w:t>wordScratchb</w:t>
+      </w:r>
+      <w:proofErr w:type="spellEnd"/>
+      <w:r>
+        <w:rPr>
+          <w:rFonts w:eastAsia="標楷體"/>
+          <w:kern w:val="0"/>
+          <w:sz w:val="16"/>
+          <w:szCs w:val="16"/>
+        </w:rPr>
+        <w:t xml:space="preserve"> ^ wordScratchb1);</w:t>
       </w:r>
     </w:p>
     <w:p>
@@ -10413,6 +11186,7 @@
         </w:rPr>
         <w:t xml:space="preserve">    bytes32 </w:t>
       </w:r>
+      <w:proofErr w:type="spellStart"/>
       <w:r>
         <w:rPr>
           <w:rFonts w:eastAsia="標楷體"/>
@@ -10421,16 +11195,67 @@
           <w:sz w:val="16"/>
           <w:szCs w:val="16"/>
         </w:rPr>
-        <w:t xml:space="preserve">checkwordr </w:t>
-      </w:r>
-      <w:r>
-        <w:rPr>
-          <w:rFonts w:eastAsia="標楷體"/>
-          <w:kern w:val="0"/>
-          <w:sz w:val="16"/>
-          <w:szCs w:val="16"/>
-        </w:rPr>
-        <w:t>= keccak256(checkworda ^ checkword);</w:t>
+        <w:t>checkwordr</w:t>
+      </w:r>
+      <w:proofErr w:type="spellEnd"/>
+      <w:r>
+        <w:rPr>
+          <w:rFonts w:eastAsia="標楷體"/>
+          <w:color w:val="BF8F00" w:themeColor="accent4" w:themeShade="BF"/>
+          <w:kern w:val="0"/>
+          <w:sz w:val="16"/>
+          <w:szCs w:val="16"/>
+        </w:rPr>
+        <w:t xml:space="preserve"> </w:t>
+      </w:r>
+      <w:r>
+        <w:rPr>
+          <w:rFonts w:eastAsia="標楷體"/>
+          <w:kern w:val="0"/>
+          <w:sz w:val="16"/>
+          <w:szCs w:val="16"/>
+        </w:rPr>
+        <w:t>= keccak256(</w:t>
+      </w:r>
+      <w:proofErr w:type="spellStart"/>
+      <w:r>
+        <w:rPr>
+          <w:rFonts w:eastAsia="標楷體"/>
+          <w:kern w:val="0"/>
+          <w:sz w:val="16"/>
+          <w:szCs w:val="16"/>
+        </w:rPr>
+        <w:t>checkworda</w:t>
+      </w:r>
+      <w:proofErr w:type="spellEnd"/>
+      <w:r>
+        <w:rPr>
+          <w:rFonts w:eastAsia="標楷體"/>
+          <w:kern w:val="0"/>
+          <w:sz w:val="16"/>
+          <w:szCs w:val="16"/>
+        </w:rPr>
+        <w:t xml:space="preserve"> ^ </w:t>
+      </w:r>
+      <w:proofErr w:type="spellStart"/>
+      <w:r>
+        <w:rPr>
+          <w:rFonts w:eastAsia="標楷體"/>
+          <w:kern w:val="0"/>
+          <w:sz w:val="16"/>
+          <w:szCs w:val="16"/>
+        </w:rPr>
+        <w:t>checkword</w:t>
+      </w:r>
+      <w:proofErr w:type="spellEnd"/>
+      <w:r>
+        <w:rPr>
+          <w:rFonts w:eastAsia="標楷體"/>
+          <w:kern w:val="0"/>
+          <w:sz w:val="16"/>
+          <w:szCs w:val="16"/>
+        </w:rPr>
+        <w:t>);</w:t>
       </w:r>
     </w:p>
     <w:p>
@@ -10470,6 +11295,7 @@
         </w:rPr>
         <w:t>if(</w:t>
       </w:r>
+      <w:proofErr w:type="spellStart"/>
       <w:proofErr w:type="gramEnd"/>
       <w:r>
         <w:rPr>
@@ -10478,7 +11304,117 @@
           <w:sz w:val="16"/>
           <w:szCs w:val="16"/>
         </w:rPr>
-        <w:t>checkword != nodec || checkword !=nodeb || checkworda !=nodea) {</w:t>
+        <w:t>checkword</w:t>
+      </w:r>
+      <w:proofErr w:type="spellEnd"/>
+      <w:r>
+        <w:rPr>
+          <w:rFonts w:eastAsia="標楷體"/>
+          <w:kern w:val="0"/>
+          <w:sz w:val="16"/>
+          <w:szCs w:val="16"/>
+        </w:rPr>
+        <w:t xml:space="preserve"> != </w:t>
+      </w:r>
+      <w:proofErr w:type="spellStart"/>
+      <w:r>
+        <w:rPr>
+          <w:rFonts w:eastAsia="標楷體"/>
+          <w:kern w:val="0"/>
+          <w:sz w:val="16"/>
+          <w:szCs w:val="16"/>
+        </w:rPr>
+        <w:t>nodec</w:t>
+      </w:r>
+      <w:proofErr w:type="spellEnd"/>
+      <w:r>
+        <w:rPr>
+          <w:rFonts w:eastAsia="標楷體"/>
+          <w:kern w:val="0"/>
+          <w:sz w:val="16"/>
+          <w:szCs w:val="16"/>
+        </w:rPr>
+        <w:t xml:space="preserve"> || </w:t>
+      </w:r>
+      <w:proofErr w:type="spellStart"/>
+      <w:r>
+        <w:rPr>
+          <w:rFonts w:eastAsia="標楷體"/>
+          <w:kern w:val="0"/>
+          <w:sz w:val="16"/>
+          <w:szCs w:val="16"/>
+        </w:rPr>
+        <w:t>checkword</w:t>
+      </w:r>
+      <w:proofErr w:type="spellEnd"/>
+      <w:r>
+        <w:rPr>
+          <w:rFonts w:eastAsia="標楷體"/>
+          <w:kern w:val="0"/>
+          <w:sz w:val="16"/>
+          <w:szCs w:val="16"/>
+        </w:rPr>
+        <w:t xml:space="preserve"> !=</w:t>
+      </w:r>
+      <w:proofErr w:type="spellStart"/>
+      <w:r>
+        <w:rPr>
+          <w:rFonts w:eastAsia="標楷體"/>
+          <w:kern w:val="0"/>
+          <w:sz w:val="16"/>
+          <w:szCs w:val="16"/>
+        </w:rPr>
+        <w:t>nodeb</w:t>
+      </w:r>
+      <w:proofErr w:type="spellEnd"/>
+      <w:r>
+        <w:rPr>
+          <w:rFonts w:eastAsia="標楷體"/>
+          <w:kern w:val="0"/>
+          <w:sz w:val="16"/>
+          <w:szCs w:val="16"/>
+        </w:rPr>
+        <w:t xml:space="preserve"> || </w:t>
+      </w:r>
+      <w:proofErr w:type="spellStart"/>
+      <w:r>
+        <w:rPr>
+          <w:rFonts w:eastAsia="標楷體"/>
+          <w:kern w:val="0"/>
+          <w:sz w:val="16"/>
+          <w:szCs w:val="16"/>
+        </w:rPr>
+        <w:t>checkworda</w:t>
+      </w:r>
+      <w:proofErr w:type="spellEnd"/>
+      <w:r>
+        <w:rPr>
+          <w:rFonts w:eastAsia="標楷體"/>
+          <w:kern w:val="0"/>
+          <w:sz w:val="16"/>
+          <w:szCs w:val="16"/>
+        </w:rPr>
+        <w:t xml:space="preserve"> !=</w:t>
+      </w:r>
+      <w:proofErr w:type="spellStart"/>
+      <w:r>
+        <w:rPr>
+          <w:rFonts w:eastAsia="標楷體"/>
+          <w:kern w:val="0"/>
+          <w:sz w:val="16"/>
+          <w:szCs w:val="16"/>
+        </w:rPr>
+        <w:t>nodea</w:t>
+      </w:r>
+      <w:proofErr w:type="spellEnd"/>
+      <w:r>
+        <w:rPr>
+          <w:rFonts w:eastAsia="標楷體"/>
+          <w:kern w:val="0"/>
+          <w:sz w:val="16"/>
+          <w:szCs w:val="16"/>
+        </w:rPr>
+        <w:t>) {</w:t>
       </w:r>
     </w:p>
     <w:p>
@@ -10506,7 +11442,27 @@
           <w:sz w:val="16"/>
           <w:szCs w:val="16"/>
         </w:rPr>
-        <w:t xml:space="preserve">      state = States.Open;</w:t>
+        <w:t xml:space="preserve">      state = </w:t>
+      </w:r>
+      <w:proofErr w:type="spellStart"/>
+      <w:r>
+        <w:rPr>
+          <w:rFonts w:eastAsia="標楷體"/>
+          <w:kern w:val="0"/>
+          <w:sz w:val="16"/>
+          <w:szCs w:val="16"/>
+        </w:rPr>
+        <w:t>States.Open</w:t>
+      </w:r>
+      <w:proofErr w:type="spellEnd"/>
+      <w:r>
+        <w:rPr>
+          <w:rFonts w:eastAsia="標楷體"/>
+          <w:kern w:val="0"/>
+          <w:sz w:val="16"/>
+          <w:szCs w:val="16"/>
+        </w:rPr>
+        <w:t>;</w:t>
       </w:r>
     </w:p>
     <w:p>
@@ -10622,6 +11578,7 @@
         </w:rPr>
         <w:t>if(</w:t>
       </w:r>
+      <w:proofErr w:type="spellStart"/>
       <w:proofErr w:type="gramEnd"/>
       <w:r>
         <w:rPr>
@@ -10630,7 +11587,17 @@
           <w:sz w:val="16"/>
           <w:szCs w:val="16"/>
         </w:rPr>
-        <w:t>checkwordr != root) {</w:t>
+        <w:t>checkwordr</w:t>
+      </w:r>
+      <w:proofErr w:type="spellEnd"/>
+      <w:r>
+        <w:rPr>
+          <w:rFonts w:eastAsia="標楷體"/>
+          <w:kern w:val="0"/>
+          <w:sz w:val="16"/>
+          <w:szCs w:val="16"/>
+        </w:rPr>
+        <w:t xml:space="preserve"> != root) {</w:t>
       </w:r>
     </w:p>
     <w:p>
@@ -10658,7 +11625,27 @@
           <w:sz w:val="16"/>
           <w:szCs w:val="16"/>
         </w:rPr>
-        <w:t xml:space="preserve">      state = States.Open;</w:t>
+        <w:t xml:space="preserve">      state = </w:t>
+      </w:r>
+      <w:proofErr w:type="spellStart"/>
+      <w:r>
+        <w:rPr>
+          <w:rFonts w:eastAsia="標楷體"/>
+          <w:kern w:val="0"/>
+          <w:sz w:val="16"/>
+          <w:szCs w:val="16"/>
+        </w:rPr>
+        <w:t>States.Open</w:t>
+      </w:r>
+      <w:proofErr w:type="spellEnd"/>
+      <w:r>
+        <w:rPr>
+          <w:rFonts w:eastAsia="標楷體"/>
+          <w:kern w:val="0"/>
+          <w:sz w:val="16"/>
+          <w:szCs w:val="16"/>
+        </w:rPr>
+        <w:t>;</w:t>
       </w:r>
     </w:p>
     <w:p>
@@ -10764,6 +11751,7 @@
         </w:rPr>
         <w:t xml:space="preserve">    if (</w:t>
       </w:r>
+      <w:proofErr w:type="spellStart"/>
       <w:proofErr w:type="gramStart"/>
       <w:r>
         <w:rPr>
@@ -10782,8 +11770,19 @@
           <w:sz w:val="16"/>
           <w:szCs w:val="16"/>
         </w:rPr>
-        <w:t>.send(_</w:t>
-      </w:r>
+        <w:t>.send</w:t>
+      </w:r>
+      <w:proofErr w:type="spellEnd"/>
+      <w:r>
+        <w:rPr>
+          <w:rFonts w:eastAsia="標楷體"/>
+          <w:kern w:val="0"/>
+          <w:sz w:val="16"/>
+          <w:szCs w:val="16"/>
+        </w:rPr>
+        <w:t>(_</w:t>
+      </w:r>
+      <w:proofErr w:type="spellStart"/>
       <w:r>
         <w:rPr>
           <w:rFonts w:eastAsia="標楷體"/>
@@ -10792,8 +11791,75 @@
           <w:sz w:val="16"/>
           <w:szCs w:val="16"/>
         </w:rPr>
-        <w:t>wordCount * wordValue+_wordCountb * wordValueb</w:t>
-      </w:r>
+        <w:t>wordCount</w:t>
+      </w:r>
+      <w:proofErr w:type="spellEnd"/>
+      <w:r>
+        <w:rPr>
+          <w:rFonts w:eastAsia="標楷體"/>
+          <w:color w:val="BF8F00" w:themeColor="accent4" w:themeShade="BF"/>
+          <w:kern w:val="0"/>
+          <w:sz w:val="16"/>
+          <w:szCs w:val="16"/>
+        </w:rPr>
+        <w:t xml:space="preserve"> * </w:t>
+      </w:r>
+      <w:proofErr w:type="spellStart"/>
+      <w:r>
+        <w:rPr>
+          <w:rFonts w:eastAsia="標楷體"/>
+          <w:color w:val="BF8F00" w:themeColor="accent4" w:themeShade="BF"/>
+          <w:kern w:val="0"/>
+          <w:sz w:val="16"/>
+          <w:szCs w:val="16"/>
+        </w:rPr>
+        <w:t>wordValue</w:t>
+      </w:r>
+      <w:proofErr w:type="spellEnd"/>
+      <w:r>
+        <w:rPr>
+          <w:rFonts w:eastAsia="標楷體"/>
+          <w:color w:val="BF8F00" w:themeColor="accent4" w:themeShade="BF"/>
+          <w:kern w:val="0"/>
+          <w:sz w:val="16"/>
+          <w:szCs w:val="16"/>
+        </w:rPr>
+        <w:t>+_</w:t>
+      </w:r>
+      <w:proofErr w:type="spellStart"/>
+      <w:r>
+        <w:rPr>
+          <w:rFonts w:eastAsia="標楷體"/>
+          <w:color w:val="BF8F00" w:themeColor="accent4" w:themeShade="BF"/>
+          <w:kern w:val="0"/>
+          <w:sz w:val="16"/>
+          <w:szCs w:val="16"/>
+        </w:rPr>
+        <w:t>wordCountb</w:t>
+      </w:r>
+      <w:proofErr w:type="spellEnd"/>
+      <w:r>
+        <w:rPr>
+          <w:rFonts w:eastAsia="標楷體"/>
+          <w:color w:val="BF8F00" w:themeColor="accent4" w:themeShade="BF"/>
+          <w:kern w:val="0"/>
+          <w:sz w:val="16"/>
+          <w:szCs w:val="16"/>
+        </w:rPr>
+        <w:t xml:space="preserve"> * </w:t>
+      </w:r>
+      <w:proofErr w:type="spellStart"/>
+      <w:r>
+        <w:rPr>
+          <w:rFonts w:eastAsia="標楷體"/>
+          <w:color w:val="BF8F00" w:themeColor="accent4" w:themeShade="BF"/>
+          <w:kern w:val="0"/>
+          <w:sz w:val="16"/>
+          <w:szCs w:val="16"/>
+        </w:rPr>
+        <w:t>wordValueb</w:t>
+      </w:r>
+      <w:proofErr w:type="spellEnd"/>
       <w:r>
         <w:rPr>
           <w:rFonts w:eastAsia="標楷體"/>
@@ -10829,7 +11895,27 @@
           <w:sz w:val="16"/>
           <w:szCs w:val="16"/>
         </w:rPr>
-        <w:t xml:space="preserve">      selfdestruct(owner);</w:t>
+        <w:t xml:space="preserve">      </w:t>
+      </w:r>
+      <w:proofErr w:type="spellStart"/>
+      <w:r>
+        <w:rPr>
+          <w:rFonts w:eastAsia="標楷體"/>
+          <w:kern w:val="0"/>
+          <w:sz w:val="16"/>
+          <w:szCs w:val="16"/>
+        </w:rPr>
+        <w:t>selfdestruct</w:t>
+      </w:r>
+      <w:proofErr w:type="spellEnd"/>
+      <w:r>
+        <w:rPr>
+          <w:rFonts w:eastAsia="標楷體"/>
+          <w:kern w:val="0"/>
+          <w:sz w:val="16"/>
+          <w:szCs w:val="16"/>
+        </w:rPr>
+        <w:t>(owner);</w:t>
       </w:r>
     </w:p>
     <w:p>
@@ -11687,6 +12773,7 @@
         </w:rPr>
         <w:t xml:space="preserve"> _receiver, </w:t>
       </w:r>
+      <w:proofErr w:type="spellStart"/>
       <w:r>
         <w:rPr>
           <w:rFonts w:eastAsia="標楷體"/>
@@ -11697,15 +12784,37 @@
         </w:rPr>
         <w:t>uint</w:t>
       </w:r>
-      <w:r>
-        <w:rPr>
-          <w:rFonts w:eastAsia="標楷體"/>
-          <w:kern w:val="0"/>
-          <w:sz w:val="16"/>
-          <w:szCs w:val="16"/>
-        </w:rPr>
-        <w:t xml:space="preserve"> _validityTime, </w:t>
-      </w:r>
+      <w:proofErr w:type="spellEnd"/>
+      <w:r>
+        <w:rPr>
+          <w:rFonts w:eastAsia="標楷體"/>
+          <w:kern w:val="0"/>
+          <w:sz w:val="16"/>
+          <w:szCs w:val="16"/>
+        </w:rPr>
+        <w:t xml:space="preserve"> _</w:t>
+      </w:r>
+      <w:proofErr w:type="spellStart"/>
+      <w:r>
+        <w:rPr>
+          <w:rFonts w:eastAsia="標楷體"/>
+          <w:kern w:val="0"/>
+          <w:sz w:val="16"/>
+          <w:szCs w:val="16"/>
+        </w:rPr>
+        <w:t>validityTime</w:t>
+      </w:r>
+      <w:proofErr w:type="spellEnd"/>
+      <w:r>
+        <w:rPr>
+          <w:rFonts w:eastAsia="標楷體"/>
+          <w:kern w:val="0"/>
+          <w:sz w:val="16"/>
+          <w:szCs w:val="16"/>
+        </w:rPr>
+        <w:t xml:space="preserve">, </w:t>
+      </w:r>
+      <w:proofErr w:type="spellStart"/>
       <w:r>
         <w:rPr>
           <w:rFonts w:eastAsia="標楷體"/>
@@ -11716,14 +12825,35 @@
         </w:rPr>
         <w:t>uint</w:t>
       </w:r>
-      <w:r>
-        <w:rPr>
-          <w:rFonts w:eastAsia="標楷體"/>
-          <w:kern w:val="0"/>
-          <w:sz w:val="16"/>
-          <w:szCs w:val="16"/>
-        </w:rPr>
-        <w:t xml:space="preserve"> _wordValue, </w:t>
+      <w:proofErr w:type="spellEnd"/>
+      <w:r>
+        <w:rPr>
+          <w:rFonts w:eastAsia="標楷體"/>
+          <w:kern w:val="0"/>
+          <w:sz w:val="16"/>
+          <w:szCs w:val="16"/>
+        </w:rPr>
+        <w:t xml:space="preserve"> _</w:t>
+      </w:r>
+      <w:proofErr w:type="spellStart"/>
+      <w:r>
+        <w:rPr>
+          <w:rFonts w:eastAsia="標楷體"/>
+          <w:kern w:val="0"/>
+          <w:sz w:val="16"/>
+          <w:szCs w:val="16"/>
+        </w:rPr>
+        <w:t>wordValue</w:t>
+      </w:r>
+      <w:proofErr w:type="spellEnd"/>
+      <w:r>
+        <w:rPr>
+          <w:rFonts w:eastAsia="標楷體"/>
+          <w:kern w:val="0"/>
+          <w:sz w:val="16"/>
+          <w:szCs w:val="16"/>
+        </w:rPr>
+        <w:t xml:space="preserve">, </w:t>
       </w:r>
       <w:r>
         <w:rPr>
@@ -11780,7 +12910,27 @@
           <w:sz w:val="16"/>
           <w:szCs w:val="16"/>
         </w:rPr>
-        <w:t xml:space="preserve"> _wordnodec) </w:t>
+        <w:t xml:space="preserve"> _</w:t>
+      </w:r>
+      <w:proofErr w:type="spellStart"/>
+      <w:r>
+        <w:rPr>
+          <w:rFonts w:eastAsia="標楷體"/>
+          <w:kern w:val="0"/>
+          <w:sz w:val="16"/>
+          <w:szCs w:val="16"/>
+        </w:rPr>
+        <w:t>wordnodec</w:t>
+      </w:r>
+      <w:proofErr w:type="spellEnd"/>
+      <w:r>
+        <w:rPr>
+          <w:rFonts w:eastAsia="標楷體"/>
+          <w:kern w:val="0"/>
+          <w:sz w:val="16"/>
+          <w:szCs w:val="16"/>
+        </w:rPr>
+        <w:t xml:space="preserve">) </w:t>
       </w:r>
       <w:r>
         <w:rPr>
@@ -11848,6 +12998,7 @@
         </w:rPr>
         <w:t xml:space="preserve">    </w:t>
       </w:r>
+      <w:proofErr w:type="spellStart"/>
       <w:r>
         <w:rPr>
           <w:rFonts w:eastAsia="標楷體"/>
@@ -11858,6 +13009,7 @@
         </w:rPr>
         <w:t>checkOwner</w:t>
       </w:r>
+      <w:proofErr w:type="spellEnd"/>
     </w:p>
     <w:p>
       <w:pPr>
@@ -11886,6 +13038,7 @@
         </w:rPr>
         <w:t xml:space="preserve">    </w:t>
       </w:r>
+      <w:proofErr w:type="spellStart"/>
       <w:proofErr w:type="gramStart"/>
       <w:r>
         <w:rPr>
@@ -11894,8 +13047,19 @@
           <w:sz w:val="16"/>
           <w:szCs w:val="16"/>
         </w:rPr>
-        <w:t>checkState(</w:t>
-      </w:r>
+        <w:t>checkState</w:t>
+      </w:r>
+      <w:proofErr w:type="spellEnd"/>
+      <w:r>
+        <w:rPr>
+          <w:rFonts w:eastAsia="標楷體"/>
+          <w:kern w:val="0"/>
+          <w:sz w:val="16"/>
+          <w:szCs w:val="16"/>
+        </w:rPr>
+        <w:t>(</w:t>
+      </w:r>
+      <w:proofErr w:type="spellStart"/>
       <w:proofErr w:type="gramEnd"/>
       <w:r>
         <w:rPr>
@@ -11904,7 +13068,17 @@
           <w:sz w:val="16"/>
           <w:szCs w:val="16"/>
         </w:rPr>
-        <w:t>States.Init)</w:t>
+        <w:t>States.Init</w:t>
+      </w:r>
+      <w:proofErr w:type="spellEnd"/>
+      <w:r>
+        <w:rPr>
+          <w:rFonts w:eastAsia="標楷體"/>
+          <w:kern w:val="0"/>
+          <w:sz w:val="16"/>
+          <w:szCs w:val="16"/>
+        </w:rPr>
+        <w:t>)</w:t>
       </w:r>
     </w:p>
     <w:p>
@@ -12027,7 +13201,27 @@
           <w:sz w:val="16"/>
           <w:szCs w:val="16"/>
         </w:rPr>
-        <w:t>now &lt; now + _validityTime * 1 minutes);</w:t>
+        <w:t>now &lt; now + _</w:t>
+      </w:r>
+      <w:proofErr w:type="spellStart"/>
+      <w:r>
+        <w:rPr>
+          <w:rFonts w:eastAsia="標楷體"/>
+          <w:kern w:val="0"/>
+          <w:sz w:val="16"/>
+          <w:szCs w:val="16"/>
+        </w:rPr>
+        <w:t>validityTime</w:t>
+      </w:r>
+      <w:proofErr w:type="spellEnd"/>
+      <w:r>
+        <w:rPr>
+          <w:rFonts w:eastAsia="標楷體"/>
+          <w:kern w:val="0"/>
+          <w:sz w:val="16"/>
+          <w:szCs w:val="16"/>
+        </w:rPr>
+        <w:t xml:space="preserve"> * 1 minutes);</w:t>
       </w:r>
     </w:p>
     <w:p>
@@ -12055,8 +13249,29 @@
           <w:sz w:val="16"/>
           <w:szCs w:val="16"/>
         </w:rPr>
-        <w:t xml:space="preserve">    expirationTime = now + _</w:t>
-      </w:r>
+        <w:t xml:space="preserve">    </w:t>
+      </w:r>
+      <w:proofErr w:type="spellStart"/>
+      <w:r>
+        <w:rPr>
+          <w:rFonts w:eastAsia="標楷體"/>
+          <w:kern w:val="0"/>
+          <w:sz w:val="16"/>
+          <w:szCs w:val="16"/>
+        </w:rPr>
+        <w:t>expirationTime</w:t>
+      </w:r>
+      <w:proofErr w:type="spellEnd"/>
+      <w:r>
+        <w:rPr>
+          <w:rFonts w:eastAsia="標楷體"/>
+          <w:kern w:val="0"/>
+          <w:sz w:val="16"/>
+          <w:szCs w:val="16"/>
+        </w:rPr>
+        <w:t xml:space="preserve"> = now + _</w:t>
+      </w:r>
+      <w:proofErr w:type="spellStart"/>
       <w:r>
         <w:rPr>
           <w:rFonts w:eastAsia="標楷體"/>
@@ -12067,6 +13282,7 @@
         </w:rPr>
         <w:t>validityTime</w:t>
       </w:r>
+      <w:proofErr w:type="spellEnd"/>
       <w:r>
         <w:rPr>
           <w:rFonts w:eastAsia="標楷體"/>
@@ -12104,6 +13320,7 @@
         </w:rPr>
         <w:t xml:space="preserve">    </w:t>
       </w:r>
+      <w:proofErr w:type="spellStart"/>
       <w:r>
         <w:rPr>
           <w:rFonts w:eastAsia="標楷體"/>
@@ -12114,14 +13331,35 @@
         </w:rPr>
         <w:t>wordValue</w:t>
       </w:r>
-      <w:r>
-        <w:rPr>
-          <w:rFonts w:eastAsia="標楷體"/>
-          <w:kern w:val="0"/>
-          <w:sz w:val="16"/>
-          <w:szCs w:val="16"/>
-        </w:rPr>
-        <w:t xml:space="preserve"> = _wordValue;</w:t>
+      <w:proofErr w:type="spellEnd"/>
+      <w:r>
+        <w:rPr>
+          <w:rFonts w:eastAsia="標楷體"/>
+          <w:kern w:val="0"/>
+          <w:sz w:val="16"/>
+          <w:szCs w:val="16"/>
+        </w:rPr>
+        <w:t xml:space="preserve"> = _</w:t>
+      </w:r>
+      <w:proofErr w:type="spellStart"/>
+      <w:r>
+        <w:rPr>
+          <w:rFonts w:eastAsia="標楷體"/>
+          <w:kern w:val="0"/>
+          <w:sz w:val="16"/>
+          <w:szCs w:val="16"/>
+        </w:rPr>
+        <w:t>wordValue</w:t>
+      </w:r>
+      <w:proofErr w:type="spellEnd"/>
+      <w:r>
+        <w:rPr>
+          <w:rFonts w:eastAsia="標楷體"/>
+          <w:kern w:val="0"/>
+          <w:sz w:val="16"/>
+          <w:szCs w:val="16"/>
+        </w:rPr>
+        <w:t>;</w:t>
       </w:r>
     </w:p>
     <w:p>
@@ -12168,7 +13406,27 @@
           <w:sz w:val="16"/>
           <w:szCs w:val="16"/>
         </w:rPr>
-        <w:t xml:space="preserve"> = _wordRoot;</w:t>
+        <w:t xml:space="preserve"> = _</w:t>
+      </w:r>
+      <w:proofErr w:type="spellStart"/>
+      <w:r>
+        <w:rPr>
+          <w:rFonts w:eastAsia="標楷體"/>
+          <w:kern w:val="0"/>
+          <w:sz w:val="16"/>
+          <w:szCs w:val="16"/>
+        </w:rPr>
+        <w:t>wordRoot</w:t>
+      </w:r>
+      <w:proofErr w:type="spellEnd"/>
+      <w:r>
+        <w:rPr>
+          <w:rFonts w:eastAsia="標楷體"/>
+          <w:kern w:val="0"/>
+          <w:sz w:val="16"/>
+          <w:szCs w:val="16"/>
+        </w:rPr>
+        <w:t>;</w:t>
       </w:r>
     </w:p>
     <w:p>
@@ -12196,7 +13454,27 @@
           <w:sz w:val="16"/>
           <w:szCs w:val="16"/>
         </w:rPr>
-        <w:t xml:space="preserve">    state = States.Open;</w:t>
+        <w:t xml:space="preserve">    state = </w:t>
+      </w:r>
+      <w:proofErr w:type="spellStart"/>
+      <w:r>
+        <w:rPr>
+          <w:rFonts w:eastAsia="標楷體"/>
+          <w:kern w:val="0"/>
+          <w:sz w:val="16"/>
+          <w:szCs w:val="16"/>
+        </w:rPr>
+        <w:t>States.Open</w:t>
+      </w:r>
+      <w:proofErr w:type="spellEnd"/>
+      <w:r>
+        <w:rPr>
+          <w:rFonts w:eastAsia="標楷體"/>
+          <w:kern w:val="0"/>
+          <w:sz w:val="16"/>
+          <w:szCs w:val="16"/>
+        </w:rPr>
+        <w:t>;</w:t>
       </w:r>
     </w:p>
     <w:p>
@@ -12226,6 +13504,7 @@
         </w:rPr>
         <w:t xml:space="preserve">    </w:t>
       </w:r>
+      <w:proofErr w:type="spellStart"/>
       <w:r>
         <w:rPr>
           <w:rFonts w:eastAsia="標楷體"/>
@@ -12236,14 +13515,35 @@
         </w:rPr>
         <w:t>nodeb</w:t>
       </w:r>
-      <w:r>
-        <w:rPr>
-          <w:rFonts w:eastAsia="標楷體"/>
-          <w:kern w:val="0"/>
-          <w:sz w:val="16"/>
-          <w:szCs w:val="16"/>
-        </w:rPr>
-        <w:t>=_wordnodeb;</w:t>
+      <w:proofErr w:type="spellEnd"/>
+      <w:r>
+        <w:rPr>
+          <w:rFonts w:eastAsia="標楷體"/>
+          <w:kern w:val="0"/>
+          <w:sz w:val="16"/>
+          <w:szCs w:val="16"/>
+        </w:rPr>
+        <w:t>=_</w:t>
+      </w:r>
+      <w:proofErr w:type="spellStart"/>
+      <w:r>
+        <w:rPr>
+          <w:rFonts w:eastAsia="標楷體"/>
+          <w:kern w:val="0"/>
+          <w:sz w:val="16"/>
+          <w:szCs w:val="16"/>
+        </w:rPr>
+        <w:t>wordnodeb</w:t>
+      </w:r>
+      <w:proofErr w:type="spellEnd"/>
+      <w:r>
+        <w:rPr>
+          <w:rFonts w:eastAsia="標楷體"/>
+          <w:kern w:val="0"/>
+          <w:sz w:val="16"/>
+          <w:szCs w:val="16"/>
+        </w:rPr>
+        <w:t>;</w:t>
       </w:r>
     </w:p>
     <w:p>
@@ -12273,6 +13573,7 @@
         </w:rPr>
         <w:t xml:space="preserve">    </w:t>
       </w:r>
+      <w:proofErr w:type="spellStart"/>
       <w:r>
         <w:rPr>
           <w:rFonts w:eastAsia="標楷體"/>
@@ -12283,14 +13584,35 @@
         </w:rPr>
         <w:t>nodec</w:t>
       </w:r>
-      <w:r>
-        <w:rPr>
-          <w:rFonts w:eastAsia="標楷體"/>
-          <w:kern w:val="0"/>
-          <w:sz w:val="16"/>
-          <w:szCs w:val="16"/>
-        </w:rPr>
-        <w:t>=_wordnodec;</w:t>
+      <w:proofErr w:type="spellEnd"/>
+      <w:r>
+        <w:rPr>
+          <w:rFonts w:eastAsia="標楷體"/>
+          <w:kern w:val="0"/>
+          <w:sz w:val="16"/>
+          <w:szCs w:val="16"/>
+        </w:rPr>
+        <w:t>=_</w:t>
+      </w:r>
+      <w:proofErr w:type="spellStart"/>
+      <w:r>
+        <w:rPr>
+          <w:rFonts w:eastAsia="標楷體"/>
+          <w:kern w:val="0"/>
+          <w:sz w:val="16"/>
+          <w:szCs w:val="16"/>
+        </w:rPr>
+        <w:t>wordnodec</w:t>
+      </w:r>
+      <w:proofErr w:type="spellEnd"/>
+      <w:r>
+        <w:rPr>
+          <w:rFonts w:eastAsia="標楷體"/>
+          <w:kern w:val="0"/>
+          <w:sz w:val="16"/>
+          <w:szCs w:val="16"/>
+        </w:rPr>
+        <w:t>;</w:t>
       </w:r>
     </w:p>
     <w:p>
@@ -12520,6 +13842,7 @@
         </w:rPr>
         <w:t xml:space="preserve"> _word2, </w:t>
       </w:r>
+      <w:proofErr w:type="spellStart"/>
       <w:r>
         <w:rPr>
           <w:rFonts w:eastAsia="標楷體"/>
@@ -12528,16 +13851,47 @@
           <w:sz w:val="16"/>
           <w:szCs w:val="16"/>
         </w:rPr>
-        <w:t xml:space="preserve">uint </w:t>
-      </w:r>
-      <w:r>
-        <w:rPr>
-          <w:rFonts w:eastAsia="標楷體"/>
-          <w:kern w:val="0"/>
-          <w:sz w:val="16"/>
-          <w:szCs w:val="16"/>
-        </w:rPr>
-        <w:t xml:space="preserve">_wordCount) </w:t>
+        <w:t>uint</w:t>
+      </w:r>
+      <w:proofErr w:type="spellEnd"/>
+      <w:r>
+        <w:rPr>
+          <w:rFonts w:eastAsia="標楷體"/>
+          <w:color w:val="5B9BD5" w:themeColor="accent1"/>
+          <w:kern w:val="0"/>
+          <w:sz w:val="16"/>
+          <w:szCs w:val="16"/>
+        </w:rPr>
+        <w:t xml:space="preserve"> </w:t>
+      </w:r>
+      <w:r>
+        <w:rPr>
+          <w:rFonts w:eastAsia="標楷體"/>
+          <w:kern w:val="0"/>
+          <w:sz w:val="16"/>
+          <w:szCs w:val="16"/>
+        </w:rPr>
+        <w:t>_</w:t>
+      </w:r>
+      <w:proofErr w:type="spellStart"/>
+      <w:r>
+        <w:rPr>
+          <w:rFonts w:eastAsia="標楷體"/>
+          <w:kern w:val="0"/>
+          <w:sz w:val="16"/>
+          <w:szCs w:val="16"/>
+        </w:rPr>
+        <w:t>wordCount</w:t>
+      </w:r>
+      <w:proofErr w:type="spellEnd"/>
+      <w:r>
+        <w:rPr>
+          <w:rFonts w:eastAsia="標楷體"/>
+          <w:kern w:val="0"/>
+          <w:sz w:val="16"/>
+          <w:szCs w:val="16"/>
+        </w:rPr>
+        <w:t xml:space="preserve">) </w:t>
       </w:r>
       <w:r>
         <w:rPr>
@@ -12577,6 +13931,7 @@
         </w:rPr>
         <w:t xml:space="preserve">    </w:t>
       </w:r>
+      <w:proofErr w:type="spellStart"/>
       <w:r>
         <w:rPr>
           <w:rFonts w:eastAsia="標楷體"/>
@@ -12587,6 +13942,7 @@
         </w:rPr>
         <w:t>checkReceiver</w:t>
       </w:r>
+      <w:proofErr w:type="spellEnd"/>
     </w:p>
     <w:p>
       <w:pPr>
@@ -12615,6 +13971,7 @@
         </w:rPr>
         <w:t xml:space="preserve">    </w:t>
       </w:r>
+      <w:proofErr w:type="spellStart"/>
       <w:proofErr w:type="gramStart"/>
       <w:r>
         <w:rPr>
@@ -12623,8 +13980,19 @@
           <w:sz w:val="16"/>
           <w:szCs w:val="16"/>
         </w:rPr>
-        <w:t>checkState(</w:t>
-      </w:r>
+        <w:t>checkState</w:t>
+      </w:r>
+      <w:proofErr w:type="spellEnd"/>
+      <w:r>
+        <w:rPr>
+          <w:rFonts w:eastAsia="標楷體"/>
+          <w:kern w:val="0"/>
+          <w:sz w:val="16"/>
+          <w:szCs w:val="16"/>
+        </w:rPr>
+        <w:t>(</w:t>
+      </w:r>
+      <w:proofErr w:type="spellStart"/>
       <w:proofErr w:type="gramEnd"/>
       <w:r>
         <w:rPr>
@@ -12633,7 +14001,17 @@
           <w:sz w:val="16"/>
           <w:szCs w:val="16"/>
         </w:rPr>
-        <w:t>States.Open)</w:t>
+        <w:t>States.Open</w:t>
+      </w:r>
+      <w:proofErr w:type="spellEnd"/>
+      <w:r>
+        <w:rPr>
+          <w:rFonts w:eastAsia="標楷體"/>
+          <w:kern w:val="0"/>
+          <w:sz w:val="16"/>
+          <w:szCs w:val="16"/>
+        </w:rPr>
+        <w:t>)</w:t>
       </w:r>
     </w:p>
     <w:p>
@@ -12689,7 +14067,27 @@
           <w:sz w:val="16"/>
           <w:szCs w:val="16"/>
         </w:rPr>
-        <w:t xml:space="preserve">    state = States.Locked;</w:t>
+        <w:t xml:space="preserve">    state = </w:t>
+      </w:r>
+      <w:proofErr w:type="spellStart"/>
+      <w:r>
+        <w:rPr>
+          <w:rFonts w:eastAsia="標楷體"/>
+          <w:kern w:val="0"/>
+          <w:sz w:val="16"/>
+          <w:szCs w:val="16"/>
+        </w:rPr>
+        <w:t>States.Locked</w:t>
+      </w:r>
+      <w:proofErr w:type="spellEnd"/>
+      <w:r>
+        <w:rPr>
+          <w:rFonts w:eastAsia="標楷體"/>
+          <w:kern w:val="0"/>
+          <w:sz w:val="16"/>
+          <w:szCs w:val="16"/>
+        </w:rPr>
+        <w:t>;</w:t>
       </w:r>
     </w:p>
     <w:p>
@@ -12719,6 +14117,7 @@
         </w:rPr>
         <w:t xml:space="preserve">    </w:t>
       </w:r>
+      <w:proofErr w:type="spellStart"/>
       <w:r>
         <w:rPr>
           <w:rFonts w:eastAsia="標楷體"/>
@@ -12729,6 +14128,7 @@
         </w:rPr>
         <w:t>wordScratch</w:t>
       </w:r>
+      <w:proofErr w:type="spellEnd"/>
       <w:r>
         <w:rPr>
           <w:rFonts w:eastAsia="標楷體"/>
@@ -12814,16 +14214,48 @@
           <w:sz w:val="16"/>
           <w:szCs w:val="16"/>
         </w:rPr>
-        <w:t xml:space="preserve"> checkword</w:t>
-      </w:r>
-      <w:r>
-        <w:rPr>
-          <w:rFonts w:eastAsia="標楷體"/>
-          <w:kern w:val="0"/>
-          <w:sz w:val="16"/>
-          <w:szCs w:val="16"/>
-        </w:rPr>
-        <w:t xml:space="preserve"> = keccak256(wordScratch2 ^ wordScratch);</w:t>
+        <w:t xml:space="preserve"> </w:t>
+      </w:r>
+      <w:proofErr w:type="spellStart"/>
+      <w:r>
+        <w:rPr>
+          <w:rFonts w:eastAsia="標楷體"/>
+          <w:color w:val="BF8F00" w:themeColor="accent4" w:themeShade="BF"/>
+          <w:kern w:val="0"/>
+          <w:sz w:val="16"/>
+          <w:szCs w:val="16"/>
+        </w:rPr>
+        <w:t>checkword</w:t>
+      </w:r>
+      <w:proofErr w:type="spellEnd"/>
+      <w:r>
+        <w:rPr>
+          <w:rFonts w:eastAsia="標楷體"/>
+          <w:kern w:val="0"/>
+          <w:sz w:val="16"/>
+          <w:szCs w:val="16"/>
+        </w:rPr>
+        <w:t xml:space="preserve"> = keccak256(wordScratch2 ^ </w:t>
+      </w:r>
+      <w:proofErr w:type="spellStart"/>
+      <w:r>
+        <w:rPr>
+          <w:rFonts w:eastAsia="標楷體"/>
+          <w:kern w:val="0"/>
+          <w:sz w:val="16"/>
+          <w:szCs w:val="16"/>
+        </w:rPr>
+        <w:t>wordScratch</w:t>
+      </w:r>
+      <w:proofErr w:type="spellEnd"/>
+      <w:r>
+        <w:rPr>
+          <w:rFonts w:eastAsia="標楷體"/>
+          <w:kern w:val="0"/>
+          <w:sz w:val="16"/>
+          <w:szCs w:val="16"/>
+        </w:rPr>
+        <w:t>);</w:t>
       </w:r>
     </w:p>
     <w:p>
@@ -12863,6 +14295,7 @@
         </w:rPr>
         <w:t>if(</w:t>
       </w:r>
+      <w:proofErr w:type="spellStart"/>
       <w:proofErr w:type="gramEnd"/>
       <w:r>
         <w:rPr>
@@ -12871,7 +14304,77 @@
           <w:sz w:val="16"/>
           <w:szCs w:val="16"/>
         </w:rPr>
-        <w:t>checkword != nodec || checkword !=nodeb) {</w:t>
+        <w:t>checkword</w:t>
+      </w:r>
+      <w:proofErr w:type="spellEnd"/>
+      <w:r>
+        <w:rPr>
+          <w:rFonts w:eastAsia="標楷體"/>
+          <w:kern w:val="0"/>
+          <w:sz w:val="16"/>
+          <w:szCs w:val="16"/>
+        </w:rPr>
+        <w:t xml:space="preserve"> != </w:t>
+      </w:r>
+      <w:proofErr w:type="spellStart"/>
+      <w:r>
+        <w:rPr>
+          <w:rFonts w:eastAsia="標楷體"/>
+          <w:kern w:val="0"/>
+          <w:sz w:val="16"/>
+          <w:szCs w:val="16"/>
+        </w:rPr>
+        <w:t>nodec</w:t>
+      </w:r>
+      <w:proofErr w:type="spellEnd"/>
+      <w:r>
+        <w:rPr>
+          <w:rFonts w:eastAsia="標楷體"/>
+          <w:kern w:val="0"/>
+          <w:sz w:val="16"/>
+          <w:szCs w:val="16"/>
+        </w:rPr>
+        <w:t xml:space="preserve"> || </w:t>
+      </w:r>
+      <w:proofErr w:type="spellStart"/>
+      <w:r>
+        <w:rPr>
+          <w:rFonts w:eastAsia="標楷體"/>
+          <w:kern w:val="0"/>
+          <w:sz w:val="16"/>
+          <w:szCs w:val="16"/>
+        </w:rPr>
+        <w:t>checkword</w:t>
+      </w:r>
+      <w:proofErr w:type="spellEnd"/>
+      <w:r>
+        <w:rPr>
+          <w:rFonts w:eastAsia="標楷體"/>
+          <w:kern w:val="0"/>
+          <w:sz w:val="16"/>
+          <w:szCs w:val="16"/>
+        </w:rPr>
+        <w:t xml:space="preserve"> !=</w:t>
+      </w:r>
+      <w:proofErr w:type="spellStart"/>
+      <w:r>
+        <w:rPr>
+          <w:rFonts w:eastAsia="標楷體"/>
+          <w:kern w:val="0"/>
+          <w:sz w:val="16"/>
+          <w:szCs w:val="16"/>
+        </w:rPr>
+        <w:t>nodeb</w:t>
+      </w:r>
+      <w:proofErr w:type="spellEnd"/>
+      <w:r>
+        <w:rPr>
+          <w:rFonts w:eastAsia="標楷體"/>
+          <w:kern w:val="0"/>
+          <w:sz w:val="16"/>
+          <w:szCs w:val="16"/>
+        </w:rPr>
+        <w:t>) {</w:t>
       </w:r>
     </w:p>
     <w:p>
@@ -12899,7 +14402,28 @@
           <w:sz w:val="16"/>
           <w:szCs w:val="16"/>
         </w:rPr>
-        <w:t xml:space="preserve">      state = States.Open;</w:t>
+        <w:lastRenderedPageBreak/>
+        <w:t xml:space="preserve">      state = </w:t>
+      </w:r>
+      <w:proofErr w:type="spellStart"/>
+      <w:r>
+        <w:rPr>
+          <w:rFonts w:eastAsia="標楷體"/>
+          <w:kern w:val="0"/>
+          <w:sz w:val="16"/>
+          <w:szCs w:val="16"/>
+        </w:rPr>
+        <w:t>States.Open</w:t>
+      </w:r>
+      <w:proofErr w:type="spellEnd"/>
+      <w:r>
+        <w:rPr>
+          <w:rFonts w:eastAsia="標楷體"/>
+          <w:kern w:val="0"/>
+          <w:sz w:val="16"/>
+          <w:szCs w:val="16"/>
+        </w:rPr>
+        <w:t>;</w:t>
       </w:r>
     </w:p>
     <w:p>
@@ -13024,6 +14548,7 @@
         </w:rPr>
         <w:t xml:space="preserve">    if (</w:t>
       </w:r>
+      <w:proofErr w:type="spellStart"/>
       <w:proofErr w:type="gramStart"/>
       <w:r>
         <w:rPr>
@@ -13046,14 +14571,55 @@
         </w:rPr>
         <w:t>.send</w:t>
       </w:r>
-      <w:r>
-        <w:rPr>
-          <w:rFonts w:eastAsia="標楷體"/>
-          <w:kern w:val="0"/>
-          <w:sz w:val="16"/>
-          <w:szCs w:val="16"/>
-        </w:rPr>
-        <w:t>(_wordCount * wordValue)) {</w:t>
+      <w:proofErr w:type="spellEnd"/>
+      <w:r>
+        <w:rPr>
+          <w:rFonts w:eastAsia="標楷體"/>
+          <w:kern w:val="0"/>
+          <w:sz w:val="16"/>
+          <w:szCs w:val="16"/>
+        </w:rPr>
+        <w:t>(_</w:t>
+      </w:r>
+      <w:proofErr w:type="spellStart"/>
+      <w:r>
+        <w:rPr>
+          <w:rFonts w:eastAsia="標楷體"/>
+          <w:kern w:val="0"/>
+          <w:sz w:val="16"/>
+          <w:szCs w:val="16"/>
+        </w:rPr>
+        <w:t>wordCount</w:t>
+      </w:r>
+      <w:proofErr w:type="spellEnd"/>
+      <w:r>
+        <w:rPr>
+          <w:rFonts w:eastAsia="標楷體"/>
+          <w:kern w:val="0"/>
+          <w:sz w:val="16"/>
+          <w:szCs w:val="16"/>
+        </w:rPr>
+        <w:t xml:space="preserve"> * </w:t>
+      </w:r>
+      <w:proofErr w:type="spellStart"/>
+      <w:r>
+        <w:rPr>
+          <w:rFonts w:eastAsia="標楷體"/>
+          <w:kern w:val="0"/>
+          <w:sz w:val="16"/>
+          <w:szCs w:val="16"/>
+        </w:rPr>
+        <w:t>wordValue</w:t>
+      </w:r>
+      <w:proofErr w:type="spellEnd"/>
+      <w:r>
+        <w:rPr>
+          <w:rFonts w:eastAsia="標楷體"/>
+          <w:kern w:val="0"/>
+          <w:sz w:val="16"/>
+          <w:szCs w:val="16"/>
+        </w:rPr>
+        <w:t>)) {</w:t>
       </w:r>
     </w:p>
     <w:p>
@@ -13081,7 +14647,27 @@
           <w:sz w:val="16"/>
           <w:szCs w:val="16"/>
         </w:rPr>
-        <w:t xml:space="preserve">      selfdestruct(owner);</w:t>
+        <w:t xml:space="preserve">      </w:t>
+      </w:r>
+      <w:proofErr w:type="spellStart"/>
+      <w:r>
+        <w:rPr>
+          <w:rFonts w:eastAsia="標楷體"/>
+          <w:kern w:val="0"/>
+          <w:sz w:val="16"/>
+          <w:szCs w:val="16"/>
+        </w:rPr>
+        <w:t>selfdestruct</w:t>
+      </w:r>
+      <w:proofErr w:type="spellEnd"/>
+      <w:r>
+        <w:rPr>
+          <w:rFonts w:eastAsia="標楷體"/>
+          <w:kern w:val="0"/>
+          <w:sz w:val="16"/>
+          <w:szCs w:val="16"/>
+        </w:rPr>
+        <w:t>(owner);</w:t>
       </w:r>
     </w:p>
     <w:p>
@@ -13368,6 +14954,7 @@
         </w:rPr>
         <w:t xml:space="preserve">    </w:t>
       </w:r>
+      <w:proofErr w:type="spellStart"/>
       <w:r>
         <w:rPr>
           <w:rFonts w:eastAsia="標楷體"/>
@@ -13388,6 +14975,7 @@
         </w:rPr>
         <w:t>Owner</w:t>
       </w:r>
+      <w:proofErr w:type="spellEnd"/>
     </w:p>
     <w:p>
       <w:pPr>
@@ -13415,8 +15003,20 @@
           <w:sz w:val="16"/>
           <w:szCs w:val="16"/>
         </w:rPr>
-        <w:t xml:space="preserve">    checkTime</w:t>
-      </w:r>
+        <w:t xml:space="preserve">    </w:t>
+      </w:r>
+      <w:proofErr w:type="spellStart"/>
+      <w:r>
+        <w:rPr>
+          <w:rFonts w:eastAsia="標楷體"/>
+          <w:color w:val="FF0000"/>
+          <w:kern w:val="0"/>
+          <w:sz w:val="16"/>
+          <w:szCs w:val="16"/>
+        </w:rPr>
+        <w:t>checkTime</w:t>
+      </w:r>
+      <w:proofErr w:type="spellEnd"/>
     </w:p>
     <w:p>
       <w:pPr>
@@ -13445,6 +15045,7 @@
         </w:rPr>
         <w:t xml:space="preserve">    </w:t>
       </w:r>
+      <w:proofErr w:type="spellStart"/>
       <w:proofErr w:type="gramStart"/>
       <w:r>
         <w:rPr>
@@ -13453,8 +15054,19 @@
           <w:sz w:val="16"/>
           <w:szCs w:val="16"/>
         </w:rPr>
-        <w:t>checkState(</w:t>
-      </w:r>
+        <w:t>checkState</w:t>
+      </w:r>
+      <w:proofErr w:type="spellEnd"/>
+      <w:r>
+        <w:rPr>
+          <w:rFonts w:eastAsia="標楷體"/>
+          <w:kern w:val="0"/>
+          <w:sz w:val="16"/>
+          <w:szCs w:val="16"/>
+        </w:rPr>
+        <w:t>(</w:t>
+      </w:r>
+      <w:proofErr w:type="spellStart"/>
       <w:proofErr w:type="gramEnd"/>
       <w:r>
         <w:rPr>
@@ -13463,7 +15075,17 @@
           <w:sz w:val="16"/>
           <w:szCs w:val="16"/>
         </w:rPr>
-        <w:t>States.Open)</w:t>
+        <w:t>States.Open</w:t>
+      </w:r>
+      <w:proofErr w:type="spellEnd"/>
+      <w:r>
+        <w:rPr>
+          <w:rFonts w:eastAsia="標楷體"/>
+          <w:kern w:val="0"/>
+          <w:sz w:val="16"/>
+          <w:szCs w:val="16"/>
+        </w:rPr>
+        <w:t>)</w:t>
       </w:r>
     </w:p>
     <w:p>
@@ -13528,7 +15150,27 @@
           <w:sz w:val="16"/>
           <w:szCs w:val="16"/>
         </w:rPr>
-        <w:t xml:space="preserve"> selfdestruct(owner);</w:t>
+        <w:t xml:space="preserve"> </w:t>
+      </w:r>
+      <w:proofErr w:type="spellStart"/>
+      <w:r>
+        <w:rPr>
+          <w:rFonts w:eastAsia="標楷體"/>
+          <w:kern w:val="0"/>
+          <w:sz w:val="16"/>
+          <w:szCs w:val="16"/>
+        </w:rPr>
+        <w:t>selfdestruct</w:t>
+      </w:r>
+      <w:proofErr w:type="spellEnd"/>
+      <w:r>
+        <w:rPr>
+          <w:rFonts w:eastAsia="標楷體"/>
+          <w:kern w:val="0"/>
+          <w:sz w:val="16"/>
+          <w:szCs w:val="16"/>
+        </w:rPr>
+        <w:t>(owner);</w:t>
       </w:r>
     </w:p>
     <w:p>
@@ -16025,7 +17667,39 @@
           <w:rFonts w:eastAsia="標楷體"/>
           <w:lang w:eastAsia="zh-TW"/>
         </w:rPr>
-        <w:t>R. Rivest and A. Shamir, “PayWord and MicroMint: two simple micropayment schemes,” Proceedings of the International Workshop on Security Protocols, LNCS vol. 1189, pp. 69-87, 1996.</w:t>
+        <w:t>R. Rivest and A. Shamir, “</w:t>
+      </w:r>
+      <w:proofErr w:type="spellStart"/>
+      <w:r>
+        <w:rPr>
+          <w:rFonts w:eastAsia="標楷體"/>
+          <w:lang w:eastAsia="zh-TW"/>
+        </w:rPr>
+        <w:t>PayWord</w:t>
+      </w:r>
+      <w:proofErr w:type="spellEnd"/>
+      <w:r>
+        <w:rPr>
+          <w:rFonts w:eastAsia="標楷體"/>
+          <w:lang w:eastAsia="zh-TW"/>
+        </w:rPr>
+        <w:t xml:space="preserve"> and </w:t>
+      </w:r>
+      <w:proofErr w:type="spellStart"/>
+      <w:r>
+        <w:rPr>
+          <w:rFonts w:eastAsia="標楷體"/>
+          <w:lang w:eastAsia="zh-TW"/>
+        </w:rPr>
+        <w:t>MicroMint</w:t>
+      </w:r>
+      <w:proofErr w:type="spellEnd"/>
+      <w:r>
+        <w:rPr>
+          <w:rFonts w:eastAsia="標楷體"/>
+          <w:lang w:eastAsia="zh-TW"/>
+        </w:rPr>
+        <w:t>: two simple micropayment schemes,” Proceedings of the International Workshop on Security Protocols, LNCS vol. 1189, pp. 69-87, 1996.</w:t>
       </w:r>
     </w:p>
     <w:p>
@@ -16041,7 +17715,23 @@
           <w:rFonts w:eastAsia="標楷體"/>
           <w:lang w:eastAsia="zh-TW"/>
         </w:rPr>
-        <w:t>C.N. Yang and H.T. Teng, “An Efficient Method for Finding Minimum Hash Chain of Multi-Payword Chains in Micropayment,” IEEE Conference on E-Commerce, pp.45-48, California, USA, June, 2003.</w:t>
+        <w:t>C.N. Yang and H.T. Teng, “An Efficient Method for Finding Minimum Hash Chain of Multi-</w:t>
+      </w:r>
+      <w:proofErr w:type="spellStart"/>
+      <w:r>
+        <w:rPr>
+          <w:rFonts w:eastAsia="標楷體"/>
+          <w:lang w:eastAsia="zh-TW"/>
+        </w:rPr>
+        <w:t>Payword</w:t>
+      </w:r>
+      <w:proofErr w:type="spellEnd"/>
+      <w:r>
+        <w:rPr>
+          <w:rFonts w:eastAsia="標楷體"/>
+          <w:lang w:eastAsia="zh-TW"/>
+        </w:rPr>
+        <w:t xml:space="preserve"> Chains in Micropayment,” IEEE Conference on E-Commerce, pp.45-48, California, USA, June, 2003.</w:t>
       </w:r>
     </w:p>
     <w:p>
@@ -16066,6 +17756,7 @@
         </w:rPr>
         <w:t xml:space="preserve"> Chaudhary, X. Dai X, and </w:t>
       </w:r>
+      <w:proofErr w:type="spellStart"/>
       <w:proofErr w:type="gramStart"/>
       <w:r>
         <w:rPr>
@@ -16074,6 +17765,7 @@
         </w:rPr>
         <w:t>JC.Grundy</w:t>
       </w:r>
+      <w:proofErr w:type="spellEnd"/>
       <w:proofErr w:type="gramEnd"/>
       <w:r>
         <w:rPr>
@@ -16102,12 +17794,10 @@
           <w:u w:val="none"/>
           <w:lang w:eastAsia="zh-TW"/>
         </w:rPr>
-        <w:t>C.N. Yang and C.C. Wu, “MSRC: (M)icropayment (S)cheme with Ability to (R)eturn (C)hanges,” Mathematical and Computer Modelling, vol. 58, pp. 96-107, July, 2013.</w:t>
-      </w:r>
-    </w:p>
-    <w:p>
-      <w:pPr>
-        <w:pStyle w:val="references"/>
+        <w:t>C.N. Yang and C.C. Wu, “MSRC: (M)</w:t>
+      </w:r>
+      <w:proofErr w:type="spellStart"/>
+      <w:r>
         <w:rPr>
           <w:rStyle w:val="ab"/>
           <w:rFonts w:eastAsia="標楷體"/>
@@ -16115,17 +17805,20 @@
           <w:u w:val="none"/>
           <w:lang w:eastAsia="zh-TW"/>
         </w:rPr>
-      </w:pPr>
+        <w:t>icropayment</w:t>
+      </w:r>
+      <w:proofErr w:type="spellEnd"/>
       <w:r>
         <w:rPr>
           <w:rStyle w:val="ab"/>
-          <w:rFonts w:eastAsia="標楷體" w:hint="eastAsia"/>
+          <w:rFonts w:eastAsia="標楷體"/>
           <w:color w:val="auto"/>
           <w:u w:val="none"/>
           <w:lang w:eastAsia="zh-TW"/>
         </w:rPr>
-        <w:t>AT.</w:t>
-      </w:r>
+        <w:t xml:space="preserve"> (S)</w:t>
+      </w:r>
+      <w:proofErr w:type="spellStart"/>
       <w:r>
         <w:rPr>
           <w:rStyle w:val="ab"/>
@@ -16134,12 +17827,10 @@
           <w:u w:val="none"/>
           <w:lang w:eastAsia="zh-TW"/>
         </w:rPr>
-        <w:t xml:space="preserve"> Swe, KKK. Kyaw, “Improved E-cash Protocol,” International of Science &amp; Technology Research, vol. 2, pp. 28-31, 2013.</w:t>
-      </w:r>
-    </w:p>
-    <w:p>
-      <w:pPr>
-        <w:pStyle w:val="references"/>
+        <w:t>cheme</w:t>
+      </w:r>
+      <w:proofErr w:type="spellEnd"/>
+      <w:r>
         <w:rPr>
           <w:rStyle w:val="ab"/>
           <w:rFonts w:eastAsia="標楷體"/>
@@ -16147,17 +17838,20 @@
           <w:u w:val="none"/>
           <w:lang w:eastAsia="zh-TW"/>
         </w:rPr>
-      </w:pPr>
+        <w:t xml:space="preserve"> with Ability to (R)</w:t>
+      </w:r>
+      <w:proofErr w:type="spellStart"/>
       <w:r>
         <w:rPr>
           <w:rStyle w:val="ab"/>
-          <w:rFonts w:eastAsia="標楷體" w:hint="eastAsia"/>
+          <w:rFonts w:eastAsia="標楷體"/>
           <w:color w:val="auto"/>
           <w:u w:val="none"/>
           <w:lang w:eastAsia="zh-TW"/>
         </w:rPr>
-        <w:t>C.</w:t>
-      </w:r>
+        <w:t>eturn</w:t>
+      </w:r>
+      <w:proofErr w:type="spellEnd"/>
       <w:r>
         <w:rPr>
           <w:rStyle w:val="ab"/>
@@ -16166,12 +17860,10 @@
           <w:u w:val="none"/>
           <w:lang w:eastAsia="zh-TW"/>
         </w:rPr>
-        <w:t xml:space="preserve"> Chen, C. Wu, W. Lin, “Improving an On-line Electronic Check System with Mutual Authentication,” International Conference on Advanced Information Technologies, 2010.</w:t>
-      </w:r>
-    </w:p>
-    <w:p>
-      <w:pPr>
-        <w:pStyle w:val="references"/>
+        <w:t xml:space="preserve"> (C)</w:t>
+      </w:r>
+      <w:proofErr w:type="spellStart"/>
+      <w:r>
         <w:rPr>
           <w:rStyle w:val="ab"/>
           <w:rFonts w:eastAsia="標楷體"/>
@@ -16179,7 +17871,9 @@
           <w:u w:val="none"/>
           <w:lang w:eastAsia="zh-TW"/>
         </w:rPr>
-      </w:pPr>
+        <w:t>hanges</w:t>
+      </w:r>
+      <w:proofErr w:type="spellEnd"/>
       <w:r>
         <w:rPr>
           <w:rStyle w:val="ab"/>
@@ -16188,7 +17882,7 @@
           <w:u w:val="none"/>
           <w:lang w:eastAsia="zh-TW"/>
         </w:rPr>
-        <w:t>M. Di Ferrante, “Ethereum payment channel in 50 lines of code,” 2017. Available at https://medium.com/@matthewdif/ethereum -payment-channel-in-50-lines-of-code-a94fad2704bc.</w:t>
+        <w:t>,” Mathematical and Computer Modelling, vol. 58, pp. 96-107, July, 2013.</w:t>
       </w:r>
     </w:p>
     <w:p>
@@ -16205,15 +17899,12 @@
       <w:r>
         <w:rPr>
           <w:rStyle w:val="ab"/>
-          <w:rFonts w:eastAsia="標楷體"/>
+          <w:rFonts w:eastAsia="標楷體" w:hint="eastAsia"/>
           <w:color w:val="auto"/>
           <w:u w:val="none"/>
           <w:lang w:eastAsia="zh-TW"/>
         </w:rPr>
-        <w:t>M. Elsheikh, J. Clark, and A. M. Youssef, “Deploying Payword on Ethereum,” International Conference on Financial Cryptography and Data Security Workshops, vol.</w:t>
-      </w:r>
-      <w:r>
-        <w:t xml:space="preserve"> </w:t>
+        <w:t>AT.</w:t>
       </w:r>
       <w:r>
         <w:rPr>
@@ -16223,12 +17914,10 @@
           <w:u w:val="none"/>
           <w:lang w:eastAsia="zh-TW"/>
         </w:rPr>
-        <w:t>LNCS 11599, pp. 82–90, 2020.</w:t>
-      </w:r>
-    </w:p>
-    <w:p>
-      <w:pPr>
-        <w:pStyle w:val="references"/>
+        <w:t xml:space="preserve"> </w:t>
+      </w:r>
+      <w:proofErr w:type="spellStart"/>
+      <w:r>
         <w:rPr>
           <w:rStyle w:val="ab"/>
           <w:rFonts w:eastAsia="標楷體"/>
@@ -16236,7 +17925,9 @@
           <w:u w:val="none"/>
           <w:lang w:eastAsia="zh-TW"/>
         </w:rPr>
-      </w:pPr>
+        <w:t>Swe</w:t>
+      </w:r>
+      <w:proofErr w:type="spellEnd"/>
       <w:r>
         <w:rPr>
           <w:rStyle w:val="ab"/>
@@ -16245,121 +17936,162 @@
           <w:u w:val="none"/>
           <w:lang w:eastAsia="zh-TW"/>
         </w:rPr>
-        <w:t>H.S. Galal, M. ElSheikh, and A.M. Youssef, “An Efficient Micropayment Channel on Ethereum,” Data Privacy Management, Cryptocurrencies and Blockchain Technology. DPM 2019, CBT, vol.  LNCS 11737, 2019.</w:t>
+        <w:t>, KKK. Kyaw, “Improved E-cash Protocol,” International of Science &amp; Technology Research, vol. 2, pp. 28-31, 2013.</w:t>
       </w:r>
     </w:p>
     <w:p>
       <w:pPr>
         <w:pStyle w:val="references"/>
         <w:rPr>
-          <w:rFonts w:eastAsia="標楷體"/>
+          <w:rStyle w:val="ab"/>
+          <w:rFonts w:eastAsia="標楷體"/>
+          <w:color w:val="auto"/>
+          <w:u w:val="none"/>
           <w:lang w:eastAsia="zh-TW"/>
         </w:rPr>
       </w:pPr>
       <w:r>
         <w:rPr>
-          <w:rFonts w:eastAsia="標楷體"/>
+          <w:rStyle w:val="ab"/>
+          <w:rFonts w:eastAsia="標楷體" w:hint="eastAsia"/>
+          <w:color w:val="auto"/>
+          <w:u w:val="none"/>
           <w:lang w:eastAsia="zh-TW"/>
         </w:rPr>
-        <w:t>S. Nakamoto, “Bitcoin: A peer-to-peer electronic cash system,” 2008. Available</w:t>
-      </w:r>
-      <w:r>
-        <w:rPr>
-          <w:rFonts w:eastAsia="標楷體" w:hint="eastAsia"/>
+        <w:t>C.</w:t>
+      </w:r>
+      <w:r>
+        <w:rPr>
+          <w:rStyle w:val="ab"/>
+          <w:rFonts w:eastAsia="標楷體"/>
+          <w:color w:val="auto"/>
+          <w:u w:val="none"/>
           <w:lang w:eastAsia="zh-TW"/>
         </w:rPr>
-        <w:t xml:space="preserve"> a</w:t>
-      </w:r>
-      <w:r>
-        <w:rPr>
-          <w:rFonts w:eastAsia="標楷體"/>
-          <w:lang w:eastAsia="zh-TW"/>
-        </w:rPr>
-        <w:t>t</w:t>
-      </w:r>
-      <w:r>
-        <w:rPr>
-          <w:rFonts w:eastAsia="標楷體" w:hint="eastAsia"/>
-          <w:lang w:eastAsia="zh-TW"/>
-        </w:rPr>
-        <w:t xml:space="preserve"> </w:t>
-      </w:r>
-      <w:r>
-        <w:rPr>
-          <w:rFonts w:eastAsia="標楷體"/>
-          <w:lang w:eastAsia="zh-TW"/>
-        </w:rPr>
-        <w:t>https://bitcoin.org/bitcoin.pdf</w:t>
-      </w:r>
-      <w:r>
-        <w:rPr>
-          <w:rFonts w:eastAsia="標楷體"/>
-          <w:lang w:eastAsia="zh-TW"/>
-        </w:rPr>
-        <w:t>.</w:t>
+        <w:t xml:space="preserve"> Chen, C. Wu, W. Lin, “Improving an On-line Electronic Check System with Mutual Authentication,” International Conference on Advanced Information Technologies, 2010.</w:t>
       </w:r>
     </w:p>
     <w:p>
       <w:pPr>
         <w:pStyle w:val="references"/>
         <w:rPr>
-          <w:rFonts w:eastAsia="標楷體"/>
+          <w:rStyle w:val="ab"/>
+          <w:rFonts w:eastAsia="標楷體"/>
+          <w:color w:val="auto"/>
+          <w:u w:val="none"/>
           <w:lang w:eastAsia="zh-TW"/>
         </w:rPr>
       </w:pPr>
       <w:r>
         <w:rPr>
-          <w:rFonts w:eastAsia="標楷體"/>
+          <w:rStyle w:val="ab"/>
+          <w:rFonts w:eastAsia="標楷體"/>
+          <w:color w:val="auto"/>
+          <w:u w:val="none"/>
           <w:lang w:eastAsia="zh-TW"/>
         </w:rPr>
-        <w:t>M. Vukolić, “The quest for scalable blockchain fabric: Proof-of-work vs. BFT</w:t>
-      </w:r>
-      <w:r>
-        <w:rPr>
-          <w:rFonts w:eastAsia="標楷體" w:hint="eastAsia"/>
-          <w:lang w:eastAsia="zh-TW"/>
-        </w:rPr>
-        <w:t xml:space="preserve"> </w:t>
-      </w:r>
-      <w:r>
-        <w:rPr>
-          <w:rFonts w:eastAsia="標楷體"/>
-          <w:lang w:eastAsia="zh-TW"/>
-        </w:rPr>
-        <w:t>replication,” Open Problems in Network Security, pp. 112-125, 2015.</w:t>
+        <w:t>M. Di Ferrante, “Ethereum payment channel in 50 lines of code,” 2017. Available at https://medium.com/@matthewdif/ethereum -payment-channel-in-50-lines-of-code-a94fad2704bc.</w:t>
       </w:r>
     </w:p>
     <w:p>
       <w:pPr>
         <w:pStyle w:val="references"/>
         <w:rPr>
-          <w:rFonts w:eastAsia="標楷體"/>
+          <w:rStyle w:val="ab"/>
+          <w:rFonts w:eastAsia="標楷體"/>
+          <w:color w:val="auto"/>
+          <w:u w:val="none"/>
           <w:lang w:eastAsia="zh-TW"/>
         </w:rPr>
       </w:pPr>
       <w:r>
         <w:rPr>
-          <w:rFonts w:eastAsia="標楷體"/>
+          <w:rStyle w:val="ab"/>
+          <w:rFonts w:eastAsia="標楷體"/>
+          <w:color w:val="auto"/>
+          <w:u w:val="none"/>
           <w:lang w:eastAsia="zh-TW"/>
         </w:rPr>
-        <w:t>Z. Zheng, S. Xie, H. Dai, X. Chen, and H. Wang, “An Overview of Blockchain Technology: Architecture, Consensus, and Future Trends,” 2017 IEEE International Congress on Big Data (BigData Congress), pp. 557-564, 2017.</w:t>
+        <w:t xml:space="preserve">M. Elsheikh, J. Clark, and A. M. Youssef, “Deploying </w:t>
+      </w:r>
+      <w:proofErr w:type="spellStart"/>
+      <w:r>
+        <w:rPr>
+          <w:rStyle w:val="ab"/>
+          <w:rFonts w:eastAsia="標楷體"/>
+          <w:color w:val="auto"/>
+          <w:u w:val="none"/>
+          <w:lang w:eastAsia="zh-TW"/>
+        </w:rPr>
+        <w:t>Payword</w:t>
+      </w:r>
+      <w:proofErr w:type="spellEnd"/>
+      <w:r>
+        <w:rPr>
+          <w:rStyle w:val="ab"/>
+          <w:rFonts w:eastAsia="標楷體"/>
+          <w:color w:val="auto"/>
+          <w:u w:val="none"/>
+          <w:lang w:eastAsia="zh-TW"/>
+        </w:rPr>
+        <w:t xml:space="preserve"> on Ethereum,” International Conference on Financial Cryptography and Data Security Workshops, vol.</w:t>
+      </w:r>
+      <w:r>
+        <w:t xml:space="preserve"> </w:t>
+      </w:r>
+      <w:r>
+        <w:rPr>
+          <w:rStyle w:val="ab"/>
+          <w:rFonts w:eastAsia="標楷體"/>
+          <w:color w:val="auto"/>
+          <w:u w:val="none"/>
+          <w:lang w:eastAsia="zh-TW"/>
+        </w:rPr>
+        <w:t>LNCS 11599, pp. 82–90, 2020.</w:t>
       </w:r>
     </w:p>
     <w:p>
       <w:pPr>
         <w:pStyle w:val="references"/>
         <w:rPr>
-          <w:rFonts w:eastAsia="標楷體"/>
+          <w:rStyle w:val="ab"/>
+          <w:rFonts w:eastAsia="標楷體"/>
+          <w:color w:val="auto"/>
+          <w:u w:val="none"/>
           <w:lang w:eastAsia="zh-TW"/>
         </w:rPr>
       </w:pPr>
       <w:r>
         <w:rPr>
-          <w:rFonts w:eastAsia="標楷體"/>
+          <w:rStyle w:val="ab"/>
+          <w:rFonts w:eastAsia="標楷體"/>
+          <w:color w:val="auto"/>
+          <w:u w:val="none"/>
           <w:lang w:eastAsia="zh-TW"/>
         </w:rPr>
-        <w:lastRenderedPageBreak/>
-        <w:t>K. Christidis and M. Devetsikiotis, “Blockchains and Smart Contracts for the Internet of Things”. IEEE Access, Vol.4, pp. 2292-2303, 2016.</w:t>
+        <w:t xml:space="preserve">H.S. Galal, M. </w:t>
+      </w:r>
+      <w:proofErr w:type="spellStart"/>
+      <w:r>
+        <w:rPr>
+          <w:rStyle w:val="ab"/>
+          <w:rFonts w:eastAsia="標楷體"/>
+          <w:color w:val="auto"/>
+          <w:u w:val="none"/>
+          <w:lang w:eastAsia="zh-TW"/>
+        </w:rPr>
+        <w:t>ElSheikh</w:t>
+      </w:r>
+      <w:proofErr w:type="spellEnd"/>
+      <w:r>
+        <w:rPr>
+          <w:rStyle w:val="ab"/>
+          <w:rFonts w:eastAsia="標楷體"/>
+          <w:color w:val="auto"/>
+          <w:u w:val="none"/>
+          <w:lang w:eastAsia="zh-TW"/>
+        </w:rPr>
+        <w:t>, and A.M. Youssef, “An Efficient Micropayment Channel on Ethereum,” Data Privacy Management, Cryptocurrencies and Blockchain Technology. DPM 2019, CBT, vol.  LNCS 11737, 2019.</w:t>
       </w:r>
     </w:p>
     <w:p>
@@ -16375,7 +18107,42 @@
           <w:rFonts w:eastAsia="標楷體"/>
           <w:lang w:eastAsia="zh-TW"/>
         </w:rPr>
-        <w:t>A. Xu, M. Li, X. Huang, N. Xue, J. Zhang, and Q. Sheng, “A Blockchain Based Micro Payment System for Smart Devices,” International Journal of Design, Analysis and Tools for Integrated Circuits and Systems (IJDATICS), 2016.</w:t>
+        <w:t>S. Nakamoto, “Bitcoin: A peer-to-peer electronic cash system,” 2008. Available</w:t>
+      </w:r>
+      <w:r>
+        <w:rPr>
+          <w:rFonts w:eastAsia="標楷體" w:hint="eastAsia"/>
+          <w:lang w:eastAsia="zh-TW"/>
+        </w:rPr>
+        <w:t xml:space="preserve"> a</w:t>
+      </w:r>
+      <w:r>
+        <w:rPr>
+          <w:rFonts w:eastAsia="標楷體"/>
+          <w:lang w:eastAsia="zh-TW"/>
+        </w:rPr>
+        <w:t>t</w:t>
+      </w:r>
+      <w:r>
+        <w:rPr>
+          <w:rFonts w:eastAsia="標楷體" w:hint="eastAsia"/>
+          <w:lang w:eastAsia="zh-TW"/>
+        </w:rPr>
+        <w:t xml:space="preserve"> </w:t>
+      </w:r>
+      <w:r>
+        <w:rPr>
+          <w:rFonts w:eastAsia="標楷體"/>
+          <w:lang w:eastAsia="zh-TW"/>
+        </w:rPr>
+        <w:t>https://bitcoin.org/bitcoin.pdf</w:t>
+      </w:r>
+      <w:r>
+        <w:rPr>
+          <w:rFonts w:eastAsia="標楷體"/>
+          <w:lang w:eastAsia="zh-TW"/>
+        </w:rPr>
+        <w:t>.</w:t>
       </w:r>
     </w:p>
     <w:p>
@@ -16391,7 +18158,191 @@
           <w:rFonts w:eastAsia="標楷體"/>
           <w:lang w:eastAsia="zh-TW"/>
         </w:rPr>
-        <w:t>Jin Ho Park, Jong Hyuk Park, “Blockchain Security in Cloud Computing: Use Cases, Challenges, and Solutions”, Symmetry, 9, 164; doi:10.3390/sym9080164, 2017.</w:t>
+        <w:lastRenderedPageBreak/>
+        <w:t xml:space="preserve">M. </w:t>
+      </w:r>
+      <w:proofErr w:type="spellStart"/>
+      <w:r>
+        <w:rPr>
+          <w:rFonts w:eastAsia="標楷體"/>
+          <w:lang w:eastAsia="zh-TW"/>
+        </w:rPr>
+        <w:t>Vukolić</w:t>
+      </w:r>
+      <w:proofErr w:type="spellEnd"/>
+      <w:r>
+        <w:rPr>
+          <w:rFonts w:eastAsia="標楷體"/>
+          <w:lang w:eastAsia="zh-TW"/>
+        </w:rPr>
+        <w:t>, “The quest for scalable blockchain fabric: Proof-of-work vs. BFT</w:t>
+      </w:r>
+      <w:r>
+        <w:rPr>
+          <w:rFonts w:eastAsia="標楷體" w:hint="eastAsia"/>
+          <w:lang w:eastAsia="zh-TW"/>
+        </w:rPr>
+        <w:t xml:space="preserve"> </w:t>
+      </w:r>
+      <w:r>
+        <w:rPr>
+          <w:rFonts w:eastAsia="標楷體"/>
+          <w:lang w:eastAsia="zh-TW"/>
+        </w:rPr>
+        <w:t>replication,” Open Problems in Network Security, pp. 112-125, 2015.</w:t>
+      </w:r>
+    </w:p>
+    <w:p>
+      <w:pPr>
+        <w:pStyle w:val="references"/>
+        <w:rPr>
+          <w:rFonts w:eastAsia="標楷體"/>
+          <w:lang w:eastAsia="zh-TW"/>
+        </w:rPr>
+      </w:pPr>
+      <w:r>
+        <w:rPr>
+          <w:rFonts w:eastAsia="標楷體"/>
+          <w:lang w:eastAsia="zh-TW"/>
+        </w:rPr>
+        <w:t xml:space="preserve">Z. Zheng, S. </w:t>
+      </w:r>
+      <w:proofErr w:type="spellStart"/>
+      <w:r>
+        <w:rPr>
+          <w:rFonts w:eastAsia="標楷體"/>
+          <w:lang w:eastAsia="zh-TW"/>
+        </w:rPr>
+        <w:t>Xie</w:t>
+      </w:r>
+      <w:proofErr w:type="spellEnd"/>
+      <w:r>
+        <w:rPr>
+          <w:rFonts w:eastAsia="標楷體"/>
+          <w:lang w:eastAsia="zh-TW"/>
+        </w:rPr>
+        <w:t>, H. Dai, X. Chen, and H. Wang, “An Overview of Blockchain Technology: Architecture, Consensus, and Future Trends,” 2017 IEEE International Congress on Big Data (</w:t>
+      </w:r>
+      <w:proofErr w:type="spellStart"/>
+      <w:r>
+        <w:rPr>
+          <w:rFonts w:eastAsia="標楷體"/>
+          <w:lang w:eastAsia="zh-TW"/>
+        </w:rPr>
+        <w:t>BigData</w:t>
+      </w:r>
+      <w:proofErr w:type="spellEnd"/>
+      <w:r>
+        <w:rPr>
+          <w:rFonts w:eastAsia="標楷體"/>
+          <w:lang w:eastAsia="zh-TW"/>
+        </w:rPr>
+        <w:t xml:space="preserve"> Congress), pp. 557-564, 2017.</w:t>
+      </w:r>
+    </w:p>
+    <w:p>
+      <w:pPr>
+        <w:pStyle w:val="references"/>
+        <w:rPr>
+          <w:rFonts w:eastAsia="標楷體"/>
+          <w:lang w:eastAsia="zh-TW"/>
+        </w:rPr>
+      </w:pPr>
+      <w:r>
+        <w:rPr>
+          <w:rFonts w:eastAsia="標楷體"/>
+          <w:lang w:eastAsia="zh-TW"/>
+        </w:rPr>
+        <w:t xml:space="preserve">K. </w:t>
+      </w:r>
+      <w:proofErr w:type="spellStart"/>
+      <w:r>
+        <w:rPr>
+          <w:rFonts w:eastAsia="標楷體"/>
+          <w:lang w:eastAsia="zh-TW"/>
+        </w:rPr>
+        <w:t>Christidis</w:t>
+      </w:r>
+      <w:proofErr w:type="spellEnd"/>
+      <w:r>
+        <w:rPr>
+          <w:rFonts w:eastAsia="標楷體"/>
+          <w:lang w:eastAsia="zh-TW"/>
+        </w:rPr>
+        <w:t xml:space="preserve"> and M. </w:t>
+      </w:r>
+      <w:proofErr w:type="spellStart"/>
+      <w:r>
+        <w:rPr>
+          <w:rFonts w:eastAsia="標楷體"/>
+          <w:lang w:eastAsia="zh-TW"/>
+        </w:rPr>
+        <w:t>Devetsikiotis</w:t>
+      </w:r>
+      <w:proofErr w:type="spellEnd"/>
+      <w:r>
+        <w:rPr>
+          <w:rFonts w:eastAsia="標楷體"/>
+          <w:lang w:eastAsia="zh-TW"/>
+        </w:rPr>
+        <w:t>, “Blockchains and Smart Contracts for the Internet of Things”. IEEE Access, Vol.4, pp. 2292-2303, 2016.</w:t>
+      </w:r>
+    </w:p>
+    <w:p>
+      <w:pPr>
+        <w:pStyle w:val="references"/>
+        <w:rPr>
+          <w:rFonts w:eastAsia="標楷體"/>
+          <w:lang w:eastAsia="zh-TW"/>
+        </w:rPr>
+      </w:pPr>
+      <w:r>
+        <w:rPr>
+          <w:rFonts w:eastAsia="標楷體"/>
+          <w:lang w:eastAsia="zh-TW"/>
+        </w:rPr>
+        <w:t xml:space="preserve">A. Xu, M. Li, X. Huang, N. </w:t>
+      </w:r>
+      <w:proofErr w:type="spellStart"/>
+      <w:r>
+        <w:rPr>
+          <w:rFonts w:eastAsia="標楷體"/>
+          <w:lang w:eastAsia="zh-TW"/>
+        </w:rPr>
+        <w:t>Xue</w:t>
+      </w:r>
+      <w:proofErr w:type="spellEnd"/>
+      <w:r>
+        <w:rPr>
+          <w:rFonts w:eastAsia="標楷體"/>
+          <w:lang w:eastAsia="zh-TW"/>
+        </w:rPr>
+        <w:t>, J. Zhang, and Q. Sheng, “A Blockchain Based Micro Payment System for Smart Devices,” International Journal of Design, Analysis and Tools for Integrated Circuits and Systems (IJDATICS), 2016.</w:t>
+      </w:r>
+    </w:p>
+    <w:p>
+      <w:pPr>
+        <w:pStyle w:val="references"/>
+        <w:rPr>
+          <w:rFonts w:eastAsia="標楷體"/>
+          <w:lang w:eastAsia="zh-TW"/>
+        </w:rPr>
+      </w:pPr>
+      <w:proofErr w:type="spellStart"/>
+      <w:r>
+        <w:rPr>
+          <w:rFonts w:eastAsia="標楷體"/>
+          <w:lang w:eastAsia="zh-TW"/>
+        </w:rPr>
+        <w:t>Jin</w:t>
+      </w:r>
+      <w:proofErr w:type="spellEnd"/>
+      <w:r>
+        <w:rPr>
+          <w:rFonts w:eastAsia="標楷體"/>
+          <w:lang w:eastAsia="zh-TW"/>
+        </w:rPr>
+        <w:t xml:space="preserve"> Ho Park, Jong Hyuk Park, “Blockchain Security in Cloud Computing: Use Cases, Challenges, and Solutions”, Symmetry, 9, 164; doi:10.3390/sym9080164, 2017.</w:t>
       </w:r>
     </w:p>
     <w:p>
@@ -16599,7 +18550,15 @@
         </w:rPr>
       </w:pPr>
       <w:r>
-        <w:t xml:space="preserve">V. Buterin. “Ethereum white paper: a next generation smart contract &amp; decentralized application platform” </w:t>
+        <w:t xml:space="preserve">V. </w:t>
+      </w:r>
+      <w:proofErr w:type="spellStart"/>
+      <w:r>
+        <w:t>Buterin</w:t>
+      </w:r>
+      <w:proofErr w:type="spellEnd"/>
+      <w:r>
+        <w:t xml:space="preserve">. “Ethereum white paper: a next generation smart contract &amp; decentralized application platform” </w:t>
       </w:r>
       <w:r>
         <w:rPr>

</xml_diff>

<commit_message>
Add abstract in chinese version
</commit_message>
<xml_diff>
--- a/Documents/paper.docx
+++ b/Documents/paper.docx
@@ -160,7 +160,445 @@
           <w:color w:val="auto"/>
           <w:sz w:val="20"/>
         </w:rPr>
-        <w:t>寫這</w:t>
+        <w:t>由於病患們會於不同醫療院所接受治療</w:t>
+      </w:r>
+      <w:r>
+        <w:rPr>
+          <w:rFonts w:ascii="Times New Roman" w:cs="Times New Roman" w:hint="eastAsia"/>
+          <w:color w:val="auto"/>
+          <w:sz w:val="20"/>
+        </w:rPr>
+        <w:t>及診斷</w:t>
+      </w:r>
+      <w:r>
+        <w:rPr>
+          <w:rFonts w:ascii="Times New Roman" w:cs="Times New Roman" w:hint="eastAsia"/>
+          <w:color w:val="auto"/>
+          <w:sz w:val="20"/>
+        </w:rPr>
+        <w:t>，</w:t>
+      </w:r>
+      <w:r>
+        <w:rPr>
+          <w:rFonts w:ascii="Times New Roman" w:cs="Times New Roman" w:hint="eastAsia"/>
+          <w:color w:val="auto"/>
+          <w:sz w:val="20"/>
+        </w:rPr>
+        <w:t>故</w:t>
+      </w:r>
+      <w:r>
+        <w:rPr>
+          <w:rFonts w:ascii="Times New Roman" w:cs="Times New Roman" w:hint="eastAsia"/>
+          <w:color w:val="auto"/>
+          <w:sz w:val="20"/>
+        </w:rPr>
+        <w:t>每位病患的</w:t>
+      </w:r>
+      <w:r>
+        <w:rPr>
+          <w:rFonts w:ascii="Times New Roman" w:cs="Times New Roman" w:hint="eastAsia"/>
+          <w:color w:val="auto"/>
+          <w:sz w:val="20"/>
+        </w:rPr>
+        <w:t>醫療資訊</w:t>
+      </w:r>
+      <w:r>
+        <w:rPr>
+          <w:rFonts w:ascii="Times New Roman" w:cs="Times New Roman" w:hint="eastAsia"/>
+          <w:color w:val="auto"/>
+          <w:sz w:val="20"/>
+        </w:rPr>
+        <w:t>將會</w:t>
+      </w:r>
+      <w:r>
+        <w:rPr>
+          <w:rFonts w:ascii="Times New Roman" w:cs="Times New Roman" w:hint="eastAsia"/>
+          <w:color w:val="auto"/>
+          <w:sz w:val="20"/>
+        </w:rPr>
+        <w:t>分布在不同</w:t>
+      </w:r>
+      <w:r>
+        <w:rPr>
+          <w:rFonts w:ascii="Times New Roman" w:cs="Times New Roman" w:hint="eastAsia"/>
+          <w:color w:val="auto"/>
+          <w:sz w:val="20"/>
+        </w:rPr>
+        <w:t>的</w:t>
+      </w:r>
+      <w:r>
+        <w:rPr>
+          <w:rFonts w:ascii="Times New Roman" w:cs="Times New Roman" w:hint="eastAsia"/>
+          <w:color w:val="auto"/>
+          <w:sz w:val="20"/>
+        </w:rPr>
+        <w:t>醫療院所</w:t>
+      </w:r>
+      <w:r>
+        <w:rPr>
+          <w:rFonts w:ascii="Times New Roman" w:cs="Times New Roman" w:hint="eastAsia"/>
+          <w:color w:val="auto"/>
+          <w:sz w:val="20"/>
+        </w:rPr>
+        <w:t>，而這些資訊</w:t>
+      </w:r>
+      <w:r>
+        <w:rPr>
+          <w:rFonts w:ascii="Times New Roman" w:cs="Times New Roman" w:hint="eastAsia"/>
+          <w:color w:val="auto"/>
+          <w:sz w:val="20"/>
+        </w:rPr>
+        <w:t>並沒有統一格式</w:t>
+      </w:r>
+      <w:r>
+        <w:rPr>
+          <w:rFonts w:ascii="Times New Roman" w:cs="Times New Roman" w:hint="eastAsia"/>
+          <w:color w:val="auto"/>
+          <w:sz w:val="20"/>
+        </w:rPr>
+        <w:t>，這對於不同醫院間醫療資訊的交換</w:t>
+      </w:r>
+      <w:r>
+        <w:rPr>
+          <w:rFonts w:ascii="Times New Roman" w:cs="Times New Roman" w:hint="eastAsia"/>
+          <w:color w:val="auto"/>
+          <w:sz w:val="20"/>
+        </w:rPr>
+        <w:t>實屬不易</w:t>
+      </w:r>
+      <w:r>
+        <w:rPr>
+          <w:rFonts w:ascii="Times New Roman" w:cs="Times New Roman" w:hint="eastAsia"/>
+          <w:color w:val="auto"/>
+          <w:sz w:val="20"/>
+        </w:rPr>
+        <w:t>。不同院所間醫療資訊的交換及互通性對於醫療健康的進步及醫生診斷的效率是件非常重要的事，</w:t>
+      </w:r>
+      <w:r>
+        <w:rPr>
+          <w:rFonts w:ascii="Times New Roman" w:cs="Times New Roman" w:hint="eastAsia"/>
+          <w:color w:val="auto"/>
+          <w:sz w:val="20"/>
+        </w:rPr>
+        <w:t>故對於電子病歷擁有統一格式的</w:t>
+      </w:r>
+      <w:r>
+        <w:rPr>
+          <w:rFonts w:ascii="Times New Roman" w:cs="Times New Roman" w:hint="eastAsia"/>
+          <w:color w:val="auto"/>
+          <w:sz w:val="20"/>
+        </w:rPr>
+        <w:t>FHIR (F</w:t>
+      </w:r>
+      <w:r>
+        <w:rPr>
+          <w:rFonts w:ascii="Times New Roman" w:cs="Times New Roman"/>
+          <w:color w:val="auto"/>
+          <w:sz w:val="20"/>
+        </w:rPr>
+        <w:t>ast Healthcare</w:t>
+      </w:r>
+      <w:r>
+        <w:rPr>
+          <w:rFonts w:ascii="Times New Roman" w:cs="Times New Roman"/>
+          <w:color w:val="auto"/>
+          <w:sz w:val="20"/>
+        </w:rPr>
+        <w:t xml:space="preserve"> Interoperability Resources) </w:t>
+      </w:r>
+      <w:r>
+        <w:rPr>
+          <w:rFonts w:ascii="Times New Roman" w:cs="Times New Roman" w:hint="eastAsia"/>
+          <w:color w:val="auto"/>
+          <w:sz w:val="20"/>
+        </w:rPr>
+        <w:t>便為我們所用。</w:t>
+      </w:r>
+    </w:p>
+    <w:p>
+      <w:pPr>
+        <w:pStyle w:val="Default"/>
+        <w:jc w:val="both"/>
+        <w:rPr>
+          <w:rFonts w:ascii="Times New Roman" w:cs="Times New Roman"/>
+          <w:color w:val="auto"/>
+          <w:sz w:val="20"/>
+        </w:rPr>
+      </w:pPr>
+      <w:r>
+        <w:rPr>
+          <w:rFonts w:ascii="Times New Roman" w:cs="Times New Roman" w:hint="eastAsia"/>
+          <w:color w:val="auto"/>
+          <w:sz w:val="20"/>
+        </w:rPr>
+        <w:t>雖然</w:t>
+      </w:r>
+      <w:r>
+        <w:rPr>
+          <w:rFonts w:ascii="Times New Roman" w:cs="Times New Roman" w:hint="eastAsia"/>
+          <w:color w:val="auto"/>
+          <w:sz w:val="20"/>
+        </w:rPr>
+        <w:t>FHIR</w:t>
+      </w:r>
+      <w:r>
+        <w:rPr>
+          <w:rFonts w:ascii="Times New Roman" w:cs="Times New Roman" w:hint="eastAsia"/>
+          <w:color w:val="auto"/>
+          <w:sz w:val="20"/>
+        </w:rPr>
+        <w:t>提供了</w:t>
+      </w:r>
+      <w:r>
+        <w:rPr>
+          <w:rFonts w:ascii="Times New Roman" w:cs="Times New Roman" w:hint="eastAsia"/>
+          <w:color w:val="auto"/>
+          <w:sz w:val="20"/>
+        </w:rPr>
+        <w:t>電子病歷的</w:t>
+      </w:r>
+      <w:r>
+        <w:rPr>
+          <w:rFonts w:ascii="Times New Roman" w:cs="Times New Roman" w:hint="eastAsia"/>
+          <w:color w:val="auto"/>
+          <w:sz w:val="20"/>
+        </w:rPr>
+        <w:t>統一格式及架構，但它並未提供我們安全上的</w:t>
+      </w:r>
+      <w:r>
+        <w:rPr>
+          <w:rFonts w:ascii="Times New Roman" w:cs="Times New Roman" w:hint="eastAsia"/>
+          <w:color w:val="auto"/>
+          <w:sz w:val="20"/>
+        </w:rPr>
+        <w:t>協議</w:t>
+      </w:r>
+      <w:r>
+        <w:rPr>
+          <w:rFonts w:ascii="Times New Roman" w:cs="Times New Roman" w:hint="eastAsia"/>
+          <w:color w:val="auto"/>
+          <w:sz w:val="20"/>
+        </w:rPr>
+        <w:t>，</w:t>
+      </w:r>
+      <w:r>
+        <w:rPr>
+          <w:rFonts w:ascii="Times New Roman" w:cs="Times New Roman" w:hint="eastAsia"/>
+          <w:color w:val="auto"/>
+          <w:sz w:val="20"/>
+        </w:rPr>
+        <w:t>故</w:t>
+      </w:r>
+      <w:r>
+        <w:rPr>
+          <w:rFonts w:ascii="Times New Roman" w:cs="Times New Roman" w:hint="eastAsia"/>
+          <w:color w:val="auto"/>
+          <w:sz w:val="20"/>
+        </w:rPr>
+        <w:t>安全疑慮一直是</w:t>
+      </w:r>
+      <w:r>
+        <w:rPr>
+          <w:rFonts w:ascii="Times New Roman" w:cs="Times New Roman" w:hint="eastAsia"/>
+          <w:color w:val="auto"/>
+          <w:sz w:val="20"/>
+        </w:rPr>
+        <w:t>FHIR</w:t>
+      </w:r>
+      <w:r>
+        <w:rPr>
+          <w:rFonts w:ascii="Times New Roman" w:cs="Times New Roman" w:hint="eastAsia"/>
+          <w:color w:val="auto"/>
+          <w:sz w:val="20"/>
+        </w:rPr>
+        <w:t>的一個問題</w:t>
+      </w:r>
+      <w:r>
+        <w:rPr>
+          <w:rFonts w:ascii="Times New Roman" w:cs="Times New Roman" w:hint="eastAsia"/>
+          <w:color w:val="auto"/>
+          <w:sz w:val="20"/>
+        </w:rPr>
+        <w:t>。</w:t>
+      </w:r>
+      <w:r>
+        <w:rPr>
+          <w:rFonts w:ascii="Times New Roman" w:cs="Times New Roman" w:hint="eastAsia"/>
+          <w:color w:val="auto"/>
+          <w:sz w:val="20"/>
+        </w:rPr>
+        <w:t>在此研究中，</w:t>
+      </w:r>
+      <w:r>
+        <w:rPr>
+          <w:rFonts w:ascii="Times New Roman" w:cs="Times New Roman" w:hint="eastAsia"/>
+          <w:color w:val="auto"/>
+          <w:sz w:val="20"/>
+        </w:rPr>
+        <w:t>為了更安全地使用</w:t>
+      </w:r>
+      <w:r>
+        <w:rPr>
+          <w:rFonts w:ascii="Times New Roman" w:cs="Times New Roman" w:hint="eastAsia"/>
+          <w:color w:val="auto"/>
+          <w:sz w:val="20"/>
+        </w:rPr>
+        <w:t>FHIR</w:t>
+      </w:r>
+      <w:r>
+        <w:rPr>
+          <w:rFonts w:ascii="Times New Roman" w:cs="Times New Roman" w:hint="eastAsia"/>
+          <w:color w:val="auto"/>
+          <w:sz w:val="20"/>
+        </w:rPr>
+        <w:t>協議，</w:t>
+      </w:r>
+      <w:r>
+        <w:rPr>
+          <w:rFonts w:ascii="Times New Roman" w:cs="Times New Roman" w:hint="eastAsia"/>
+          <w:color w:val="auto"/>
+          <w:sz w:val="20"/>
+        </w:rPr>
+        <w:t>我們將以去中心化、無法被更改的區塊鏈做身分</w:t>
+      </w:r>
+      <w:r>
+        <w:rPr>
+          <w:rFonts w:ascii="Times New Roman" w:cs="Times New Roman" w:hint="eastAsia"/>
+          <w:color w:val="auto"/>
+          <w:sz w:val="20"/>
+        </w:rPr>
+        <w:t>驗證</w:t>
+      </w:r>
+      <w:r>
+        <w:rPr>
+          <w:rFonts w:ascii="Times New Roman" w:cs="Times New Roman" w:hint="eastAsia"/>
+          <w:color w:val="auto"/>
+          <w:sz w:val="20"/>
+        </w:rPr>
+        <w:t>以確保資料的安全</w:t>
+      </w:r>
+      <w:r>
+        <w:rPr>
+          <w:rFonts w:ascii="Times New Roman" w:cs="Times New Roman" w:hint="eastAsia"/>
+          <w:color w:val="auto"/>
+          <w:sz w:val="20"/>
+        </w:rPr>
+        <w:t>，</w:t>
+      </w:r>
+      <w:r>
+        <w:rPr>
+          <w:rFonts w:ascii="Times New Roman" w:cs="Times New Roman" w:hint="eastAsia"/>
+          <w:color w:val="auto"/>
+          <w:sz w:val="20"/>
+        </w:rPr>
+        <w:t>而</w:t>
+      </w:r>
+      <w:r>
+        <w:rPr>
+          <w:rFonts w:ascii="Times New Roman" w:cs="Times New Roman" w:hint="eastAsia"/>
+          <w:color w:val="auto"/>
+          <w:sz w:val="20"/>
+        </w:rPr>
+        <w:t>我們</w:t>
+      </w:r>
+      <w:r>
+        <w:rPr>
+          <w:rFonts w:ascii="Times New Roman" w:cs="Times New Roman" w:hint="eastAsia"/>
+          <w:color w:val="auto"/>
+          <w:sz w:val="20"/>
+        </w:rPr>
+        <w:t>將</w:t>
+      </w:r>
+      <w:r>
+        <w:rPr>
+          <w:rFonts w:ascii="Times New Roman" w:cs="Times New Roman" w:hint="eastAsia"/>
+          <w:color w:val="auto"/>
+          <w:sz w:val="20"/>
+        </w:rPr>
+        <w:t>使用</w:t>
+      </w:r>
+      <w:r>
+        <w:rPr>
+          <w:rFonts w:ascii="Times New Roman" w:cs="Times New Roman"/>
+          <w:color w:val="auto"/>
+          <w:sz w:val="20"/>
+        </w:rPr>
+        <w:t>H</w:t>
+      </w:r>
+      <w:r>
+        <w:rPr>
+          <w:rFonts w:ascii="Times New Roman" w:cs="Times New Roman" w:hint="eastAsia"/>
+          <w:color w:val="auto"/>
+          <w:sz w:val="20"/>
+        </w:rPr>
+        <w:t>ardhat</w:t>
+      </w:r>
+      <w:r>
+        <w:rPr>
+          <w:rFonts w:ascii="Times New Roman" w:cs="Times New Roman" w:hint="eastAsia"/>
+          <w:color w:val="auto"/>
+          <w:sz w:val="20"/>
+        </w:rPr>
+        <w:t>作為以太坊應用的開發環境。</w:t>
+      </w:r>
+    </w:p>
+    <w:p>
+      <w:pPr>
+        <w:pStyle w:val="Default"/>
+        <w:jc w:val="both"/>
+        <w:rPr>
+          <w:rFonts w:ascii="Times New Roman" w:cs="Times New Roman"/>
+          <w:color w:val="auto"/>
+          <w:sz w:val="20"/>
+        </w:rPr>
+      </w:pPr>
+      <w:r>
+        <w:rPr>
+          <w:rFonts w:ascii="Times New Roman" w:cs="Times New Roman" w:hint="eastAsia"/>
+          <w:color w:val="auto"/>
+          <w:sz w:val="20"/>
+        </w:rPr>
+        <w:t>此外，我們也將使用</w:t>
+      </w:r>
+      <w:r>
+        <w:rPr>
+          <w:rFonts w:ascii="Times New Roman" w:cs="Times New Roman" w:hint="eastAsia"/>
+          <w:color w:val="auto"/>
+          <w:sz w:val="20"/>
+        </w:rPr>
+        <w:t>Angular</w:t>
+      </w:r>
+      <w:r>
+        <w:rPr>
+          <w:rFonts w:ascii="Times New Roman" w:cs="Times New Roman" w:hint="eastAsia"/>
+          <w:color w:val="auto"/>
+          <w:sz w:val="20"/>
+        </w:rPr>
+        <w:t>作為前端網頁開發</w:t>
+      </w:r>
+      <w:r>
+        <w:rPr>
+          <w:rFonts w:ascii="Times New Roman" w:cs="Times New Roman" w:hint="eastAsia"/>
+          <w:color w:val="auto"/>
+          <w:sz w:val="20"/>
+        </w:rPr>
+        <w:t>的工具，並於前端頁面呼叫以太坊中的智能合約，並依據白名單做身分驗證，給予</w:t>
+      </w:r>
+      <w:r>
+        <w:rPr>
+          <w:rFonts w:ascii="Times New Roman" w:cs="Times New Roman" w:hint="eastAsia"/>
+          <w:color w:val="auto"/>
+          <w:sz w:val="20"/>
+        </w:rPr>
+        <w:t>FHIR</w:t>
+      </w:r>
+      <w:r>
+        <w:rPr>
+          <w:rFonts w:ascii="Times New Roman" w:cs="Times New Roman" w:hint="eastAsia"/>
+          <w:color w:val="auto"/>
+          <w:sz w:val="20"/>
+        </w:rPr>
+        <w:t>安全上的保障。</w:t>
       </w:r>
     </w:p>
     <w:p>
@@ -169,25 +607,84 @@
         <w:ind w:firstLine="0"/>
         <w:jc w:val="both"/>
         <w:rPr>
+          <w:rFonts w:ascii="Times New Roman" w:cs="Times New Roman" w:hint="eastAsia"/>
+          <w:color w:val="auto"/>
+          <w:sz w:val="20"/>
+        </w:rPr>
+      </w:pPr>
+      <w:r>
+        <w:rPr>
+          <w:rFonts w:ascii="Times New Roman" w:cs="Times New Roman" w:hint="eastAsia"/>
+          <w:b/>
+          <w:bCs/>
+          <w:color w:val="auto"/>
+          <w:sz w:val="20"/>
+        </w:rPr>
+        <w:t>關鍵詞</w:t>
+      </w:r>
+      <w:r>
+        <w:rPr>
+          <w:rFonts w:ascii="Times New Roman" w:cs="Times New Roman" w:hint="eastAsia"/>
+          <w:color w:val="auto"/>
+          <w:sz w:val="20"/>
+        </w:rPr>
+        <w:t>：</w:t>
+      </w:r>
+      <w:r>
+        <w:rPr>
+          <w:rFonts w:ascii="Times New Roman" w:cs="Times New Roman" w:hint="eastAsia"/>
+          <w:color w:val="auto"/>
+          <w:sz w:val="20"/>
+        </w:rPr>
+        <w:t>區塊鏈、以太坊、智能合約、</w:t>
+      </w:r>
+      <w:r>
+        <w:rPr>
+          <w:rFonts w:ascii="Times New Roman" w:cs="Times New Roman" w:hint="eastAsia"/>
+          <w:color w:val="auto"/>
+          <w:sz w:val="20"/>
+        </w:rPr>
+        <w:t>FHIR</w:t>
+      </w:r>
+      <w:r>
+        <w:rPr>
+          <w:rFonts w:ascii="Times New Roman" w:cs="Times New Roman" w:hint="eastAsia"/>
+          <w:color w:val="auto"/>
+          <w:sz w:val="20"/>
+        </w:rPr>
+        <w:t>、電子病歷、去中心化、</w:t>
+      </w:r>
+      <w:r>
+        <w:rPr>
           <w:rFonts w:ascii="Times New Roman" w:cs="Times New Roman"/>
           <w:color w:val="auto"/>
           <w:sz w:val="20"/>
         </w:rPr>
-      </w:pPr>
-    </w:p>
-    <w:p>
-      <w:pPr>
-        <w:pStyle w:val="11"/>
-        <w:snapToGrid w:val="0"/>
-        <w:rPr>
-          <w:rFonts w:eastAsia="標楷體"/>
-        </w:rPr>
-      </w:pPr>
-      <w:r>
-        <w:rPr>
-          <w:rFonts w:eastAsia="標楷體"/>
-        </w:rPr>
-        <w:t>Abstract</w:t>
+        <w:t>Hardhat</w:t>
+      </w:r>
+      <w:r>
+        <w:rPr>
+          <w:rFonts w:ascii="Times New Roman" w:cs="Times New Roman" w:hint="eastAsia"/>
+          <w:color w:val="auto"/>
+          <w:sz w:val="20"/>
+        </w:rPr>
+        <w:t>、</w:t>
+      </w:r>
+      <w:r>
+        <w:rPr>
+          <w:rFonts w:ascii="Times New Roman" w:cs="Times New Roman"/>
+          <w:color w:val="auto"/>
+          <w:sz w:val="20"/>
+        </w:rPr>
+        <w:t>Angular</w:t>
+      </w:r>
+      <w:r>
+        <w:rPr>
+          <w:rFonts w:ascii="Times New Roman" w:cs="Times New Roman" w:hint="eastAsia"/>
+          <w:color w:val="auto"/>
+          <w:sz w:val="20"/>
+        </w:rPr>
+        <w:t>、身分驗證。</w:t>
       </w:r>
     </w:p>
     <w:p>
@@ -204,6 +701,21 @@
     </w:p>
     <w:p>
       <w:pPr>
+        <w:pStyle w:val="11"/>
+        <w:snapToGrid w:val="0"/>
+        <w:rPr>
+          <w:rFonts w:eastAsia="標楷體"/>
+        </w:rPr>
+      </w:pPr>
+      <w:r>
+        <w:rPr>
+          <w:rFonts w:eastAsia="標楷體"/>
+        </w:rPr>
+        <w:t>Abstract</w:t>
+      </w:r>
+    </w:p>
+    <w:p>
+      <w:pPr>
         <w:pStyle w:val="Default"/>
         <w:ind w:firstLine="0"/>
         <w:jc w:val="both"/>
@@ -213,14 +725,148 @@
           <w:sz w:val="20"/>
         </w:rPr>
       </w:pPr>
-      <w:r>
+    </w:p>
+    <w:p>
+      <w:pPr>
+        <w:pStyle w:val="Default"/>
+        <w:ind w:firstLine="0"/>
+        <w:jc w:val="both"/>
         <w:rPr>
           <w:rFonts w:ascii="Times New Roman" w:cs="Times New Roman"/>
           <w:color w:val="auto"/>
           <w:sz w:val="20"/>
         </w:rPr>
+      </w:pPr>
+      <w:r>
+        <w:rPr>
+          <w:rFonts w:ascii="Times New Roman" w:cs="Times New Roman"/>
+          <w:color w:val="auto"/>
+          <w:sz w:val="20"/>
+        </w:rPr>
         <w:tab/>
-        <w:t>Write here</w:t>
+      </w:r>
+      <w:r>
+        <w:rPr>
+          <w:rFonts w:ascii="Times New Roman" w:cs="Times New Roman"/>
+          <w:color w:val="auto"/>
+          <w:sz w:val="20"/>
+        </w:rPr>
+        <w:t>Here</w:t>
+      </w:r>
+    </w:p>
+    <w:p>
+      <w:pPr>
+        <w:pStyle w:val="Default"/>
+        <w:ind w:firstLine="0"/>
+        <w:jc w:val="both"/>
+        <w:rPr>
+          <w:rFonts w:ascii="Times New Roman" w:cs="Times New Roman"/>
+          <w:color w:val="auto"/>
+          <w:sz w:val="20"/>
+        </w:rPr>
+      </w:pPr>
+    </w:p>
+    <w:p>
+      <w:pPr>
+        <w:pStyle w:val="Default"/>
+        <w:ind w:firstLine="0"/>
+        <w:jc w:val="both"/>
+        <w:rPr>
+          <w:rFonts w:ascii="Times New Roman" w:cs="Times New Roman"/>
+          <w:color w:val="auto"/>
+          <w:sz w:val="20"/>
+        </w:rPr>
+      </w:pPr>
+    </w:p>
+    <w:p>
+      <w:pPr>
+        <w:pStyle w:val="Default"/>
+        <w:ind w:firstLine="0"/>
+        <w:jc w:val="both"/>
+        <w:rPr>
+          <w:rFonts w:ascii="Times New Roman" w:cs="Times New Roman" w:hint="eastAsia"/>
+          <w:color w:val="auto"/>
+          <w:sz w:val="20"/>
+        </w:rPr>
+      </w:pPr>
+    </w:p>
+    <w:p>
+      <w:pPr>
+        <w:pStyle w:val="Default"/>
+        <w:keepNext/>
+        <w:ind w:firstLine="0"/>
+        <w:jc w:val="both"/>
+      </w:pPr>
+      <w:r>
+        <w:rPr>
+          <w:rFonts w:ascii="Times New Roman" w:cs="Times New Roman"/>
+          <w:color w:val="auto"/>
+          <w:sz w:val="20"/>
+        </w:rPr>
+        <w:drawing>
+          <wp:inline distT="0" distB="0" distL="0" distR="0" wp14:anchorId="64EBE9E6" wp14:editId="249A31FE">
+            <wp:extent cx="2451414" cy="2922909"/>
+            <wp:effectExtent l="0" t="0" r="6350" b="0"/>
+            <wp:docPr id="1" name="圖片 1"/>
+            <wp:cNvGraphicFramePr>
+              <a:graphicFrameLocks xmlns:a="http://schemas.openxmlformats.org/drawingml/2006/main" noChangeAspect="1"/>
+            </wp:cNvGraphicFramePr>
+            <a:graphic xmlns:a="http://schemas.openxmlformats.org/drawingml/2006/main">
+              <a:graphicData uri="http://schemas.openxmlformats.org/drawingml/2006/picture">
+                <pic:pic xmlns:pic="http://schemas.openxmlformats.org/drawingml/2006/picture">
+                  <pic:nvPicPr>
+                    <pic:cNvPr id="1" name=""/>
+                    <pic:cNvPicPr/>
+                  </pic:nvPicPr>
+                  <pic:blipFill>
+                    <a:blip r:embed="rId8"/>
+                    <a:stretch>
+                      <a:fillRect/>
+                    </a:stretch>
+                  </pic:blipFill>
+                  <pic:spPr>
+                    <a:xfrm>
+                      <a:off x="0" y="0"/>
+                      <a:ext cx="2481858" cy="2959208"/>
+                    </a:xfrm>
+                    <a:prstGeom prst="rect">
+                      <a:avLst/>
+                    </a:prstGeom>
+                  </pic:spPr>
+                </pic:pic>
+              </a:graphicData>
+            </a:graphic>
+          </wp:inline>
+        </w:drawing>
+      </w:r>
+    </w:p>
+    <w:p>
+      <w:pPr>
+        <w:pStyle w:val="af6"/>
+        <w:jc w:val="both"/>
+        <w:rPr>
+          <w:rFonts w:hint="eastAsia"/>
+        </w:rPr>
+      </w:pPr>
+      <w:r>
+        <w:t xml:space="preserve">Figure </w:t>
+      </w:r>
+      <w:fldSimple w:instr=" SEQ Figure \* ARABIC ">
+        <w:r>
+          <w:rPr>
+            <w:noProof/>
+          </w:rPr>
+          <w:t>1</w:t>
+        </w:r>
+      </w:fldSimple>
+      <w:r>
+        <w:t xml:space="preserve">. </w:t>
+      </w:r>
+      <w:r>
+        <w:rPr>
+          <w:rFonts w:hint="eastAsia"/>
+        </w:rPr>
+        <w:t>架構圖</w:t>
       </w:r>
     </w:p>
     <w:p>
@@ -731,23 +1377,7 @@
           <w:rFonts w:ascii="標楷體" w:eastAsia="標楷體" w:hAnsi="標楷體" w:hint="eastAsia"/>
           <w:sz w:val="20"/>
         </w:rPr>
-        <w:t>、</w:t>
-      </w:r>
-      <w:proofErr w:type="gramStart"/>
-      <w:r>
-        <w:rPr>
-          <w:rFonts w:ascii="標楷體" w:eastAsia="標楷體" w:hAnsi="標楷體" w:hint="eastAsia"/>
-          <w:sz w:val="20"/>
-        </w:rPr>
-        <w:t>區塊鏈及</w:t>
-      </w:r>
-      <w:proofErr w:type="gramEnd"/>
-      <w:r>
-        <w:rPr>
-          <w:rFonts w:ascii="標楷體" w:eastAsia="標楷體" w:hAnsi="標楷體" w:hint="eastAsia"/>
-          <w:sz w:val="20"/>
-        </w:rPr>
-        <w:t>以太坊。</w:t>
+        <w:t>、區塊鏈及以太坊。</w:t>
       </w:r>
       <w:r>
         <w:rPr>
@@ -922,7 +1552,6 @@
         </w:rPr>
         <w:t>，使醫療資料可於不同醫療院所中相互傳輸，免去民眾去不同醫院調閱病歷的麻煩。</w:t>
       </w:r>
-      <w:proofErr w:type="gramStart"/>
       <w:r>
         <w:rPr>
           <w:rFonts w:ascii="標楷體" w:eastAsia="標楷體" w:hAnsi="標楷體" w:hint="eastAsia"/>
@@ -941,7 +1570,6 @@
         </w:rPr>
         <w:t>，</w:t>
       </w:r>
-      <w:proofErr w:type="gramEnd"/>
       <w:r>
         <w:rPr>
           <w:rFonts w:ascii="標楷體" w:eastAsia="標楷體" w:hAnsi="標楷體" w:hint="eastAsia"/>
@@ -1012,16 +1640,7 @@
           <w:sz w:val="20"/>
           <w:shd w:val="clear" w:color="auto" w:fill="FFFFFF"/>
         </w:rPr>
-        <w:t>JSON的檔案格式較XML簡</w:t>
-      </w:r>
-      <w:r>
-        <w:rPr>
-          <w:rFonts w:ascii="標楷體" w:eastAsia="標楷體" w:hAnsi="標楷體" w:hint="eastAsia"/>
-          <w:color w:val="333333"/>
-          <w:sz w:val="20"/>
-          <w:shd w:val="clear" w:color="auto" w:fill="FFFFFF"/>
-        </w:rPr>
-        <w:t>單，因此在儲存空間及傳輸效率上有相當大的優勢。</w:t>
+        <w:t>JSON的檔案格式較XML簡單，因此在儲存空間及傳輸效率上有相當大的優勢。</w:t>
       </w:r>
       <w:r>
         <w:rPr>
@@ -4299,6 +4918,15 @@
       <w:ind w:firstLine="0"/>
     </w:pPr>
   </w:style>
+  <w:style w:type="paragraph" w:styleId="af6">
+    <w:name w:val="caption"/>
+    <w:basedOn w:val="a"/>
+    <w:next w:val="a"/>
+    <w:uiPriority w:val="35"/>
+    <w:unhideWhenUsed/>
+    <w:qFormat/>
+    <w:rsid w:val="002D0C55"/>
+  </w:style>
 </w:styles>
 </file>
 

</xml_diff>

<commit_message>
change font from DFKai-SB to Times New Roman for English word
</commit_message>
<xml_diff>
--- a/Documents/paper.docx
+++ b/Documents/paper.docx
@@ -8,7 +8,7 @@
         <w:snapToGrid w:val="0"/>
         <w:jc w:val="center"/>
         <w:rPr>
-          <w:rFonts w:eastAsia="標楷體"/>
+          <w:rFonts w:eastAsia="DFKai-SB"/>
           <w:b/>
           <w:sz w:val="32"/>
         </w:rPr>
@@ -16,7 +16,7 @@
       <w:bookmarkStart w:id="0" w:name="OLE_LINK2"/>
       <w:r>
         <w:rPr>
-          <w:rFonts w:eastAsia="標楷體" w:hint="eastAsia"/>
+          <w:rFonts w:eastAsia="DFKai-SB" w:hint="eastAsia"/>
           <w:b/>
           <w:sz w:val="32"/>
         </w:rPr>
@@ -29,14 +29,14 @@
         <w:snapToGrid w:val="0"/>
         <w:jc w:val="center"/>
         <w:rPr>
-          <w:rFonts w:eastAsia="標楷體"/>
+          <w:rFonts w:eastAsia="DFKai-SB"/>
           <w:b/>
           <w:sz w:val="32"/>
         </w:rPr>
       </w:pPr>
       <w:r>
         <w:rPr>
-          <w:rFonts w:eastAsia="標楷體" w:hint="eastAsia"/>
+          <w:rFonts w:eastAsia="DFKai-SB" w:hint="eastAsia"/>
           <w:b/>
           <w:sz w:val="32"/>
         </w:rPr>
@@ -44,7 +44,7 @@
       </w:r>
       <w:r>
         <w:rPr>
-          <w:rFonts w:eastAsia="標楷體" w:hint="eastAsia"/>
+          <w:rFonts w:eastAsia="DFKai-SB" w:hint="eastAsia"/>
           <w:b/>
           <w:sz w:val="32"/>
         </w:rPr>
@@ -52,7 +52,7 @@
       </w:r>
       <w:r>
         <w:rPr>
-          <w:rFonts w:eastAsia="標楷體"/>
+          <w:rFonts w:eastAsia="DFKai-SB"/>
           <w:b/>
           <w:sz w:val="32"/>
         </w:rPr>
@@ -60,7 +60,7 @@
       </w:r>
       <w:r>
         <w:rPr>
-          <w:rFonts w:eastAsia="標楷體" w:hint="eastAsia"/>
+          <w:rFonts w:eastAsia="DFKai-SB" w:hint="eastAsia"/>
           <w:b/>
           <w:sz w:val="32"/>
         </w:rPr>
@@ -74,27 +74,27 @@
         <w:snapToGrid w:val="0"/>
         <w:jc w:val="center"/>
         <w:rPr>
-          <w:rFonts w:eastAsia="標楷體"/>
+          <w:rFonts w:eastAsia="DFKai-SB"/>
           <w:b/>
         </w:rPr>
       </w:pPr>
       <w:r>
         <w:rPr>
-          <w:rFonts w:eastAsia="標楷體"/>
+          <w:rFonts w:eastAsia="DFKai-SB"/>
           <w:b/>
         </w:rPr>
         <w:t>E-mail</w:t>
       </w:r>
       <w:r>
         <w:rPr>
-          <w:rFonts w:eastAsia="標楷體" w:hint="eastAsia"/>
+          <w:rFonts w:eastAsia="DFKai-SB" w:hint="eastAsia"/>
           <w:b/>
         </w:rPr>
         <w:t xml:space="preserve">: </w:t>
       </w:r>
       <w:r>
         <w:rPr>
-          <w:rFonts w:eastAsia="標楷體"/>
+          <w:rFonts w:eastAsia="DFKai-SB"/>
           <w:b/>
         </w:rPr>
         <w:t>cnyang@gms.ndhu.edu.tw</w:t>
@@ -126,12 +126,12 @@
         <w:pStyle w:val="11"/>
         <w:snapToGrid w:val="0"/>
         <w:rPr>
-          <w:rFonts w:eastAsia="標楷體"/>
-        </w:rPr>
-      </w:pPr>
-      <w:r>
-        <w:rPr>
-          <w:rFonts w:eastAsia="標楷體"/>
+          <w:rFonts w:eastAsia="DFKai-SB"/>
+        </w:rPr>
+      </w:pPr>
+      <w:r>
+        <w:rPr>
+          <w:rFonts w:eastAsia="DFKai-SB"/>
         </w:rPr>
         <w:t>摘要</w:t>
       </w:r>
@@ -140,7 +140,7 @@
       <w:pPr>
         <w:pStyle w:val="1"/>
         <w:rPr>
-          <w:rFonts w:eastAsia="標楷體"/>
+          <w:rFonts w:eastAsia="DFKai-SB"/>
         </w:rPr>
       </w:pPr>
     </w:p>
@@ -692,23 +692,13 @@
         </w:rPr>
         <w:t>：</w:t>
       </w:r>
-      <w:proofErr w:type="gramStart"/>
       <w:r>
         <w:rPr>
           <w:rFonts w:ascii="Times New Roman" w:cs="Times New Roman" w:hint="eastAsia"/>
           <w:color w:val="auto"/>
           <w:sz w:val="20"/>
         </w:rPr>
-        <w:t>區塊鏈</w:t>
-      </w:r>
-      <w:proofErr w:type="gramEnd"/>
-      <w:r>
-        <w:rPr>
-          <w:rFonts w:ascii="Times New Roman" w:cs="Times New Roman" w:hint="eastAsia"/>
-          <w:color w:val="auto"/>
-          <w:sz w:val="20"/>
-        </w:rPr>
-        <w:t>、以太坊、智能合約、</w:t>
+        <w:t>區塊鏈、以太坊、智能合約、</w:t>
       </w:r>
       <w:r>
         <w:rPr>
@@ -776,12 +766,12 @@
         <w:pStyle w:val="11"/>
         <w:snapToGrid w:val="0"/>
         <w:rPr>
-          <w:rFonts w:eastAsia="標楷體"/>
-        </w:rPr>
-      </w:pPr>
-      <w:r>
-        <w:rPr>
-          <w:rFonts w:eastAsia="標楷體"/>
+          <w:rFonts w:eastAsia="DFKai-SB"/>
+        </w:rPr>
+      </w:pPr>
+      <w:r>
+        <w:rPr>
+          <w:rFonts w:eastAsia="DFKai-SB"/>
         </w:rPr>
         <w:t>Abstract</w:t>
       </w:r>
@@ -863,7 +853,7 @@
     </w:p>
     <w:p>
       <w:pPr>
-        <w:pStyle w:val="af6"/>
+        <w:pStyle w:val="Caption"/>
         <w:jc w:val="both"/>
       </w:pPr>
       <w:r>
@@ -934,34 +924,34 @@
         <w:ind w:firstLine="360"/>
         <w:jc w:val="both"/>
         <w:rPr>
-          <w:rFonts w:ascii="標楷體" w:eastAsia="標楷體" w:hAnsi="標楷體"/>
-          <w:sz w:val="20"/>
-        </w:rPr>
-      </w:pPr>
-      <w:r>
-        <w:rPr>
-          <w:rFonts w:ascii="標楷體" w:eastAsia="標楷體" w:hAnsi="標楷體" w:hint="eastAsia"/>
+          <w:rFonts w:ascii="DFKai-SB" w:eastAsia="DFKai-SB" w:hAnsi="DFKai-SB"/>
+          <w:sz w:val="20"/>
+        </w:rPr>
+      </w:pPr>
+      <w:r>
+        <w:rPr>
+          <w:rFonts w:ascii="DFKai-SB" w:eastAsia="DFKai-SB" w:hAnsi="DFKai-SB" w:hint="eastAsia"/>
           <w:sz w:val="20"/>
         </w:rPr>
         <w:t>一套完善且可廣泛用於各家醫療院所的醫療資訊標準可以大幅度減少醫療及照護人員工作時的負擔。</w:t>
       </w:r>
       <w:r>
         <w:rPr>
-          <w:rFonts w:ascii="標楷體" w:eastAsia="標楷體" w:hAnsi="標楷體" w:hint="eastAsia"/>
+          <w:rFonts w:ascii="DFKai-SB" w:eastAsia="DFKai-SB" w:hAnsi="DFKai-SB" w:hint="eastAsia"/>
           <w:sz w:val="20"/>
         </w:rPr>
         <w:t>國際標準組織</w:t>
       </w:r>
       <w:r>
         <w:rPr>
-          <w:rFonts w:eastAsia="標楷體"/>
+          <w:rFonts w:eastAsia="DFKai-SB"/>
           <w:sz w:val="20"/>
         </w:rPr>
         <w:t>HL7</w:t>
       </w:r>
       <w:r>
         <w:rPr>
-          <w:rFonts w:eastAsia="標楷體"/>
+          <w:rFonts w:eastAsia="DFKai-SB"/>
           <w:kern w:val="0"/>
           <w:sz w:val="20"/>
         </w:rPr>
@@ -969,226 +959,217 @@
       </w:r>
       <w:r>
         <w:rPr>
-          <w:rFonts w:eastAsia="標楷體"/>
+          <w:rFonts w:eastAsia="DFKai-SB"/>
           <w:sz w:val="20"/>
         </w:rPr>
         <w:t xml:space="preserve">International </w:t>
       </w:r>
       <w:r>
         <w:rPr>
-          <w:rFonts w:eastAsia="標楷體" w:hint="eastAsia"/>
+          <w:rFonts w:eastAsia="DFKai-SB" w:hint="eastAsia"/>
           <w:sz w:val="20"/>
         </w:rPr>
         <w:t>(</w:t>
       </w:r>
       <w:r>
         <w:rPr>
-          <w:rFonts w:eastAsia="標楷體"/>
+          <w:rFonts w:eastAsia="DFKai-SB"/>
           <w:sz w:val="20"/>
         </w:rPr>
         <w:t>Health Level Seven International</w:t>
       </w:r>
       <w:r>
         <w:rPr>
-          <w:rFonts w:eastAsia="標楷體"/>
+          <w:rFonts w:eastAsia="DFKai-SB"/>
           <w:sz w:val="20"/>
         </w:rPr>
         <w:t xml:space="preserve">; HL7 </w:t>
       </w:r>
       <w:r>
         <w:rPr>
-          <w:rFonts w:eastAsia="標楷體"/>
+          <w:rFonts w:eastAsia="DFKai-SB"/>
           <w:sz w:val="20"/>
         </w:rPr>
         <w:t>International</w:t>
       </w:r>
       <w:r>
         <w:rPr>
-          <w:rFonts w:eastAsia="標楷體" w:hint="eastAsia"/>
+          <w:rFonts w:eastAsia="DFKai-SB" w:hint="eastAsia"/>
           <w:sz w:val="20"/>
         </w:rPr>
         <w:t>)</w:t>
       </w:r>
       <w:r>
         <w:rPr>
-          <w:rFonts w:eastAsia="標楷體"/>
+          <w:rFonts w:eastAsia="DFKai-SB"/>
           <w:sz w:val="20"/>
         </w:rPr>
         <w:t xml:space="preserve"> </w:t>
       </w:r>
       <w:r>
         <w:rPr>
-          <w:rFonts w:eastAsia="標楷體"/>
+          <w:rFonts w:eastAsia="DFKai-SB"/>
           <w:sz w:val="20"/>
         </w:rPr>
         <w:t>[1]</w:t>
       </w:r>
       <w:r>
         <w:rPr>
-          <w:rFonts w:ascii="標楷體" w:eastAsia="標楷體" w:hAnsi="標楷體" w:hint="eastAsia"/>
+          <w:rFonts w:ascii="DFKai-SB" w:eastAsia="DFKai-SB" w:hAnsi="DFKai-SB" w:hint="eastAsia"/>
           <w:sz w:val="20"/>
         </w:rPr>
         <w:t>2005年推出</w:t>
       </w:r>
       <w:r>
         <w:rPr>
-          <w:rFonts w:ascii="標楷體" w:eastAsia="標楷體" w:hAnsi="標楷體" w:hint="eastAsia"/>
+          <w:rFonts w:ascii="DFKai-SB" w:eastAsia="DFKai-SB" w:hAnsi="DFKai-SB" w:hint="eastAsia"/>
           <w:sz w:val="20"/>
         </w:rPr>
         <w:t>的</w:t>
       </w:r>
       <w:r>
         <w:rPr>
-          <w:rFonts w:eastAsia="標楷體"/>
+          <w:rFonts w:eastAsia="DFKai-SB"/>
           <w:sz w:val="20"/>
         </w:rPr>
         <w:t>HL7 CDA R2</w:t>
       </w:r>
       <w:r>
         <w:rPr>
-          <w:rFonts w:eastAsia="標楷體" w:hint="eastAsia"/>
+          <w:rFonts w:eastAsia="DFKai-SB" w:hint="eastAsia"/>
           <w:sz w:val="20"/>
         </w:rPr>
         <w:t xml:space="preserve"> </w:t>
       </w:r>
       <w:r>
         <w:rPr>
-          <w:rFonts w:eastAsia="標楷體"/>
+          <w:rFonts w:eastAsia="DFKai-SB"/>
           <w:sz w:val="20"/>
         </w:rPr>
         <w:t>(HL7 Clinical Document Architecture, Release 2.0; HL7 CDA R2)</w:t>
       </w:r>
       <w:r>
         <w:rPr>
-          <w:rFonts w:eastAsia="標楷體" w:hint="eastAsia"/>
+          <w:rFonts w:eastAsia="DFKai-SB" w:hint="eastAsia"/>
           <w:sz w:val="20"/>
         </w:rPr>
         <w:t>為</w:t>
       </w:r>
       <w:r>
         <w:rPr>
-          <w:rFonts w:eastAsia="標楷體" w:hint="eastAsia"/>
+          <w:rFonts w:eastAsia="DFKai-SB" w:hint="eastAsia"/>
           <w:sz w:val="20"/>
         </w:rPr>
         <w:t xml:space="preserve"> </w:t>
       </w:r>
       <w:r>
         <w:rPr>
-          <w:rFonts w:ascii="標楷體" w:eastAsia="標楷體" w:hAnsi="標楷體" w:hint="eastAsia"/>
+          <w:rFonts w:ascii="DFKai-SB" w:eastAsia="DFKai-SB" w:hAnsi="DFKai-SB" w:hint="eastAsia"/>
           <w:sz w:val="20"/>
         </w:rPr>
         <w:t>現今</w:t>
       </w:r>
       <w:r>
         <w:rPr>
-          <w:rFonts w:ascii="標楷體" w:eastAsia="標楷體" w:hAnsi="標楷體" w:hint="eastAsia"/>
+          <w:rFonts w:ascii="DFKai-SB" w:eastAsia="DFKai-SB" w:hAnsi="DFKai-SB" w:hint="eastAsia"/>
           <w:sz w:val="20"/>
         </w:rPr>
         <w:t>臺</w:t>
       </w:r>
       <w:r>
         <w:rPr>
-          <w:rFonts w:ascii="標楷體" w:eastAsia="標楷體" w:hAnsi="標楷體" w:hint="eastAsia"/>
+          <w:rFonts w:ascii="DFKai-SB" w:eastAsia="DFKai-SB" w:hAnsi="DFKai-SB" w:hint="eastAsia"/>
           <w:sz w:val="20"/>
         </w:rPr>
         <w:t>灣使用的醫療資訊交換</w:t>
       </w:r>
       <w:r>
         <w:rPr>
-          <w:rFonts w:ascii="標楷體" w:eastAsia="標楷體" w:hAnsi="標楷體" w:hint="eastAsia"/>
+          <w:rFonts w:ascii="DFKai-SB" w:eastAsia="DFKai-SB" w:hAnsi="DFKai-SB" w:hint="eastAsia"/>
           <w:sz w:val="20"/>
         </w:rPr>
         <w:t>標準</w:t>
       </w:r>
       <w:r>
         <w:rPr>
-          <w:rFonts w:ascii="標楷體" w:eastAsia="標楷體" w:hAnsi="標楷體" w:hint="eastAsia"/>
+          <w:rFonts w:ascii="DFKai-SB" w:eastAsia="DFKai-SB" w:hAnsi="DFKai-SB" w:hint="eastAsia"/>
           <w:sz w:val="20"/>
         </w:rPr>
         <w:t>。但</w:t>
       </w:r>
       <w:r>
         <w:rPr>
-          <w:rFonts w:ascii="標楷體" w:eastAsia="標楷體" w:hAnsi="標楷體" w:hint="eastAsia"/>
+          <w:rFonts w:ascii="DFKai-SB" w:eastAsia="DFKai-SB" w:hAnsi="DFKai-SB" w:hint="eastAsia"/>
           <w:sz w:val="20"/>
         </w:rPr>
         <w:t>該標準在</w:t>
       </w:r>
       <w:r>
         <w:rPr>
-          <w:rFonts w:ascii="標楷體" w:eastAsia="標楷體" w:hAnsi="標楷體" w:hint="eastAsia"/>
+          <w:rFonts w:ascii="DFKai-SB" w:eastAsia="DFKai-SB" w:hAnsi="DFKai-SB" w:hint="eastAsia"/>
           <w:sz w:val="20"/>
         </w:rPr>
         <w:t>資訊量較大的</w:t>
       </w:r>
       <w:r>
         <w:rPr>
-          <w:rFonts w:ascii="標楷體" w:eastAsia="標楷體" w:hAnsi="標楷體" w:hint="eastAsia"/>
+          <w:rFonts w:ascii="DFKai-SB" w:eastAsia="DFKai-SB" w:hAnsi="DFKai-SB" w:hint="eastAsia"/>
           <w:sz w:val="20"/>
         </w:rPr>
         <w:t>現代面臨以下幾種問題：缺乏統一</w:t>
       </w:r>
       <w:r>
         <w:rPr>
-          <w:rFonts w:ascii="標楷體" w:eastAsia="標楷體" w:hAnsi="標楷體" w:hint="eastAsia"/>
+          <w:rFonts w:ascii="DFKai-SB" w:eastAsia="DFKai-SB" w:hAnsi="DFKai-SB" w:hint="eastAsia"/>
           <w:sz w:val="20"/>
         </w:rPr>
         <w:t>資料規範</w:t>
       </w:r>
-      <w:proofErr w:type="gramStart"/>
-      <w:r>
-        <w:rPr>
-          <w:rFonts w:ascii="標楷體" w:eastAsia="標楷體" w:hAnsi="標楷體" w:hint="eastAsia"/>
-          <w:sz w:val="20"/>
-        </w:rPr>
-        <w:t>規範</w:t>
-      </w:r>
-      <w:proofErr w:type="gramEnd"/>
-      <w:r>
-        <w:rPr>
-          <w:rFonts w:ascii="標楷體" w:eastAsia="標楷體" w:hAnsi="標楷體" w:hint="eastAsia"/>
-          <w:sz w:val="20"/>
-        </w:rPr>
-        <w:t>、</w:t>
-      </w:r>
-      <w:r>
-        <w:rPr>
-          <w:rFonts w:ascii="標楷體" w:eastAsia="標楷體" w:hAnsi="標楷體" w:hint="eastAsia"/>
+      <w:r>
+        <w:rPr>
+          <w:rFonts w:ascii="DFKai-SB" w:eastAsia="DFKai-SB" w:hAnsi="DFKai-SB" w:hint="eastAsia"/>
+          <w:sz w:val="20"/>
+        </w:rPr>
+        <w:t>規範、</w:t>
+      </w:r>
+      <w:r>
+        <w:rPr>
+          <w:rFonts w:ascii="DFKai-SB" w:eastAsia="DFKai-SB" w:hAnsi="DFKai-SB" w:hint="eastAsia"/>
           <w:sz w:val="20"/>
         </w:rPr>
         <w:t>難</w:t>
       </w:r>
       <w:r>
         <w:rPr>
-          <w:rFonts w:ascii="標楷體" w:eastAsia="標楷體" w:hAnsi="標楷體" w:hint="eastAsia"/>
+          <w:rFonts w:ascii="DFKai-SB" w:eastAsia="DFKai-SB" w:hAnsi="DFKai-SB" w:hint="eastAsia"/>
           <w:sz w:val="20"/>
         </w:rPr>
         <w:t>支援行動裝置</w:t>
       </w:r>
       <w:r>
         <w:rPr>
-          <w:rFonts w:ascii="標楷體" w:eastAsia="標楷體" w:hAnsi="標楷體" w:hint="eastAsia"/>
+          <w:rFonts w:ascii="DFKai-SB" w:eastAsia="DFKai-SB" w:hAnsi="DFKai-SB" w:hint="eastAsia"/>
           <w:sz w:val="20"/>
         </w:rPr>
         <w:t>及</w:t>
       </w:r>
       <w:r>
         <w:rPr>
-          <w:rFonts w:ascii="標楷體" w:eastAsia="標楷體" w:hAnsi="標楷體" w:hint="eastAsia"/>
+          <w:rFonts w:ascii="DFKai-SB" w:eastAsia="DFKai-SB" w:hAnsi="DFKai-SB" w:hint="eastAsia"/>
           <w:sz w:val="20"/>
         </w:rPr>
         <w:t>逐漸被</w:t>
       </w:r>
       <w:r>
         <w:rPr>
-          <w:rFonts w:ascii="標楷體" w:eastAsia="標楷體" w:hAnsi="標楷體" w:hint="eastAsia"/>
+          <w:rFonts w:ascii="DFKai-SB" w:eastAsia="DFKai-SB" w:hAnsi="DFKai-SB" w:hint="eastAsia"/>
           <w:sz w:val="20"/>
         </w:rPr>
         <w:t>國際</w:t>
       </w:r>
       <w:r>
         <w:rPr>
-          <w:rFonts w:ascii="標楷體" w:eastAsia="標楷體" w:hAnsi="標楷體" w:hint="eastAsia"/>
+          <w:rFonts w:ascii="DFKai-SB" w:eastAsia="DFKai-SB" w:hAnsi="DFKai-SB" w:hint="eastAsia"/>
           <w:sz w:val="20"/>
         </w:rPr>
         <w:t>淘汰</w:t>
@@ -1201,205 +1182,203 @@
       </w:r>
       <w:r>
         <w:rPr>
-          <w:rFonts w:ascii="標楷體" w:eastAsia="標楷體" w:hAnsi="標楷體" w:hint="eastAsia"/>
+          <w:rFonts w:ascii="DFKai-SB" w:eastAsia="DFKai-SB" w:hAnsi="DFKai-SB" w:hint="eastAsia"/>
           <w:sz w:val="20"/>
         </w:rPr>
         <w:t>。</w:t>
       </w:r>
       <w:r>
         <w:rPr>
-          <w:rFonts w:ascii="標楷體" w:eastAsia="標楷體" w:hAnsi="標楷體" w:hint="eastAsia"/>
+          <w:rFonts w:ascii="DFKai-SB" w:eastAsia="DFKai-SB" w:hAnsi="DFKai-SB" w:hint="eastAsia"/>
           <w:sz w:val="20"/>
         </w:rPr>
         <w:t>因</w:t>
       </w:r>
       <w:r>
         <w:rPr>
-          <w:rFonts w:ascii="標楷體" w:eastAsia="標楷體" w:hAnsi="標楷體" w:hint="eastAsia"/>
+          <w:rFonts w:ascii="DFKai-SB" w:eastAsia="DFKai-SB" w:hAnsi="DFKai-SB" w:hint="eastAsia"/>
           <w:sz w:val="20"/>
         </w:rPr>
         <w:t>此，</w:t>
       </w:r>
-      <w:proofErr w:type="gramStart"/>
-      <w:r>
-        <w:rPr>
-          <w:rFonts w:ascii="標楷體" w:eastAsia="標楷體" w:hAnsi="標楷體" w:hint="eastAsia"/>
+      <w:r>
+        <w:rPr>
+          <w:rFonts w:ascii="DFKai-SB" w:eastAsia="DFKai-SB" w:hAnsi="DFKai-SB" w:hint="eastAsia"/>
           <w:sz w:val="20"/>
         </w:rPr>
         <w:t>衛福部</w:t>
       </w:r>
-      <w:proofErr w:type="gramEnd"/>
-      <w:r>
-        <w:rPr>
-          <w:rFonts w:ascii="標楷體" w:eastAsia="標楷體" w:hAnsi="標楷體" w:hint="eastAsia"/>
+      <w:r>
+        <w:rPr>
+          <w:rFonts w:ascii="DFKai-SB" w:eastAsia="DFKai-SB" w:hAnsi="DFKai-SB" w:hint="eastAsia"/>
           <w:sz w:val="20"/>
         </w:rPr>
         <w:t>逐步</w:t>
       </w:r>
       <w:r>
         <w:rPr>
-          <w:rFonts w:ascii="標楷體" w:eastAsia="標楷體" w:hAnsi="標楷體" w:hint="eastAsia"/>
+          <w:rFonts w:ascii="DFKai-SB" w:eastAsia="DFKai-SB" w:hAnsi="DFKai-SB" w:hint="eastAsia"/>
           <w:sz w:val="20"/>
         </w:rPr>
         <w:t>推廣</w:t>
       </w:r>
       <w:r>
         <w:rPr>
-          <w:rFonts w:ascii="標楷體" w:eastAsia="標楷體" w:hAnsi="標楷體" w:hint="eastAsia"/>
+          <w:rFonts w:ascii="DFKai-SB" w:eastAsia="DFKai-SB" w:hAnsi="DFKai-SB" w:hint="eastAsia"/>
           <w:sz w:val="20"/>
         </w:rPr>
         <w:t>使用</w:t>
       </w:r>
       <w:r>
         <w:rPr>
-          <w:rFonts w:eastAsia="標楷體"/>
+          <w:rFonts w:eastAsia="DFKai-SB"/>
           <w:sz w:val="20"/>
         </w:rPr>
         <w:t>HL7</w:t>
       </w:r>
       <w:r>
         <w:rPr>
-          <w:rFonts w:eastAsia="標楷體"/>
+          <w:rFonts w:eastAsia="DFKai-SB"/>
           <w:sz w:val="20"/>
         </w:rPr>
         <w:t>組織</w:t>
       </w:r>
       <w:r>
         <w:rPr>
-          <w:rFonts w:ascii="標楷體" w:eastAsia="標楷體" w:hAnsi="標楷體" w:hint="eastAsia"/>
+          <w:rFonts w:ascii="DFKai-SB" w:eastAsia="DFKai-SB" w:hAnsi="DFKai-SB" w:hint="eastAsia"/>
           <w:sz w:val="20"/>
         </w:rPr>
         <w:t>新設計的</w:t>
       </w:r>
       <w:r>
         <w:rPr>
-          <w:rFonts w:eastAsia="標楷體"/>
+          <w:rFonts w:eastAsia="DFKai-SB"/>
           <w:sz w:val="20"/>
         </w:rPr>
         <w:t>FHIR</w:t>
       </w:r>
       <w:r>
         <w:rPr>
-          <w:rFonts w:ascii="標楷體" w:eastAsia="標楷體" w:hAnsi="標楷體" w:hint="eastAsia"/>
+          <w:rFonts w:ascii="DFKai-SB" w:eastAsia="DFKai-SB" w:hAnsi="DFKai-SB" w:hint="eastAsia"/>
           <w:sz w:val="20"/>
         </w:rPr>
         <w:t>標準</w:t>
       </w:r>
       <w:r>
         <w:rPr>
-          <w:rFonts w:ascii="標楷體" w:eastAsia="標楷體" w:hAnsi="標楷體" w:hint="eastAsia"/>
+          <w:rFonts w:ascii="DFKai-SB" w:eastAsia="DFKai-SB" w:hAnsi="DFKai-SB" w:hint="eastAsia"/>
           <w:sz w:val="20"/>
         </w:rPr>
         <w:t>來取代舊有的標準</w:t>
       </w:r>
       <w:r>
         <w:rPr>
-          <w:rFonts w:ascii="標楷體" w:eastAsia="標楷體" w:hAnsi="標楷體" w:hint="eastAsia"/>
+          <w:rFonts w:ascii="DFKai-SB" w:eastAsia="DFKai-SB" w:hAnsi="DFKai-SB" w:hint="eastAsia"/>
           <w:sz w:val="20"/>
         </w:rPr>
         <w:t>。</w:t>
       </w:r>
       <w:r>
         <w:rPr>
-          <w:rFonts w:eastAsia="標楷體"/>
+          <w:rFonts w:eastAsia="DFKai-SB"/>
           <w:sz w:val="20"/>
         </w:rPr>
         <w:t>FHIR</w:t>
       </w:r>
       <w:r>
         <w:rPr>
-          <w:rFonts w:ascii="標楷體" w:eastAsia="標楷體" w:hAnsi="標楷體" w:hint="eastAsia"/>
+          <w:rFonts w:ascii="DFKai-SB" w:eastAsia="DFKai-SB" w:hAnsi="DFKai-SB" w:hint="eastAsia"/>
           <w:sz w:val="20"/>
         </w:rPr>
         <w:t>透過</w:t>
       </w:r>
       <w:r>
         <w:rPr>
-          <w:rFonts w:ascii="標楷體" w:eastAsia="標楷體" w:hAnsi="標楷體" w:hint="eastAsia"/>
+          <w:rFonts w:ascii="DFKai-SB" w:eastAsia="DFKai-SB" w:hAnsi="DFKai-SB" w:hint="eastAsia"/>
           <w:sz w:val="20"/>
         </w:rPr>
         <w:t>固定的</w:t>
       </w:r>
       <w:r>
         <w:rPr>
-          <w:rFonts w:ascii="標楷體" w:eastAsia="標楷體" w:hAnsi="標楷體" w:hint="eastAsia"/>
+          <w:rFonts w:ascii="DFKai-SB" w:eastAsia="DFKai-SB" w:hAnsi="DFKai-SB" w:hint="eastAsia"/>
           <w:sz w:val="20"/>
         </w:rPr>
         <w:t>病例格式</w:t>
       </w:r>
       <w:r>
         <w:rPr>
-          <w:rFonts w:ascii="標楷體" w:eastAsia="標楷體" w:hAnsi="標楷體" w:hint="eastAsia"/>
+          <w:rFonts w:ascii="DFKai-SB" w:eastAsia="DFKai-SB" w:hAnsi="DFKai-SB" w:hint="eastAsia"/>
           <w:sz w:val="20"/>
         </w:rPr>
         <w:t>來</w:t>
       </w:r>
       <w:r>
         <w:rPr>
-          <w:rFonts w:ascii="標楷體" w:eastAsia="標楷體" w:hAnsi="標楷體" w:hint="eastAsia"/>
+          <w:rFonts w:ascii="DFKai-SB" w:eastAsia="DFKai-SB" w:hAnsi="DFKai-SB" w:hint="eastAsia"/>
           <w:sz w:val="20"/>
         </w:rPr>
         <w:t>解決缺乏統一規範的問題</w:t>
       </w:r>
       <w:r>
         <w:rPr>
-          <w:rFonts w:ascii="標楷體" w:eastAsia="標楷體" w:hAnsi="標楷體" w:hint="eastAsia"/>
+          <w:rFonts w:ascii="DFKai-SB" w:eastAsia="DFKai-SB" w:hAnsi="DFKai-SB" w:hint="eastAsia"/>
           <w:sz w:val="20"/>
         </w:rPr>
         <w:t>，使病歷可在不同醫療院所中</w:t>
       </w:r>
       <w:r>
         <w:rPr>
-          <w:rFonts w:ascii="標楷體" w:eastAsia="標楷體" w:hAnsi="標楷體" w:hint="eastAsia"/>
+          <w:rFonts w:ascii="DFKai-SB" w:eastAsia="DFKai-SB" w:hAnsi="DFKai-SB" w:hint="eastAsia"/>
           <w:sz w:val="20"/>
         </w:rPr>
         <w:t>傳遞並</w:t>
       </w:r>
       <w:r>
         <w:rPr>
-          <w:rFonts w:ascii="標楷體" w:eastAsia="標楷體" w:hAnsi="標楷體" w:hint="eastAsia"/>
+          <w:rFonts w:ascii="DFKai-SB" w:eastAsia="DFKai-SB" w:hAnsi="DFKai-SB" w:hint="eastAsia"/>
           <w:sz w:val="20"/>
         </w:rPr>
         <w:t>使用。</w:t>
       </w:r>
       <w:r>
         <w:rPr>
-          <w:rFonts w:eastAsia="標楷體"/>
+          <w:rFonts w:eastAsia="DFKai-SB"/>
           <w:sz w:val="20"/>
         </w:rPr>
         <w:t>FHIR</w:t>
       </w:r>
       <w:r>
         <w:rPr>
-          <w:rFonts w:ascii="標楷體" w:eastAsia="標楷體" w:hAnsi="標楷體" w:hint="eastAsia"/>
+          <w:rFonts w:ascii="DFKai-SB" w:eastAsia="DFKai-SB" w:hAnsi="DFKai-SB" w:hint="eastAsia"/>
           <w:sz w:val="20"/>
         </w:rPr>
         <w:t>也</w:t>
       </w:r>
       <w:r>
         <w:rPr>
-          <w:rFonts w:ascii="標楷體" w:eastAsia="標楷體" w:hAnsi="標楷體" w:hint="eastAsia"/>
+          <w:rFonts w:ascii="DFKai-SB" w:eastAsia="DFKai-SB" w:hAnsi="DFKai-SB" w:hint="eastAsia"/>
           <w:sz w:val="20"/>
         </w:rPr>
         <w:t>使用</w:t>
       </w:r>
       <w:r>
         <w:rPr>
-          <w:rFonts w:eastAsia="標楷體"/>
+          <w:rFonts w:eastAsia="DFKai-SB"/>
           <w:sz w:val="20"/>
         </w:rPr>
         <w:t>RESTful API</w:t>
       </w:r>
       <w:r>
         <w:rPr>
-          <w:rFonts w:ascii="標楷體" w:eastAsia="標楷體" w:hAnsi="標楷體" w:hint="eastAsia"/>
+          <w:rFonts w:ascii="DFKai-SB" w:eastAsia="DFKai-SB" w:hAnsi="DFKai-SB" w:hint="eastAsia"/>
           <w:sz w:val="20"/>
         </w:rPr>
         <w:t>使資料可在行動裝置中傳遞</w:t>
       </w:r>
       <w:r>
         <w:rPr>
-          <w:rFonts w:ascii="標楷體" w:eastAsia="標楷體" w:hAnsi="標楷體" w:hint="eastAsia"/>
+          <w:rFonts w:ascii="DFKai-SB" w:eastAsia="DFKai-SB" w:hAnsi="DFKai-SB" w:hint="eastAsia"/>
           <w:sz w:val="20"/>
         </w:rPr>
         <w:t>，也可以與</w:t>
@@ -1407,96 +1386,71 @@
       <w:proofErr w:type="spellStart"/>
       <w:r>
         <w:rPr>
-          <w:rFonts w:eastAsia="標楷體"/>
+          <w:rFonts w:eastAsia="DFKai-SB"/>
           <w:sz w:val="20"/>
         </w:rPr>
         <w:t>AIoT</w:t>
       </w:r>
       <w:proofErr w:type="spellEnd"/>
-      <w:proofErr w:type="gramStart"/>
-      <w:r>
-        <w:rPr>
-          <w:rFonts w:eastAsia="標楷體" w:hint="eastAsia"/>
-          <w:sz w:val="20"/>
-        </w:rPr>
-        <w:t>醫</w:t>
-      </w:r>
-      <w:proofErr w:type="gramEnd"/>
-      <w:r>
-        <w:rPr>
-          <w:rFonts w:eastAsia="標楷體" w:hint="eastAsia"/>
-          <w:sz w:val="20"/>
-        </w:rPr>
-        <w:t>材互動</w:t>
-      </w:r>
-      <w:r>
-        <w:rPr>
-          <w:rFonts w:eastAsia="標楷體" w:hint="eastAsia"/>
+      <w:r>
+        <w:rPr>
+          <w:rFonts w:eastAsia="DFKai-SB" w:hint="eastAsia"/>
+          <w:sz w:val="20"/>
+        </w:rPr>
+        <w:t>醫材互動</w:t>
+      </w:r>
+      <w:r>
+        <w:rPr>
+          <w:rFonts w:eastAsia="DFKai-SB" w:hint="eastAsia"/>
           <w:sz w:val="20"/>
         </w:rPr>
         <w:t>存取及分析資料</w:t>
       </w:r>
       <w:r>
         <w:rPr>
-          <w:rFonts w:ascii="標楷體" w:eastAsia="標楷體" w:hAnsi="標楷體" w:hint="eastAsia"/>
+          <w:rFonts w:ascii="DFKai-SB" w:eastAsia="DFKai-SB" w:hAnsi="DFKai-SB" w:hint="eastAsia"/>
           <w:sz w:val="20"/>
         </w:rPr>
         <w:t>。</w:t>
       </w:r>
       <w:r>
         <w:rPr>
-          <w:rFonts w:ascii="標楷體" w:eastAsia="標楷體" w:hAnsi="標楷體" w:hint="eastAsia"/>
-          <w:sz w:val="20"/>
-        </w:rPr>
-        <w:t>綜合上述優點，</w:t>
-      </w:r>
-      <w:proofErr w:type="gramStart"/>
-      <w:r>
-        <w:rPr>
-          <w:rFonts w:ascii="標楷體" w:eastAsia="標楷體" w:hAnsi="標楷體" w:hint="eastAsia"/>
-          <w:sz w:val="20"/>
-        </w:rPr>
-        <w:t>國際</w:t>
-      </w:r>
-      <w:r>
-        <w:rPr>
-          <w:rFonts w:ascii="標楷體" w:eastAsia="標楷體" w:hAnsi="標楷體" w:hint="eastAsia"/>
+          <w:rFonts w:ascii="DFKai-SB" w:eastAsia="DFKai-SB" w:hAnsi="DFKai-SB" w:hint="eastAsia"/>
+          <w:sz w:val="20"/>
+        </w:rPr>
+        <w:t>綜合上述優點，國際</w:t>
+      </w:r>
+      <w:r>
+        <w:rPr>
+          <w:rFonts w:ascii="DFKai-SB" w:eastAsia="DFKai-SB" w:hAnsi="DFKai-SB" w:hint="eastAsia"/>
           <w:sz w:val="20"/>
         </w:rPr>
         <w:t>間</w:t>
       </w:r>
       <w:r>
         <w:rPr>
-          <w:rFonts w:ascii="標楷體" w:eastAsia="標楷體" w:hAnsi="標楷體" w:hint="eastAsia"/>
-          <w:sz w:val="20"/>
-        </w:rPr>
-        <w:t>正廣泛</w:t>
-      </w:r>
-      <w:proofErr w:type="gramEnd"/>
-      <w:r>
-        <w:rPr>
-          <w:rFonts w:ascii="標楷體" w:eastAsia="標楷體" w:hAnsi="標楷體" w:hint="eastAsia"/>
-          <w:sz w:val="20"/>
-        </w:rPr>
-        <w:t>的</w:t>
-      </w:r>
-      <w:r>
-        <w:rPr>
-          <w:rFonts w:ascii="標楷體" w:eastAsia="標楷體" w:hAnsi="標楷體" w:hint="eastAsia"/>
+          <w:rFonts w:ascii="DFKai-SB" w:eastAsia="DFKai-SB" w:hAnsi="DFKai-SB" w:hint="eastAsia"/>
+          <w:sz w:val="20"/>
+        </w:rPr>
+        <w:t>正廣泛的</w:t>
+      </w:r>
+      <w:r>
+        <w:rPr>
+          <w:rFonts w:ascii="DFKai-SB" w:eastAsia="DFKai-SB" w:hAnsi="DFKai-SB" w:hint="eastAsia"/>
           <w:sz w:val="20"/>
         </w:rPr>
         <w:t>進行</w:t>
       </w:r>
       <w:r>
         <w:rPr>
-          <w:rFonts w:ascii="標楷體" w:eastAsia="標楷體" w:hAnsi="標楷體" w:hint="eastAsia"/>
+          <w:rFonts w:ascii="DFKai-SB" w:eastAsia="DFKai-SB" w:hAnsi="DFKai-SB" w:hint="eastAsia"/>
           <w:sz w:val="20"/>
         </w:rPr>
         <w:t>醫療標準的更換</w:t>
       </w:r>
       <w:r>
         <w:rPr>
-          <w:rFonts w:ascii="標楷體" w:eastAsia="標楷體" w:hAnsi="標楷體" w:hint="eastAsia"/>
+          <w:rFonts w:ascii="DFKai-SB" w:eastAsia="DFKai-SB" w:hAnsi="DFKai-SB" w:hint="eastAsia"/>
           <w:sz w:val="20"/>
         </w:rPr>
         <w:t>以及相關套件的開發。</w:t>
@@ -1509,121 +1463,195 @@
         <w:ind w:firstLine="360"/>
         <w:jc w:val="both"/>
         <w:rPr>
-          <w:rFonts w:ascii="標楷體" w:eastAsia="標楷體" w:hAnsi="標楷體"/>
-          <w:sz w:val="20"/>
-        </w:rPr>
-      </w:pPr>
-      <w:r>
-        <w:rPr>
-          <w:rFonts w:ascii="標楷體" w:eastAsia="標楷體" w:hAnsi="標楷體" w:hint="eastAsia"/>
+          <w:rFonts w:ascii="DFKai-SB" w:eastAsia="DFKai-SB" w:hAnsi="DFKai-SB"/>
+          <w:sz w:val="20"/>
+        </w:rPr>
+      </w:pPr>
+      <w:r>
+        <w:rPr>
+          <w:rFonts w:ascii="DFKai-SB" w:eastAsia="DFKai-SB" w:hAnsi="DFKai-SB" w:hint="eastAsia"/>
           <w:sz w:val="20"/>
         </w:rPr>
         <w:t>然而，</w:t>
       </w:r>
       <w:r>
         <w:rPr>
-          <w:rFonts w:eastAsia="標楷體"/>
+          <w:rFonts w:eastAsia="DFKai-SB"/>
           <w:sz w:val="20"/>
         </w:rPr>
         <w:t>FHIR</w:t>
       </w:r>
       <w:r>
         <w:rPr>
-          <w:rFonts w:ascii="標楷體" w:eastAsia="標楷體" w:hAnsi="標楷體" w:hint="eastAsia"/>
+          <w:rFonts w:ascii="DFKai-SB" w:eastAsia="DFKai-SB" w:hAnsi="DFKai-SB" w:hint="eastAsia"/>
           <w:sz w:val="20"/>
         </w:rPr>
         <w:t>並未</w:t>
       </w:r>
       <w:r>
         <w:rPr>
-          <w:rFonts w:ascii="標楷體" w:eastAsia="標楷體" w:hAnsi="標楷體" w:hint="eastAsia"/>
+          <w:rFonts w:ascii="DFKai-SB" w:eastAsia="DFKai-SB" w:hAnsi="DFKai-SB" w:hint="eastAsia"/>
           <w:sz w:val="20"/>
         </w:rPr>
         <w:t>規</w:t>
       </w:r>
       <w:r>
         <w:rPr>
-          <w:rFonts w:ascii="標楷體" w:eastAsia="標楷體" w:hAnsi="標楷體" w:hint="eastAsia"/>
-          <w:sz w:val="20"/>
-        </w:rPr>
-        <w:t>定明確</w:t>
-      </w:r>
-      <w:proofErr w:type="gramStart"/>
-      <w:r>
-        <w:rPr>
-          <w:rFonts w:ascii="標楷體" w:eastAsia="標楷體" w:hAnsi="標楷體" w:hint="eastAsia"/>
-          <w:sz w:val="20"/>
+          <w:rFonts w:ascii="DFKai-SB" w:eastAsia="DFKai-SB" w:hAnsi="DFKai-SB" w:hint="eastAsia"/>
+          <w:sz w:val="20"/>
+        </w:rPr>
+        <w:t>定明確的</w:t>
+      </w:r>
+      <w:r>
+        <w:rPr>
+          <w:rFonts w:ascii="DFKai-SB" w:eastAsia="DFKai-SB" w:hAnsi="DFKai-SB" w:hint="eastAsia"/>
+          <w:sz w:val="20"/>
+        </w:rPr>
+        <w:t>資安規範，僅</w:t>
+      </w:r>
+      <w:r>
+        <w:rPr>
+          <w:rFonts w:ascii="DFKai-SB" w:eastAsia="DFKai-SB" w:hAnsi="DFKai-SB" w:hint="eastAsia"/>
+          <w:sz w:val="20"/>
+        </w:rPr>
+        <w:t>在官方文件中</w:t>
+      </w:r>
+      <w:r>
+        <w:rPr>
+          <w:rFonts w:ascii="DFKai-SB" w:eastAsia="DFKai-SB" w:hAnsi="DFKai-SB" w:hint="eastAsia"/>
+          <w:sz w:val="20"/>
+        </w:rPr>
+        <w:t>建議使用</w:t>
+      </w:r>
+      <w:r>
+        <w:rPr>
+          <w:rFonts w:eastAsia="DFKai-SB"/>
+          <w:color w:val="333333"/>
+          <w:sz w:val="20"/>
+          <w:shd w:val="clear" w:color="auto" w:fill="FFFFFF"/>
+        </w:rPr>
+        <w:t>OAuth </w:t>
+      </w:r>
+      <w:r>
+        <w:rPr>
+          <w:rFonts w:ascii="DFKai-SB" w:eastAsia="DFKai-SB" w:hAnsi="DFKai-SB" w:hint="eastAsia"/>
+          <w:color w:val="333333"/>
+          <w:sz w:val="20"/>
+          <w:shd w:val="clear" w:color="auto" w:fill="FFFFFF"/>
+        </w:rPr>
+        <w:t>作為</w:t>
+      </w:r>
+      <w:r>
+        <w:rPr>
+          <w:rFonts w:ascii="DFKai-SB" w:eastAsia="DFKai-SB" w:hAnsi="DFKai-SB" w:hint="eastAsia"/>
+          <w:color w:val="333333"/>
+          <w:sz w:val="20"/>
+          <w:shd w:val="clear" w:color="auto" w:fill="FFFFFF"/>
+        </w:rPr>
+        <w:t>身分</w:t>
+      </w:r>
+      <w:r>
+        <w:rPr>
+          <w:rFonts w:ascii="DFKai-SB" w:eastAsia="DFKai-SB" w:hAnsi="DFKai-SB" w:hint="eastAsia"/>
+          <w:color w:val="333333"/>
+          <w:sz w:val="20"/>
+          <w:shd w:val="clear" w:color="auto" w:fill="FFFFFF"/>
+        </w:rPr>
+        <w:t>認證標準</w:t>
+      </w:r>
+      <w:r>
+        <w:rPr>
+          <w:rFonts w:ascii="DFKai-SB" w:eastAsia="DFKai-SB" w:hAnsi="DFKai-SB" w:hint="eastAsia"/>
+          <w:color w:val="333333"/>
+          <w:sz w:val="20"/>
+          <w:shd w:val="clear" w:color="auto" w:fill="FFFFFF"/>
+        </w:rPr>
+        <w:t>。</w:t>
+      </w:r>
+      <w:r>
+        <w:rPr>
+          <w:rFonts w:ascii="DFKai-SB" w:eastAsia="DFKai-SB" w:hAnsi="DFKai-SB" w:hint="eastAsia"/>
+          <w:color w:val="333333"/>
+          <w:sz w:val="20"/>
+          <w:shd w:val="clear" w:color="auto" w:fill="FFFFFF"/>
+        </w:rPr>
+        <w:t>因</w:t>
+      </w:r>
+      <w:r>
+        <w:rPr>
+          <w:rFonts w:ascii="DFKai-SB" w:eastAsia="DFKai-SB" w:hAnsi="DFKai-SB" w:hint="eastAsia"/>
+          <w:color w:val="333333"/>
+          <w:sz w:val="20"/>
+          <w:shd w:val="clear" w:color="auto" w:fill="FFFFFF"/>
+        </w:rPr>
+        <w:t>此，</w:t>
+      </w:r>
+      <w:r>
+        <w:rPr>
+          <w:rFonts w:ascii="DFKai-SB" w:eastAsia="DFKai-SB" w:hAnsi="DFKai-SB" w:hint="eastAsia"/>
+          <w:color w:val="333333"/>
+          <w:sz w:val="20"/>
+          <w:shd w:val="clear" w:color="auto" w:fill="FFFFFF"/>
+        </w:rPr>
+        <w:t>本研究將使用以太坊</w:t>
+      </w:r>
+      <w:r>
+        <w:rPr>
+          <w:rFonts w:ascii="DFKai-SB" w:eastAsia="DFKai-SB" w:hAnsi="DFKai-SB" w:hint="eastAsia"/>
+          <w:color w:val="333333"/>
+          <w:sz w:val="20"/>
+          <w:shd w:val="clear" w:color="auto" w:fill="FFFFFF"/>
+        </w:rPr>
+        <w:t>智能合約</w:t>
+      </w:r>
+      <w:r>
+        <w:rPr>
+          <w:rFonts w:ascii="DFKai-SB" w:eastAsia="DFKai-SB" w:hAnsi="DFKai-SB" w:hint="eastAsia"/>
+          <w:color w:val="333333"/>
+          <w:sz w:val="20"/>
+          <w:shd w:val="clear" w:color="auto" w:fill="FFFFFF"/>
+        </w:rPr>
+        <w:t>的白名單</w:t>
+      </w:r>
+      <w:r>
+        <w:rPr>
+          <w:rFonts w:ascii="DFKai-SB" w:eastAsia="DFKai-SB" w:hAnsi="DFKai-SB" w:hint="eastAsia"/>
+          <w:color w:val="333333"/>
+          <w:sz w:val="20"/>
+          <w:shd w:val="clear" w:color="auto" w:fill="FFFFFF"/>
+        </w:rPr>
+        <w:t>作為</w:t>
+      </w:r>
+      <w:r>
+        <w:rPr>
+          <w:rFonts w:ascii="DFKai-SB" w:eastAsia="DFKai-SB" w:hAnsi="DFKai-SB" w:hint="eastAsia"/>
+          <w:color w:val="333333"/>
+          <w:sz w:val="20"/>
+          <w:shd w:val="clear" w:color="auto" w:fill="FFFFFF"/>
+        </w:rPr>
+        <w:t>身分認證</w:t>
+      </w:r>
+      <w:r>
+        <w:rPr>
+          <w:rFonts w:ascii="DFKai-SB" w:eastAsia="DFKai-SB" w:hAnsi="DFKai-SB" w:hint="eastAsia"/>
+          <w:color w:val="333333"/>
+          <w:sz w:val="20"/>
+          <w:shd w:val="clear" w:color="auto" w:fill="FFFFFF"/>
         </w:rPr>
         <w:t>的</w:t>
       </w:r>
       <w:r>
         <w:rPr>
-          <w:rFonts w:ascii="標楷體" w:eastAsia="標楷體" w:hAnsi="標楷體" w:hint="eastAsia"/>
-          <w:sz w:val="20"/>
-        </w:rPr>
-        <w:t>資安規範</w:t>
-      </w:r>
-      <w:proofErr w:type="gramEnd"/>
-      <w:r>
-        <w:rPr>
-          <w:rFonts w:ascii="標楷體" w:eastAsia="標楷體" w:hAnsi="標楷體" w:hint="eastAsia"/>
-          <w:sz w:val="20"/>
-        </w:rPr>
-        <w:t>，僅</w:t>
-      </w:r>
-      <w:r>
-        <w:rPr>
-          <w:rFonts w:ascii="標楷體" w:eastAsia="標楷體" w:hAnsi="標楷體" w:hint="eastAsia"/>
-          <w:sz w:val="20"/>
-        </w:rPr>
-        <w:t>在官方文件中</w:t>
-      </w:r>
-      <w:r>
-        <w:rPr>
-          <w:rFonts w:ascii="標楷體" w:eastAsia="標楷體" w:hAnsi="標楷體" w:hint="eastAsia"/>
-          <w:sz w:val="20"/>
-        </w:rPr>
-        <w:t>建議使用</w:t>
-      </w:r>
-      <w:r>
-        <w:rPr>
-          <w:rFonts w:eastAsia="標楷體"/>
-          <w:color w:val="333333"/>
-          <w:sz w:val="20"/>
-          <w:shd w:val="clear" w:color="auto" w:fill="FFFFFF"/>
-        </w:rPr>
-        <w:t>OAuth </w:t>
-      </w:r>
-      <w:r>
-        <w:rPr>
-          <w:rFonts w:ascii="標楷體" w:eastAsia="標楷體" w:hAnsi="標楷體" w:hint="eastAsia"/>
-          <w:color w:val="333333"/>
-          <w:sz w:val="20"/>
-          <w:shd w:val="clear" w:color="auto" w:fill="FFFFFF"/>
-        </w:rPr>
-        <w:t>作為</w:t>
-      </w:r>
-      <w:r>
-        <w:rPr>
-          <w:rFonts w:ascii="標楷體" w:eastAsia="標楷體" w:hAnsi="標楷體" w:hint="eastAsia"/>
-          <w:color w:val="333333"/>
-          <w:sz w:val="20"/>
-          <w:shd w:val="clear" w:color="auto" w:fill="FFFFFF"/>
-        </w:rPr>
-        <w:t>身分</w:t>
-      </w:r>
-      <w:r>
-        <w:rPr>
-          <w:rFonts w:ascii="標楷體" w:eastAsia="標楷體" w:hAnsi="標楷體" w:hint="eastAsia"/>
-          <w:color w:val="333333"/>
-          <w:sz w:val="20"/>
-          <w:shd w:val="clear" w:color="auto" w:fill="FFFFFF"/>
-        </w:rPr>
-        <w:t>認證標準</w:t>
-      </w:r>
-      <w:r>
-        <w:rPr>
-          <w:rFonts w:ascii="標楷體" w:eastAsia="標楷體" w:hAnsi="標楷體" w:hint="eastAsia"/>
+          <w:rFonts w:ascii="DFKai-SB" w:eastAsia="DFKai-SB" w:hAnsi="DFKai-SB" w:hint="eastAsia"/>
+          <w:color w:val="333333"/>
+          <w:sz w:val="20"/>
+          <w:shd w:val="clear" w:color="auto" w:fill="FFFFFF"/>
+        </w:rPr>
+        <w:t>標準</w:t>
+      </w:r>
+      <w:r>
+        <w:rPr>
+          <w:rFonts w:ascii="DFKai-SB" w:eastAsia="DFKai-SB" w:hAnsi="DFKai-SB" w:hint="eastAsia"/>
           <w:color w:val="333333"/>
           <w:sz w:val="20"/>
           <w:shd w:val="clear" w:color="auto" w:fill="FFFFFF"/>
@@ -1632,70 +1660,322 @@
       </w:r>
       <w:r>
         <w:rPr>
-          <w:rFonts w:ascii="標楷體" w:eastAsia="標楷體" w:hAnsi="標楷體" w:hint="eastAsia"/>
-          <w:color w:val="333333"/>
-          <w:sz w:val="20"/>
-          <w:shd w:val="clear" w:color="auto" w:fill="FFFFFF"/>
-        </w:rPr>
-        <w:t>因</w:t>
-      </w:r>
-      <w:r>
-        <w:rPr>
-          <w:rFonts w:ascii="標楷體" w:eastAsia="標楷體" w:hAnsi="標楷體" w:hint="eastAsia"/>
-          <w:color w:val="333333"/>
-          <w:sz w:val="20"/>
-          <w:shd w:val="clear" w:color="auto" w:fill="FFFFFF"/>
-        </w:rPr>
-        <w:t>此，</w:t>
-      </w:r>
-      <w:r>
-        <w:rPr>
-          <w:rFonts w:ascii="標楷體" w:eastAsia="標楷體" w:hAnsi="標楷體" w:hint="eastAsia"/>
-          <w:color w:val="333333"/>
-          <w:sz w:val="20"/>
-          <w:shd w:val="clear" w:color="auto" w:fill="FFFFFF"/>
-        </w:rPr>
-        <w:t>本研究將使用以太坊</w:t>
-      </w:r>
-      <w:r>
-        <w:rPr>
-          <w:rFonts w:ascii="標楷體" w:eastAsia="標楷體" w:hAnsi="標楷體" w:hint="eastAsia"/>
-          <w:color w:val="333333"/>
-          <w:sz w:val="20"/>
-          <w:shd w:val="clear" w:color="auto" w:fill="FFFFFF"/>
-        </w:rPr>
-        <w:t>智能合約</w:t>
-      </w:r>
-      <w:r>
-        <w:rPr>
-          <w:rFonts w:ascii="標楷體" w:eastAsia="標楷體" w:hAnsi="標楷體" w:hint="eastAsia"/>
-          <w:color w:val="333333"/>
-          <w:sz w:val="20"/>
-          <w:shd w:val="clear" w:color="auto" w:fill="FFFFFF"/>
-        </w:rPr>
-        <w:t>的白名單</w:t>
-      </w:r>
-      <w:r>
-        <w:rPr>
-          <w:rFonts w:ascii="標楷體" w:eastAsia="標楷體" w:hAnsi="標楷體" w:hint="eastAsia"/>
-          <w:color w:val="333333"/>
-          <w:sz w:val="20"/>
-          <w:shd w:val="clear" w:color="auto" w:fill="FFFFFF"/>
-        </w:rPr>
-        <w:t>作為</w:t>
-      </w:r>
-      <w:r>
-        <w:rPr>
-          <w:rFonts w:ascii="標楷體" w:eastAsia="標楷體" w:hAnsi="標楷體" w:hint="eastAsia"/>
-          <w:color w:val="333333"/>
-          <w:sz w:val="20"/>
-          <w:shd w:val="clear" w:color="auto" w:fill="FFFFFF"/>
-        </w:rPr>
-        <w:t>身分認證</w:t>
-      </w:r>
-      <w:r>
-        <w:rPr>
-          <w:rFonts w:ascii="標楷體" w:eastAsia="標楷體" w:hAnsi="標楷體" w:hint="eastAsia"/>
+          <w:rFonts w:ascii="DFKai-SB" w:eastAsia="DFKai-SB" w:hAnsi="DFKai-SB" w:hint="eastAsia"/>
+          <w:color w:val="333333"/>
+          <w:sz w:val="20"/>
+          <w:shd w:val="clear" w:color="auto" w:fill="FFFFFF"/>
+        </w:rPr>
+        <w:t>透過區塊鏈</w:t>
+      </w:r>
+      <w:r>
+        <w:rPr>
+          <w:rFonts w:ascii="DFKai-SB" w:eastAsia="DFKai-SB" w:hAnsi="DFKai-SB" w:hint="eastAsia"/>
+          <w:color w:val="333333"/>
+          <w:sz w:val="20"/>
+          <w:shd w:val="clear" w:color="auto" w:fill="FFFFFF"/>
+        </w:rPr>
+        <w:t>去中心化、無法被修改</w:t>
+      </w:r>
+      <w:r>
+        <w:rPr>
+          <w:rFonts w:ascii="DFKai-SB" w:eastAsia="DFKai-SB" w:hAnsi="DFKai-SB" w:hint="eastAsia"/>
+          <w:color w:val="333333"/>
+          <w:sz w:val="20"/>
+          <w:shd w:val="clear" w:color="auto" w:fill="FFFFFF"/>
+        </w:rPr>
+        <w:t>的特性來確保存取者</w:t>
+      </w:r>
+      <w:r>
+        <w:rPr>
+          <w:rFonts w:ascii="DFKai-SB" w:eastAsia="DFKai-SB" w:hAnsi="DFKai-SB" w:hint="eastAsia"/>
+          <w:color w:val="333333"/>
+          <w:sz w:val="20"/>
+          <w:shd w:val="clear" w:color="auto" w:fill="FFFFFF"/>
+        </w:rPr>
+        <w:t>是否擁有存取權限及未授權的調閱資料</w:t>
+      </w:r>
+      <w:r>
+        <w:rPr>
+          <w:rFonts w:ascii="DFKai-SB" w:eastAsia="DFKai-SB" w:hAnsi="DFKai-SB" w:hint="eastAsia"/>
+          <w:color w:val="333333"/>
+          <w:sz w:val="20"/>
+          <w:shd w:val="clear" w:color="auto" w:fill="FFFFFF"/>
+        </w:rPr>
+        <w:t>。</w:t>
+      </w:r>
+      <w:r>
+        <w:rPr>
+          <w:rFonts w:ascii="DFKai-SB" w:eastAsia="DFKai-SB" w:hAnsi="DFKai-SB" w:hint="eastAsia"/>
+          <w:color w:val="333333"/>
+          <w:sz w:val="20"/>
+          <w:shd w:val="clear" w:color="auto" w:fill="FFFFFF"/>
+        </w:rPr>
+        <w:t>使用</w:t>
+      </w:r>
+      <w:r>
+        <w:rPr>
+          <w:rFonts w:eastAsia="DFKai-SB"/>
+          <w:color w:val="333333"/>
+          <w:sz w:val="20"/>
+          <w:shd w:val="clear" w:color="auto" w:fill="FFFFFF"/>
+        </w:rPr>
+        <w:t>Hardhat</w:t>
+      </w:r>
+      <w:r>
+        <w:rPr>
+          <w:rFonts w:ascii="DFKai-SB" w:eastAsia="DFKai-SB" w:hAnsi="DFKai-SB" w:hint="eastAsia"/>
+          <w:color w:val="333333"/>
+          <w:sz w:val="20"/>
+          <w:shd w:val="clear" w:color="auto" w:fill="FFFFFF"/>
+        </w:rPr>
+        <w:t>框架幫助智能合約開發、測試及上鏈。</w:t>
+      </w:r>
+      <w:r>
+        <w:rPr>
+          <w:rFonts w:ascii="DFKai-SB" w:eastAsia="DFKai-SB" w:hAnsi="DFKai-SB" w:hint="eastAsia"/>
+          <w:color w:val="333333"/>
+          <w:sz w:val="20"/>
+          <w:shd w:val="clear" w:color="auto" w:fill="FFFFFF"/>
+        </w:rPr>
+        <w:t>並</w:t>
+      </w:r>
+      <w:r>
+        <w:rPr>
+          <w:rFonts w:ascii="DFKai-SB" w:eastAsia="DFKai-SB" w:hAnsi="DFKai-SB" w:hint="eastAsia"/>
+          <w:color w:val="333333"/>
+          <w:sz w:val="20"/>
+          <w:shd w:val="clear" w:color="auto" w:fill="FFFFFF"/>
+        </w:rPr>
+        <w:t>運用</w:t>
+      </w:r>
+      <w:r>
+        <w:rPr>
+          <w:rFonts w:eastAsia="DFKai-SB"/>
+          <w:color w:val="333333"/>
+          <w:sz w:val="20"/>
+          <w:shd w:val="clear" w:color="auto" w:fill="FFFFFF"/>
+        </w:rPr>
+        <w:t>Merkle</w:t>
+      </w:r>
+      <w:r>
+        <w:rPr>
+          <w:rFonts w:ascii="DFKai-SB" w:eastAsia="DFKai-SB" w:hAnsi="DFKai-SB" w:hint="eastAsia"/>
+          <w:color w:val="333333"/>
+          <w:sz w:val="20"/>
+          <w:shd w:val="clear" w:color="auto" w:fill="FFFFFF"/>
+        </w:rPr>
+        <w:t>樹實作較少</w:t>
+      </w:r>
+      <w:r>
+        <w:rPr>
+          <w:rFonts w:eastAsia="DFKai-SB"/>
+          <w:color w:val="333333"/>
+          <w:sz w:val="20"/>
+          <w:shd w:val="clear" w:color="auto" w:fill="FFFFFF"/>
+        </w:rPr>
+        <w:t>gas</w:t>
+      </w:r>
+      <w:r>
+        <w:rPr>
+          <w:rFonts w:ascii="DFKai-SB" w:eastAsia="DFKai-SB" w:hAnsi="DFKai-SB" w:hint="eastAsia"/>
+          <w:color w:val="333333"/>
+          <w:sz w:val="20"/>
+          <w:shd w:val="clear" w:color="auto" w:fill="FFFFFF"/>
+        </w:rPr>
+        <w:t>消耗的白名單</w:t>
+      </w:r>
+      <w:r>
+        <w:rPr>
+          <w:rFonts w:ascii="DFKai-SB" w:eastAsia="DFKai-SB" w:hAnsi="DFKai-SB" w:hint="eastAsia"/>
+          <w:color w:val="333333"/>
+          <w:sz w:val="20"/>
+          <w:shd w:val="clear" w:color="auto" w:fill="FFFFFF"/>
+        </w:rPr>
+        <w:t>，</w:t>
+      </w:r>
+      <w:r>
+        <w:rPr>
+          <w:rFonts w:ascii="DFKai-SB" w:eastAsia="DFKai-SB" w:hAnsi="DFKai-SB" w:hint="eastAsia"/>
+          <w:color w:val="333333"/>
+          <w:sz w:val="20"/>
+          <w:shd w:val="clear" w:color="auto" w:fill="FFFFFF"/>
+        </w:rPr>
+        <w:t>改善常規白名單過度消耗</w:t>
+      </w:r>
+      <w:r>
+        <w:rPr>
+          <w:rFonts w:ascii="DFKai-SB" w:eastAsia="DFKai-SB" w:hAnsi="DFKai-SB"/>
+          <w:color w:val="333333"/>
+          <w:sz w:val="20"/>
+          <w:shd w:val="clear" w:color="auto" w:fill="FFFFFF"/>
+        </w:rPr>
+        <w:t>gas</w:t>
+      </w:r>
+      <w:r>
+        <w:rPr>
+          <w:rFonts w:ascii="DFKai-SB" w:eastAsia="DFKai-SB" w:hAnsi="DFKai-SB" w:hint="eastAsia"/>
+          <w:color w:val="333333"/>
+          <w:sz w:val="20"/>
+          <w:shd w:val="clear" w:color="auto" w:fill="FFFFFF"/>
+        </w:rPr>
+        <w:t>成本以及存取速度過慢的問題</w:t>
+      </w:r>
+      <w:r>
+        <w:rPr>
+          <w:rFonts w:ascii="DFKai-SB" w:eastAsia="DFKai-SB" w:hAnsi="DFKai-SB" w:hint="eastAsia"/>
+          <w:color w:val="333333"/>
+          <w:sz w:val="20"/>
+          <w:shd w:val="clear" w:color="auto" w:fill="FFFFFF"/>
+        </w:rPr>
+        <w:t>。</w:t>
+      </w:r>
+      <w:r>
+        <w:rPr>
+          <w:rFonts w:ascii="DFKai-SB" w:eastAsia="DFKai-SB" w:hAnsi="DFKai-SB" w:hint="eastAsia"/>
+          <w:color w:val="333333"/>
+          <w:sz w:val="20"/>
+          <w:shd w:val="clear" w:color="auto" w:fill="FFFFFF"/>
+        </w:rPr>
+        <w:t>在</w:t>
+      </w:r>
+      <w:r>
+        <w:rPr>
+          <w:rFonts w:eastAsia="DFKai-SB"/>
+          <w:color w:val="333333"/>
+          <w:sz w:val="20"/>
+          <w:shd w:val="clear" w:color="auto" w:fill="FFFFFF"/>
+        </w:rPr>
+        <w:t>FHIR</w:t>
+      </w:r>
+      <w:r>
+        <w:rPr>
+          <w:rFonts w:ascii="DFKai-SB" w:eastAsia="DFKai-SB" w:hAnsi="DFKai-SB" w:hint="eastAsia"/>
+          <w:color w:val="333333"/>
+          <w:sz w:val="20"/>
+          <w:shd w:val="clear" w:color="auto" w:fill="FFFFFF"/>
+        </w:rPr>
+        <w:t>資料庫中使用</w:t>
+      </w:r>
+      <w:r>
+        <w:rPr>
+          <w:rFonts w:eastAsia="DFKai-SB"/>
+          <w:color w:val="333333"/>
+          <w:sz w:val="20"/>
+          <w:shd w:val="clear" w:color="auto" w:fill="FFFFFF"/>
+        </w:rPr>
+        <w:t>JSON</w:t>
+      </w:r>
+      <w:r>
+        <w:rPr>
+          <w:rFonts w:ascii="DFKai-SB" w:eastAsia="DFKai-SB" w:hAnsi="DFKai-SB" w:hint="eastAsia"/>
+          <w:color w:val="333333"/>
+          <w:sz w:val="20"/>
+          <w:shd w:val="clear" w:color="auto" w:fill="FFFFFF"/>
+        </w:rPr>
+        <w:t>格式取代</w:t>
+      </w:r>
+      <w:r>
+        <w:rPr>
+          <w:rFonts w:eastAsia="DFKai-SB"/>
+          <w:color w:val="333333"/>
+          <w:sz w:val="20"/>
+          <w:shd w:val="clear" w:color="auto" w:fill="FFFFFF"/>
+        </w:rPr>
+        <w:t>XML</w:t>
+      </w:r>
+      <w:r>
+        <w:rPr>
+          <w:rFonts w:ascii="DFKai-SB" w:eastAsia="DFKai-SB" w:hAnsi="DFKai-SB" w:hint="eastAsia"/>
+          <w:color w:val="333333"/>
+          <w:sz w:val="20"/>
+          <w:shd w:val="clear" w:color="auto" w:fill="FFFFFF"/>
+        </w:rPr>
+        <w:t>，獲取更好的</w:t>
+      </w:r>
+      <w:r>
+        <w:rPr>
+          <w:rFonts w:ascii="DFKai-SB" w:eastAsia="DFKai-SB" w:hAnsi="DFKai-SB" w:hint="eastAsia"/>
+          <w:color w:val="333333"/>
+          <w:sz w:val="20"/>
+          <w:shd w:val="clear" w:color="auto" w:fill="FFFFFF"/>
+        </w:rPr>
+        <w:t>儲存</w:t>
+      </w:r>
+      <w:r>
+        <w:rPr>
+          <w:rFonts w:ascii="DFKai-SB" w:eastAsia="DFKai-SB" w:hAnsi="DFKai-SB" w:hint="eastAsia"/>
+          <w:color w:val="333333"/>
+          <w:sz w:val="20"/>
+          <w:shd w:val="clear" w:color="auto" w:fill="FFFFFF"/>
+        </w:rPr>
+        <w:t>、傳輸</w:t>
+      </w:r>
+      <w:r>
+        <w:rPr>
+          <w:rFonts w:ascii="DFKai-SB" w:eastAsia="DFKai-SB" w:hAnsi="DFKai-SB" w:hint="eastAsia"/>
+          <w:color w:val="333333"/>
+          <w:sz w:val="20"/>
+          <w:shd w:val="clear" w:color="auto" w:fill="FFFFFF"/>
+        </w:rPr>
+        <w:t>效率</w:t>
+      </w:r>
+      <w:r>
+        <w:rPr>
+          <w:rFonts w:ascii="DFKai-SB" w:eastAsia="DFKai-SB" w:hAnsi="DFKai-SB" w:hint="eastAsia"/>
+          <w:color w:val="333333"/>
+          <w:sz w:val="20"/>
+          <w:shd w:val="clear" w:color="auto" w:fill="FFFFFF"/>
+        </w:rPr>
+        <w:t>。</w:t>
+      </w:r>
+      <w:r>
+        <w:rPr>
+          <w:rFonts w:ascii="DFKai-SB" w:eastAsia="DFKai-SB" w:hAnsi="DFKai-SB" w:hint="eastAsia"/>
+          <w:color w:val="333333"/>
+          <w:sz w:val="20"/>
+          <w:shd w:val="clear" w:color="auto" w:fill="FFFFFF"/>
+        </w:rPr>
+        <w:t>最後結合前端</w:t>
+      </w:r>
+      <w:r>
+        <w:rPr>
+          <w:rFonts w:eastAsia="DFKai-SB"/>
+          <w:color w:val="333333"/>
+          <w:sz w:val="20"/>
+          <w:shd w:val="clear" w:color="auto" w:fill="FFFFFF"/>
+        </w:rPr>
+        <w:t>Angular</w:t>
+      </w:r>
+      <w:r>
+        <w:rPr>
+          <w:rFonts w:ascii="DFKai-SB" w:eastAsia="DFKai-SB" w:hAnsi="DFKai-SB" w:hint="eastAsia"/>
+          <w:color w:val="333333"/>
+          <w:sz w:val="20"/>
+          <w:shd w:val="clear" w:color="auto" w:fill="FFFFFF"/>
+        </w:rPr>
+        <w:t>框架構建完整</w:t>
+      </w:r>
+      <w:r>
+        <w:rPr>
+          <w:rFonts w:ascii="DFKai-SB" w:eastAsia="DFKai-SB" w:hAnsi="DFKai-SB" w:hint="eastAsia"/>
+          <w:color w:val="333333"/>
+          <w:sz w:val="20"/>
+          <w:shd w:val="clear" w:color="auto" w:fill="FFFFFF"/>
+        </w:rPr>
+        <w:t>前端頁面，讓使用者可以清楚操作</w:t>
+      </w:r>
+      <w:r>
+        <w:rPr>
+          <w:rFonts w:eastAsia="DFKai-SB"/>
+          <w:color w:val="333333"/>
+          <w:sz w:val="20"/>
+          <w:shd w:val="clear" w:color="auto" w:fill="FFFFFF"/>
+        </w:rPr>
+        <w:t>FHIR</w:t>
+      </w:r>
+      <w:r>
+        <w:rPr>
+          <w:rFonts w:ascii="DFKai-SB" w:eastAsia="DFKai-SB" w:hAnsi="DFKai-SB" w:hint="eastAsia"/>
           <w:color w:val="333333"/>
           <w:sz w:val="20"/>
           <w:shd w:val="clear" w:color="auto" w:fill="FFFFFF"/>
@@ -1704,16 +1984,52 @@
       </w:r>
       <w:r>
         <w:rPr>
-          <w:rFonts w:ascii="標楷體" w:eastAsia="標楷體" w:hAnsi="標楷體" w:hint="eastAsia"/>
-          <w:color w:val="333333"/>
-          <w:sz w:val="20"/>
-          <w:shd w:val="clear" w:color="auto" w:fill="FFFFFF"/>
-        </w:rPr>
-        <w:t>標準</w:t>
-      </w:r>
-      <w:r>
-        <w:rPr>
-          <w:rFonts w:ascii="標楷體" w:eastAsia="標楷體" w:hAnsi="標楷體" w:hint="eastAsia"/>
+          <w:rFonts w:eastAsia="DFKai-SB"/>
+          <w:color w:val="333333"/>
+          <w:sz w:val="20"/>
+          <w:shd w:val="clear" w:color="auto" w:fill="FFFFFF"/>
+        </w:rPr>
+        <w:t>API</w:t>
+      </w:r>
+      <w:r>
+        <w:rPr>
+          <w:rFonts w:eastAsia="DFKai-SB" w:hint="eastAsia"/>
+          <w:color w:val="333333"/>
+          <w:sz w:val="20"/>
+          <w:shd w:val="clear" w:color="auto" w:fill="FFFFFF"/>
+        </w:rPr>
+        <w:t>(</w:t>
+      </w:r>
+      <w:r>
+        <w:rPr>
+          <w:rFonts w:eastAsia="DFKai-SB"/>
+          <w:color w:val="333333"/>
+          <w:sz w:val="20"/>
+          <w:shd w:val="clear" w:color="auto" w:fill="FFFFFF"/>
+        </w:rPr>
+        <w:t>Application Programming Interface</w:t>
+      </w:r>
+      <w:r>
+        <w:rPr>
+          <w:rFonts w:eastAsia="DFKai-SB"/>
+          <w:color w:val="333333"/>
+          <w:sz w:val="20"/>
+          <w:shd w:val="clear" w:color="auto" w:fill="FFFFFF"/>
+        </w:rPr>
+        <w:t>; API</w:t>
+      </w:r>
+      <w:r>
+        <w:rPr>
+          <w:rFonts w:eastAsia="DFKai-SB" w:hint="eastAsia"/>
+          <w:color w:val="333333"/>
+          <w:sz w:val="20"/>
+          <w:shd w:val="clear" w:color="auto" w:fill="FFFFFF"/>
+        </w:rPr>
+        <w:t>)</w:t>
+      </w:r>
+      <w:r>
+        <w:rPr>
+          <w:rFonts w:ascii="DFKai-SB" w:eastAsia="DFKai-SB" w:hAnsi="DFKai-SB" w:hint="eastAsia"/>
           <w:color w:val="333333"/>
           <w:sz w:val="20"/>
           <w:shd w:val="clear" w:color="auto" w:fill="FFFFFF"/>
@@ -1722,504 +2038,84 @@
       </w:r>
       <w:r>
         <w:rPr>
-          <w:rFonts w:ascii="標楷體" w:eastAsia="標楷體" w:hAnsi="標楷體" w:hint="eastAsia"/>
-          <w:color w:val="333333"/>
-          <w:sz w:val="20"/>
-          <w:shd w:val="clear" w:color="auto" w:fill="FFFFFF"/>
-        </w:rPr>
-        <w:t>透過區</w:t>
-      </w:r>
-      <w:proofErr w:type="gramStart"/>
-      <w:r>
-        <w:rPr>
-          <w:rFonts w:ascii="標楷體" w:eastAsia="標楷體" w:hAnsi="標楷體" w:hint="eastAsia"/>
-          <w:color w:val="333333"/>
-          <w:sz w:val="20"/>
-          <w:shd w:val="clear" w:color="auto" w:fill="FFFFFF"/>
-        </w:rPr>
-        <w:t>塊鏈</w:t>
-      </w:r>
-      <w:r>
-        <w:rPr>
-          <w:rFonts w:ascii="標楷體" w:eastAsia="標楷體" w:hAnsi="標楷體" w:hint="eastAsia"/>
-          <w:color w:val="333333"/>
-          <w:sz w:val="20"/>
-          <w:shd w:val="clear" w:color="auto" w:fill="FFFFFF"/>
-        </w:rPr>
-        <w:t>去</w:t>
-      </w:r>
-      <w:proofErr w:type="gramEnd"/>
-      <w:r>
-        <w:rPr>
-          <w:rFonts w:ascii="標楷體" w:eastAsia="標楷體" w:hAnsi="標楷體" w:hint="eastAsia"/>
-          <w:color w:val="333333"/>
-          <w:sz w:val="20"/>
-          <w:shd w:val="clear" w:color="auto" w:fill="FFFFFF"/>
-        </w:rPr>
-        <w:t>中心化、無法被修改</w:t>
-      </w:r>
-      <w:r>
-        <w:rPr>
-          <w:rFonts w:ascii="標楷體" w:eastAsia="標楷體" w:hAnsi="標楷體" w:hint="eastAsia"/>
-          <w:color w:val="333333"/>
-          <w:sz w:val="20"/>
-          <w:shd w:val="clear" w:color="auto" w:fill="FFFFFF"/>
-        </w:rPr>
-        <w:t>的特性來確保存取者</w:t>
-      </w:r>
-      <w:r>
-        <w:rPr>
-          <w:rFonts w:ascii="標楷體" w:eastAsia="標楷體" w:hAnsi="標楷體" w:hint="eastAsia"/>
-          <w:color w:val="333333"/>
-          <w:sz w:val="20"/>
-          <w:shd w:val="clear" w:color="auto" w:fill="FFFFFF"/>
-        </w:rPr>
-        <w:t>是否擁有存取權限及未授權的調閱資料</w:t>
-      </w:r>
-      <w:r>
-        <w:rPr>
-          <w:rFonts w:ascii="標楷體" w:eastAsia="標楷體" w:hAnsi="標楷體" w:hint="eastAsia"/>
-          <w:color w:val="333333"/>
-          <w:sz w:val="20"/>
-          <w:shd w:val="clear" w:color="auto" w:fill="FFFFFF"/>
-        </w:rPr>
-        <w:t>。</w:t>
-      </w:r>
-      <w:r>
-        <w:rPr>
-          <w:rFonts w:ascii="標楷體" w:eastAsia="標楷體" w:hAnsi="標楷體" w:hint="eastAsia"/>
-          <w:color w:val="333333"/>
-          <w:sz w:val="20"/>
-          <w:shd w:val="clear" w:color="auto" w:fill="FFFFFF"/>
-        </w:rPr>
-        <w:t>使用</w:t>
-      </w:r>
-      <w:r>
-        <w:rPr>
-          <w:rFonts w:eastAsia="標楷體"/>
-          <w:color w:val="333333"/>
-          <w:sz w:val="20"/>
-          <w:shd w:val="clear" w:color="auto" w:fill="FFFFFF"/>
-        </w:rPr>
-        <w:t>Hardhat</w:t>
-      </w:r>
-      <w:r>
-        <w:rPr>
-          <w:rFonts w:ascii="標楷體" w:eastAsia="標楷體" w:hAnsi="標楷體" w:hint="eastAsia"/>
-          <w:color w:val="333333"/>
-          <w:sz w:val="20"/>
-          <w:shd w:val="clear" w:color="auto" w:fill="FFFFFF"/>
-        </w:rPr>
-        <w:t>框架幫助智能合約開發、測試及上鏈。</w:t>
-      </w:r>
-      <w:r>
-        <w:rPr>
-          <w:rFonts w:ascii="標楷體" w:eastAsia="標楷體" w:hAnsi="標楷體" w:hint="eastAsia"/>
-          <w:color w:val="333333"/>
-          <w:sz w:val="20"/>
-          <w:shd w:val="clear" w:color="auto" w:fill="FFFFFF"/>
-        </w:rPr>
-        <w:t>並</w:t>
-      </w:r>
-      <w:r>
-        <w:rPr>
-          <w:rFonts w:ascii="標楷體" w:eastAsia="標楷體" w:hAnsi="標楷體" w:hint="eastAsia"/>
-          <w:color w:val="333333"/>
-          <w:sz w:val="20"/>
-          <w:shd w:val="clear" w:color="auto" w:fill="FFFFFF"/>
-        </w:rPr>
-        <w:t>運用</w:t>
-      </w:r>
-      <w:r>
-        <w:rPr>
-          <w:rFonts w:eastAsia="標楷體"/>
-          <w:color w:val="333333"/>
-          <w:sz w:val="20"/>
-          <w:shd w:val="clear" w:color="auto" w:fill="FFFFFF"/>
-        </w:rPr>
-        <w:t>Merkle</w:t>
-      </w:r>
-      <w:proofErr w:type="gramStart"/>
-      <w:r>
-        <w:rPr>
-          <w:rFonts w:ascii="標楷體" w:eastAsia="標楷體" w:hAnsi="標楷體" w:hint="eastAsia"/>
-          <w:color w:val="333333"/>
-          <w:sz w:val="20"/>
-          <w:shd w:val="clear" w:color="auto" w:fill="FFFFFF"/>
-        </w:rPr>
-        <w:t>樹實作</w:t>
-      </w:r>
-      <w:proofErr w:type="gramEnd"/>
-      <w:r>
-        <w:rPr>
-          <w:rFonts w:ascii="標楷體" w:eastAsia="標楷體" w:hAnsi="標楷體" w:hint="eastAsia"/>
-          <w:color w:val="333333"/>
-          <w:sz w:val="20"/>
-          <w:shd w:val="clear" w:color="auto" w:fill="FFFFFF"/>
-        </w:rPr>
-        <w:t>較少</w:t>
-      </w:r>
-      <w:r>
-        <w:rPr>
-          <w:rFonts w:eastAsia="標楷體"/>
-          <w:color w:val="333333"/>
-          <w:sz w:val="20"/>
-          <w:shd w:val="clear" w:color="auto" w:fill="FFFFFF"/>
-        </w:rPr>
-        <w:t>gas</w:t>
-      </w:r>
-      <w:r>
-        <w:rPr>
-          <w:rFonts w:ascii="標楷體" w:eastAsia="標楷體" w:hAnsi="標楷體" w:hint="eastAsia"/>
-          <w:color w:val="333333"/>
-          <w:sz w:val="20"/>
-          <w:shd w:val="clear" w:color="auto" w:fill="FFFFFF"/>
-        </w:rPr>
-        <w:t>消耗的白名單</w:t>
-      </w:r>
-      <w:r>
-        <w:rPr>
-          <w:rFonts w:ascii="標楷體" w:eastAsia="標楷體" w:hAnsi="標楷體" w:hint="eastAsia"/>
-          <w:color w:val="333333"/>
-          <w:sz w:val="20"/>
-          <w:shd w:val="clear" w:color="auto" w:fill="FFFFFF"/>
-        </w:rPr>
-        <w:t>，</w:t>
-      </w:r>
-      <w:r>
-        <w:rPr>
-          <w:rFonts w:ascii="標楷體" w:eastAsia="標楷體" w:hAnsi="標楷體" w:hint="eastAsia"/>
-          <w:color w:val="333333"/>
-          <w:sz w:val="20"/>
-          <w:shd w:val="clear" w:color="auto" w:fill="FFFFFF"/>
-        </w:rPr>
-        <w:t>改善常規白名單過度消耗</w:t>
-      </w:r>
-      <w:r>
-        <w:rPr>
-          <w:rFonts w:ascii="標楷體" w:eastAsia="標楷體" w:hAnsi="標楷體"/>
-          <w:color w:val="333333"/>
-          <w:sz w:val="20"/>
-          <w:shd w:val="clear" w:color="auto" w:fill="FFFFFF"/>
-        </w:rPr>
-        <w:t>gas</w:t>
-      </w:r>
-      <w:r>
-        <w:rPr>
-          <w:rFonts w:ascii="標楷體" w:eastAsia="標楷體" w:hAnsi="標楷體" w:hint="eastAsia"/>
-          <w:color w:val="333333"/>
-          <w:sz w:val="20"/>
-          <w:shd w:val="clear" w:color="auto" w:fill="FFFFFF"/>
-        </w:rPr>
-        <w:t>成本以及存取速度過慢的問題</w:t>
-      </w:r>
-      <w:r>
-        <w:rPr>
-          <w:rFonts w:ascii="標楷體" w:eastAsia="標楷體" w:hAnsi="標楷體" w:hint="eastAsia"/>
-          <w:color w:val="333333"/>
-          <w:sz w:val="20"/>
-          <w:shd w:val="clear" w:color="auto" w:fill="FFFFFF"/>
-        </w:rPr>
-        <w:t>。</w:t>
-      </w:r>
-      <w:r>
-        <w:rPr>
-          <w:rFonts w:ascii="標楷體" w:eastAsia="標楷體" w:hAnsi="標楷體" w:hint="eastAsia"/>
-          <w:color w:val="333333"/>
-          <w:sz w:val="20"/>
-          <w:shd w:val="clear" w:color="auto" w:fill="FFFFFF"/>
-        </w:rPr>
-        <w:t>在</w:t>
-      </w:r>
-      <w:r>
-        <w:rPr>
-          <w:rFonts w:eastAsia="標楷體"/>
-          <w:color w:val="333333"/>
-          <w:sz w:val="20"/>
-          <w:shd w:val="clear" w:color="auto" w:fill="FFFFFF"/>
+          <w:rFonts w:ascii="DFKai-SB" w:eastAsia="DFKai-SB" w:hAnsi="DFKai-SB"/>
+          <w:sz w:val="20"/>
+        </w:rPr>
+        <w:t>本文</w:t>
+      </w:r>
+      <w:r>
+        <w:rPr>
+          <w:rFonts w:ascii="DFKai-SB" w:eastAsia="DFKai-SB" w:hAnsi="DFKai-SB" w:hint="eastAsia"/>
+          <w:sz w:val="20"/>
+        </w:rPr>
+        <w:t>結構如下，</w:t>
+      </w:r>
+      <w:r>
+        <w:rPr>
+          <w:rFonts w:ascii="DFKai-SB" w:eastAsia="DFKai-SB" w:hAnsi="DFKai-SB"/>
+          <w:sz w:val="20"/>
+        </w:rPr>
+        <w:t>第二部分為文獻探討，</w:t>
+      </w:r>
+      <w:r>
+        <w:rPr>
+          <w:rFonts w:ascii="DFKai-SB" w:eastAsia="DFKai-SB" w:hAnsi="DFKai-SB" w:hint="eastAsia"/>
+          <w:sz w:val="20"/>
+        </w:rPr>
+        <w:t>介</w:t>
+      </w:r>
+      <w:r>
+        <w:rPr>
+          <w:rFonts w:ascii="DFKai-SB" w:eastAsia="DFKai-SB" w:hAnsi="DFKai-SB" w:hint="eastAsia"/>
+          <w:sz w:val="20"/>
+        </w:rPr>
+        <w:t>紹</w:t>
+      </w:r>
+      <w:r>
+        <w:rPr>
+          <w:rFonts w:eastAsia="DFKai-SB"/>
+          <w:sz w:val="20"/>
         </w:rPr>
         <w:t>FHIR</w:t>
       </w:r>
       <w:r>
         <w:rPr>
-          <w:rFonts w:ascii="標楷體" w:eastAsia="標楷體" w:hAnsi="標楷體" w:hint="eastAsia"/>
-          <w:color w:val="333333"/>
-          <w:sz w:val="20"/>
-          <w:shd w:val="clear" w:color="auto" w:fill="FFFFFF"/>
-        </w:rPr>
-        <w:t>資料庫中使用</w:t>
-      </w:r>
-      <w:r>
-        <w:rPr>
-          <w:rFonts w:eastAsia="標楷體"/>
-          <w:color w:val="333333"/>
-          <w:sz w:val="20"/>
-          <w:shd w:val="clear" w:color="auto" w:fill="FFFFFF"/>
-        </w:rPr>
-        <w:t>JSON</w:t>
-      </w:r>
-      <w:r>
-        <w:rPr>
-          <w:rFonts w:ascii="標楷體" w:eastAsia="標楷體" w:hAnsi="標楷體" w:hint="eastAsia"/>
-          <w:color w:val="333333"/>
-          <w:sz w:val="20"/>
-          <w:shd w:val="clear" w:color="auto" w:fill="FFFFFF"/>
-        </w:rPr>
-        <w:t>格式取代</w:t>
-      </w:r>
-      <w:r>
-        <w:rPr>
-          <w:rFonts w:eastAsia="標楷體"/>
-          <w:color w:val="333333"/>
-          <w:sz w:val="20"/>
-          <w:shd w:val="clear" w:color="auto" w:fill="FFFFFF"/>
-        </w:rPr>
-        <w:t>XML</w:t>
-      </w:r>
-      <w:r>
-        <w:rPr>
-          <w:rFonts w:ascii="標楷體" w:eastAsia="標楷體" w:hAnsi="標楷體" w:hint="eastAsia"/>
-          <w:color w:val="333333"/>
-          <w:sz w:val="20"/>
-          <w:shd w:val="clear" w:color="auto" w:fill="FFFFFF"/>
-        </w:rPr>
-        <w:t>，獲取更好的</w:t>
-      </w:r>
-      <w:r>
-        <w:rPr>
-          <w:rFonts w:ascii="標楷體" w:eastAsia="標楷體" w:hAnsi="標楷體" w:hint="eastAsia"/>
-          <w:color w:val="333333"/>
-          <w:sz w:val="20"/>
-          <w:shd w:val="clear" w:color="auto" w:fill="FFFFFF"/>
-        </w:rPr>
-        <w:t>儲存</w:t>
-      </w:r>
-      <w:r>
-        <w:rPr>
-          <w:rFonts w:ascii="標楷體" w:eastAsia="標楷體" w:hAnsi="標楷體" w:hint="eastAsia"/>
-          <w:color w:val="333333"/>
-          <w:sz w:val="20"/>
-          <w:shd w:val="clear" w:color="auto" w:fill="FFFFFF"/>
-        </w:rPr>
-        <w:t>、傳輸</w:t>
-      </w:r>
-      <w:r>
-        <w:rPr>
-          <w:rFonts w:ascii="標楷體" w:eastAsia="標楷體" w:hAnsi="標楷體" w:hint="eastAsia"/>
-          <w:color w:val="333333"/>
-          <w:sz w:val="20"/>
-          <w:shd w:val="clear" w:color="auto" w:fill="FFFFFF"/>
-        </w:rPr>
-        <w:t>效率</w:t>
-      </w:r>
-      <w:r>
-        <w:rPr>
-          <w:rFonts w:ascii="標楷體" w:eastAsia="標楷體" w:hAnsi="標楷體" w:hint="eastAsia"/>
-          <w:color w:val="333333"/>
-          <w:sz w:val="20"/>
-          <w:shd w:val="clear" w:color="auto" w:fill="FFFFFF"/>
-        </w:rPr>
-        <w:t>。</w:t>
-      </w:r>
-      <w:r>
-        <w:rPr>
-          <w:rFonts w:ascii="標楷體" w:eastAsia="標楷體" w:hAnsi="標楷體" w:hint="eastAsia"/>
-          <w:color w:val="333333"/>
-          <w:sz w:val="20"/>
-          <w:shd w:val="clear" w:color="auto" w:fill="FFFFFF"/>
-        </w:rPr>
-        <w:t>最後結合前端</w:t>
-      </w:r>
-      <w:r>
-        <w:rPr>
-          <w:rFonts w:eastAsia="標楷體"/>
-          <w:color w:val="333333"/>
-          <w:sz w:val="20"/>
-          <w:shd w:val="clear" w:color="auto" w:fill="FFFFFF"/>
-        </w:rPr>
-        <w:t>Angular</w:t>
-      </w:r>
-      <w:r>
-        <w:rPr>
-          <w:rFonts w:ascii="標楷體" w:eastAsia="標楷體" w:hAnsi="標楷體" w:hint="eastAsia"/>
-          <w:color w:val="333333"/>
-          <w:sz w:val="20"/>
-          <w:shd w:val="clear" w:color="auto" w:fill="FFFFFF"/>
-        </w:rPr>
-        <w:t>框架構建完整</w:t>
-      </w:r>
-      <w:proofErr w:type="gramStart"/>
-      <w:r>
-        <w:rPr>
-          <w:rFonts w:ascii="標楷體" w:eastAsia="標楷體" w:hAnsi="標楷體" w:hint="eastAsia"/>
-          <w:color w:val="333333"/>
-          <w:sz w:val="20"/>
-          <w:shd w:val="clear" w:color="auto" w:fill="FFFFFF"/>
-        </w:rPr>
-        <w:t>前端頁面</w:t>
-      </w:r>
-      <w:proofErr w:type="gramEnd"/>
-      <w:r>
-        <w:rPr>
-          <w:rFonts w:ascii="標楷體" w:eastAsia="標楷體" w:hAnsi="標楷體" w:hint="eastAsia"/>
-          <w:color w:val="333333"/>
-          <w:sz w:val="20"/>
-          <w:shd w:val="clear" w:color="auto" w:fill="FFFFFF"/>
-        </w:rPr>
-        <w:t>，讓使用者可以清楚操作</w:t>
-      </w:r>
-      <w:r>
-        <w:rPr>
-          <w:rFonts w:eastAsia="標楷體"/>
-          <w:color w:val="333333"/>
-          <w:sz w:val="20"/>
-          <w:shd w:val="clear" w:color="auto" w:fill="FFFFFF"/>
-        </w:rPr>
-        <w:t>FHIR</w:t>
-      </w:r>
-      <w:r>
-        <w:rPr>
-          <w:rFonts w:ascii="標楷體" w:eastAsia="標楷體" w:hAnsi="標楷體" w:hint="eastAsia"/>
-          <w:color w:val="333333"/>
-          <w:sz w:val="20"/>
-          <w:shd w:val="clear" w:color="auto" w:fill="FFFFFF"/>
-        </w:rPr>
-        <w:t>的</w:t>
-      </w:r>
-      <w:r>
-        <w:rPr>
-          <w:rFonts w:eastAsia="標楷體"/>
-          <w:color w:val="333333"/>
-          <w:sz w:val="20"/>
-          <w:shd w:val="clear" w:color="auto" w:fill="FFFFFF"/>
-        </w:rPr>
-        <w:t>API</w:t>
-      </w:r>
-      <w:r>
-        <w:rPr>
-          <w:rFonts w:eastAsia="標楷體" w:hint="eastAsia"/>
-          <w:color w:val="333333"/>
-          <w:sz w:val="20"/>
-          <w:shd w:val="clear" w:color="auto" w:fill="FFFFFF"/>
-        </w:rPr>
-        <w:t>(</w:t>
-      </w:r>
-      <w:r>
-        <w:rPr>
-          <w:rFonts w:eastAsia="標楷體"/>
-          <w:color w:val="333333"/>
-          <w:sz w:val="20"/>
-          <w:shd w:val="clear" w:color="auto" w:fill="FFFFFF"/>
-        </w:rPr>
-        <w:t>Application Programming Interface</w:t>
-      </w:r>
-      <w:r>
-        <w:rPr>
-          <w:rFonts w:eastAsia="標楷體"/>
-          <w:color w:val="333333"/>
-          <w:sz w:val="20"/>
-          <w:shd w:val="clear" w:color="auto" w:fill="FFFFFF"/>
-        </w:rPr>
-        <w:t>; API</w:t>
-      </w:r>
-      <w:r>
-        <w:rPr>
-          <w:rFonts w:eastAsia="標楷體" w:hint="eastAsia"/>
-          <w:color w:val="333333"/>
-          <w:sz w:val="20"/>
-          <w:shd w:val="clear" w:color="auto" w:fill="FFFFFF"/>
-        </w:rPr>
-        <w:t>)</w:t>
-      </w:r>
-      <w:r>
-        <w:rPr>
-          <w:rFonts w:ascii="標楷體" w:eastAsia="標楷體" w:hAnsi="標楷體" w:hint="eastAsia"/>
-          <w:color w:val="333333"/>
-          <w:sz w:val="20"/>
-          <w:shd w:val="clear" w:color="auto" w:fill="FFFFFF"/>
-        </w:rPr>
-        <w:t>。</w:t>
-      </w:r>
-      <w:r>
-        <w:rPr>
-          <w:rFonts w:ascii="標楷體" w:eastAsia="標楷體" w:hAnsi="標楷體"/>
-          <w:sz w:val="20"/>
-        </w:rPr>
-        <w:t>本文</w:t>
-      </w:r>
-      <w:r>
-        <w:rPr>
-          <w:rFonts w:ascii="標楷體" w:eastAsia="標楷體" w:hAnsi="標楷體" w:hint="eastAsia"/>
-          <w:sz w:val="20"/>
-        </w:rPr>
-        <w:t>結構如下，</w:t>
-      </w:r>
-      <w:r>
-        <w:rPr>
-          <w:rFonts w:ascii="標楷體" w:eastAsia="標楷體" w:hAnsi="標楷體"/>
-          <w:sz w:val="20"/>
-        </w:rPr>
-        <w:t>第二部分為文獻探討，</w:t>
-      </w:r>
-      <w:r>
-        <w:rPr>
-          <w:rFonts w:ascii="標楷體" w:eastAsia="標楷體" w:hAnsi="標楷體" w:hint="eastAsia"/>
-          <w:sz w:val="20"/>
-        </w:rPr>
-        <w:t>介</w:t>
-      </w:r>
-      <w:r>
-        <w:rPr>
-          <w:rFonts w:ascii="標楷體" w:eastAsia="標楷體" w:hAnsi="標楷體" w:hint="eastAsia"/>
-          <w:sz w:val="20"/>
-        </w:rPr>
-        <w:t>紹</w:t>
-      </w:r>
-      <w:r>
-        <w:rPr>
-          <w:rFonts w:eastAsia="標楷體"/>
-          <w:sz w:val="20"/>
-        </w:rPr>
-        <w:t>FHIR</w:t>
-      </w:r>
-      <w:r>
-        <w:rPr>
-          <w:rFonts w:ascii="標楷體" w:eastAsia="標楷體" w:hAnsi="標楷體" w:hint="eastAsia"/>
+          <w:rFonts w:ascii="DFKai-SB" w:eastAsia="DFKai-SB" w:hAnsi="DFKai-SB" w:hint="eastAsia"/>
           <w:sz w:val="20"/>
         </w:rPr>
         <w:t>、以太坊。</w:t>
       </w:r>
       <w:r>
         <w:rPr>
-          <w:rFonts w:ascii="標楷體" w:eastAsia="標楷體" w:hAnsi="標楷體"/>
+          <w:rFonts w:ascii="DFKai-SB" w:eastAsia="DFKai-SB" w:hAnsi="DFKai-SB"/>
           <w:sz w:val="20"/>
         </w:rPr>
         <w:t>第三</w:t>
       </w:r>
       <w:r>
         <w:rPr>
-          <w:rFonts w:ascii="標楷體" w:eastAsia="標楷體" w:hAnsi="標楷體" w:hint="eastAsia"/>
+          <w:rFonts w:ascii="DFKai-SB" w:eastAsia="DFKai-SB" w:hAnsi="DFKai-SB" w:hint="eastAsia"/>
           <w:sz w:val="20"/>
         </w:rPr>
         <w:t>部分</w:t>
       </w:r>
       <w:r>
         <w:rPr>
-          <w:rFonts w:ascii="標楷體" w:eastAsia="標楷體" w:hAnsi="標楷體" w:hint="eastAsia"/>
+          <w:rFonts w:ascii="DFKai-SB" w:eastAsia="DFKai-SB" w:hAnsi="DFKai-SB" w:hint="eastAsia"/>
           <w:sz w:val="20"/>
         </w:rPr>
         <w:t>介紹研究動機與設計概念</w:t>
       </w:r>
       <w:r>
         <w:rPr>
-          <w:rFonts w:ascii="標楷體" w:eastAsia="標楷體" w:hAnsi="標楷體"/>
+          <w:rFonts w:ascii="DFKai-SB" w:eastAsia="DFKai-SB" w:hAnsi="DFKai-SB"/>
           <w:sz w:val="20"/>
         </w:rPr>
         <w:t>，第四部分為實作的過程，最後則為結論</w:t>
       </w:r>
       <w:r>
         <w:rPr>
-          <w:rFonts w:ascii="標楷體" w:eastAsia="標楷體" w:hAnsi="標楷體" w:hint="eastAsia"/>
+          <w:rFonts w:ascii="DFKai-SB" w:eastAsia="DFKai-SB" w:hAnsi="DFKai-SB" w:hint="eastAsia"/>
           <w:sz w:val="20"/>
         </w:rPr>
         <w:t>。</w:t>
@@ -2234,7 +2130,7 @@
         <w:ind w:firstLine="0"/>
         <w:jc w:val="both"/>
         <w:rPr>
-          <w:rFonts w:eastAsia="標楷體"/>
+          <w:rFonts w:eastAsia="DFKai-SB"/>
         </w:rPr>
       </w:pPr>
     </w:p>
@@ -2247,13 +2143,13 @@
         </w:numPr>
         <w:snapToGrid w:val="0"/>
         <w:rPr>
-          <w:rFonts w:eastAsia="標楷體"/>
+          <w:rFonts w:eastAsia="DFKai-SB"/>
           <w:b/>
         </w:rPr>
       </w:pPr>
       <w:r>
         <w:rPr>
-          <w:rFonts w:eastAsia="標楷體"/>
+          <w:rFonts w:eastAsia="DFKai-SB"/>
           <w:b/>
         </w:rPr>
         <w:t>文獻探討</w:t>
@@ -2268,14 +2164,14 @@
         </w:numPr>
         <w:snapToGrid w:val="0"/>
         <w:rPr>
-          <w:rFonts w:eastAsia="標楷體"/>
+          <w:rFonts w:eastAsia="DFKai-SB"/>
           <w:b/>
           <w:sz w:val="22"/>
         </w:rPr>
       </w:pPr>
       <w:r>
         <w:rPr>
-          <w:rFonts w:eastAsia="標楷體" w:hint="eastAsia"/>
+          <w:rFonts w:eastAsia="DFKai-SB" w:hint="eastAsia"/>
           <w:b/>
           <w:sz w:val="22"/>
         </w:rPr>
@@ -2288,7 +2184,7 @@
         <w:snapToGrid w:val="0"/>
         <w:ind w:left="432" w:firstLine="0"/>
         <w:rPr>
-          <w:rFonts w:eastAsia="標楷體"/>
+          <w:rFonts w:eastAsia="DFKai-SB"/>
           <w:b/>
           <w:sz w:val="22"/>
         </w:rPr>
@@ -2299,15 +2195,15 @@
         <w:pStyle w:val="1"/>
         <w:snapToGrid w:val="0"/>
         <w:rPr>
-          <w:rFonts w:ascii="標楷體" w:eastAsia="標楷體" w:hAnsi="標楷體"/>
-          <w:color w:val="333333"/>
-          <w:sz w:val="20"/>
-          <w:shd w:val="clear" w:color="auto" w:fill="FFFFFF"/>
-        </w:rPr>
-      </w:pPr>
-      <w:r>
-        <w:rPr>
-          <w:rFonts w:ascii="標楷體" w:eastAsia="標楷體" w:hAnsi="標楷體" w:hint="eastAsia"/>
+          <w:rFonts w:ascii="DFKai-SB" w:eastAsia="DFKai-SB" w:hAnsi="DFKai-SB"/>
+          <w:color w:val="333333"/>
+          <w:sz w:val="20"/>
+          <w:shd w:val="clear" w:color="auto" w:fill="FFFFFF"/>
+        </w:rPr>
+      </w:pPr>
+      <w:r>
+        <w:rPr>
+          <w:rFonts w:ascii="DFKai-SB" w:eastAsia="DFKai-SB" w:hAnsi="DFKai-SB" w:hint="eastAsia"/>
           <w:color w:val="333333"/>
           <w:sz w:val="20"/>
           <w:shd w:val="clear" w:color="auto" w:fill="FFFFFF"/>
@@ -2316,7 +2212,7 @@
       </w:r>
       <w:r>
         <w:rPr>
-          <w:rFonts w:ascii="標楷體" w:eastAsia="標楷體" w:hAnsi="標楷體" w:hint="eastAsia"/>
+          <w:rFonts w:ascii="DFKai-SB" w:eastAsia="DFKai-SB" w:hAnsi="DFKai-SB" w:hint="eastAsia"/>
           <w:color w:val="333333"/>
           <w:sz w:val="20"/>
           <w:shd w:val="clear" w:color="auto" w:fill="FFFFFF"/>
@@ -2325,7 +2221,7 @@
       </w:r>
       <w:r>
         <w:rPr>
-          <w:rFonts w:eastAsia="標楷體"/>
+          <w:rFonts w:eastAsia="DFKai-SB"/>
           <w:color w:val="333333"/>
           <w:sz w:val="20"/>
           <w:shd w:val="clear" w:color="auto" w:fill="FFFFFF"/>
@@ -2334,7 +2230,7 @@
       </w:r>
       <w:r>
         <w:rPr>
-          <w:rFonts w:ascii="標楷體" w:eastAsia="標楷體" w:hAnsi="標楷體" w:hint="eastAsia"/>
+          <w:rFonts w:ascii="DFKai-SB" w:eastAsia="DFKai-SB" w:hAnsi="DFKai-SB" w:hint="eastAsia"/>
           <w:color w:val="333333"/>
           <w:sz w:val="20"/>
           <w:shd w:val="clear" w:color="auto" w:fill="FFFFFF"/>
@@ -2343,7 +2239,7 @@
       </w:r>
       <w:r>
         <w:rPr>
-          <w:rFonts w:ascii="標楷體" w:eastAsia="標楷體" w:hAnsi="標楷體" w:hint="eastAsia"/>
+          <w:rFonts w:ascii="DFKai-SB" w:eastAsia="DFKai-SB" w:hAnsi="DFKai-SB" w:hint="eastAsia"/>
           <w:color w:val="333333"/>
           <w:sz w:val="20"/>
           <w:shd w:val="clear" w:color="auto" w:fill="FFFFFF"/>
@@ -2352,7 +2248,7 @@
       </w:r>
       <w:r>
         <w:rPr>
-          <w:rFonts w:ascii="標楷體" w:eastAsia="標楷體" w:hAnsi="標楷體" w:hint="eastAsia"/>
+          <w:rFonts w:ascii="DFKai-SB" w:eastAsia="DFKai-SB" w:hAnsi="DFKai-SB" w:hint="eastAsia"/>
           <w:color w:val="333333"/>
           <w:sz w:val="20"/>
           <w:shd w:val="clear" w:color="auto" w:fill="FFFFFF"/>
@@ -2361,7 +2257,7 @@
       </w:r>
       <w:r>
         <w:rPr>
-          <w:rFonts w:eastAsia="標楷體"/>
+          <w:rFonts w:eastAsia="DFKai-SB"/>
           <w:color w:val="333333"/>
           <w:sz w:val="20"/>
           <w:shd w:val="clear" w:color="auto" w:fill="FFFFFF"/>
@@ -2370,7 +2266,7 @@
       </w:r>
       <w:r>
         <w:rPr>
-          <w:rFonts w:ascii="標楷體" w:eastAsia="標楷體" w:hAnsi="標楷體" w:hint="eastAsia"/>
+          <w:rFonts w:ascii="DFKai-SB" w:eastAsia="DFKai-SB" w:hAnsi="DFKai-SB" w:hint="eastAsia"/>
           <w:color w:val="333333"/>
           <w:sz w:val="20"/>
           <w:shd w:val="clear" w:color="auto" w:fill="FFFFFF"/>
@@ -2379,7 +2275,7 @@
       </w:r>
       <w:r>
         <w:rPr>
-          <w:rFonts w:ascii="標楷體" w:eastAsia="標楷體" w:hAnsi="標楷體" w:hint="eastAsia"/>
+          <w:rFonts w:ascii="DFKai-SB" w:eastAsia="DFKai-SB" w:hAnsi="DFKai-SB" w:hint="eastAsia"/>
           <w:color w:val="333333"/>
           <w:sz w:val="20"/>
           <w:shd w:val="clear" w:color="auto" w:fill="FFFFFF"/>
@@ -2388,7 +2284,7 @@
       </w:r>
       <w:r>
         <w:rPr>
-          <w:rFonts w:ascii="標楷體" w:eastAsia="標楷體" w:hAnsi="標楷體" w:hint="eastAsia"/>
+          <w:rFonts w:ascii="DFKai-SB" w:eastAsia="DFKai-SB" w:hAnsi="DFKai-SB" w:hint="eastAsia"/>
           <w:color w:val="333333"/>
           <w:sz w:val="20"/>
           <w:shd w:val="clear" w:color="auto" w:fill="FFFFFF"/>
@@ -2397,7 +2293,7 @@
       </w:r>
       <w:r>
         <w:rPr>
-          <w:rFonts w:ascii="標楷體" w:eastAsia="標楷體" w:hAnsi="標楷體" w:hint="eastAsia"/>
+          <w:rFonts w:ascii="DFKai-SB" w:eastAsia="DFKai-SB" w:hAnsi="DFKai-SB" w:hint="eastAsia"/>
           <w:color w:val="333333"/>
           <w:sz w:val="20"/>
           <w:shd w:val="clear" w:color="auto" w:fill="FFFFFF"/>
@@ -2406,7 +2302,7 @@
       </w:r>
       <w:r>
         <w:rPr>
-          <w:rFonts w:eastAsia="標楷體"/>
+          <w:rFonts w:eastAsia="DFKai-SB"/>
           <w:color w:val="333333"/>
           <w:sz w:val="20"/>
           <w:shd w:val="clear" w:color="auto" w:fill="FFFFFF"/>
@@ -2415,7 +2311,7 @@
       </w:r>
       <w:r>
         <w:rPr>
-          <w:rFonts w:ascii="標楷體" w:eastAsia="標楷體" w:hAnsi="標楷體" w:hint="eastAsia"/>
+          <w:rFonts w:ascii="DFKai-SB" w:eastAsia="DFKai-SB" w:hAnsi="DFKai-SB" w:hint="eastAsia"/>
           <w:color w:val="333333"/>
           <w:sz w:val="20"/>
           <w:shd w:val="clear" w:color="auto" w:fill="FFFFFF"/>
@@ -2424,7 +2320,7 @@
       </w:r>
       <w:r>
         <w:rPr>
-          <w:rFonts w:ascii="標楷體" w:eastAsia="標楷體" w:hAnsi="標楷體" w:hint="eastAsia"/>
+          <w:rFonts w:ascii="DFKai-SB" w:eastAsia="DFKai-SB" w:hAnsi="DFKai-SB" w:hint="eastAsia"/>
           <w:color w:val="333333"/>
           <w:sz w:val="20"/>
           <w:shd w:val="clear" w:color="auto" w:fill="FFFFFF"/>
@@ -2433,7 +2329,7 @@
       </w:r>
       <w:r>
         <w:rPr>
-          <w:rFonts w:ascii="標楷體" w:eastAsia="標楷體" w:hAnsi="標楷體" w:hint="eastAsia"/>
+          <w:rFonts w:ascii="DFKai-SB" w:eastAsia="DFKai-SB" w:hAnsi="DFKai-SB" w:hint="eastAsia"/>
           <w:color w:val="333333"/>
           <w:sz w:val="20"/>
           <w:shd w:val="clear" w:color="auto" w:fill="FFFFFF"/>
@@ -2442,7 +2338,7 @@
       </w:r>
       <w:r>
         <w:rPr>
-          <w:rFonts w:eastAsia="標楷體"/>
+          <w:rFonts w:eastAsia="DFKai-SB"/>
           <w:color w:val="333333"/>
           <w:sz w:val="20"/>
           <w:shd w:val="clear" w:color="auto" w:fill="FFFFFF"/>
@@ -2451,7 +2347,7 @@
       </w:r>
       <w:r>
         <w:rPr>
-          <w:rFonts w:eastAsia="標楷體" w:hint="eastAsia"/>
+          <w:rFonts w:eastAsia="DFKai-SB" w:hint="eastAsia"/>
           <w:color w:val="333333"/>
           <w:sz w:val="20"/>
           <w:shd w:val="clear" w:color="auto" w:fill="FFFFFF"/>
@@ -2460,7 +2356,7 @@
       </w:r>
       <w:r>
         <w:rPr>
-          <w:rFonts w:eastAsia="標楷體"/>
+          <w:rFonts w:eastAsia="DFKai-SB"/>
           <w:color w:val="333333"/>
           <w:sz w:val="20"/>
           <w:shd w:val="clear" w:color="auto" w:fill="FFFFFF"/>
@@ -2469,7 +2365,7 @@
       </w:r>
       <w:r>
         <w:rPr>
-          <w:rFonts w:eastAsia="標楷體"/>
+          <w:rFonts w:eastAsia="DFKai-SB"/>
           <w:color w:val="333333"/>
           <w:sz w:val="20"/>
           <w:shd w:val="clear" w:color="auto" w:fill="FFFFFF"/>
@@ -2478,7 +2374,7 @@
       </w:r>
       <w:r>
         <w:rPr>
-          <w:rFonts w:eastAsia="標楷體"/>
+          <w:rFonts w:eastAsia="DFKai-SB"/>
           <w:color w:val="333333"/>
           <w:sz w:val="20"/>
           <w:shd w:val="clear" w:color="auto" w:fill="FFFFFF"/>
@@ -2487,7 +2383,7 @@
       </w:r>
       <w:r>
         <w:rPr>
-          <w:rFonts w:ascii="標楷體" w:eastAsia="標楷體" w:hAnsi="標楷體" w:hint="eastAsia"/>
+          <w:rFonts w:ascii="DFKai-SB" w:eastAsia="DFKai-SB" w:hAnsi="DFKai-SB" w:hint="eastAsia"/>
           <w:color w:val="333333"/>
           <w:sz w:val="20"/>
           <w:shd w:val="clear" w:color="auto" w:fill="FFFFFF"/>
@@ -2496,7 +2392,7 @@
       </w:r>
       <w:r>
         <w:rPr>
-          <w:rFonts w:eastAsia="標楷體"/>
+          <w:rFonts w:eastAsia="DFKai-SB"/>
           <w:color w:val="333333"/>
           <w:sz w:val="20"/>
           <w:shd w:val="clear" w:color="auto" w:fill="FFFFFF"/>
@@ -2506,7 +2402,7 @@
       </w:r>
       <w:r>
         <w:rPr>
-          <w:rFonts w:ascii="標楷體" w:eastAsia="標楷體" w:hAnsi="標楷體" w:hint="eastAsia"/>
+          <w:rFonts w:ascii="DFKai-SB" w:eastAsia="DFKai-SB" w:hAnsi="DFKai-SB" w:hint="eastAsia"/>
           <w:color w:val="333333"/>
           <w:sz w:val="20"/>
           <w:shd w:val="clear" w:color="auto" w:fill="FFFFFF"/>
@@ -2515,7 +2411,7 @@
       </w:r>
       <w:r>
         <w:rPr>
-          <w:rFonts w:eastAsia="標楷體"/>
+          <w:rFonts w:eastAsia="DFKai-SB"/>
           <w:color w:val="333333"/>
           <w:sz w:val="20"/>
           <w:shd w:val="clear" w:color="auto" w:fill="FFFFFF"/>
@@ -2524,7 +2420,7 @@
       </w:r>
       <w:r>
         <w:rPr>
-          <w:rFonts w:ascii="標楷體" w:eastAsia="標楷體" w:hAnsi="標楷體" w:hint="eastAsia"/>
+          <w:rFonts w:ascii="DFKai-SB" w:eastAsia="DFKai-SB" w:hAnsi="DFKai-SB" w:hint="eastAsia"/>
           <w:color w:val="333333"/>
           <w:sz w:val="20"/>
           <w:shd w:val="clear" w:color="auto" w:fill="FFFFFF"/>
@@ -2533,7 +2429,7 @@
       </w:r>
       <w:r>
         <w:rPr>
-          <w:rFonts w:eastAsia="標楷體"/>
+          <w:rFonts w:eastAsia="DFKai-SB"/>
           <w:color w:val="333333"/>
           <w:sz w:val="20"/>
           <w:shd w:val="clear" w:color="auto" w:fill="FFFFFF"/>
@@ -2542,7 +2438,7 @@
       </w:r>
       <w:r>
         <w:rPr>
-          <w:rFonts w:eastAsia="標楷體"/>
+          <w:rFonts w:eastAsia="DFKai-SB"/>
           <w:color w:val="333333"/>
           <w:sz w:val="20"/>
           <w:shd w:val="clear" w:color="auto" w:fill="FFFFFF"/>
@@ -2551,7 +2447,7 @@
       </w:r>
       <w:r>
         <w:rPr>
-          <w:rFonts w:eastAsia="標楷體"/>
+          <w:rFonts w:eastAsia="DFKai-SB"/>
           <w:color w:val="333333"/>
           <w:sz w:val="20"/>
           <w:shd w:val="clear" w:color="auto" w:fill="FFFFFF"/>
@@ -2560,7 +2456,7 @@
       </w:r>
       <w:r>
         <w:rPr>
-          <w:rFonts w:ascii="標楷體" w:eastAsia="標楷體" w:hAnsi="標楷體" w:hint="eastAsia"/>
+          <w:rFonts w:ascii="DFKai-SB" w:eastAsia="DFKai-SB" w:hAnsi="DFKai-SB" w:hint="eastAsia"/>
           <w:color w:val="333333"/>
           <w:sz w:val="20"/>
           <w:shd w:val="clear" w:color="auto" w:fill="FFFFFF"/>
@@ -2569,7 +2465,7 @@
       </w:r>
       <w:r>
         <w:rPr>
-          <w:rFonts w:eastAsia="標楷體"/>
+          <w:rFonts w:eastAsia="DFKai-SB"/>
           <w:color w:val="333333"/>
           <w:sz w:val="20"/>
           <w:shd w:val="clear" w:color="auto" w:fill="FFFFFF"/>
@@ -2578,7 +2474,7 @@
       </w:r>
       <w:r>
         <w:rPr>
-          <w:rFonts w:ascii="標楷體" w:eastAsia="標楷體" w:hAnsi="標楷體" w:hint="eastAsia"/>
+          <w:rFonts w:ascii="DFKai-SB" w:eastAsia="DFKai-SB" w:hAnsi="DFKai-SB" w:hint="eastAsia"/>
           <w:color w:val="333333"/>
           <w:sz w:val="20"/>
           <w:shd w:val="clear" w:color="auto" w:fill="FFFFFF"/>
@@ -2587,7 +2483,7 @@
       </w:r>
       <w:r>
         <w:rPr>
-          <w:rFonts w:eastAsia="標楷體"/>
+          <w:rFonts w:eastAsia="DFKai-SB"/>
           <w:color w:val="333333"/>
           <w:sz w:val="20"/>
           <w:shd w:val="clear" w:color="auto" w:fill="FFFFFF"/>
@@ -2596,7 +2492,7 @@
       </w:r>
       <w:r>
         <w:rPr>
-          <w:rFonts w:ascii="標楷體" w:eastAsia="標楷體" w:hAnsi="標楷體" w:hint="eastAsia"/>
+          <w:rFonts w:ascii="DFKai-SB" w:eastAsia="DFKai-SB" w:hAnsi="DFKai-SB" w:hint="eastAsia"/>
           <w:color w:val="333333"/>
           <w:sz w:val="20"/>
           <w:shd w:val="clear" w:color="auto" w:fill="FFFFFF"/>
@@ -2605,7 +2501,7 @@
       </w:r>
       <w:r>
         <w:rPr>
-          <w:rFonts w:ascii="標楷體" w:eastAsia="標楷體" w:hAnsi="標楷體" w:hint="eastAsia"/>
+          <w:rFonts w:ascii="DFKai-SB" w:eastAsia="DFKai-SB" w:hAnsi="DFKai-SB" w:hint="eastAsia"/>
           <w:color w:val="333333"/>
           <w:sz w:val="20"/>
           <w:shd w:val="clear" w:color="auto" w:fill="FFFFFF"/>
@@ -2614,7 +2510,7 @@
       </w:r>
       <w:r>
         <w:rPr>
-          <w:rFonts w:eastAsia="標楷體"/>
+          <w:rFonts w:eastAsia="DFKai-SB"/>
           <w:color w:val="333333"/>
           <w:sz w:val="20"/>
           <w:shd w:val="clear" w:color="auto" w:fill="FFFFFF"/>
@@ -2623,7 +2519,7 @@
       </w:r>
       <w:r>
         <w:rPr>
-          <w:rFonts w:ascii="標楷體" w:eastAsia="標楷體" w:hAnsi="標楷體" w:hint="eastAsia"/>
+          <w:rFonts w:ascii="DFKai-SB" w:eastAsia="DFKai-SB" w:hAnsi="DFKai-SB" w:hint="eastAsia"/>
           <w:color w:val="333333"/>
           <w:sz w:val="20"/>
           <w:shd w:val="clear" w:color="auto" w:fill="FFFFFF"/>
@@ -2632,7 +2528,7 @@
       </w:r>
       <w:r>
         <w:rPr>
-          <w:rFonts w:eastAsia="標楷體"/>
+          <w:rFonts w:eastAsia="DFKai-SB"/>
           <w:color w:val="333333"/>
           <w:sz w:val="20"/>
           <w:shd w:val="clear" w:color="auto" w:fill="FFFFFF"/>
@@ -2641,7 +2537,7 @@
       </w:r>
       <w:r>
         <w:rPr>
-          <w:rFonts w:ascii="標楷體" w:eastAsia="標楷體" w:hAnsi="標楷體" w:hint="eastAsia"/>
+          <w:rFonts w:ascii="DFKai-SB" w:eastAsia="DFKai-SB" w:hAnsi="DFKai-SB" w:hint="eastAsia"/>
           <w:color w:val="333333"/>
           <w:sz w:val="20"/>
           <w:shd w:val="clear" w:color="auto" w:fill="FFFFFF"/>
@@ -2650,7 +2546,7 @@
       </w:r>
       <w:r>
         <w:rPr>
-          <w:rFonts w:eastAsia="標楷體"/>
+          <w:rFonts w:eastAsia="DFKai-SB"/>
           <w:color w:val="333333"/>
           <w:sz w:val="20"/>
           <w:shd w:val="clear" w:color="auto" w:fill="FFFFFF"/>
@@ -2659,7 +2555,7 @@
       </w:r>
       <w:r>
         <w:rPr>
-          <w:rFonts w:ascii="標楷體" w:eastAsia="標楷體" w:hAnsi="標楷體" w:hint="eastAsia"/>
+          <w:rFonts w:ascii="DFKai-SB" w:eastAsia="DFKai-SB" w:hAnsi="DFKai-SB" w:hint="eastAsia"/>
           <w:color w:val="333333"/>
           <w:sz w:val="20"/>
           <w:shd w:val="clear" w:color="auto" w:fill="FFFFFF"/>
@@ -2668,7 +2564,7 @@
       </w:r>
       <w:r>
         <w:rPr>
-          <w:rFonts w:ascii="標楷體" w:eastAsia="標楷體" w:hAnsi="標楷體" w:hint="eastAsia"/>
+          <w:rFonts w:ascii="DFKai-SB" w:eastAsia="DFKai-SB" w:hAnsi="DFKai-SB" w:hint="eastAsia"/>
           <w:color w:val="333333"/>
           <w:sz w:val="20"/>
           <w:shd w:val="clear" w:color="auto" w:fill="FFFFFF"/>
@@ -2677,7 +2573,7 @@
       </w:r>
       <w:r>
         <w:rPr>
-          <w:rFonts w:ascii="標楷體" w:eastAsia="標楷體" w:hAnsi="標楷體" w:hint="eastAsia"/>
+          <w:rFonts w:ascii="DFKai-SB" w:eastAsia="DFKai-SB" w:hAnsi="DFKai-SB" w:hint="eastAsia"/>
           <w:color w:val="333333"/>
           <w:sz w:val="20"/>
           <w:shd w:val="clear" w:color="auto" w:fill="FFFFFF"/>
@@ -2686,7 +2582,7 @@
       </w:r>
       <w:r>
         <w:rPr>
-          <w:rFonts w:eastAsia="標楷體"/>
+          <w:rFonts w:eastAsia="DFKai-SB"/>
           <w:color w:val="333333"/>
           <w:sz w:val="20"/>
           <w:shd w:val="clear" w:color="auto" w:fill="FFFFFF"/>
@@ -2695,16 +2591,52 @@
       </w:r>
       <w:r>
         <w:rPr>
-          <w:rFonts w:ascii="標楷體" w:eastAsia="標楷體" w:hAnsi="標楷體" w:hint="eastAsia"/>
-          <w:color w:val="333333"/>
-          <w:sz w:val="20"/>
-          <w:shd w:val="clear" w:color="auto" w:fill="FFFFFF"/>
-        </w:rPr>
-        <w:t>左為JSON格式、右為XML格式之資料</w:t>
-      </w:r>
-      <w:r>
-        <w:rPr>
-          <w:rFonts w:ascii="標楷體" w:eastAsia="標楷體" w:hAnsi="標楷體" w:hint="eastAsia"/>
+          <w:rFonts w:ascii="DFKai-SB" w:eastAsia="DFKai-SB" w:hAnsi="DFKai-SB" w:hint="eastAsia"/>
+          <w:color w:val="333333"/>
+          <w:sz w:val="20"/>
+          <w:shd w:val="clear" w:color="auto" w:fill="FFFFFF"/>
+        </w:rPr>
+        <w:t>左為</w:t>
+      </w:r>
+      <w:r>
+        <w:rPr>
+          <w:rFonts w:eastAsia="DFKai-SB" w:hint="eastAsia"/>
+          <w:color w:val="333333"/>
+          <w:sz w:val="20"/>
+          <w:shd w:val="clear" w:color="auto" w:fill="FFFFFF"/>
+        </w:rPr>
+        <w:t>JSON</w:t>
+      </w:r>
+      <w:r>
+        <w:rPr>
+          <w:rFonts w:ascii="DFKai-SB" w:eastAsia="DFKai-SB" w:hAnsi="DFKai-SB" w:hint="eastAsia"/>
+          <w:color w:val="333333"/>
+          <w:sz w:val="20"/>
+          <w:shd w:val="clear" w:color="auto" w:fill="FFFFFF"/>
+        </w:rPr>
+        <w:t>格式、右為</w:t>
+      </w:r>
+      <w:r>
+        <w:rPr>
+          <w:rFonts w:eastAsia="DFKai-SB" w:hint="eastAsia"/>
+          <w:color w:val="333333"/>
+          <w:sz w:val="20"/>
+          <w:shd w:val="clear" w:color="auto" w:fill="FFFFFF"/>
+        </w:rPr>
+        <w:t>XML</w:t>
+      </w:r>
+      <w:r>
+        <w:rPr>
+          <w:rFonts w:ascii="DFKai-SB" w:eastAsia="DFKai-SB" w:hAnsi="DFKai-SB" w:hint="eastAsia"/>
+          <w:color w:val="333333"/>
+          <w:sz w:val="20"/>
+          <w:shd w:val="clear" w:color="auto" w:fill="FFFFFF"/>
+        </w:rPr>
+        <w:t>格式之資料</w:t>
+      </w:r>
+      <w:r>
+        <w:rPr>
+          <w:rFonts w:ascii="DFKai-SB" w:eastAsia="DFKai-SB" w:hAnsi="DFKai-SB" w:hint="eastAsia"/>
           <w:color w:val="333333"/>
           <w:sz w:val="20"/>
           <w:shd w:val="clear" w:color="auto" w:fill="FFFFFF"/>
@@ -2719,7 +2651,7 @@
         <w:ind w:firstLine="0"/>
         <w:jc w:val="center"/>
         <w:rPr>
-          <w:rFonts w:eastAsia="標楷體"/>
+          <w:rFonts w:eastAsia="DFKai-SB"/>
           <w:color w:val="000000" w:themeColor="text1"/>
           <w:kern w:val="0"/>
           <w:sz w:val="16"/>
@@ -2734,7 +2666,7 @@
         <w:ind w:firstLine="0"/>
         <w:jc w:val="center"/>
         <w:rPr>
-          <w:rFonts w:eastAsia="標楷體"/>
+          <w:rFonts w:eastAsia="DFKai-SB"/>
           <w:color w:val="000000" w:themeColor="text1"/>
           <w:kern w:val="0"/>
           <w:sz w:val="16"/>
@@ -2743,7 +2675,7 @@
       </w:pPr>
       <w:r>
         <w:rPr>
-          <w:rFonts w:eastAsia="標楷體"/>
+          <w:rFonts w:eastAsia="DFKai-SB"/>
           <w:noProof/>
           <w:color w:val="000000" w:themeColor="text1"/>
           <w:kern w:val="0"/>
@@ -2809,7 +2741,7 @@
       </w:pPr>
       <w:r>
         <w:rPr>
-          <w:rFonts w:eastAsia="標楷體" w:hint="eastAsia"/>
+          <w:rFonts w:eastAsia="DFKai-SB" w:hint="eastAsia"/>
           <w:b/>
           <w:sz w:val="20"/>
         </w:rPr>
@@ -2817,7 +2749,7 @@
       </w:r>
       <w:r>
         <w:rPr>
-          <w:rFonts w:eastAsia="標楷體" w:hint="eastAsia"/>
+          <w:rFonts w:eastAsia="DFKai-SB" w:hint="eastAsia"/>
           <w:b/>
           <w:sz w:val="20"/>
         </w:rPr>
@@ -2825,7 +2757,7 @@
       </w:r>
       <w:r>
         <w:rPr>
-          <w:rFonts w:eastAsia="標楷體" w:hint="eastAsia"/>
+          <w:rFonts w:eastAsia="DFKai-SB" w:hint="eastAsia"/>
           <w:b/>
           <w:sz w:val="20"/>
         </w:rPr>
@@ -2833,7 +2765,7 @@
       </w:r>
       <w:r>
         <w:rPr>
-          <w:rFonts w:eastAsia="標楷體"/>
+          <w:rFonts w:eastAsia="DFKai-SB"/>
           <w:b/>
           <w:sz w:val="20"/>
         </w:rPr>
@@ -2841,7 +2773,7 @@
       </w:r>
       <w:r>
         <w:rPr>
-          <w:rFonts w:eastAsia="標楷體"/>
+          <w:rFonts w:eastAsia="DFKai-SB"/>
           <w:b/>
           <w:color w:val="333333"/>
           <w:sz w:val="20"/>
@@ -2851,7 +2783,7 @@
       </w:r>
       <w:r>
         <w:rPr>
-          <w:rFonts w:ascii="標楷體" w:eastAsia="標楷體" w:hAnsi="標楷體" w:hint="eastAsia"/>
+          <w:rFonts w:ascii="DFKai-SB" w:eastAsia="DFKai-SB" w:hAnsi="DFKai-SB" w:hint="eastAsia"/>
           <w:b/>
           <w:color w:val="333333"/>
           <w:sz w:val="20"/>
@@ -2869,14 +2801,14 @@
         </w:numPr>
         <w:snapToGrid w:val="0"/>
         <w:rPr>
-          <w:rFonts w:eastAsia="標楷體"/>
+          <w:rFonts w:eastAsia="DFKai-SB"/>
           <w:b/>
           <w:sz w:val="22"/>
         </w:rPr>
       </w:pPr>
       <w:r>
         <w:rPr>
-          <w:rFonts w:eastAsia="標楷體" w:hint="eastAsia"/>
+          <w:rFonts w:eastAsia="DFKai-SB" w:hint="eastAsia"/>
           <w:b/>
           <w:sz w:val="22"/>
         </w:rPr>
@@ -2892,7 +2824,7 @@
         <w:ind w:firstLine="0"/>
         <w:jc w:val="both"/>
         <w:rPr>
-          <w:rFonts w:eastAsia="標楷體"/>
+          <w:rFonts w:eastAsia="DFKai-SB"/>
         </w:rPr>
       </w:pPr>
     </w:p>
@@ -2904,304 +2836,192 @@
         <w:adjustRightInd w:val="0"/>
         <w:jc w:val="both"/>
         <w:rPr>
-          <w:rFonts w:eastAsia="標楷體"/>
-        </w:rPr>
-      </w:pPr>
-      <w:r>
-        <w:rPr>
-          <w:rFonts w:eastAsia="標楷體" w:hint="eastAsia"/>
+          <w:rFonts w:eastAsia="DFKai-SB"/>
+        </w:rPr>
+      </w:pPr>
+      <w:r>
+        <w:rPr>
+          <w:rFonts w:eastAsia="DFKai-SB" w:hint="eastAsia"/>
         </w:rPr>
         <w:t>以太坊是一種</w:t>
       </w:r>
       <w:proofErr w:type="gramStart"/>
       <w:r>
         <w:rPr>
-          <w:rFonts w:eastAsia="標楷體" w:hint="eastAsia"/>
+          <w:rFonts w:eastAsia="DFKai-SB" w:hint="eastAsia"/>
         </w:rPr>
         <w:t>區塊鏈技術</w:t>
       </w:r>
       <w:proofErr w:type="gramEnd"/>
       <w:r>
         <w:rPr>
-          <w:rFonts w:eastAsia="標楷體" w:hint="eastAsia"/>
+          <w:rFonts w:eastAsia="DFKai-SB" w:hint="eastAsia"/>
         </w:rPr>
         <w:t>，與其他</w:t>
       </w:r>
       <w:proofErr w:type="gramStart"/>
       <w:r>
         <w:rPr>
-          <w:rFonts w:eastAsia="標楷體" w:hint="eastAsia"/>
+          <w:rFonts w:eastAsia="DFKai-SB" w:hint="eastAsia"/>
         </w:rPr>
         <w:t>區塊鏈技術</w:t>
       </w:r>
       <w:proofErr w:type="gramEnd"/>
       <w:r>
         <w:rPr>
-          <w:rFonts w:eastAsia="標楷體" w:hint="eastAsia"/>
+          <w:rFonts w:eastAsia="DFKai-SB" w:hint="eastAsia"/>
         </w:rPr>
         <w:t>不同的是，以太坊的每</w:t>
       </w:r>
       <w:proofErr w:type="gramStart"/>
       <w:r>
         <w:rPr>
-          <w:rFonts w:eastAsia="標楷體" w:hint="eastAsia"/>
+          <w:rFonts w:eastAsia="DFKai-SB" w:hint="eastAsia"/>
         </w:rPr>
         <w:t>個</w:t>
       </w:r>
       <w:proofErr w:type="gramEnd"/>
       <w:r>
         <w:rPr>
-          <w:rFonts w:eastAsia="標楷體" w:hint="eastAsia"/>
+          <w:rFonts w:eastAsia="DFKai-SB" w:hint="eastAsia"/>
         </w:rPr>
         <w:t>運作節點上都有</w:t>
       </w:r>
       <w:r>
         <w:rPr>
-          <w:rFonts w:eastAsia="標楷體" w:hint="eastAsia"/>
+          <w:rFonts w:eastAsia="DFKai-SB" w:hint="eastAsia"/>
         </w:rPr>
         <w:t>EVM(</w:t>
       </w:r>
       <w:r>
         <w:rPr>
-          <w:rFonts w:eastAsia="標楷體"/>
+          <w:rFonts w:eastAsia="DFKai-SB"/>
         </w:rPr>
         <w:t>Ethereum Virtual Machine</w:t>
       </w:r>
       <w:r>
         <w:rPr>
-          <w:rFonts w:eastAsia="標楷體" w:hint="eastAsia"/>
+          <w:rFonts w:eastAsia="DFKai-SB" w:hint="eastAsia"/>
         </w:rPr>
         <w:t>;</w:t>
       </w:r>
       <w:r>
         <w:rPr>
-          <w:rFonts w:eastAsia="標楷體"/>
+          <w:rFonts w:eastAsia="DFKai-SB"/>
         </w:rPr>
         <w:t xml:space="preserve"> EVM</w:t>
       </w:r>
       <w:r>
         <w:rPr>
-          <w:rFonts w:eastAsia="標楷體" w:hint="eastAsia"/>
+          <w:rFonts w:eastAsia="DFKai-SB" w:hint="eastAsia"/>
         </w:rPr>
         <w:t>)</w:t>
       </w:r>
       <w:r>
         <w:rPr>
-          <w:rFonts w:eastAsia="標楷體" w:hint="eastAsia"/>
+          <w:rFonts w:eastAsia="DFKai-SB" w:hint="eastAsia"/>
         </w:rPr>
         <w:t>來運行智能合約。</w:t>
       </w:r>
       <w:r>
         <w:rPr>
-          <w:rFonts w:eastAsia="標楷體" w:hint="eastAsia"/>
+          <w:rFonts w:eastAsia="DFKai-SB" w:hint="eastAsia"/>
         </w:rPr>
         <w:t>EVM</w:t>
       </w:r>
       <w:r>
         <w:rPr>
-          <w:rFonts w:eastAsia="標楷體" w:hint="eastAsia"/>
+          <w:rFonts w:eastAsia="DFKai-SB" w:hint="eastAsia"/>
         </w:rPr>
         <w:t>可執行智能合約編譯後產生的</w:t>
       </w:r>
       <w:r>
         <w:rPr>
-          <w:rFonts w:eastAsia="標楷體" w:hint="eastAsia"/>
+          <w:rFonts w:eastAsia="DFKai-SB" w:hint="eastAsia"/>
         </w:rPr>
         <w:t>B</w:t>
       </w:r>
       <w:r>
         <w:rPr>
-          <w:rFonts w:eastAsia="標楷體"/>
+          <w:rFonts w:eastAsia="DFKai-SB"/>
         </w:rPr>
         <w:t>ytecode</w:t>
       </w:r>
       <w:r>
         <w:rPr>
-          <w:rFonts w:eastAsia="標楷體" w:hint="eastAsia"/>
+          <w:rFonts w:eastAsia="DFKai-SB" w:hint="eastAsia"/>
         </w:rPr>
         <w:t>，並確保</w:t>
       </w:r>
       <w:r>
         <w:rPr>
-          <w:rFonts w:eastAsia="標楷體" w:hint="eastAsia"/>
-        </w:rPr>
-        <w:t>每</w:t>
-      </w:r>
-      <w:proofErr w:type="gramStart"/>
-      <w:r>
-        <w:rPr>
-          <w:rFonts w:eastAsia="標楷體" w:hint="eastAsia"/>
-        </w:rPr>
-        <w:t>個</w:t>
-      </w:r>
-      <w:proofErr w:type="gramEnd"/>
-      <w:r>
-        <w:rPr>
-          <w:rFonts w:eastAsia="標楷體" w:hint="eastAsia"/>
-        </w:rPr>
-        <w:t>節點有相同的環境以保證執行結果正確。</w:t>
-      </w:r>
-      <w:r>
-        <w:rPr>
-          <w:rFonts w:eastAsia="標楷體" w:hint="eastAsia"/>
-        </w:rPr>
-        <w:t>基本上，以太坊智能合約由一個合約程式碼和兩個公</w:t>
-      </w:r>
-      <w:proofErr w:type="gramStart"/>
-      <w:r>
-        <w:rPr>
-          <w:rFonts w:eastAsia="標楷體" w:hint="eastAsia"/>
-        </w:rPr>
-        <w:t>鑰</w:t>
-      </w:r>
-      <w:proofErr w:type="gramEnd"/>
-      <w:r>
-        <w:rPr>
-          <w:rFonts w:eastAsia="標楷體" w:hint="eastAsia"/>
-        </w:rPr>
-        <w:t>組成。第一個公</w:t>
-      </w:r>
-      <w:proofErr w:type="gramStart"/>
-      <w:r>
-        <w:rPr>
-          <w:rFonts w:eastAsia="標楷體" w:hint="eastAsia"/>
-        </w:rPr>
-        <w:t>鑰</w:t>
-      </w:r>
-      <w:proofErr w:type="gramEnd"/>
-      <w:r>
-        <w:rPr>
-          <w:rFonts w:eastAsia="標楷體" w:hint="eastAsia"/>
-        </w:rPr>
-        <w:t>由合約的建立者提供。另一個公</w:t>
-      </w:r>
-      <w:proofErr w:type="gramStart"/>
-      <w:r>
-        <w:rPr>
-          <w:rFonts w:eastAsia="標楷體" w:hint="eastAsia"/>
-        </w:rPr>
-        <w:t>鑰</w:t>
-      </w:r>
-      <w:proofErr w:type="gramEnd"/>
-      <w:r>
-        <w:rPr>
-          <w:rFonts w:eastAsia="標楷體" w:hint="eastAsia"/>
-        </w:rPr>
-        <w:t>代表合約本身，充當每</w:t>
-      </w:r>
-      <w:proofErr w:type="gramStart"/>
-      <w:r>
-        <w:rPr>
-          <w:rFonts w:eastAsia="標楷體" w:hint="eastAsia"/>
-        </w:rPr>
-        <w:t>個</w:t>
-      </w:r>
-      <w:proofErr w:type="gramEnd"/>
-      <w:r>
-        <w:rPr>
-          <w:rFonts w:eastAsia="標楷體" w:hint="eastAsia"/>
-        </w:rPr>
-        <w:t>智能合約唯一的數位標識。</w:t>
-      </w:r>
-      <w:r>
-        <w:rPr>
-          <w:rFonts w:eastAsia="標楷體" w:hint="eastAsia"/>
+          <w:rFonts w:eastAsia="DFKai-SB" w:hint="eastAsia"/>
+        </w:rPr>
+        <w:t>每個節點有相同的環境以保證執行結果正確。</w:t>
+      </w:r>
+      <w:r>
+        <w:rPr>
+          <w:rFonts w:eastAsia="DFKai-SB" w:hint="eastAsia"/>
+        </w:rPr>
+        <w:t>基本上，以太坊智能合約由一個合約程式碼和兩個公鑰組成。第一個公鑰由合約的建立者提供。另一個公鑰代表合約本身，充當每個智能合約唯一的數位標識。</w:t>
+      </w:r>
+      <w:r>
+        <w:rPr>
+          <w:rFonts w:eastAsia="DFKai-SB" w:hint="eastAsia"/>
         </w:rPr>
         <w:t>[3]</w:t>
       </w:r>
       <w:r>
         <w:rPr>
-          <w:rFonts w:eastAsia="標楷體" w:hint="eastAsia"/>
-        </w:rPr>
-        <w:t>智能合約在被部署</w:t>
-      </w:r>
-      <w:proofErr w:type="gramStart"/>
-      <w:r>
-        <w:rPr>
-          <w:rFonts w:eastAsia="標楷體" w:hint="eastAsia"/>
-        </w:rPr>
-        <w:t>上鏈後有</w:t>
-      </w:r>
-      <w:proofErr w:type="gramEnd"/>
-      <w:r>
-        <w:rPr>
-          <w:rFonts w:eastAsia="標楷體" w:hint="eastAsia"/>
-        </w:rPr>
-        <w:t>著不可被修改及取代的特性，並且</w:t>
-      </w:r>
-      <w:proofErr w:type="gramStart"/>
-      <w:r>
-        <w:rPr>
-          <w:rFonts w:eastAsia="標楷體" w:hint="eastAsia"/>
-        </w:rPr>
-        <w:t>上鏈後的</w:t>
-      </w:r>
-      <w:proofErr w:type="gramEnd"/>
-      <w:r>
-        <w:rPr>
-          <w:rFonts w:eastAsia="標楷體" w:hint="eastAsia"/>
-        </w:rPr>
-        <w:t>每個人皆可以驗證。</w:t>
-      </w:r>
-      <w:r>
-        <w:rPr>
-          <w:rFonts w:eastAsia="標楷體" w:hint="eastAsia"/>
+          <w:rFonts w:eastAsia="DFKai-SB" w:hint="eastAsia"/>
+        </w:rPr>
+        <w:t>智能合約在被部署上鏈後有著不可被修改及取代的特性，並且上鏈後的每個人皆可以驗證。</w:t>
+      </w:r>
+      <w:r>
+        <w:rPr>
+          <w:rFonts w:eastAsia="DFKai-SB" w:hint="eastAsia"/>
         </w:rPr>
         <w:t>ERC</w:t>
       </w:r>
       <w:r>
         <w:rPr>
-          <w:rFonts w:eastAsia="標楷體" w:hint="eastAsia"/>
+          <w:rFonts w:eastAsia="DFKai-SB" w:hint="eastAsia"/>
         </w:rPr>
         <w:t>(</w:t>
       </w:r>
       <w:r>
         <w:rPr>
-          <w:rFonts w:eastAsia="標楷體" w:hint="eastAsia"/>
+          <w:rFonts w:eastAsia="DFKai-SB" w:hint="eastAsia"/>
         </w:rPr>
         <w:t>Ethereum Request for Comment</w:t>
       </w:r>
       <w:r>
         <w:rPr>
-          <w:rFonts w:eastAsia="標楷體"/>
+          <w:rFonts w:eastAsia="DFKai-SB"/>
         </w:rPr>
         <w:t>; ERC</w:t>
       </w:r>
       <w:r>
         <w:rPr>
-          <w:rFonts w:eastAsia="標楷體" w:hint="eastAsia"/>
+          <w:rFonts w:eastAsia="DFKai-SB" w:hint="eastAsia"/>
         </w:rPr>
         <w:t>)</w:t>
       </w:r>
       <w:r>
         <w:rPr>
-          <w:rFonts w:eastAsia="標楷體" w:hint="eastAsia"/>
-        </w:rPr>
-        <w:t>標準是</w:t>
-      </w:r>
-      <w:proofErr w:type="gramStart"/>
-      <w:r>
-        <w:rPr>
-          <w:rFonts w:eastAsia="標楷體" w:hint="eastAsia"/>
-        </w:rPr>
-        <w:t>以太坊上的</w:t>
-      </w:r>
-      <w:proofErr w:type="gramEnd"/>
-      <w:r>
-        <w:rPr>
-          <w:rFonts w:eastAsia="標楷體" w:hint="eastAsia"/>
-        </w:rPr>
-        <w:t>開發協議與標準，透過開源的方式促使整體技術進步，最知名的</w:t>
-      </w:r>
-      <w:r>
-        <w:rPr>
-          <w:rFonts w:eastAsia="標楷體" w:hint="eastAsia"/>
+          <w:rFonts w:eastAsia="DFKai-SB" w:hint="eastAsia"/>
+        </w:rPr>
+        <w:t>標準是以太坊上的開發協議與標準，透過開源的方式促使整體技術進步，最知名的</w:t>
+      </w:r>
+      <w:r>
+        <w:rPr>
+          <w:rFonts w:eastAsia="DFKai-SB" w:hint="eastAsia"/>
         </w:rPr>
         <w:t>ERC20</w:t>
       </w:r>
       <w:r>
         <w:rPr>
-          <w:rFonts w:eastAsia="標楷體" w:hint="eastAsia"/>
+          <w:rFonts w:eastAsia="DFKai-SB" w:hint="eastAsia"/>
         </w:rPr>
         <w:t>即是一種同質化代幣協議。</w:t>
       </w:r>
@@ -3215,7 +3035,7 @@
         <w:ind w:firstLine="0"/>
         <w:jc w:val="both"/>
         <w:rPr>
-          <w:rFonts w:eastAsia="標楷體"/>
+          <w:rFonts w:eastAsia="DFKai-SB"/>
         </w:rPr>
       </w:pPr>
     </w:p>
@@ -3232,14 +3052,14 @@
         <w:adjustRightInd w:val="0"/>
         <w:snapToGrid w:val="0"/>
         <w:rPr>
-          <w:rFonts w:eastAsia="標楷體"/>
+          <w:rFonts w:eastAsia="DFKai-SB"/>
           <w:b/>
           <w:sz w:val="22"/>
         </w:rPr>
       </w:pPr>
       <w:r>
         <w:rPr>
-          <w:rFonts w:eastAsia="標楷體" w:hint="eastAsia"/>
+          <w:rFonts w:eastAsia="DFKai-SB" w:hint="eastAsia"/>
           <w:b/>
           <w:szCs w:val="23"/>
         </w:rPr>
@@ -3259,14 +3079,14 @@
         <w:adjustRightInd w:val="0"/>
         <w:snapToGrid w:val="0"/>
         <w:rPr>
-          <w:rFonts w:eastAsia="標楷體"/>
+          <w:rFonts w:eastAsia="DFKai-SB"/>
           <w:b/>
           <w:sz w:val="22"/>
         </w:rPr>
       </w:pPr>
       <w:r>
         <w:rPr>
-          <w:rFonts w:eastAsia="標楷體"/>
+          <w:rFonts w:eastAsia="DFKai-SB"/>
           <w:b/>
           <w:sz w:val="22"/>
         </w:rPr>
@@ -3283,7 +3103,7 @@
         <w:snapToGrid w:val="0"/>
         <w:ind w:left="432" w:firstLine="0"/>
         <w:rPr>
-          <w:rFonts w:eastAsia="標楷體"/>
+          <w:rFonts w:eastAsia="DFKai-SB"/>
           <w:b/>
           <w:sz w:val="22"/>
         </w:rPr>
@@ -3299,14 +3119,14 @@
         <w:snapToGrid w:val="0"/>
         <w:jc w:val="both"/>
         <w:rPr>
-          <w:rFonts w:eastAsia="標楷體"/>
+          <w:rFonts w:eastAsia="DFKai-SB"/>
           <w:bCs/>
           <w:sz w:val="20"/>
         </w:rPr>
       </w:pPr>
       <w:r>
         <w:rPr>
-          <w:rFonts w:eastAsia="標楷體" w:hint="eastAsia"/>
+          <w:rFonts w:eastAsia="DFKai-SB" w:hint="eastAsia"/>
           <w:bCs/>
           <w:sz w:val="20"/>
         </w:rPr>
@@ -3314,7 +3134,7 @@
       </w:r>
       <w:r>
         <w:rPr>
-          <w:rFonts w:eastAsia="標楷體" w:hint="eastAsia"/>
+          <w:rFonts w:eastAsia="DFKai-SB" w:hint="eastAsia"/>
           <w:bCs/>
           <w:sz w:val="20"/>
         </w:rPr>
@@ -3322,7 +3142,7 @@
       </w:r>
       <w:r>
         <w:rPr>
-          <w:rFonts w:eastAsia="標楷體" w:hint="eastAsia"/>
+          <w:rFonts w:eastAsia="DFKai-SB" w:hint="eastAsia"/>
           <w:bCs/>
           <w:sz w:val="20"/>
         </w:rPr>
@@ -3330,7 +3150,7 @@
       </w:r>
       <w:r>
         <w:rPr>
-          <w:rFonts w:eastAsia="標楷體" w:hint="eastAsia"/>
+          <w:rFonts w:eastAsia="DFKai-SB" w:hint="eastAsia"/>
           <w:bCs/>
           <w:sz w:val="20"/>
         </w:rPr>
@@ -3338,7 +3158,7 @@
       </w:r>
       <w:r>
         <w:rPr>
-          <w:rFonts w:eastAsia="標楷體" w:hint="eastAsia"/>
+          <w:rFonts w:eastAsia="DFKai-SB" w:hint="eastAsia"/>
           <w:bCs/>
           <w:sz w:val="20"/>
         </w:rPr>
@@ -3346,7 +3166,7 @@
       </w:r>
       <w:r>
         <w:rPr>
-          <w:rFonts w:eastAsia="標楷體" w:hint="eastAsia"/>
+          <w:rFonts w:eastAsia="DFKai-SB" w:hint="eastAsia"/>
           <w:bCs/>
           <w:sz w:val="20"/>
         </w:rPr>
@@ -3354,7 +3174,7 @@
       </w:r>
       <w:r>
         <w:rPr>
-          <w:rFonts w:eastAsia="標楷體" w:hint="eastAsia"/>
+          <w:rFonts w:eastAsia="DFKai-SB" w:hint="eastAsia"/>
           <w:bCs/>
           <w:sz w:val="20"/>
         </w:rPr>
@@ -3362,7 +3182,7 @@
       </w:r>
       <w:r>
         <w:rPr>
-          <w:rFonts w:eastAsia="標楷體" w:hint="eastAsia"/>
+          <w:rFonts w:eastAsia="DFKai-SB" w:hint="eastAsia"/>
           <w:bCs/>
           <w:sz w:val="20"/>
         </w:rPr>
@@ -3370,7 +3190,7 @@
       </w:r>
       <w:r>
         <w:rPr>
-          <w:rFonts w:eastAsia="標楷體" w:hint="eastAsia"/>
+          <w:rFonts w:eastAsia="DFKai-SB" w:hint="eastAsia"/>
           <w:bCs/>
           <w:sz w:val="20"/>
         </w:rPr>
@@ -3379,7 +3199,7 @@
       <w:proofErr w:type="gramStart"/>
       <w:r>
         <w:rPr>
-          <w:rFonts w:eastAsia="標楷體" w:hint="eastAsia"/>
+          <w:rFonts w:eastAsia="DFKai-SB" w:hint="eastAsia"/>
           <w:bCs/>
           <w:sz w:val="20"/>
         </w:rPr>
@@ -3387,7 +3207,7 @@
       </w:r>
       <w:r>
         <w:rPr>
-          <w:rFonts w:eastAsia="標楷體" w:hint="eastAsia"/>
+          <w:rFonts w:eastAsia="DFKai-SB" w:hint="eastAsia"/>
           <w:bCs/>
           <w:sz w:val="20"/>
         </w:rPr>
@@ -3396,7 +3216,7 @@
       <w:proofErr w:type="gramEnd"/>
       <w:r>
         <w:rPr>
-          <w:rFonts w:eastAsia="標楷體" w:hint="eastAsia"/>
+          <w:rFonts w:eastAsia="DFKai-SB" w:hint="eastAsia"/>
           <w:bCs/>
           <w:sz w:val="20"/>
         </w:rPr>
@@ -3404,7 +3224,7 @@
       </w:r>
       <w:r>
         <w:rPr>
-          <w:rFonts w:eastAsia="標楷體" w:hint="eastAsia"/>
+          <w:rFonts w:eastAsia="DFKai-SB" w:hint="eastAsia"/>
           <w:bCs/>
           <w:sz w:val="20"/>
         </w:rPr>
@@ -3412,7 +3232,7 @@
       </w:r>
       <w:r>
         <w:rPr>
-          <w:rFonts w:eastAsia="標楷體" w:hint="eastAsia"/>
+          <w:rFonts w:eastAsia="DFKai-SB" w:hint="eastAsia"/>
           <w:bCs/>
           <w:sz w:val="20"/>
         </w:rPr>
@@ -3420,7 +3240,7 @@
       </w:r>
       <w:r>
         <w:rPr>
-          <w:rFonts w:eastAsia="標楷體" w:hint="eastAsia"/>
+          <w:rFonts w:eastAsia="DFKai-SB" w:hint="eastAsia"/>
           <w:bCs/>
           <w:sz w:val="20"/>
         </w:rPr>
@@ -3428,7 +3248,7 @@
       </w:r>
       <w:r>
         <w:rPr>
-          <w:rFonts w:eastAsia="標楷體" w:hint="eastAsia"/>
+          <w:rFonts w:eastAsia="DFKai-SB" w:hint="eastAsia"/>
           <w:bCs/>
           <w:sz w:val="20"/>
         </w:rPr>
@@ -3436,7 +3256,7 @@
       </w:r>
       <w:r>
         <w:rPr>
-          <w:rFonts w:eastAsia="標楷體" w:hint="eastAsia"/>
+          <w:rFonts w:eastAsia="DFKai-SB" w:hint="eastAsia"/>
           <w:bCs/>
           <w:sz w:val="20"/>
         </w:rPr>
@@ -3444,7 +3264,7 @@
       </w:r>
       <w:r>
         <w:rPr>
-          <w:rFonts w:eastAsia="標楷體" w:hint="eastAsia"/>
+          <w:rFonts w:eastAsia="DFKai-SB" w:hint="eastAsia"/>
           <w:bCs/>
           <w:sz w:val="20"/>
         </w:rPr>
@@ -3452,7 +3272,7 @@
       </w:r>
       <w:r>
         <w:rPr>
-          <w:rFonts w:eastAsia="標楷體" w:hint="eastAsia"/>
+          <w:rFonts w:eastAsia="DFKai-SB" w:hint="eastAsia"/>
           <w:bCs/>
           <w:sz w:val="20"/>
         </w:rPr>
@@ -3460,7 +3280,7 @@
       </w:r>
       <w:r>
         <w:rPr>
-          <w:rFonts w:eastAsia="標楷體" w:hint="eastAsia"/>
+          <w:rFonts w:eastAsia="DFKai-SB" w:hint="eastAsia"/>
           <w:bCs/>
           <w:sz w:val="20"/>
         </w:rPr>
@@ -3468,7 +3288,7 @@
       </w:r>
       <w:r>
         <w:rPr>
-          <w:rFonts w:eastAsia="標楷體" w:hint="eastAsia"/>
+          <w:rFonts w:eastAsia="DFKai-SB" w:hint="eastAsia"/>
           <w:bCs/>
           <w:sz w:val="20"/>
         </w:rPr>
@@ -3476,7 +3296,7 @@
       </w:r>
       <w:r>
         <w:rPr>
-          <w:rFonts w:eastAsia="標楷體" w:hint="eastAsia"/>
+          <w:rFonts w:eastAsia="DFKai-SB" w:hint="eastAsia"/>
           <w:bCs/>
           <w:sz w:val="20"/>
         </w:rPr>
@@ -3484,7 +3304,7 @@
       </w:r>
       <w:r>
         <w:rPr>
-          <w:rFonts w:eastAsia="標楷體" w:hint="eastAsia"/>
+          <w:rFonts w:eastAsia="DFKai-SB" w:hint="eastAsia"/>
           <w:bCs/>
           <w:sz w:val="20"/>
         </w:rPr>
@@ -3492,7 +3312,7 @@
       </w:r>
       <w:r>
         <w:rPr>
-          <w:rFonts w:eastAsia="標楷體" w:hint="eastAsia"/>
+          <w:rFonts w:eastAsia="DFKai-SB" w:hint="eastAsia"/>
           <w:bCs/>
           <w:sz w:val="20"/>
         </w:rPr>
@@ -3500,7 +3320,7 @@
       </w:r>
       <w:r>
         <w:rPr>
-          <w:rFonts w:eastAsia="標楷體" w:hint="eastAsia"/>
+          <w:rFonts w:eastAsia="DFKai-SB" w:hint="eastAsia"/>
           <w:bCs/>
           <w:sz w:val="20"/>
         </w:rPr>
@@ -3509,7 +3329,7 @@
       <w:proofErr w:type="gramStart"/>
       <w:r>
         <w:rPr>
-          <w:rFonts w:eastAsia="標楷體" w:hint="eastAsia"/>
+          <w:rFonts w:eastAsia="DFKai-SB" w:hint="eastAsia"/>
           <w:bCs/>
           <w:sz w:val="20"/>
         </w:rPr>
@@ -3518,7 +3338,7 @@
       <w:proofErr w:type="gramEnd"/>
       <w:r>
         <w:rPr>
-          <w:rFonts w:eastAsia="標楷體" w:hint="eastAsia"/>
+          <w:rFonts w:eastAsia="DFKai-SB" w:hint="eastAsia"/>
           <w:bCs/>
           <w:sz w:val="20"/>
         </w:rPr>
@@ -3526,7 +3346,7 @@
       </w:r>
       <w:r>
         <w:rPr>
-          <w:rFonts w:eastAsia="標楷體" w:hint="eastAsia"/>
+          <w:rFonts w:eastAsia="DFKai-SB" w:hint="eastAsia"/>
           <w:bCs/>
           <w:sz w:val="20"/>
         </w:rPr>
@@ -3534,7 +3354,7 @@
       </w:r>
       <w:r>
         <w:rPr>
-          <w:rFonts w:eastAsia="標楷體" w:hint="eastAsia"/>
+          <w:rFonts w:eastAsia="DFKai-SB" w:hint="eastAsia"/>
           <w:bCs/>
           <w:sz w:val="20"/>
         </w:rPr>
@@ -3542,7 +3362,7 @@
       </w:r>
       <w:r>
         <w:rPr>
-          <w:rFonts w:eastAsia="標楷體" w:hint="eastAsia"/>
+          <w:rFonts w:eastAsia="DFKai-SB" w:hint="eastAsia"/>
           <w:bCs/>
           <w:sz w:val="20"/>
         </w:rPr>
@@ -3550,7 +3370,7 @@
       </w:r>
       <w:r>
         <w:rPr>
-          <w:rFonts w:eastAsia="標楷體" w:hint="eastAsia"/>
+          <w:rFonts w:eastAsia="DFKai-SB" w:hint="eastAsia"/>
           <w:bCs/>
           <w:sz w:val="20"/>
         </w:rPr>
@@ -3558,7 +3378,7 @@
       </w:r>
       <w:r>
         <w:rPr>
-          <w:rFonts w:eastAsia="標楷體" w:hint="eastAsia"/>
+          <w:rFonts w:eastAsia="DFKai-SB" w:hint="eastAsia"/>
           <w:bCs/>
           <w:sz w:val="20"/>
         </w:rPr>
@@ -3566,7 +3386,7 @@
       </w:r>
       <w:r>
         <w:rPr>
-          <w:rFonts w:eastAsia="標楷體" w:hint="eastAsia"/>
+          <w:rFonts w:eastAsia="DFKai-SB" w:hint="eastAsia"/>
           <w:bCs/>
           <w:sz w:val="20"/>
         </w:rPr>
@@ -3574,7 +3394,7 @@
       </w:r>
       <w:r>
         <w:rPr>
-          <w:rFonts w:eastAsia="標楷體" w:hint="eastAsia"/>
+          <w:rFonts w:eastAsia="DFKai-SB" w:hint="eastAsia"/>
           <w:bCs/>
           <w:sz w:val="20"/>
         </w:rPr>
@@ -3582,7 +3402,7 @@
       </w:r>
       <w:r>
         <w:rPr>
-          <w:rFonts w:eastAsia="標楷體" w:hint="eastAsia"/>
+          <w:rFonts w:eastAsia="DFKai-SB" w:hint="eastAsia"/>
           <w:bCs/>
           <w:sz w:val="20"/>
         </w:rPr>
@@ -3590,7 +3410,7 @@
       </w:r>
       <w:r>
         <w:rPr>
-          <w:rFonts w:eastAsia="標楷體" w:hint="eastAsia"/>
+          <w:rFonts w:eastAsia="DFKai-SB" w:hint="eastAsia"/>
           <w:bCs/>
           <w:sz w:val="20"/>
         </w:rPr>
@@ -3598,7 +3418,7 @@
       </w:r>
       <w:r>
         <w:rPr>
-          <w:rFonts w:eastAsia="標楷體" w:hint="eastAsia"/>
+          <w:rFonts w:eastAsia="DFKai-SB" w:hint="eastAsia"/>
           <w:bCs/>
           <w:sz w:val="20"/>
         </w:rPr>
@@ -3606,7 +3426,7 @@
       </w:r>
       <w:r>
         <w:rPr>
-          <w:rFonts w:eastAsia="標楷體" w:hint="eastAsia"/>
+          <w:rFonts w:eastAsia="DFKai-SB" w:hint="eastAsia"/>
           <w:bCs/>
           <w:sz w:val="20"/>
         </w:rPr>
@@ -3614,7 +3434,7 @@
       </w:r>
       <w:r>
         <w:rPr>
-          <w:rFonts w:eastAsia="標楷體"/>
+          <w:rFonts w:eastAsia="DFKai-SB"/>
           <w:bCs/>
           <w:sz w:val="20"/>
         </w:rPr>
@@ -3622,7 +3442,7 @@
       </w:r>
       <w:r>
         <w:rPr>
-          <w:rFonts w:eastAsia="標楷體" w:hint="eastAsia"/>
+          <w:rFonts w:eastAsia="DFKai-SB" w:hint="eastAsia"/>
           <w:bCs/>
           <w:sz w:val="20"/>
         </w:rPr>
@@ -3630,7 +3450,7 @@
       </w:r>
       <w:r>
         <w:rPr>
-          <w:rFonts w:eastAsia="標楷體" w:hint="eastAsia"/>
+          <w:rFonts w:eastAsia="DFKai-SB" w:hint="eastAsia"/>
           <w:bCs/>
           <w:sz w:val="20"/>
         </w:rPr>
@@ -3638,7 +3458,7 @@
       </w:r>
       <w:r>
         <w:rPr>
-          <w:rFonts w:eastAsia="標楷體"/>
+          <w:rFonts w:eastAsia="DFKai-SB"/>
           <w:bCs/>
           <w:sz w:val="20"/>
         </w:rPr>
@@ -3646,7 +3466,7 @@
       </w:r>
       <w:r>
         <w:rPr>
-          <w:rFonts w:eastAsia="標楷體" w:hint="eastAsia"/>
+          <w:rFonts w:eastAsia="DFKai-SB" w:hint="eastAsia"/>
           <w:bCs/>
           <w:sz w:val="20"/>
         </w:rPr>
@@ -3654,7 +3474,7 @@
       </w:r>
       <w:r>
         <w:rPr>
-          <w:rFonts w:eastAsia="標楷體" w:hint="eastAsia"/>
+          <w:rFonts w:eastAsia="DFKai-SB" w:hint="eastAsia"/>
           <w:bCs/>
           <w:sz w:val="20"/>
         </w:rPr>
@@ -3662,7 +3482,7 @@
       </w:r>
       <w:r>
         <w:rPr>
-          <w:rFonts w:eastAsia="標楷體" w:hint="eastAsia"/>
+          <w:rFonts w:eastAsia="DFKai-SB" w:hint="eastAsia"/>
           <w:bCs/>
           <w:sz w:val="20"/>
         </w:rPr>
@@ -3670,7 +3490,7 @@
       </w:r>
       <w:r>
         <w:rPr>
-          <w:rFonts w:eastAsia="標楷體" w:hint="eastAsia"/>
+          <w:rFonts w:eastAsia="DFKai-SB" w:hint="eastAsia"/>
           <w:bCs/>
           <w:sz w:val="20"/>
         </w:rPr>
@@ -3678,7 +3498,7 @@
       </w:r>
       <w:r>
         <w:rPr>
-          <w:rFonts w:eastAsia="標楷體" w:hint="eastAsia"/>
+          <w:rFonts w:eastAsia="DFKai-SB" w:hint="eastAsia"/>
           <w:bCs/>
           <w:sz w:val="20"/>
         </w:rPr>
@@ -3691,7 +3511,7 @@
         <w:snapToGrid w:val="0"/>
         <w:ind w:firstLine="0"/>
         <w:rPr>
-          <w:rFonts w:eastAsia="標楷體"/>
+          <w:rFonts w:eastAsia="DFKai-SB"/>
           <w:b/>
         </w:rPr>
       </w:pPr>
@@ -3706,14 +3526,14 @@
         <w:adjustRightInd w:val="0"/>
         <w:snapToGrid w:val="0"/>
         <w:rPr>
-          <w:rFonts w:eastAsia="標楷體"/>
+          <w:rFonts w:eastAsia="DFKai-SB"/>
           <w:b/>
           <w:sz w:val="22"/>
         </w:rPr>
       </w:pPr>
       <w:r>
         <w:rPr>
-          <w:rFonts w:eastAsia="標楷體" w:hint="eastAsia"/>
+          <w:rFonts w:eastAsia="DFKai-SB" w:hint="eastAsia"/>
           <w:b/>
           <w:sz w:val="22"/>
         </w:rPr>
@@ -3721,7 +3541,7 @@
       </w:r>
       <w:r>
         <w:rPr>
-          <w:rFonts w:eastAsia="標楷體" w:hint="eastAsia"/>
+          <w:rFonts w:eastAsia="DFKai-SB" w:hint="eastAsia"/>
           <w:b/>
           <w:sz w:val="22"/>
         </w:rPr>
@@ -3729,7 +3549,7 @@
       </w:r>
       <w:r>
         <w:rPr>
-          <w:rFonts w:eastAsia="標楷體" w:hint="eastAsia"/>
+          <w:rFonts w:eastAsia="DFKai-SB" w:hint="eastAsia"/>
           <w:b/>
           <w:sz w:val="22"/>
         </w:rPr>
@@ -3737,7 +3557,7 @@
       </w:r>
       <w:r>
         <w:rPr>
-          <w:rFonts w:eastAsia="標楷體" w:hint="eastAsia"/>
+          <w:rFonts w:eastAsia="DFKai-SB" w:hint="eastAsia"/>
           <w:b/>
           <w:sz w:val="22"/>
         </w:rPr>
@@ -3745,7 +3565,7 @@
       </w:r>
       <w:r>
         <w:rPr>
-          <w:rFonts w:eastAsia="標楷體" w:hint="eastAsia"/>
+          <w:rFonts w:eastAsia="DFKai-SB" w:hint="eastAsia"/>
           <w:b/>
           <w:sz w:val="22"/>
         </w:rPr>
@@ -3758,7 +3578,7 @@
         <w:snapToGrid w:val="0"/>
         <w:ind w:firstLine="0"/>
         <w:rPr>
-          <w:rFonts w:eastAsia="標楷體"/>
+          <w:rFonts w:eastAsia="DFKai-SB"/>
           <w:b/>
         </w:rPr>
       </w:pPr>
@@ -3768,7 +3588,7 @@
         <w:pStyle w:val="1"/>
         <w:snapToGrid w:val="0"/>
         <w:rPr>
-          <w:rFonts w:eastAsia="標楷體" w:hint="eastAsia"/>
+          <w:rFonts w:eastAsia="DFKai-SB"/>
           <w:bCs/>
           <w:sz w:val="20"/>
         </w:rPr>
@@ -3780,13 +3600,13 @@
         <w:snapToGrid w:val="0"/>
         <w:ind w:firstLine="0"/>
         <w:rPr>
-          <w:rFonts w:eastAsia="標楷體"/>
+          <w:rFonts w:eastAsia="DFKai-SB"/>
           <w:b/>
         </w:rPr>
       </w:pPr>
       <w:r>
         <w:rPr>
-          <w:rFonts w:eastAsia="標楷體"/>
+          <w:rFonts w:eastAsia="DFKai-SB"/>
           <w:b/>
         </w:rPr>
         <w:t>參考文獻</w:t>
@@ -3798,7 +3618,7 @@
         <w:snapToGrid w:val="0"/>
         <w:ind w:firstLine="0"/>
         <w:rPr>
-          <w:rFonts w:eastAsia="標楷體"/>
+          <w:rFonts w:eastAsia="DFKai-SB"/>
           <w:b/>
         </w:rPr>
       </w:pPr>
@@ -3812,52 +3632,36 @@
         </w:numPr>
         <w:ind w:left="360"/>
         <w:rPr>
-          <w:rFonts w:eastAsia="標楷體"/>
+          <w:rFonts w:eastAsia="DFKai-SB"/>
           <w:lang w:eastAsia="zh-TW"/>
         </w:rPr>
       </w:pPr>
       <w:r>
         <w:rPr>
-          <w:rFonts w:eastAsia="標楷體" w:hint="eastAsia"/>
+          <w:rFonts w:eastAsia="DFKai-SB" w:hint="eastAsia"/>
           <w:lang w:eastAsia="zh-TW"/>
         </w:rPr>
         <w:t>H</w:t>
       </w:r>
       <w:r>
         <w:rPr>
-          <w:rFonts w:eastAsia="標楷體"/>
+          <w:rFonts w:eastAsia="DFKai-SB"/>
           <w:lang w:eastAsia="zh-TW"/>
         </w:rPr>
-        <w:t>L</w:t>
-      </w:r>
-      <w:proofErr w:type="gramStart"/>
-      <w:r>
-        <w:rPr>
-          <w:rFonts w:eastAsia="標楷體"/>
+        <w:t>L7</w:t>
+      </w:r>
+      <w:r>
+        <w:rPr>
+          <w:rFonts w:eastAsia="DFKai-SB"/>
           <w:lang w:eastAsia="zh-TW"/>
         </w:rPr>
-        <w:t>7</w:t>
-      </w:r>
-      <w:r>
-        <w:rPr>
-          <w:rFonts w:eastAsia="標楷體"/>
-          <w:lang w:eastAsia="zh-TW"/>
-        </w:rPr>
-        <w:t xml:space="preserve"> :</w:t>
-      </w:r>
-      <w:proofErr w:type="gramEnd"/>
-      <w:r>
-        <w:rPr>
-          <w:rFonts w:eastAsia="標楷體"/>
-          <w:lang w:eastAsia="zh-TW"/>
-        </w:rPr>
-        <w:t xml:space="preserve"> </w:t>
+        <w:t xml:space="preserve"> : </w:t>
       </w:r>
       <w:hyperlink r:id="rId10" w:history="1">
         <w:r>
           <w:rPr>
-            <w:rStyle w:val="ab"/>
-            <w:rFonts w:eastAsia="標楷體"/>
+            <w:rStyle w:val="Hyperlink"/>
+            <w:rFonts w:eastAsia="DFKai-SB"/>
             <w:lang w:eastAsia="zh-TW"/>
           </w:rPr>
           <w:t>https://www.hl7.org/</w:t>
@@ -3873,8 +3677,8 @@
         </w:numPr>
         <w:ind w:left="360"/>
         <w:rPr>
-          <w:rStyle w:val="ab"/>
-          <w:rFonts w:eastAsia="標楷體"/>
+          <w:rStyle w:val="Hyperlink"/>
+          <w:rFonts w:eastAsia="DFKai-SB"/>
           <w:color w:val="auto"/>
           <w:u w:val="none"/>
           <w:lang w:eastAsia="zh-TW"/>
@@ -3882,8 +3686,8 @@
       </w:pPr>
       <w:r>
         <w:rPr>
-          <w:rStyle w:val="ab"/>
-          <w:rFonts w:eastAsia="標楷體" w:hint="eastAsia"/>
+          <w:rStyle w:val="Hyperlink"/>
+          <w:rFonts w:eastAsia="DFKai-SB" w:hint="eastAsia"/>
           <w:color w:val="auto"/>
           <w:u w:val="none"/>
           <w:lang w:eastAsia="zh-TW"/>
@@ -3892,8 +3696,8 @@
       </w:r>
       <w:r>
         <w:rPr>
-          <w:rStyle w:val="ab"/>
-          <w:rFonts w:eastAsia="標楷體" w:hint="eastAsia"/>
+          <w:rStyle w:val="Hyperlink"/>
+          <w:rFonts w:eastAsia="DFKai-SB" w:hint="eastAsia"/>
           <w:color w:val="auto"/>
           <w:u w:val="none"/>
           <w:lang w:eastAsia="zh-TW"/>
@@ -3903,8 +3707,8 @@
       <w:proofErr w:type="gramStart"/>
       <w:r>
         <w:rPr>
-          <w:rStyle w:val="ab"/>
-          <w:rFonts w:eastAsia="標楷體"/>
+          <w:rStyle w:val="Hyperlink"/>
+          <w:rFonts w:eastAsia="DFKai-SB"/>
           <w:color w:val="auto"/>
           <w:u w:val="none"/>
           <w:lang w:eastAsia="zh-TW"/>
@@ -3914,8 +3718,8 @@
       <w:proofErr w:type="gramEnd"/>
       <w:r>
         <w:rPr>
-          <w:rStyle w:val="ab"/>
-          <w:rFonts w:eastAsia="標楷體" w:hint="eastAsia"/>
+          <w:rStyle w:val="Hyperlink"/>
+          <w:rFonts w:eastAsia="DFKai-SB" w:hint="eastAsia"/>
           <w:color w:val="auto"/>
           <w:u w:val="none"/>
           <w:lang w:eastAsia="zh-TW"/>
@@ -3924,8 +3728,8 @@
       </w:r>
       <w:r>
         <w:rPr>
-          <w:rStyle w:val="ab"/>
-          <w:rFonts w:eastAsia="標楷體" w:hint="eastAsia"/>
+          <w:rStyle w:val="Hyperlink"/>
+          <w:rFonts w:eastAsia="DFKai-SB" w:hint="eastAsia"/>
           <w:color w:val="auto"/>
           <w:u w:val="none"/>
           <w:lang w:eastAsia="zh-TW"/>
@@ -3934,8 +3738,8 @@
       </w:r>
       <w:r>
         <w:rPr>
-          <w:rStyle w:val="ab"/>
-          <w:rFonts w:eastAsia="標楷體" w:hint="eastAsia"/>
+          <w:rStyle w:val="Hyperlink"/>
+          <w:rFonts w:eastAsia="DFKai-SB" w:hint="eastAsia"/>
           <w:color w:val="auto"/>
           <w:u w:val="none"/>
           <w:lang w:eastAsia="zh-TW"/>
@@ -3944,8 +3748,8 @@
       </w:r>
       <w:r>
         <w:rPr>
-          <w:rStyle w:val="ab"/>
-          <w:rFonts w:eastAsia="標楷體" w:hint="eastAsia"/>
+          <w:rStyle w:val="Hyperlink"/>
+          <w:rFonts w:eastAsia="DFKai-SB" w:hint="eastAsia"/>
           <w:color w:val="auto"/>
           <w:u w:val="none"/>
           <w:lang w:eastAsia="zh-TW"/>
@@ -3955,8 +3759,8 @@
       <w:proofErr w:type="gramStart"/>
       <w:r>
         <w:rPr>
-          <w:rStyle w:val="ab"/>
-          <w:rFonts w:eastAsia="標楷體" w:hint="eastAsia"/>
+          <w:rStyle w:val="Hyperlink"/>
+          <w:rFonts w:eastAsia="DFKai-SB" w:hint="eastAsia"/>
           <w:color w:val="auto"/>
           <w:u w:val="none"/>
           <w:lang w:eastAsia="zh-TW"/>
@@ -3966,8 +3770,8 @@
       <w:proofErr w:type="gramEnd"/>
       <w:r>
         <w:rPr>
-          <w:rStyle w:val="ab"/>
-          <w:rFonts w:eastAsia="標楷體" w:hint="eastAsia"/>
+          <w:rStyle w:val="Hyperlink"/>
+          <w:rFonts w:eastAsia="DFKai-SB" w:hint="eastAsia"/>
           <w:color w:val="auto"/>
           <w:u w:val="none"/>
           <w:lang w:eastAsia="zh-TW"/>
@@ -3977,8 +3781,8 @@
       <w:proofErr w:type="gramStart"/>
       <w:r>
         <w:rPr>
-          <w:rStyle w:val="ab"/>
-          <w:rFonts w:eastAsia="標楷體"/>
+          <w:rStyle w:val="Hyperlink"/>
+          <w:rFonts w:eastAsia="DFKai-SB"/>
           <w:color w:val="auto"/>
           <w:u w:val="none"/>
           <w:lang w:eastAsia="zh-TW"/>
@@ -3988,8 +3792,8 @@
       <w:proofErr w:type="gramEnd"/>
       <w:r>
         <w:rPr>
-          <w:rStyle w:val="ab"/>
-          <w:rFonts w:eastAsia="標楷體" w:hint="eastAsia"/>
+          <w:rStyle w:val="Hyperlink"/>
+          <w:rFonts w:eastAsia="DFKai-SB" w:hint="eastAsia"/>
           <w:color w:val="auto"/>
           <w:u w:val="none"/>
           <w:lang w:eastAsia="zh-TW"/>
@@ -4006,8 +3810,8 @@
         </w:numPr>
         <w:ind w:left="360"/>
         <w:rPr>
-          <w:rStyle w:val="ab"/>
-          <w:rFonts w:eastAsia="標楷體"/>
+          <w:rStyle w:val="Hyperlink"/>
+          <w:rFonts w:eastAsia="DFKai-SB"/>
           <w:color w:val="auto"/>
           <w:u w:val="none"/>
           <w:lang w:eastAsia="zh-TW"/>
@@ -4016,8 +3820,8 @@
       <w:proofErr w:type="spellStart"/>
       <w:r>
         <w:rPr>
-          <w:rStyle w:val="ab"/>
-          <w:rFonts w:eastAsia="標楷體" w:hint="eastAsia"/>
+          <w:rStyle w:val="Hyperlink"/>
+          <w:rFonts w:eastAsia="DFKai-SB" w:hint="eastAsia"/>
           <w:color w:val="auto"/>
           <w:u w:val="none"/>
           <w:lang w:eastAsia="zh-TW"/>
@@ -4026,8 +3830,8 @@
       </w:r>
       <w:r>
         <w:rPr>
-          <w:rStyle w:val="ab"/>
-          <w:rFonts w:eastAsia="標楷體"/>
+          <w:rStyle w:val="Hyperlink"/>
+          <w:rFonts w:eastAsia="DFKai-SB"/>
           <w:color w:val="auto"/>
           <w:u w:val="none"/>
           <w:lang w:eastAsia="zh-TW"/>
@@ -4037,8 +3841,8 @@
       <w:proofErr w:type="spellEnd"/>
       <w:r>
         <w:rPr>
-          <w:rStyle w:val="ab"/>
-          <w:rFonts w:eastAsia="標楷體"/>
+          <w:rStyle w:val="Hyperlink"/>
+          <w:rFonts w:eastAsia="DFKai-SB"/>
           <w:color w:val="auto"/>
           <w:u w:val="none"/>
           <w:lang w:eastAsia="zh-TW"/>
@@ -4047,8 +3851,8 @@
       </w:r>
       <w:r>
         <w:rPr>
-          <w:rStyle w:val="ab"/>
-          <w:rFonts w:eastAsia="標楷體" w:hint="eastAsia"/>
+          <w:rStyle w:val="Hyperlink"/>
+          <w:rFonts w:eastAsia="DFKai-SB" w:hint="eastAsia"/>
           <w:color w:val="auto"/>
           <w:u w:val="none"/>
           <w:lang w:eastAsia="zh-TW"/>
@@ -4057,8 +3861,8 @@
       </w:r>
       <w:r>
         <w:rPr>
-          <w:rStyle w:val="ab"/>
-          <w:rFonts w:eastAsia="標楷體"/>
+          <w:rStyle w:val="Hyperlink"/>
+          <w:rFonts w:eastAsia="DFKai-SB"/>
           <w:color w:val="auto"/>
           <w:u w:val="none"/>
           <w:lang w:eastAsia="zh-TW"/>
@@ -4070,7 +3874,7 @@
       <w:pPr>
         <w:pStyle w:val="1"/>
         <w:rPr>
-          <w:rFonts w:eastAsia="標楷體"/>
+          <w:rFonts w:eastAsia="DFKai-SB"/>
         </w:rPr>
       </w:pPr>
     </w:p>
@@ -5247,7 +5051,7 @@
     <w:lvl w:ilvl="2">
       <w:start w:val="1"/>
       <w:numFmt w:val="upperRoman"/>
-      <w:pStyle w:val="3"/>
+      <w:pStyle w:val="Heading3"/>
       <w:lvlText w:val="%3."/>
       <w:lvlJc w:val="left"/>
       <w:pPr>
@@ -6240,7 +6044,7 @@
   <w:docDefaults>
     <w:rPrDefault>
       <w:rPr>
-        <w:rFonts w:ascii="Times New Roman" w:eastAsia="新細明體" w:hAnsi="Times New Roman" w:cs="Times New Roman"/>
+        <w:rFonts w:ascii="Times New Roman" w:eastAsia="PMingLiU" w:hAnsi="Times New Roman" w:cs="Times New Roman"/>
         <w:lang w:val="en-US" w:eastAsia="zh-TW" w:bidi="ar-SA"/>
       </w:rPr>
     </w:rPrDefault>
@@ -6628,14 +6432,14 @@
     <w:lsdException w:name="Unresolved Mention" w:semiHidden="1" w:unhideWhenUsed="1"/>
     <w:lsdException w:name="Smart Link" w:semiHidden="1" w:unhideWhenUsed="1"/>
   </w:latentStyles>
-  <w:style w:type="paragraph" w:default="1" w:styleId="a">
+  <w:style w:type="paragraph" w:default="1" w:styleId="Normal">
     <w:name w:val="Normal"/>
   </w:style>
-  <w:style w:type="paragraph" w:styleId="2">
+  <w:style w:type="paragraph" w:styleId="Heading2">
     <w:name w:val="heading 2"/>
-    <w:basedOn w:val="a"/>
-    <w:next w:val="a0"/>
-    <w:link w:val="20"/>
+    <w:basedOn w:val="Normal"/>
+    <w:next w:val="NormalIndent"/>
+    <w:link w:val="Heading2Char"/>
     <w:qFormat/>
     <w:rsid w:val="00D0769E"/>
     <w:pPr>
@@ -6648,17 +6452,17 @@
       <w:outlineLvl w:val="1"/>
     </w:pPr>
     <w:rPr>
-      <w:rFonts w:eastAsia="標楷體"/>
+      <w:rFonts w:eastAsia="DFKai-SB"/>
       <w:b/>
       <w:kern w:val="3"/>
       <w:sz w:val="24"/>
     </w:rPr>
   </w:style>
-  <w:style w:type="paragraph" w:styleId="3">
+  <w:style w:type="paragraph" w:styleId="Heading3">
     <w:name w:val="heading 3"/>
-    <w:basedOn w:val="a"/>
-    <w:next w:val="a0"/>
-    <w:link w:val="30"/>
+    <w:basedOn w:val="Normal"/>
+    <w:next w:val="NormalIndent"/>
+    <w:link w:val="Heading3Char"/>
     <w:qFormat/>
     <w:rsid w:val="00D0769E"/>
     <w:pPr>
@@ -6674,18 +6478,19 @@
       <w:outlineLvl w:val="2"/>
     </w:pPr>
     <w:rPr>
-      <w:rFonts w:eastAsia="標楷體"/>
+      <w:rFonts w:eastAsia="DFKai-SB"/>
       <w:b/>
       <w:kern w:val="3"/>
       <w:sz w:val="24"/>
     </w:rPr>
   </w:style>
-  <w:style w:type="character" w:default="1" w:styleId="a1">
+  <w:style w:type="character" w:default="1" w:styleId="DefaultParagraphFont">
     <w:name w:val="Default Paragraph Font"/>
     <w:uiPriority w:val="1"/>
+    <w:semiHidden/>
     <w:unhideWhenUsed/>
   </w:style>
-  <w:style w:type="table" w:default="1" w:styleId="a2">
+  <w:style w:type="table" w:default="1" w:styleId="TableNormal">
     <w:name w:val="Normal Table"/>
     <w:uiPriority w:val="99"/>
     <w:semiHidden/>
@@ -6700,7 +6505,7 @@
       </w:tblCellMar>
     </w:tblPr>
   </w:style>
-  <w:style w:type="numbering" w:default="1" w:styleId="a3">
+  <w:style w:type="numbering" w:default="1" w:styleId="NoList">
     <w:name w:val="No List"/>
     <w:uiPriority w:val="99"/>
     <w:semiHidden/>
@@ -6708,7 +6513,7 @@
   </w:style>
   <w:style w:type="numbering" w:customStyle="1" w:styleId="WWOutlineListStyle2">
     <w:name w:val="WW_OutlineListStyle_2"/>
-    <w:basedOn w:val="a3"/>
+    <w:basedOn w:val="NoList"/>
     <w:pPr>
       <w:numPr>
         <w:numId w:val="1"/>
@@ -6737,7 +6542,7 @@
       <w:outlineLvl w:val="1"/>
     </w:pPr>
     <w:rPr>
-      <w:rFonts w:eastAsia="標楷體"/>
+      <w:rFonts w:eastAsia="DFKai-SB"/>
       <w:b/>
     </w:rPr>
   </w:style>
@@ -6754,7 +6559,7 @@
       <w:outlineLvl w:val="2"/>
     </w:pPr>
     <w:rPr>
-      <w:rFonts w:eastAsia="標楷體"/>
+      <w:rFonts w:eastAsia="DFKai-SB"/>
       <w:b/>
     </w:rPr>
   </w:style>
@@ -6775,7 +6580,7 @@
       <w:outlineLvl w:val="3"/>
     </w:pPr>
     <w:rPr>
-      <w:rFonts w:eastAsia="標楷體"/>
+      <w:rFonts w:eastAsia="DFKai-SB"/>
       <w:b/>
       <w:sz w:val="20"/>
     </w:rPr>
@@ -6836,7 +6641,7 @@
       <w:ind w:firstLine="432"/>
     </w:pPr>
     <w:rPr>
-      <w:rFonts w:eastAsia="標楷體"/>
+      <w:rFonts w:eastAsia="DFKai-SB"/>
       <w:sz w:val="20"/>
     </w:rPr>
   </w:style>
@@ -6848,7 +6653,7 @@
       <w:jc w:val="both"/>
     </w:pPr>
     <w:rPr>
-      <w:rFonts w:eastAsia="標楷體"/>
+      <w:rFonts w:eastAsia="DFKai-SB"/>
       <w:sz w:val="20"/>
     </w:rPr>
   </w:style>
@@ -6924,17 +6729,17 @@
     <w:name w:val="頁碼1"/>
     <w:basedOn w:val="18"/>
   </w:style>
-  <w:style w:type="character" w:customStyle="1" w:styleId="a4">
+  <w:style w:type="character" w:customStyle="1" w:styleId="a">
     <w:name w:val="本文 字元"/>
     <w:rPr>
       <w:kern w:val="3"/>
       <w:sz w:val="24"/>
     </w:rPr>
   </w:style>
-  <w:style w:type="paragraph" w:styleId="a5">
+  <w:style w:type="paragraph" w:styleId="Header">
     <w:name w:val="header"/>
-    <w:basedOn w:val="a"/>
-    <w:link w:val="a6"/>
+    <w:basedOn w:val="Normal"/>
+    <w:link w:val="HeaderChar"/>
     <w:uiPriority w:val="99"/>
     <w:unhideWhenUsed/>
     <w:rsid w:val="00535ABE"/>
@@ -6948,7 +6753,7 @@
   </w:style>
   <w:style w:type="numbering" w:customStyle="1" w:styleId="WWOutlineListStyle1">
     <w:name w:val="WW_OutlineListStyle_1"/>
-    <w:basedOn w:val="a3"/>
+    <w:basedOn w:val="NoList"/>
     <w:pPr>
       <w:numPr>
         <w:numId w:val="2"/>
@@ -6957,7 +6762,7 @@
   </w:style>
   <w:style w:type="numbering" w:customStyle="1" w:styleId="WWOutlineListStyle">
     <w:name w:val="WW_OutlineListStyle"/>
-    <w:basedOn w:val="a3"/>
+    <w:basedOn w:val="NoList"/>
     <w:pPr>
       <w:numPr>
         <w:numId w:val="3"/>
@@ -6966,7 +6771,7 @@
   </w:style>
   <w:style w:type="numbering" w:customStyle="1" w:styleId="Outline">
     <w:name w:val="Outline"/>
-    <w:basedOn w:val="a3"/>
+    <w:basedOn w:val="NoList"/>
     <w:pPr>
       <w:numPr>
         <w:numId w:val="4"/>
@@ -6975,24 +6780,24 @@
   </w:style>
   <w:style w:type="numbering" w:customStyle="1" w:styleId="LFO8">
     <w:name w:val="LFO8"/>
-    <w:basedOn w:val="a3"/>
+    <w:basedOn w:val="NoList"/>
     <w:pPr>
       <w:numPr>
         <w:numId w:val="20"/>
       </w:numPr>
     </w:pPr>
   </w:style>
-  <w:style w:type="character" w:customStyle="1" w:styleId="a6">
-    <w:name w:val="頁首 字元"/>
-    <w:basedOn w:val="a1"/>
-    <w:link w:val="a5"/>
+  <w:style w:type="character" w:customStyle="1" w:styleId="HeaderChar">
+    <w:name w:val="Header Char"/>
+    <w:basedOn w:val="DefaultParagraphFont"/>
+    <w:link w:val="Header"/>
     <w:uiPriority w:val="99"/>
     <w:rsid w:val="00535ABE"/>
   </w:style>
-  <w:style w:type="paragraph" w:styleId="a7">
+  <w:style w:type="paragraph" w:styleId="Footer">
     <w:name w:val="footer"/>
-    <w:basedOn w:val="a"/>
-    <w:link w:val="a8"/>
+    <w:basedOn w:val="Normal"/>
+    <w:link w:val="FooterChar"/>
     <w:uiPriority w:val="99"/>
     <w:unhideWhenUsed/>
     <w:rsid w:val="00535ABE"/>
@@ -7004,10 +6809,10 @@
       <w:snapToGrid w:val="0"/>
     </w:pPr>
   </w:style>
-  <w:style w:type="character" w:customStyle="1" w:styleId="a8">
-    <w:name w:val="頁尾 字元"/>
-    <w:basedOn w:val="a1"/>
-    <w:link w:val="a7"/>
+  <w:style w:type="character" w:customStyle="1" w:styleId="FooterChar">
+    <w:name w:val="Footer Char"/>
+    <w:basedOn w:val="DefaultParagraphFont"/>
+    <w:link w:val="Footer"/>
     <w:uiPriority w:val="99"/>
     <w:rsid w:val="00535ABE"/>
   </w:style>
@@ -7020,15 +6825,15 @@
       <w:adjustRightInd w:val="0"/>
     </w:pPr>
     <w:rPr>
-      <w:rFonts w:ascii="標楷體" w:eastAsia="標楷體" w:cs="標楷體"/>
+      <w:rFonts w:ascii="DFKai-SB" w:eastAsia="DFKai-SB" w:cs="DFKai-SB"/>
       <w:color w:val="000000"/>
       <w:sz w:val="24"/>
       <w:szCs w:val="24"/>
     </w:rPr>
   </w:style>
-  <w:style w:type="table" w:styleId="a9">
+  <w:style w:type="table" w:styleId="TableGrid">
     <w:name w:val="Table Grid"/>
-    <w:basedOn w:val="a2"/>
+    <w:basedOn w:val="TableNormal"/>
     <w:uiPriority w:val="39"/>
     <w:rsid w:val="003F0AA0"/>
     <w:tblPr>
@@ -7042,9 +6847,9 @@
       </w:tblBorders>
     </w:tblPr>
   </w:style>
-  <w:style w:type="paragraph" w:styleId="aa">
+  <w:style w:type="paragraph" w:styleId="ListParagraph">
     <w:name w:val="List Paragraph"/>
-    <w:basedOn w:val="a"/>
+    <w:basedOn w:val="Normal"/>
     <w:uiPriority w:val="34"/>
     <w:qFormat/>
     <w:rsid w:val="00C21207"/>
@@ -7052,9 +6857,9 @@
       <w:ind w:left="480"/>
     </w:pPr>
   </w:style>
-  <w:style w:type="character" w:styleId="ab">
+  <w:style w:type="character" w:styleId="Hyperlink">
     <w:name w:val="Hyperlink"/>
-    <w:basedOn w:val="a1"/>
+    <w:basedOn w:val="DefaultParagraphFont"/>
     <w:uiPriority w:val="99"/>
     <w:unhideWhenUsed/>
     <w:rsid w:val="00E10C68"/>
@@ -7063,9 +6868,9 @@
       <w:u w:val="single"/>
     </w:rPr>
   </w:style>
-  <w:style w:type="character" w:styleId="ac">
+  <w:style w:type="character" w:styleId="FollowedHyperlink">
     <w:name w:val="FollowedHyperlink"/>
-    <w:basedOn w:val="a1"/>
+    <w:basedOn w:val="DefaultParagraphFont"/>
     <w:uiPriority w:val="99"/>
     <w:semiHidden/>
     <w:unhideWhenUsed/>
@@ -7077,7 +6882,7 @@
   </w:style>
   <w:style w:type="character" w:customStyle="1" w:styleId="1c">
     <w:name w:val="未解析的提及1"/>
-    <w:basedOn w:val="a1"/>
+    <w:basedOn w:val="DefaultParagraphFont"/>
     <w:uiPriority w:val="99"/>
     <w:semiHidden/>
     <w:unhideWhenUsed/>
@@ -7087,33 +6892,33 @@
       <w:shd w:val="clear" w:color="auto" w:fill="E1DFDD"/>
     </w:rPr>
   </w:style>
-  <w:style w:type="character" w:customStyle="1" w:styleId="20">
-    <w:name w:val="標題 2 字元"/>
-    <w:basedOn w:val="a1"/>
-    <w:link w:val="2"/>
+  <w:style w:type="character" w:customStyle="1" w:styleId="Heading2Char">
+    <w:name w:val="Heading 2 Char"/>
+    <w:basedOn w:val="DefaultParagraphFont"/>
+    <w:link w:val="Heading2"/>
     <w:rsid w:val="00D0769E"/>
     <w:rPr>
-      <w:rFonts w:eastAsia="標楷體"/>
+      <w:rFonts w:eastAsia="DFKai-SB"/>
       <w:b/>
       <w:kern w:val="3"/>
       <w:sz w:val="24"/>
     </w:rPr>
   </w:style>
-  <w:style w:type="character" w:customStyle="1" w:styleId="30">
-    <w:name w:val="標題 3 字元"/>
-    <w:basedOn w:val="a1"/>
-    <w:link w:val="3"/>
+  <w:style w:type="character" w:customStyle="1" w:styleId="Heading3Char">
+    <w:name w:val="Heading 3 Char"/>
+    <w:basedOn w:val="DefaultParagraphFont"/>
+    <w:link w:val="Heading3"/>
     <w:rsid w:val="00D0769E"/>
     <w:rPr>
-      <w:rFonts w:eastAsia="標楷體"/>
+      <w:rFonts w:eastAsia="DFKai-SB"/>
       <w:b/>
       <w:kern w:val="3"/>
       <w:sz w:val="24"/>
     </w:rPr>
   </w:style>
-  <w:style w:type="paragraph" w:styleId="a0">
+  <w:style w:type="paragraph" w:styleId="NormalIndent">
     <w:name w:val="Normal Indent"/>
-    <w:basedOn w:val="a"/>
+    <w:basedOn w:val="Normal"/>
     <w:qFormat/>
     <w:rsid w:val="00D0769E"/>
     <w:pPr>
@@ -7128,9 +6933,9 @@
       <w:sz w:val="24"/>
     </w:rPr>
   </w:style>
-  <w:style w:type="paragraph" w:styleId="Web">
+  <w:style w:type="paragraph" w:styleId="NormalWeb">
     <w:name w:val="Normal (Web)"/>
-    <w:basedOn w:val="a"/>
+    <w:basedOn w:val="Normal"/>
     <w:uiPriority w:val="99"/>
     <w:semiHidden/>
     <w:unhideWhenUsed/>
@@ -7140,14 +6945,14 @@
       <w:ind w:firstLine="0"/>
     </w:pPr>
     <w:rPr>
-      <w:rFonts w:ascii="新細明體" w:hAnsi="新細明體" w:cs="新細明體"/>
+      <w:rFonts w:ascii="PMingLiU" w:hAnsi="PMingLiU" w:cs="PMingLiU"/>
       <w:sz w:val="24"/>
       <w:szCs w:val="24"/>
     </w:rPr>
   </w:style>
-  <w:style w:type="character" w:styleId="ad">
+  <w:style w:type="character" w:styleId="Emphasis">
     <w:name w:val="Emphasis"/>
-    <w:basedOn w:val="a1"/>
+    <w:basedOn w:val="DefaultParagraphFont"/>
     <w:uiPriority w:val="20"/>
     <w:qFormat/>
     <w:rsid w:val="00E512CE"/>
@@ -7156,10 +6961,10 @@
       <w:iCs/>
     </w:rPr>
   </w:style>
-  <w:style w:type="paragraph" w:styleId="ae">
+  <w:style w:type="paragraph" w:styleId="BalloonText">
     <w:name w:val="Balloon Text"/>
-    <w:basedOn w:val="a"/>
-    <w:link w:val="af"/>
+    <w:basedOn w:val="Normal"/>
+    <w:link w:val="BalloonTextChar"/>
     <w:uiPriority w:val="99"/>
     <w:semiHidden/>
     <w:unhideWhenUsed/>
@@ -7170,10 +6975,10 @@
       <w:szCs w:val="18"/>
     </w:rPr>
   </w:style>
-  <w:style w:type="character" w:customStyle="1" w:styleId="af">
-    <w:name w:val="註解方塊文字 字元"/>
-    <w:basedOn w:val="a1"/>
-    <w:link w:val="ae"/>
+  <w:style w:type="character" w:customStyle="1" w:styleId="BalloonTextChar">
+    <w:name w:val="Balloon Text Char"/>
+    <w:basedOn w:val="DefaultParagraphFont"/>
+    <w:link w:val="BalloonText"/>
     <w:uiPriority w:val="99"/>
     <w:semiHidden/>
     <w:rsid w:val="00F878DE"/>
@@ -7183,9 +6988,9 @@
       <w:szCs w:val="18"/>
     </w:rPr>
   </w:style>
-  <w:style w:type="character" w:styleId="af0">
+  <w:style w:type="character" w:styleId="CommentReference">
     <w:name w:val="annotation reference"/>
-    <w:basedOn w:val="a1"/>
+    <w:basedOn w:val="DefaultParagraphFont"/>
     <w:uiPriority w:val="99"/>
     <w:semiHidden/>
     <w:unhideWhenUsed/>
@@ -7195,28 +7000,28 @@
       <w:szCs w:val="18"/>
     </w:rPr>
   </w:style>
-  <w:style w:type="paragraph" w:styleId="af1">
+  <w:style w:type="paragraph" w:styleId="CommentText">
     <w:name w:val="annotation text"/>
-    <w:basedOn w:val="a"/>
-    <w:link w:val="af2"/>
+    <w:basedOn w:val="Normal"/>
+    <w:link w:val="CommentTextChar"/>
     <w:uiPriority w:val="99"/>
     <w:semiHidden/>
     <w:unhideWhenUsed/>
     <w:rsid w:val="000E225E"/>
   </w:style>
-  <w:style w:type="character" w:customStyle="1" w:styleId="af2">
-    <w:name w:val="註解文字 字元"/>
-    <w:basedOn w:val="a1"/>
-    <w:link w:val="af1"/>
+  <w:style w:type="character" w:customStyle="1" w:styleId="CommentTextChar">
+    <w:name w:val="Comment Text Char"/>
+    <w:basedOn w:val="DefaultParagraphFont"/>
+    <w:link w:val="CommentText"/>
     <w:uiPriority w:val="99"/>
     <w:semiHidden/>
     <w:rsid w:val="000E225E"/>
   </w:style>
-  <w:style w:type="paragraph" w:styleId="af3">
+  <w:style w:type="paragraph" w:styleId="CommentSubject">
     <w:name w:val="annotation subject"/>
-    <w:basedOn w:val="af1"/>
-    <w:next w:val="af1"/>
-    <w:link w:val="af4"/>
+    <w:basedOn w:val="CommentText"/>
+    <w:next w:val="CommentText"/>
+    <w:link w:val="CommentSubjectChar"/>
     <w:uiPriority w:val="99"/>
     <w:semiHidden/>
     <w:unhideWhenUsed/>
@@ -7226,10 +7031,10 @@
       <w:bCs/>
     </w:rPr>
   </w:style>
-  <w:style w:type="character" w:customStyle="1" w:styleId="af4">
-    <w:name w:val="註解主旨 字元"/>
-    <w:basedOn w:val="af2"/>
-    <w:link w:val="af3"/>
+  <w:style w:type="character" w:customStyle="1" w:styleId="CommentSubjectChar">
+    <w:name w:val="Comment Subject Char"/>
+    <w:basedOn w:val="CommentTextChar"/>
+    <w:link w:val="CommentSubject"/>
     <w:uiPriority w:val="99"/>
     <w:semiHidden/>
     <w:rsid w:val="000E225E"/>
@@ -7238,7 +7043,7 @@
       <w:bCs/>
     </w:rPr>
   </w:style>
-  <w:style w:type="paragraph" w:styleId="af5">
+  <w:style w:type="paragraph" w:styleId="Revision">
     <w:name w:val="Revision"/>
     <w:hidden/>
     <w:uiPriority w:val="99"/>
@@ -7248,18 +7053,18 @@
       <w:ind w:firstLine="0"/>
     </w:pPr>
   </w:style>
-  <w:style w:type="paragraph" w:styleId="af6">
+  <w:style w:type="paragraph" w:styleId="Caption">
     <w:name w:val="caption"/>
-    <w:basedOn w:val="a"/>
-    <w:next w:val="a"/>
+    <w:basedOn w:val="Normal"/>
+    <w:next w:val="Normal"/>
     <w:uiPriority w:val="35"/>
     <w:unhideWhenUsed/>
     <w:qFormat/>
     <w:rsid w:val="002D0C55"/>
   </w:style>
-  <w:style w:type="character" w:styleId="af7">
+  <w:style w:type="character" w:styleId="UnresolvedMention">
     <w:name w:val="Unresolved Mention"/>
-    <w:basedOn w:val="a1"/>
+    <w:basedOn w:val="DefaultParagraphFont"/>
     <w:uiPriority w:val="99"/>
     <w:semiHidden/>
     <w:unhideWhenUsed/>

</xml_diff>

<commit_message>
add SSS into paper
</commit_message>
<xml_diff>
--- a/Documents/paper.docx
+++ b/Documents/paper.docx
@@ -290,7 +290,23 @@
           <w:color w:val="auto"/>
           <w:sz w:val="20"/>
         </w:rPr>
-        <w:t>FHIR (F</w:t>
+        <w:t>FHIR</w:t>
+      </w:r>
+      <w:r>
+        <w:rPr>
+          <w:rFonts w:ascii="Times New Roman" w:cs="Times New Roman"/>
+          <w:color w:val="auto"/>
+          <w:sz w:val="20"/>
+        </w:rPr>
+        <w:t xml:space="preserve"> </w:t>
+      </w:r>
+      <w:r>
+        <w:rPr>
+          <w:rFonts w:ascii="Times New Roman" w:cs="Times New Roman" w:hint="eastAsia"/>
+          <w:color w:val="auto"/>
+          <w:sz w:val="20"/>
+        </w:rPr>
+        <w:t>(F</w:t>
       </w:r>
       <w:r>
         <w:rPr>
@@ -1560,16 +1576,848 @@
         <w:ind w:firstLine="360"/>
         <w:jc w:val="both"/>
         <w:rPr>
+          <w:rFonts w:eastAsia="標楷體"/>
+          <w:sz w:val="20"/>
+        </w:rPr>
+      </w:pPr>
+      <w:r>
+        <w:rPr>
+          <w:rFonts w:ascii="標楷體" w:eastAsia="標楷體" w:hAnsi="標楷體" w:hint="eastAsia"/>
+          <w:sz w:val="20"/>
+        </w:rPr>
+        <w:t>然而</w:t>
+      </w:r>
+      <w:r>
+        <w:rPr>
+          <w:rFonts w:eastAsia="標楷體"/>
+          <w:sz w:val="20"/>
+        </w:rPr>
+        <w:t>FHIR</w:t>
+      </w:r>
+      <w:r>
+        <w:rPr>
+          <w:rFonts w:ascii="標楷體" w:eastAsia="標楷體" w:hAnsi="標楷體" w:hint="eastAsia"/>
+          <w:sz w:val="20"/>
+        </w:rPr>
+        <w:t>並未</w:t>
+      </w:r>
+      <w:r>
+        <w:rPr>
+          <w:rFonts w:ascii="標楷體" w:eastAsia="標楷體" w:hAnsi="標楷體" w:hint="eastAsia"/>
+          <w:sz w:val="20"/>
+        </w:rPr>
+        <w:t>規</w:t>
+      </w:r>
+      <w:r>
+        <w:rPr>
+          <w:rFonts w:ascii="標楷體" w:eastAsia="標楷體" w:hAnsi="標楷體" w:hint="eastAsia"/>
+          <w:sz w:val="20"/>
+        </w:rPr>
+        <w:t>定明確的</w:t>
+      </w:r>
+      <w:r>
+        <w:rPr>
+          <w:rFonts w:ascii="標楷體" w:eastAsia="標楷體" w:hAnsi="標楷體" w:hint="eastAsia"/>
+          <w:sz w:val="20"/>
+        </w:rPr>
+        <w:t>驗證</w:t>
+      </w:r>
+      <w:r>
+        <w:rPr>
+          <w:rFonts w:ascii="標楷體" w:eastAsia="標楷體" w:hAnsi="標楷體" w:hint="eastAsia"/>
+          <w:sz w:val="20"/>
+        </w:rPr>
+        <w:t>規範，僅</w:t>
+      </w:r>
+      <w:r>
+        <w:rPr>
+          <w:rFonts w:ascii="標楷體" w:eastAsia="標楷體" w:hAnsi="標楷體" w:hint="eastAsia"/>
+          <w:sz w:val="20"/>
+        </w:rPr>
+        <w:t>在官方文件中</w:t>
+      </w:r>
+      <w:r>
+        <w:rPr>
+          <w:rFonts w:ascii="標楷體" w:eastAsia="標楷體" w:hAnsi="標楷體" w:hint="eastAsia"/>
+          <w:sz w:val="20"/>
+        </w:rPr>
+        <w:t>建議使用</w:t>
+      </w:r>
+      <w:r>
+        <w:rPr>
+          <w:rFonts w:eastAsia="標楷體"/>
+          <w:color w:val="333333"/>
+          <w:sz w:val="20"/>
+          <w:shd w:val="clear" w:color="auto" w:fill="FFFFFF"/>
+        </w:rPr>
+        <w:t>OAuth </w:t>
+      </w:r>
+      <w:r>
+        <w:rPr>
+          <w:rFonts w:ascii="標楷體" w:eastAsia="標楷體" w:hAnsi="標楷體" w:hint="eastAsia"/>
+          <w:color w:val="333333"/>
+          <w:sz w:val="20"/>
+          <w:shd w:val="clear" w:color="auto" w:fill="FFFFFF"/>
+        </w:rPr>
+        <w:t>作為</w:t>
+      </w:r>
+      <w:r>
+        <w:rPr>
+          <w:rFonts w:ascii="標楷體" w:eastAsia="標楷體" w:hAnsi="標楷體" w:hint="eastAsia"/>
+          <w:color w:val="333333"/>
+          <w:sz w:val="20"/>
+          <w:shd w:val="clear" w:color="auto" w:fill="FFFFFF"/>
+        </w:rPr>
+        <w:t>身分</w:t>
+      </w:r>
+      <w:r>
+        <w:rPr>
+          <w:rFonts w:ascii="標楷體" w:eastAsia="標楷體" w:hAnsi="標楷體" w:hint="eastAsia"/>
+          <w:color w:val="333333"/>
+          <w:sz w:val="20"/>
+          <w:shd w:val="clear" w:color="auto" w:fill="FFFFFF"/>
+        </w:rPr>
+        <w:t>認證標準</w:t>
+      </w:r>
+      <w:r>
+        <w:rPr>
+          <w:rFonts w:eastAsia="標楷體"/>
+          <w:color w:val="333333"/>
+          <w:sz w:val="20"/>
+          <w:shd w:val="clear" w:color="auto" w:fill="FFFFFF"/>
+        </w:rPr>
+        <w:t>[3]</w:t>
+      </w:r>
+      <w:r>
+        <w:rPr>
+          <w:rFonts w:ascii="標楷體" w:eastAsia="標楷體" w:hAnsi="標楷體" w:hint="eastAsia"/>
+          <w:color w:val="333333"/>
+          <w:sz w:val="20"/>
+          <w:shd w:val="clear" w:color="auto" w:fill="FFFFFF"/>
+        </w:rPr>
+        <w:t>。</w:t>
+      </w:r>
+      <w:r>
+        <w:rPr>
+          <w:rFonts w:ascii="標楷體" w:eastAsia="標楷體" w:hAnsi="標楷體" w:hint="eastAsia"/>
+          <w:color w:val="333333"/>
+          <w:sz w:val="20"/>
+          <w:shd w:val="clear" w:color="auto" w:fill="FFFFFF"/>
+        </w:rPr>
+        <w:t>因</w:t>
+      </w:r>
+      <w:r>
+        <w:rPr>
+          <w:rFonts w:ascii="標楷體" w:eastAsia="標楷體" w:hAnsi="標楷體" w:hint="eastAsia"/>
+          <w:color w:val="333333"/>
+          <w:sz w:val="20"/>
+          <w:shd w:val="clear" w:color="auto" w:fill="FFFFFF"/>
+        </w:rPr>
+        <w:t>此</w:t>
+      </w:r>
+      <w:r>
+        <w:rPr>
+          <w:rFonts w:ascii="標楷體" w:eastAsia="標楷體" w:hAnsi="標楷體" w:hint="eastAsia"/>
+          <w:color w:val="333333"/>
+          <w:sz w:val="20"/>
+          <w:shd w:val="clear" w:color="auto" w:fill="FFFFFF"/>
+        </w:rPr>
+        <w:t>本研究將使用</w:t>
+      </w:r>
+      <w:r>
+        <w:rPr>
+          <w:rFonts w:eastAsia="標楷體"/>
+          <w:color w:val="333333"/>
+          <w:sz w:val="20"/>
+          <w:shd w:val="clear" w:color="auto" w:fill="FFFFFF"/>
+        </w:rPr>
+        <w:t>AES</w:t>
+      </w:r>
+      <w:r>
+        <w:rPr>
+          <w:rFonts w:ascii="標楷體" w:eastAsia="標楷體" w:hAnsi="標楷體" w:hint="eastAsia"/>
+          <w:color w:val="333333"/>
+          <w:sz w:val="20"/>
+          <w:shd w:val="clear" w:color="auto" w:fill="FFFFFF"/>
+        </w:rPr>
+        <w:t>加密演算法以及秘密分享作為身分驗證的標準，透過</w:t>
+      </w:r>
+      <w:r>
+        <w:rPr>
+          <w:rFonts w:eastAsia="標楷體"/>
+          <w:color w:val="333333"/>
+          <w:sz w:val="20"/>
+          <w:shd w:val="clear" w:color="auto" w:fill="FFFFFF"/>
+        </w:rPr>
+        <w:t>AES</w:t>
+      </w:r>
+      <w:r>
+        <w:rPr>
+          <w:rFonts w:ascii="標楷體" w:eastAsia="標楷體" w:hAnsi="標楷體" w:hint="eastAsia"/>
+          <w:color w:val="333333"/>
+          <w:sz w:val="20"/>
+          <w:shd w:val="clear" w:color="auto" w:fill="FFFFFF"/>
+        </w:rPr>
+        <w:t>加密演算法儲存使用者密碼</w:t>
+      </w:r>
+      <w:proofErr w:type="gramStart"/>
+      <w:r>
+        <w:rPr>
+          <w:rFonts w:ascii="標楷體" w:eastAsia="標楷體" w:hAnsi="標楷體" w:hint="eastAsia"/>
+          <w:color w:val="333333"/>
+          <w:sz w:val="20"/>
+          <w:shd w:val="clear" w:color="auto" w:fill="FFFFFF"/>
+        </w:rPr>
+        <w:t>的密文</w:t>
+      </w:r>
+      <w:proofErr w:type="gramEnd"/>
+      <w:r>
+        <w:rPr>
+          <w:rFonts w:ascii="標楷體" w:eastAsia="標楷體" w:hAnsi="標楷體" w:hint="eastAsia"/>
+          <w:color w:val="333333"/>
+          <w:sz w:val="20"/>
+          <w:shd w:val="clear" w:color="auto" w:fill="FFFFFF"/>
+        </w:rPr>
+        <w:t>，</w:t>
+      </w:r>
+      <w:r>
+        <w:rPr>
+          <w:rFonts w:ascii="標楷體" w:eastAsia="標楷體" w:hAnsi="標楷體" w:hint="eastAsia"/>
+          <w:color w:val="333333"/>
+          <w:sz w:val="20"/>
+          <w:shd w:val="clear" w:color="auto" w:fill="FFFFFF"/>
+        </w:rPr>
+        <w:t>並透過秘密分享分散式儲存加解密金</w:t>
+      </w:r>
+      <w:proofErr w:type="gramStart"/>
+      <w:r>
+        <w:rPr>
+          <w:rFonts w:ascii="標楷體" w:eastAsia="標楷體" w:hAnsi="標楷體" w:hint="eastAsia"/>
+          <w:color w:val="333333"/>
+          <w:sz w:val="20"/>
+          <w:shd w:val="clear" w:color="auto" w:fill="FFFFFF"/>
+        </w:rPr>
+        <w:t>鑰</w:t>
+      </w:r>
+      <w:proofErr w:type="gramEnd"/>
+      <w:r>
+        <w:rPr>
+          <w:rFonts w:ascii="標楷體" w:eastAsia="標楷體" w:hAnsi="標楷體" w:hint="eastAsia"/>
+          <w:color w:val="333333"/>
+          <w:sz w:val="20"/>
+          <w:shd w:val="clear" w:color="auto" w:fill="FFFFFF"/>
+        </w:rPr>
+        <w:t>，使金</w:t>
+      </w:r>
+      <w:proofErr w:type="gramStart"/>
+      <w:r>
+        <w:rPr>
+          <w:rFonts w:ascii="標楷體" w:eastAsia="標楷體" w:hAnsi="標楷體" w:hint="eastAsia"/>
+          <w:color w:val="333333"/>
+          <w:sz w:val="20"/>
+          <w:shd w:val="clear" w:color="auto" w:fill="FFFFFF"/>
+        </w:rPr>
+        <w:t>鑰</w:t>
+      </w:r>
+      <w:proofErr w:type="gramEnd"/>
+      <w:r>
+        <w:rPr>
+          <w:rFonts w:ascii="標楷體" w:eastAsia="標楷體" w:hAnsi="標楷體" w:hint="eastAsia"/>
+          <w:color w:val="333333"/>
+          <w:sz w:val="20"/>
+          <w:shd w:val="clear" w:color="auto" w:fill="FFFFFF"/>
+        </w:rPr>
+        <w:t>被竊取的難度提升</w:t>
+      </w:r>
+      <w:r>
+        <w:rPr>
+          <w:rFonts w:ascii="標楷體" w:eastAsia="標楷體" w:hAnsi="標楷體" w:hint="eastAsia"/>
+          <w:color w:val="333333"/>
+          <w:sz w:val="20"/>
+          <w:shd w:val="clear" w:color="auto" w:fill="FFFFFF"/>
+        </w:rPr>
+        <w:t>。</w:t>
+      </w:r>
+      <w:r>
+        <w:rPr>
+          <w:rFonts w:ascii="標楷體" w:eastAsia="標楷體" w:hAnsi="標楷體" w:hint="eastAsia"/>
+          <w:color w:val="333333"/>
+          <w:sz w:val="20"/>
+          <w:shd w:val="clear" w:color="auto" w:fill="FFFFFF"/>
+        </w:rPr>
+        <w:t>秘密分享的加解密</w:t>
+      </w:r>
+      <w:r>
+        <w:rPr>
+          <w:rFonts w:ascii="標楷體" w:eastAsia="標楷體" w:hAnsi="標楷體" w:hint="eastAsia"/>
+          <w:color w:val="333333"/>
+          <w:sz w:val="20"/>
+          <w:shd w:val="clear" w:color="auto" w:fill="FFFFFF"/>
+        </w:rPr>
+        <w:t>過程在</w:t>
+      </w:r>
+      <w:proofErr w:type="gramStart"/>
+      <w:r>
+        <w:rPr>
+          <w:rFonts w:ascii="標楷體" w:eastAsia="標楷體" w:hAnsi="標楷體" w:hint="eastAsia"/>
+          <w:color w:val="333333"/>
+          <w:sz w:val="20"/>
+          <w:shd w:val="clear" w:color="auto" w:fill="FFFFFF"/>
+        </w:rPr>
+        <w:t>區塊鏈上</w:t>
+      </w:r>
+      <w:proofErr w:type="gramEnd"/>
+      <w:r>
+        <w:rPr>
+          <w:rFonts w:ascii="標楷體" w:eastAsia="標楷體" w:hAnsi="標楷體" w:hint="eastAsia"/>
+          <w:color w:val="333333"/>
+          <w:sz w:val="20"/>
+          <w:shd w:val="clear" w:color="auto" w:fill="FFFFFF"/>
+        </w:rPr>
+        <w:t>透過智能合約運行，利用</w:t>
+      </w:r>
+      <w:proofErr w:type="gramStart"/>
+      <w:r>
+        <w:rPr>
+          <w:rFonts w:ascii="標楷體" w:eastAsia="標楷體" w:hAnsi="標楷體" w:hint="eastAsia"/>
+          <w:color w:val="333333"/>
+          <w:sz w:val="20"/>
+          <w:shd w:val="clear" w:color="auto" w:fill="FFFFFF"/>
+        </w:rPr>
+        <w:t>區塊鏈</w:t>
+      </w:r>
+      <w:r>
+        <w:rPr>
+          <w:rFonts w:ascii="標楷體" w:eastAsia="標楷體" w:hAnsi="標楷體" w:hint="eastAsia"/>
+          <w:color w:val="333333"/>
+          <w:sz w:val="20"/>
+          <w:shd w:val="clear" w:color="auto" w:fill="FFFFFF"/>
+        </w:rPr>
+        <w:t>透明</w:t>
+      </w:r>
+      <w:proofErr w:type="gramEnd"/>
+      <w:r>
+        <w:rPr>
+          <w:rFonts w:ascii="標楷體" w:eastAsia="標楷體" w:hAnsi="標楷體" w:hint="eastAsia"/>
+          <w:color w:val="333333"/>
+          <w:sz w:val="20"/>
+          <w:shd w:val="clear" w:color="auto" w:fill="FFFFFF"/>
+        </w:rPr>
+        <w:t>、</w:t>
+      </w:r>
+      <w:r>
+        <w:rPr>
+          <w:rFonts w:ascii="標楷體" w:eastAsia="標楷體" w:hAnsi="標楷體" w:hint="eastAsia"/>
+          <w:color w:val="333333"/>
+          <w:sz w:val="20"/>
+          <w:shd w:val="clear" w:color="auto" w:fill="FFFFFF"/>
+        </w:rPr>
+        <w:t>去中心化、無法被修改</w:t>
+      </w:r>
+      <w:r>
+        <w:rPr>
+          <w:rFonts w:ascii="標楷體" w:eastAsia="標楷體" w:hAnsi="標楷體" w:hint="eastAsia"/>
+          <w:color w:val="333333"/>
+          <w:sz w:val="20"/>
+          <w:shd w:val="clear" w:color="auto" w:fill="FFFFFF"/>
+        </w:rPr>
+        <w:t>的特性</w:t>
+      </w:r>
+      <w:r>
+        <w:rPr>
+          <w:rFonts w:ascii="標楷體" w:eastAsia="標楷體" w:hAnsi="標楷體" w:hint="eastAsia"/>
+          <w:color w:val="333333"/>
+          <w:sz w:val="20"/>
+          <w:shd w:val="clear" w:color="auto" w:fill="FFFFFF"/>
+        </w:rPr>
+        <w:t>來對屬性進行調用及運算</w:t>
+      </w:r>
+      <w:r>
+        <w:rPr>
+          <w:rFonts w:ascii="標楷體" w:eastAsia="標楷體" w:hAnsi="標楷體" w:hint="eastAsia"/>
+          <w:color w:val="333333"/>
+          <w:sz w:val="20"/>
+          <w:shd w:val="clear" w:color="auto" w:fill="FFFFFF"/>
+        </w:rPr>
+        <w:t>。</w:t>
+      </w:r>
+      <w:r>
+        <w:rPr>
+          <w:rFonts w:ascii="標楷體" w:eastAsia="標楷體" w:hAnsi="標楷體" w:hint="eastAsia"/>
+          <w:color w:val="333333"/>
+          <w:sz w:val="20"/>
+          <w:shd w:val="clear" w:color="auto" w:fill="FFFFFF"/>
+        </w:rPr>
+        <w:t>開發過程中</w:t>
+      </w:r>
+      <w:r>
+        <w:rPr>
+          <w:rFonts w:ascii="標楷體" w:eastAsia="標楷體" w:hAnsi="標楷體" w:hint="eastAsia"/>
+          <w:color w:val="333333"/>
+          <w:sz w:val="20"/>
+          <w:shd w:val="clear" w:color="auto" w:fill="FFFFFF"/>
+        </w:rPr>
+        <w:t>使用</w:t>
+      </w:r>
+      <w:r>
+        <w:rPr>
+          <w:rFonts w:eastAsia="標楷體"/>
+          <w:color w:val="333333"/>
+          <w:sz w:val="20"/>
+          <w:shd w:val="clear" w:color="auto" w:fill="FFFFFF"/>
+        </w:rPr>
+        <w:t>Hardhat</w:t>
+      </w:r>
+      <w:r>
+        <w:rPr>
+          <w:rFonts w:eastAsia="標楷體" w:hint="eastAsia"/>
+          <w:color w:val="333333"/>
+          <w:sz w:val="20"/>
+          <w:shd w:val="clear" w:color="auto" w:fill="FFFFFF"/>
+        </w:rPr>
+        <w:t>作為智能合約開的框架</w:t>
+      </w:r>
+      <w:r>
+        <w:rPr>
+          <w:rFonts w:ascii="標楷體" w:eastAsia="標楷體" w:hAnsi="標楷體" w:hint="eastAsia"/>
+          <w:color w:val="333333"/>
+          <w:sz w:val="20"/>
+          <w:shd w:val="clear" w:color="auto" w:fill="FFFFFF"/>
+        </w:rPr>
+        <w:t>，</w:t>
+      </w:r>
+      <w:r>
+        <w:rPr>
+          <w:rFonts w:ascii="標楷體" w:eastAsia="標楷體" w:hAnsi="標楷體" w:hint="eastAsia"/>
+          <w:color w:val="333333"/>
+          <w:sz w:val="20"/>
+          <w:shd w:val="clear" w:color="auto" w:fill="FFFFFF"/>
+        </w:rPr>
+        <w:t>幫助智能合約開發、測試及上鏈</w:t>
+      </w:r>
+      <w:r>
+        <w:rPr>
+          <w:rFonts w:ascii="標楷體" w:eastAsia="標楷體" w:hAnsi="標楷體" w:hint="eastAsia"/>
+          <w:color w:val="333333"/>
+          <w:sz w:val="20"/>
+          <w:shd w:val="clear" w:color="auto" w:fill="FFFFFF"/>
+        </w:rPr>
+        <w:t>，並使用</w:t>
+      </w:r>
+      <w:r>
+        <w:rPr>
+          <w:rFonts w:eastAsia="標楷體"/>
+          <w:color w:val="333333"/>
+          <w:sz w:val="20"/>
+          <w:shd w:val="clear" w:color="auto" w:fill="FFFFFF"/>
+        </w:rPr>
+        <w:t>Alchemy</w:t>
+      </w:r>
+      <w:r>
+        <w:rPr>
+          <w:rFonts w:ascii="標楷體" w:eastAsia="標楷體" w:hAnsi="標楷體" w:hint="eastAsia"/>
+          <w:color w:val="333333"/>
+          <w:sz w:val="20"/>
+          <w:shd w:val="clear" w:color="auto" w:fill="FFFFFF"/>
+        </w:rPr>
+        <w:t>作為</w:t>
+      </w:r>
+      <w:r>
+        <w:rPr>
+          <w:rFonts w:eastAsia="標楷體"/>
+          <w:color w:val="333333"/>
+          <w:sz w:val="20"/>
+          <w:shd w:val="clear" w:color="auto" w:fill="FFFFFF"/>
+        </w:rPr>
+        <w:t>RPC server</w:t>
+      </w:r>
+      <w:proofErr w:type="gramStart"/>
+      <w:r>
+        <w:rPr>
+          <w:rFonts w:ascii="標楷體" w:eastAsia="標楷體" w:hAnsi="標楷體" w:hint="eastAsia"/>
+          <w:color w:val="333333"/>
+          <w:sz w:val="20"/>
+          <w:shd w:val="clear" w:color="auto" w:fill="FFFFFF"/>
+        </w:rPr>
+        <w:t>與鏈上</w:t>
+      </w:r>
+      <w:proofErr w:type="gramEnd"/>
+      <w:r>
+        <w:rPr>
+          <w:rFonts w:ascii="標楷體" w:eastAsia="標楷體" w:hAnsi="標楷體" w:hint="eastAsia"/>
+          <w:color w:val="333333"/>
+          <w:sz w:val="20"/>
+          <w:shd w:val="clear" w:color="auto" w:fill="FFFFFF"/>
+        </w:rPr>
+        <w:t>合約互動與</w:t>
+      </w:r>
+      <w:r>
+        <w:rPr>
+          <w:rFonts w:eastAsia="標楷體"/>
+          <w:color w:val="333333"/>
+          <w:sz w:val="20"/>
+          <w:shd w:val="clear" w:color="auto" w:fill="FFFFFF"/>
+        </w:rPr>
+        <w:t>API</w:t>
+      </w:r>
+      <w:r>
+        <w:rPr>
+          <w:rFonts w:ascii="標楷體" w:eastAsia="標楷體" w:hAnsi="標楷體" w:hint="eastAsia"/>
+          <w:color w:val="333333"/>
+          <w:sz w:val="20"/>
+          <w:shd w:val="clear" w:color="auto" w:fill="FFFFFF"/>
+        </w:rPr>
+        <w:t>調用</w:t>
+      </w:r>
+      <w:r>
+        <w:rPr>
+          <w:rFonts w:ascii="標楷體" w:eastAsia="標楷體" w:hAnsi="標楷體" w:hint="eastAsia"/>
+          <w:color w:val="333333"/>
+          <w:sz w:val="20"/>
+          <w:shd w:val="clear" w:color="auto" w:fill="FFFFFF"/>
+        </w:rPr>
+        <w:t>。</w:t>
+      </w:r>
+      <w:r>
+        <w:rPr>
+          <w:rFonts w:ascii="標楷體" w:eastAsia="標楷體" w:hAnsi="標楷體" w:hint="eastAsia"/>
+          <w:color w:val="333333"/>
+          <w:sz w:val="20"/>
+          <w:shd w:val="clear" w:color="auto" w:fill="FFFFFF"/>
+        </w:rPr>
+        <w:t>在</w:t>
+      </w:r>
+      <w:r>
+        <w:rPr>
+          <w:rFonts w:eastAsia="標楷體"/>
+          <w:color w:val="333333"/>
+          <w:sz w:val="20"/>
+          <w:shd w:val="clear" w:color="auto" w:fill="FFFFFF"/>
+        </w:rPr>
+        <w:t>FHIR</w:t>
+      </w:r>
+      <w:r>
+        <w:rPr>
+          <w:rFonts w:ascii="標楷體" w:eastAsia="標楷體" w:hAnsi="標楷體" w:hint="eastAsia"/>
+          <w:color w:val="333333"/>
+          <w:sz w:val="20"/>
+          <w:shd w:val="clear" w:color="auto" w:fill="FFFFFF"/>
+        </w:rPr>
+        <w:t>資料庫中使用</w:t>
+      </w:r>
+      <w:r>
+        <w:rPr>
+          <w:rFonts w:eastAsia="標楷體"/>
+          <w:color w:val="333333"/>
+          <w:sz w:val="20"/>
+          <w:shd w:val="clear" w:color="auto" w:fill="FFFFFF"/>
+        </w:rPr>
+        <w:t>JSON</w:t>
+      </w:r>
+      <w:r>
+        <w:rPr>
+          <w:rFonts w:eastAsia="標楷體"/>
+          <w:color w:val="333333"/>
+          <w:sz w:val="20"/>
+          <w:shd w:val="clear" w:color="auto" w:fill="FFFFFF"/>
+        </w:rPr>
+        <w:t xml:space="preserve"> </w:t>
+      </w:r>
+      <w:r>
+        <w:rPr>
+          <w:rFonts w:eastAsia="標楷體"/>
+          <w:color w:val="333333"/>
+          <w:sz w:val="20"/>
+          <w:shd w:val="clear" w:color="auto" w:fill="FFFFFF"/>
+        </w:rPr>
+        <w:t>( JavaScript Object Notation</w:t>
+      </w:r>
+      <w:r>
+        <w:rPr>
+          <w:rFonts w:eastAsia="標楷體"/>
+          <w:color w:val="333333"/>
+          <w:sz w:val="20"/>
+          <w:shd w:val="clear" w:color="auto" w:fill="FFFFFF"/>
+        </w:rPr>
+        <w:t>; JSON</w:t>
+      </w:r>
+      <w:r>
+        <w:rPr>
+          <w:rFonts w:eastAsia="標楷體"/>
+          <w:color w:val="333333"/>
+          <w:sz w:val="20"/>
+          <w:shd w:val="clear" w:color="auto" w:fill="FFFFFF"/>
+        </w:rPr>
+        <w:t>)</w:t>
+      </w:r>
+      <w:r>
+        <w:rPr>
+          <w:rFonts w:ascii="標楷體" w:eastAsia="標楷體" w:hAnsi="標楷體" w:hint="eastAsia"/>
+          <w:color w:val="333333"/>
+          <w:sz w:val="20"/>
+          <w:shd w:val="clear" w:color="auto" w:fill="FFFFFF"/>
+        </w:rPr>
+        <w:t>格式取代</w:t>
+      </w:r>
+      <w:r>
+        <w:rPr>
+          <w:rFonts w:ascii="標楷體" w:eastAsia="標楷體" w:hAnsi="標楷體" w:hint="eastAsia"/>
+          <w:color w:val="333333"/>
+          <w:sz w:val="20"/>
+          <w:shd w:val="clear" w:color="auto" w:fill="FFFFFF"/>
+        </w:rPr>
+        <w:t>常規的</w:t>
+      </w:r>
+      <w:r>
+        <w:rPr>
+          <w:rFonts w:eastAsia="標楷體"/>
+          <w:color w:val="333333"/>
+          <w:sz w:val="20"/>
+          <w:shd w:val="clear" w:color="auto" w:fill="FFFFFF"/>
+        </w:rPr>
+        <w:t>XML</w:t>
+      </w:r>
+      <w:r>
+        <w:rPr>
+          <w:rFonts w:eastAsia="標楷體" w:hint="eastAsia"/>
+          <w:color w:val="333333"/>
+          <w:sz w:val="20"/>
+          <w:shd w:val="clear" w:color="auto" w:fill="FFFFFF"/>
+        </w:rPr>
+        <w:t>格式</w:t>
+      </w:r>
+      <w:r>
+        <w:rPr>
+          <w:rFonts w:ascii="標楷體" w:eastAsia="標楷體" w:hAnsi="標楷體" w:hint="eastAsia"/>
+          <w:color w:val="333333"/>
+          <w:sz w:val="20"/>
+          <w:shd w:val="clear" w:color="auto" w:fill="FFFFFF"/>
+        </w:rPr>
+        <w:t>，獲取更好的</w:t>
+      </w:r>
+      <w:r>
+        <w:rPr>
+          <w:rFonts w:ascii="標楷體" w:eastAsia="標楷體" w:hAnsi="標楷體" w:hint="eastAsia"/>
+          <w:color w:val="333333"/>
+          <w:sz w:val="20"/>
+          <w:shd w:val="clear" w:color="auto" w:fill="FFFFFF"/>
+        </w:rPr>
+        <w:t>儲存</w:t>
+      </w:r>
+      <w:r>
+        <w:rPr>
+          <w:rFonts w:ascii="標楷體" w:eastAsia="標楷體" w:hAnsi="標楷體" w:hint="eastAsia"/>
+          <w:color w:val="333333"/>
+          <w:sz w:val="20"/>
+          <w:shd w:val="clear" w:color="auto" w:fill="FFFFFF"/>
+        </w:rPr>
+        <w:t>、傳輸</w:t>
+      </w:r>
+      <w:r>
+        <w:rPr>
+          <w:rFonts w:ascii="標楷體" w:eastAsia="標楷體" w:hAnsi="標楷體" w:hint="eastAsia"/>
+          <w:color w:val="333333"/>
+          <w:sz w:val="20"/>
+          <w:shd w:val="clear" w:color="auto" w:fill="FFFFFF"/>
+        </w:rPr>
+        <w:t>效率</w:t>
+      </w:r>
+      <w:r>
+        <w:rPr>
+          <w:rFonts w:ascii="標楷體" w:eastAsia="標楷體" w:hAnsi="標楷體" w:hint="eastAsia"/>
+          <w:color w:val="333333"/>
+          <w:sz w:val="20"/>
+          <w:shd w:val="clear" w:color="auto" w:fill="FFFFFF"/>
+        </w:rPr>
+        <w:t>。</w:t>
+      </w:r>
+      <w:r>
+        <w:rPr>
+          <w:rFonts w:ascii="標楷體" w:eastAsia="標楷體" w:hAnsi="標楷體" w:hint="eastAsia"/>
+          <w:color w:val="333333"/>
+          <w:sz w:val="20"/>
+          <w:shd w:val="clear" w:color="auto" w:fill="FFFFFF"/>
+        </w:rPr>
+        <w:t>最後結合前端</w:t>
+      </w:r>
+      <w:r>
+        <w:rPr>
+          <w:rFonts w:eastAsia="標楷體"/>
+          <w:color w:val="333333"/>
+          <w:sz w:val="20"/>
+          <w:shd w:val="clear" w:color="auto" w:fill="FFFFFF"/>
+        </w:rPr>
+        <w:t>Angular</w:t>
+      </w:r>
+      <w:r>
+        <w:rPr>
+          <w:rFonts w:ascii="標楷體" w:eastAsia="標楷體" w:hAnsi="標楷體" w:hint="eastAsia"/>
+          <w:color w:val="333333"/>
+          <w:sz w:val="20"/>
+          <w:shd w:val="clear" w:color="auto" w:fill="FFFFFF"/>
+        </w:rPr>
+        <w:t>框架構建</w:t>
+      </w:r>
+      <w:proofErr w:type="gramStart"/>
+      <w:r>
+        <w:rPr>
+          <w:rFonts w:ascii="標楷體" w:eastAsia="標楷體" w:hAnsi="標楷體" w:hint="eastAsia"/>
+          <w:color w:val="333333"/>
+          <w:sz w:val="20"/>
+          <w:shd w:val="clear" w:color="auto" w:fill="FFFFFF"/>
+        </w:rPr>
+        <w:t>前端頁面</w:t>
+      </w:r>
+      <w:proofErr w:type="gramEnd"/>
+      <w:r>
+        <w:rPr>
+          <w:rFonts w:ascii="標楷體" w:eastAsia="標楷體" w:hAnsi="標楷體" w:hint="eastAsia"/>
+          <w:color w:val="333333"/>
+          <w:sz w:val="20"/>
+          <w:shd w:val="clear" w:color="auto" w:fill="FFFFFF"/>
+        </w:rPr>
+        <w:t>，讓使用者可以清楚操作</w:t>
+      </w:r>
+      <w:r>
+        <w:rPr>
+          <w:rFonts w:eastAsia="標楷體"/>
+          <w:color w:val="333333"/>
+          <w:sz w:val="20"/>
+          <w:shd w:val="clear" w:color="auto" w:fill="FFFFFF"/>
+        </w:rPr>
+        <w:t>FHIR</w:t>
+      </w:r>
+      <w:r>
+        <w:rPr>
+          <w:rFonts w:eastAsia="標楷體"/>
+          <w:color w:val="333333"/>
+          <w:sz w:val="20"/>
+          <w:shd w:val="clear" w:color="auto" w:fill="FFFFFF"/>
+        </w:rPr>
+        <w:t>中</w:t>
+      </w:r>
+      <w:r>
+        <w:rPr>
+          <w:rFonts w:eastAsia="標楷體" w:hint="eastAsia"/>
+          <w:color w:val="333333"/>
+          <w:sz w:val="20"/>
+          <w:shd w:val="clear" w:color="auto" w:fill="FFFFFF"/>
+        </w:rPr>
+        <w:t>的</w:t>
+      </w:r>
+      <w:r>
+        <w:rPr>
+          <w:rFonts w:eastAsia="標楷體"/>
+          <w:color w:val="333333"/>
+          <w:sz w:val="20"/>
+          <w:shd w:val="clear" w:color="auto" w:fill="FFFFFF"/>
+        </w:rPr>
+        <w:t>API</w:t>
+      </w:r>
+      <w:r>
+        <w:rPr>
+          <w:rFonts w:eastAsia="標楷體"/>
+          <w:color w:val="333333"/>
+          <w:sz w:val="20"/>
+          <w:shd w:val="clear" w:color="auto" w:fill="FFFFFF"/>
+        </w:rPr>
+        <w:t xml:space="preserve"> </w:t>
+      </w:r>
+      <w:r>
+        <w:rPr>
+          <w:rFonts w:eastAsia="標楷體" w:hint="eastAsia"/>
+          <w:color w:val="333333"/>
+          <w:sz w:val="20"/>
+          <w:shd w:val="clear" w:color="auto" w:fill="FFFFFF"/>
+        </w:rPr>
+        <w:t>(</w:t>
+      </w:r>
+      <w:r>
+        <w:rPr>
+          <w:rFonts w:eastAsia="標楷體"/>
+          <w:color w:val="333333"/>
+          <w:sz w:val="20"/>
+          <w:shd w:val="clear" w:color="auto" w:fill="FFFFFF"/>
+        </w:rPr>
+        <w:t>Application Programming Interface</w:t>
+      </w:r>
+      <w:r>
+        <w:rPr>
+          <w:rFonts w:eastAsia="標楷體"/>
+          <w:color w:val="333333"/>
+          <w:sz w:val="20"/>
+          <w:shd w:val="clear" w:color="auto" w:fill="FFFFFF"/>
+        </w:rPr>
+        <w:t>; API</w:t>
+      </w:r>
+      <w:r>
+        <w:rPr>
+          <w:rFonts w:eastAsia="標楷體" w:hint="eastAsia"/>
+          <w:color w:val="333333"/>
+          <w:sz w:val="20"/>
+          <w:shd w:val="clear" w:color="auto" w:fill="FFFFFF"/>
+        </w:rPr>
+        <w:t>)</w:t>
+      </w:r>
+      <w:r>
+        <w:rPr>
+          <w:rFonts w:eastAsia="標楷體" w:hint="eastAsia"/>
+          <w:color w:val="333333"/>
+          <w:sz w:val="20"/>
+          <w:shd w:val="clear" w:color="auto" w:fill="FFFFFF"/>
+        </w:rPr>
+        <w:t>，對資料進行調閱或是修改</w:t>
+      </w:r>
+      <w:r>
+        <w:rPr>
+          <w:rFonts w:ascii="標楷體" w:eastAsia="標楷體" w:hAnsi="標楷體" w:hint="eastAsia"/>
+          <w:color w:val="333333"/>
+          <w:sz w:val="20"/>
+          <w:shd w:val="clear" w:color="auto" w:fill="FFFFFF"/>
+        </w:rPr>
+        <w:t>。</w:t>
+      </w:r>
+      <w:r>
+        <w:rPr>
           <w:rFonts w:ascii="標楷體" w:eastAsia="標楷體" w:hAnsi="標楷體"/>
           <w:sz w:val="20"/>
         </w:rPr>
-      </w:pPr>
-      <w:r>
-        <w:rPr>
-          <w:rFonts w:ascii="標楷體" w:eastAsia="標楷體" w:hAnsi="標楷體" w:hint="eastAsia"/>
-          <w:sz w:val="20"/>
-        </w:rPr>
-        <w:t>然而</w:t>
+        <w:t>本文</w:t>
+      </w:r>
+      <w:r>
+        <w:rPr>
+          <w:rFonts w:ascii="標楷體" w:eastAsia="標楷體" w:hAnsi="標楷體" w:hint="eastAsia"/>
+          <w:sz w:val="20"/>
+        </w:rPr>
+        <w:t>結構如下，</w:t>
+      </w:r>
+      <w:r>
+        <w:rPr>
+          <w:rFonts w:ascii="標楷體" w:eastAsia="標楷體" w:hAnsi="標楷體"/>
+          <w:sz w:val="20"/>
+        </w:rPr>
+        <w:t>第二部分為文獻探討，</w:t>
+      </w:r>
+      <w:r>
+        <w:rPr>
+          <w:rFonts w:ascii="標楷體" w:eastAsia="標楷體" w:hAnsi="標楷體" w:hint="eastAsia"/>
+          <w:sz w:val="20"/>
+        </w:rPr>
+        <w:t>介</w:t>
+      </w:r>
+      <w:r>
+        <w:rPr>
+          <w:rFonts w:ascii="標楷體" w:eastAsia="標楷體" w:hAnsi="標楷體" w:hint="eastAsia"/>
+          <w:sz w:val="20"/>
+        </w:rPr>
+        <w:t>紹</w:t>
+      </w:r>
+      <w:r>
+        <w:rPr>
+          <w:rFonts w:ascii="標楷體" w:eastAsia="標楷體" w:hAnsi="標楷體" w:hint="eastAsia"/>
+          <w:sz w:val="20"/>
+        </w:rPr>
+        <w:t>電子病歷、</w:t>
       </w:r>
       <w:r>
         <w:rPr>
@@ -1583,905 +2431,128 @@
           <w:rFonts w:ascii="標楷體" w:eastAsia="標楷體" w:hAnsi="標楷體" w:hint="eastAsia"/>
           <w:sz w:val="20"/>
         </w:rPr>
-        <w:t>並未</w:t>
-      </w:r>
-      <w:r>
-        <w:rPr>
-          <w:rFonts w:ascii="標楷體" w:eastAsia="標楷體" w:hAnsi="標楷體" w:hint="eastAsia"/>
-          <w:sz w:val="20"/>
-        </w:rPr>
-        <w:t>規</w:t>
-      </w:r>
-      <w:r>
-        <w:rPr>
-          <w:rFonts w:ascii="標楷體" w:eastAsia="標楷體" w:hAnsi="標楷體" w:hint="eastAsia"/>
-          <w:sz w:val="20"/>
-        </w:rPr>
-        <w:t>定明確的</w:t>
-      </w:r>
-      <w:r>
-        <w:rPr>
-          <w:rFonts w:ascii="標楷體" w:eastAsia="標楷體" w:hAnsi="標楷體" w:hint="eastAsia"/>
-          <w:sz w:val="20"/>
-        </w:rPr>
-        <w:t>驗證</w:t>
-      </w:r>
-      <w:r>
-        <w:rPr>
-          <w:rFonts w:ascii="標楷體" w:eastAsia="標楷體" w:hAnsi="標楷體" w:hint="eastAsia"/>
-          <w:sz w:val="20"/>
-        </w:rPr>
-        <w:t>規範，僅</w:t>
-      </w:r>
-      <w:r>
-        <w:rPr>
-          <w:rFonts w:ascii="標楷體" w:eastAsia="標楷體" w:hAnsi="標楷體" w:hint="eastAsia"/>
-          <w:sz w:val="20"/>
-        </w:rPr>
-        <w:t>在官方文件中</w:t>
-      </w:r>
-      <w:r>
-        <w:rPr>
-          <w:rFonts w:ascii="標楷體" w:eastAsia="標楷體" w:hAnsi="標楷體" w:hint="eastAsia"/>
-          <w:sz w:val="20"/>
-        </w:rPr>
-        <w:t>建議使用</w:t>
-      </w:r>
-      <w:r>
-        <w:rPr>
-          <w:rFonts w:eastAsia="標楷體"/>
-          <w:color w:val="333333"/>
-          <w:sz w:val="20"/>
-          <w:shd w:val="clear" w:color="auto" w:fill="FFFFFF"/>
-        </w:rPr>
-        <w:t>OAuth </w:t>
-      </w:r>
-      <w:r>
-        <w:rPr>
-          <w:rFonts w:ascii="標楷體" w:eastAsia="標楷體" w:hAnsi="標楷體" w:hint="eastAsia"/>
-          <w:color w:val="333333"/>
-          <w:sz w:val="20"/>
-          <w:shd w:val="clear" w:color="auto" w:fill="FFFFFF"/>
-        </w:rPr>
-        <w:t>作為</w:t>
-      </w:r>
-      <w:r>
-        <w:rPr>
-          <w:rFonts w:ascii="標楷體" w:eastAsia="標楷體" w:hAnsi="標楷體" w:hint="eastAsia"/>
-          <w:color w:val="333333"/>
-          <w:sz w:val="20"/>
-          <w:shd w:val="clear" w:color="auto" w:fill="FFFFFF"/>
-        </w:rPr>
-        <w:t>身分</w:t>
-      </w:r>
-      <w:r>
-        <w:rPr>
-          <w:rFonts w:ascii="標楷體" w:eastAsia="標楷體" w:hAnsi="標楷體" w:hint="eastAsia"/>
-          <w:color w:val="333333"/>
-          <w:sz w:val="20"/>
-          <w:shd w:val="clear" w:color="auto" w:fill="FFFFFF"/>
-        </w:rPr>
-        <w:t>認證標準</w:t>
-      </w:r>
-      <w:r>
-        <w:rPr>
-          <w:rFonts w:eastAsia="標楷體"/>
-          <w:color w:val="333333"/>
-          <w:sz w:val="20"/>
-          <w:shd w:val="clear" w:color="auto" w:fill="FFFFFF"/>
-        </w:rPr>
-        <w:t>[3]</w:t>
-      </w:r>
-      <w:r>
-        <w:rPr>
-          <w:rFonts w:ascii="標楷體" w:eastAsia="標楷體" w:hAnsi="標楷體" w:hint="eastAsia"/>
-          <w:color w:val="333333"/>
-          <w:sz w:val="20"/>
-          <w:shd w:val="clear" w:color="auto" w:fill="FFFFFF"/>
-        </w:rPr>
-        <w:t>。</w:t>
-      </w:r>
-      <w:r>
-        <w:rPr>
-          <w:rFonts w:ascii="標楷體" w:eastAsia="標楷體" w:hAnsi="標楷體" w:hint="eastAsia"/>
-          <w:color w:val="333333"/>
-          <w:sz w:val="20"/>
-          <w:shd w:val="clear" w:color="auto" w:fill="FFFFFF"/>
-        </w:rPr>
-        <w:t>因</w:t>
-      </w:r>
-      <w:r>
-        <w:rPr>
-          <w:rFonts w:ascii="標楷體" w:eastAsia="標楷體" w:hAnsi="標楷體" w:hint="eastAsia"/>
-          <w:color w:val="333333"/>
-          <w:sz w:val="20"/>
-          <w:shd w:val="clear" w:color="auto" w:fill="FFFFFF"/>
-        </w:rPr>
-        <w:t>此</w:t>
-      </w:r>
-      <w:r>
-        <w:rPr>
-          <w:rFonts w:ascii="標楷體" w:eastAsia="標楷體" w:hAnsi="標楷體" w:hint="eastAsia"/>
-          <w:color w:val="333333"/>
-          <w:sz w:val="20"/>
-          <w:shd w:val="clear" w:color="auto" w:fill="FFFFFF"/>
-        </w:rPr>
-        <w:t>本研究將使用以太坊</w:t>
-      </w:r>
-      <w:r>
-        <w:rPr>
-          <w:rFonts w:ascii="標楷體" w:eastAsia="標楷體" w:hAnsi="標楷體" w:hint="eastAsia"/>
-          <w:color w:val="333333"/>
-          <w:sz w:val="20"/>
-          <w:shd w:val="clear" w:color="auto" w:fill="FFFFFF"/>
-        </w:rPr>
-        <w:t>智能合約</w:t>
-      </w:r>
-      <w:r>
-        <w:rPr>
-          <w:rFonts w:ascii="標楷體" w:eastAsia="標楷體" w:hAnsi="標楷體" w:hint="eastAsia"/>
-          <w:color w:val="333333"/>
-          <w:sz w:val="20"/>
-          <w:shd w:val="clear" w:color="auto" w:fill="FFFFFF"/>
-        </w:rPr>
-        <w:t>的白名單</w:t>
-      </w:r>
-      <w:r>
-        <w:rPr>
-          <w:rFonts w:ascii="標楷體" w:eastAsia="標楷體" w:hAnsi="標楷體" w:hint="eastAsia"/>
-          <w:color w:val="333333"/>
-          <w:sz w:val="20"/>
-          <w:shd w:val="clear" w:color="auto" w:fill="FFFFFF"/>
-        </w:rPr>
-        <w:t>作為</w:t>
-      </w:r>
-      <w:r>
-        <w:rPr>
-          <w:rFonts w:ascii="標楷體" w:eastAsia="標楷體" w:hAnsi="標楷體" w:hint="eastAsia"/>
-          <w:color w:val="333333"/>
-          <w:sz w:val="20"/>
-          <w:shd w:val="clear" w:color="auto" w:fill="FFFFFF"/>
-        </w:rPr>
-        <w:t>二次</w:t>
-      </w:r>
-      <w:r>
-        <w:rPr>
-          <w:rFonts w:ascii="標楷體" w:eastAsia="標楷體" w:hAnsi="標楷體" w:hint="eastAsia"/>
-          <w:color w:val="333333"/>
-          <w:sz w:val="20"/>
-          <w:shd w:val="clear" w:color="auto" w:fill="FFFFFF"/>
-        </w:rPr>
-        <w:t>身分認證</w:t>
-      </w:r>
-      <w:r>
-        <w:rPr>
-          <w:rFonts w:ascii="標楷體" w:eastAsia="標楷體" w:hAnsi="標楷體" w:hint="eastAsia"/>
-          <w:color w:val="333333"/>
-          <w:sz w:val="20"/>
-          <w:shd w:val="clear" w:color="auto" w:fill="FFFFFF"/>
-        </w:rPr>
-        <w:t>的</w:t>
-      </w:r>
-      <w:r>
-        <w:rPr>
-          <w:rFonts w:ascii="標楷體" w:eastAsia="標楷體" w:hAnsi="標楷體" w:hint="eastAsia"/>
-          <w:color w:val="333333"/>
-          <w:sz w:val="20"/>
-          <w:shd w:val="clear" w:color="auto" w:fill="FFFFFF"/>
-        </w:rPr>
-        <w:t>標準</w:t>
-      </w:r>
-      <w:r>
-        <w:rPr>
-          <w:rFonts w:ascii="標楷體" w:eastAsia="標楷體" w:hAnsi="標楷體" w:hint="eastAsia"/>
-          <w:color w:val="333333"/>
-          <w:sz w:val="20"/>
-          <w:shd w:val="clear" w:color="auto" w:fill="FFFFFF"/>
-        </w:rPr>
-        <w:t>，</w:t>
-      </w:r>
-      <w:r>
-        <w:rPr>
-          <w:rFonts w:ascii="標楷體" w:eastAsia="標楷體" w:hAnsi="標楷體" w:hint="eastAsia"/>
-          <w:color w:val="333333"/>
-          <w:sz w:val="20"/>
-          <w:shd w:val="clear" w:color="auto" w:fill="FFFFFF"/>
-        </w:rPr>
-        <w:t>透過</w:t>
-      </w:r>
-      <w:proofErr w:type="gramStart"/>
-      <w:r>
-        <w:rPr>
-          <w:rFonts w:ascii="標楷體" w:eastAsia="標楷體" w:hAnsi="標楷體" w:hint="eastAsia"/>
-          <w:color w:val="333333"/>
-          <w:sz w:val="20"/>
-          <w:shd w:val="clear" w:color="auto" w:fill="FFFFFF"/>
-        </w:rPr>
-        <w:t>區塊鏈</w:t>
-      </w:r>
-      <w:r>
-        <w:rPr>
-          <w:rFonts w:ascii="標楷體" w:eastAsia="標楷體" w:hAnsi="標楷體" w:hint="eastAsia"/>
-          <w:color w:val="333333"/>
-          <w:sz w:val="20"/>
-          <w:shd w:val="clear" w:color="auto" w:fill="FFFFFF"/>
-        </w:rPr>
-        <w:t>透明</w:t>
-      </w:r>
-      <w:proofErr w:type="gramEnd"/>
-      <w:r>
-        <w:rPr>
-          <w:rFonts w:ascii="標楷體" w:eastAsia="標楷體" w:hAnsi="標楷體" w:hint="eastAsia"/>
-          <w:color w:val="333333"/>
-          <w:sz w:val="20"/>
-          <w:shd w:val="clear" w:color="auto" w:fill="FFFFFF"/>
+        <w:t>、以太坊</w:t>
+      </w:r>
+      <w:r>
+        <w:rPr>
+          <w:rFonts w:ascii="標楷體" w:eastAsia="標楷體" w:hAnsi="標楷體" w:hint="eastAsia"/>
+          <w:sz w:val="20"/>
+        </w:rPr>
+        <w:t>及</w:t>
+      </w:r>
+      <w:r>
+        <w:rPr>
+          <w:rFonts w:eastAsia="標楷體"/>
+          <w:sz w:val="20"/>
+        </w:rPr>
+        <w:t>RESTful API</w:t>
+      </w:r>
+      <w:r>
+        <w:rPr>
+          <w:rFonts w:eastAsia="標楷體" w:hint="eastAsia"/>
+          <w:sz w:val="20"/>
         </w:rPr>
         <w:t>、</w:t>
       </w:r>
       <w:r>
         <w:rPr>
-          <w:rFonts w:ascii="標楷體" w:eastAsia="標楷體" w:hAnsi="標楷體" w:hint="eastAsia"/>
-          <w:color w:val="333333"/>
-          <w:sz w:val="20"/>
-          <w:shd w:val="clear" w:color="auto" w:fill="FFFFFF"/>
-        </w:rPr>
-        <w:t>去中心化、無法被修改</w:t>
-      </w:r>
-      <w:r>
-        <w:rPr>
-          <w:rFonts w:ascii="標楷體" w:eastAsia="標楷體" w:hAnsi="標楷體" w:hint="eastAsia"/>
-          <w:color w:val="333333"/>
-          <w:sz w:val="20"/>
-          <w:shd w:val="clear" w:color="auto" w:fill="FFFFFF"/>
-        </w:rPr>
-        <w:t>的特性來確保存取者</w:t>
-      </w:r>
-      <w:r>
-        <w:rPr>
-          <w:rFonts w:ascii="標楷體" w:eastAsia="標楷體" w:hAnsi="標楷體" w:hint="eastAsia"/>
-          <w:color w:val="333333"/>
-          <w:sz w:val="20"/>
-          <w:shd w:val="clear" w:color="auto" w:fill="FFFFFF"/>
-        </w:rPr>
-        <w:t>是否擁有存取權限</w:t>
-      </w:r>
-      <w:r>
-        <w:rPr>
-          <w:rFonts w:ascii="標楷體" w:eastAsia="標楷體" w:hAnsi="標楷體" w:hint="eastAsia"/>
-          <w:color w:val="333333"/>
-          <w:sz w:val="20"/>
-          <w:shd w:val="clear" w:color="auto" w:fill="FFFFFF"/>
-        </w:rPr>
-        <w:t>或</w:t>
-      </w:r>
-      <w:r>
-        <w:rPr>
-          <w:rFonts w:ascii="標楷體" w:eastAsia="標楷體" w:hAnsi="標楷體" w:hint="eastAsia"/>
-          <w:color w:val="333333"/>
-          <w:sz w:val="20"/>
-          <w:shd w:val="clear" w:color="auto" w:fill="FFFFFF"/>
-        </w:rPr>
-        <w:t>未授權的</w:t>
-      </w:r>
-      <w:r>
-        <w:rPr>
-          <w:rFonts w:ascii="標楷體" w:eastAsia="標楷體" w:hAnsi="標楷體" w:hint="eastAsia"/>
-          <w:color w:val="333333"/>
-          <w:sz w:val="20"/>
-          <w:shd w:val="clear" w:color="auto" w:fill="FFFFFF"/>
-        </w:rPr>
-        <w:t>資料調</w:t>
-      </w:r>
-      <w:proofErr w:type="gramStart"/>
-      <w:r>
-        <w:rPr>
-          <w:rFonts w:ascii="標楷體" w:eastAsia="標楷體" w:hAnsi="標楷體" w:hint="eastAsia"/>
-          <w:color w:val="333333"/>
-          <w:sz w:val="20"/>
-          <w:shd w:val="clear" w:color="auto" w:fill="FFFFFF"/>
-        </w:rPr>
-        <w:t>閱</w:t>
-      </w:r>
-      <w:proofErr w:type="gramEnd"/>
-      <w:r>
-        <w:rPr>
-          <w:rFonts w:ascii="標楷體" w:eastAsia="標楷體" w:hAnsi="標楷體" w:hint="eastAsia"/>
-          <w:color w:val="333333"/>
-          <w:sz w:val="20"/>
-          <w:shd w:val="clear" w:color="auto" w:fill="FFFFFF"/>
-        </w:rPr>
-        <w:t>。</w:t>
-      </w:r>
-      <w:r>
-        <w:rPr>
-          <w:rFonts w:ascii="標楷體" w:eastAsia="標楷體" w:hAnsi="標楷體" w:hint="eastAsia"/>
-          <w:color w:val="333333"/>
-          <w:sz w:val="20"/>
-          <w:shd w:val="clear" w:color="auto" w:fill="FFFFFF"/>
-        </w:rPr>
-        <w:t>開發過程中</w:t>
-      </w:r>
-      <w:r>
-        <w:rPr>
-          <w:rFonts w:ascii="標楷體" w:eastAsia="標楷體" w:hAnsi="標楷體" w:hint="eastAsia"/>
-          <w:color w:val="333333"/>
-          <w:sz w:val="20"/>
-          <w:shd w:val="clear" w:color="auto" w:fill="FFFFFF"/>
-        </w:rPr>
-        <w:t>使用</w:t>
-      </w:r>
-      <w:r>
-        <w:rPr>
-          <w:rFonts w:eastAsia="標楷體"/>
-          <w:color w:val="333333"/>
-          <w:sz w:val="20"/>
-          <w:shd w:val="clear" w:color="auto" w:fill="FFFFFF"/>
-        </w:rPr>
-        <w:t>Hardhat</w:t>
-      </w:r>
-      <w:r>
-        <w:rPr>
-          <w:rFonts w:eastAsia="標楷體" w:hint="eastAsia"/>
-          <w:color w:val="333333"/>
-          <w:sz w:val="20"/>
-          <w:shd w:val="clear" w:color="auto" w:fill="FFFFFF"/>
-        </w:rPr>
-        <w:t>作為智能合約開的框架</w:t>
-      </w:r>
-      <w:r>
-        <w:rPr>
-          <w:rFonts w:ascii="標楷體" w:eastAsia="標楷體" w:hAnsi="標楷體" w:hint="eastAsia"/>
-          <w:color w:val="333333"/>
-          <w:sz w:val="20"/>
-          <w:shd w:val="clear" w:color="auto" w:fill="FFFFFF"/>
-        </w:rPr>
-        <w:t>，</w:t>
-      </w:r>
-      <w:r>
-        <w:rPr>
-          <w:rFonts w:ascii="標楷體" w:eastAsia="標楷體" w:hAnsi="標楷體" w:hint="eastAsia"/>
-          <w:color w:val="333333"/>
-          <w:sz w:val="20"/>
-          <w:shd w:val="clear" w:color="auto" w:fill="FFFFFF"/>
-        </w:rPr>
-        <w:t>幫助智能合約開發、測試及上鏈</w:t>
-      </w:r>
-      <w:r>
-        <w:rPr>
-          <w:rFonts w:ascii="標楷體" w:eastAsia="標楷體" w:hAnsi="標楷體" w:hint="eastAsia"/>
-          <w:color w:val="333333"/>
-          <w:sz w:val="20"/>
-          <w:shd w:val="clear" w:color="auto" w:fill="FFFFFF"/>
-        </w:rPr>
-        <w:t>，並使用</w:t>
-      </w:r>
-      <w:r>
-        <w:rPr>
-          <w:rFonts w:eastAsia="標楷體"/>
-          <w:color w:val="333333"/>
-          <w:sz w:val="20"/>
-          <w:shd w:val="clear" w:color="auto" w:fill="FFFFFF"/>
-        </w:rPr>
-        <w:t>Alchemy</w:t>
-      </w:r>
-      <w:r>
-        <w:rPr>
-          <w:rFonts w:ascii="標楷體" w:eastAsia="標楷體" w:hAnsi="標楷體" w:hint="eastAsia"/>
-          <w:color w:val="333333"/>
-          <w:sz w:val="20"/>
-          <w:shd w:val="clear" w:color="auto" w:fill="FFFFFF"/>
-        </w:rPr>
-        <w:t>作為</w:t>
-      </w:r>
-      <w:r>
-        <w:rPr>
-          <w:rFonts w:eastAsia="標楷體"/>
-          <w:color w:val="333333"/>
-          <w:sz w:val="20"/>
-          <w:shd w:val="clear" w:color="auto" w:fill="FFFFFF"/>
-        </w:rPr>
-        <w:t>RPC server</w:t>
-      </w:r>
-      <w:proofErr w:type="gramStart"/>
-      <w:r>
-        <w:rPr>
-          <w:rFonts w:ascii="標楷體" w:eastAsia="標楷體" w:hAnsi="標楷體" w:hint="eastAsia"/>
-          <w:color w:val="333333"/>
-          <w:sz w:val="20"/>
-          <w:shd w:val="clear" w:color="auto" w:fill="FFFFFF"/>
-        </w:rPr>
-        <w:t>與鏈上</w:t>
-      </w:r>
-      <w:proofErr w:type="gramEnd"/>
-      <w:r>
-        <w:rPr>
-          <w:rFonts w:ascii="標楷體" w:eastAsia="標楷體" w:hAnsi="標楷體" w:hint="eastAsia"/>
-          <w:color w:val="333333"/>
-          <w:sz w:val="20"/>
-          <w:shd w:val="clear" w:color="auto" w:fill="FFFFFF"/>
-        </w:rPr>
-        <w:t>合約互動與調</w:t>
-      </w:r>
-      <w:proofErr w:type="gramStart"/>
-      <w:r>
-        <w:rPr>
-          <w:rFonts w:ascii="標楷體" w:eastAsia="標楷體" w:hAnsi="標楷體" w:hint="eastAsia"/>
-          <w:color w:val="333333"/>
-          <w:sz w:val="20"/>
-          <w:shd w:val="clear" w:color="auto" w:fill="FFFFFF"/>
-        </w:rPr>
-        <w:t>閱</w:t>
-      </w:r>
-      <w:proofErr w:type="gramEnd"/>
-      <w:r>
-        <w:rPr>
-          <w:rFonts w:ascii="標楷體" w:eastAsia="標楷體" w:hAnsi="標楷體" w:hint="eastAsia"/>
-          <w:color w:val="333333"/>
-          <w:sz w:val="20"/>
-          <w:shd w:val="clear" w:color="auto" w:fill="FFFFFF"/>
-        </w:rPr>
-        <w:t>。</w:t>
-      </w:r>
-      <w:r>
-        <w:rPr>
-          <w:rFonts w:ascii="標楷體" w:eastAsia="標楷體" w:hAnsi="標楷體" w:hint="eastAsia"/>
-          <w:color w:val="333333"/>
-          <w:sz w:val="20"/>
-          <w:shd w:val="clear" w:color="auto" w:fill="FFFFFF"/>
-        </w:rPr>
-        <w:t>合約中使</w:t>
-      </w:r>
-      <w:r>
-        <w:rPr>
-          <w:rFonts w:ascii="標楷體" w:eastAsia="標楷體" w:hAnsi="標楷體" w:hint="eastAsia"/>
-          <w:color w:val="333333"/>
-          <w:sz w:val="20"/>
-          <w:shd w:val="clear" w:color="auto" w:fill="FFFFFF"/>
-        </w:rPr>
-        <w:t>用</w:t>
-      </w:r>
-      <w:r>
-        <w:rPr>
-          <w:rFonts w:eastAsia="標楷體"/>
-          <w:color w:val="333333"/>
-          <w:sz w:val="20"/>
-          <w:shd w:val="clear" w:color="auto" w:fill="FFFFFF"/>
-        </w:rPr>
-        <w:t>Merkle</w:t>
-      </w:r>
-      <w:proofErr w:type="gramStart"/>
-      <w:r>
-        <w:rPr>
-          <w:rFonts w:ascii="標楷體" w:eastAsia="標楷體" w:hAnsi="標楷體" w:hint="eastAsia"/>
-          <w:color w:val="333333"/>
-          <w:sz w:val="20"/>
-          <w:shd w:val="clear" w:color="auto" w:fill="FFFFFF"/>
-        </w:rPr>
-        <w:t>樹實作</w:t>
-      </w:r>
-      <w:proofErr w:type="gramEnd"/>
-      <w:r>
-        <w:rPr>
-          <w:rFonts w:ascii="標楷體" w:eastAsia="標楷體" w:hAnsi="標楷體" w:hint="eastAsia"/>
-          <w:color w:val="333333"/>
-          <w:sz w:val="20"/>
-          <w:shd w:val="clear" w:color="auto" w:fill="FFFFFF"/>
-        </w:rPr>
-        <w:t>較少</w:t>
-      </w:r>
-      <w:r>
-        <w:rPr>
-          <w:rFonts w:eastAsia="標楷體"/>
-          <w:color w:val="333333"/>
-          <w:sz w:val="20"/>
-          <w:shd w:val="clear" w:color="auto" w:fill="FFFFFF"/>
-        </w:rPr>
-        <w:t>gas</w:t>
-      </w:r>
-      <w:r>
-        <w:rPr>
-          <w:rFonts w:ascii="標楷體" w:eastAsia="標楷體" w:hAnsi="標楷體" w:hint="eastAsia"/>
-          <w:color w:val="333333"/>
-          <w:sz w:val="20"/>
-          <w:shd w:val="clear" w:color="auto" w:fill="FFFFFF"/>
-        </w:rPr>
-        <w:t>消耗的白名單</w:t>
-      </w:r>
-      <w:r>
-        <w:rPr>
-          <w:rFonts w:ascii="標楷體" w:eastAsia="標楷體" w:hAnsi="標楷體" w:hint="eastAsia"/>
-          <w:color w:val="333333"/>
-          <w:sz w:val="20"/>
-          <w:shd w:val="clear" w:color="auto" w:fill="FFFFFF"/>
-        </w:rPr>
-        <w:t>，</w:t>
-      </w:r>
-      <w:r>
-        <w:rPr>
-          <w:rFonts w:ascii="標楷體" w:eastAsia="標楷體" w:hAnsi="標楷體" w:hint="eastAsia"/>
-          <w:color w:val="333333"/>
-          <w:sz w:val="20"/>
-          <w:shd w:val="clear" w:color="auto" w:fill="FFFFFF"/>
-        </w:rPr>
-        <w:t>改善常規白名單過度消耗</w:t>
-      </w:r>
-      <w:r>
-        <w:rPr>
-          <w:rFonts w:eastAsia="標楷體"/>
-          <w:color w:val="333333"/>
-          <w:sz w:val="20"/>
-          <w:shd w:val="clear" w:color="auto" w:fill="FFFFFF"/>
-        </w:rPr>
-        <w:t>gas</w:t>
-      </w:r>
-      <w:r>
-        <w:rPr>
-          <w:rFonts w:ascii="標楷體" w:eastAsia="標楷體" w:hAnsi="標楷體" w:hint="eastAsia"/>
-          <w:color w:val="333333"/>
-          <w:sz w:val="20"/>
-          <w:shd w:val="clear" w:color="auto" w:fill="FFFFFF"/>
-        </w:rPr>
-        <w:t>成本以及存取速度過慢的問題</w:t>
-      </w:r>
-      <w:r>
-        <w:rPr>
-          <w:rFonts w:ascii="標楷體" w:eastAsia="標楷體" w:hAnsi="標楷體" w:hint="eastAsia"/>
-          <w:color w:val="333333"/>
-          <w:sz w:val="20"/>
-          <w:shd w:val="clear" w:color="auto" w:fill="FFFFFF"/>
-        </w:rPr>
-        <w:t>。</w:t>
-      </w:r>
-      <w:r>
-        <w:rPr>
-          <w:rFonts w:ascii="標楷體" w:eastAsia="標楷體" w:hAnsi="標楷體" w:hint="eastAsia"/>
-          <w:color w:val="333333"/>
-          <w:sz w:val="20"/>
-          <w:shd w:val="clear" w:color="auto" w:fill="FFFFFF"/>
-        </w:rPr>
-        <w:t>在</w:t>
-      </w:r>
-      <w:r>
-        <w:rPr>
-          <w:rFonts w:eastAsia="標楷體"/>
-          <w:color w:val="333333"/>
-          <w:sz w:val="20"/>
-          <w:shd w:val="clear" w:color="auto" w:fill="FFFFFF"/>
-        </w:rPr>
-        <w:t>FHIR</w:t>
-      </w:r>
-      <w:r>
-        <w:rPr>
-          <w:rFonts w:ascii="標楷體" w:eastAsia="標楷體" w:hAnsi="標楷體" w:hint="eastAsia"/>
-          <w:color w:val="333333"/>
-          <w:sz w:val="20"/>
-          <w:shd w:val="clear" w:color="auto" w:fill="FFFFFF"/>
-        </w:rPr>
-        <w:t>資料庫中使用</w:t>
-      </w:r>
-      <w:r>
-        <w:rPr>
-          <w:rFonts w:eastAsia="標楷體"/>
-          <w:color w:val="333333"/>
-          <w:sz w:val="20"/>
-          <w:shd w:val="clear" w:color="auto" w:fill="FFFFFF"/>
-        </w:rPr>
-        <w:t>JSON</w:t>
-      </w:r>
-      <w:r>
-        <w:rPr>
-          <w:rFonts w:eastAsia="標楷體"/>
-          <w:color w:val="333333"/>
-          <w:sz w:val="20"/>
-          <w:shd w:val="clear" w:color="auto" w:fill="FFFFFF"/>
-        </w:rPr>
-        <w:t>( JavaScript Object Notation</w:t>
-      </w:r>
-      <w:r>
-        <w:rPr>
-          <w:rFonts w:eastAsia="標楷體"/>
-          <w:color w:val="333333"/>
-          <w:sz w:val="20"/>
-          <w:shd w:val="clear" w:color="auto" w:fill="FFFFFF"/>
-        </w:rPr>
-        <w:t>; JSON</w:t>
-      </w:r>
-      <w:r>
-        <w:rPr>
-          <w:rFonts w:eastAsia="標楷體"/>
-          <w:color w:val="333333"/>
-          <w:sz w:val="20"/>
-          <w:shd w:val="clear" w:color="auto" w:fill="FFFFFF"/>
+          <w:rFonts w:eastAsia="標楷體" w:hint="eastAsia"/>
+          <w:sz w:val="20"/>
+        </w:rPr>
+        <w:t>AES</w:t>
+      </w:r>
+      <w:r>
+        <w:rPr>
+          <w:rFonts w:eastAsia="標楷體"/>
+          <w:sz w:val="20"/>
+        </w:rPr>
+        <w:t xml:space="preserve"> </w:t>
+      </w:r>
+      <w:r>
+        <w:rPr>
+          <w:rFonts w:eastAsia="標楷體" w:hint="eastAsia"/>
+          <w:sz w:val="20"/>
+        </w:rPr>
+        <w:t>(</w:t>
+      </w:r>
+      <w:r>
+        <w:rPr>
+          <w:rFonts w:eastAsia="標楷體"/>
+          <w:sz w:val="20"/>
+        </w:rPr>
+        <w:t xml:space="preserve">Advanced Encryption </w:t>
+      </w:r>
+      <w:proofErr w:type="spellStart"/>
+      <w:r>
+        <w:rPr>
+          <w:rFonts w:eastAsia="標楷體"/>
+          <w:sz w:val="20"/>
+        </w:rPr>
+        <w:t>Standard</w:t>
+      </w:r>
+      <w:r>
+        <w:rPr>
+          <w:rFonts w:eastAsia="標楷體"/>
+          <w:sz w:val="20"/>
+        </w:rPr>
+        <w:t>t</w:t>
+      </w:r>
+      <w:proofErr w:type="spellEnd"/>
+      <w:r>
+        <w:rPr>
+          <w:rFonts w:eastAsia="標楷體"/>
+          <w:sz w:val="20"/>
+        </w:rPr>
+        <w:t>; AES</w:t>
+      </w:r>
+      <w:r>
+        <w:rPr>
+          <w:rFonts w:eastAsia="標楷體" w:hint="eastAsia"/>
+          <w:sz w:val="20"/>
         </w:rPr>
         <w:t>)</w:t>
       </w:r>
       <w:r>
         <w:rPr>
-          <w:rFonts w:ascii="標楷體" w:eastAsia="標楷體" w:hAnsi="標楷體" w:hint="eastAsia"/>
-          <w:color w:val="333333"/>
-          <w:sz w:val="20"/>
-          <w:shd w:val="clear" w:color="auto" w:fill="FFFFFF"/>
-        </w:rPr>
-        <w:t>格式取代</w:t>
-      </w:r>
-      <w:r>
-        <w:rPr>
-          <w:rFonts w:ascii="標楷體" w:eastAsia="標楷體" w:hAnsi="標楷體" w:hint="eastAsia"/>
-          <w:color w:val="333333"/>
-          <w:sz w:val="20"/>
-          <w:shd w:val="clear" w:color="auto" w:fill="FFFFFF"/>
-        </w:rPr>
-        <w:t>常規的</w:t>
-      </w:r>
-      <w:r>
-        <w:rPr>
-          <w:rFonts w:eastAsia="標楷體"/>
-          <w:color w:val="333333"/>
-          <w:sz w:val="20"/>
-          <w:shd w:val="clear" w:color="auto" w:fill="FFFFFF"/>
-        </w:rPr>
-        <w:t>XML</w:t>
-      </w:r>
-      <w:r>
-        <w:rPr>
-          <w:rFonts w:eastAsia="標楷體" w:hint="eastAsia"/>
-          <w:color w:val="333333"/>
-          <w:sz w:val="20"/>
-          <w:shd w:val="clear" w:color="auto" w:fill="FFFFFF"/>
-        </w:rPr>
-        <w:t>格式</w:t>
-      </w:r>
-      <w:r>
-        <w:rPr>
-          <w:rFonts w:ascii="標楷體" w:eastAsia="標楷體" w:hAnsi="標楷體" w:hint="eastAsia"/>
-          <w:color w:val="333333"/>
-          <w:sz w:val="20"/>
-          <w:shd w:val="clear" w:color="auto" w:fill="FFFFFF"/>
-        </w:rPr>
-        <w:t>，獲取更好的</w:t>
-      </w:r>
-      <w:r>
-        <w:rPr>
-          <w:rFonts w:ascii="標楷體" w:eastAsia="標楷體" w:hAnsi="標楷體" w:hint="eastAsia"/>
-          <w:color w:val="333333"/>
-          <w:sz w:val="20"/>
-          <w:shd w:val="clear" w:color="auto" w:fill="FFFFFF"/>
-        </w:rPr>
-        <w:t>儲存</w:t>
-      </w:r>
-      <w:r>
-        <w:rPr>
-          <w:rFonts w:ascii="標楷體" w:eastAsia="標楷體" w:hAnsi="標楷體" w:hint="eastAsia"/>
-          <w:color w:val="333333"/>
-          <w:sz w:val="20"/>
-          <w:shd w:val="clear" w:color="auto" w:fill="FFFFFF"/>
-        </w:rPr>
-        <w:t>、傳輸</w:t>
-      </w:r>
-      <w:r>
-        <w:rPr>
-          <w:rFonts w:ascii="標楷體" w:eastAsia="標楷體" w:hAnsi="標楷體" w:hint="eastAsia"/>
-          <w:color w:val="333333"/>
-          <w:sz w:val="20"/>
-          <w:shd w:val="clear" w:color="auto" w:fill="FFFFFF"/>
-        </w:rPr>
-        <w:t>效率</w:t>
-      </w:r>
-      <w:r>
-        <w:rPr>
-          <w:rFonts w:ascii="標楷體" w:eastAsia="標楷體" w:hAnsi="標楷體" w:hint="eastAsia"/>
-          <w:color w:val="333333"/>
-          <w:sz w:val="20"/>
-          <w:shd w:val="clear" w:color="auto" w:fill="FFFFFF"/>
-        </w:rPr>
-        <w:t>。</w:t>
-      </w:r>
-      <w:r>
-        <w:rPr>
-          <w:rFonts w:ascii="標楷體" w:eastAsia="標楷體" w:hAnsi="標楷體" w:hint="eastAsia"/>
-          <w:color w:val="333333"/>
-          <w:sz w:val="20"/>
-          <w:shd w:val="clear" w:color="auto" w:fill="FFFFFF"/>
-        </w:rPr>
-        <w:t>最後結合前端</w:t>
-      </w:r>
-      <w:r>
-        <w:rPr>
-          <w:rFonts w:eastAsia="標楷體"/>
-          <w:color w:val="333333"/>
-          <w:sz w:val="20"/>
-          <w:shd w:val="clear" w:color="auto" w:fill="FFFFFF"/>
-        </w:rPr>
-        <w:t>Angular</w:t>
-      </w:r>
-      <w:r>
-        <w:rPr>
-          <w:rFonts w:ascii="標楷體" w:eastAsia="標楷體" w:hAnsi="標楷體" w:hint="eastAsia"/>
-          <w:color w:val="333333"/>
-          <w:sz w:val="20"/>
-          <w:shd w:val="clear" w:color="auto" w:fill="FFFFFF"/>
-        </w:rPr>
-        <w:t>框架構建</w:t>
-      </w:r>
-      <w:proofErr w:type="gramStart"/>
-      <w:r>
-        <w:rPr>
-          <w:rFonts w:ascii="標楷體" w:eastAsia="標楷體" w:hAnsi="標楷體" w:hint="eastAsia"/>
-          <w:color w:val="333333"/>
-          <w:sz w:val="20"/>
-          <w:shd w:val="clear" w:color="auto" w:fill="FFFFFF"/>
-        </w:rPr>
-        <w:t>前端頁面</w:t>
-      </w:r>
-      <w:proofErr w:type="gramEnd"/>
-      <w:r>
-        <w:rPr>
-          <w:rFonts w:ascii="標楷體" w:eastAsia="標楷體" w:hAnsi="標楷體" w:hint="eastAsia"/>
-          <w:color w:val="333333"/>
-          <w:sz w:val="20"/>
-          <w:shd w:val="clear" w:color="auto" w:fill="FFFFFF"/>
-        </w:rPr>
-        <w:t>，讓使用者可以清楚操作</w:t>
-      </w:r>
-      <w:r>
-        <w:rPr>
-          <w:rFonts w:eastAsia="標楷體"/>
-          <w:color w:val="333333"/>
-          <w:sz w:val="20"/>
-          <w:shd w:val="clear" w:color="auto" w:fill="FFFFFF"/>
-        </w:rPr>
-        <w:t>FHIR</w:t>
-      </w:r>
-      <w:r>
-        <w:rPr>
-          <w:rFonts w:eastAsia="標楷體"/>
-          <w:color w:val="333333"/>
-          <w:sz w:val="20"/>
-          <w:shd w:val="clear" w:color="auto" w:fill="FFFFFF"/>
-        </w:rPr>
-        <w:t>中</w:t>
-      </w:r>
-      <w:r>
-        <w:rPr>
-          <w:rFonts w:eastAsia="標楷體" w:hint="eastAsia"/>
-          <w:color w:val="333333"/>
-          <w:sz w:val="20"/>
-          <w:shd w:val="clear" w:color="auto" w:fill="FFFFFF"/>
-        </w:rPr>
-        <w:t>的</w:t>
-      </w:r>
-      <w:r>
-        <w:rPr>
-          <w:rFonts w:eastAsia="標楷體"/>
-          <w:color w:val="333333"/>
-          <w:sz w:val="20"/>
-          <w:shd w:val="clear" w:color="auto" w:fill="FFFFFF"/>
-        </w:rPr>
-        <w:t>API</w:t>
-      </w:r>
-      <w:r>
-        <w:rPr>
-          <w:rFonts w:eastAsia="標楷體" w:hint="eastAsia"/>
-          <w:color w:val="333333"/>
-          <w:sz w:val="20"/>
-          <w:shd w:val="clear" w:color="auto" w:fill="FFFFFF"/>
-        </w:rPr>
-        <w:t>(</w:t>
-      </w:r>
-      <w:r>
-        <w:rPr>
-          <w:rFonts w:eastAsia="標楷體"/>
-          <w:color w:val="333333"/>
-          <w:sz w:val="20"/>
-          <w:shd w:val="clear" w:color="auto" w:fill="FFFFFF"/>
-        </w:rPr>
-        <w:t>Application Programming Interface</w:t>
-      </w:r>
-      <w:r>
-        <w:rPr>
-          <w:rFonts w:eastAsia="標楷體"/>
-          <w:color w:val="333333"/>
-          <w:sz w:val="20"/>
-          <w:shd w:val="clear" w:color="auto" w:fill="FFFFFF"/>
-        </w:rPr>
-        <w:t>; API</w:t>
-      </w:r>
-      <w:r>
-        <w:rPr>
-          <w:rFonts w:eastAsia="標楷體" w:hint="eastAsia"/>
-          <w:color w:val="333333"/>
-          <w:sz w:val="20"/>
-          <w:shd w:val="clear" w:color="auto" w:fill="FFFFFF"/>
-        </w:rPr>
-        <w:t>)</w:t>
-      </w:r>
-      <w:r>
-        <w:rPr>
-          <w:rFonts w:eastAsia="標楷體" w:hint="eastAsia"/>
-          <w:color w:val="333333"/>
-          <w:sz w:val="20"/>
-          <w:shd w:val="clear" w:color="auto" w:fill="FFFFFF"/>
-        </w:rPr>
-        <w:t>，對資料進行調閱或是修改</w:t>
-      </w:r>
-      <w:r>
-        <w:rPr>
-          <w:rFonts w:ascii="標楷體" w:eastAsia="標楷體" w:hAnsi="標楷體" w:hint="eastAsia"/>
-          <w:color w:val="333333"/>
-          <w:sz w:val="20"/>
-          <w:shd w:val="clear" w:color="auto" w:fill="FFFFFF"/>
-        </w:rPr>
-        <w:t>。</w:t>
-      </w:r>
-      <w:r>
-        <w:rPr>
-          <w:rFonts w:ascii="標楷體" w:eastAsia="標楷體" w:hAnsi="標楷體"/>
-          <w:sz w:val="20"/>
-        </w:rPr>
-        <w:t>本文</w:t>
-      </w:r>
-      <w:r>
-        <w:rPr>
-          <w:rFonts w:ascii="標楷體" w:eastAsia="標楷體" w:hAnsi="標楷體" w:hint="eastAsia"/>
-          <w:sz w:val="20"/>
-        </w:rPr>
-        <w:t>結構如下，</w:t>
-      </w:r>
-      <w:r>
-        <w:rPr>
-          <w:rFonts w:ascii="標楷體" w:eastAsia="標楷體" w:hAnsi="標楷體"/>
-          <w:sz w:val="20"/>
-        </w:rPr>
-        <w:t>第二部分為文獻探討，</w:t>
-      </w:r>
-      <w:r>
-        <w:rPr>
-          <w:rFonts w:ascii="標楷體" w:eastAsia="標楷體" w:hAnsi="標楷體" w:hint="eastAsia"/>
-          <w:sz w:val="20"/>
-        </w:rPr>
-        <w:t>介</w:t>
-      </w:r>
-      <w:r>
-        <w:rPr>
-          <w:rFonts w:ascii="標楷體" w:eastAsia="標楷體" w:hAnsi="標楷體" w:hint="eastAsia"/>
-          <w:sz w:val="20"/>
-        </w:rPr>
-        <w:t>紹</w:t>
-      </w:r>
-      <w:r>
-        <w:rPr>
-          <w:rFonts w:ascii="標楷體" w:eastAsia="標楷體" w:hAnsi="標楷體" w:hint="eastAsia"/>
-          <w:sz w:val="20"/>
-        </w:rPr>
-        <w:t>電子病歷、</w:t>
-      </w:r>
-      <w:r>
-        <w:rPr>
-          <w:rFonts w:eastAsia="標楷體"/>
-          <w:sz w:val="20"/>
-        </w:rPr>
-        <w:t>FHIR</w:t>
-      </w:r>
-      <w:r>
-        <w:rPr>
-          <w:rFonts w:ascii="標楷體" w:eastAsia="標楷體" w:hAnsi="標楷體" w:hint="eastAsia"/>
-          <w:sz w:val="20"/>
-        </w:rPr>
-        <w:t>、以太坊</w:t>
-      </w:r>
-      <w:r>
-        <w:rPr>
-          <w:rFonts w:ascii="標楷體" w:eastAsia="標楷體" w:hAnsi="標楷體" w:hint="eastAsia"/>
+          <w:rFonts w:eastAsia="標楷體"/>
+          <w:sz w:val="20"/>
+        </w:rPr>
+        <w:t xml:space="preserve"> </w:t>
+      </w:r>
+      <w:r>
+        <w:rPr>
+          <w:rFonts w:eastAsia="標楷體" w:hint="eastAsia"/>
           <w:sz w:val="20"/>
         </w:rPr>
         <w:t>及</w:t>
       </w:r>
       <w:r>
         <w:rPr>
-          <w:rFonts w:eastAsia="標楷體"/>
-          <w:sz w:val="20"/>
-        </w:rPr>
-        <w:t>RESTful API</w:t>
+          <w:rFonts w:eastAsia="標楷體" w:hint="eastAsia"/>
+          <w:sz w:val="20"/>
+        </w:rPr>
+        <w:t>SSS (</w:t>
+      </w:r>
+      <w:r>
+        <w:rPr>
+          <w:rFonts w:eastAsia="標楷體" w:hint="eastAsia"/>
+          <w:sz w:val="20"/>
+        </w:rPr>
+        <w:t>S</w:t>
+      </w:r>
+      <w:r>
+        <w:rPr>
+          <w:rFonts w:eastAsia="標楷體"/>
+          <w:sz w:val="20"/>
+        </w:rPr>
+        <w:t>hamir Secret Sharin</w:t>
+      </w:r>
+      <w:r>
+        <w:rPr>
+          <w:rFonts w:eastAsia="標楷體"/>
+          <w:sz w:val="20"/>
+        </w:rPr>
+        <w:t>g; SSS)</w:t>
       </w:r>
       <w:r>
         <w:rPr>
@@ -2931,7 +3002,17 @@
           <w:sz w:val="20"/>
           <w:shd w:val="clear" w:color="auto" w:fill="FFFFFF"/>
         </w:rPr>
-        <w:t>也支援臨床、非臨床資料，</w:t>
+        <w:t>也支援臨</w:t>
+      </w:r>
+      <w:r>
+        <w:rPr>
+          <w:rFonts w:ascii="標楷體" w:eastAsia="標楷體" w:hAnsi="標楷體" w:hint="eastAsia"/>
+          <w:color w:val="333333"/>
+          <w:sz w:val="20"/>
+          <w:shd w:val="clear" w:color="auto" w:fill="FFFFFF"/>
+        </w:rPr>
+        <w:lastRenderedPageBreak/>
+        <w:t>床、非臨床資料，</w:t>
       </w:r>
       <w:r>
         <w:rPr>
@@ -3059,17 +3140,7 @@
           <w:sz w:val="20"/>
           <w:shd w:val="clear" w:color="auto" w:fill="FFFFFF"/>
         </w:rPr>
-        <w:t>則</w:t>
-      </w:r>
-      <w:r>
-        <w:rPr>
-          <w:rFonts w:ascii="標楷體" w:eastAsia="標楷體" w:hAnsi="標楷體" w:hint="eastAsia"/>
-          <w:color w:val="333333"/>
-          <w:sz w:val="20"/>
-          <w:shd w:val="clear" w:color="auto" w:fill="FFFFFF"/>
-        </w:rPr>
-        <w:lastRenderedPageBreak/>
-        <w:t>同時支援</w:t>
+        <w:t>則同時支援</w:t>
       </w:r>
       <w:r>
         <w:rPr>
@@ -4060,9 +4131,9 @@
           <w:noProof/>
         </w:rPr>
         <w:drawing>
-          <wp:inline distT="0" distB="0" distL="0" distR="0" wp14:anchorId="69E39123" wp14:editId="4EEBB03C">
-            <wp:extent cx="2907816" cy="1146411"/>
-            <wp:effectExtent l="0" t="0" r="6985" b="0"/>
+          <wp:inline distT="0" distB="0" distL="0" distR="0" wp14:anchorId="69E39123" wp14:editId="25E0DC6D">
+            <wp:extent cx="2730500" cy="1076504"/>
+            <wp:effectExtent l="0" t="0" r="0" b="9525"/>
             <wp:docPr id="2" name="圖片 2"/>
             <wp:cNvGraphicFramePr>
               <a:graphicFrameLocks xmlns:a="http://schemas.openxmlformats.org/drawingml/2006/main" noChangeAspect="1"/>
@@ -4089,7 +4160,7 @@
                   <pic:spPr>
                     <a:xfrm>
                       <a:off x="0" y="0"/>
-                      <a:ext cx="2929768" cy="1155066"/>
+                      <a:ext cx="2754182" cy="1085841"/>
                     </a:xfrm>
                     <a:prstGeom prst="rect">
                       <a:avLst/>
@@ -4775,6 +4846,1313 @@
       <w:pPr>
         <w:pStyle w:val="12"/>
         <w:numPr>
+          <w:ilvl w:val="1"/>
+          <w:numId w:val="6"/>
+        </w:numPr>
+        <w:snapToGrid w:val="0"/>
+        <w:rPr>
+          <w:rFonts w:eastAsia="標楷體"/>
+          <w:b/>
+          <w:sz w:val="22"/>
+        </w:rPr>
+      </w:pPr>
+      <w:r>
+        <w:rPr>
+          <w:rFonts w:eastAsia="標楷體" w:hint="eastAsia"/>
+          <w:b/>
+          <w:sz w:val="22"/>
+        </w:rPr>
+        <w:t>AES</w:t>
+      </w:r>
+    </w:p>
+    <w:p>
+      <w:pPr>
+        <w:pStyle w:val="12"/>
+        <w:snapToGrid w:val="0"/>
+        <w:ind w:left="360" w:firstLine="0"/>
+        <w:rPr>
+          <w:rFonts w:eastAsia="標楷體"/>
+          <w:b/>
+          <w:sz w:val="22"/>
+        </w:rPr>
+      </w:pPr>
+    </w:p>
+    <w:p>
+      <w:pPr>
+        <w:pStyle w:val="12"/>
+        <w:snapToGrid w:val="0"/>
+        <w:ind w:left="360" w:firstLine="0"/>
+        <w:rPr>
+          <w:rFonts w:eastAsia="標楷體"/>
+          <w:bCs/>
+          <w:sz w:val="20"/>
+        </w:rPr>
+      </w:pPr>
+      <w:r>
+        <w:rPr>
+          <w:rFonts w:eastAsia="標楷體" w:hint="eastAsia"/>
+          <w:bCs/>
+          <w:sz w:val="20"/>
+        </w:rPr>
+        <w:t>AES</w:t>
+      </w:r>
+      <w:r>
+        <w:rPr>
+          <w:rFonts w:eastAsia="標楷體" w:hint="eastAsia"/>
+          <w:bCs/>
+          <w:sz w:val="20"/>
+        </w:rPr>
+        <w:t>加密標準由美國國家標準與技術研究院於</w:t>
+      </w:r>
+    </w:p>
+    <w:p>
+      <w:pPr>
+        <w:pStyle w:val="12"/>
+        <w:snapToGrid w:val="0"/>
+        <w:ind w:firstLine="0"/>
+        <w:rPr>
+          <w:rFonts w:eastAsia="標楷體"/>
+          <w:bCs/>
+          <w:sz w:val="20"/>
+        </w:rPr>
+      </w:pPr>
+      <w:r>
+        <w:rPr>
+          <w:rFonts w:eastAsia="標楷體" w:hint="eastAsia"/>
+          <w:bCs/>
+          <w:sz w:val="20"/>
+        </w:rPr>
+        <w:t>2001</w:t>
+      </w:r>
+      <w:r>
+        <w:rPr>
+          <w:rFonts w:eastAsia="標楷體" w:hint="eastAsia"/>
+          <w:bCs/>
+          <w:sz w:val="20"/>
+        </w:rPr>
+        <w:t>年</w:t>
+      </w:r>
+      <w:r>
+        <w:rPr>
+          <w:rFonts w:eastAsia="標楷體" w:hint="eastAsia"/>
+          <w:bCs/>
+          <w:sz w:val="20"/>
+        </w:rPr>
+        <w:t>11</w:t>
+      </w:r>
+      <w:r>
+        <w:rPr>
+          <w:rFonts w:eastAsia="標楷體" w:hint="eastAsia"/>
+          <w:bCs/>
+          <w:sz w:val="20"/>
+        </w:rPr>
+        <w:t>月</w:t>
+      </w:r>
+      <w:r>
+        <w:rPr>
+          <w:rFonts w:eastAsia="標楷體" w:hint="eastAsia"/>
+          <w:bCs/>
+          <w:sz w:val="20"/>
+        </w:rPr>
+        <w:t>26</w:t>
+      </w:r>
+      <w:r>
+        <w:rPr>
+          <w:rFonts w:eastAsia="標楷體" w:hint="eastAsia"/>
+          <w:bCs/>
+          <w:sz w:val="20"/>
+        </w:rPr>
+        <w:t>發布，為目前最多人使用的對稱金</w:t>
+      </w:r>
+      <w:proofErr w:type="gramStart"/>
+      <w:r>
+        <w:rPr>
+          <w:rFonts w:eastAsia="標楷體" w:hint="eastAsia"/>
+          <w:bCs/>
+          <w:sz w:val="20"/>
+        </w:rPr>
+        <w:t>鑰</w:t>
+      </w:r>
+      <w:proofErr w:type="gramEnd"/>
+      <w:r>
+        <w:rPr>
+          <w:rFonts w:eastAsia="標楷體" w:hint="eastAsia"/>
+          <w:bCs/>
+          <w:sz w:val="20"/>
+        </w:rPr>
+        <w:t>加密演算法之</w:t>
+      </w:r>
+      <w:proofErr w:type="gramStart"/>
+      <w:r>
+        <w:rPr>
+          <w:rFonts w:eastAsia="標楷體" w:hint="eastAsia"/>
+          <w:bCs/>
+          <w:sz w:val="20"/>
+        </w:rPr>
+        <w:t>一</w:t>
+      </w:r>
+      <w:proofErr w:type="gramEnd"/>
+      <w:r>
+        <w:rPr>
+          <w:rFonts w:eastAsia="標楷體" w:hint="eastAsia"/>
+          <w:bCs/>
+          <w:sz w:val="20"/>
+        </w:rPr>
+        <w:t>。</w:t>
+      </w:r>
+      <w:r>
+        <w:rPr>
+          <w:rFonts w:eastAsia="標楷體" w:hint="eastAsia"/>
+          <w:bCs/>
+          <w:sz w:val="20"/>
+        </w:rPr>
+        <w:t>AES</w:t>
+      </w:r>
+      <w:r>
+        <w:rPr>
+          <w:rFonts w:eastAsia="標楷體" w:hint="eastAsia"/>
+          <w:bCs/>
+          <w:sz w:val="20"/>
+        </w:rPr>
+        <w:t>的加密過程是透過被稱為狀態矩陣的初值為明文的矩陣進行運算，</w:t>
+      </w:r>
+      <w:r>
+        <w:rPr>
+          <w:rFonts w:eastAsia="標楷體" w:hint="eastAsia"/>
+          <w:bCs/>
+          <w:sz w:val="20"/>
+        </w:rPr>
+        <w:t>加密過程中的重複回合數不同會產生不同長度的金</w:t>
+      </w:r>
+      <w:proofErr w:type="gramStart"/>
+      <w:r>
+        <w:rPr>
+          <w:rFonts w:eastAsia="標楷體" w:hint="eastAsia"/>
+          <w:bCs/>
+          <w:sz w:val="20"/>
+        </w:rPr>
+        <w:t>鑰</w:t>
+      </w:r>
+      <w:proofErr w:type="gramEnd"/>
+      <w:r>
+        <w:rPr>
+          <w:rFonts w:eastAsia="標楷體" w:hint="eastAsia"/>
+          <w:bCs/>
+          <w:sz w:val="20"/>
+        </w:rPr>
+        <w:t>。除最後一輪的加密外，每回合皆會重複四個步驟</w:t>
+      </w:r>
+      <w:proofErr w:type="spellStart"/>
+      <w:r>
+        <w:rPr>
+          <w:rFonts w:eastAsia="標楷體"/>
+          <w:bCs/>
+          <w:sz w:val="20"/>
+        </w:rPr>
+        <w:t>SubBytes</w:t>
+      </w:r>
+      <w:proofErr w:type="spellEnd"/>
+      <w:r>
+        <w:rPr>
+          <w:rFonts w:eastAsia="標楷體"/>
+          <w:bCs/>
+          <w:sz w:val="20"/>
+        </w:rPr>
+        <w:t xml:space="preserve"> </w:t>
+      </w:r>
+      <w:r>
+        <w:rPr>
+          <w:rFonts w:eastAsia="標楷體" w:hint="eastAsia"/>
+          <w:bCs/>
+          <w:sz w:val="20"/>
+        </w:rPr>
+        <w:t>、</w:t>
+      </w:r>
+      <w:proofErr w:type="spellStart"/>
+      <w:r>
+        <w:rPr>
+          <w:rFonts w:eastAsia="標楷體"/>
+          <w:bCs/>
+          <w:sz w:val="20"/>
+        </w:rPr>
+        <w:t>ShiftRows</w:t>
+      </w:r>
+      <w:proofErr w:type="spellEnd"/>
+      <w:r>
+        <w:rPr>
+          <w:rFonts w:eastAsia="標楷體" w:hint="eastAsia"/>
+          <w:bCs/>
+          <w:sz w:val="20"/>
+        </w:rPr>
+        <w:t>、</w:t>
+      </w:r>
+      <w:proofErr w:type="spellStart"/>
+      <w:r>
+        <w:rPr>
+          <w:rFonts w:eastAsia="標楷體"/>
+          <w:bCs/>
+          <w:sz w:val="20"/>
+        </w:rPr>
+        <w:t>MixColumns</w:t>
+      </w:r>
+      <w:proofErr w:type="spellEnd"/>
+      <w:r>
+        <w:rPr>
+          <w:rFonts w:eastAsia="標楷體" w:hint="eastAsia"/>
+          <w:bCs/>
+          <w:sz w:val="20"/>
+        </w:rPr>
+        <w:t>及</w:t>
+      </w:r>
+      <w:r>
+        <w:rPr>
+          <w:rFonts w:eastAsia="標楷體"/>
+          <w:bCs/>
+          <w:sz w:val="20"/>
+        </w:rPr>
+        <w:t xml:space="preserve"> </w:t>
+      </w:r>
+      <w:proofErr w:type="spellStart"/>
+      <w:r>
+        <w:rPr>
+          <w:rFonts w:eastAsia="標楷體"/>
+          <w:bCs/>
+          <w:sz w:val="20"/>
+        </w:rPr>
+        <w:t>AddRoundKey</w:t>
+      </w:r>
+      <w:proofErr w:type="spellEnd"/>
+      <w:r>
+        <w:rPr>
+          <w:rFonts w:eastAsia="標楷體" w:hint="eastAsia"/>
+          <w:bCs/>
+          <w:sz w:val="20"/>
+        </w:rPr>
+        <w:t>。</w:t>
+      </w:r>
+    </w:p>
+    <w:p>
+      <w:pPr>
+        <w:pStyle w:val="12"/>
+        <w:snapToGrid w:val="0"/>
+        <w:ind w:firstLine="432"/>
+        <w:rPr>
+          <w:rFonts w:eastAsia="標楷體"/>
+          <w:bCs/>
+          <w:sz w:val="20"/>
+        </w:rPr>
+      </w:pPr>
+      <w:r>
+        <w:rPr>
+          <w:rFonts w:eastAsia="標楷體" w:hint="eastAsia"/>
+          <w:bCs/>
+          <w:sz w:val="20"/>
+        </w:rPr>
+        <w:t>加密過程的第一步</w:t>
+      </w:r>
+      <w:proofErr w:type="spellStart"/>
+      <w:r>
+        <w:rPr>
+          <w:rFonts w:eastAsia="標楷體"/>
+          <w:bCs/>
+          <w:sz w:val="20"/>
+        </w:rPr>
+        <w:t>SubBytes</w:t>
+      </w:r>
+      <w:proofErr w:type="spellEnd"/>
+      <w:r>
+        <w:rPr>
+          <w:rFonts w:eastAsia="標楷體" w:hint="eastAsia"/>
+          <w:bCs/>
+          <w:sz w:val="20"/>
+        </w:rPr>
+        <w:t>會先將</w:t>
+      </w:r>
+      <w:r>
+        <w:rPr>
+          <w:rFonts w:eastAsia="標楷體" w:hint="eastAsia"/>
+          <w:bCs/>
+          <w:sz w:val="20"/>
+        </w:rPr>
+        <w:t>明文依序替換為狀態矩陣中。第二步驟</w:t>
+      </w:r>
+      <w:proofErr w:type="spellStart"/>
+      <w:r>
+        <w:rPr>
+          <w:rFonts w:eastAsia="標楷體"/>
+          <w:bCs/>
+          <w:sz w:val="20"/>
+        </w:rPr>
+        <w:t>ShiftRows</w:t>
+      </w:r>
+      <w:proofErr w:type="spellEnd"/>
+      <w:r>
+        <w:rPr>
+          <w:rFonts w:eastAsia="標楷體" w:hint="eastAsia"/>
+          <w:bCs/>
+          <w:sz w:val="20"/>
+        </w:rPr>
+        <w:t>將矩陣進行運算，使矩陣中的元素左旋特定的位元組。第三步驟</w:t>
+      </w:r>
+      <w:proofErr w:type="spellStart"/>
+      <w:r>
+        <w:rPr>
+          <w:rFonts w:eastAsia="標楷體"/>
+          <w:bCs/>
+          <w:sz w:val="20"/>
+        </w:rPr>
+        <w:t>MixColumns</w:t>
+      </w:r>
+      <w:proofErr w:type="spellEnd"/>
+      <w:r>
+        <w:rPr>
+          <w:rFonts w:eastAsia="標楷體" w:hint="eastAsia"/>
+          <w:bCs/>
+          <w:sz w:val="20"/>
+        </w:rPr>
+        <w:t>中每行透過線性變換互相結合，並與特定的多項式</w:t>
+      </w:r>
+      <m:oMath>
+        <m:r>
+          <w:rPr>
+            <w:rFonts w:ascii="Cambria Math" w:eastAsia="標楷體" w:hAnsi="Cambria Math"/>
+            <w:sz w:val="20"/>
+          </w:rPr>
+          <m:t>c(x)</m:t>
+        </m:r>
+      </m:oMath>
+      <w:r>
+        <w:rPr>
+          <w:rFonts w:eastAsia="標楷體" w:hint="eastAsia"/>
+          <w:bCs/>
+          <w:sz w:val="20"/>
+        </w:rPr>
+        <w:t>作乘法。</w:t>
+      </w:r>
+      <w:r>
+        <w:rPr>
+          <w:rFonts w:eastAsia="標楷體" w:hint="eastAsia"/>
+          <w:bCs/>
+          <w:sz w:val="20"/>
+        </w:rPr>
+        <w:t>步驟四</w:t>
+      </w:r>
+      <w:proofErr w:type="spellStart"/>
+      <w:r>
+        <w:rPr>
+          <w:rFonts w:eastAsia="標楷體"/>
+          <w:sz w:val="20"/>
+        </w:rPr>
+        <w:t>AddRoundKey</w:t>
+      </w:r>
+      <w:proofErr w:type="spellEnd"/>
+      <w:r>
+        <w:rPr>
+          <w:rFonts w:ascii="標楷體" w:eastAsia="標楷體" w:hAnsi="標楷體"/>
+          <w:sz w:val="20"/>
+        </w:rPr>
+        <w:t>，</w:t>
+      </w:r>
+      <w:r>
+        <w:rPr>
+          <w:rFonts w:ascii="標楷體" w:eastAsia="標楷體" w:hAnsi="標楷體" w:hint="eastAsia"/>
+          <w:sz w:val="20"/>
+        </w:rPr>
+        <w:t>矩陣會與主秘</w:t>
+      </w:r>
+      <w:proofErr w:type="gramStart"/>
+      <w:r>
+        <w:rPr>
+          <w:rFonts w:ascii="標楷體" w:eastAsia="標楷體" w:hAnsi="標楷體" w:hint="eastAsia"/>
+          <w:sz w:val="20"/>
+        </w:rPr>
+        <w:t>鑰</w:t>
+      </w:r>
+      <w:proofErr w:type="gramEnd"/>
+      <w:r>
+        <w:rPr>
+          <w:rFonts w:ascii="標楷體" w:eastAsia="標楷體" w:hAnsi="標楷體" w:hint="eastAsia"/>
+          <w:sz w:val="20"/>
+        </w:rPr>
+        <w:t>產生的回合金</w:t>
+      </w:r>
+      <w:proofErr w:type="gramStart"/>
+      <w:r>
+        <w:rPr>
+          <w:rFonts w:ascii="標楷體" w:eastAsia="標楷體" w:hAnsi="標楷體" w:hint="eastAsia"/>
+          <w:sz w:val="20"/>
+        </w:rPr>
+        <w:t>鑰</w:t>
+      </w:r>
+      <w:proofErr w:type="gramEnd"/>
+      <w:r>
+        <w:rPr>
+          <w:rFonts w:ascii="標楷體" w:eastAsia="標楷體" w:hAnsi="標楷體" w:hint="eastAsia"/>
+          <w:sz w:val="20"/>
+        </w:rPr>
+        <w:t>進行合併。</w:t>
+      </w:r>
+      <w:r>
+        <w:rPr>
+          <w:rFonts w:eastAsia="標楷體" w:hint="eastAsia"/>
+          <w:bCs/>
+          <w:sz w:val="20"/>
+        </w:rPr>
+        <w:t xml:space="preserve"> </w:t>
+      </w:r>
+      <w:r>
+        <w:rPr>
+          <w:rFonts w:eastAsia="標楷體" w:hint="eastAsia"/>
+          <w:bCs/>
+          <w:sz w:val="20"/>
+        </w:rPr>
+        <w:t>在最後</w:t>
+      </w:r>
+      <w:proofErr w:type="gramStart"/>
+      <w:r>
+        <w:rPr>
+          <w:rFonts w:eastAsia="標楷體" w:hint="eastAsia"/>
+          <w:bCs/>
+          <w:sz w:val="20"/>
+        </w:rPr>
+        <w:t>一</w:t>
+      </w:r>
+      <w:proofErr w:type="gramEnd"/>
+      <w:r>
+        <w:rPr>
+          <w:rFonts w:eastAsia="標楷體" w:hint="eastAsia"/>
+          <w:bCs/>
+          <w:sz w:val="20"/>
+        </w:rPr>
+        <w:t>回合中，省略</w:t>
+      </w:r>
+      <w:proofErr w:type="spellStart"/>
+      <w:r>
+        <w:rPr>
+          <w:rFonts w:eastAsia="標楷體" w:hint="eastAsia"/>
+          <w:bCs/>
+          <w:sz w:val="20"/>
+        </w:rPr>
+        <w:t>M</w:t>
+      </w:r>
+      <w:r>
+        <w:rPr>
+          <w:rFonts w:eastAsia="標楷體"/>
+          <w:bCs/>
+          <w:sz w:val="20"/>
+        </w:rPr>
+        <w:t>ixColumns</w:t>
+      </w:r>
+      <w:proofErr w:type="spellEnd"/>
+      <w:r>
+        <w:rPr>
+          <w:rFonts w:eastAsia="標楷體" w:hint="eastAsia"/>
+          <w:bCs/>
+          <w:sz w:val="20"/>
+        </w:rPr>
+        <w:t>的運算。</w:t>
+      </w:r>
+    </w:p>
+    <w:p>
+      <w:pPr>
+        <w:pStyle w:val="12"/>
+        <w:numPr>
+          <w:ilvl w:val="1"/>
+          <w:numId w:val="6"/>
+        </w:numPr>
+        <w:snapToGrid w:val="0"/>
+        <w:rPr>
+          <w:rFonts w:eastAsia="標楷體"/>
+          <w:b/>
+          <w:sz w:val="22"/>
+        </w:rPr>
+      </w:pPr>
+      <w:r>
+        <w:rPr>
+          <w:rFonts w:eastAsia="標楷體" w:hint="eastAsia"/>
+          <w:b/>
+          <w:sz w:val="22"/>
+        </w:rPr>
+        <w:t>Sh</w:t>
+      </w:r>
+      <w:r>
+        <w:rPr>
+          <w:rFonts w:eastAsia="標楷體"/>
+          <w:b/>
+          <w:sz w:val="22"/>
+        </w:rPr>
+        <w:t>amir Secret Sharing</w:t>
+      </w:r>
+    </w:p>
+    <w:p>
+      <w:pPr>
+        <w:widowControl w:val="0"/>
+        <w:autoSpaceDE w:val="0"/>
+        <w:autoSpaceDN w:val="0"/>
+        <w:adjustRightInd w:val="0"/>
+        <w:ind w:firstLine="0"/>
+        <w:jc w:val="both"/>
+        <w:rPr>
+          <w:rFonts w:eastAsia="標楷體"/>
+        </w:rPr>
+      </w:pPr>
+    </w:p>
+    <w:p>
+      <w:pPr>
+        <w:widowControl w:val="0"/>
+        <w:autoSpaceDE w:val="0"/>
+        <w:autoSpaceDN w:val="0"/>
+        <w:adjustRightInd w:val="0"/>
+        <w:ind w:left="360" w:firstLine="0"/>
+        <w:jc w:val="both"/>
+        <w:rPr>
+          <w:rFonts w:eastAsia="標楷體"/>
+        </w:rPr>
+      </w:pPr>
+      <w:r>
+        <w:rPr>
+          <w:rFonts w:eastAsia="標楷體"/>
+        </w:rPr>
+        <w:t>SSS</w:t>
+      </w:r>
+      <w:r>
+        <w:rPr>
+          <w:rFonts w:eastAsia="標楷體" w:hint="eastAsia"/>
+        </w:rPr>
+        <w:t>是秘密分享的一種方式，</w:t>
+      </w:r>
+      <w:r>
+        <w:rPr>
+          <w:rFonts w:eastAsia="標楷體" w:hint="eastAsia"/>
+        </w:rPr>
+        <w:t>秘密分享就是將</w:t>
+      </w:r>
+    </w:p>
+    <w:p>
+      <w:pPr>
+        <w:widowControl w:val="0"/>
+        <w:autoSpaceDE w:val="0"/>
+        <w:autoSpaceDN w:val="0"/>
+        <w:adjustRightInd w:val="0"/>
+        <w:ind w:firstLine="0"/>
+        <w:jc w:val="both"/>
+        <w:rPr>
+          <w:rFonts w:eastAsia="標楷體"/>
+        </w:rPr>
+      </w:pPr>
+      <w:proofErr w:type="gramStart"/>
+      <w:r>
+        <w:rPr>
+          <w:rFonts w:eastAsia="標楷體" w:hint="eastAsia"/>
+        </w:rPr>
+        <w:t>密文以</w:t>
+      </w:r>
+      <w:proofErr w:type="gramEnd"/>
+      <w:r>
+        <w:rPr>
+          <w:rFonts w:eastAsia="標楷體" w:hint="eastAsia"/>
+        </w:rPr>
+        <w:t>特殊的方式拆分成碎片後保存，並且需要指定份數以上的碎片才可以</w:t>
+      </w:r>
+      <w:proofErr w:type="gramStart"/>
+      <w:r>
+        <w:rPr>
+          <w:rFonts w:eastAsia="標楷體" w:hint="eastAsia"/>
+        </w:rPr>
+        <w:t>將密文恢復</w:t>
+      </w:r>
+      <w:proofErr w:type="gramEnd"/>
+      <w:r>
+        <w:rPr>
+          <w:rFonts w:eastAsia="標楷體" w:hint="eastAsia"/>
+        </w:rPr>
+        <w:t>。</w:t>
+      </w:r>
+      <m:oMath>
+        <m:r>
+          <w:rPr>
+            <w:rFonts w:ascii="Cambria Math" w:eastAsia="標楷體" w:hAnsi="Cambria Math" w:hint="eastAsia"/>
+          </w:rPr>
+          <m:t>(</m:t>
+        </m:r>
+        <m:r>
+          <w:rPr>
+            <w:rFonts w:ascii="Cambria Math" w:eastAsia="標楷體" w:hAnsi="Cambria Math"/>
+          </w:rPr>
+          <m:t>n,</m:t>
+        </m:r>
+        <m:r>
+          <w:rPr>
+            <w:rFonts w:ascii="Cambria Math" w:eastAsia="標楷體" w:hAnsi="Cambria Math" w:hint="eastAsia"/>
+          </w:rPr>
+          <m:t xml:space="preserve"> </m:t>
+        </m:r>
+        <m:r>
+          <w:rPr>
+            <w:rFonts w:ascii="Cambria Math" w:eastAsia="標楷體" w:hAnsi="Cambria Math"/>
+          </w:rPr>
+          <m:t>t</m:t>
+        </m:r>
+        <m:r>
+          <w:rPr>
+            <w:rFonts w:ascii="Cambria Math" w:eastAsia="標楷體" w:hAnsi="Cambria Math" w:hint="eastAsia"/>
+          </w:rPr>
+          <m:t>)</m:t>
+        </m:r>
+      </m:oMath>
+    </w:p>
+    <w:p>
+      <w:pPr>
+        <w:widowControl w:val="0"/>
+        <w:autoSpaceDE w:val="0"/>
+        <w:autoSpaceDN w:val="0"/>
+        <w:adjustRightInd w:val="0"/>
+        <w:ind w:firstLine="0"/>
+        <w:jc w:val="both"/>
+        <w:rPr>
+          <w:rFonts w:eastAsia="標楷體"/>
+        </w:rPr>
+      </w:pPr>
+      <w:r>
+        <w:rPr>
+          <w:rFonts w:eastAsia="標楷體" w:hint="eastAsia"/>
+        </w:rPr>
+        <w:t>中，</w:t>
+      </w:r>
+      <m:oMath>
+        <m:r>
+          <w:rPr>
+            <w:rFonts w:ascii="Cambria Math" w:eastAsia="標楷體" w:hAnsi="Cambria Math"/>
+          </w:rPr>
+          <m:t>n</m:t>
+        </m:r>
+      </m:oMath>
+      <w:r>
+        <w:rPr>
+          <w:rFonts w:eastAsia="標楷體" w:hint="eastAsia"/>
+        </w:rPr>
+        <w:t>為</w:t>
+      </w:r>
+      <w:proofErr w:type="gramStart"/>
+      <w:r>
+        <w:rPr>
+          <w:rFonts w:eastAsia="標楷體" w:hint="eastAsia"/>
+        </w:rPr>
+        <w:t>密文拆</w:t>
+      </w:r>
+      <w:proofErr w:type="gramEnd"/>
+      <w:r>
+        <w:rPr>
+          <w:rFonts w:eastAsia="標楷體" w:hint="eastAsia"/>
+        </w:rPr>
+        <w:t>分的碎片數，</w:t>
+      </w:r>
+      <m:oMath>
+        <m:r>
+          <w:rPr>
+            <w:rFonts w:ascii="Cambria Math" w:eastAsia="標楷體" w:hAnsi="Cambria Math"/>
+          </w:rPr>
+          <m:t>t</m:t>
+        </m:r>
+      </m:oMath>
+      <w:r>
+        <w:rPr>
+          <w:rFonts w:eastAsia="標楷體" w:hint="eastAsia"/>
+        </w:rPr>
+        <w:t>為</w:t>
+      </w:r>
+      <w:proofErr w:type="gramStart"/>
+      <w:r>
+        <w:rPr>
+          <w:rFonts w:eastAsia="標楷體" w:hint="eastAsia"/>
+        </w:rPr>
+        <w:t>恢復密文所</w:t>
+      </w:r>
+      <w:proofErr w:type="gramEnd"/>
+      <w:r>
+        <w:rPr>
+          <w:rFonts w:eastAsia="標楷體" w:hint="eastAsia"/>
+        </w:rPr>
+        <w:t>需的碎片數，且</w:t>
+      </w:r>
+      <m:oMath>
+        <m:r>
+          <w:rPr>
+            <w:rFonts w:ascii="Cambria Math" w:eastAsia="標楷體" w:hAnsi="Cambria Math"/>
+          </w:rPr>
+          <m:t>2&lt;=t&lt;n</m:t>
+        </m:r>
+      </m:oMath>
+      <w:r>
+        <w:rPr>
+          <w:rFonts w:eastAsia="標楷體" w:hint="eastAsia"/>
+        </w:rPr>
+        <w:t>。</w:t>
+      </w:r>
+    </w:p>
+    <w:p>
+      <w:pPr>
+        <w:widowControl w:val="0"/>
+        <w:autoSpaceDE w:val="0"/>
+        <w:autoSpaceDN w:val="0"/>
+        <w:adjustRightInd w:val="0"/>
+        <w:ind w:firstLine="0"/>
+        <w:jc w:val="both"/>
+        <w:rPr>
+          <w:rFonts w:eastAsia="標楷體"/>
+        </w:rPr>
+      </w:pPr>
+      <w:r>
+        <w:rPr>
+          <w:rFonts w:eastAsia="標楷體"/>
+        </w:rPr>
+        <w:tab/>
+      </w:r>
+      <w:r>
+        <w:rPr>
+          <w:rFonts w:eastAsia="標楷體" w:hint="eastAsia"/>
+        </w:rPr>
+        <w:t>在加密的過程中建構多項式</w:t>
+      </w:r>
+      <m:oMath>
+        <m:r>
+          <w:rPr>
+            <w:rFonts w:ascii="Cambria Math" w:eastAsia="標楷體" w:hAnsi="Cambria Math"/>
+          </w:rPr>
+          <m:t>f</m:t>
+        </m:r>
+        <m:d>
+          <m:dPr>
+            <m:ctrlPr>
+              <w:rPr>
+                <w:rFonts w:ascii="Cambria Math" w:eastAsia="標楷體" w:hAnsi="Cambria Math"/>
+                <w:i/>
+              </w:rPr>
+            </m:ctrlPr>
+          </m:dPr>
+          <m:e>
+            <m:r>
+              <w:rPr>
+                <w:rFonts w:ascii="Cambria Math" w:eastAsia="標楷體" w:hAnsi="Cambria Math"/>
+              </w:rPr>
+              <m:t>x</m:t>
+            </m:r>
+          </m:e>
+        </m:d>
+        <m:r>
+          <w:rPr>
+            <w:rFonts w:ascii="Cambria Math" w:eastAsia="標楷體" w:hAnsi="Cambria Math"/>
+          </w:rPr>
+          <m:t>=s+</m:t>
+        </m:r>
+        <m:sSub>
+          <m:sSubPr>
+            <m:ctrlPr>
+              <w:rPr>
+                <w:rFonts w:ascii="Cambria Math" w:eastAsia="標楷體" w:hAnsi="Cambria Math"/>
+                <w:i/>
+              </w:rPr>
+            </m:ctrlPr>
+          </m:sSubPr>
+          <m:e>
+            <m:r>
+              <w:rPr>
+                <w:rFonts w:ascii="Cambria Math" w:eastAsia="標楷體" w:hAnsi="Cambria Math"/>
+              </w:rPr>
+              <m:t>a</m:t>
+            </m:r>
+          </m:e>
+          <m:sub>
+            <m:r>
+              <w:rPr>
+                <w:rFonts w:ascii="Cambria Math" w:eastAsia="標楷體" w:hAnsi="Cambria Math"/>
+              </w:rPr>
+              <m:t>0</m:t>
+            </m:r>
+          </m:sub>
+        </m:sSub>
+        <m:r>
+          <w:rPr>
+            <w:rFonts w:ascii="Cambria Math" w:eastAsia="標楷體" w:hAnsi="Cambria Math"/>
+          </w:rPr>
+          <m:t>x+</m:t>
+        </m:r>
+        <m:sSub>
+          <m:sSubPr>
+            <m:ctrlPr>
+              <w:rPr>
+                <w:rFonts w:ascii="Cambria Math" w:eastAsia="標楷體" w:hAnsi="Cambria Math"/>
+                <w:i/>
+              </w:rPr>
+            </m:ctrlPr>
+          </m:sSubPr>
+          <m:e>
+            <m:r>
+              <w:rPr>
+                <w:rFonts w:ascii="Cambria Math" w:eastAsia="標楷體" w:hAnsi="Cambria Math"/>
+              </w:rPr>
+              <m:t>a</m:t>
+            </m:r>
+          </m:e>
+          <m:sub>
+            <m:r>
+              <w:rPr>
+                <w:rFonts w:ascii="Cambria Math" w:eastAsia="標楷體" w:hAnsi="Cambria Math"/>
+              </w:rPr>
+              <m:t>1</m:t>
+            </m:r>
+          </m:sub>
+        </m:sSub>
+        <m:sSup>
+          <m:sSupPr>
+            <m:ctrlPr>
+              <w:rPr>
+                <w:rFonts w:ascii="Cambria Math" w:eastAsia="標楷體" w:hAnsi="Cambria Math"/>
+                <w:i/>
+              </w:rPr>
+            </m:ctrlPr>
+          </m:sSupPr>
+          <m:e>
+            <m:r>
+              <w:rPr>
+                <w:rFonts w:ascii="Cambria Math" w:eastAsia="標楷體" w:hAnsi="Cambria Math"/>
+              </w:rPr>
+              <m:t>x</m:t>
+            </m:r>
+          </m:e>
+          <m:sup>
+            <m:r>
+              <w:rPr>
+                <w:rFonts w:ascii="Cambria Math" w:eastAsia="標楷體" w:hAnsi="Cambria Math"/>
+              </w:rPr>
+              <m:t>2</m:t>
+            </m:r>
+          </m:sup>
+        </m:sSup>
+        <m:r>
+          <w:rPr>
+            <w:rFonts w:ascii="Cambria Math" w:eastAsia="標楷體" w:hAnsi="Cambria Math"/>
+          </w:rPr>
+          <m:t>+…+</m:t>
+        </m:r>
+        <m:sSub>
+          <m:sSubPr>
+            <m:ctrlPr>
+              <w:rPr>
+                <w:rFonts w:ascii="Cambria Math" w:eastAsia="標楷體" w:hAnsi="Cambria Math"/>
+                <w:i/>
+              </w:rPr>
+            </m:ctrlPr>
+          </m:sSubPr>
+          <m:e>
+            <m:r>
+              <w:rPr>
+                <w:rFonts w:ascii="Cambria Math" w:eastAsia="標楷體" w:hAnsi="Cambria Math"/>
+              </w:rPr>
+              <m:t>a</m:t>
+            </m:r>
+          </m:e>
+          <m:sub>
+            <m:r>
+              <w:rPr>
+                <w:rFonts w:ascii="Cambria Math" w:eastAsia="標楷體" w:hAnsi="Cambria Math"/>
+              </w:rPr>
+              <m:t>t-1</m:t>
+            </m:r>
+          </m:sub>
+        </m:sSub>
+        <m:sSup>
+          <m:sSupPr>
+            <m:ctrlPr>
+              <w:rPr>
+                <w:rFonts w:ascii="Cambria Math" w:eastAsia="標楷體" w:hAnsi="Cambria Math"/>
+                <w:i/>
+              </w:rPr>
+            </m:ctrlPr>
+          </m:sSupPr>
+          <m:e>
+            <m:r>
+              <w:rPr>
+                <w:rFonts w:ascii="Cambria Math" w:eastAsia="標楷體" w:hAnsi="Cambria Math"/>
+              </w:rPr>
+              <m:t>x</m:t>
+            </m:r>
+          </m:e>
+          <m:sup>
+            <m:r>
+              <w:rPr>
+                <w:rFonts w:ascii="Cambria Math" w:eastAsia="標楷體" w:hAnsi="Cambria Math"/>
+              </w:rPr>
+              <m:t>t-1</m:t>
+            </m:r>
+          </m:sup>
+        </m:sSup>
+      </m:oMath>
+      <w:r>
+        <w:rPr>
+          <w:rFonts w:eastAsia="標楷體" w:hint="eastAsia"/>
+        </w:rPr>
+        <w:t>，其中</w:t>
+      </w:r>
+      <m:oMath>
+        <m:r>
+          <w:rPr>
+            <w:rFonts w:ascii="Cambria Math" w:eastAsia="標楷體" w:hAnsi="Cambria Math" w:hint="eastAsia"/>
+          </w:rPr>
+          <m:t>s</m:t>
+        </m:r>
+      </m:oMath>
+      <w:r>
+        <w:rPr>
+          <w:rFonts w:eastAsia="標楷體" w:hint="eastAsia"/>
+        </w:rPr>
+        <w:t>為需要分享的秘密</w:t>
+      </w:r>
+      <w:r>
+        <w:rPr>
+          <w:rFonts w:eastAsia="標楷體" w:hint="eastAsia"/>
+        </w:rPr>
+        <w:t>，</w:t>
+      </w:r>
+      <m:oMath>
+        <m:sSub>
+          <m:sSubPr>
+            <m:ctrlPr>
+              <w:rPr>
+                <w:rFonts w:ascii="Cambria Math" w:eastAsia="標楷體" w:hAnsi="Cambria Math"/>
+                <w:i/>
+              </w:rPr>
+            </m:ctrlPr>
+          </m:sSubPr>
+          <m:e>
+            <m:r>
+              <w:rPr>
+                <w:rFonts w:ascii="Cambria Math" w:eastAsia="標楷體" w:hAnsi="Cambria Math"/>
+              </w:rPr>
+              <m:t>a</m:t>
+            </m:r>
+          </m:e>
+          <m:sub>
+            <m:r>
+              <w:rPr>
+                <w:rFonts w:ascii="Cambria Math" w:eastAsia="標楷體" w:hAnsi="Cambria Math"/>
+              </w:rPr>
+              <m:t>0</m:t>
+            </m:r>
+          </m:sub>
+        </m:sSub>
+        <m:r>
+          <w:rPr>
+            <w:rFonts w:ascii="Cambria Math" w:eastAsia="標楷體" w:hAnsi="Cambria Math"/>
+          </w:rPr>
+          <m:t xml:space="preserve">, </m:t>
+        </m:r>
+        <m:sSub>
+          <m:sSubPr>
+            <m:ctrlPr>
+              <w:rPr>
+                <w:rFonts w:ascii="Cambria Math" w:eastAsia="標楷體" w:hAnsi="Cambria Math"/>
+                <w:i/>
+              </w:rPr>
+            </m:ctrlPr>
+          </m:sSubPr>
+          <m:e>
+            <m:r>
+              <w:rPr>
+                <w:rFonts w:ascii="Cambria Math" w:eastAsia="標楷體" w:hAnsi="Cambria Math"/>
+              </w:rPr>
+              <m:t>a</m:t>
+            </m:r>
+          </m:e>
+          <m:sub>
+            <m:r>
+              <w:rPr>
+                <w:rFonts w:ascii="Cambria Math" w:eastAsia="標楷體" w:hAnsi="Cambria Math"/>
+              </w:rPr>
+              <m:t>1</m:t>
+            </m:r>
+          </m:sub>
+        </m:sSub>
+        <m:r>
+          <w:rPr>
+            <w:rFonts w:ascii="Cambria Math" w:eastAsia="標楷體" w:hAnsi="Cambria Math"/>
+          </w:rPr>
+          <m:t xml:space="preserve">, … </m:t>
+        </m:r>
+        <m:sSub>
+          <m:sSubPr>
+            <m:ctrlPr>
+              <w:rPr>
+                <w:rFonts w:ascii="Cambria Math" w:eastAsia="標楷體" w:hAnsi="Cambria Math"/>
+                <w:i/>
+              </w:rPr>
+            </m:ctrlPr>
+          </m:sSubPr>
+          <m:e>
+            <m:r>
+              <w:rPr>
+                <w:rFonts w:ascii="Cambria Math" w:eastAsia="標楷體" w:hAnsi="Cambria Math"/>
+              </w:rPr>
+              <m:t>a</m:t>
+            </m:r>
+          </m:e>
+          <m:sub>
+            <m:r>
+              <w:rPr>
+                <w:rFonts w:ascii="Cambria Math" w:eastAsia="標楷體" w:hAnsi="Cambria Math"/>
+              </w:rPr>
+              <m:t>t-1</m:t>
+            </m:r>
+          </m:sub>
+        </m:sSub>
+      </m:oMath>
+      <w:r>
+        <w:rPr>
+          <w:rFonts w:eastAsia="標楷體" w:hint="eastAsia"/>
+        </w:rPr>
+        <w:t>為隨機產生的係數</w:t>
+      </w:r>
+      <w:r>
+        <w:rPr>
+          <w:rFonts w:eastAsia="標楷體" w:hint="eastAsia"/>
+        </w:rPr>
+        <w:t>。透過產生</w:t>
+      </w:r>
+      <m:oMath>
+        <m:r>
+          <w:rPr>
+            <w:rFonts w:ascii="Cambria Math" w:eastAsia="標楷體" w:hAnsi="Cambria Math"/>
+          </w:rPr>
+          <m:t>n</m:t>
+        </m:r>
+      </m:oMath>
+      <w:proofErr w:type="gramStart"/>
+      <w:r>
+        <w:rPr>
+          <w:rFonts w:eastAsia="標楷體" w:hint="eastAsia"/>
+        </w:rPr>
+        <w:t>個</w:t>
+      </w:r>
+      <w:proofErr w:type="gramEnd"/>
+      <w:r>
+        <w:rPr>
+          <w:rFonts w:eastAsia="標楷體" w:hint="eastAsia"/>
+        </w:rPr>
+        <w:t>不相等的</w:t>
+      </w:r>
+      <m:oMath>
+        <m:r>
+          <w:rPr>
+            <w:rFonts w:ascii="Cambria Math" w:eastAsia="標楷體" w:hAnsi="Cambria Math"/>
+          </w:rPr>
+          <m:t>x</m:t>
+        </m:r>
+      </m:oMath>
+      <w:r>
+        <w:rPr>
+          <w:rFonts w:eastAsia="標楷體" w:hint="eastAsia"/>
+        </w:rPr>
+        <w:t>進入多項式計算，獲得</w:t>
+      </w:r>
+      <m:oMath>
+        <m:r>
+          <w:rPr>
+            <w:rFonts w:ascii="Cambria Math" w:eastAsia="標楷體" w:hAnsi="Cambria Math"/>
+          </w:rPr>
+          <m:t>n</m:t>
+        </m:r>
+      </m:oMath>
+      <w:proofErr w:type="gramStart"/>
+      <w:r>
+        <w:rPr>
+          <w:rFonts w:eastAsia="標楷體" w:hint="eastAsia"/>
+        </w:rPr>
+        <w:t>個</w:t>
+      </w:r>
+      <w:proofErr w:type="gramEnd"/>
+      <m:oMath>
+        <m:r>
+          <w:rPr>
+            <w:rFonts w:ascii="Cambria Math" w:eastAsia="標楷體" w:hAnsi="Cambria Math" w:hint="eastAsia"/>
+          </w:rPr>
+          <m:t>y</m:t>
+        </m:r>
+      </m:oMath>
+      <w:r>
+        <w:rPr>
+          <w:rFonts w:eastAsia="標楷體" w:hint="eastAsia"/>
+        </w:rPr>
+        <w:t>值，並且保密所產生的</w:t>
+      </w:r>
+      <m:oMath>
+        <m:r>
+          <w:rPr>
+            <w:rFonts w:ascii="Cambria Math" w:eastAsia="標楷體" w:hAnsi="Cambria Math" w:hint="eastAsia"/>
+          </w:rPr>
+          <m:t>(</m:t>
+        </m:r>
+        <m:r>
+          <w:rPr>
+            <w:rFonts w:ascii="Cambria Math" w:eastAsia="標楷體" w:hAnsi="Cambria Math"/>
+          </w:rPr>
+          <m:t>x,</m:t>
+        </m:r>
+        <m:r>
+          <w:rPr>
+            <w:rFonts w:ascii="Cambria Math" w:eastAsia="標楷體" w:hAnsi="Cambria Math" w:hint="eastAsia"/>
+          </w:rPr>
+          <m:t xml:space="preserve"> </m:t>
+        </m:r>
+        <m:r>
+          <w:rPr>
+            <w:rFonts w:ascii="Cambria Math" w:eastAsia="標楷體" w:hAnsi="Cambria Math"/>
+          </w:rPr>
+          <m:t>y</m:t>
+        </m:r>
+        <m:r>
+          <w:rPr>
+            <w:rFonts w:ascii="Cambria Math" w:eastAsia="標楷體" w:hAnsi="Cambria Math" w:hint="eastAsia"/>
+          </w:rPr>
+          <m:t>)</m:t>
+        </m:r>
+      </m:oMath>
+      <w:r>
+        <w:rPr>
+          <w:rFonts w:eastAsia="標楷體" w:hint="eastAsia"/>
+        </w:rPr>
+        <w:t>。</w:t>
+      </w:r>
+    </w:p>
+    <w:p>
+      <w:pPr>
+        <w:widowControl w:val="0"/>
+        <w:autoSpaceDE w:val="0"/>
+        <w:autoSpaceDN w:val="0"/>
+        <w:adjustRightInd w:val="0"/>
+        <w:ind w:firstLine="0"/>
+        <w:jc w:val="both"/>
+        <w:rPr>
+          <w:rFonts w:eastAsia="標楷體" w:hint="eastAsia"/>
+        </w:rPr>
+      </w:pPr>
+      <w:r>
+        <w:rPr>
+          <w:rFonts w:eastAsia="標楷體"/>
+        </w:rPr>
+        <w:tab/>
+      </w:r>
+      <w:proofErr w:type="gramStart"/>
+      <w:r>
+        <w:rPr>
+          <w:rFonts w:eastAsia="標楷體" w:hint="eastAsia"/>
+        </w:rPr>
+        <w:t>解密則透過</w:t>
+      </w:r>
+      <w:proofErr w:type="gramEnd"/>
+      <w:r>
+        <w:rPr>
+          <w:rFonts w:eastAsia="標楷體" w:hint="eastAsia"/>
+        </w:rPr>
+        <w:t>拉格朗日</w:t>
+      </w:r>
+      <w:proofErr w:type="gramStart"/>
+      <w:r>
+        <w:rPr>
+          <w:rFonts w:eastAsia="標楷體" w:hint="eastAsia"/>
+        </w:rPr>
+        <w:t>差值法</w:t>
+      </w:r>
+      <w:proofErr w:type="gramEnd"/>
+      <w:r>
+        <w:rPr>
+          <w:rFonts w:eastAsia="標楷體" w:hint="eastAsia"/>
+        </w:rPr>
+        <w:t>，將</w:t>
+      </w:r>
+      <m:oMath>
+        <m:r>
+          <w:rPr>
+            <w:rFonts w:ascii="Cambria Math" w:eastAsia="標楷體" w:hAnsi="Cambria Math"/>
+          </w:rPr>
+          <m:t>t</m:t>
+        </m:r>
+      </m:oMath>
+      <w:r>
+        <w:rPr>
+          <w:rFonts w:eastAsia="標楷體" w:hint="eastAsia"/>
+        </w:rPr>
+        <w:t>組的</w:t>
+      </w:r>
+      <m:oMath>
+        <m:r>
+          <w:rPr>
+            <w:rFonts w:ascii="Cambria Math" w:eastAsia="標楷體" w:hAnsi="Cambria Math" w:hint="eastAsia"/>
+          </w:rPr>
+          <m:t>(</m:t>
+        </m:r>
+        <m:r>
+          <w:rPr>
+            <w:rFonts w:ascii="Cambria Math" w:eastAsia="標楷體" w:hAnsi="Cambria Math"/>
+          </w:rPr>
+          <m:t>x, y</m:t>
+        </m:r>
+        <m:r>
+          <w:rPr>
+            <w:rFonts w:ascii="Cambria Math" w:eastAsia="標楷體" w:hAnsi="Cambria Math" w:hint="eastAsia"/>
+          </w:rPr>
+          <m:t>)</m:t>
+        </m:r>
+      </m:oMath>
+      <w:r>
+        <w:rPr>
+          <w:rFonts w:eastAsia="標楷體" w:hint="eastAsia"/>
+        </w:rPr>
+        <w:t>進行運算後可以求得被銷毀的原建構多項式。</w:t>
+      </w:r>
+    </w:p>
+    <w:p>
+      <w:pPr>
+        <w:widowControl w:val="0"/>
+        <w:autoSpaceDE w:val="0"/>
+        <w:autoSpaceDN w:val="0"/>
+        <w:adjustRightInd w:val="0"/>
+        <w:ind w:firstLine="0"/>
+        <w:jc w:val="both"/>
+        <w:rPr>
+          <w:rFonts w:eastAsia="標楷體" w:hint="eastAsia"/>
+        </w:rPr>
+      </w:pPr>
+    </w:p>
+    <w:p>
+      <w:pPr>
+        <w:widowControl w:val="0"/>
+        <w:autoSpaceDE w:val="0"/>
+        <w:autoSpaceDN w:val="0"/>
+        <w:adjustRightInd w:val="0"/>
+        <w:ind w:firstLine="0"/>
+        <w:jc w:val="both"/>
+        <w:rPr>
+          <w:rFonts w:eastAsia="標楷體"/>
+        </w:rPr>
+      </w:pPr>
+    </w:p>
+    <w:p>
+      <w:pPr>
+        <w:widowControl w:val="0"/>
+        <w:autoSpaceDE w:val="0"/>
+        <w:autoSpaceDN w:val="0"/>
+        <w:adjustRightInd w:val="0"/>
+        <w:ind w:firstLine="0"/>
+        <w:jc w:val="both"/>
+        <w:rPr>
+          <w:rFonts w:eastAsia="標楷體"/>
+        </w:rPr>
+      </w:pPr>
+    </w:p>
+    <w:p>
+      <w:pPr>
+        <w:pStyle w:val="12"/>
+        <w:numPr>
           <w:ilvl w:val="0"/>
           <w:numId w:val="6"/>
         </w:numPr>
@@ -5132,7 +6510,101 @@
           <w:bCs/>
           <w:sz w:val="20"/>
         </w:rPr>
-        <w:t>，以獲取更好的傳輸效能。而智能合約中主要使用白名單方法決定訪問者的權限，並以</w:t>
+        <w:t>，以獲取更好的傳輸效能。而智能合約中主要</w:t>
+      </w:r>
+      <w:r>
+        <w:rPr>
+          <w:rFonts w:eastAsia="標楷體" w:hint="eastAsia"/>
+          <w:bCs/>
+          <w:sz w:val="20"/>
+        </w:rPr>
+        <w:t>進行密</w:t>
+      </w:r>
+      <w:proofErr w:type="gramStart"/>
+      <w:r>
+        <w:rPr>
+          <w:rFonts w:eastAsia="標楷體" w:hint="eastAsia"/>
+          <w:bCs/>
+          <w:sz w:val="20"/>
+        </w:rPr>
+        <w:t>鑰</w:t>
+      </w:r>
+      <w:proofErr w:type="gramEnd"/>
+      <w:r>
+        <w:rPr>
+          <w:rFonts w:eastAsia="標楷體" w:hint="eastAsia"/>
+          <w:bCs/>
+          <w:sz w:val="20"/>
+        </w:rPr>
+        <w:t>的加解密，</w:t>
+      </w:r>
+      <w:r>
+        <w:rPr>
+          <w:rFonts w:eastAsia="標楷體" w:hint="eastAsia"/>
+          <w:bCs/>
+          <w:sz w:val="20"/>
+        </w:rPr>
+        <w:t>將</w:t>
+      </w:r>
+      <w:r>
+        <w:rPr>
+          <w:rFonts w:eastAsia="標楷體" w:hint="eastAsia"/>
+          <w:bCs/>
+          <w:sz w:val="20"/>
+        </w:rPr>
+        <w:t>AES</w:t>
+      </w:r>
+      <w:r>
+        <w:rPr>
+          <w:rFonts w:eastAsia="標楷體" w:hint="eastAsia"/>
+          <w:bCs/>
+          <w:sz w:val="20"/>
+        </w:rPr>
+        <w:t>演算法獲得的密</w:t>
+      </w:r>
+      <w:proofErr w:type="gramStart"/>
+      <w:r>
+        <w:rPr>
+          <w:rFonts w:eastAsia="標楷體" w:hint="eastAsia"/>
+          <w:bCs/>
+          <w:sz w:val="20"/>
+        </w:rPr>
+        <w:t>鑰</w:t>
+      </w:r>
+      <w:proofErr w:type="gramEnd"/>
+      <w:r>
+        <w:rPr>
+          <w:rFonts w:eastAsia="標楷體" w:hint="eastAsia"/>
+          <w:bCs/>
+          <w:sz w:val="20"/>
+        </w:rPr>
+        <w:t>以秘密分享的形式碎片化後，僅在需要</w:t>
+      </w:r>
+      <w:proofErr w:type="gramStart"/>
+      <w:r>
+        <w:rPr>
+          <w:rFonts w:eastAsia="標楷體" w:hint="eastAsia"/>
+          <w:bCs/>
+          <w:sz w:val="20"/>
+        </w:rPr>
+        <w:t>時於鏈上</w:t>
+      </w:r>
+      <w:proofErr w:type="gramEnd"/>
+      <w:r>
+        <w:rPr>
+          <w:rFonts w:eastAsia="標楷體" w:hint="eastAsia"/>
+          <w:bCs/>
+          <w:sz w:val="20"/>
+        </w:rPr>
+        <w:t>重組並回傳至後台進行解密。本研究</w:t>
+      </w:r>
+      <w:r>
+        <w:rPr>
+          <w:rFonts w:eastAsia="標楷體" w:hint="eastAsia"/>
+          <w:bCs/>
+          <w:sz w:val="20"/>
+        </w:rPr>
+        <w:t>以</w:t>
       </w:r>
       <w:r>
         <w:rPr>
@@ -5265,9 +6737,9 @@
       <w:pPr>
         <w:pStyle w:val="12"/>
         <w:snapToGrid w:val="0"/>
-        <w:ind w:left="432" w:firstLine="0"/>
-        <w:rPr>
-          <w:rFonts w:eastAsia="標楷體"/>
+        <w:ind w:firstLine="0"/>
+        <w:rPr>
+          <w:rFonts w:eastAsia="標楷體" w:hint="eastAsia"/>
           <w:bCs/>
           <w:sz w:val="20"/>
         </w:rPr>
@@ -5294,15 +6766,145 @@
           <w:bCs/>
           <w:sz w:val="20"/>
         </w:rPr>
-        <w:t>系統是利用智能合約在使</w:t>
-      </w:r>
-      <w:r>
-        <w:rPr>
-          <w:rFonts w:eastAsia="標楷體" w:hint="eastAsia"/>
-          <w:bCs/>
-          <w:sz w:val="20"/>
-        </w:rPr>
-        <w:t>用</w:t>
+        <w:t>系統是</w:t>
+      </w:r>
+      <w:r>
+        <w:rPr>
+          <w:rFonts w:eastAsia="標楷體" w:hint="eastAsia"/>
+          <w:bCs/>
+          <w:sz w:val="20"/>
+        </w:rPr>
+        <w:t>將後台儲存之密碼以</w:t>
+      </w:r>
+      <w:r>
+        <w:rPr>
+          <w:rFonts w:eastAsia="標楷體" w:hint="eastAsia"/>
+          <w:bCs/>
+          <w:sz w:val="20"/>
+        </w:rPr>
+        <w:t>AES</w:t>
+      </w:r>
+      <w:r>
+        <w:rPr>
+          <w:rFonts w:eastAsia="標楷體" w:hint="eastAsia"/>
+          <w:bCs/>
+          <w:sz w:val="20"/>
+        </w:rPr>
+        <w:t>加密演算法加密後，將金</w:t>
+      </w:r>
+      <w:proofErr w:type="gramStart"/>
+      <w:r>
+        <w:rPr>
+          <w:rFonts w:eastAsia="標楷體" w:hint="eastAsia"/>
+          <w:bCs/>
+          <w:sz w:val="20"/>
+        </w:rPr>
+        <w:t>鑰</w:t>
+      </w:r>
+      <w:proofErr w:type="gramEnd"/>
+      <w:r>
+        <w:rPr>
+          <w:rFonts w:eastAsia="標楷體" w:hint="eastAsia"/>
+          <w:bCs/>
+          <w:sz w:val="20"/>
+        </w:rPr>
+        <w:t>使用秘密分享的方式，在智能合約內於鏈上將金</w:t>
+      </w:r>
+      <w:proofErr w:type="gramStart"/>
+      <w:r>
+        <w:rPr>
+          <w:rFonts w:eastAsia="標楷體" w:hint="eastAsia"/>
+          <w:bCs/>
+          <w:sz w:val="20"/>
+        </w:rPr>
+        <w:t>鑰</w:t>
+      </w:r>
+      <w:proofErr w:type="gramEnd"/>
+      <w:r>
+        <w:rPr>
+          <w:rFonts w:eastAsia="標楷體" w:hint="eastAsia"/>
+          <w:bCs/>
+          <w:sz w:val="20"/>
+        </w:rPr>
+        <w:t>分解成碎片，並將屬性值回傳至對應的資料庫中儲存。透過</w:t>
+      </w:r>
+      <w:r>
+        <w:rPr>
+          <w:rFonts w:eastAsia="標楷體" w:hint="eastAsia"/>
+          <w:bCs/>
+          <w:sz w:val="20"/>
+        </w:rPr>
+        <w:t>AES</w:t>
+      </w:r>
+      <w:r>
+        <w:rPr>
+          <w:rFonts w:eastAsia="標楷體" w:hint="eastAsia"/>
+          <w:bCs/>
+          <w:sz w:val="20"/>
+        </w:rPr>
+        <w:t>加密演算法搭配秘密分享，攻擊者即便獲得帳號管理伺服器內的資料，</w:t>
+      </w:r>
+      <w:proofErr w:type="gramStart"/>
+      <w:r>
+        <w:rPr>
+          <w:rFonts w:eastAsia="標楷體" w:hint="eastAsia"/>
+          <w:bCs/>
+          <w:sz w:val="20"/>
+        </w:rPr>
+        <w:t>仍需破解</w:t>
+      </w:r>
+      <w:proofErr w:type="gramEnd"/>
+      <w:r>
+        <w:rPr>
+          <w:rFonts w:eastAsia="標楷體" w:hint="eastAsia"/>
+          <w:bCs/>
+          <w:sz w:val="20"/>
+        </w:rPr>
+        <w:t>其餘存有金</w:t>
+      </w:r>
+      <w:proofErr w:type="gramStart"/>
+      <w:r>
+        <w:rPr>
+          <w:rFonts w:eastAsia="標楷體" w:hint="eastAsia"/>
+          <w:bCs/>
+          <w:sz w:val="20"/>
+        </w:rPr>
+        <w:t>鑰</w:t>
+      </w:r>
+      <w:proofErr w:type="gramEnd"/>
+      <w:r>
+        <w:rPr>
+          <w:rFonts w:eastAsia="標楷體" w:hint="eastAsia"/>
+          <w:bCs/>
+          <w:sz w:val="20"/>
+        </w:rPr>
+        <w:t>碎片的地方，獲取特定數量的碎片後才可以對金</w:t>
+      </w:r>
+      <w:proofErr w:type="gramStart"/>
+      <w:r>
+        <w:rPr>
+          <w:rFonts w:eastAsia="標楷體" w:hint="eastAsia"/>
+          <w:bCs/>
+          <w:sz w:val="20"/>
+        </w:rPr>
+        <w:t>鑰</w:t>
+      </w:r>
+      <w:proofErr w:type="gramEnd"/>
+      <w:r>
+        <w:rPr>
+          <w:rFonts w:eastAsia="標楷體" w:hint="eastAsia"/>
+          <w:bCs/>
+          <w:sz w:val="20"/>
+        </w:rPr>
+        <w:t>進行復原，進而還原使用者的密碼。這樣可以大幅提升</w:t>
+      </w:r>
+      <w:r>
+        <w:rPr>
+          <w:rFonts w:eastAsia="標楷體" w:hint="eastAsia"/>
+          <w:bCs/>
+          <w:sz w:val="20"/>
+        </w:rPr>
+        <w:t>系統遭到破解的難度。</w:t>
       </w:r>
     </w:p>
     <w:p>
@@ -5322,80 +6924,6 @@
           <w:bCs/>
           <w:sz w:val="20"/>
         </w:rPr>
-        <w:t>者登入時附加第二層的</w:t>
-      </w:r>
-      <w:r>
-        <w:rPr>
-          <w:rFonts w:eastAsia="標楷體" w:hint="eastAsia"/>
-          <w:bCs/>
-          <w:sz w:val="20"/>
-        </w:rPr>
-        <w:t>身分</w:t>
-      </w:r>
-      <w:r>
-        <w:rPr>
-          <w:rFonts w:eastAsia="標楷體" w:hint="eastAsia"/>
-          <w:bCs/>
-          <w:sz w:val="20"/>
-        </w:rPr>
-        <w:t>驗證</w:t>
-      </w:r>
-      <w:r>
-        <w:rPr>
-          <w:rFonts w:eastAsia="標楷體" w:hint="eastAsia"/>
-          <w:bCs/>
-          <w:sz w:val="20"/>
-        </w:rPr>
-        <w:t>，</w:t>
-      </w:r>
-      <w:r>
-        <w:rPr>
-          <w:rFonts w:eastAsia="標楷體" w:hint="eastAsia"/>
-          <w:bCs/>
-          <w:sz w:val="20"/>
-        </w:rPr>
-        <w:t>透過</w:t>
-      </w:r>
-      <w:proofErr w:type="gramStart"/>
-      <w:r>
-        <w:rPr>
-          <w:rFonts w:eastAsia="標楷體" w:hint="eastAsia"/>
-          <w:bCs/>
-          <w:sz w:val="20"/>
-        </w:rPr>
-        <w:t>區塊鏈不可</w:t>
-      </w:r>
-      <w:proofErr w:type="gramEnd"/>
-      <w:r>
-        <w:rPr>
-          <w:rFonts w:eastAsia="標楷體" w:hint="eastAsia"/>
-          <w:bCs/>
-          <w:sz w:val="20"/>
-        </w:rPr>
-        <w:t>竄改</w:t>
-      </w:r>
-      <w:r>
-        <w:rPr>
-          <w:rFonts w:eastAsia="標楷體" w:hint="eastAsia"/>
-          <w:bCs/>
-          <w:sz w:val="20"/>
-        </w:rPr>
-        <w:t>、公開、去中心</w:t>
-      </w:r>
-      <w:r>
-        <w:rPr>
-          <w:rFonts w:eastAsia="標楷體" w:hint="eastAsia"/>
-          <w:bCs/>
-          <w:sz w:val="20"/>
-        </w:rPr>
-        <w:t>的驗證系統，進一步提升帳號的安全。</w:t>
-      </w:r>
-      <w:r>
-        <w:rPr>
-          <w:rFonts w:eastAsia="標楷體" w:hint="eastAsia"/>
-          <w:bCs/>
-          <w:sz w:val="20"/>
-        </w:rPr>
         <w:t>FHIR</w:t>
       </w:r>
       <w:r>
@@ -5449,12 +6977,11 @@
           <w:noProof/>
           <w:sz w:val="20"/>
         </w:rPr>
-        <w:lastRenderedPageBreak/>
         <w:drawing>
-          <wp:inline distT="0" distB="0" distL="0" distR="0" wp14:anchorId="32680999" wp14:editId="69872476">
-            <wp:extent cx="2402006" cy="3068239"/>
+          <wp:inline distT="0" distB="0" distL="0" distR="0" wp14:anchorId="793AD65B" wp14:editId="414EA7C8">
+            <wp:extent cx="2651125" cy="3241040"/>
             <wp:effectExtent l="0" t="0" r="0" b="0"/>
-            <wp:docPr id="1" name="圖片 1"/>
+            <wp:docPr id="5" name="圖片 5"/>
             <wp:cNvGraphicFramePr>
               <a:graphicFrameLocks xmlns:a="http://schemas.openxmlformats.org/drawingml/2006/main" noChangeAspect="1"/>
             </wp:cNvGraphicFramePr>
@@ -5462,11 +6989,17 @@
               <a:graphicData uri="http://schemas.openxmlformats.org/drawingml/2006/picture">
                 <pic:pic xmlns:pic="http://schemas.openxmlformats.org/drawingml/2006/picture">
                   <pic:nvPicPr>
-                    <pic:cNvPr id="1" name=""/>
+                    <pic:cNvPr id="5" name="圖片 5"/>
                     <pic:cNvPicPr/>
                   </pic:nvPicPr>
                   <pic:blipFill>
-                    <a:blip r:embed="rId10"/>
+                    <a:blip r:embed="rId10">
+                      <a:extLst>
+                        <a:ext uri="{28A0092B-C50C-407E-A947-70E740481C1C}">
+                          <a14:useLocalDpi xmlns:a14="http://schemas.microsoft.com/office/drawing/2010/main" val="0"/>
+                        </a:ext>
+                      </a:extLst>
+                    </a:blip>
                     <a:stretch>
                       <a:fillRect/>
                     </a:stretch>
@@ -5474,7 +7007,7 @@
                   <pic:spPr>
                     <a:xfrm>
                       <a:off x="0" y="0"/>
-                      <a:ext cx="2409655" cy="3078010"/>
+                      <a:ext cx="2651125" cy="3241040"/>
                     </a:xfrm>
                     <a:prstGeom prst="rect">
                       <a:avLst/>
@@ -5560,6 +7093,21 @@
     </w:p>
     <w:p>
       <w:pPr>
+        <w:widowControl w:val="0"/>
+        <w:autoSpaceDE w:val="0"/>
+        <w:autoSpaceDN w:val="0"/>
+        <w:adjustRightInd w:val="0"/>
+        <w:snapToGrid w:val="0"/>
+        <w:ind w:firstLine="0"/>
+        <w:jc w:val="center"/>
+        <w:rPr>
+          <w:rFonts w:eastAsia="標楷體" w:hint="eastAsia"/>
+          <w:b/>
+        </w:rPr>
+      </w:pPr>
+    </w:p>
+    <w:p>
+      <w:pPr>
         <w:pStyle w:val="aa"/>
         <w:widowControl w:val="0"/>
         <w:autoSpaceDE w:val="0"/>
@@ -5621,21 +7169,21 @@
           <w:rFonts w:eastAsia="標楷體" w:hint="eastAsia"/>
           <w:bCs/>
         </w:rPr>
-        <w:t>登入後，先對使用者的帳號密碼做識別</w:t>
-      </w:r>
-      <w:r>
-        <w:rPr>
-          <w:rFonts w:eastAsia="標楷體" w:hint="eastAsia"/>
-          <w:bCs/>
-        </w:rPr>
-        <w:t>，</w:t>
-      </w:r>
-      <w:r>
-        <w:rPr>
-          <w:rFonts w:eastAsia="標楷體" w:hint="eastAsia"/>
-          <w:bCs/>
-        </w:rPr>
-        <w:t>通過常規與後台互動的登入方式，先對登入的使用者進行初步的識別，過濾掉大部分的非法登入。接下來進行第二步驟的驗證，</w:t>
+        <w:t>發出登入請求後，由後台接收並調用身分驗證的功能。該功能會將此帳號恢復</w:t>
+      </w:r>
+      <w:r>
+        <w:rPr>
+          <w:rFonts w:eastAsia="標楷體" w:hint="eastAsia"/>
+          <w:bCs/>
+        </w:rPr>
+        <w:t>AES</w:t>
+      </w:r>
+      <w:r>
+        <w:rPr>
+          <w:rFonts w:eastAsia="標楷體" w:hint="eastAsia"/>
+          <w:bCs/>
+        </w:rPr>
+        <w:t>金</w:t>
       </w:r>
       <w:proofErr w:type="gramStart"/>
       <w:r>
@@ -5643,7 +7191,7 @@
           <w:rFonts w:eastAsia="標楷體" w:hint="eastAsia"/>
           <w:bCs/>
         </w:rPr>
-        <w:t>與鏈上</w:t>
+        <w:t>鑰</w:t>
       </w:r>
       <w:proofErr w:type="gramEnd"/>
       <w:r>
@@ -5651,56 +7199,21 @@
           <w:rFonts w:eastAsia="標楷體" w:hint="eastAsia"/>
           <w:bCs/>
         </w:rPr>
-        <w:t>合約互動。將使用者的錢包地址、帳號</w:t>
-      </w:r>
-      <w:r>
-        <w:rPr>
-          <w:rFonts w:eastAsia="標楷體" w:hint="eastAsia"/>
-          <w:bCs/>
-        </w:rPr>
-        <w:t>編號做特殊的處理</w:t>
-      </w:r>
-      <w:r>
-        <w:rPr>
-          <w:rFonts w:eastAsia="標楷體" w:hint="eastAsia"/>
-          <w:bCs/>
-        </w:rPr>
-        <w:t>，並將最後的結果與</w:t>
-      </w:r>
-      <w:r>
-        <w:rPr>
-          <w:rFonts w:eastAsia="標楷體" w:hint="eastAsia"/>
-          <w:bCs/>
-        </w:rPr>
-        <w:t>M</w:t>
-      </w:r>
-      <w:r>
-        <w:rPr>
-          <w:rFonts w:eastAsia="標楷體"/>
-          <w:bCs/>
-        </w:rPr>
-        <w:t>erkle</w:t>
-      </w:r>
-      <w:r>
-        <w:rPr>
-          <w:rFonts w:eastAsia="標楷體" w:hint="eastAsia"/>
-          <w:bCs/>
-        </w:rPr>
-        <w:t xml:space="preserve"> R</w:t>
-      </w:r>
-      <w:r>
-        <w:rPr>
-          <w:rFonts w:eastAsia="標楷體"/>
-          <w:bCs/>
-        </w:rPr>
-        <w:t>oot</w:t>
-      </w:r>
-      <w:r>
-        <w:rPr>
-          <w:rFonts w:eastAsia="標楷體" w:hint="eastAsia"/>
-          <w:bCs/>
-        </w:rPr>
-        <w:t>做比對。透過與帳號地址以外的資料進行運算，可以確保攻擊者不能透過任意</w:t>
+        <w:t>所需之屬性分別由身分控管、</w:t>
+      </w:r>
+      <w:r>
+        <w:rPr>
+          <w:rFonts w:eastAsia="標楷體" w:hint="eastAsia"/>
+          <w:bCs/>
+        </w:rPr>
+        <w:t>FHIR</w:t>
+      </w:r>
+      <w:r>
+        <w:rPr>
+          <w:rFonts w:eastAsia="標楷體" w:hint="eastAsia"/>
+          <w:bCs/>
+        </w:rPr>
+        <w:t>病歷資料庫</w:t>
       </w:r>
       <w:proofErr w:type="gramStart"/>
       <w:r>
@@ -5708,7 +7221,7 @@
           <w:rFonts w:eastAsia="標楷體" w:hint="eastAsia"/>
           <w:bCs/>
         </w:rPr>
-        <w:t>存在於白名單</w:t>
+        <w:t>傳送至鏈上</w:t>
       </w:r>
       <w:proofErr w:type="gramEnd"/>
       <w:r>
@@ -5716,56 +7229,76 @@
           <w:rFonts w:eastAsia="標楷體" w:hint="eastAsia"/>
           <w:bCs/>
         </w:rPr>
-        <w:t>中的地址存取資料</w:t>
-      </w:r>
-      <w:r>
-        <w:rPr>
-          <w:rFonts w:eastAsia="標楷體" w:hint="eastAsia"/>
-          <w:bCs/>
-        </w:rPr>
-        <w:t>，也可以確認該次的登入者為使用者本人</w:t>
-      </w:r>
-      <w:r>
-        <w:rPr>
-          <w:rFonts w:eastAsia="標楷體" w:hint="eastAsia"/>
-          <w:bCs/>
-        </w:rPr>
-        <w:t>。</w:t>
-      </w:r>
-      <w:r>
-        <w:rPr>
-          <w:rFonts w:eastAsia="標楷體" w:hint="eastAsia"/>
-          <w:bCs/>
-        </w:rPr>
-        <w:t>M</w:t>
-      </w:r>
-      <w:r>
-        <w:rPr>
-          <w:rFonts w:eastAsia="標楷體"/>
-          <w:bCs/>
-        </w:rPr>
-        <w:t>erkle</w:t>
-      </w:r>
-      <w:r>
-        <w:rPr>
-          <w:rFonts w:eastAsia="標楷體" w:hint="eastAsia"/>
-          <w:bCs/>
-        </w:rPr>
-        <w:t xml:space="preserve"> T</w:t>
-      </w:r>
-      <w:r>
-        <w:rPr>
-          <w:rFonts w:eastAsia="標楷體"/>
-          <w:bCs/>
-        </w:rPr>
-        <w:t>ree</w:t>
-      </w:r>
-      <w:r>
-        <w:rPr>
-          <w:rFonts w:eastAsia="標楷體" w:hint="eastAsia"/>
-          <w:bCs/>
-        </w:rPr>
-        <w:t>示意圖如</w:t>
+        <w:t>合約，由合約透過恢復函式重新計算出金</w:t>
+      </w:r>
+      <w:proofErr w:type="gramStart"/>
+      <w:r>
+        <w:rPr>
+          <w:rFonts w:eastAsia="標楷體" w:hint="eastAsia"/>
+          <w:bCs/>
+        </w:rPr>
+        <w:t>鑰</w:t>
+      </w:r>
+      <w:proofErr w:type="gramEnd"/>
+      <w:r>
+        <w:rPr>
+          <w:rFonts w:eastAsia="標楷體" w:hint="eastAsia"/>
+          <w:bCs/>
+        </w:rPr>
+        <w:t>後</w:t>
+      </w:r>
+      <w:r>
+        <w:rPr>
+          <w:rFonts w:eastAsia="標楷體" w:hint="eastAsia"/>
+          <w:bCs/>
+        </w:rPr>
+        <w:t>回送至後台。後台接受到金</w:t>
+      </w:r>
+      <w:proofErr w:type="gramStart"/>
+      <w:r>
+        <w:rPr>
+          <w:rFonts w:eastAsia="標楷體" w:hint="eastAsia"/>
+          <w:bCs/>
+        </w:rPr>
+        <w:t>鑰</w:t>
+      </w:r>
+      <w:proofErr w:type="gramEnd"/>
+      <w:r>
+        <w:rPr>
+          <w:rFonts w:eastAsia="標楷體" w:hint="eastAsia"/>
+          <w:bCs/>
+        </w:rPr>
+        <w:t>後將儲存</w:t>
+      </w:r>
+      <w:proofErr w:type="gramStart"/>
+      <w:r>
+        <w:rPr>
+          <w:rFonts w:eastAsia="標楷體" w:hint="eastAsia"/>
+          <w:bCs/>
+        </w:rPr>
+        <w:t>之密文解</w:t>
+      </w:r>
+      <w:proofErr w:type="gramEnd"/>
+      <w:r>
+        <w:rPr>
+          <w:rFonts w:eastAsia="標楷體" w:hint="eastAsia"/>
+          <w:bCs/>
+        </w:rPr>
+        <w:t>密，並將得到的明文與使用者輸入之密碼比對，相同後才可以調用相關的</w:t>
+      </w:r>
+      <w:r>
+        <w:rPr>
+          <w:rFonts w:eastAsia="標楷體" w:hint="eastAsia"/>
+          <w:bCs/>
+        </w:rPr>
+        <w:t>FHIR API</w:t>
+      </w:r>
+      <w:r>
+        <w:rPr>
+          <w:rFonts w:eastAsia="標楷體" w:hint="eastAsia"/>
+          <w:bCs/>
+        </w:rPr>
+        <w:t>，不同則拒絕此次登入請求。身分驗證系統示意圖如圖</w:t>
       </w:r>
       <w:r>
         <w:rPr>
@@ -5801,10 +7334,10 @@
           <w:noProof/>
         </w:rPr>
         <w:drawing>
-          <wp:inline distT="0" distB="0" distL="0" distR="0" wp14:anchorId="661F9857" wp14:editId="7BBAC22E">
-            <wp:extent cx="2651125" cy="1265555"/>
+          <wp:inline distT="0" distB="0" distL="0" distR="0" wp14:anchorId="5872B6E9" wp14:editId="7FF5369E">
+            <wp:extent cx="2651125" cy="2064385"/>
             <wp:effectExtent l="0" t="0" r="0" b="0"/>
-            <wp:docPr id="8" name="圖片 8"/>
+            <wp:docPr id="1" name="圖片 1"/>
             <wp:cNvGraphicFramePr>
               <a:graphicFrameLocks xmlns:a="http://schemas.openxmlformats.org/drawingml/2006/main" noChangeAspect="1"/>
             </wp:cNvGraphicFramePr>
@@ -5812,7 +7345,7 @@
               <a:graphicData uri="http://schemas.openxmlformats.org/drawingml/2006/picture">
                 <pic:pic xmlns:pic="http://schemas.openxmlformats.org/drawingml/2006/picture">
                   <pic:nvPicPr>
-                    <pic:cNvPr id="8" name="圖片 8"/>
+                    <pic:cNvPr id="1" name="圖片 1"/>
                     <pic:cNvPicPr/>
                   </pic:nvPicPr>
                   <pic:blipFill>
@@ -5830,7 +7363,7 @@
                   <pic:spPr>
                     <a:xfrm>
                       <a:off x="0" y="0"/>
-                      <a:ext cx="2651125" cy="1265555"/>
+                      <a:ext cx="2651125" cy="2064385"/>
                     </a:xfrm>
                     <a:prstGeom prst="rect">
                       <a:avLst/>
@@ -5854,13 +7387,14 @@
         <w:ind w:left="840" w:firstLine="120"/>
         <w:rPr>
           <w:rFonts w:eastAsia="標楷體"/>
-        </w:rPr>
-      </w:pPr>
-      <w:r>
-        <w:rPr>
-          <w:rFonts w:eastAsia="標楷體" w:hint="eastAsia"/>
           <w:b/>
         </w:rPr>
+      </w:pPr>
+      <w:r>
+        <w:rPr>
+          <w:rFonts w:eastAsia="標楷體" w:hint="eastAsia"/>
+          <w:b/>
+        </w:rPr>
         <w:t>圖</w:t>
       </w:r>
       <w:r>
@@ -5903,39 +7437,20 @@
           <w:rFonts w:eastAsia="標楷體" w:hint="eastAsia"/>
           <w:b/>
         </w:rPr>
-        <w:t>M</w:t>
-      </w:r>
-      <w:r>
-        <w:rPr>
-          <w:rFonts w:eastAsia="標楷體"/>
-          <w:b/>
-        </w:rPr>
-        <w:t>erkle Tree</w:t>
-      </w:r>
-      <w:r>
-        <w:rPr>
-          <w:rFonts w:eastAsia="標楷體" w:hint="eastAsia"/>
-          <w:b/>
-        </w:rPr>
-        <w:t xml:space="preserve"> </w:t>
-      </w:r>
-      <w:r>
-        <w:rPr>
-          <w:rFonts w:eastAsia="標楷體" w:hint="eastAsia"/>
-          <w:b/>
-        </w:rPr>
-        <w:t>示意圖</w:t>
+        <w:t>身分驗證系統示意圖</w:t>
       </w:r>
     </w:p>
     <w:p>
       <w:pPr>
-        <w:pStyle w:val="12"/>
+        <w:pStyle w:val="aa"/>
+        <w:widowControl w:val="0"/>
+        <w:autoSpaceDE w:val="0"/>
+        <w:autoSpaceDN w:val="0"/>
+        <w:adjustRightInd w:val="0"/>
         <w:snapToGrid w:val="0"/>
-        <w:ind w:firstLine="0"/>
-        <w:rPr>
-          <w:rFonts w:eastAsia="標楷體"/>
-          <w:bCs/>
-          <w:sz w:val="20"/>
+        <w:ind w:left="840" w:firstLine="120"/>
+        <w:rPr>
+          <w:rFonts w:eastAsia="標楷體" w:hint="eastAsia"/>
         </w:rPr>
       </w:pPr>
     </w:p>
@@ -5956,7 +7471,15 @@
           <w:bCs/>
           <w:sz w:val="20"/>
         </w:rPr>
-        <w:t>兩步驟的驗證皆通過後才可以</w:t>
+        <w:t>通過身分驗證</w:t>
+      </w:r>
+      <w:r>
+        <w:rPr>
+          <w:rFonts w:eastAsia="標楷體" w:hint="eastAsia"/>
+          <w:bCs/>
+          <w:sz w:val="20"/>
+        </w:rPr>
+        <w:t>後才可以</w:t>
       </w:r>
       <w:r>
         <w:rPr>
@@ -5996,7 +7519,23 @@
           <w:bCs/>
           <w:sz w:val="20"/>
         </w:rPr>
-        <w:t>資料庫內的資料並將資料呈現於</w:t>
+        <w:t>資料庫內的資料</w:t>
+      </w:r>
+      <w:r>
+        <w:rPr>
+          <w:rFonts w:eastAsia="標楷體" w:hint="eastAsia"/>
+          <w:bCs/>
+          <w:sz w:val="20"/>
+        </w:rPr>
+        <w:t>，</w:t>
+      </w:r>
+      <w:r>
+        <w:rPr>
+          <w:rFonts w:eastAsia="標楷體" w:hint="eastAsia"/>
+          <w:bCs/>
+          <w:sz w:val="20"/>
+        </w:rPr>
+        <w:t>並將資料呈現於</w:t>
       </w:r>
       <w:proofErr w:type="gramStart"/>
       <w:r>
@@ -6014,23 +7553,7 @@
           <w:bCs/>
           <w:sz w:val="20"/>
         </w:rPr>
-        <w:t>或是進行其他操作，為</w:t>
-      </w:r>
-      <w:r>
-        <w:rPr>
-          <w:rFonts w:eastAsia="標楷體" w:hint="eastAsia"/>
-          <w:bCs/>
-          <w:sz w:val="20"/>
-        </w:rPr>
-        <w:t>FHIR</w:t>
-      </w:r>
-      <w:r>
-        <w:rPr>
-          <w:rFonts w:eastAsia="標楷體" w:hint="eastAsia"/>
-          <w:bCs/>
-          <w:sz w:val="20"/>
-        </w:rPr>
-        <w:t>標準提供更安全的保障。</w:t>
+        <w:t>或是進行其他操作。</w:t>
       </w:r>
     </w:p>
     <w:p>
@@ -6117,6 +7640,7 @@
           <w:color w:val="000000" w:themeColor="text1"/>
           <w:sz w:val="22"/>
         </w:rPr>
+        <w:lastRenderedPageBreak/>
         <w:t>智能合約</w:t>
       </w:r>
       <w:r>
@@ -8528,7 +10052,6 @@
           <w:bCs/>
           <w:noProof/>
         </w:rPr>
-        <w:lastRenderedPageBreak/>
         <w:drawing>
           <wp:inline distT="0" distB="0" distL="0" distR="0" wp14:anchorId="283C035C" wp14:editId="2159B59E">
             <wp:extent cx="2647950" cy="1151890"/>
@@ -12581,6 +14104,16 @@
     <w:basedOn w:val="a1"/>
     <w:rsid w:val="00101B12"/>
   </w:style>
+  <w:style w:type="character" w:styleId="af8">
+    <w:name w:val="Placeholder Text"/>
+    <w:basedOn w:val="a1"/>
+    <w:uiPriority w:val="99"/>
+    <w:semiHidden/>
+    <w:rsid w:val="001B1624"/>
+    <w:rPr>
+      <w:color w:val="808080"/>
+    </w:rPr>
+  </w:style>
 </w:styles>
 </file>
 

</xml_diff>

<commit_message>
paper review * add abi
</commit_message>
<xml_diff>
--- a/Documents/paper.docx
+++ b/Documents/paper.docx
@@ -549,15 +549,16 @@
           <w:color w:val="auto"/>
           <w:sz w:val="20"/>
         </w:rPr>
-        <w:t>以去中心化、無法被更改的區塊鏈做</w:t>
-      </w:r>
+        <w:t>以去中心化、無法被更改的</w:t>
+      </w:r>
+      <w:proofErr w:type="gramStart"/>
       <w:r>
         <w:rPr>
           <w:rFonts w:ascii="Times New Roman" w:cs="Times New Roman" w:hint="eastAsia"/>
           <w:color w:val="auto"/>
           <w:sz w:val="20"/>
         </w:rPr>
-        <w:t>為</w:t>
+        <w:t>區塊鏈做</w:t>
       </w:r>
       <w:r>
         <w:rPr>
@@ -565,15 +566,16 @@
           <w:color w:val="auto"/>
           <w:sz w:val="20"/>
         </w:rPr>
-        <w:t>身分</w:t>
-      </w:r>
+        <w:t>為</w:t>
+      </w:r>
+      <w:proofErr w:type="gramEnd"/>
       <w:r>
         <w:rPr>
           <w:rFonts w:ascii="Times New Roman" w:cs="Times New Roman" w:hint="eastAsia"/>
           <w:color w:val="auto"/>
           <w:sz w:val="20"/>
         </w:rPr>
-        <w:t>驗證</w:t>
+        <w:t>身分</w:t>
       </w:r>
       <w:r>
         <w:rPr>
@@ -581,7 +583,7 @@
           <w:color w:val="auto"/>
           <w:sz w:val="20"/>
         </w:rPr>
-        <w:t>的方式</w:t>
+        <w:t>驗證</w:t>
       </w:r>
       <w:r>
         <w:rPr>
@@ -589,7 +591,7 @@
           <w:color w:val="auto"/>
           <w:sz w:val="20"/>
         </w:rPr>
-        <w:t>，並使用</w:t>
+        <w:t>的方式</w:t>
       </w:r>
       <w:r>
         <w:rPr>
@@ -597,7 +599,7 @@
           <w:color w:val="auto"/>
           <w:sz w:val="20"/>
         </w:rPr>
-        <w:t>AES</w:t>
+        <w:t>，並使用</w:t>
       </w:r>
       <w:r>
         <w:rPr>
@@ -605,7 +607,7 @@
           <w:color w:val="auto"/>
           <w:sz w:val="20"/>
         </w:rPr>
-        <w:t>加密演算法及祕密分享作為身分驗證的標準，</w:t>
+        <w:t>AES</w:t>
       </w:r>
       <w:r>
         <w:rPr>
@@ -613,23 +615,25 @@
           <w:color w:val="auto"/>
           <w:sz w:val="20"/>
         </w:rPr>
-        <w:t>而秘密分享的加解密過程將透過智能合約於區塊鍊上進行，</w:t>
-      </w:r>
+        <w:t>加密演算法及</w:t>
+      </w:r>
+      <w:proofErr w:type="gramStart"/>
       <w:r>
         <w:rPr>
           <w:rFonts w:ascii="Times New Roman" w:cs="Times New Roman" w:hint="eastAsia"/>
           <w:color w:val="auto"/>
           <w:sz w:val="20"/>
         </w:rPr>
-        <w:t>以確保資料的安全</w:t>
-      </w:r>
+        <w:t>祕</w:t>
+      </w:r>
+      <w:proofErr w:type="gramEnd"/>
       <w:r>
         <w:rPr>
           <w:rFonts w:ascii="Times New Roman" w:cs="Times New Roman" w:hint="eastAsia"/>
           <w:color w:val="auto"/>
           <w:sz w:val="20"/>
         </w:rPr>
-        <w:t>，</w:t>
+        <w:t>密分享作為身分驗證的標準，</w:t>
       </w:r>
       <w:r>
         <w:rPr>
@@ -637,22 +641,64 @@
           <w:color w:val="auto"/>
           <w:sz w:val="20"/>
         </w:rPr>
-        <w:t>我們</w:t>
-      </w:r>
+        <w:t>而秘密分享的加解密過程將透過智能合約於區塊</w:t>
+      </w:r>
+      <w:proofErr w:type="gramStart"/>
       <w:r>
         <w:rPr>
           <w:rFonts w:ascii="Times New Roman" w:cs="Times New Roman" w:hint="eastAsia"/>
           <w:color w:val="auto"/>
           <w:sz w:val="20"/>
         </w:rPr>
-        <w:t>將</w:t>
-      </w:r>
+        <w:t>鍊</w:t>
+      </w:r>
+      <w:proofErr w:type="gramEnd"/>
       <w:r>
         <w:rPr>
           <w:rFonts w:ascii="Times New Roman" w:cs="Times New Roman" w:hint="eastAsia"/>
           <w:color w:val="auto"/>
           <w:sz w:val="20"/>
         </w:rPr>
+        <w:t>上進行，</w:t>
+      </w:r>
+      <w:r>
+        <w:rPr>
+          <w:rFonts w:ascii="Times New Roman" w:cs="Times New Roman" w:hint="eastAsia"/>
+          <w:color w:val="auto"/>
+          <w:sz w:val="20"/>
+        </w:rPr>
+        <w:t>以確保資料的安全</w:t>
+      </w:r>
+      <w:r>
+        <w:rPr>
+          <w:rFonts w:ascii="Times New Roman" w:cs="Times New Roman" w:hint="eastAsia"/>
+          <w:color w:val="auto"/>
+          <w:sz w:val="20"/>
+        </w:rPr>
+        <w:t>，</w:t>
+      </w:r>
+      <w:r>
+        <w:rPr>
+          <w:rFonts w:ascii="Times New Roman" w:cs="Times New Roman" w:hint="eastAsia"/>
+          <w:color w:val="auto"/>
+          <w:sz w:val="20"/>
+        </w:rPr>
+        <w:t>我們</w:t>
+      </w:r>
+      <w:r>
+        <w:rPr>
+          <w:rFonts w:ascii="Times New Roman" w:cs="Times New Roman" w:hint="eastAsia"/>
+          <w:color w:val="auto"/>
+          <w:sz w:val="20"/>
+        </w:rPr>
+        <w:t>將</w:t>
+      </w:r>
+      <w:r>
+        <w:rPr>
+          <w:rFonts w:ascii="Times New Roman" w:cs="Times New Roman" w:hint="eastAsia"/>
+          <w:color w:val="auto"/>
+          <w:sz w:val="20"/>
+        </w:rPr>
         <w:t>使用</w:t>
       </w:r>
       <w:r>
@@ -690,13 +736,23 @@
           <w:sz w:val="20"/>
         </w:rPr>
       </w:pPr>
+      <w:proofErr w:type="gramStart"/>
       <w:r>
         <w:rPr>
           <w:rFonts w:ascii="Times New Roman" w:cs="Times New Roman" w:hint="eastAsia"/>
           <w:color w:val="auto"/>
           <w:sz w:val="20"/>
         </w:rPr>
-        <w:t>此外，我們也將使用</w:t>
+        <w:t>此外，</w:t>
+      </w:r>
+      <w:proofErr w:type="gramEnd"/>
+      <w:r>
+        <w:rPr>
+          <w:rFonts w:ascii="Times New Roman" w:cs="Times New Roman" w:hint="eastAsia"/>
+          <w:color w:val="auto"/>
+          <w:sz w:val="20"/>
+        </w:rPr>
+        <w:t>我們也將使用</w:t>
       </w:r>
       <w:r>
         <w:rPr>
@@ -792,13 +848,23 @@
         </w:rPr>
         <w:t>：</w:t>
       </w:r>
+      <w:proofErr w:type="gramStart"/>
       <w:r>
         <w:rPr>
           <w:rFonts w:ascii="Times New Roman" w:cs="Times New Roman" w:hint="eastAsia"/>
           <w:color w:val="auto"/>
           <w:sz w:val="20"/>
         </w:rPr>
-        <w:t>區塊鏈、以太坊、智能合約、</w:t>
+        <w:t>區塊鏈</w:t>
+      </w:r>
+      <w:proofErr w:type="gramEnd"/>
+      <w:r>
+        <w:rPr>
+          <w:rFonts w:ascii="Times New Roman" w:cs="Times New Roman" w:hint="eastAsia"/>
+          <w:color w:val="auto"/>
+          <w:sz w:val="20"/>
+        </w:rPr>
+        <w:t>、以太坊、智能合約、</w:t>
       </w:r>
       <w:r>
         <w:rPr>
@@ -988,7 +1054,23 @@
           <w:rFonts w:ascii="標楷體" w:eastAsia="標楷體" w:hAnsi="標楷體" w:hint="eastAsia"/>
           <w:sz w:val="20"/>
         </w:rPr>
-        <w:t>用於各醫院及醫材廠商</w:t>
+        <w:t>用於各醫院及</w:t>
+      </w:r>
+      <w:proofErr w:type="gramStart"/>
+      <w:r>
+        <w:rPr>
+          <w:rFonts w:ascii="標楷體" w:eastAsia="標楷體" w:hAnsi="標楷體" w:hint="eastAsia"/>
+          <w:sz w:val="20"/>
+        </w:rPr>
+        <w:t>醫</w:t>
+      </w:r>
+      <w:proofErr w:type="gramEnd"/>
+      <w:r>
+        <w:rPr>
+          <w:rFonts w:ascii="標楷體" w:eastAsia="標楷體" w:hAnsi="標楷體" w:hint="eastAsia"/>
+          <w:sz w:val="20"/>
+        </w:rPr>
+        <w:t>材廠商</w:t>
       </w:r>
       <w:r>
         <w:rPr>
@@ -1305,6 +1387,7 @@
         </w:rPr>
         <w:t>此，</w:t>
       </w:r>
+      <w:proofErr w:type="gramStart"/>
       <w:r>
         <w:rPr>
           <w:rFonts w:ascii="標楷體" w:eastAsia="標楷體" w:hAnsi="標楷體" w:hint="eastAsia"/>
@@ -1319,6 +1402,7 @@
         </w:rPr>
         <w:t>正</w:t>
       </w:r>
+      <w:proofErr w:type="gramEnd"/>
       <w:r>
         <w:rPr>
           <w:rFonts w:ascii="標楷體" w:eastAsia="標楷體" w:hAnsi="標楷體" w:hint="eastAsia"/>
@@ -1450,7 +1534,23 @@
           <w:rFonts w:ascii="標楷體" w:eastAsia="標楷體" w:hAnsi="標楷體" w:hint="eastAsia"/>
           <w:sz w:val="20"/>
         </w:rPr>
-        <w:t>，也減少不同醫材廠商數據標準不一的問題</w:t>
+        <w:t>，也減少不同</w:t>
+      </w:r>
+      <w:proofErr w:type="gramStart"/>
+      <w:r>
+        <w:rPr>
+          <w:rFonts w:ascii="標楷體" w:eastAsia="標楷體" w:hAnsi="標楷體" w:hint="eastAsia"/>
+          <w:sz w:val="20"/>
+        </w:rPr>
+        <w:t>醫</w:t>
+      </w:r>
+      <w:proofErr w:type="gramEnd"/>
+      <w:r>
+        <w:rPr>
+          <w:rFonts w:ascii="標楷體" w:eastAsia="標楷體" w:hAnsi="標楷體" w:hint="eastAsia"/>
+          <w:sz w:val="20"/>
+        </w:rPr>
+        <w:t>材廠商數據標準不一的問題</w:t>
       </w:r>
       <w:r>
         <w:rPr>
@@ -1531,12 +1631,21 @@
         <w:t>AIoT</w:t>
       </w:r>
       <w:proofErr w:type="spellEnd"/>
-      <w:r>
-        <w:rPr>
-          <w:rFonts w:eastAsia="標楷體" w:hint="eastAsia"/>
-          <w:sz w:val="20"/>
-        </w:rPr>
-        <w:t>醫材互動</w:t>
+      <w:proofErr w:type="gramStart"/>
+      <w:r>
+        <w:rPr>
+          <w:rFonts w:eastAsia="標楷體" w:hint="eastAsia"/>
+          <w:sz w:val="20"/>
+        </w:rPr>
+        <w:t>醫</w:t>
+      </w:r>
+      <w:proofErr w:type="gramEnd"/>
+      <w:r>
+        <w:rPr>
+          <w:rFonts w:eastAsia="標楷體" w:hint="eastAsia"/>
+          <w:sz w:val="20"/>
+        </w:rPr>
+        <w:t>材互動</w:t>
       </w:r>
       <w:r>
         <w:rPr>
@@ -1827,8 +1936,19 @@
           <w:sz w:val="20"/>
           <w:shd w:val="clear" w:color="auto" w:fill="FFFFFF"/>
         </w:rPr>
-        <w:t>儲存使用者密碼的密文</w:t>
-      </w:r>
+        <w:t>儲存使用者密碼</w:t>
+      </w:r>
+      <w:proofErr w:type="gramStart"/>
+      <w:r>
+        <w:rPr>
+          <w:rFonts w:ascii="標楷體" w:eastAsia="標楷體" w:hAnsi="標楷體" w:hint="eastAsia"/>
+          <w:color w:val="333333"/>
+          <w:sz w:val="20"/>
+          <w:shd w:val="clear" w:color="auto" w:fill="FFFFFF"/>
+        </w:rPr>
+        <w:t>的密文</w:t>
+      </w:r>
+      <w:proofErr w:type="gramEnd"/>
       <w:r>
         <w:rPr>
           <w:rFonts w:ascii="標楷體" w:eastAsia="標楷體" w:hAnsi="標楷體" w:hint="eastAsia"/>
@@ -1845,16 +1965,47 @@
           <w:sz w:val="20"/>
           <w:shd w:val="clear" w:color="auto" w:fill="FFFFFF"/>
         </w:rPr>
-        <w:t>並透過秘密分享分散式儲存加解密金鑰</w:t>
-      </w:r>
-      <w:r>
-        <w:rPr>
-          <w:rFonts w:ascii="標楷體" w:eastAsia="標楷體" w:hAnsi="標楷體" w:hint="eastAsia"/>
-          <w:color w:val="333333"/>
-          <w:sz w:val="20"/>
-          <w:shd w:val="clear" w:color="auto" w:fill="FFFFFF"/>
-        </w:rPr>
-        <w:t>，使金鑰被竊取的難度提升</w:t>
+        <w:t>並透過秘密分享分散式儲存加解密金</w:t>
+      </w:r>
+      <w:proofErr w:type="gramStart"/>
+      <w:r>
+        <w:rPr>
+          <w:rFonts w:ascii="標楷體" w:eastAsia="標楷體" w:hAnsi="標楷體" w:hint="eastAsia"/>
+          <w:color w:val="333333"/>
+          <w:sz w:val="20"/>
+          <w:shd w:val="clear" w:color="auto" w:fill="FFFFFF"/>
+        </w:rPr>
+        <w:t>鑰</w:t>
+      </w:r>
+      <w:proofErr w:type="gramEnd"/>
+      <w:r>
+        <w:rPr>
+          <w:rFonts w:ascii="標楷體" w:eastAsia="標楷體" w:hAnsi="標楷體" w:hint="eastAsia"/>
+          <w:color w:val="333333"/>
+          <w:sz w:val="20"/>
+          <w:shd w:val="clear" w:color="auto" w:fill="FFFFFF"/>
+        </w:rPr>
+        <w:t>，使金</w:t>
+      </w:r>
+      <w:proofErr w:type="gramStart"/>
+      <w:r>
+        <w:rPr>
+          <w:rFonts w:ascii="標楷體" w:eastAsia="標楷體" w:hAnsi="標楷體" w:hint="eastAsia"/>
+          <w:color w:val="333333"/>
+          <w:sz w:val="20"/>
+          <w:shd w:val="clear" w:color="auto" w:fill="FFFFFF"/>
+        </w:rPr>
+        <w:t>鑰</w:t>
+      </w:r>
+      <w:proofErr w:type="gramEnd"/>
+      <w:r>
+        <w:rPr>
+          <w:rFonts w:ascii="標楷體" w:eastAsia="標楷體" w:hAnsi="標楷體" w:hint="eastAsia"/>
+          <w:color w:val="333333"/>
+          <w:sz w:val="20"/>
+          <w:shd w:val="clear" w:color="auto" w:fill="FFFFFF"/>
+        </w:rPr>
+        <w:t>被竊取的難度提升</w:t>
       </w:r>
       <w:r>
         <w:rPr>
@@ -1881,8 +2032,29 @@
           <w:sz w:val="20"/>
           <w:shd w:val="clear" w:color="auto" w:fill="FFFFFF"/>
         </w:rPr>
-        <w:t>過程在區塊鏈上透過智能合約運行，利用</w:t>
-      </w:r>
+        <w:t>過程在</w:t>
+      </w:r>
+      <w:proofErr w:type="gramStart"/>
+      <w:r>
+        <w:rPr>
+          <w:rFonts w:ascii="標楷體" w:eastAsia="標楷體" w:hAnsi="標楷體" w:hint="eastAsia"/>
+          <w:color w:val="333333"/>
+          <w:sz w:val="20"/>
+          <w:shd w:val="clear" w:color="auto" w:fill="FFFFFF"/>
+        </w:rPr>
+        <w:t>區塊鏈上</w:t>
+      </w:r>
+      <w:proofErr w:type="gramEnd"/>
+      <w:r>
+        <w:rPr>
+          <w:rFonts w:ascii="標楷體" w:eastAsia="標楷體" w:hAnsi="標楷體" w:hint="eastAsia"/>
+          <w:color w:val="333333"/>
+          <w:sz w:val="20"/>
+          <w:shd w:val="clear" w:color="auto" w:fill="FFFFFF"/>
+        </w:rPr>
+        <w:t>透過智能合約運行，利用</w:t>
+      </w:r>
+      <w:proofErr w:type="gramStart"/>
       <w:r>
         <w:rPr>
           <w:rFonts w:ascii="標楷體" w:eastAsia="標楷體" w:hAnsi="標楷體" w:hint="eastAsia"/>
@@ -1899,7 +2071,17 @@
           <w:sz w:val="20"/>
           <w:shd w:val="clear" w:color="auto" w:fill="FFFFFF"/>
         </w:rPr>
-        <w:t>透明、</w:t>
+        <w:t>透明</w:t>
+      </w:r>
+      <w:proofErr w:type="gramEnd"/>
+      <w:r>
+        <w:rPr>
+          <w:rFonts w:ascii="標楷體" w:eastAsia="標楷體" w:hAnsi="標楷體" w:hint="eastAsia"/>
+          <w:color w:val="333333"/>
+          <w:sz w:val="20"/>
+          <w:shd w:val="clear" w:color="auto" w:fill="FFFFFF"/>
+        </w:rPr>
+        <w:t>、</w:t>
       </w:r>
       <w:r>
         <w:rPr>
@@ -2027,14 +2209,25 @@
         </w:rPr>
         <w:t>RPC server</w:t>
       </w:r>
-      <w:r>
-        <w:rPr>
-          <w:rFonts w:ascii="標楷體" w:eastAsia="標楷體" w:hAnsi="標楷體" w:hint="eastAsia"/>
-          <w:color w:val="333333"/>
-          <w:sz w:val="20"/>
-          <w:shd w:val="clear" w:color="auto" w:fill="FFFFFF"/>
-        </w:rPr>
-        <w:t>與鏈上合約互動與</w:t>
+      <w:proofErr w:type="gramStart"/>
+      <w:r>
+        <w:rPr>
+          <w:rFonts w:ascii="標楷體" w:eastAsia="標楷體" w:hAnsi="標楷體" w:hint="eastAsia"/>
+          <w:color w:val="333333"/>
+          <w:sz w:val="20"/>
+          <w:shd w:val="clear" w:color="auto" w:fill="FFFFFF"/>
+        </w:rPr>
+        <w:t>與鏈上</w:t>
+      </w:r>
+      <w:proofErr w:type="gramEnd"/>
+      <w:r>
+        <w:rPr>
+          <w:rFonts w:ascii="標楷體" w:eastAsia="標楷體" w:hAnsi="標楷體" w:hint="eastAsia"/>
+          <w:color w:val="333333"/>
+          <w:sz w:val="20"/>
+          <w:shd w:val="clear" w:color="auto" w:fill="FFFFFF"/>
+        </w:rPr>
+        <w:t>合約互動與</w:t>
       </w:r>
       <w:r>
         <w:rPr>
@@ -2234,14 +2427,25 @@
         </w:rPr>
         <w:t>框架構建</w:t>
       </w:r>
-      <w:r>
-        <w:rPr>
-          <w:rFonts w:ascii="標楷體" w:eastAsia="標楷體" w:hAnsi="標楷體" w:hint="eastAsia"/>
-          <w:color w:val="333333"/>
-          <w:sz w:val="20"/>
-          <w:shd w:val="clear" w:color="auto" w:fill="FFFFFF"/>
-        </w:rPr>
-        <w:t>前端頁面，讓使用者可以清楚</w:t>
+      <w:proofErr w:type="gramStart"/>
+      <w:r>
+        <w:rPr>
+          <w:rFonts w:ascii="標楷體" w:eastAsia="標楷體" w:hAnsi="標楷體" w:hint="eastAsia"/>
+          <w:color w:val="333333"/>
+          <w:sz w:val="20"/>
+          <w:shd w:val="clear" w:color="auto" w:fill="FFFFFF"/>
+        </w:rPr>
+        <w:t>前端頁面</w:t>
+      </w:r>
+      <w:proofErr w:type="gramEnd"/>
+      <w:r>
+        <w:rPr>
+          <w:rFonts w:ascii="標楷體" w:eastAsia="標楷體" w:hAnsi="標楷體" w:hint="eastAsia"/>
+          <w:color w:val="333333"/>
+          <w:sz w:val="20"/>
+          <w:shd w:val="clear" w:color="auto" w:fill="FFFFFF"/>
+        </w:rPr>
+        <w:t>，讓使用者可以清楚</w:t>
       </w:r>
       <w:r>
         <w:rPr>
@@ -2668,7 +2872,27 @@
           <w:sz w:val="20"/>
           <w:shd w:val="clear" w:color="auto" w:fill="FFFFFF"/>
         </w:rPr>
-        <w:t>電子病歷是將傳統的紙本病歷電子化並上傳至網路上，有著傳統病歷所沒有的優點，如易查詢、管理及不同醫療院所間的操作互通性，電子病歷內容可包含診療紀錄、藥物過敏史、各項檢查的影像及報告或疫苗施打紀錄等。</w:t>
+        <w:t>電子病歷是將傳統的紙本病歷電子化並上傳至網路上，有著傳統病歷所沒有的優點，如易查詢、管理及不同醫療院</w:t>
+      </w:r>
+      <w:proofErr w:type="gramStart"/>
+      <w:r>
+        <w:rPr>
+          <w:rFonts w:ascii="標楷體" w:eastAsia="標楷體" w:hAnsi="標楷體" w:hint="eastAsia"/>
+          <w:color w:val="333333"/>
+          <w:sz w:val="20"/>
+          <w:shd w:val="clear" w:color="auto" w:fill="FFFFFF"/>
+        </w:rPr>
+        <w:t>所間的操作</w:t>
+      </w:r>
+      <w:proofErr w:type="gramEnd"/>
+      <w:r>
+        <w:rPr>
+          <w:rFonts w:ascii="標楷體" w:eastAsia="標楷體" w:hAnsi="標楷體" w:hint="eastAsia"/>
+          <w:color w:val="333333"/>
+          <w:sz w:val="20"/>
+          <w:shd w:val="clear" w:color="auto" w:fill="FFFFFF"/>
+        </w:rPr>
+        <w:t>互通性，電子病歷內容可包含診療紀錄、藥物過敏史、各項檢查的影像及報告或疫苗施打紀錄等。</w:t>
       </w:r>
     </w:p>
     <w:p>
@@ -3002,7 +3226,27 @@
           <w:sz w:val="20"/>
           <w:shd w:val="clear" w:color="auto" w:fill="FFFFFF"/>
         </w:rPr>
-        <w:t>可以解決不同醫材廠商資料格式不一產生的應用困難</w:t>
+        <w:t>可以解決不同</w:t>
+      </w:r>
+      <w:proofErr w:type="gramStart"/>
+      <w:r>
+        <w:rPr>
+          <w:rFonts w:ascii="標楷體" w:eastAsia="標楷體" w:hAnsi="標楷體" w:hint="eastAsia"/>
+          <w:color w:val="333333"/>
+          <w:sz w:val="20"/>
+          <w:shd w:val="clear" w:color="auto" w:fill="FFFFFF"/>
+        </w:rPr>
+        <w:t>醫</w:t>
+      </w:r>
+      <w:proofErr w:type="gramEnd"/>
+      <w:r>
+        <w:rPr>
+          <w:rFonts w:ascii="標楷體" w:eastAsia="標楷體" w:hAnsi="標楷體" w:hint="eastAsia"/>
+          <w:color w:val="333333"/>
+          <w:sz w:val="20"/>
+          <w:shd w:val="clear" w:color="auto" w:fill="FFFFFF"/>
+        </w:rPr>
+        <w:t>材廠商資料格式不一產生的應用困難</w:t>
       </w:r>
       <w:r>
         <w:rPr>
@@ -3497,8 +3741,19 @@
           <w:sz w:val="20"/>
           <w:shd w:val="clear" w:color="auto" w:fill="FFFFFF"/>
         </w:rPr>
-        <w:t>，而這些資源物件可由病患的各項資料組成，如身份證字號、姓名、電話等。此外，</w:t>
-      </w:r>
+        <w:t>，而這些資源物件可由病患的各項資料組成，如身份證字號、姓名、電話等。</w:t>
+      </w:r>
+      <w:proofErr w:type="gramStart"/>
+      <w:r>
+        <w:rPr>
+          <w:rFonts w:ascii="標楷體" w:eastAsia="標楷體" w:hAnsi="標楷體" w:hint="eastAsia"/>
+          <w:color w:val="333333"/>
+          <w:sz w:val="20"/>
+          <w:shd w:val="clear" w:color="auto" w:fill="FFFFFF"/>
+        </w:rPr>
+        <w:t>此外，</w:t>
+      </w:r>
+      <w:proofErr w:type="gramEnd"/>
       <w:r>
         <w:rPr>
           <w:rFonts w:eastAsia="標楷體"/>
@@ -3524,16 +3779,16 @@
           <w:sz w:val="20"/>
           <w:shd w:val="clear" w:color="auto" w:fill="FFFFFF"/>
         </w:rPr>
-        <w:t>CDA</w:t>
-      </w:r>
-      <w:r>
-        <w:rPr>
-          <w:rFonts w:ascii="標楷體" w:eastAsia="標楷體" w:hAnsi="標楷體" w:hint="eastAsia"/>
-          <w:color w:val="333333"/>
-          <w:sz w:val="20"/>
-          <w:shd w:val="clear" w:color="auto" w:fill="FFFFFF"/>
-        </w:rPr>
-        <w:t xml:space="preserve"> R2擁有的侷限</w:t>
+        <w:t>CDA R2</w:t>
+      </w:r>
+      <w:r>
+        <w:rPr>
+          <w:rFonts w:ascii="標楷體" w:eastAsia="標楷體" w:hAnsi="標楷體" w:hint="eastAsia"/>
+          <w:color w:val="333333"/>
+          <w:sz w:val="20"/>
+          <w:shd w:val="clear" w:color="auto" w:fill="FFFFFF"/>
+        </w:rPr>
+        <w:t>擁有的侷限</w:t>
       </w:r>
       <w:r>
         <w:rPr>
@@ -3623,7 +3878,27 @@
           <w:sz w:val="20"/>
           <w:shd w:val="clear" w:color="auto" w:fill="FFFFFF"/>
         </w:rPr>
-        <w:t>，以閘道器來撈取、傳輸</w:t>
+        <w:t>，</w:t>
+      </w:r>
+      <w:proofErr w:type="gramStart"/>
+      <w:r>
+        <w:rPr>
+          <w:rFonts w:ascii="標楷體" w:eastAsia="標楷體" w:hAnsi="標楷體" w:hint="eastAsia"/>
+          <w:color w:val="333333"/>
+          <w:sz w:val="20"/>
+          <w:shd w:val="clear" w:color="auto" w:fill="FFFFFF"/>
+        </w:rPr>
+        <w:t>以閘道</w:t>
+      </w:r>
+      <w:proofErr w:type="gramEnd"/>
+      <w:r>
+        <w:rPr>
+          <w:rFonts w:ascii="標楷體" w:eastAsia="標楷體" w:hAnsi="標楷體" w:hint="eastAsia"/>
+          <w:color w:val="333333"/>
+          <w:sz w:val="20"/>
+          <w:shd w:val="clear" w:color="auto" w:fill="FFFFFF"/>
+        </w:rPr>
+        <w:t>器來撈取、傳輸</w:t>
       </w:r>
       <w:r>
         <w:rPr>
@@ -4023,7 +4298,21 @@
         <w:rPr>
           <w:rFonts w:eastAsia="標楷體" w:hint="eastAsia"/>
         </w:rPr>
-        <w:t>是一種底層區塊鏈技術，作為分佈式</w:t>
+        <w:t>是一種底層</w:t>
+      </w:r>
+      <w:proofErr w:type="gramStart"/>
+      <w:r>
+        <w:rPr>
+          <w:rFonts w:eastAsia="標楷體" w:hint="eastAsia"/>
+        </w:rPr>
+        <w:t>區塊鏈技術</w:t>
+      </w:r>
+      <w:proofErr w:type="gramEnd"/>
+      <w:r>
+        <w:rPr>
+          <w:rFonts w:eastAsia="標楷體" w:hint="eastAsia"/>
+        </w:rPr>
+        <w:t>，作為分佈式</w:t>
       </w:r>
     </w:p>
     <w:p>
@@ -4042,7 +4331,35 @@
         <w:rPr>
           <w:rFonts w:eastAsia="標楷體" w:hint="eastAsia"/>
         </w:rPr>
-        <w:t>計算機網路運行可以驗證區塊及交易的程式。以太坊目前採用工作量證明作為共識機制，透過大量算力找出隨機調整數來決定下個區塊的添加者，並給予</w:t>
+        <w:t>計算機網路運行可以驗證區塊及交易的程式。以太坊目前採用工作量證明作為共識機制，透過</w:t>
+      </w:r>
+      <w:proofErr w:type="gramStart"/>
+      <w:r>
+        <w:rPr>
+          <w:rFonts w:eastAsia="標楷體" w:hint="eastAsia"/>
+        </w:rPr>
+        <w:t>大量算力找出</w:t>
+      </w:r>
+      <w:proofErr w:type="gramEnd"/>
+      <w:r>
+        <w:rPr>
+          <w:rFonts w:eastAsia="標楷體" w:hint="eastAsia"/>
+        </w:rPr>
+        <w:t>隨機調整數來決定</w:t>
+      </w:r>
+      <w:proofErr w:type="gramStart"/>
+      <w:r>
+        <w:rPr>
+          <w:rFonts w:eastAsia="標楷體" w:hint="eastAsia"/>
+        </w:rPr>
+        <w:t>下個區塊</w:t>
+      </w:r>
+      <w:proofErr w:type="gramEnd"/>
+      <w:r>
+        <w:rPr>
+          <w:rFonts w:eastAsia="標楷體" w:hint="eastAsia"/>
+        </w:rPr>
+        <w:t>的添加者，並給予</w:t>
       </w:r>
       <w:r>
         <w:rPr>
@@ -4132,115 +4449,7 @@
         <w:rPr>
           <w:rFonts w:eastAsia="標楷體" w:hint="eastAsia"/>
         </w:rPr>
-        <w:t>網路示意圖。智能合約需要先編譯成</w:t>
-      </w:r>
-      <w:r>
-        <w:rPr>
-          <w:rFonts w:eastAsia="標楷體" w:hint="eastAsia"/>
-        </w:rPr>
-        <w:t>EVM</w:t>
-      </w:r>
-      <w:r>
-        <w:rPr>
-          <w:rFonts w:eastAsia="標楷體" w:hint="eastAsia"/>
-        </w:rPr>
-        <w:t>可以判別的指令碼後才能部署上區塊鏈執行，並且</w:t>
-      </w:r>
-      <w:r>
-        <w:rPr>
-          <w:rFonts w:eastAsia="標楷體" w:hint="eastAsia"/>
-        </w:rPr>
-        <w:t>EVM</w:t>
-      </w:r>
-      <w:r>
-        <w:rPr>
-          <w:rFonts w:eastAsia="標楷體" w:hint="eastAsia"/>
-        </w:rPr>
-        <w:t>中的指令碼有相應對應的價格，因此執行智能合約時會消耗相應價格的以太幣</w:t>
-      </w:r>
-      <w:r>
-        <w:rPr>
-          <w:rFonts w:eastAsia="標楷體" w:hint="eastAsia"/>
-        </w:rPr>
-        <w:t>[</w:t>
-      </w:r>
-      <w:r>
-        <w:rPr>
-          <w:rFonts w:eastAsia="標楷體" w:hint="eastAsia"/>
-        </w:rPr>
-        <w:t>6</w:t>
-      </w:r>
-      <w:r>
-        <w:rPr>
-          <w:rFonts w:eastAsia="標楷體" w:hint="eastAsia"/>
-        </w:rPr>
-        <w:t>]</w:t>
-      </w:r>
-      <w:r>
-        <w:rPr>
-          <w:rFonts w:eastAsia="標楷體" w:hint="eastAsia"/>
-        </w:rPr>
-        <w:t>，用來防止惡意的鏈上資源消耗。智能合約則是一種運行在區塊鏈上的程式，使用者可以在支付</w:t>
-      </w:r>
-      <w:r>
-        <w:rPr>
-          <w:rFonts w:eastAsia="標楷體" w:hint="eastAsia"/>
-        </w:rPr>
-        <w:t>G</w:t>
-      </w:r>
-      <w:r>
-        <w:rPr>
-          <w:rFonts w:eastAsia="標楷體"/>
-        </w:rPr>
-        <w:t>as</w:t>
-      </w:r>
-      <w:r>
-        <w:rPr>
-          <w:rFonts w:eastAsia="標楷體" w:hint="eastAsia"/>
-        </w:rPr>
-        <w:t>後執行該合約的內容</w:t>
-      </w:r>
-      <w:r>
-        <w:rPr>
-          <w:rFonts w:eastAsia="標楷體" w:hint="eastAsia"/>
-        </w:rPr>
-        <w:t>。</w:t>
-      </w:r>
-      <w:r>
-        <w:rPr>
-          <w:rFonts w:eastAsia="標楷體" w:hint="eastAsia"/>
-        </w:rPr>
-        <w:t>智能合約也同時有上鏈後無法更改、公開透明等</w:t>
-      </w:r>
-      <w:r>
-        <w:rPr>
-          <w:rFonts w:eastAsia="標楷體" w:hint="eastAsia"/>
-        </w:rPr>
-        <w:t>特點</w:t>
-      </w:r>
-      <w:r>
-        <w:rPr>
-          <w:rFonts w:eastAsia="標楷體" w:hint="eastAsia"/>
-        </w:rPr>
-        <w:t>，因此常被用作去中心化的開發</w:t>
-      </w:r>
-      <w:r>
-        <w:rPr>
-          <w:rFonts w:eastAsia="標楷體" w:hint="eastAsia"/>
-        </w:rPr>
-        <w:t>。另外，一般的網路服務在部署後仍需要維持伺服器的運作才能確保服務的運行，但區塊鏈上的智能合約僅需於部署時支付費用即可儲存於以太坊的各個節點中</w:t>
-      </w:r>
-      <w:r>
-        <w:rPr>
-          <w:rFonts w:eastAsia="標楷體" w:hint="eastAsia"/>
-        </w:rPr>
-        <w:t>，只要調用相對應的合約即可於鏈上互動</w:t>
-      </w:r>
-      <w:r>
-        <w:rPr>
-          <w:rFonts w:eastAsia="標楷體" w:hint="eastAsia"/>
-        </w:rPr>
-        <w:t>。</w:t>
+        <w:t>網路示意圖。</w:t>
       </w:r>
     </w:p>
     <w:p>
@@ -4252,7 +4461,7 @@
         <w:ind w:firstLine="0"/>
         <w:jc w:val="both"/>
         <w:rPr>
-          <w:rFonts w:eastAsia="標楷體"/>
+          <w:rFonts w:eastAsia="標楷體" w:hint="eastAsia"/>
         </w:rPr>
       </w:pPr>
     </w:p>
@@ -4274,10 +4483,10 @@
           <w:noProof/>
         </w:rPr>
         <w:drawing>
-          <wp:inline distT="0" distB="0" distL="0" distR="0" wp14:anchorId="69E39123" wp14:editId="25E0DC6D">
+          <wp:inline distT="0" distB="0" distL="0" distR="0" wp14:anchorId="4E67CBE1" wp14:editId="7F056687">
             <wp:extent cx="2730500" cy="1076504"/>
             <wp:effectExtent l="0" t="0" r="0" b="9525"/>
-            <wp:docPr id="2" name="圖片 2"/>
+            <wp:docPr id="6" name="圖片 6"/>
             <wp:cNvGraphicFramePr>
               <a:graphicFrameLocks xmlns:a="http://schemas.openxmlformats.org/drawingml/2006/main" noChangeAspect="1"/>
             </wp:cNvGraphicFramePr>
@@ -4400,6 +4609,436 @@
         <w:autoSpaceDE w:val="0"/>
         <w:autoSpaceDN w:val="0"/>
         <w:adjustRightInd w:val="0"/>
+        <w:ind w:firstLine="0"/>
+        <w:jc w:val="both"/>
+        <w:rPr>
+          <w:rFonts w:eastAsia="標楷體"/>
+        </w:rPr>
+      </w:pPr>
+    </w:p>
+    <w:p>
+      <w:pPr>
+        <w:widowControl w:val="0"/>
+        <w:autoSpaceDE w:val="0"/>
+        <w:autoSpaceDN w:val="0"/>
+        <w:adjustRightInd w:val="0"/>
+        <w:ind w:firstLine="432"/>
+        <w:jc w:val="both"/>
+        <w:rPr>
+          <w:rFonts w:eastAsia="標楷體"/>
+        </w:rPr>
+      </w:pPr>
+      <w:r>
+        <w:rPr>
+          <w:rFonts w:eastAsia="標楷體" w:hint="eastAsia"/>
+        </w:rPr>
+        <w:t>智能合約則是一種運行在</w:t>
+      </w:r>
+      <w:proofErr w:type="gramStart"/>
+      <w:r>
+        <w:rPr>
+          <w:rFonts w:eastAsia="標楷體" w:hint="eastAsia"/>
+        </w:rPr>
+        <w:t>區塊鏈上</w:t>
+      </w:r>
+      <w:proofErr w:type="gramEnd"/>
+      <w:r>
+        <w:rPr>
+          <w:rFonts w:eastAsia="標楷體" w:hint="eastAsia"/>
+        </w:rPr>
+        <w:t>的程式，</w:t>
+      </w:r>
+      <w:r>
+        <w:rPr>
+          <w:rFonts w:eastAsia="標楷體" w:hint="eastAsia"/>
+        </w:rPr>
+        <w:t>並且</w:t>
+      </w:r>
+      <w:r>
+        <w:rPr>
+          <w:rFonts w:eastAsia="標楷體" w:hint="eastAsia"/>
+        </w:rPr>
+        <w:t>需要先編譯成</w:t>
+      </w:r>
+      <w:r>
+        <w:rPr>
+          <w:rFonts w:eastAsia="標楷體" w:hint="eastAsia"/>
+        </w:rPr>
+        <w:t>EVM</w:t>
+      </w:r>
+      <w:r>
+        <w:rPr>
+          <w:rFonts w:eastAsia="標楷體" w:hint="eastAsia"/>
+        </w:rPr>
+        <w:t>可以判別的</w:t>
+      </w:r>
+      <w:r>
+        <w:rPr>
+          <w:rFonts w:eastAsia="標楷體" w:hint="eastAsia"/>
+        </w:rPr>
+        <w:t>By</w:t>
+      </w:r>
+      <w:r>
+        <w:rPr>
+          <w:rFonts w:eastAsia="標楷體"/>
+        </w:rPr>
+        <w:t>tecode</w:t>
+      </w:r>
+      <w:r>
+        <w:rPr>
+          <w:rFonts w:eastAsia="標楷體" w:hint="eastAsia"/>
+        </w:rPr>
+        <w:t>後才能部署上</w:t>
+      </w:r>
+      <w:proofErr w:type="gramStart"/>
+      <w:r>
+        <w:rPr>
+          <w:rFonts w:eastAsia="標楷體" w:hint="eastAsia"/>
+        </w:rPr>
+        <w:t>區塊鏈執行</w:t>
+      </w:r>
+      <w:proofErr w:type="gramEnd"/>
+      <w:r>
+        <w:rPr>
+          <w:rFonts w:eastAsia="標楷體" w:hint="eastAsia"/>
+        </w:rPr>
+        <w:t>，且</w:t>
+      </w:r>
+      <w:r>
+        <w:rPr>
+          <w:rFonts w:eastAsia="標楷體" w:hint="eastAsia"/>
+        </w:rPr>
+        <w:t>EVM</w:t>
+      </w:r>
+      <w:r>
+        <w:rPr>
+          <w:rFonts w:eastAsia="標楷體" w:hint="eastAsia"/>
+        </w:rPr>
+        <w:t>中的</w:t>
+      </w:r>
+      <w:r>
+        <w:rPr>
+          <w:rFonts w:eastAsia="標楷體" w:hint="eastAsia"/>
+        </w:rPr>
+        <w:t>By</w:t>
+      </w:r>
+      <w:r>
+        <w:rPr>
+          <w:rFonts w:eastAsia="標楷體"/>
+        </w:rPr>
+        <w:t>tecode</w:t>
+      </w:r>
+      <w:r>
+        <w:rPr>
+          <w:rFonts w:eastAsia="標楷體" w:hint="eastAsia"/>
+        </w:rPr>
+        <w:t>有相應對應的價格，執行智能合約時會消耗相應價格的以太幣</w:t>
+      </w:r>
+      <w:r>
+        <w:rPr>
+          <w:rFonts w:eastAsia="標楷體" w:hint="eastAsia"/>
+        </w:rPr>
+        <w:t>[</w:t>
+      </w:r>
+      <w:r>
+        <w:rPr>
+          <w:rFonts w:eastAsia="標楷體" w:hint="eastAsia"/>
+        </w:rPr>
+        <w:t>6</w:t>
+      </w:r>
+      <w:r>
+        <w:rPr>
+          <w:rFonts w:eastAsia="標楷體" w:hint="eastAsia"/>
+        </w:rPr>
+        <w:t>]</w:t>
+      </w:r>
+      <w:r>
+        <w:rPr>
+          <w:rFonts w:eastAsia="標楷體" w:hint="eastAsia"/>
+        </w:rPr>
+        <w:t>，用來防止惡意的鏈上資源消耗。智能合約也同時有</w:t>
+      </w:r>
+      <w:proofErr w:type="gramStart"/>
+      <w:r>
+        <w:rPr>
+          <w:rFonts w:eastAsia="標楷體" w:hint="eastAsia"/>
+        </w:rPr>
+        <w:t>上鏈後無法</w:t>
+      </w:r>
+      <w:proofErr w:type="gramEnd"/>
+      <w:r>
+        <w:rPr>
+          <w:rFonts w:eastAsia="標楷體" w:hint="eastAsia"/>
+        </w:rPr>
+        <w:t>更改、公開透明等特點</w:t>
+      </w:r>
+      <w:r>
+        <w:rPr>
+          <w:rFonts w:eastAsia="標楷體" w:hint="eastAsia"/>
+        </w:rPr>
+        <w:t>，因此常被用作去中心化</w:t>
+      </w:r>
+      <w:r>
+        <w:rPr>
+          <w:rFonts w:eastAsia="標楷體" w:hint="eastAsia"/>
+        </w:rPr>
+        <w:t>需求</w:t>
+      </w:r>
+      <w:r>
+        <w:rPr>
+          <w:rFonts w:eastAsia="標楷體" w:hint="eastAsia"/>
+        </w:rPr>
+        <w:t>的開發</w:t>
+      </w:r>
+      <w:r>
+        <w:rPr>
+          <w:rFonts w:eastAsia="標楷體" w:hint="eastAsia"/>
+        </w:rPr>
+        <w:t>。另外，一般的網路服務在部署後仍需要維持伺服器的運作才能確保服務的運行，但</w:t>
+      </w:r>
+      <w:proofErr w:type="gramStart"/>
+      <w:r>
+        <w:rPr>
+          <w:rFonts w:eastAsia="標楷體" w:hint="eastAsia"/>
+        </w:rPr>
+        <w:t>區塊鏈上</w:t>
+      </w:r>
+      <w:proofErr w:type="gramEnd"/>
+      <w:r>
+        <w:rPr>
+          <w:rFonts w:eastAsia="標楷體" w:hint="eastAsia"/>
+        </w:rPr>
+        <w:t>的智能合約僅需於部署時支付費用即可儲存於以太坊的各個節點中</w:t>
+      </w:r>
+      <w:r>
+        <w:rPr>
+          <w:rFonts w:eastAsia="標楷體" w:hint="eastAsia"/>
+        </w:rPr>
+        <w:t>。智能合約被部署</w:t>
+      </w:r>
+      <w:proofErr w:type="gramStart"/>
+      <w:r>
+        <w:rPr>
+          <w:rFonts w:eastAsia="標楷體" w:hint="eastAsia"/>
+        </w:rPr>
+        <w:t>上鏈後</w:t>
+      </w:r>
+      <w:proofErr w:type="gramEnd"/>
+      <w:r>
+        <w:rPr>
+          <w:rFonts w:eastAsia="標楷體" w:hint="eastAsia"/>
+        </w:rPr>
+        <w:t>，需要透過</w:t>
+      </w:r>
+      <w:r>
+        <w:rPr>
+          <w:rFonts w:eastAsia="標楷體" w:hint="eastAsia"/>
+        </w:rPr>
+        <w:t>ABI</w:t>
+      </w:r>
+      <w:r>
+        <w:rPr>
+          <w:rFonts w:eastAsia="標楷體" w:hint="eastAsia"/>
+        </w:rPr>
+        <w:t xml:space="preserve"> </w:t>
+      </w:r>
+      <w:r>
+        <w:rPr>
+          <w:rFonts w:eastAsia="標楷體" w:hint="eastAsia"/>
+        </w:rPr>
+        <w:t>(</w:t>
+      </w:r>
+      <w:r>
+        <w:rPr>
+          <w:rFonts w:eastAsia="標楷體"/>
+        </w:rPr>
+        <w:t>Application Binary Interface</w:t>
+      </w:r>
+      <w:r>
+        <w:rPr>
+          <w:rFonts w:eastAsia="標楷體"/>
+        </w:rPr>
+        <w:t>; ABI</w:t>
+      </w:r>
+      <w:r>
+        <w:rPr>
+          <w:rFonts w:eastAsia="標楷體" w:hint="eastAsia"/>
+        </w:rPr>
+        <w:t>)</w:t>
+      </w:r>
+      <w:r>
+        <w:rPr>
+          <w:rFonts w:eastAsia="標楷體" w:hint="eastAsia"/>
+        </w:rPr>
+        <w:t xml:space="preserve"> </w:t>
+      </w:r>
+      <w:r>
+        <w:rPr>
+          <w:rFonts w:eastAsia="標楷體" w:hint="eastAsia"/>
+        </w:rPr>
+        <w:t>進行調用，</w:t>
+      </w:r>
+      <w:r>
+        <w:rPr>
+          <w:rFonts w:eastAsia="標楷體" w:hint="eastAsia"/>
+        </w:rPr>
+        <w:t>ABI</w:t>
+      </w:r>
+      <w:r>
+        <w:rPr>
+          <w:rFonts w:eastAsia="標楷體" w:hint="eastAsia"/>
+        </w:rPr>
+        <w:t>為被編譯後的合約原始碼</w:t>
+      </w:r>
+      <w:r>
+        <w:rPr>
+          <w:rFonts w:eastAsia="標楷體" w:hint="eastAsia"/>
+        </w:rPr>
+        <w:t>互動的方式</w:t>
+      </w:r>
+      <w:r>
+        <w:rPr>
+          <w:rFonts w:eastAsia="標楷體" w:hint="eastAsia"/>
+        </w:rPr>
+        <w:t>，描述</w:t>
+      </w:r>
+      <w:r>
+        <w:rPr>
+          <w:rFonts w:eastAsia="標楷體" w:hint="eastAsia"/>
+        </w:rPr>
+        <w:t>了</w:t>
+      </w:r>
+      <w:proofErr w:type="gramStart"/>
+      <w:r>
+        <w:rPr>
+          <w:rFonts w:eastAsia="標楷體" w:hint="eastAsia"/>
+        </w:rPr>
+        <w:t>函式的使用</w:t>
+      </w:r>
+      <w:proofErr w:type="gramEnd"/>
+      <w:r>
+        <w:rPr>
+          <w:rFonts w:eastAsia="標楷體" w:hint="eastAsia"/>
+        </w:rPr>
+        <w:t>方式，包括修飾詞、參數、回傳值等。</w:t>
+      </w:r>
+      <w:r>
+        <w:rPr>
+          <w:rFonts w:eastAsia="標楷體" w:hint="eastAsia"/>
+        </w:rPr>
+        <w:t>ABI</w:t>
+      </w:r>
+      <w:r>
+        <w:rPr>
+          <w:rFonts w:eastAsia="標楷體" w:hint="eastAsia"/>
+        </w:rPr>
+        <w:t>以</w:t>
+      </w:r>
+      <w:r>
+        <w:rPr>
+          <w:rFonts w:eastAsia="標楷體" w:hint="eastAsia"/>
+        </w:rPr>
+        <w:t>JSON</w:t>
+      </w:r>
+      <w:r>
+        <w:rPr>
+          <w:rFonts w:eastAsia="標楷體" w:hint="eastAsia"/>
+        </w:rPr>
+        <w:t>格式儲存，但必須先以</w:t>
+      </w:r>
+      <w:r>
+        <w:rPr>
+          <w:rFonts w:eastAsia="標楷體" w:hint="eastAsia"/>
+        </w:rPr>
+        <w:t>EVM</w:t>
+      </w:r>
+      <w:r>
+        <w:rPr>
+          <w:rFonts w:eastAsia="標楷體" w:hint="eastAsia"/>
+        </w:rPr>
+        <w:t>可以理解的</w:t>
+      </w:r>
+      <w:r>
+        <w:rPr>
+          <w:rFonts w:eastAsia="標楷體" w:hint="eastAsia"/>
+        </w:rPr>
+        <w:t>B</w:t>
+      </w:r>
+      <w:r>
+        <w:rPr>
+          <w:rFonts w:eastAsia="標楷體"/>
+        </w:rPr>
+        <w:t>ytecode</w:t>
+      </w:r>
+      <w:r>
+        <w:rPr>
+          <w:rFonts w:eastAsia="標楷體" w:hint="eastAsia"/>
+        </w:rPr>
+        <w:t>格式做轉換後才可以傳送，智能合約同樣以</w:t>
+      </w:r>
+      <w:r>
+        <w:rPr>
+          <w:rFonts w:eastAsia="標楷體" w:hint="eastAsia"/>
+        </w:rPr>
+        <w:t>B</w:t>
+      </w:r>
+      <w:r>
+        <w:rPr>
+          <w:rFonts w:eastAsia="標楷體"/>
+        </w:rPr>
+        <w:t>ytecode</w:t>
+      </w:r>
+      <w:r>
+        <w:rPr>
+          <w:rFonts w:eastAsia="標楷體" w:hint="eastAsia"/>
+        </w:rPr>
+        <w:t>的格式回傳</w:t>
+      </w:r>
+      <w:r>
+        <w:rPr>
+          <w:rFonts w:eastAsia="標楷體" w:hint="eastAsia"/>
+        </w:rPr>
+        <w:t>[7]</w:t>
+      </w:r>
+      <w:r>
+        <w:rPr>
+          <w:rFonts w:eastAsia="標楷體" w:hint="eastAsia"/>
+        </w:rPr>
+        <w:t>。</w:t>
+      </w:r>
+    </w:p>
+    <w:p>
+      <w:pPr>
+        <w:widowControl w:val="0"/>
+        <w:autoSpaceDE w:val="0"/>
+        <w:autoSpaceDN w:val="0"/>
+        <w:adjustRightInd w:val="0"/>
+        <w:ind w:firstLine="432"/>
+        <w:jc w:val="both"/>
+        <w:rPr>
+          <w:rFonts w:eastAsia="標楷體" w:hint="eastAsia"/>
+        </w:rPr>
+      </w:pPr>
+    </w:p>
+    <w:p>
+      <w:pPr>
+        <w:widowControl w:val="0"/>
+        <w:autoSpaceDE w:val="0"/>
+        <w:autoSpaceDN w:val="0"/>
+        <w:adjustRightInd w:val="0"/>
+        <w:ind w:firstLine="0"/>
+        <w:jc w:val="both"/>
+        <w:rPr>
+          <w:rFonts w:eastAsia="標楷體"/>
+        </w:rPr>
+      </w:pPr>
+    </w:p>
+    <w:p>
+      <w:pPr>
+        <w:widowControl w:val="0"/>
+        <w:autoSpaceDE w:val="0"/>
+        <w:autoSpaceDN w:val="0"/>
+        <w:adjustRightInd w:val="0"/>
         <w:ind w:left="432" w:firstLine="0"/>
         <w:jc w:val="both"/>
         <w:rPr>
@@ -4478,7 +5117,7 @@
         <w:rPr>
           <w:rFonts w:eastAsia="標楷體" w:hint="eastAsia"/>
         </w:rPr>
-        <w:t>7</w:t>
+        <w:t>8</w:t>
       </w:r>
       <w:r>
         <w:rPr>
@@ -4574,7 +5213,21 @@
         <w:rPr>
           <w:rFonts w:eastAsia="標楷體" w:hint="eastAsia"/>
         </w:rPr>
-        <w:t>系統提供可視性及跨平台可移植性，而</w:t>
+        <w:t>系統提供</w:t>
+      </w:r>
+      <w:proofErr w:type="gramStart"/>
+      <w:r>
+        <w:rPr>
+          <w:rFonts w:eastAsia="標楷體" w:hint="eastAsia"/>
+        </w:rPr>
+        <w:t>可視性及</w:t>
+      </w:r>
+      <w:proofErr w:type="gramEnd"/>
+      <w:r>
+        <w:rPr>
+          <w:rFonts w:eastAsia="標楷體" w:hint="eastAsia"/>
+        </w:rPr>
+        <w:t>跨平台可移植性，而</w:t>
       </w:r>
       <w:r>
         <w:rPr>
@@ -4640,7 +5293,21 @@
         <w:rPr>
           <w:rFonts w:eastAsia="標楷體" w:hint="eastAsia"/>
         </w:rPr>
-        <w:t>上資源間的通道。</w:t>
+        <w:t>上</w:t>
+      </w:r>
+      <w:proofErr w:type="gramStart"/>
+      <w:r>
+        <w:rPr>
+          <w:rFonts w:eastAsia="標楷體" w:hint="eastAsia"/>
+        </w:rPr>
+        <w:t>資源間的通道</w:t>
+      </w:r>
+      <w:proofErr w:type="gramEnd"/>
+      <w:r>
+        <w:rPr>
+          <w:rFonts w:eastAsia="標楷體" w:hint="eastAsia"/>
+        </w:rPr>
+        <w:t>。</w:t>
       </w:r>
     </w:p>
     <w:p>
@@ -4982,6 +5649,7 @@
           <w:sz w:val="16"/>
           <w:szCs w:val="16"/>
         </w:rPr>
+        <w:lastRenderedPageBreak/>
         <w:drawing>
           <wp:inline distT="0" distB="0" distL="0" distR="0" wp14:anchorId="44F70944" wp14:editId="2A24849A">
             <wp:extent cx="2767290" cy="1562939"/>
@@ -5199,7 +5867,43 @@
           <w:bCs/>
           <w:sz w:val="20"/>
         </w:rPr>
-        <w:t>發布，為目前最多人使用的對稱金鑰加密演算法之一。</w:t>
+        <w:t>發布，為目前最多人使用的對稱金</w:t>
+      </w:r>
+      <w:proofErr w:type="gramStart"/>
+      <w:r>
+        <w:rPr>
+          <w:rFonts w:eastAsia="標楷體" w:hint="eastAsia"/>
+          <w:bCs/>
+          <w:sz w:val="20"/>
+        </w:rPr>
+        <w:t>鑰</w:t>
+      </w:r>
+      <w:proofErr w:type="gramEnd"/>
+      <w:r>
+        <w:rPr>
+          <w:rFonts w:eastAsia="標楷體" w:hint="eastAsia"/>
+          <w:bCs/>
+          <w:sz w:val="20"/>
+        </w:rPr>
+        <w:t>加密演算法之</w:t>
+      </w:r>
+      <w:proofErr w:type="gramStart"/>
+      <w:r>
+        <w:rPr>
+          <w:rFonts w:eastAsia="標楷體" w:hint="eastAsia"/>
+          <w:bCs/>
+          <w:sz w:val="20"/>
+        </w:rPr>
+        <w:t>一</w:t>
+      </w:r>
+      <w:proofErr w:type="gramEnd"/>
+      <w:r>
+        <w:rPr>
+          <w:rFonts w:eastAsia="標楷體" w:hint="eastAsia"/>
+          <w:bCs/>
+          <w:sz w:val="20"/>
+        </w:rPr>
+        <w:t>。</w:t>
       </w:r>
       <w:r>
         <w:rPr>
@@ -5223,17 +5927,18 @@
           <w:bCs/>
           <w:sz w:val="20"/>
         </w:rPr>
-        <w:t>加</w:t>
-      </w:r>
-      <w:r>
-        <w:rPr>
-          <w:rFonts w:eastAsia="標楷體" w:hint="eastAsia"/>
-          <w:bCs/>
-          <w:sz w:val="20"/>
-        </w:rPr>
-        <w:lastRenderedPageBreak/>
-        <w:t>密過程中的重複回合數不同會產生不同長度的金鑰</w:t>
-      </w:r>
+        <w:t>加密過程中的重複回合數不同會產生不同長度的金</w:t>
+      </w:r>
+      <w:proofErr w:type="gramStart"/>
+      <w:r>
+        <w:rPr>
+          <w:rFonts w:eastAsia="標楷體" w:hint="eastAsia"/>
+          <w:bCs/>
+          <w:sz w:val="20"/>
+        </w:rPr>
+        <w:t>鑰</w:t>
+      </w:r>
+      <w:proofErr w:type="gramEnd"/>
       <w:r>
         <w:rPr>
           <w:rFonts w:eastAsia="標楷體" w:hint="eastAsia"/>
@@ -5458,7 +6163,39 @@
           <w:rFonts w:ascii="標楷體" w:eastAsia="標楷體" w:hAnsi="標楷體" w:hint="eastAsia"/>
           <w:sz w:val="20"/>
         </w:rPr>
-        <w:t>矩陣會與主秘鑰產生的回合金鑰進行合併。</w:t>
+        <w:t>矩陣會與主秘</w:t>
+      </w:r>
+      <w:proofErr w:type="gramStart"/>
+      <w:r>
+        <w:rPr>
+          <w:rFonts w:ascii="標楷體" w:eastAsia="標楷體" w:hAnsi="標楷體" w:hint="eastAsia"/>
+          <w:sz w:val="20"/>
+        </w:rPr>
+        <w:t>鑰</w:t>
+      </w:r>
+      <w:proofErr w:type="gramEnd"/>
+      <w:r>
+        <w:rPr>
+          <w:rFonts w:ascii="標楷體" w:eastAsia="標楷體" w:hAnsi="標楷體" w:hint="eastAsia"/>
+          <w:sz w:val="20"/>
+        </w:rPr>
+        <w:t>產生的回合金</w:t>
+      </w:r>
+      <w:proofErr w:type="gramStart"/>
+      <w:r>
+        <w:rPr>
+          <w:rFonts w:ascii="標楷體" w:eastAsia="標楷體" w:hAnsi="標楷體" w:hint="eastAsia"/>
+          <w:sz w:val="20"/>
+        </w:rPr>
+        <w:t>鑰</w:t>
+      </w:r>
+      <w:proofErr w:type="gramEnd"/>
+      <w:r>
+        <w:rPr>
+          <w:rFonts w:ascii="標楷體" w:eastAsia="標楷體" w:hAnsi="標楷體" w:hint="eastAsia"/>
+          <w:sz w:val="20"/>
+        </w:rPr>
+        <w:t>進行合併。</w:t>
       </w:r>
       <w:r>
         <w:rPr>
@@ -5474,7 +6211,25 @@
           <w:bCs/>
           <w:sz w:val="20"/>
         </w:rPr>
-        <w:t>在最後一回合中，省略</w:t>
+        <w:t>在最後</w:t>
+      </w:r>
+      <w:proofErr w:type="gramStart"/>
+      <w:r>
+        <w:rPr>
+          <w:rFonts w:eastAsia="標楷體" w:hint="eastAsia"/>
+          <w:bCs/>
+          <w:sz w:val="20"/>
+        </w:rPr>
+        <w:t>一</w:t>
+      </w:r>
+      <w:proofErr w:type="gramEnd"/>
+      <w:r>
+        <w:rPr>
+          <w:rFonts w:eastAsia="標楷體" w:hint="eastAsia"/>
+          <w:bCs/>
+          <w:sz w:val="20"/>
+        </w:rPr>
+        <w:t>回合中，省略</w:t>
       </w:r>
       <w:proofErr w:type="spellStart"/>
       <w:r>
@@ -5590,11 +6345,33 @@
           <w:rFonts w:eastAsia="標楷體"/>
         </w:rPr>
       </w:pPr>
-      <w:r>
-        <w:rPr>
-          <w:rFonts w:eastAsia="標楷體" w:hint="eastAsia"/>
-        </w:rPr>
-        <w:t>密文以特殊的方式拆分成碎片後保存，並且需要指定份數以上的碎片才可以將密文恢復。</w:t>
+      <w:proofErr w:type="gramStart"/>
+      <w:r>
+        <w:rPr>
+          <w:rFonts w:eastAsia="標楷體" w:hint="eastAsia"/>
+        </w:rPr>
+        <w:t>密文以</w:t>
+      </w:r>
+      <w:proofErr w:type="gramEnd"/>
+      <w:r>
+        <w:rPr>
+          <w:rFonts w:eastAsia="標楷體" w:hint="eastAsia"/>
+        </w:rPr>
+        <w:t>特殊的方式拆分成碎片後保存，並且需要指定份數以上的碎片才可以</w:t>
+      </w:r>
+      <w:proofErr w:type="gramStart"/>
+      <w:r>
+        <w:rPr>
+          <w:rFonts w:eastAsia="標楷體" w:hint="eastAsia"/>
+        </w:rPr>
+        <w:t>將密文恢復</w:t>
+      </w:r>
+      <w:proofErr w:type="gramEnd"/>
+      <w:r>
+        <w:rPr>
+          <w:rFonts w:eastAsia="標楷體" w:hint="eastAsia"/>
+        </w:rPr>
+        <w:t>。</w:t>
       </w:r>
       <m:oMath>
         <m:r>
@@ -5659,7 +6436,21 @@
         <w:rPr>
           <w:rFonts w:eastAsia="標楷體" w:hint="eastAsia"/>
         </w:rPr>
-        <w:t>為密文拆分的碎片數，</w:t>
+        <w:t>為</w:t>
+      </w:r>
+      <w:proofErr w:type="gramStart"/>
+      <w:r>
+        <w:rPr>
+          <w:rFonts w:eastAsia="標楷體" w:hint="eastAsia"/>
+        </w:rPr>
+        <w:t>密文拆</w:t>
+      </w:r>
+      <w:proofErr w:type="gramEnd"/>
+      <w:r>
+        <w:rPr>
+          <w:rFonts w:eastAsia="標楷體" w:hint="eastAsia"/>
+        </w:rPr>
+        <w:t>分的碎片數，</w:t>
       </w:r>
       <m:oMath>
         <m:r>
@@ -5673,7 +6464,21 @@
         <w:rPr>
           <w:rFonts w:eastAsia="標楷體" w:hint="eastAsia"/>
         </w:rPr>
-        <w:t>為恢復密文所需的碎片數，且</w:t>
+        <w:t>為</w:t>
+      </w:r>
+      <w:proofErr w:type="gramStart"/>
+      <w:r>
+        <w:rPr>
+          <w:rFonts w:eastAsia="標楷體" w:hint="eastAsia"/>
+        </w:rPr>
+        <w:t>恢復密文所</w:t>
+      </w:r>
+      <w:proofErr w:type="gramEnd"/>
+      <w:r>
+        <w:rPr>
+          <w:rFonts w:eastAsia="標楷體" w:hint="eastAsia"/>
+        </w:rPr>
+        <w:t>需的碎片數，且</w:t>
       </w:r>
       <m:oMath>
         <m:r>
@@ -6026,11 +6831,19 @@
           <m:t>n</m:t>
         </m:r>
       </m:oMath>
-      <w:r>
-        <w:rPr>
-          <w:rFonts w:eastAsia="標楷體" w:hint="eastAsia"/>
-        </w:rPr>
-        <w:t>個不相等的</w:t>
+      <w:proofErr w:type="gramStart"/>
+      <w:r>
+        <w:rPr>
+          <w:rFonts w:eastAsia="標楷體" w:hint="eastAsia"/>
+        </w:rPr>
+        <w:t>個</w:t>
+      </w:r>
+      <w:proofErr w:type="gramEnd"/>
+      <w:r>
+        <w:rPr>
+          <w:rFonts w:eastAsia="標楷體" w:hint="eastAsia"/>
+        </w:rPr>
+        <w:t>不相等的</w:t>
       </w:r>
       <m:oMath>
         <m:r>
@@ -6054,12 +6867,14 @@
           <m:t>n</m:t>
         </m:r>
       </m:oMath>
+      <w:proofErr w:type="gramStart"/>
       <w:r>
         <w:rPr>
           <w:rFonts w:eastAsia="標楷體" w:hint="eastAsia"/>
         </w:rPr>
         <w:t>個</w:t>
       </w:r>
+      <w:proofErr w:type="gramEnd"/>
       <m:oMath>
         <m:r>
           <w:rPr>
@@ -6131,11 +6946,33 @@
         </w:rPr>
         <w:tab/>
       </w:r>
-      <w:r>
-        <w:rPr>
-          <w:rFonts w:eastAsia="標楷體" w:hint="eastAsia"/>
-        </w:rPr>
-        <w:t>解密則透過拉格朗日差值法，將</w:t>
+      <w:proofErr w:type="gramStart"/>
+      <w:r>
+        <w:rPr>
+          <w:rFonts w:eastAsia="標楷體" w:hint="eastAsia"/>
+        </w:rPr>
+        <w:t>解密則透過</w:t>
+      </w:r>
+      <w:proofErr w:type="gramEnd"/>
+      <w:r>
+        <w:rPr>
+          <w:rFonts w:eastAsia="標楷體" w:hint="eastAsia"/>
+        </w:rPr>
+        <w:t>拉格朗日</w:t>
+      </w:r>
+      <w:proofErr w:type="gramStart"/>
+      <w:r>
+        <w:rPr>
+          <w:rFonts w:eastAsia="標楷體" w:hint="eastAsia"/>
+        </w:rPr>
+        <w:t>差值法</w:t>
+      </w:r>
+      <w:proofErr w:type="gramEnd"/>
+      <w:r>
+        <w:rPr>
+          <w:rFonts w:eastAsia="標楷體" w:hint="eastAsia"/>
+        </w:rPr>
+        <w:t>，將</w:t>
       </w:r>
       <m:oMath>
         <m:r>
@@ -6308,7 +7145,87 @@
           <w:bCs/>
           <w:sz w:val="20"/>
         </w:rPr>
-        <w:t>隨著科技的進步，人們的生活越來越仰賴網際網路，生活中有許多東西都朝著數位化的方向發展，如電子支付、網路銀行及線上預約看診等，科技的進步提供了人們生活的便利，而我們便開始思考什麼東西數位化後能為人們帶來更便利及更有效率的生活。由於近年來疫情肆虐，許多醫療行為也漸漸線上化，如遠距診斷及索取處方籤等，因此電子病歷慢慢被廣為使用，但台灣仍使用操作互通性不高及無統一格式的</w:t>
+        <w:t>隨著科技的進步，人們的生活越來越仰賴網際網路，生活中有許多東西都朝著數位化的方向發展，如電子支付、網路銀行</w:t>
+      </w:r>
+      <w:proofErr w:type="gramStart"/>
+      <w:r>
+        <w:rPr>
+          <w:rFonts w:eastAsia="標楷體" w:hint="eastAsia"/>
+          <w:bCs/>
+          <w:sz w:val="20"/>
+        </w:rPr>
+        <w:t>及線上預約</w:t>
+      </w:r>
+      <w:proofErr w:type="gramEnd"/>
+      <w:r>
+        <w:rPr>
+          <w:rFonts w:eastAsia="標楷體" w:hint="eastAsia"/>
+          <w:bCs/>
+          <w:sz w:val="20"/>
+        </w:rPr>
+        <w:t>看診等，科技的進步提供了人們生活的便利，而我們便開</w:t>
+      </w:r>
+      <w:r>
+        <w:rPr>
+          <w:rFonts w:eastAsia="標楷體" w:hint="eastAsia"/>
+          <w:bCs/>
+          <w:sz w:val="20"/>
+        </w:rPr>
+        <w:t>始思考什麼東西數位化後能為人們帶來更便利及更有效率的生活。由於近年來</w:t>
+      </w:r>
+      <w:proofErr w:type="gramStart"/>
+      <w:r>
+        <w:rPr>
+          <w:rFonts w:eastAsia="標楷體" w:hint="eastAsia"/>
+          <w:bCs/>
+          <w:sz w:val="20"/>
+        </w:rPr>
+        <w:t>疫</w:t>
+      </w:r>
+      <w:proofErr w:type="gramEnd"/>
+      <w:r>
+        <w:rPr>
+          <w:rFonts w:eastAsia="標楷體" w:hint="eastAsia"/>
+          <w:bCs/>
+          <w:sz w:val="20"/>
+        </w:rPr>
+        <w:t>情肆虐，許多醫療行為也</w:t>
+      </w:r>
+      <w:proofErr w:type="gramStart"/>
+      <w:r>
+        <w:rPr>
+          <w:rFonts w:eastAsia="標楷體" w:hint="eastAsia"/>
+          <w:bCs/>
+          <w:sz w:val="20"/>
+        </w:rPr>
+        <w:t>漸漸線上化</w:t>
+      </w:r>
+      <w:proofErr w:type="gramEnd"/>
+      <w:r>
+        <w:rPr>
+          <w:rFonts w:eastAsia="標楷體" w:hint="eastAsia"/>
+          <w:bCs/>
+          <w:sz w:val="20"/>
+        </w:rPr>
+        <w:t>，如遠距診斷及索取處方</w:t>
+      </w:r>
+      <w:proofErr w:type="gramStart"/>
+      <w:r>
+        <w:rPr>
+          <w:rFonts w:eastAsia="標楷體" w:hint="eastAsia"/>
+          <w:bCs/>
+          <w:sz w:val="20"/>
+        </w:rPr>
+        <w:t>籤</w:t>
+      </w:r>
+      <w:proofErr w:type="gramEnd"/>
+      <w:r>
+        <w:rPr>
+          <w:rFonts w:eastAsia="標楷體" w:hint="eastAsia"/>
+          <w:bCs/>
+          <w:sz w:val="20"/>
+        </w:rPr>
+        <w:t>等，因此電子病歷慢慢被廣為使用，但台灣仍使用操作互通性不高及無統一格式的</w:t>
       </w:r>
       <w:r>
         <w:rPr>
@@ -6362,7 +7279,43 @@
           <w:bCs/>
           <w:sz w:val="20"/>
         </w:rPr>
-        <w:t>標準推出後已經被許多國家所採用，並將其定為該國的醫療資訊交換標準，而對於開發者來說也有相當多的開源輔助套件以協助分析資料，此外，還可以搭配人工智慧進行風險預測。由於</w:t>
+        <w:t>標準推出後已經被許多國家所採用，並將其定為該國的醫療資訊交換標準，而對於開發者</w:t>
+      </w:r>
+      <w:proofErr w:type="gramStart"/>
+      <w:r>
+        <w:rPr>
+          <w:rFonts w:eastAsia="標楷體" w:hint="eastAsia"/>
+          <w:bCs/>
+          <w:sz w:val="20"/>
+        </w:rPr>
+        <w:t>來說也有</w:t>
+      </w:r>
+      <w:proofErr w:type="gramEnd"/>
+      <w:r>
+        <w:rPr>
+          <w:rFonts w:eastAsia="標楷體" w:hint="eastAsia"/>
+          <w:bCs/>
+          <w:sz w:val="20"/>
+        </w:rPr>
+        <w:t>相當多的開源輔助套件以協助分析資料，</w:t>
+      </w:r>
+      <w:proofErr w:type="gramStart"/>
+      <w:r>
+        <w:rPr>
+          <w:rFonts w:eastAsia="標楷體" w:hint="eastAsia"/>
+          <w:bCs/>
+          <w:sz w:val="20"/>
+        </w:rPr>
+        <w:t>此外，</w:t>
+      </w:r>
+      <w:proofErr w:type="gramEnd"/>
+      <w:r>
+        <w:rPr>
+          <w:rFonts w:eastAsia="標楷體" w:hint="eastAsia"/>
+          <w:bCs/>
+          <w:sz w:val="20"/>
+        </w:rPr>
+        <w:t>還可以搭配人工智慧進行風險預測。由於</w:t>
       </w:r>
       <w:r>
         <w:rPr>
@@ -6394,8 +7347,36 @@
           <w:bCs/>
           <w:sz w:val="20"/>
         </w:rPr>
-        <w:t>標準與區塊鏈技術，實作一個具有安全及完整的前後端框架系統。此外，</w:t>
-      </w:r>
+        <w:t>標準與</w:t>
+      </w:r>
+      <w:proofErr w:type="gramStart"/>
+      <w:r>
+        <w:rPr>
+          <w:rFonts w:eastAsia="標楷體" w:hint="eastAsia"/>
+          <w:bCs/>
+          <w:sz w:val="20"/>
+        </w:rPr>
+        <w:t>區塊鏈技術</w:t>
+      </w:r>
+      <w:proofErr w:type="gramEnd"/>
+      <w:r>
+        <w:rPr>
+          <w:rFonts w:eastAsia="標楷體" w:hint="eastAsia"/>
+          <w:bCs/>
+          <w:sz w:val="20"/>
+        </w:rPr>
+        <w:t>，實作一個具有安全及完整的前後端框架系統。</w:t>
+      </w:r>
+      <w:proofErr w:type="gramStart"/>
+      <w:r>
+        <w:rPr>
+          <w:rFonts w:eastAsia="標楷體" w:hint="eastAsia"/>
+          <w:bCs/>
+          <w:sz w:val="20"/>
+        </w:rPr>
+        <w:t>此外，</w:t>
+      </w:r>
+      <w:proofErr w:type="gramEnd"/>
       <w:r>
         <w:rPr>
           <w:rFonts w:eastAsia="標楷體" w:hint="eastAsia"/>
@@ -6450,7 +7431,25 @@
           <w:bCs/>
           <w:sz w:val="20"/>
         </w:rPr>
-        <w:t>進行密鑰的加解密，</w:t>
+        <w:t>進行密</w:t>
+      </w:r>
+      <w:proofErr w:type="gramStart"/>
+      <w:r>
+        <w:rPr>
+          <w:rFonts w:eastAsia="標楷體" w:hint="eastAsia"/>
+          <w:bCs/>
+          <w:sz w:val="20"/>
+        </w:rPr>
+        <w:t>鑰</w:t>
+      </w:r>
+      <w:proofErr w:type="gramEnd"/>
+      <w:r>
+        <w:rPr>
+          <w:rFonts w:eastAsia="標楷體" w:hint="eastAsia"/>
+          <w:bCs/>
+          <w:sz w:val="20"/>
+        </w:rPr>
+        <w:t>的加解密，</w:t>
       </w:r>
       <w:r>
         <w:rPr>
@@ -6474,15 +7473,43 @@
           <w:bCs/>
           <w:sz w:val="20"/>
         </w:rPr>
-        <w:t>演算法獲得的密鑰以秘密分享的形式碎片化後，僅</w:t>
-      </w:r>
-      <w:r>
-        <w:rPr>
-          <w:rFonts w:eastAsia="標楷體" w:hint="eastAsia"/>
-          <w:bCs/>
-          <w:sz w:val="20"/>
-        </w:rPr>
-        <w:t>在需要時於鏈上重組並回傳至後台進行解密。本研究</w:t>
+        <w:t>演算法獲得的密</w:t>
+      </w:r>
+      <w:proofErr w:type="gramStart"/>
+      <w:r>
+        <w:rPr>
+          <w:rFonts w:eastAsia="標楷體" w:hint="eastAsia"/>
+          <w:bCs/>
+          <w:sz w:val="20"/>
+        </w:rPr>
+        <w:t>鑰</w:t>
+      </w:r>
+      <w:proofErr w:type="gramEnd"/>
+      <w:r>
+        <w:rPr>
+          <w:rFonts w:eastAsia="標楷體" w:hint="eastAsia"/>
+          <w:bCs/>
+          <w:sz w:val="20"/>
+        </w:rPr>
+        <w:t>以秘密分享的形式碎片化後，僅在需要</w:t>
+      </w:r>
+      <w:proofErr w:type="gramStart"/>
+      <w:r>
+        <w:rPr>
+          <w:rFonts w:eastAsia="標楷體" w:hint="eastAsia"/>
+          <w:bCs/>
+          <w:sz w:val="20"/>
+        </w:rPr>
+        <w:t>時於鏈上</w:t>
+      </w:r>
+      <w:proofErr w:type="gramEnd"/>
+      <w:r>
+        <w:rPr>
+          <w:rFonts w:eastAsia="標楷體" w:hint="eastAsia"/>
+          <w:bCs/>
+          <w:sz w:val="20"/>
+        </w:rPr>
+        <w:t>重組並回傳至後台進行解密。本研究</w:t>
       </w:r>
       <w:r>
         <w:rPr>
@@ -6712,7 +7739,25 @@
           <w:bCs/>
           <w:sz w:val="20"/>
         </w:rPr>
-        <w:t>加密演算法加密後，將金鑰使用</w:t>
+        <w:t>加密演算法加密後，將金</w:t>
+      </w:r>
+      <w:proofErr w:type="gramStart"/>
+      <w:r>
+        <w:rPr>
+          <w:rFonts w:eastAsia="標楷體" w:hint="eastAsia"/>
+          <w:bCs/>
+          <w:sz w:val="20"/>
+        </w:rPr>
+        <w:t>鑰</w:t>
+      </w:r>
+      <w:proofErr w:type="gramEnd"/>
+      <w:r>
+        <w:rPr>
+          <w:rFonts w:eastAsia="標楷體" w:hint="eastAsia"/>
+          <w:bCs/>
+          <w:sz w:val="20"/>
+        </w:rPr>
+        <w:t>使用</w:t>
       </w:r>
       <w:r>
         <w:rPr>
@@ -6744,7 +7789,25 @@
           <w:bCs/>
           <w:sz w:val="20"/>
         </w:rPr>
-        <w:t>智能合約於鏈上將金鑰分解成碎片</w:t>
+        <w:t>智能合約於鏈上將金</w:t>
+      </w:r>
+      <w:proofErr w:type="gramStart"/>
+      <w:r>
+        <w:rPr>
+          <w:rFonts w:eastAsia="標楷體" w:hint="eastAsia"/>
+          <w:bCs/>
+          <w:sz w:val="20"/>
+        </w:rPr>
+        <w:t>鑰</w:t>
+      </w:r>
+      <w:proofErr w:type="gramEnd"/>
+      <w:r>
+        <w:rPr>
+          <w:rFonts w:eastAsia="標楷體" w:hint="eastAsia"/>
+          <w:bCs/>
+          <w:sz w:val="20"/>
+        </w:rPr>
+        <w:t>分解成碎片</w:t>
       </w:r>
       <w:r>
         <w:rPr>
@@ -6768,7 +7831,43 @@
           <w:bCs/>
           <w:sz w:val="20"/>
         </w:rPr>
-        <w:t>需要進行解密時再調用智能合約，將對應的值傳送至智能合約中並計算金鑰，再將金鑰傳送至後端進行解碼，確認密碼是否一致。</w:t>
+        <w:t>需要進行解密時再調用智能合約，將對應的值傳送至智能合約中並計算金</w:t>
+      </w:r>
+      <w:proofErr w:type="gramStart"/>
+      <w:r>
+        <w:rPr>
+          <w:rFonts w:eastAsia="標楷體" w:hint="eastAsia"/>
+          <w:bCs/>
+          <w:sz w:val="20"/>
+        </w:rPr>
+        <w:t>鑰</w:t>
+      </w:r>
+      <w:proofErr w:type="gramEnd"/>
+      <w:r>
+        <w:rPr>
+          <w:rFonts w:eastAsia="標楷體" w:hint="eastAsia"/>
+          <w:bCs/>
+          <w:sz w:val="20"/>
+        </w:rPr>
+        <w:t>，再將金</w:t>
+      </w:r>
+      <w:proofErr w:type="gramStart"/>
+      <w:r>
+        <w:rPr>
+          <w:rFonts w:eastAsia="標楷體" w:hint="eastAsia"/>
+          <w:bCs/>
+          <w:sz w:val="20"/>
+        </w:rPr>
+        <w:t>鑰</w:t>
+      </w:r>
+      <w:proofErr w:type="gramEnd"/>
+      <w:r>
+        <w:rPr>
+          <w:rFonts w:eastAsia="標楷體" w:hint="eastAsia"/>
+          <w:bCs/>
+          <w:sz w:val="20"/>
+        </w:rPr>
+        <w:t>傳送至後端進行解碼，確認密碼是否一致。</w:t>
       </w:r>
       <w:r>
         <w:rPr>
@@ -6794,6 +7893,7 @@
         </w:rPr>
         <w:t>加密演算法搭配秘密分享，攻擊者即便獲得帳號管理伺服器內的</w:t>
       </w:r>
+      <w:proofErr w:type="gramStart"/>
       <w:r>
         <w:rPr>
           <w:rFonts w:eastAsia="標楷體" w:hint="eastAsia"/>
@@ -6802,13 +7902,50 @@
         </w:rPr>
         <w:t>密碼密文</w:t>
       </w:r>
-      <w:r>
-        <w:rPr>
-          <w:rFonts w:eastAsia="標楷體" w:hint="eastAsia"/>
-          <w:bCs/>
-          <w:sz w:val="20"/>
-        </w:rPr>
-        <w:t>，仍需破解其餘存有金鑰碎片的地方，獲取</w:t>
+      <w:proofErr w:type="gramEnd"/>
+      <w:r>
+        <w:rPr>
+          <w:rFonts w:eastAsia="標楷體" w:hint="eastAsia"/>
+          <w:bCs/>
+          <w:sz w:val="20"/>
+        </w:rPr>
+        <w:t>，</w:t>
+      </w:r>
+      <w:proofErr w:type="gramStart"/>
+      <w:r>
+        <w:rPr>
+          <w:rFonts w:eastAsia="標楷體" w:hint="eastAsia"/>
+          <w:bCs/>
+          <w:sz w:val="20"/>
+        </w:rPr>
+        <w:t>仍需破解</w:t>
+      </w:r>
+      <w:proofErr w:type="gramEnd"/>
+      <w:r>
+        <w:rPr>
+          <w:rFonts w:eastAsia="標楷體" w:hint="eastAsia"/>
+          <w:bCs/>
+          <w:sz w:val="20"/>
+        </w:rPr>
+        <w:t>其餘存有金</w:t>
+      </w:r>
+      <w:proofErr w:type="gramStart"/>
+      <w:r>
+        <w:rPr>
+          <w:rFonts w:eastAsia="標楷體" w:hint="eastAsia"/>
+          <w:bCs/>
+          <w:sz w:val="20"/>
+        </w:rPr>
+        <w:t>鑰</w:t>
+      </w:r>
+      <w:proofErr w:type="gramEnd"/>
+      <w:r>
+        <w:rPr>
+          <w:rFonts w:eastAsia="標楷體" w:hint="eastAsia"/>
+          <w:bCs/>
+          <w:sz w:val="20"/>
+        </w:rPr>
+        <w:t>碎片的地方，獲取</w:t>
       </w:r>
       <w:r>
         <w:rPr>
@@ -6824,7 +7961,25 @@
           <w:bCs/>
           <w:sz w:val="20"/>
         </w:rPr>
-        <w:t>數量的碎片後才可以對金鑰進行復原，</w:t>
+        <w:t>數量的碎片後才可以對金</w:t>
+      </w:r>
+      <w:proofErr w:type="gramStart"/>
+      <w:r>
+        <w:rPr>
+          <w:rFonts w:eastAsia="標楷體" w:hint="eastAsia"/>
+          <w:bCs/>
+          <w:sz w:val="20"/>
+        </w:rPr>
+        <w:t>鑰</w:t>
+      </w:r>
+      <w:proofErr w:type="gramEnd"/>
+      <w:r>
+        <w:rPr>
+          <w:rFonts w:eastAsia="標楷體" w:hint="eastAsia"/>
+          <w:bCs/>
+          <w:sz w:val="20"/>
+        </w:rPr>
+        <w:t>進行復原，</w:t>
       </w:r>
       <w:r>
         <w:rPr>
@@ -6913,7 +8068,7 @@
         <w:snapToGrid w:val="0"/>
         <w:ind w:firstLine="0"/>
         <w:rPr>
-          <w:rFonts w:eastAsia="標楷體" w:hint="eastAsia"/>
+          <w:rFonts w:eastAsia="標楷體"/>
           <w:bCs/>
           <w:sz w:val="20"/>
         </w:rPr>
@@ -6937,6 +8092,7 @@
           <w:noProof/>
           <w:sz w:val="20"/>
         </w:rPr>
+        <w:lastRenderedPageBreak/>
         <w:drawing>
           <wp:inline distT="0" distB="0" distL="0" distR="0" wp14:anchorId="793AD65B" wp14:editId="414EA7C8">
             <wp:extent cx="2651125" cy="3241040"/>
@@ -7113,8 +8269,17 @@
           <w:rFonts w:eastAsia="標楷體" w:hint="eastAsia"/>
           <w:bCs/>
         </w:rPr>
-        <w:t>框架之前端頁面</w:t>
-      </w:r>
+        <w:t>框架</w:t>
+      </w:r>
+      <w:proofErr w:type="gramStart"/>
+      <w:r>
+        <w:rPr>
+          <w:rFonts w:eastAsia="標楷體" w:hint="eastAsia"/>
+          <w:bCs/>
+        </w:rPr>
+        <w:t>之前端頁面</w:t>
+      </w:r>
+      <w:proofErr w:type="gramEnd"/>
       <w:r>
         <w:rPr>
           <w:rFonts w:eastAsia="標楷體" w:hint="eastAsia"/>
@@ -7134,7 +8299,23 @@
           <w:rFonts w:eastAsia="標楷體" w:hint="eastAsia"/>
           <w:bCs/>
         </w:rPr>
-        <w:t>金鑰所需之屬性分別由身分控管、</w:t>
+        <w:t>金</w:t>
+      </w:r>
+      <w:proofErr w:type="gramStart"/>
+      <w:r>
+        <w:rPr>
+          <w:rFonts w:eastAsia="標楷體" w:hint="eastAsia"/>
+          <w:bCs/>
+        </w:rPr>
+        <w:t>鑰</w:t>
+      </w:r>
+      <w:proofErr w:type="gramEnd"/>
+      <w:r>
+        <w:rPr>
+          <w:rFonts w:eastAsia="標楷體" w:hint="eastAsia"/>
+          <w:bCs/>
+        </w:rPr>
+        <w:t>所需之屬性分別由身分控管、</w:t>
       </w:r>
       <w:r>
         <w:rPr>
@@ -7148,14 +8329,78 @@
           <w:rFonts w:eastAsia="標楷體" w:hint="eastAsia"/>
           <w:bCs/>
         </w:rPr>
-        <w:t>病歷資料庫傳送至鏈上合約，由合約透過恢復函式重新計算出金鑰後</w:t>
-      </w:r>
-      <w:r>
-        <w:rPr>
-          <w:rFonts w:eastAsia="標楷體" w:hint="eastAsia"/>
-          <w:bCs/>
-        </w:rPr>
-        <w:t>回送至後台。後台接受到金鑰後將儲存之密文解密，並將得到的明文與使用者輸入之密碼比對，相同後才可以調用相關的</w:t>
+        <w:t>病歷資料庫</w:t>
+      </w:r>
+      <w:proofErr w:type="gramStart"/>
+      <w:r>
+        <w:rPr>
+          <w:rFonts w:eastAsia="標楷體" w:hint="eastAsia"/>
+          <w:bCs/>
+        </w:rPr>
+        <w:t>傳送至鏈上</w:t>
+      </w:r>
+      <w:proofErr w:type="gramEnd"/>
+      <w:r>
+        <w:rPr>
+          <w:rFonts w:eastAsia="標楷體" w:hint="eastAsia"/>
+          <w:bCs/>
+        </w:rPr>
+        <w:t>合約，由合約透過恢復函式重新計算出金</w:t>
+      </w:r>
+      <w:proofErr w:type="gramStart"/>
+      <w:r>
+        <w:rPr>
+          <w:rFonts w:eastAsia="標楷體" w:hint="eastAsia"/>
+          <w:bCs/>
+        </w:rPr>
+        <w:t>鑰</w:t>
+      </w:r>
+      <w:proofErr w:type="gramEnd"/>
+      <w:r>
+        <w:rPr>
+          <w:rFonts w:eastAsia="標楷體" w:hint="eastAsia"/>
+          <w:bCs/>
+        </w:rPr>
+        <w:t>後</w:t>
+      </w:r>
+      <w:r>
+        <w:rPr>
+          <w:rFonts w:eastAsia="標楷體" w:hint="eastAsia"/>
+          <w:bCs/>
+        </w:rPr>
+        <w:t>回送至後台。後台接受到金</w:t>
+      </w:r>
+      <w:proofErr w:type="gramStart"/>
+      <w:r>
+        <w:rPr>
+          <w:rFonts w:eastAsia="標楷體" w:hint="eastAsia"/>
+          <w:bCs/>
+        </w:rPr>
+        <w:t>鑰</w:t>
+      </w:r>
+      <w:proofErr w:type="gramEnd"/>
+      <w:r>
+        <w:rPr>
+          <w:rFonts w:eastAsia="標楷體" w:hint="eastAsia"/>
+          <w:bCs/>
+        </w:rPr>
+        <w:t>後將儲存</w:t>
+      </w:r>
+      <w:proofErr w:type="gramStart"/>
+      <w:r>
+        <w:rPr>
+          <w:rFonts w:eastAsia="標楷體" w:hint="eastAsia"/>
+          <w:bCs/>
+        </w:rPr>
+        <w:t>之密文解</w:t>
+      </w:r>
+      <w:proofErr w:type="gramEnd"/>
+      <w:r>
+        <w:rPr>
+          <w:rFonts w:eastAsia="標楷體" w:hint="eastAsia"/>
+          <w:bCs/>
+        </w:rPr>
+        <w:t>密，並將得到的明文與使用者輸入之密碼比對，相同後才可以調用相關的</w:t>
       </w:r>
       <w:r>
         <w:rPr>
@@ -7204,7 +8449,6 @@
           <w:rFonts w:eastAsia="標楷體"/>
           <w:noProof/>
         </w:rPr>
-        <w:lastRenderedPageBreak/>
         <w:drawing>
           <wp:inline distT="0" distB="0" distL="0" distR="0" wp14:anchorId="5872B6E9" wp14:editId="7FF5369E">
             <wp:extent cx="2651125" cy="2064385"/>
@@ -7407,7 +8651,25 @@
           <w:bCs/>
           <w:sz w:val="20"/>
         </w:rPr>
-        <w:t>並將資料呈現於前端頁面或是進行其他操作。</w:t>
+        <w:t>並將資料呈現於</w:t>
+      </w:r>
+      <w:proofErr w:type="gramStart"/>
+      <w:r>
+        <w:rPr>
+          <w:rFonts w:eastAsia="標楷體" w:hint="eastAsia"/>
+          <w:bCs/>
+          <w:sz w:val="20"/>
+        </w:rPr>
+        <w:t>前端頁面</w:t>
+      </w:r>
+      <w:proofErr w:type="gramEnd"/>
+      <w:r>
+        <w:rPr>
+          <w:rFonts w:eastAsia="標楷體" w:hint="eastAsia"/>
+          <w:bCs/>
+          <w:sz w:val="20"/>
+        </w:rPr>
+        <w:t>或是進行其他操作。</w:t>
       </w:r>
     </w:p>
     <w:p>
@@ -7532,7 +8794,7 @@
         <w:ind w:firstLine="0"/>
         <w:jc w:val="both"/>
         <w:rPr>
-          <w:rFonts w:eastAsia="標楷體" w:hint="eastAsia"/>
+          <w:rFonts w:eastAsia="標楷體"/>
           <w:bCs/>
           <w:color w:val="000000" w:themeColor="text1"/>
           <w:sz w:val="20"/>
@@ -7572,8 +8834,9 @@
           <w:color w:val="000000" w:themeColor="text1"/>
           <w:sz w:val="20"/>
         </w:rPr>
-        <w:t>在被部署上鏈後</w:t>
-      </w:r>
+        <w:t>在被部署</w:t>
+      </w:r>
+      <w:proofErr w:type="gramStart"/>
       <w:r>
         <w:rPr>
           <w:rFonts w:eastAsia="標楷體" w:hint="eastAsia"/>
@@ -7581,6 +8844,16 @@
           <w:color w:val="000000" w:themeColor="text1"/>
           <w:sz w:val="20"/>
         </w:rPr>
+        <w:t>上鏈後</w:t>
+      </w:r>
+      <w:proofErr w:type="gramEnd"/>
+      <w:r>
+        <w:rPr>
+          <w:rFonts w:eastAsia="標楷體" w:hint="eastAsia"/>
+          <w:bCs/>
+          <w:color w:val="000000" w:themeColor="text1"/>
+          <w:sz w:val="20"/>
+        </w:rPr>
         <w:t xml:space="preserve"> </w:t>
       </w:r>
       <w:r>
@@ -7644,8 +8917,9 @@
           <w:color w:val="000000" w:themeColor="text1"/>
           <w:sz w:val="20"/>
         </w:rPr>
-        <w:t>提供許多插件供開發者使用，在撰寫、測試及部署上</w:t>
-      </w:r>
+        <w:t>提供許多</w:t>
+      </w:r>
+      <w:proofErr w:type="gramStart"/>
       <w:r>
         <w:rPr>
           <w:rFonts w:eastAsia="標楷體" w:hint="eastAsia"/>
@@ -7653,6 +8927,25 @@
           <w:color w:val="000000" w:themeColor="text1"/>
           <w:sz w:val="20"/>
         </w:rPr>
+        <w:t>插件供</w:t>
+      </w:r>
+      <w:proofErr w:type="gramEnd"/>
+      <w:r>
+        <w:rPr>
+          <w:rFonts w:eastAsia="標楷體" w:hint="eastAsia"/>
+          <w:bCs/>
+          <w:color w:val="000000" w:themeColor="text1"/>
+          <w:sz w:val="20"/>
+        </w:rPr>
+        <w:t>開發者使用，在撰寫、測試及部署上</w:t>
+      </w:r>
+      <w:r>
+        <w:rPr>
+          <w:rFonts w:eastAsia="標楷體" w:hint="eastAsia"/>
+          <w:bCs/>
+          <w:color w:val="000000" w:themeColor="text1"/>
+          <w:sz w:val="20"/>
+        </w:rPr>
         <w:t>皆</w:t>
       </w:r>
       <w:r>
@@ -7702,8 +8995,9 @@
           <w:color w:val="000000" w:themeColor="text1"/>
           <w:sz w:val="20"/>
         </w:rPr>
-        <w:t>提供不同的智能合約模板，透過這些已進行測試過並被社群大量使用及維護的模板，確保</w:t>
-      </w:r>
+        <w:t>提供不同的智能合約模板，透過這些已進行測試過</w:t>
+      </w:r>
+      <w:proofErr w:type="gramStart"/>
       <w:r>
         <w:rPr>
           <w:rFonts w:eastAsia="標楷體" w:hint="eastAsia"/>
@@ -7711,6 +9005,25 @@
           <w:color w:val="000000" w:themeColor="text1"/>
           <w:sz w:val="20"/>
         </w:rPr>
+        <w:t>並被社群</w:t>
+      </w:r>
+      <w:proofErr w:type="gramEnd"/>
+      <w:r>
+        <w:rPr>
+          <w:rFonts w:eastAsia="標楷體" w:hint="eastAsia"/>
+          <w:bCs/>
+          <w:color w:val="000000" w:themeColor="text1"/>
+          <w:sz w:val="20"/>
+        </w:rPr>
+        <w:t>大量使用及維護的模板，確保</w:t>
+      </w:r>
+      <w:r>
+        <w:rPr>
+          <w:rFonts w:eastAsia="標楷體" w:hint="eastAsia"/>
+          <w:bCs/>
+          <w:color w:val="000000" w:themeColor="text1"/>
+          <w:sz w:val="20"/>
+        </w:rPr>
         <w:t>合約</w:t>
       </w:r>
       <w:r>
@@ -7792,8 +9105,9 @@
           <w:color w:val="000000" w:themeColor="text1"/>
           <w:sz w:val="20"/>
         </w:rPr>
-        <w:t>金鑰拆解程式碼</w:t>
-      </w:r>
+        <w:t>金</w:t>
+      </w:r>
+      <w:proofErr w:type="gramStart"/>
       <w:r>
         <w:rPr>
           <w:rFonts w:eastAsia="標楷體" w:hint="eastAsia"/>
@@ -7801,6 +9115,25 @@
           <w:color w:val="000000" w:themeColor="text1"/>
           <w:sz w:val="20"/>
         </w:rPr>
+        <w:t>鑰</w:t>
+      </w:r>
+      <w:proofErr w:type="gramEnd"/>
+      <w:r>
+        <w:rPr>
+          <w:rFonts w:eastAsia="標楷體" w:hint="eastAsia"/>
+          <w:bCs/>
+          <w:color w:val="000000" w:themeColor="text1"/>
+          <w:sz w:val="20"/>
+        </w:rPr>
+        <w:t>拆解程式碼</w:t>
+      </w:r>
+      <w:r>
+        <w:rPr>
+          <w:rFonts w:eastAsia="標楷體" w:hint="eastAsia"/>
+          <w:bCs/>
+          <w:color w:val="000000" w:themeColor="text1"/>
+          <w:sz w:val="20"/>
+        </w:rPr>
         <w:t>。</w:t>
       </w:r>
       <w:r>
@@ -7821,6 +9154,7 @@
         </w:rPr>
         <w:t>後台</w:t>
       </w:r>
+      <w:proofErr w:type="gramStart"/>
       <w:r>
         <w:rPr>
           <w:rFonts w:eastAsia="標楷體" w:hint="eastAsia"/>
@@ -7837,8 +9171,9 @@
           <w:color w:val="000000" w:themeColor="text1"/>
           <w:sz w:val="20"/>
         </w:rPr>
-        <w:t>從鏈上調用此</w:t>
-      </w:r>
+        <w:t>從鏈上</w:t>
+      </w:r>
+      <w:proofErr w:type="gramEnd"/>
       <w:r>
         <w:rPr>
           <w:rFonts w:eastAsia="標楷體" w:hint="eastAsia"/>
@@ -7846,8 +9181,28 @@
           <w:color w:val="000000" w:themeColor="text1"/>
           <w:sz w:val="20"/>
         </w:rPr>
-        <w:t>程式碼，將傳入之金鑰</w:t>
-      </w:r>
+        <w:t>調用此</w:t>
+      </w:r>
+      <w:r>
+        <w:rPr>
+          <w:rFonts w:eastAsia="標楷體" w:hint="eastAsia"/>
+          <w:bCs/>
+          <w:color w:val="000000" w:themeColor="text1"/>
+          <w:sz w:val="20"/>
+        </w:rPr>
+        <w:t>程式碼，將傳入之金</w:t>
+      </w:r>
+      <w:proofErr w:type="gramStart"/>
+      <w:r>
+        <w:rPr>
+          <w:rFonts w:eastAsia="標楷體" w:hint="eastAsia"/>
+          <w:bCs/>
+          <w:color w:val="000000" w:themeColor="text1"/>
+          <w:sz w:val="20"/>
+        </w:rPr>
+        <w:t>鑰</w:t>
+      </w:r>
+      <w:proofErr w:type="gramEnd"/>
       <w:r>
         <w:rPr>
           <w:rFonts w:eastAsia="標楷體" w:hint="eastAsia"/>
@@ -8008,21 +9363,7 @@
             <w:rFonts w:ascii="Cambria Math" w:eastAsia="標楷體" w:hAnsi="Cambria Math"/>
             <w:sz w:val="20"/>
           </w:rPr>
-          <m:t>=</m:t>
-        </m:r>
-        <m:r>
-          <w:rPr>
-            <w:rFonts w:ascii="Cambria Math" w:eastAsia="標楷體" w:hAnsi="Cambria Math"/>
-            <w:sz w:val="20"/>
-          </w:rPr>
-          <m:t>key</m:t>
-        </m:r>
-        <m:r>
-          <w:rPr>
-            <w:rFonts w:ascii="Cambria Math" w:eastAsia="標楷體" w:hAnsi="Cambria Math"/>
-            <w:sz w:val="20"/>
-          </w:rPr>
-          <m:t>+</m:t>
+          <m:t>=key+</m:t>
         </m:r>
         <m:sSub>
           <m:sSubPr>
@@ -8261,6 +9602,7 @@
         </w:rPr>
         <w:t xml:space="preserve"> </w:t>
       </w:r>
+      <w:proofErr w:type="gramStart"/>
       <w:r>
         <w:rPr>
           <w:color w:val="DCDCAA"/>
@@ -8277,6 +9619,7 @@
         </w:rPr>
         <w:t>(</w:t>
       </w:r>
+      <w:proofErr w:type="gramEnd"/>
       <w:r>
         <w:rPr>
           <w:color w:val="4EC9B0"/>
@@ -8380,20 +9723,99 @@
         <w:spacing w:line="285" w:lineRule="atLeast"/>
         <w:ind w:firstLine="0"/>
         <w:rPr>
+          <w:color w:val="D4D4D4"/>
+          <w:sz w:val="16"/>
+          <w:szCs w:val="16"/>
+        </w:rPr>
+      </w:pPr>
+      <w:r>
+        <w:rPr>
           <w:rFonts w:hint="eastAsia"/>
           <w:color w:val="D4D4D4"/>
           <w:sz w:val="16"/>
           <w:szCs w:val="16"/>
         </w:rPr>
-      </w:pPr>
-      <w:r>
-        <w:rPr>
-          <w:rFonts w:hint="eastAsia"/>
+        <w:t xml:space="preserve">    </w:t>
+      </w:r>
+      <w:r>
+        <w:rPr>
+          <w:color w:val="4EC9B0"/>
+          <w:sz w:val="16"/>
+          <w:szCs w:val="16"/>
+        </w:rPr>
+        <w:t>int256</w:t>
+      </w:r>
+      <w:r>
+        <w:rPr>
           <w:color w:val="D4D4D4"/>
           <w:sz w:val="16"/>
           <w:szCs w:val="16"/>
         </w:rPr>
-        <w:t xml:space="preserve">    </w:t>
+        <w:t xml:space="preserve"> </w:t>
+      </w:r>
+      <w:r>
+        <w:rPr>
+          <w:color w:val="9CDCFE"/>
+          <w:sz w:val="16"/>
+          <w:szCs w:val="16"/>
+        </w:rPr>
+        <w:t>_key</w:t>
+      </w:r>
+      <w:r>
+        <w:rPr>
+          <w:color w:val="D4D4D4"/>
+          <w:sz w:val="16"/>
+          <w:szCs w:val="16"/>
+        </w:rPr>
+        <w:t xml:space="preserve">) </w:t>
+      </w:r>
+      <w:r>
+        <w:rPr>
+          <w:color w:val="569CD6"/>
+          <w:sz w:val="16"/>
+          <w:szCs w:val="16"/>
+        </w:rPr>
+        <w:t>public</w:t>
+      </w:r>
+      <w:r>
+        <w:rPr>
+          <w:color w:val="D4D4D4"/>
+          <w:sz w:val="16"/>
+          <w:szCs w:val="16"/>
+        </w:rPr>
+        <w:t xml:space="preserve"> </w:t>
+      </w:r>
+      <w:r>
+        <w:rPr>
+          <w:color w:val="569CD6"/>
+          <w:sz w:val="16"/>
+          <w:szCs w:val="16"/>
+        </w:rPr>
+        <w:t>payable</w:t>
+      </w:r>
+      <w:r>
+        <w:rPr>
+          <w:color w:val="D4D4D4"/>
+          <w:sz w:val="16"/>
+          <w:szCs w:val="16"/>
+        </w:rPr>
+        <w:t xml:space="preserve"> </w:t>
+      </w:r>
+      <w:r>
+        <w:rPr>
+          <w:color w:val="C586C0"/>
+          <w:sz w:val="16"/>
+          <w:szCs w:val="16"/>
+        </w:rPr>
+        <w:t>returns</w:t>
+      </w:r>
+      <w:r>
+        <w:rPr>
+          <w:color w:val="D4D4D4"/>
+          <w:sz w:val="16"/>
+          <w:szCs w:val="16"/>
+        </w:rPr>
+        <w:t xml:space="preserve"> (</w:t>
       </w:r>
       <w:r>
         <w:rPr>
@@ -8409,15 +9831,15 @@
           <w:sz w:val="16"/>
           <w:szCs w:val="16"/>
         </w:rPr>
-        <w:t xml:space="preserve"> </w:t>
-      </w:r>
-      <w:r>
-        <w:rPr>
-          <w:color w:val="9CDCFE"/>
-          <w:sz w:val="16"/>
-          <w:szCs w:val="16"/>
-        </w:rPr>
-        <w:t>_key</w:t>
+        <w:t xml:space="preserve">, </w:t>
+      </w:r>
+      <w:r>
+        <w:rPr>
+          <w:color w:val="4EC9B0"/>
+          <w:sz w:val="16"/>
+          <w:szCs w:val="16"/>
+        </w:rPr>
+        <w:t>int256</w:t>
       </w:r>
       <w:r>
         <w:rPr>
@@ -8425,15 +9847,24 @@
           <w:sz w:val="16"/>
           <w:szCs w:val="16"/>
         </w:rPr>
-        <w:t xml:space="preserve">) </w:t>
-      </w:r>
-      <w:r>
-        <w:rPr>
-          <w:color w:val="569CD6"/>
-          <w:sz w:val="16"/>
-          <w:szCs w:val="16"/>
-        </w:rPr>
-        <w:t>public</w:t>
+        <w:t xml:space="preserve">, </w:t>
+      </w:r>
+      <w:r>
+        <w:rPr>
+          <w:color w:val="4EC9B0"/>
+          <w:sz w:val="16"/>
+          <w:szCs w:val="16"/>
+        </w:rPr>
+        <w:t>int</w:t>
+      </w:r>
+      <w:proofErr w:type="gramStart"/>
+      <w:r>
+        <w:rPr>
+          <w:color w:val="4EC9B0"/>
+          <w:sz w:val="16"/>
+          <w:szCs w:val="16"/>
+        </w:rPr>
+        <w:t>256</w:t>
       </w:r>
       <w:r>
         <w:rPr>
@@ -8441,88 +9872,9 @@
           <w:sz w:val="16"/>
           <w:szCs w:val="16"/>
         </w:rPr>
-        <w:t xml:space="preserve"> </w:t>
-      </w:r>
-      <w:r>
-        <w:rPr>
-          <w:color w:val="569CD6"/>
-          <w:sz w:val="16"/>
-          <w:szCs w:val="16"/>
-        </w:rPr>
-        <w:t>payable</w:t>
-      </w:r>
-      <w:r>
-        <w:rPr>
-          <w:color w:val="D4D4D4"/>
-          <w:sz w:val="16"/>
-          <w:szCs w:val="16"/>
-        </w:rPr>
-        <w:t xml:space="preserve"> </w:t>
-      </w:r>
-      <w:r>
-        <w:rPr>
-          <w:color w:val="C586C0"/>
-          <w:sz w:val="16"/>
-          <w:szCs w:val="16"/>
-        </w:rPr>
-        <w:t>returns</w:t>
-      </w:r>
-      <w:r>
-        <w:rPr>
-          <w:color w:val="D4D4D4"/>
-          <w:sz w:val="16"/>
-          <w:szCs w:val="16"/>
-        </w:rPr>
-        <w:t xml:space="preserve"> (</w:t>
-      </w:r>
-      <w:r>
-        <w:rPr>
-          <w:color w:val="4EC9B0"/>
-          <w:sz w:val="16"/>
-          <w:szCs w:val="16"/>
-        </w:rPr>
-        <w:t>int256</w:t>
-      </w:r>
-      <w:r>
-        <w:rPr>
-          <w:color w:val="D4D4D4"/>
-          <w:sz w:val="16"/>
-          <w:szCs w:val="16"/>
-        </w:rPr>
-        <w:t xml:space="preserve">, </w:t>
-      </w:r>
-      <w:r>
-        <w:rPr>
-          <w:color w:val="4EC9B0"/>
-          <w:sz w:val="16"/>
-          <w:szCs w:val="16"/>
-        </w:rPr>
-        <w:t>int256</w:t>
-      </w:r>
-      <w:r>
-        <w:rPr>
-          <w:color w:val="D4D4D4"/>
-          <w:sz w:val="16"/>
-          <w:szCs w:val="16"/>
-        </w:rPr>
-        <w:t xml:space="preserve">, </w:t>
-      </w:r>
-      <w:r>
-        <w:rPr>
-          <w:color w:val="4EC9B0"/>
-          <w:sz w:val="16"/>
-          <w:szCs w:val="16"/>
-        </w:rPr>
-        <w:t>int256</w:t>
-      </w:r>
-      <w:r>
-        <w:rPr>
-          <w:color w:val="D4D4D4"/>
-          <w:sz w:val="16"/>
-          <w:szCs w:val="16"/>
-        </w:rPr>
         <w:t>){</w:t>
       </w:r>
+      <w:proofErr w:type="gramEnd"/>
     </w:p>
     <w:p>
       <w:pPr>
@@ -8566,8 +9918,18 @@
           <w:sz w:val="16"/>
           <w:szCs w:val="16"/>
         </w:rPr>
-        <w:t xml:space="preserve"> coef0 = _key;</w:t>
-      </w:r>
+        <w:t xml:space="preserve"> coef0 = _</w:t>
+      </w:r>
+      <w:proofErr w:type="gramStart"/>
+      <w:r>
+        <w:rPr>
+          <w:color w:val="D4D4D4"/>
+          <w:sz w:val="16"/>
+          <w:szCs w:val="16"/>
+        </w:rPr>
+        <w:t>key;</w:t>
+      </w:r>
+      <w:proofErr w:type="gramEnd"/>
     </w:p>
     <w:p>
       <w:pPr>
@@ -8613,6 +9975,7 @@
         </w:rPr>
         <w:t xml:space="preserve"> coef1 = </w:t>
       </w:r>
+      <w:proofErr w:type="gramStart"/>
       <w:r>
         <w:rPr>
           <w:color w:val="DCDCAA"/>
@@ -8627,7 +9990,16 @@
           <w:sz w:val="16"/>
           <w:szCs w:val="16"/>
         </w:rPr>
-        <w:t>();</w:t>
+        <w:t>(</w:t>
+      </w:r>
+      <w:proofErr w:type="gramEnd"/>
+      <w:r>
+        <w:rPr>
+          <w:color w:val="D4D4D4"/>
+          <w:sz w:val="16"/>
+          <w:szCs w:val="16"/>
+        </w:rPr>
+        <w:t>);</w:t>
       </w:r>
     </w:p>
     <w:p>
@@ -8636,20 +10008,35 @@
         <w:spacing w:line="285" w:lineRule="atLeast"/>
         <w:ind w:firstLine="0"/>
         <w:rPr>
+          <w:color w:val="D4D4D4"/>
+          <w:sz w:val="16"/>
+          <w:szCs w:val="16"/>
+        </w:rPr>
+      </w:pPr>
+      <w:r>
+        <w:rPr>
           <w:rFonts w:hint="eastAsia"/>
           <w:color w:val="D4D4D4"/>
           <w:sz w:val="16"/>
           <w:szCs w:val="16"/>
         </w:rPr>
-      </w:pPr>
-      <w:r>
-        <w:rPr>
-          <w:rFonts w:hint="eastAsia"/>
+        <w:t xml:space="preserve">  </w:t>
+      </w:r>
+      <w:r>
+        <w:rPr>
           <w:color w:val="D4D4D4"/>
           <w:sz w:val="16"/>
           <w:szCs w:val="16"/>
         </w:rPr>
-        <w:t xml:space="preserve">  </w:t>
+        <w:t xml:space="preserve">    </w:t>
+      </w:r>
+      <w:r>
+        <w:rPr>
+          <w:color w:val="4EC9B0"/>
+          <w:sz w:val="16"/>
+          <w:szCs w:val="16"/>
+        </w:rPr>
+        <w:t>int256</w:t>
       </w:r>
       <w:r>
         <w:rPr>
@@ -8657,15 +10044,16 @@
           <w:sz w:val="16"/>
           <w:szCs w:val="16"/>
         </w:rPr>
-        <w:t xml:space="preserve">    </w:t>
-      </w:r>
-      <w:r>
-        <w:rPr>
-          <w:color w:val="4EC9B0"/>
-          <w:sz w:val="16"/>
-          <w:szCs w:val="16"/>
-        </w:rPr>
-        <w:t>int256</w:t>
+        <w:t xml:space="preserve"> coef2 = </w:t>
+      </w:r>
+      <w:proofErr w:type="gramStart"/>
+      <w:r>
+        <w:rPr>
+          <w:color w:val="DCDCAA"/>
+          <w:sz w:val="16"/>
+          <w:szCs w:val="16"/>
+        </w:rPr>
+        <w:t>random</w:t>
       </w:r>
       <w:r>
         <w:rPr>
@@ -8673,23 +10061,16 @@
           <w:sz w:val="16"/>
           <w:szCs w:val="16"/>
         </w:rPr>
-        <w:t xml:space="preserve"> coef2 = </w:t>
-      </w:r>
-      <w:r>
-        <w:rPr>
-          <w:color w:val="DCDCAA"/>
-          <w:sz w:val="16"/>
-          <w:szCs w:val="16"/>
-        </w:rPr>
-        <w:t>random</w:t>
-      </w:r>
+        <w:t>(</w:t>
+      </w:r>
+      <w:proofErr w:type="gramEnd"/>
       <w:r>
         <w:rPr>
           <w:color w:val="D4D4D4"/>
           <w:sz w:val="16"/>
           <w:szCs w:val="16"/>
         </w:rPr>
-        <w:t>();</w:t>
+        <w:t>);</w:t>
       </w:r>
     </w:p>
     <w:p>
@@ -8737,6 +10118,7 @@
         <w:t xml:space="preserve"> attVal0 = </w:t>
       </w:r>
       <w:proofErr w:type="spellStart"/>
+      <w:proofErr w:type="gramStart"/>
       <w:r>
         <w:rPr>
           <w:color w:val="DCDCAA"/>
@@ -8752,7 +10134,16 @@
           <w:sz w:val="16"/>
           <w:szCs w:val="16"/>
         </w:rPr>
-        <w:t>(coef0, coef1, coef2, _att0);</w:t>
+        <w:t>(</w:t>
+      </w:r>
+      <w:proofErr w:type="gramEnd"/>
+      <w:r>
+        <w:rPr>
+          <w:color w:val="D4D4D4"/>
+          <w:sz w:val="16"/>
+          <w:szCs w:val="16"/>
+        </w:rPr>
+        <w:t>coef0, coef1, coef2, _att0);</w:t>
       </w:r>
     </w:p>
     <w:p>
@@ -8800,6 +10191,7 @@
         <w:t xml:space="preserve"> attVal1 = </w:t>
       </w:r>
       <w:proofErr w:type="spellStart"/>
+      <w:proofErr w:type="gramStart"/>
       <w:r>
         <w:rPr>
           <w:color w:val="DCDCAA"/>
@@ -8815,7 +10207,16 @@
           <w:sz w:val="16"/>
           <w:szCs w:val="16"/>
         </w:rPr>
-        <w:t>(coef0, coef1, coef2, _att1);</w:t>
+        <w:t>(</w:t>
+      </w:r>
+      <w:proofErr w:type="gramEnd"/>
+      <w:r>
+        <w:rPr>
+          <w:color w:val="D4D4D4"/>
+          <w:sz w:val="16"/>
+          <w:szCs w:val="16"/>
+        </w:rPr>
+        <w:t>coef0, coef1, coef2, _att1);</w:t>
       </w:r>
     </w:p>
     <w:p>
@@ -8824,20 +10225,35 @@
         <w:spacing w:line="285" w:lineRule="atLeast"/>
         <w:ind w:firstLine="0"/>
         <w:rPr>
+          <w:color w:val="D4D4D4"/>
+          <w:sz w:val="16"/>
+          <w:szCs w:val="16"/>
+        </w:rPr>
+      </w:pPr>
+      <w:r>
+        <w:rPr>
           <w:rFonts w:hint="eastAsia"/>
           <w:color w:val="D4D4D4"/>
           <w:sz w:val="16"/>
           <w:szCs w:val="16"/>
         </w:rPr>
-      </w:pPr>
-      <w:r>
-        <w:rPr>
-          <w:rFonts w:hint="eastAsia"/>
+        <w:t xml:space="preserve">  </w:t>
+      </w:r>
+      <w:r>
+        <w:rPr>
           <w:color w:val="D4D4D4"/>
           <w:sz w:val="16"/>
           <w:szCs w:val="16"/>
         </w:rPr>
-        <w:t xml:space="preserve">  </w:t>
+        <w:t xml:space="preserve">    </w:t>
+      </w:r>
+      <w:r>
+        <w:rPr>
+          <w:color w:val="4EC9B0"/>
+          <w:sz w:val="16"/>
+          <w:szCs w:val="16"/>
+        </w:rPr>
+        <w:t>int256</w:t>
       </w:r>
       <w:r>
         <w:rPr>
@@ -8845,41 +10261,35 @@
           <w:sz w:val="16"/>
           <w:szCs w:val="16"/>
         </w:rPr>
-        <w:t xml:space="preserve">    </w:t>
-      </w:r>
-      <w:r>
-        <w:rPr>
-          <w:color w:val="4EC9B0"/>
-          <w:sz w:val="16"/>
-          <w:szCs w:val="16"/>
-        </w:rPr>
-        <w:t>int256</w:t>
-      </w:r>
+        <w:t xml:space="preserve"> attVal2 = </w:t>
+      </w:r>
+      <w:proofErr w:type="spellStart"/>
+      <w:proofErr w:type="gramStart"/>
+      <w:r>
+        <w:rPr>
+          <w:color w:val="DCDCAA"/>
+          <w:sz w:val="16"/>
+          <w:szCs w:val="16"/>
+        </w:rPr>
+        <w:t>encodePolynomial</w:t>
+      </w:r>
+      <w:proofErr w:type="spellEnd"/>
       <w:r>
         <w:rPr>
           <w:color w:val="D4D4D4"/>
           <w:sz w:val="16"/>
           <w:szCs w:val="16"/>
         </w:rPr>
-        <w:t xml:space="preserve"> attVal2 = </w:t>
-      </w:r>
-      <w:proofErr w:type="spellStart"/>
-      <w:r>
-        <w:rPr>
-          <w:color w:val="DCDCAA"/>
-          <w:sz w:val="16"/>
-          <w:szCs w:val="16"/>
-        </w:rPr>
-        <w:t>encodePolynomial</w:t>
-      </w:r>
-      <w:proofErr w:type="spellEnd"/>
+        <w:t>(</w:t>
+      </w:r>
+      <w:proofErr w:type="gramEnd"/>
       <w:r>
         <w:rPr>
           <w:color w:val="D4D4D4"/>
           <w:sz w:val="16"/>
           <w:szCs w:val="16"/>
         </w:rPr>
-        <w:t>(coef0, coef1, coef2, _att2);</w:t>
+        <w:t>coef0, coef1, coef2, _att2);</w:t>
       </w:r>
     </w:p>
     <w:p>
@@ -8941,7 +10351,6 @@
         <w:spacing w:line="285" w:lineRule="atLeast"/>
         <w:ind w:firstLine="0"/>
         <w:rPr>
-          <w:rFonts w:hint="eastAsia"/>
           <w:color w:val="D4D4D4"/>
           <w:sz w:val="16"/>
           <w:szCs w:val="16"/>
@@ -8997,7 +10406,23 @@
           <w:rFonts w:eastAsia="標楷體" w:hint="eastAsia"/>
           <w:b/>
         </w:rPr>
-        <w:t>金鑰拆解</w:t>
+        <w:t>金</w:t>
+      </w:r>
+      <w:proofErr w:type="gramStart"/>
+      <w:r>
+        <w:rPr>
+          <w:rFonts w:eastAsia="標楷體" w:hint="eastAsia"/>
+          <w:b/>
+        </w:rPr>
+        <w:t>鑰</w:t>
+      </w:r>
+      <w:proofErr w:type="gramEnd"/>
+      <w:r>
+        <w:rPr>
+          <w:rFonts w:eastAsia="標楷體" w:hint="eastAsia"/>
+          <w:b/>
+        </w:rPr>
+        <w:t>拆解</w:t>
       </w:r>
       <w:r>
         <w:rPr>
@@ -9010,9 +10435,6 @@
     <w:p>
       <w:pPr>
         <w:pStyle w:val="12"/>
-        <w:rPr>
-          <w:rFonts w:hint="eastAsia"/>
-        </w:rPr>
       </w:pPr>
     </w:p>
     <w:p>
@@ -9046,6 +10468,7 @@
         <w:t xml:space="preserve"> </w:t>
       </w:r>
       <w:proofErr w:type="spellStart"/>
+      <w:proofErr w:type="gramStart"/>
       <w:r>
         <w:rPr>
           <w:rFonts w:ascii="Consolas" w:hAnsi="Consolas" w:cs="新細明體"/>
@@ -9065,6 +10488,7 @@
         </w:rPr>
         <w:t>(</w:t>
       </w:r>
+      <w:proofErr w:type="gramEnd"/>
     </w:p>
     <w:p>
       <w:pPr>
@@ -9443,7 +10867,7 @@
         <w:spacing w:line="285" w:lineRule="atLeast"/>
         <w:ind w:firstLine="0"/>
         <w:rPr>
-          <w:rFonts w:ascii="Consolas" w:hAnsi="Consolas" w:cs="新細明體" w:hint="eastAsia"/>
+          <w:rFonts w:ascii="Consolas" w:hAnsi="Consolas" w:cs="新細明體"/>
           <w:color w:val="D4D4D4"/>
           <w:sz w:val="16"/>
           <w:szCs w:val="16"/>
@@ -9526,7 +10950,7 @@
         <w:ind w:firstLine="0"/>
         <w:jc w:val="both"/>
         <w:rPr>
-          <w:rFonts w:eastAsia="標楷體" w:hint="eastAsia"/>
+          <w:rFonts w:eastAsia="標楷體"/>
           <w:bCs/>
           <w:color w:val="000000" w:themeColor="text1"/>
           <w:sz w:val="20"/>
@@ -9575,15 +10999,35 @@
           <w:color w:val="000000" w:themeColor="text1"/>
           <w:sz w:val="20"/>
         </w:rPr>
-        <w:t>金鑰重組程式碼</w:t>
-      </w:r>
-      <w:r>
-        <w:rPr>
-          <w:rFonts w:eastAsia="標楷體"/>
+        <w:t>金</w:t>
+      </w:r>
+      <w:proofErr w:type="gramStart"/>
+      <w:r>
+        <w:rPr>
+          <w:rFonts w:eastAsia="標楷體" w:hint="eastAsia"/>
           <w:bCs/>
           <w:color w:val="000000" w:themeColor="text1"/>
           <w:sz w:val="20"/>
         </w:rPr>
+        <w:t>鑰</w:t>
+      </w:r>
+      <w:proofErr w:type="gramEnd"/>
+      <w:r>
+        <w:rPr>
+          <w:rFonts w:eastAsia="標楷體" w:hint="eastAsia"/>
+          <w:bCs/>
+          <w:color w:val="000000" w:themeColor="text1"/>
+          <w:sz w:val="20"/>
+        </w:rPr>
+        <w:t>重組程式碼</w:t>
+      </w:r>
+      <w:r>
+        <w:rPr>
+          <w:rFonts w:eastAsia="標楷體"/>
+          <w:bCs/>
+          <w:color w:val="000000" w:themeColor="text1"/>
+          <w:sz w:val="20"/>
+        </w:rPr>
         <w:t xml:space="preserve"> </w:t>
       </w:r>
       <w:r>
@@ -9593,8 +11037,9 @@
           <w:color w:val="000000" w:themeColor="text1"/>
           <w:sz w:val="20"/>
         </w:rPr>
-        <w:t>。當使用者發出登入請求後，後端由鏈上調用該段程式碼，並依據傳入的參數，透過拉格朗日差值法回復原加密函式，函式求得之常數項及為</w:t>
-      </w:r>
+        <w:t>。當使用者發出登入請求後，後</w:t>
+      </w:r>
+      <w:proofErr w:type="gramStart"/>
       <w:r>
         <w:rPr>
           <w:rFonts w:eastAsia="標楷體" w:hint="eastAsia"/>
@@ -9602,6 +11047,45 @@
           <w:color w:val="000000" w:themeColor="text1"/>
           <w:sz w:val="20"/>
         </w:rPr>
+        <w:t>端由鏈</w:t>
+      </w:r>
+      <w:proofErr w:type="gramEnd"/>
+      <w:r>
+        <w:rPr>
+          <w:rFonts w:eastAsia="標楷體" w:hint="eastAsia"/>
+          <w:bCs/>
+          <w:color w:val="000000" w:themeColor="text1"/>
+          <w:sz w:val="20"/>
+        </w:rPr>
+        <w:t>上調用該段程式碼，並依據傳入的參數，透過拉格朗日</w:t>
+      </w:r>
+      <w:proofErr w:type="gramStart"/>
+      <w:r>
+        <w:rPr>
+          <w:rFonts w:eastAsia="標楷體" w:hint="eastAsia"/>
+          <w:bCs/>
+          <w:color w:val="000000" w:themeColor="text1"/>
+          <w:sz w:val="20"/>
+        </w:rPr>
+        <w:t>差值法</w:t>
+      </w:r>
+      <w:proofErr w:type="gramEnd"/>
+      <w:r>
+        <w:rPr>
+          <w:rFonts w:eastAsia="標楷體" w:hint="eastAsia"/>
+          <w:bCs/>
+          <w:color w:val="000000" w:themeColor="text1"/>
+          <w:sz w:val="20"/>
+        </w:rPr>
+        <w:t>回復原加密函式，函式求得之常數項及為</w:t>
+      </w:r>
+      <w:r>
+        <w:rPr>
+          <w:rFonts w:eastAsia="標楷體" w:hint="eastAsia"/>
+          <w:bCs/>
+          <w:color w:val="000000" w:themeColor="text1"/>
+          <w:sz w:val="20"/>
+        </w:rPr>
         <w:t>AES</w:t>
       </w:r>
       <w:r>
@@ -9611,7 +11095,27 @@
           <w:color w:val="000000" w:themeColor="text1"/>
           <w:sz w:val="20"/>
         </w:rPr>
-        <w:t>加密法之密鑰。圖</w:t>
+        <w:t>加密法之密</w:t>
+      </w:r>
+      <w:proofErr w:type="gramStart"/>
+      <w:r>
+        <w:rPr>
+          <w:rFonts w:eastAsia="標楷體" w:hint="eastAsia"/>
+          <w:bCs/>
+          <w:color w:val="000000" w:themeColor="text1"/>
+          <w:sz w:val="20"/>
+        </w:rPr>
+        <w:t>鑰</w:t>
+      </w:r>
+      <w:proofErr w:type="gramEnd"/>
+      <w:r>
+        <w:rPr>
+          <w:rFonts w:eastAsia="標楷體" w:hint="eastAsia"/>
+          <w:bCs/>
+          <w:color w:val="000000" w:themeColor="text1"/>
+          <w:sz w:val="20"/>
+        </w:rPr>
+        <w:t>。圖</w:t>
       </w:r>
       <w:r>
         <w:rPr>
@@ -9648,7 +11152,47 @@
           <w:color w:val="000000" w:themeColor="text1"/>
           <w:sz w:val="20"/>
         </w:rPr>
-        <w:t>函式之程式碼，該段程式碼為拉格朗日插值法針對求常數項展開的方程式，減少完整展開造成的資源消耗。運算完後將求得的密鑰回傳至後端，與使用者輸入之密碼進行比對。</w:t>
+        <w:t>函式之程式碼，該段程式碼為拉格朗日</w:t>
+      </w:r>
+      <w:proofErr w:type="gramStart"/>
+      <w:r>
+        <w:rPr>
+          <w:rFonts w:eastAsia="標楷體" w:hint="eastAsia"/>
+          <w:bCs/>
+          <w:color w:val="000000" w:themeColor="text1"/>
+          <w:sz w:val="20"/>
+        </w:rPr>
+        <w:t>插值法</w:t>
+      </w:r>
+      <w:proofErr w:type="gramEnd"/>
+      <w:r>
+        <w:rPr>
+          <w:rFonts w:eastAsia="標楷體" w:hint="eastAsia"/>
+          <w:bCs/>
+          <w:color w:val="000000" w:themeColor="text1"/>
+          <w:sz w:val="20"/>
+        </w:rPr>
+        <w:t>針對求常數項展開的方程式，減少完整展開造成的資源消耗。運算完後將求得的密</w:t>
+      </w:r>
+      <w:proofErr w:type="gramStart"/>
+      <w:r>
+        <w:rPr>
+          <w:rFonts w:eastAsia="標楷體" w:hint="eastAsia"/>
+          <w:bCs/>
+          <w:color w:val="000000" w:themeColor="text1"/>
+          <w:sz w:val="20"/>
+        </w:rPr>
+        <w:t>鑰</w:t>
+      </w:r>
+      <w:proofErr w:type="gramEnd"/>
+      <w:r>
+        <w:rPr>
+          <w:rFonts w:eastAsia="標楷體" w:hint="eastAsia"/>
+          <w:bCs/>
+          <w:color w:val="000000" w:themeColor="text1"/>
+          <w:sz w:val="20"/>
+        </w:rPr>
+        <w:t>回傳至後端，與使用者輸入之密碼進行比對。</w:t>
       </w:r>
     </w:p>
     <w:p>
@@ -9678,6 +11222,7 @@
         </w:rPr>
         <w:t xml:space="preserve"> </w:t>
       </w:r>
+      <w:proofErr w:type="gramStart"/>
       <w:r>
         <w:rPr>
           <w:color w:val="DCDCAA"/>
@@ -9694,6 +11239,7 @@
         </w:rPr>
         <w:t>(</w:t>
       </w:r>
+      <w:proofErr w:type="gramEnd"/>
       <w:r>
         <w:rPr>
           <w:color w:val="4EC9B0"/>
@@ -9914,7 +11460,6 @@
         <w:spacing w:line="285" w:lineRule="atLeast"/>
         <w:ind w:firstLine="0"/>
         <w:rPr>
-          <w:rFonts w:hint="eastAsia"/>
           <w:color w:val="D4D4D4"/>
           <w:sz w:val="16"/>
           <w:szCs w:val="16"/>
@@ -9927,6 +11472,7 @@
           <w:sz w:val="16"/>
           <w:szCs w:val="16"/>
         </w:rPr>
+        <w:lastRenderedPageBreak/>
         <w:t xml:space="preserve">  </w:t>
       </w:r>
       <w:r>
@@ -10031,6 +11577,7 @@
         <w:t xml:space="preserve"> key = </w:t>
       </w:r>
       <w:proofErr w:type="spellStart"/>
+      <w:proofErr w:type="gramStart"/>
       <w:r>
         <w:rPr>
           <w:color w:val="DCDCAA"/>
@@ -10046,7 +11593,16 @@
           <w:sz w:val="16"/>
           <w:szCs w:val="16"/>
         </w:rPr>
-        <w:t>(_attVal0, _att0, _att1, _att2) +</w:t>
+        <w:t>(</w:t>
+      </w:r>
+      <w:proofErr w:type="gramEnd"/>
+      <w:r>
+        <w:rPr>
+          <w:color w:val="D4D4D4"/>
+          <w:sz w:val="16"/>
+          <w:szCs w:val="16"/>
+        </w:rPr>
+        <w:t>_attVal0, _att0, _att1, _att2) +</w:t>
       </w:r>
     </w:p>
     <w:p>
@@ -10069,6 +11625,7 @@
         <w:t>               </w:t>
       </w:r>
       <w:proofErr w:type="spellStart"/>
+      <w:proofErr w:type="gramStart"/>
       <w:r>
         <w:rPr>
           <w:color w:val="DCDCAA"/>
@@ -10084,7 +11641,16 @@
           <w:sz w:val="16"/>
           <w:szCs w:val="16"/>
         </w:rPr>
-        <w:t>(_attVal1, _att1, _att0, _att2) +</w:t>
+        <w:t>(</w:t>
+      </w:r>
+      <w:proofErr w:type="gramEnd"/>
+      <w:r>
+        <w:rPr>
+          <w:color w:val="D4D4D4"/>
+          <w:sz w:val="16"/>
+          <w:szCs w:val="16"/>
+        </w:rPr>
+        <w:t>_attVal1, _att1, _att0, _att2) +</w:t>
       </w:r>
     </w:p>
     <w:p>
@@ -10107,6 +11673,7 @@
         <w:t>               </w:t>
       </w:r>
       <w:proofErr w:type="spellStart"/>
+      <w:proofErr w:type="gramStart"/>
       <w:r>
         <w:rPr>
           <w:color w:val="DCDCAA"/>
@@ -10122,7 +11689,16 @@
           <w:sz w:val="16"/>
           <w:szCs w:val="16"/>
         </w:rPr>
-        <w:t>(_attVal2, _att2, _att0, _att1);</w:t>
+        <w:t>(</w:t>
+      </w:r>
+      <w:proofErr w:type="gramEnd"/>
+      <w:r>
+        <w:rPr>
+          <w:color w:val="D4D4D4"/>
+          <w:sz w:val="16"/>
+          <w:szCs w:val="16"/>
+        </w:rPr>
+        <w:t>_attVal2, _att2, _att0, _att1);</w:t>
       </w:r>
     </w:p>
     <w:p>
@@ -10245,7 +11821,23 @@
           <w:rFonts w:eastAsia="標楷體" w:hint="eastAsia"/>
           <w:b/>
         </w:rPr>
-        <w:t>金鑰重組</w:t>
+        <w:t>金</w:t>
+      </w:r>
+      <w:proofErr w:type="gramStart"/>
+      <w:r>
+        <w:rPr>
+          <w:rFonts w:eastAsia="標楷體" w:hint="eastAsia"/>
+          <w:b/>
+        </w:rPr>
+        <w:t>鑰</w:t>
+      </w:r>
+      <w:proofErr w:type="gramEnd"/>
+      <w:r>
+        <w:rPr>
+          <w:rFonts w:eastAsia="標楷體" w:hint="eastAsia"/>
+          <w:b/>
+        </w:rPr>
+        <w:t>重組</w:t>
       </w:r>
       <w:r>
         <w:rPr>
@@ -10612,7 +12204,27 @@
           <w:sz w:val="16"/>
           <w:szCs w:val="16"/>
         </w:rPr>
-        <w:t xml:space="preserve"> _y*_x2*_x3/((_x1-_x2)*(_x1-_x3));}</w:t>
+        <w:t xml:space="preserve"> _y*_x2*_x3/((_x1-_x</w:t>
+      </w:r>
+      <w:proofErr w:type="gramStart"/>
+      <w:r>
+        <w:rPr>
+          <w:rFonts w:ascii="Consolas" w:hAnsi="Consolas" w:cs="新細明體"/>
+          <w:color w:val="D4D4D4"/>
+          <w:sz w:val="16"/>
+          <w:szCs w:val="16"/>
+        </w:rPr>
+        <w:t>2)*</w:t>
+      </w:r>
+      <w:proofErr w:type="gramEnd"/>
+      <w:r>
+        <w:rPr>
+          <w:rFonts w:ascii="Consolas" w:hAnsi="Consolas" w:cs="新細明體"/>
+          <w:color w:val="D4D4D4"/>
+          <w:sz w:val="16"/>
+          <w:szCs w:val="16"/>
+        </w:rPr>
+        <w:t>(_x1-_x3));}</w:t>
       </w:r>
     </w:p>
     <w:p>
@@ -10631,9 +12243,6 @@
     <w:p>
       <w:pPr>
         <w:pStyle w:val="12"/>
-        <w:rPr>
-          <w:rFonts w:hint="eastAsia"/>
-        </w:rPr>
       </w:pPr>
     </w:p>
     <w:p>
@@ -11057,7 +12666,6 @@
           <w:bCs/>
           <w:noProof/>
         </w:rPr>
-        <w:lastRenderedPageBreak/>
         <w:drawing>
           <wp:inline distT="0" distB="0" distL="0" distR="0" wp14:anchorId="77699661" wp14:editId="28BB027F">
             <wp:extent cx="2647950" cy="1175385"/>
@@ -11468,14 +13076,30 @@
           <w:rFonts w:eastAsia="標楷體"/>
           <w:lang w:eastAsia="zh-TW"/>
         </w:rPr>
-        <w:t>L7</w:t>
-      </w:r>
+        <w:t>L</w:t>
+      </w:r>
+      <w:proofErr w:type="gramStart"/>
       <w:r>
         <w:rPr>
           <w:rFonts w:eastAsia="標楷體"/>
           <w:lang w:eastAsia="zh-TW"/>
         </w:rPr>
-        <w:t xml:space="preserve"> : </w:t>
+        <w:t>7</w:t>
+      </w:r>
+      <w:r>
+        <w:rPr>
+          <w:rFonts w:eastAsia="標楷體"/>
+          <w:lang w:eastAsia="zh-TW"/>
+        </w:rPr>
+        <w:t xml:space="preserve"> :</w:t>
+      </w:r>
+      <w:proofErr w:type="gramEnd"/>
+      <w:r>
+        <w:rPr>
+          <w:rFonts w:eastAsia="標楷體"/>
+          <w:lang w:eastAsia="zh-TW"/>
+        </w:rPr>
+        <w:t xml:space="preserve"> </w:t>
       </w:r>
       <w:hyperlink r:id="rId15" w:history="1">
         <w:r>
@@ -11524,6 +13148,7 @@
         </w:rPr>
         <w:t>，</w:t>
       </w:r>
+      <w:proofErr w:type="gramStart"/>
       <w:r>
         <w:rPr>
           <w:rStyle w:val="ab"/>
@@ -11534,6 +13159,7 @@
         </w:rPr>
         <w:t>”</w:t>
       </w:r>
+      <w:proofErr w:type="gramEnd"/>
       <w:r>
         <w:rPr>
           <w:rStyle w:val="ab"/>
@@ -11572,18 +13198,42 @@
           <w:u w:val="none"/>
           <w:lang w:eastAsia="zh-TW"/>
         </w:rPr>
-        <w:t>大痛點成了臺灣醫界數位創新困境</w:t>
-      </w:r>
+        <w:t>大痛點成了臺灣</w:t>
+      </w:r>
+      <w:proofErr w:type="gramStart"/>
       <w:r>
         <w:rPr>
           <w:rStyle w:val="ab"/>
-          <w:rFonts w:eastAsia="標楷體"/>
+          <w:rFonts w:eastAsia="標楷體" w:hint="eastAsia"/>
           <w:color w:val="auto"/>
           <w:u w:val="none"/>
           <w:lang w:eastAsia="zh-TW"/>
         </w:rPr>
+        <w:t>醫</w:t>
+      </w:r>
+      <w:proofErr w:type="gramEnd"/>
+      <w:r>
+        <w:rPr>
+          <w:rStyle w:val="ab"/>
+          <w:rFonts w:eastAsia="標楷體" w:hint="eastAsia"/>
+          <w:color w:val="auto"/>
+          <w:u w:val="none"/>
+          <w:lang w:eastAsia="zh-TW"/>
+        </w:rPr>
+        <w:t>界數位創新困境</w:t>
+      </w:r>
+      <w:proofErr w:type="gramStart"/>
+      <w:r>
+        <w:rPr>
+          <w:rStyle w:val="ab"/>
+          <w:rFonts w:eastAsia="標楷體"/>
+          <w:color w:val="auto"/>
+          <w:u w:val="none"/>
+          <w:lang w:eastAsia="zh-TW"/>
+        </w:rPr>
         <w:t>”</w:t>
       </w:r>
+      <w:proofErr w:type="gramEnd"/>
       <w:r>
         <w:rPr>
           <w:rStyle w:val="ab"/>
@@ -11766,6 +13416,7 @@
           <w:lang w:eastAsia="zh-TW"/>
         </w:rPr>
       </w:pPr>
+      <w:proofErr w:type="gramStart"/>
       <w:r>
         <w:rPr>
           <w:rFonts w:eastAsia="標楷體"/>
@@ -11787,6 +13438,7 @@
         </w:rPr>
         <w:t>hereum :</w:t>
       </w:r>
+      <w:proofErr w:type="gramEnd"/>
       <w:r>
         <w:t xml:space="preserve"> </w:t>
       </w:r>
@@ -11927,6 +13579,96 @@
           <w:t>https://gasolin.gitbooks.io/learn-ethereum-dapp/content/what-is-ethereum.html</w:t>
         </w:r>
       </w:hyperlink>
+    </w:p>
+    <w:p>
+      <w:pPr>
+        <w:pStyle w:val="references"/>
+        <w:numPr>
+          <w:ilvl w:val="0"/>
+          <w:numId w:val="25"/>
+        </w:numPr>
+        <w:ind w:left="360"/>
+        <w:jc w:val="left"/>
+        <w:rPr>
+          <w:rStyle w:val="ab"/>
+          <w:rFonts w:eastAsia="標楷體"/>
+          <w:color w:val="auto"/>
+          <w:u w:val="none"/>
+          <w:lang w:eastAsia="zh-TW"/>
+        </w:rPr>
+      </w:pPr>
+      <w:r>
+        <w:rPr>
+          <w:rStyle w:val="ab"/>
+          <w:rFonts w:eastAsia="標楷體"/>
+          <w:color w:val="auto"/>
+          <w:u w:val="none"/>
+          <w:lang w:eastAsia="zh-TW"/>
+        </w:rPr>
+        <w:t>Alchemy</w:t>
+      </w:r>
+      <w:r>
+        <w:rPr>
+          <w:rStyle w:val="ab"/>
+          <w:rFonts w:eastAsia="標楷體" w:hint="eastAsia"/>
+          <w:color w:val="auto"/>
+          <w:u w:val="none"/>
+          <w:lang w:eastAsia="zh-TW"/>
+        </w:rPr>
+        <w:t>-</w:t>
+      </w:r>
+      <w:r>
+        <w:rPr>
+          <w:rStyle w:val="ab"/>
+          <w:rFonts w:eastAsia="標楷體"/>
+          <w:color w:val="auto"/>
+          <w:u w:val="none"/>
+          <w:lang w:eastAsia="zh-TW"/>
+        </w:rPr>
+        <w:t xml:space="preserve">What is an ABI of a Smart </w:t>
+      </w:r>
+      <w:proofErr w:type="gramStart"/>
+      <w:r>
+        <w:rPr>
+          <w:rStyle w:val="ab"/>
+          <w:rFonts w:eastAsia="標楷體"/>
+          <w:color w:val="auto"/>
+          <w:u w:val="none"/>
+          <w:lang w:eastAsia="zh-TW"/>
+        </w:rPr>
+        <w:t>Contract?</w:t>
+      </w:r>
+      <w:r>
+        <w:rPr>
+          <w:rStyle w:val="ab"/>
+          <w:rFonts w:eastAsia="標楷體" w:hint="eastAsia"/>
+          <w:color w:val="auto"/>
+          <w:u w:val="none"/>
+          <w:lang w:eastAsia="zh-TW"/>
+        </w:rPr>
+        <w:t>:</w:t>
+      </w:r>
+      <w:proofErr w:type="gramEnd"/>
+      <w:r>
+        <w:rPr>
+          <w:rStyle w:val="ab"/>
+          <w:rFonts w:eastAsia="標楷體" w:hint="eastAsia"/>
+          <w:color w:val="auto"/>
+          <w:u w:val="none"/>
+          <w:lang w:eastAsia="zh-TW"/>
+        </w:rPr>
+        <w:t xml:space="preserve"> </w:t>
+      </w:r>
+      <w:r>
+        <w:rPr>
+          <w:rStyle w:val="ab"/>
+          <w:rFonts w:eastAsia="標楷體"/>
+          <w:color w:val="auto"/>
+          <w:u w:val="none"/>
+          <w:lang w:eastAsia="zh-TW"/>
+        </w:rPr>
+        <w:t>https://www.alchemy.com/overviews/what-is-an-abi-of-a-smart-contract-examples-and-usage</w:t>
+      </w:r>
     </w:p>
     <w:p>
       <w:pPr>

</xml_diff>

<commit_message>
paper review * ABI * SSS
</commit_message>
<xml_diff>
--- a/Documents/paper.docx
+++ b/Documents/paper.docx
@@ -4321,7 +4321,7 @@
         <w:autoSpaceDE w:val="0"/>
         <w:autoSpaceDN w:val="0"/>
         <w:adjustRightInd w:val="0"/>
-        <w:ind w:firstLine="0"/>
+        <w:ind w:firstLine="480"/>
         <w:jc w:val="both"/>
         <w:rPr>
           <w:rFonts w:eastAsia="標楷體"/>
@@ -4331,65 +4331,85 @@
         <w:rPr>
           <w:rFonts w:eastAsia="標楷體" w:hint="eastAsia"/>
         </w:rPr>
-        <w:t>計算機網路運行可以驗證區塊及交易的程式。以太坊目前採用工作量證明作為共識機制，透過</w:t>
-      </w:r>
-      <w:proofErr w:type="gramStart"/>
-      <w:r>
-        <w:rPr>
-          <w:rFonts w:eastAsia="標楷體" w:hint="eastAsia"/>
-        </w:rPr>
-        <w:t>大量算力找出</w:t>
-      </w:r>
-      <w:proofErr w:type="gramEnd"/>
-      <w:r>
-        <w:rPr>
-          <w:rFonts w:eastAsia="標楷體" w:hint="eastAsia"/>
-        </w:rPr>
-        <w:t>隨機調整數來決定</w:t>
-      </w:r>
-      <w:proofErr w:type="gramStart"/>
-      <w:r>
-        <w:rPr>
-          <w:rFonts w:eastAsia="標楷體" w:hint="eastAsia"/>
-        </w:rPr>
-        <w:t>下個區塊</w:t>
-      </w:r>
-      <w:proofErr w:type="gramEnd"/>
-      <w:r>
-        <w:rPr>
-          <w:rFonts w:eastAsia="標楷體" w:hint="eastAsia"/>
-        </w:rPr>
-        <w:t>的添加者，並給予</w:t>
-      </w:r>
-      <w:r>
-        <w:rPr>
-          <w:rFonts w:eastAsia="標楷體" w:hint="eastAsia"/>
-        </w:rPr>
-        <w:t>以太坊的</w:t>
-      </w:r>
-      <w:r>
-        <w:rPr>
-          <w:rFonts w:eastAsia="標楷體" w:hint="eastAsia"/>
-        </w:rPr>
-        <w:t>原生代幣以太幣作為獎勵，該代幣可作為鏈上</w:t>
-      </w:r>
-      <w:r>
-        <w:rPr>
-          <w:rFonts w:eastAsia="標楷體" w:hint="eastAsia"/>
-        </w:rPr>
-        <w:t>G</w:t>
-      </w:r>
-      <w:r>
-        <w:rPr>
-          <w:rFonts w:eastAsia="標楷體"/>
-        </w:rPr>
-        <w:t>as</w:t>
-      </w:r>
-      <w:r>
-        <w:rPr>
-          <w:rFonts w:eastAsia="標楷體" w:hint="eastAsia"/>
-        </w:rPr>
-        <w:t>消耗或是其他用途，這個過程通常被稱為挖礦。以太坊的運作節點中存在以太坊虛擬機</w:t>
+        <w:t>計算機網路運行可以驗證區塊及交易的程式</w:t>
+      </w:r>
+      <w:r>
+        <w:rPr>
+          <w:rFonts w:eastAsia="標楷體" w:hint="eastAsia"/>
+        </w:rPr>
+        <w:t>，該分布式計算機網路也被稱為節點</w:t>
+      </w:r>
+      <w:r>
+        <w:rPr>
+          <w:rFonts w:eastAsia="標楷體" w:hint="eastAsia"/>
+        </w:rPr>
+        <w:t>[6]</w:t>
+      </w:r>
+      <w:r>
+        <w:rPr>
+          <w:rFonts w:eastAsia="標楷體" w:hint="eastAsia"/>
+        </w:rPr>
+        <w:t>。</w:t>
+      </w:r>
+      <w:r>
+        <w:rPr>
+          <w:rFonts w:eastAsia="標楷體" w:hint="eastAsia"/>
+        </w:rPr>
+        <w:t>節點又可以以分為</w:t>
+      </w:r>
+      <w:r>
+        <w:rPr>
+          <w:rFonts w:eastAsia="標楷體" w:hint="eastAsia"/>
+        </w:rPr>
+        <w:t>Li</w:t>
+      </w:r>
+      <w:r>
+        <w:rPr>
+          <w:rFonts w:eastAsia="標楷體"/>
+        </w:rPr>
+        <w:t>ght</w:t>
+      </w:r>
+      <w:r>
+        <w:rPr>
+          <w:rFonts w:eastAsia="標楷體" w:hint="eastAsia"/>
+        </w:rPr>
+        <w:t>、</w:t>
+      </w:r>
+      <w:r>
+        <w:rPr>
+          <w:rFonts w:eastAsia="標楷體"/>
+        </w:rPr>
+        <w:t>Full</w:t>
+      </w:r>
+      <w:r>
+        <w:rPr>
+          <w:rFonts w:eastAsia="標楷體" w:hint="eastAsia"/>
+        </w:rPr>
+        <w:t>及</w:t>
+      </w:r>
+      <w:r>
+        <w:rPr>
+          <w:rFonts w:eastAsia="標楷體" w:hint="eastAsia"/>
+        </w:rPr>
+        <w:t>A</w:t>
+      </w:r>
+      <w:r>
+        <w:rPr>
+          <w:rFonts w:eastAsia="標楷體"/>
+        </w:rPr>
+        <w:t>rchive</w:t>
+      </w:r>
+      <w:r>
+        <w:rPr>
+          <w:rFonts w:eastAsia="標楷體" w:hint="eastAsia"/>
+        </w:rPr>
+        <w:t>三種。</w:t>
+      </w:r>
+      <w:r>
+        <w:rPr>
+          <w:rFonts w:eastAsia="標楷體" w:hint="eastAsia"/>
+        </w:rPr>
+        <w:t>以太坊的運作節點中存在以太坊虛擬機</w:t>
       </w:r>
       <w:r>
         <w:rPr>
@@ -4425,7 +4445,25 @@
         <w:rPr>
           <w:rFonts w:eastAsia="標楷體" w:hint="eastAsia"/>
         </w:rPr>
-        <w:t>，用來在固定環境中運行智能合約，圖</w:t>
+        <w:t>，用來在固定環境中運行被編譯為</w:t>
+      </w:r>
+      <w:r>
+        <w:rPr>
+          <w:rFonts w:eastAsia="標楷體" w:hint="eastAsia"/>
+        </w:rPr>
+        <w:t xml:space="preserve">EVM </w:t>
+      </w:r>
+      <w:r>
+        <w:rPr>
+          <w:rFonts w:eastAsia="標楷體"/>
+        </w:rPr>
+        <w:t>Bytecode</w:t>
+      </w:r>
+      <w:r>
+        <w:rPr>
+          <w:rFonts w:eastAsia="標楷體" w:hint="eastAsia"/>
+        </w:rPr>
+        <w:t>的智能合約，圖</w:t>
       </w:r>
       <w:r>
         <w:rPr>
@@ -4451,6 +4489,19 @@
         </w:rPr>
         <w:t>網路示意圖。</w:t>
       </w:r>
+    </w:p>
+    <w:p>
+      <w:pPr>
+        <w:widowControl w:val="0"/>
+        <w:autoSpaceDE w:val="0"/>
+        <w:autoSpaceDN w:val="0"/>
+        <w:adjustRightInd w:val="0"/>
+        <w:ind w:firstLine="480"/>
+        <w:jc w:val="both"/>
+        <w:rPr>
+          <w:rFonts w:eastAsia="標楷體" w:hint="eastAsia"/>
+        </w:rPr>
+      </w:pPr>
     </w:p>
     <w:p>
       <w:pPr>
@@ -4461,19 +4512,6 @@
         <w:ind w:firstLine="0"/>
         <w:jc w:val="both"/>
         <w:rPr>
-          <w:rFonts w:eastAsia="標楷體" w:hint="eastAsia"/>
-        </w:rPr>
-      </w:pPr>
-    </w:p>
-    <w:p>
-      <w:pPr>
-        <w:widowControl w:val="0"/>
-        <w:autoSpaceDE w:val="0"/>
-        <w:autoSpaceDN w:val="0"/>
-        <w:adjustRightInd w:val="0"/>
-        <w:ind w:firstLine="0"/>
-        <w:jc w:val="both"/>
-        <w:rPr>
           <w:rFonts w:eastAsia="標楷體"/>
         </w:rPr>
       </w:pPr>
@@ -4483,7 +4521,7 @@
           <w:noProof/>
         </w:rPr>
         <w:drawing>
-          <wp:inline distT="0" distB="0" distL="0" distR="0" wp14:anchorId="4E67CBE1" wp14:editId="7F056687">
+          <wp:inline distT="0" distB="0" distL="0" distR="0" wp14:anchorId="7FCDB281" wp14:editId="11460823">
             <wp:extent cx="2730500" cy="1076504"/>
             <wp:effectExtent l="0" t="0" r="0" b="9525"/>
             <wp:docPr id="6" name="圖片 6"/>
@@ -4609,12 +4647,285 @@
         <w:autoSpaceDE w:val="0"/>
         <w:autoSpaceDN w:val="0"/>
         <w:adjustRightInd w:val="0"/>
+        <w:ind w:firstLine="480"/>
+        <w:jc w:val="both"/>
+        <w:rPr>
+          <w:rFonts w:eastAsia="標楷體" w:hint="eastAsia"/>
+        </w:rPr>
+      </w:pPr>
+    </w:p>
+    <w:p>
+      <w:pPr>
+        <w:widowControl w:val="0"/>
+        <w:autoSpaceDE w:val="0"/>
+        <w:autoSpaceDN w:val="0"/>
+        <w:adjustRightInd w:val="0"/>
         <w:ind w:firstLine="0"/>
         <w:jc w:val="both"/>
         <w:rPr>
-          <w:rFonts w:eastAsia="標楷體"/>
-        </w:rPr>
-      </w:pPr>
+          <w:rFonts w:eastAsia="標楷體" w:hint="eastAsia"/>
+        </w:rPr>
+      </w:pPr>
+      <w:r>
+        <w:rPr>
+          <w:rFonts w:eastAsia="標楷體" w:hint="eastAsia"/>
+        </w:rPr>
+        <w:t>以太坊目前採用</w:t>
+      </w:r>
+      <w:proofErr w:type="spellStart"/>
+      <w:r>
+        <w:rPr>
+          <w:rFonts w:eastAsia="標楷體" w:hint="eastAsia"/>
+        </w:rPr>
+        <w:t>P</w:t>
+      </w:r>
+      <w:r>
+        <w:rPr>
+          <w:rFonts w:eastAsia="標楷體"/>
+        </w:rPr>
+        <w:t>oW</w:t>
+      </w:r>
+      <w:proofErr w:type="spellEnd"/>
+      <w:r>
+        <w:rPr>
+          <w:rFonts w:eastAsia="標楷體"/>
+        </w:rPr>
+        <w:t xml:space="preserve"> (</w:t>
+      </w:r>
+      <w:r>
+        <w:rPr>
+          <w:rFonts w:eastAsia="標楷體" w:hint="eastAsia"/>
+        </w:rPr>
+        <w:t>P</w:t>
+      </w:r>
+      <w:r>
+        <w:rPr>
+          <w:rFonts w:eastAsia="標楷體"/>
+        </w:rPr>
+        <w:t xml:space="preserve">roof of Work; </w:t>
+      </w:r>
+      <w:proofErr w:type="spellStart"/>
+      <w:r>
+        <w:rPr>
+          <w:rFonts w:eastAsia="標楷體"/>
+        </w:rPr>
+        <w:t>PoW</w:t>
+      </w:r>
+      <w:proofErr w:type="spellEnd"/>
+      <w:r>
+        <w:rPr>
+          <w:rFonts w:eastAsia="標楷體" w:hint="eastAsia"/>
+        </w:rPr>
+        <w:t>)</w:t>
+      </w:r>
+      <w:r>
+        <w:rPr>
+          <w:rFonts w:eastAsia="標楷體"/>
+        </w:rPr>
+        <w:t xml:space="preserve"> </w:t>
+      </w:r>
+      <w:r>
+        <w:rPr>
+          <w:rFonts w:eastAsia="標楷體" w:hint="eastAsia"/>
+        </w:rPr>
+        <w:t>作為共識機制，</w:t>
+      </w:r>
+      <w:r>
+        <w:rPr>
+          <w:rFonts w:eastAsia="標楷體" w:hint="eastAsia"/>
+        </w:rPr>
+        <w:t>並且預計在未來改為</w:t>
+      </w:r>
+      <w:proofErr w:type="spellStart"/>
+      <w:r>
+        <w:rPr>
+          <w:rFonts w:eastAsia="標楷體" w:hint="eastAsia"/>
+        </w:rPr>
+        <w:t>P</w:t>
+      </w:r>
+      <w:r>
+        <w:rPr>
+          <w:rFonts w:eastAsia="標楷體"/>
+        </w:rPr>
+        <w:t>oS</w:t>
+      </w:r>
+      <w:proofErr w:type="spellEnd"/>
+      <w:r>
+        <w:rPr>
+          <w:rFonts w:eastAsia="標楷體"/>
+        </w:rPr>
+        <w:t xml:space="preserve"> (Proof of Stak</w:t>
+      </w:r>
+      <w:r>
+        <w:rPr>
+          <w:rFonts w:eastAsia="標楷體" w:hint="eastAsia"/>
+        </w:rPr>
+        <w:t>e</w:t>
+      </w:r>
+      <w:r>
+        <w:rPr>
+          <w:rFonts w:eastAsia="標楷體"/>
+        </w:rPr>
+        <w:t>)</w:t>
+      </w:r>
+      <w:r>
+        <w:rPr>
+          <w:rFonts w:eastAsia="標楷體" w:hint="eastAsia"/>
+        </w:rPr>
+        <w:t>。</w:t>
+      </w:r>
+      <w:proofErr w:type="spellStart"/>
+      <w:r>
+        <w:rPr>
+          <w:rFonts w:eastAsia="標楷體" w:hint="eastAsia"/>
+        </w:rPr>
+        <w:t>P</w:t>
+      </w:r>
+      <w:r>
+        <w:rPr>
+          <w:rFonts w:eastAsia="標楷體"/>
+        </w:rPr>
+        <w:t>oW</w:t>
+      </w:r>
+      <w:proofErr w:type="spellEnd"/>
+      <w:r>
+        <w:rPr>
+          <w:rFonts w:eastAsia="標楷體" w:hint="eastAsia"/>
+        </w:rPr>
+        <w:t>代表</w:t>
+      </w:r>
+      <w:r>
+        <w:rPr>
+          <w:rFonts w:eastAsia="標楷體" w:hint="eastAsia"/>
+        </w:rPr>
+        <w:t>透過</w:t>
+      </w:r>
+      <w:proofErr w:type="gramStart"/>
+      <w:r>
+        <w:rPr>
+          <w:rFonts w:eastAsia="標楷體" w:hint="eastAsia"/>
+        </w:rPr>
+        <w:t>大量算力找出</w:t>
+      </w:r>
+      <w:proofErr w:type="gramEnd"/>
+      <w:r>
+        <w:rPr>
+          <w:rFonts w:eastAsia="標楷體" w:hint="eastAsia"/>
+        </w:rPr>
+        <w:t>隨機調整數來決定</w:t>
+      </w:r>
+      <w:proofErr w:type="gramStart"/>
+      <w:r>
+        <w:rPr>
+          <w:rFonts w:eastAsia="標楷體" w:hint="eastAsia"/>
+        </w:rPr>
+        <w:t>下個區塊</w:t>
+      </w:r>
+      <w:proofErr w:type="gramEnd"/>
+      <w:r>
+        <w:rPr>
+          <w:rFonts w:eastAsia="標楷體" w:hint="eastAsia"/>
+        </w:rPr>
+        <w:t>的添加者，並給予</w:t>
+      </w:r>
+      <w:r>
+        <w:rPr>
+          <w:rFonts w:eastAsia="標楷體" w:hint="eastAsia"/>
+        </w:rPr>
+        <w:t>以太坊的</w:t>
+      </w:r>
+      <w:r>
+        <w:rPr>
+          <w:rFonts w:eastAsia="標楷體" w:hint="eastAsia"/>
+        </w:rPr>
+        <w:t>原生代幣以太幣作為獎勵，該代幣可作為鏈上</w:t>
+      </w:r>
+      <w:r>
+        <w:rPr>
+          <w:rFonts w:eastAsia="標楷體" w:hint="eastAsia"/>
+        </w:rPr>
+        <w:t>G</w:t>
+      </w:r>
+      <w:r>
+        <w:rPr>
+          <w:rFonts w:eastAsia="標楷體"/>
+        </w:rPr>
+        <w:t>as</w:t>
+      </w:r>
+      <w:r>
+        <w:rPr>
+          <w:rFonts w:eastAsia="標楷體" w:hint="eastAsia"/>
+        </w:rPr>
+        <w:t>消耗或是其他用途，這個過程通常被稱為</w:t>
+      </w:r>
+      <w:proofErr w:type="gramStart"/>
+      <w:r>
+        <w:rPr>
+          <w:rFonts w:eastAsia="標楷體"/>
+        </w:rPr>
+        <w:t>”</w:t>
+      </w:r>
+      <w:proofErr w:type="gramEnd"/>
+      <w:r>
+        <w:rPr>
+          <w:rFonts w:eastAsia="標楷體" w:hint="eastAsia"/>
+        </w:rPr>
+        <w:t>挖礦</w:t>
+      </w:r>
+      <w:proofErr w:type="gramStart"/>
+      <w:r>
+        <w:rPr>
+          <w:rFonts w:eastAsia="標楷體"/>
+        </w:rPr>
+        <w:t>”</w:t>
+      </w:r>
+      <w:proofErr w:type="gramEnd"/>
+      <w:r>
+        <w:rPr>
+          <w:rFonts w:eastAsia="標楷體" w:hint="eastAsia"/>
+        </w:rPr>
+        <w:t>。</w:t>
+      </w:r>
+      <w:proofErr w:type="spellStart"/>
+      <w:r>
+        <w:rPr>
+          <w:rFonts w:eastAsia="標楷體" w:hint="eastAsia"/>
+        </w:rPr>
+        <w:t>P</w:t>
+      </w:r>
+      <w:r>
+        <w:rPr>
+          <w:rFonts w:eastAsia="標楷體"/>
+        </w:rPr>
+        <w:t>oS</w:t>
+      </w:r>
+      <w:proofErr w:type="spellEnd"/>
+      <w:r>
+        <w:rPr>
+          <w:rFonts w:eastAsia="標楷體" w:hint="eastAsia"/>
+        </w:rPr>
+        <w:t>則是透過</w:t>
+      </w:r>
+      <w:r>
+        <w:rPr>
+          <w:rFonts w:eastAsia="標楷體" w:hint="eastAsia"/>
+        </w:rPr>
+        <w:t>質押的數量及時間作為區塊添加者的依據，透過這個方式</w:t>
+      </w:r>
+      <w:proofErr w:type="gramStart"/>
+      <w:r>
+        <w:rPr>
+          <w:rFonts w:eastAsia="標楷體" w:hint="eastAsia"/>
+        </w:rPr>
+        <w:t>解決算力造成</w:t>
+      </w:r>
+      <w:proofErr w:type="gramEnd"/>
+      <w:r>
+        <w:rPr>
+          <w:rFonts w:eastAsia="標楷體" w:hint="eastAsia"/>
+        </w:rPr>
+        <w:t>的能源消耗並保留去中心化的功能。</w:t>
+      </w:r>
     </w:p>
     <w:p>
       <w:pPr>
@@ -4646,13 +4957,7 @@
         <w:rPr>
           <w:rFonts w:eastAsia="標楷體" w:hint="eastAsia"/>
         </w:rPr>
-        <w:t>的程式，</w:t>
-      </w:r>
-      <w:r>
-        <w:rPr>
-          <w:rFonts w:eastAsia="標楷體" w:hint="eastAsia"/>
-        </w:rPr>
-        <w:t>並且</w:t>
+        <w:t>的程式，並且</w:t>
       </w:r>
       <w:r>
         <w:rPr>
@@ -4702,7 +5007,13 @@
         <w:rPr>
           <w:rFonts w:eastAsia="標楷體" w:hint="eastAsia"/>
         </w:rPr>
-        <w:t>，且</w:t>
+        <w:t>。並</w:t>
+      </w:r>
+      <w:r>
+        <w:rPr>
+          <w:rFonts w:eastAsia="標楷體" w:hint="eastAsia"/>
+        </w:rPr>
+        <w:t>且</w:t>
       </w:r>
       <w:r>
         <w:rPr>
@@ -4720,19 +5031,25 @@
         <w:rPr>
           <w:rFonts w:eastAsia="標楷體" w:hint="eastAsia"/>
         </w:rPr>
-        <w:t>By</w:t>
-      </w:r>
-      <w:r>
-        <w:rPr>
-          <w:rFonts w:eastAsia="標楷體"/>
-        </w:rPr>
-        <w:t>tecode</w:t>
-      </w:r>
-      <w:r>
-        <w:rPr>
-          <w:rFonts w:eastAsia="標楷體" w:hint="eastAsia"/>
-        </w:rPr>
-        <w:t>有相應對應的價格，執行智能合約時會消耗相應價格的以太幣</w:t>
+        <w:t>O</w:t>
+      </w:r>
+      <w:r>
+        <w:rPr>
+          <w:rFonts w:eastAsia="標楷體"/>
+        </w:rPr>
+        <w:t>p</w:t>
+      </w:r>
+      <w:r>
+        <w:rPr>
+          <w:rFonts w:eastAsia="標楷體"/>
+        </w:rPr>
+        <w:t>code</w:t>
+      </w:r>
+      <w:r>
+        <w:rPr>
+          <w:rFonts w:eastAsia="標楷體" w:hint="eastAsia"/>
+        </w:rPr>
+        <w:t>有相對應的價格，執行智能合約時會消耗相應價格的以太幣</w:t>
       </w:r>
       <w:r>
         <w:rPr>
@@ -4814,191 +5131,33 @@
         <w:rPr>
           <w:rFonts w:eastAsia="標楷體" w:hint="eastAsia"/>
         </w:rPr>
-        <w:t>。智能合約被部署</w:t>
+        <w:t>，並且僅在</w:t>
       </w:r>
       <w:proofErr w:type="gramStart"/>
       <w:r>
         <w:rPr>
           <w:rFonts w:eastAsia="標楷體" w:hint="eastAsia"/>
         </w:rPr>
-        <w:t>上鏈後</w:t>
+        <w:t>需要對鏈上</w:t>
       </w:r>
       <w:proofErr w:type="gramEnd"/>
       <w:r>
         <w:rPr>
           <w:rFonts w:eastAsia="標楷體" w:hint="eastAsia"/>
         </w:rPr>
-        <w:t>，需要透過</w:t>
-      </w:r>
-      <w:r>
-        <w:rPr>
-          <w:rFonts w:eastAsia="標楷體" w:hint="eastAsia"/>
-        </w:rPr>
-        <w:t>ABI</w:t>
-      </w:r>
-      <w:r>
-        <w:rPr>
-          <w:rFonts w:eastAsia="標楷體" w:hint="eastAsia"/>
-        </w:rPr>
-        <w:t xml:space="preserve"> </w:t>
-      </w:r>
-      <w:r>
-        <w:rPr>
-          <w:rFonts w:eastAsia="標楷體" w:hint="eastAsia"/>
-        </w:rPr>
-        <w:t>(</w:t>
-      </w:r>
-      <w:r>
-        <w:rPr>
-          <w:rFonts w:eastAsia="標楷體"/>
-        </w:rPr>
-        <w:t>Application Binary Interface</w:t>
-      </w:r>
-      <w:r>
-        <w:rPr>
-          <w:rFonts w:eastAsia="標楷體"/>
-        </w:rPr>
-        <w:t>; ABI</w:t>
-      </w:r>
-      <w:r>
-        <w:rPr>
-          <w:rFonts w:eastAsia="標楷體" w:hint="eastAsia"/>
-        </w:rPr>
-        <w:t>)</w:t>
-      </w:r>
-      <w:r>
-        <w:rPr>
-          <w:rFonts w:eastAsia="標楷體" w:hint="eastAsia"/>
-        </w:rPr>
-        <w:t xml:space="preserve"> </w:t>
-      </w:r>
-      <w:r>
-        <w:rPr>
-          <w:rFonts w:eastAsia="標楷體" w:hint="eastAsia"/>
-        </w:rPr>
-        <w:t>進行調用，</w:t>
-      </w:r>
-      <w:r>
-        <w:rPr>
-          <w:rFonts w:eastAsia="標楷體" w:hint="eastAsia"/>
-        </w:rPr>
-        <w:t>ABI</w:t>
-      </w:r>
-      <w:r>
-        <w:rPr>
-          <w:rFonts w:eastAsia="標楷體" w:hint="eastAsia"/>
-        </w:rPr>
-        <w:t>為被編譯後的合約原始碼</w:t>
-      </w:r>
-      <w:r>
-        <w:rPr>
-          <w:rFonts w:eastAsia="標楷體" w:hint="eastAsia"/>
-        </w:rPr>
-        <w:t>互動的方式</w:t>
-      </w:r>
-      <w:r>
-        <w:rPr>
-          <w:rFonts w:eastAsia="標楷體" w:hint="eastAsia"/>
-        </w:rPr>
-        <w:t>，描述</w:t>
-      </w:r>
-      <w:r>
-        <w:rPr>
-          <w:rFonts w:eastAsia="標楷體" w:hint="eastAsia"/>
-        </w:rPr>
-        <w:t>了</w:t>
-      </w:r>
-      <w:proofErr w:type="gramStart"/>
-      <w:r>
-        <w:rPr>
-          <w:rFonts w:eastAsia="標楷體" w:hint="eastAsia"/>
-        </w:rPr>
-        <w:t>函式的使用</w:t>
-      </w:r>
-      <w:proofErr w:type="gramEnd"/>
-      <w:r>
-        <w:rPr>
-          <w:rFonts w:eastAsia="標楷體" w:hint="eastAsia"/>
-        </w:rPr>
-        <w:t>方式，包括修飾詞、參數、回傳值等。</w:t>
-      </w:r>
-      <w:r>
-        <w:rPr>
-          <w:rFonts w:eastAsia="標楷體" w:hint="eastAsia"/>
-        </w:rPr>
-        <w:t>ABI</w:t>
-      </w:r>
-      <w:r>
-        <w:rPr>
-          <w:rFonts w:eastAsia="標楷體" w:hint="eastAsia"/>
-        </w:rPr>
-        <w:t>以</w:t>
-      </w:r>
-      <w:r>
-        <w:rPr>
-          <w:rFonts w:eastAsia="標楷體" w:hint="eastAsia"/>
-        </w:rPr>
-        <w:t>JSON</w:t>
-      </w:r>
-      <w:r>
-        <w:rPr>
-          <w:rFonts w:eastAsia="標楷體" w:hint="eastAsia"/>
-        </w:rPr>
-        <w:t>格式儲存，但必須先以</w:t>
-      </w:r>
-      <w:r>
-        <w:rPr>
-          <w:rFonts w:eastAsia="標楷體" w:hint="eastAsia"/>
-        </w:rPr>
-        <w:t>EVM</w:t>
-      </w:r>
-      <w:r>
-        <w:rPr>
-          <w:rFonts w:eastAsia="標楷體" w:hint="eastAsia"/>
-        </w:rPr>
-        <w:t>可以理解的</w:t>
-      </w:r>
-      <w:r>
-        <w:rPr>
-          <w:rFonts w:eastAsia="標楷體" w:hint="eastAsia"/>
-        </w:rPr>
-        <w:t>B</w:t>
-      </w:r>
-      <w:r>
-        <w:rPr>
-          <w:rFonts w:eastAsia="標楷體"/>
-        </w:rPr>
-        <w:t>ytecode</w:t>
-      </w:r>
-      <w:r>
-        <w:rPr>
-          <w:rFonts w:eastAsia="標楷體" w:hint="eastAsia"/>
-        </w:rPr>
-        <w:t>格式做轉換後才可以傳送，智能合約同樣以</w:t>
-      </w:r>
-      <w:r>
-        <w:rPr>
-          <w:rFonts w:eastAsia="標楷體" w:hint="eastAsia"/>
-        </w:rPr>
-        <w:t>B</w:t>
-      </w:r>
-      <w:r>
-        <w:rPr>
-          <w:rFonts w:eastAsia="標楷體"/>
-        </w:rPr>
-        <w:t>ytecode</w:t>
-      </w:r>
-      <w:r>
-        <w:rPr>
-          <w:rFonts w:eastAsia="標楷體" w:hint="eastAsia"/>
-        </w:rPr>
-        <w:t>的格式回傳</w:t>
-      </w:r>
-      <w:r>
-        <w:rPr>
-          <w:rFonts w:eastAsia="標楷體" w:hint="eastAsia"/>
-        </w:rPr>
-        <w:t>[7]</w:t>
+        <w:t>資料作更新時才需要再次支付</w:t>
+      </w:r>
+      <w:r>
+        <w:rPr>
+          <w:rFonts w:eastAsia="標楷體" w:hint="eastAsia"/>
+        </w:rPr>
+        <w:t>G</w:t>
+      </w:r>
+      <w:r>
+        <w:rPr>
+          <w:rFonts w:eastAsia="標楷體"/>
+        </w:rPr>
+        <w:t>as</w:t>
       </w:r>
       <w:r>
         <w:rPr>
@@ -5016,22 +5175,249 @@
         <w:ind w:firstLine="432"/>
         <w:jc w:val="both"/>
         <w:rPr>
-          <w:rFonts w:eastAsia="標楷體" w:hint="eastAsia"/>
-        </w:rPr>
-      </w:pPr>
-    </w:p>
-    <w:p>
-      <w:pPr>
-        <w:widowControl w:val="0"/>
-        <w:autoSpaceDE w:val="0"/>
-        <w:autoSpaceDN w:val="0"/>
-        <w:adjustRightInd w:val="0"/>
-        <w:ind w:firstLine="0"/>
-        <w:jc w:val="both"/>
-        <w:rPr>
-          <w:rFonts w:eastAsia="標楷體"/>
-        </w:rPr>
-      </w:pPr>
+          <w:rFonts w:eastAsia="標楷體"/>
+        </w:rPr>
+      </w:pPr>
+      <w:r>
+        <w:rPr>
+          <w:rFonts w:eastAsia="標楷體" w:hint="eastAsia"/>
+        </w:rPr>
+        <w:t>智能合約被部署</w:t>
+      </w:r>
+      <w:proofErr w:type="gramStart"/>
+      <w:r>
+        <w:rPr>
+          <w:rFonts w:eastAsia="標楷體" w:hint="eastAsia"/>
+        </w:rPr>
+        <w:t>上鏈後</w:t>
+      </w:r>
+      <w:proofErr w:type="gramEnd"/>
+      <w:r>
+        <w:rPr>
+          <w:rFonts w:eastAsia="標楷體" w:hint="eastAsia"/>
+        </w:rPr>
+        <w:t>，需要透過</w:t>
+      </w:r>
+      <w:r>
+        <w:rPr>
+          <w:rFonts w:eastAsia="標楷體" w:hint="eastAsia"/>
+        </w:rPr>
+        <w:t>ABI</w:t>
+      </w:r>
+      <w:r>
+        <w:rPr>
+          <w:rFonts w:eastAsia="標楷體" w:hint="eastAsia"/>
+        </w:rPr>
+        <w:t xml:space="preserve"> </w:t>
+      </w:r>
+      <w:r>
+        <w:rPr>
+          <w:rFonts w:eastAsia="標楷體" w:hint="eastAsia"/>
+        </w:rPr>
+        <w:t>(</w:t>
+      </w:r>
+      <w:r>
+        <w:rPr>
+          <w:rFonts w:eastAsia="標楷體"/>
+        </w:rPr>
+        <w:t>Application Binary Interface</w:t>
+      </w:r>
+      <w:r>
+        <w:rPr>
+          <w:rFonts w:eastAsia="標楷體"/>
+        </w:rPr>
+        <w:t>; ABI</w:t>
+      </w:r>
+      <w:r>
+        <w:rPr>
+          <w:rFonts w:eastAsia="標楷體" w:hint="eastAsia"/>
+        </w:rPr>
+        <w:t>)</w:t>
+      </w:r>
+      <w:r>
+        <w:rPr>
+          <w:rFonts w:eastAsia="標楷體" w:hint="eastAsia"/>
+        </w:rPr>
+        <w:t xml:space="preserve"> </w:t>
+      </w:r>
+      <w:r>
+        <w:rPr>
+          <w:rFonts w:eastAsia="標楷體" w:hint="eastAsia"/>
+        </w:rPr>
+        <w:t>與其他程式或合約進行互動。</w:t>
+      </w:r>
+      <w:r>
+        <w:rPr>
+          <w:rFonts w:eastAsia="標楷體" w:hint="eastAsia"/>
+        </w:rPr>
+        <w:t>ABI</w:t>
+      </w:r>
+      <w:r>
+        <w:rPr>
+          <w:rFonts w:eastAsia="標楷體" w:hint="eastAsia"/>
+        </w:rPr>
+        <w:t>描述</w:t>
+      </w:r>
+      <w:r>
+        <w:rPr>
+          <w:rFonts w:eastAsia="標楷體" w:hint="eastAsia"/>
+        </w:rPr>
+        <w:t>了</w:t>
+      </w:r>
+      <w:r>
+        <w:rPr>
+          <w:rFonts w:eastAsia="標楷體" w:hint="eastAsia"/>
+        </w:rPr>
+        <w:t>合約中</w:t>
+      </w:r>
+      <w:proofErr w:type="gramStart"/>
+      <w:r>
+        <w:rPr>
+          <w:rFonts w:eastAsia="標楷體" w:hint="eastAsia"/>
+        </w:rPr>
+        <w:t>函式的使用</w:t>
+      </w:r>
+      <w:proofErr w:type="gramEnd"/>
+      <w:r>
+        <w:rPr>
+          <w:rFonts w:eastAsia="標楷體" w:hint="eastAsia"/>
+        </w:rPr>
+        <w:t>方式，包括修飾詞</w:t>
+      </w:r>
+      <w:r>
+        <w:rPr>
+          <w:rFonts w:eastAsia="標楷體" w:hint="eastAsia"/>
+        </w:rPr>
+        <w:t>、函式名稱</w:t>
+      </w:r>
+      <w:r>
+        <w:rPr>
+          <w:rFonts w:eastAsia="標楷體" w:hint="eastAsia"/>
+        </w:rPr>
+        <w:t>、參數、回傳值等。</w:t>
+      </w:r>
+      <w:r>
+        <w:rPr>
+          <w:rFonts w:eastAsia="標楷體" w:hint="eastAsia"/>
+        </w:rPr>
+        <w:t>ABI</w:t>
+      </w:r>
+      <w:r>
+        <w:rPr>
+          <w:rFonts w:eastAsia="標楷體" w:hint="eastAsia"/>
+        </w:rPr>
+        <w:t>以</w:t>
+      </w:r>
+      <w:r>
+        <w:rPr>
+          <w:rFonts w:eastAsia="標楷體" w:hint="eastAsia"/>
+        </w:rPr>
+        <w:t>JSON</w:t>
+      </w:r>
+      <w:r>
+        <w:rPr>
+          <w:rFonts w:eastAsia="標楷體" w:hint="eastAsia"/>
+        </w:rPr>
+        <w:t>格式儲存，</w:t>
+      </w:r>
+      <w:r>
+        <w:rPr>
+          <w:rFonts w:eastAsia="標楷體" w:hint="eastAsia"/>
+        </w:rPr>
+        <w:t>進行特殊的編碼轉變為</w:t>
+      </w:r>
+      <w:r>
+        <w:rPr>
+          <w:rFonts w:eastAsia="標楷體" w:hint="eastAsia"/>
+        </w:rPr>
+        <w:t>EVM</w:t>
+      </w:r>
+      <w:r>
+        <w:rPr>
+          <w:rFonts w:eastAsia="標楷體" w:hint="eastAsia"/>
+        </w:rPr>
+        <w:t>可以理解的</w:t>
+      </w:r>
+      <w:r>
+        <w:rPr>
+          <w:rFonts w:eastAsia="標楷體" w:hint="eastAsia"/>
+        </w:rPr>
+        <w:t>B</w:t>
+      </w:r>
+      <w:r>
+        <w:rPr>
+          <w:rFonts w:eastAsia="標楷體"/>
+        </w:rPr>
+        <w:t>ytecode</w:t>
+      </w:r>
+      <w:r>
+        <w:rPr>
+          <w:rFonts w:eastAsia="標楷體" w:hint="eastAsia"/>
+        </w:rPr>
+        <w:t>格式後才可以進行互動</w:t>
+      </w:r>
+      <w:r>
+        <w:rPr>
+          <w:rFonts w:eastAsia="標楷體" w:hint="eastAsia"/>
+        </w:rPr>
+        <w:t>，</w:t>
+      </w:r>
+      <w:r>
+        <w:rPr>
+          <w:rFonts w:eastAsia="標楷體" w:hint="eastAsia"/>
+        </w:rPr>
+        <w:t>透過智能合約</w:t>
+      </w:r>
+      <w:proofErr w:type="gramStart"/>
+      <w:r>
+        <w:rPr>
+          <w:rFonts w:eastAsia="標楷體" w:hint="eastAsia"/>
+        </w:rPr>
+        <w:t>從鏈上回</w:t>
+      </w:r>
+      <w:proofErr w:type="gramEnd"/>
+      <w:r>
+        <w:rPr>
+          <w:rFonts w:eastAsia="標楷體" w:hint="eastAsia"/>
+        </w:rPr>
+        <w:t>傳的資料也是以</w:t>
+      </w:r>
+      <w:r>
+        <w:rPr>
+          <w:rFonts w:eastAsia="標楷體" w:hint="eastAsia"/>
+        </w:rPr>
+        <w:t>B</w:t>
+      </w:r>
+      <w:r>
+        <w:rPr>
+          <w:rFonts w:eastAsia="標楷體"/>
+        </w:rPr>
+        <w:t>ytecode</w:t>
+      </w:r>
+      <w:r>
+        <w:rPr>
+          <w:rFonts w:eastAsia="標楷體" w:hint="eastAsia"/>
+        </w:rPr>
+        <w:t>格式</w:t>
+      </w:r>
+      <w:r>
+        <w:rPr>
+          <w:rFonts w:eastAsia="標楷體" w:hint="eastAsia"/>
+        </w:rPr>
+        <w:t xml:space="preserve"> </w:t>
+      </w:r>
+      <w:r>
+        <w:rPr>
+          <w:rFonts w:eastAsia="標楷體" w:hint="eastAsia"/>
+        </w:rPr>
+        <w:t>[7]</w:t>
+      </w:r>
+      <w:r>
+        <w:rPr>
+          <w:rFonts w:eastAsia="標楷體" w:hint="eastAsia"/>
+        </w:rPr>
+        <w:t>。</w:t>
+      </w:r>
     </w:p>
     <w:p>
       <w:pPr>
@@ -5042,7 +5428,7 @@
         <w:ind w:left="432" w:firstLine="0"/>
         <w:jc w:val="both"/>
         <w:rPr>
-          <w:rFonts w:eastAsia="標楷體"/>
+          <w:rFonts w:eastAsia="標楷體" w:hint="eastAsia"/>
         </w:rPr>
       </w:pPr>
     </w:p>
@@ -6311,26 +6697,50 @@
         <w:ind w:left="360" w:firstLine="0"/>
         <w:jc w:val="both"/>
         <w:rPr>
-          <w:rFonts w:eastAsia="標楷體"/>
-        </w:rPr>
-      </w:pPr>
-      <w:r>
-        <w:rPr>
-          <w:rFonts w:eastAsia="標楷體"/>
-        </w:rPr>
-        <w:t>SSS</w:t>
-      </w:r>
-      <w:r>
-        <w:rPr>
-          <w:rFonts w:eastAsia="標楷體" w:hint="eastAsia"/>
-        </w:rPr>
-        <w:t>是秘密分享的一種方式，</w:t>
-      </w:r>
-      <w:r>
-        <w:rPr>
-          <w:rFonts w:eastAsia="標楷體" w:hint="eastAsia"/>
-        </w:rPr>
-        <w:t>秘密分享就是將</w:t>
+          <w:rFonts w:eastAsia="標楷體" w:hint="eastAsia"/>
+        </w:rPr>
+      </w:pPr>
+      <w:r>
+        <w:rPr>
+          <w:rFonts w:eastAsia="標楷體" w:hint="eastAsia"/>
+        </w:rPr>
+        <w:t>S</w:t>
+      </w:r>
+      <w:r>
+        <w:rPr>
+          <w:rFonts w:eastAsia="標楷體"/>
+        </w:rPr>
+        <w:t>hamir Secret Sharing</w:t>
+      </w:r>
+      <w:r>
+        <w:rPr>
+          <w:rFonts w:eastAsia="標楷體" w:hint="eastAsia"/>
+        </w:rPr>
+        <w:t>由</w:t>
+      </w:r>
+      <w:r>
+        <w:rPr>
+          <w:rFonts w:eastAsia="標楷體" w:hint="eastAsia"/>
+        </w:rPr>
+        <w:t>S</w:t>
+      </w:r>
+      <w:r>
+        <w:rPr>
+          <w:rFonts w:eastAsia="標楷體"/>
+        </w:rPr>
+        <w:t>harmir</w:t>
+      </w:r>
+      <w:r>
+        <w:rPr>
+          <w:rFonts w:eastAsia="標楷體" w:hint="eastAsia"/>
+        </w:rPr>
+        <w:t>提出，</w:t>
+      </w:r>
+      <w:r>
+        <w:rPr>
+          <w:rFonts w:eastAsia="標楷體" w:hint="eastAsia"/>
+        </w:rPr>
+        <w:t>是秘密</w:t>
       </w:r>
     </w:p>
     <w:p>
@@ -6345,19 +6755,61 @@
           <w:rFonts w:eastAsia="標楷體"/>
         </w:rPr>
       </w:pPr>
+      <w:r>
+        <w:rPr>
+          <w:rFonts w:eastAsia="標楷體" w:hint="eastAsia"/>
+        </w:rPr>
+        <w:t>分</w:t>
+      </w:r>
+      <w:r>
+        <w:rPr>
+          <w:rFonts w:eastAsia="標楷體" w:hint="eastAsia"/>
+        </w:rPr>
+        <w:t>享的一種方式，</w:t>
+      </w:r>
+      <w:r>
+        <w:rPr>
+          <w:rFonts w:eastAsia="標楷體" w:hint="eastAsia"/>
+        </w:rPr>
+        <w:t>秘密分享就是</w:t>
+      </w:r>
       <w:proofErr w:type="gramStart"/>
       <w:r>
         <w:rPr>
           <w:rFonts w:eastAsia="標楷體" w:hint="eastAsia"/>
         </w:rPr>
-        <w:t>密文以</w:t>
+        <w:t>將密文以</w:t>
       </w:r>
       <w:proofErr w:type="gramEnd"/>
       <w:r>
         <w:rPr>
           <w:rFonts w:eastAsia="標楷體" w:hint="eastAsia"/>
         </w:rPr>
-        <w:t>特殊的方式拆分成碎片後保存，並且需要指定份數以上的碎片才可以</w:t>
+        <w:t>特殊的方式拆分成碎片後</w:t>
+      </w:r>
+      <w:r>
+        <w:rPr>
+          <w:rFonts w:eastAsia="標楷體" w:hint="eastAsia"/>
+        </w:rPr>
+        <w:t>個別</w:t>
+      </w:r>
+      <w:r>
+        <w:rPr>
+          <w:rFonts w:eastAsia="標楷體" w:hint="eastAsia"/>
+        </w:rPr>
+        <w:t>保存，並且需要指定</w:t>
+      </w:r>
+      <w:r>
+        <w:rPr>
+          <w:rFonts w:eastAsia="標楷體" w:hint="eastAsia"/>
+        </w:rPr>
+        <w:t>數量</w:t>
+      </w:r>
+      <w:r>
+        <w:rPr>
+          <w:rFonts w:eastAsia="標楷體" w:hint="eastAsia"/>
+        </w:rPr>
+        <w:t>以上的碎片才可以</w:t>
       </w:r>
       <w:proofErr w:type="gramStart"/>
       <w:r>
@@ -6373,38 +6825,24 @@
         </w:rPr>
         <w:t>。</w:t>
       </w:r>
-      <m:oMath>
-        <m:r>
-          <w:rPr>
-            <w:rFonts w:ascii="Cambria Math" w:eastAsia="標楷體" w:hAnsi="Cambria Math" w:hint="eastAsia"/>
-          </w:rPr>
-          <m:t>(</m:t>
-        </m:r>
-        <m:r>
-          <w:rPr>
-            <w:rFonts w:ascii="Cambria Math" w:eastAsia="標楷體" w:hAnsi="Cambria Math"/>
-          </w:rPr>
-          <m:t>n,</m:t>
-        </m:r>
-        <m:r>
-          <w:rPr>
-            <w:rFonts w:ascii="Cambria Math" w:eastAsia="標楷體" w:hAnsi="Cambria Math" w:hint="eastAsia"/>
-          </w:rPr>
-          <m:t xml:space="preserve"> </m:t>
-        </m:r>
-        <m:r>
-          <w:rPr>
-            <w:rFonts w:ascii="Cambria Math" w:eastAsia="標楷體" w:hAnsi="Cambria Math"/>
-          </w:rPr>
-          <m:t>t</m:t>
-        </m:r>
-        <m:r>
-          <w:rPr>
-            <w:rFonts w:ascii="Cambria Math" w:eastAsia="標楷體" w:hAnsi="Cambria Math" w:hint="eastAsia"/>
-          </w:rPr>
-          <m:t>)</m:t>
-        </m:r>
-      </m:oMath>
+      <w:r>
+        <w:rPr>
+          <w:rFonts w:eastAsia="標楷體" w:hint="eastAsia"/>
+        </w:rPr>
+        <w:t>秘密分享可以透過</w:t>
+      </w:r>
+      <w:r>
+        <w:rPr>
+          <w:rFonts w:eastAsia="標楷體" w:hint="eastAsia"/>
+        </w:rPr>
+        <w:t>分散式的儲存方式，使攻擊的成本提升，也可以透過這個方式，達到身分控管的效果</w:t>
+      </w:r>
+      <w:r>
+        <w:rPr>
+          <w:rFonts w:eastAsia="標楷體" w:hint="eastAsia"/>
+        </w:rPr>
+        <w:t>。</w:t>
+      </w:r>
     </w:p>
     <w:p>
       <w:pPr>
@@ -6412,12 +6850,44 @@
         <w:autoSpaceDE w:val="0"/>
         <w:autoSpaceDN w:val="0"/>
         <w:adjustRightInd w:val="0"/>
-        <w:ind w:firstLine="0"/>
+        <w:ind w:firstLine="480"/>
         <w:jc w:val="both"/>
         <w:rPr>
-          <w:rFonts w:eastAsia="標楷體"/>
-        </w:rPr>
-      </w:pPr>
+          <w:rFonts w:eastAsia="標楷體" w:hint="eastAsia"/>
+        </w:rPr>
+      </w:pPr>
+      <m:oMath>
+        <m:d>
+          <m:dPr>
+            <m:ctrlPr>
+              <w:rPr>
+                <w:rFonts w:ascii="Cambria Math" w:eastAsia="標楷體" w:hAnsi="Cambria Math"/>
+                <w:i/>
+              </w:rPr>
+            </m:ctrlPr>
+          </m:dPr>
+          <m:e>
+            <m:r>
+              <w:rPr>
+                <w:rFonts w:ascii="Cambria Math" w:eastAsia="標楷體" w:hAnsi="Cambria Math"/>
+              </w:rPr>
+              <m:t>t, n</m:t>
+            </m:r>
+          </m:e>
+        </m:d>
+      </m:oMath>
+      <w:r>
+        <w:rPr>
+          <w:rFonts w:eastAsia="標楷體" w:hint="eastAsia"/>
+        </w:rPr>
+        <w:t>-</w:t>
+      </w:r>
+      <w:r>
+        <w:rPr>
+          <w:rFonts w:eastAsia="標楷體"/>
+        </w:rPr>
+        <w:t>threshold</w:t>
+      </w:r>
       <w:r>
         <w:rPr>
           <w:rFonts w:eastAsia="標楷體" w:hint="eastAsia"/>
@@ -6478,40 +6948,19 @@
         <w:rPr>
           <w:rFonts w:eastAsia="標楷體" w:hint="eastAsia"/>
         </w:rPr>
-        <w:t>需的碎片數，且</w:t>
-      </w:r>
-      <m:oMath>
-        <m:r>
-          <w:rPr>
-            <w:rFonts w:ascii="Cambria Math" w:eastAsia="標楷體" w:hAnsi="Cambria Math"/>
-          </w:rPr>
-          <m:t>2&lt;=t&lt;n</m:t>
-        </m:r>
-      </m:oMath>
-      <w:r>
-        <w:rPr>
-          <w:rFonts w:eastAsia="標楷體" w:hint="eastAsia"/>
-        </w:rPr>
-        <w:t>。</w:t>
-      </w:r>
-    </w:p>
-    <w:p>
-      <w:pPr>
-        <w:widowControl w:val="0"/>
-        <w:autoSpaceDE w:val="0"/>
-        <w:autoSpaceDN w:val="0"/>
-        <w:adjustRightInd w:val="0"/>
-        <w:ind w:firstLine="0"/>
-        <w:jc w:val="both"/>
-        <w:rPr>
-          <w:rFonts w:eastAsia="標楷體"/>
-        </w:rPr>
-      </w:pPr>
-      <w:r>
-        <w:rPr>
-          <w:rFonts w:eastAsia="標楷體"/>
-        </w:rPr>
-        <w:tab/>
+        <w:t>需的碎片數</w:t>
+      </w:r>
+      <w:r>
+        <w:rPr>
+          <w:rFonts w:eastAsia="標楷體" w:hint="eastAsia"/>
+        </w:rPr>
+        <w:t>，</w:t>
+      </w:r>
+      <w:r>
+        <w:rPr>
+          <w:rFonts w:eastAsia="標楷體" w:hint="eastAsia"/>
+        </w:rPr>
+        <w:t>示意圖如圖所示。</w:t>
       </w:r>
       <w:r>
         <w:rPr>
@@ -6927,25 +7376,6 @@
         </w:rPr>
         <w:t>。</w:t>
       </w:r>
-    </w:p>
-    <w:p>
-      <w:pPr>
-        <w:widowControl w:val="0"/>
-        <w:autoSpaceDE w:val="0"/>
-        <w:autoSpaceDN w:val="0"/>
-        <w:adjustRightInd w:val="0"/>
-        <w:ind w:firstLine="0"/>
-        <w:jc w:val="both"/>
-        <w:rPr>
-          <w:rFonts w:eastAsia="標楷體"/>
-        </w:rPr>
-      </w:pPr>
-      <w:r>
-        <w:rPr>
-          <w:rFonts w:eastAsia="標楷體"/>
-        </w:rPr>
-        <w:tab/>
-      </w:r>
       <w:proofErr w:type="gramStart"/>
       <w:r>
         <w:rPr>
@@ -7017,6 +7447,119 @@
     </w:p>
     <w:p>
       <w:pPr>
+        <w:pStyle w:val="12"/>
+        <w:snapToGrid w:val="0"/>
+        <w:ind w:firstLine="0"/>
+        <w:jc w:val="center"/>
+        <w:rPr>
+          <w:rFonts w:eastAsia="標楷體"/>
+          <w:color w:val="000000" w:themeColor="text1"/>
+          <w:kern w:val="0"/>
+          <w:sz w:val="16"/>
+          <w:szCs w:val="16"/>
+        </w:rPr>
+      </w:pPr>
+      <w:r>
+        <w:rPr>
+          <w:rFonts w:eastAsia="標楷體"/>
+          <w:noProof/>
+          <w:color w:val="000000" w:themeColor="text1"/>
+          <w:kern w:val="0"/>
+          <w:sz w:val="16"/>
+          <w:szCs w:val="16"/>
+        </w:rPr>
+        <w:drawing>
+          <wp:inline distT="0" distB="0" distL="0" distR="0" wp14:anchorId="53F1937B" wp14:editId="2908C832">
+            <wp:extent cx="1179029" cy="1390650"/>
+            <wp:effectExtent l="0" t="0" r="2540" b="0"/>
+            <wp:docPr id="7" name="圖片 7" descr="一張含有 樂高, 玩具 的圖片&#10;&#10;自動產生的描述"/>
+            <wp:cNvGraphicFramePr>
+              <a:graphicFrameLocks xmlns:a="http://schemas.openxmlformats.org/drawingml/2006/main" noChangeAspect="1"/>
+            </wp:cNvGraphicFramePr>
+            <a:graphic xmlns:a="http://schemas.openxmlformats.org/drawingml/2006/main">
+              <a:graphicData uri="http://schemas.openxmlformats.org/drawingml/2006/picture">
+                <pic:pic xmlns:pic="http://schemas.openxmlformats.org/drawingml/2006/picture">
+                  <pic:nvPicPr>
+                    <pic:cNvPr id="7" name="圖片 7" descr="一張含有 樂高, 玩具 的圖片&#10;&#10;自動產生的描述"/>
+                    <pic:cNvPicPr/>
+                  </pic:nvPicPr>
+                  <pic:blipFill>
+                    <a:blip r:embed="rId11">
+                      <a:extLst>
+                        <a:ext uri="{28A0092B-C50C-407E-A947-70E740481C1C}">
+                          <a14:useLocalDpi xmlns:a14="http://schemas.microsoft.com/office/drawing/2010/main" val="0"/>
+                        </a:ext>
+                      </a:extLst>
+                    </a:blip>
+                    <a:stretch>
+                      <a:fillRect/>
+                    </a:stretch>
+                  </pic:blipFill>
+                  <pic:spPr>
+                    <a:xfrm>
+                      <a:off x="0" y="0"/>
+                      <a:ext cx="1186098" cy="1398988"/>
+                    </a:xfrm>
+                    <a:prstGeom prst="rect">
+                      <a:avLst/>
+                    </a:prstGeom>
+                  </pic:spPr>
+                </pic:pic>
+              </a:graphicData>
+            </a:graphic>
+          </wp:inline>
+        </w:drawing>
+      </w:r>
+    </w:p>
+    <w:p>
+      <w:pPr>
+        <w:pStyle w:val="12"/>
+        <w:snapToGrid w:val="0"/>
+        <w:ind w:firstLine="0"/>
+        <w:jc w:val="center"/>
+        <w:rPr>
+          <w:rFonts w:ascii="標楷體" w:eastAsia="標楷體" w:hAnsi="標楷體"/>
+          <w:b/>
+          <w:color w:val="333333"/>
+          <w:sz w:val="20"/>
+          <w:shd w:val="clear" w:color="auto" w:fill="FFFFFF"/>
+        </w:rPr>
+      </w:pPr>
+      <w:r>
+        <w:rPr>
+          <w:rFonts w:eastAsia="標楷體" w:hint="eastAsia"/>
+          <w:b/>
+          <w:sz w:val="20"/>
+        </w:rPr>
+        <w:t>圖</w:t>
+      </w:r>
+      <w:r>
+        <w:rPr>
+          <w:rFonts w:eastAsia="標楷體" w:hint="eastAsia"/>
+          <w:b/>
+          <w:sz w:val="20"/>
+        </w:rPr>
+        <w:t xml:space="preserve"> </w:t>
+      </w:r>
+      <w:r>
+        <w:rPr>
+          <w:rFonts w:eastAsia="標楷體"/>
+          <w:b/>
+          <w:sz w:val="20"/>
+        </w:rPr>
+        <w:t xml:space="preserve">3. </w:t>
+      </w:r>
+      <w:r>
+        <w:rPr>
+          <w:rFonts w:eastAsia="標楷體" w:hint="eastAsia"/>
+          <w:b/>
+          <w:sz w:val="20"/>
+        </w:rPr>
+        <w:t>秘密分享示意圖</w:t>
+      </w:r>
+    </w:p>
+    <w:p>
+      <w:pPr>
         <w:widowControl w:val="0"/>
         <w:autoSpaceDE w:val="0"/>
         <w:autoSpaceDN w:val="0"/>
@@ -7024,33 +7567,7 @@
         <w:ind w:firstLine="0"/>
         <w:jc w:val="both"/>
         <w:rPr>
-          <w:rFonts w:eastAsia="標楷體"/>
-        </w:rPr>
-      </w:pPr>
-    </w:p>
-    <w:p>
-      <w:pPr>
-        <w:widowControl w:val="0"/>
-        <w:autoSpaceDE w:val="0"/>
-        <w:autoSpaceDN w:val="0"/>
-        <w:adjustRightInd w:val="0"/>
-        <w:ind w:firstLine="0"/>
-        <w:jc w:val="both"/>
-        <w:rPr>
-          <w:rFonts w:eastAsia="標楷體"/>
-        </w:rPr>
-      </w:pPr>
-    </w:p>
-    <w:p>
-      <w:pPr>
-        <w:widowControl w:val="0"/>
-        <w:autoSpaceDE w:val="0"/>
-        <w:autoSpaceDN w:val="0"/>
-        <w:adjustRightInd w:val="0"/>
-        <w:ind w:firstLine="0"/>
-        <w:jc w:val="both"/>
-        <w:rPr>
-          <w:rFonts w:eastAsia="標楷體"/>
+          <w:rFonts w:eastAsia="標楷體" w:hint="eastAsia"/>
         </w:rPr>
       </w:pPr>
     </w:p>
@@ -7163,15 +7680,7 @@
           <w:bCs/>
           <w:sz w:val="20"/>
         </w:rPr>
-        <w:t>看診等，科技的進步提供了人們生活的便利，而我們便開</w:t>
-      </w:r>
-      <w:r>
-        <w:rPr>
-          <w:rFonts w:eastAsia="標楷體" w:hint="eastAsia"/>
-          <w:bCs/>
-          <w:sz w:val="20"/>
-        </w:rPr>
-        <w:t>始思考什麼東西數位化後能為人們帶來更便利及更有效率的生活。由於近年來</w:t>
+        <w:t>看診等，科技的進步提供了人們生活的便利，而我們便開始思考什麼東西數位化後能為人們帶來更便利及更有效率的生活。由於近年來</w:t>
       </w:r>
       <w:proofErr w:type="gramStart"/>
       <w:r>
@@ -7961,7 +8470,16 @@
           <w:bCs/>
           <w:sz w:val="20"/>
         </w:rPr>
-        <w:t>數量的碎片後才可以對金</w:t>
+        <w:t>數量的碎</w:t>
+      </w:r>
+      <w:r>
+        <w:rPr>
+          <w:rFonts w:eastAsia="標楷體" w:hint="eastAsia"/>
+          <w:bCs/>
+          <w:sz w:val="20"/>
+        </w:rPr>
+        <w:lastRenderedPageBreak/>
+        <w:t>片後才可以對金</w:t>
       </w:r>
       <w:proofErr w:type="gramStart"/>
       <w:r>
@@ -8092,7 +8610,6 @@
           <w:noProof/>
           <w:sz w:val="20"/>
         </w:rPr>
-        <w:lastRenderedPageBreak/>
         <w:drawing>
           <wp:inline distT="0" distB="0" distL="0" distR="0" wp14:anchorId="793AD65B" wp14:editId="414EA7C8">
             <wp:extent cx="2651125" cy="3241040"/>
@@ -8109,7 +8626,7 @@
                     <pic:cNvPicPr/>
                   </pic:nvPicPr>
                   <pic:blipFill>
-                    <a:blip r:embed="rId11">
+                    <a:blip r:embed="rId12">
                       <a:extLst>
                         <a:ext uri="{28A0092B-C50C-407E-A947-70E740481C1C}">
                           <a14:useLocalDpi xmlns:a14="http://schemas.microsoft.com/office/drawing/2010/main" val="0"/>
@@ -8465,7 +8982,7 @@
                     <pic:cNvPicPr/>
                   </pic:nvPicPr>
                   <pic:blipFill>
-                    <a:blip r:embed="rId12">
+                    <a:blip r:embed="rId13">
                       <a:extLst>
                         <a:ext uri="{28A0092B-C50C-407E-A947-70E740481C1C}">
                           <a14:useLocalDpi xmlns:a14="http://schemas.microsoft.com/office/drawing/2010/main" val="0"/>
@@ -11192,7 +11709,17 @@
           <w:color w:val="000000" w:themeColor="text1"/>
           <w:sz w:val="20"/>
         </w:rPr>
-        <w:t>回傳至後端，與使用者輸入之密碼進行比對。</w:t>
+        <w:t>回傳至後端，與使用者輸入之密碼進行比</w:t>
+      </w:r>
+      <w:r>
+        <w:rPr>
+          <w:rFonts w:eastAsia="標楷體" w:hint="eastAsia"/>
+          <w:bCs/>
+          <w:color w:val="000000" w:themeColor="text1"/>
+          <w:sz w:val="20"/>
+        </w:rPr>
+        <w:lastRenderedPageBreak/>
+        <w:t>對。</w:t>
       </w:r>
     </w:p>
     <w:p>
@@ -11472,7 +11999,6 @@
           <w:sz w:val="16"/>
           <w:szCs w:val="16"/>
         </w:rPr>
-        <w:lastRenderedPageBreak/>
         <w:t xml:space="preserve">  </w:t>
       </w:r>
       <w:r>
@@ -12684,7 +13210,7 @@
                     </pic:cNvPicPr>
                   </pic:nvPicPr>
                   <pic:blipFill>
-                    <a:blip r:embed="rId13">
+                    <a:blip r:embed="rId14">
                       <a:extLst>
                         <a:ext uri="{28A0092B-C50C-407E-A947-70E740481C1C}">
                           <a14:useLocalDpi xmlns:a14="http://schemas.microsoft.com/office/drawing/2010/main" val="0"/>
@@ -12849,7 +13375,7 @@
                     </pic:cNvPicPr>
                   </pic:nvPicPr>
                   <pic:blipFill>
-                    <a:blip r:embed="rId14">
+                    <a:blip r:embed="rId15">
                       <a:extLst>
                         <a:ext uri="{28A0092B-C50C-407E-A947-70E740481C1C}">
                           <a14:useLocalDpi xmlns:a14="http://schemas.microsoft.com/office/drawing/2010/main" val="0"/>
@@ -13101,7 +13627,7 @@
         </w:rPr>
         <w:t xml:space="preserve"> </w:t>
       </w:r>
-      <w:hyperlink r:id="rId15" w:history="1">
+      <w:hyperlink r:id="rId16" w:history="1">
         <w:r>
           <w:rPr>
             <w:rStyle w:val="ab"/>
@@ -13442,19 +13968,85 @@
       <w:r>
         <w:t xml:space="preserve"> </w:t>
       </w:r>
-      <w:r>
+      <w:hyperlink r:id="rId17" w:history="1">
+        <w:r>
+          <w:rPr>
+            <w:rStyle w:val="ab"/>
+            <w:rFonts w:eastAsia="標楷體"/>
+            <w:lang w:eastAsia="zh-TW"/>
+          </w:rPr>
+          <w:t>https://ethereum.org/zh-tw/developers/docs/</w:t>
+        </w:r>
+      </w:hyperlink>
+    </w:p>
+    <w:p>
+      <w:pPr>
+        <w:pStyle w:val="references"/>
+        <w:numPr>
+          <w:ilvl w:val="0"/>
+          <w:numId w:val="25"/>
+        </w:numPr>
+        <w:ind w:left="360"/>
         <w:rPr>
           <w:rFonts w:eastAsia="標楷體"/>
           <w:lang w:eastAsia="zh-TW"/>
         </w:rPr>
-        <w:t>https://ethereum.org/zh-tw/developers/docs</w:t>
-      </w:r>
+      </w:pPr>
       <w:r>
         <w:rPr>
           <w:rFonts w:eastAsia="標楷體"/>
           <w:lang w:eastAsia="zh-TW"/>
         </w:rPr>
-        <w:t>/</w:t>
+        <w:t>E</w:t>
+      </w:r>
+      <w:r>
+        <w:rPr>
+          <w:rFonts w:eastAsia="標楷體" w:hint="eastAsia"/>
+          <w:lang w:eastAsia="zh-TW"/>
+        </w:rPr>
+        <w:t>t</w:t>
+      </w:r>
+      <w:r>
+        <w:rPr>
+          <w:rFonts w:eastAsia="標楷體"/>
+          <w:lang w:eastAsia="zh-TW"/>
+        </w:rPr>
+        <w:t>hereum</w:t>
+      </w:r>
+      <w:r>
+        <w:rPr>
+          <w:rFonts w:eastAsia="標楷體" w:hint="eastAsia"/>
+          <w:lang w:eastAsia="zh-TW"/>
+        </w:rPr>
+        <w:t>-</w:t>
+      </w:r>
+      <w:r>
+        <w:rPr>
+          <w:rFonts w:eastAsia="標楷體"/>
+          <w:lang w:eastAsia="zh-TW"/>
+        </w:rPr>
+        <w:t>Nodes and Clients</w:t>
+      </w:r>
+    </w:p>
+    <w:p>
+      <w:pPr>
+        <w:pStyle w:val="references"/>
+        <w:numPr>
+          <w:ilvl w:val="0"/>
+          <w:numId w:val="0"/>
+        </w:numPr>
+        <w:ind w:left="360"/>
+        <w:rPr>
+          <w:rFonts w:eastAsia="標楷體"/>
+          <w:lang w:eastAsia="zh-TW"/>
+        </w:rPr>
+      </w:pPr>
+      <w:r>
+        <w:rPr>
+          <w:rFonts w:eastAsia="標楷體"/>
+          <w:lang w:eastAsia="zh-TW"/>
+        </w:rPr>
+        <w:t>https://ethereum.org/en/developers/docs/nodes-and-clients/</w:t>
       </w:r>
     </w:p>
     <w:p>
@@ -13569,7 +14161,7 @@
       <w:r>
         <w:t xml:space="preserve"> </w:t>
       </w:r>
-      <w:hyperlink r:id="rId16" w:history="1">
+      <w:hyperlink r:id="rId18" w:history="1">
         <w:r>
           <w:rPr>
             <w:rStyle w:val="ab"/>

</xml_diff>

<commit_message>
paper system design * more detailed description
</commit_message>
<xml_diff>
--- a/Documents/paper.docx
+++ b/Documents/paper.docx
@@ -76,7 +76,7 @@
         <w:snapToGrid w:val="0"/>
         <w:jc w:val="center"/>
         <w:rPr>
-          <w:rFonts w:eastAsia="標楷體" w:hint="eastAsia"/>
+          <w:rFonts w:eastAsia="標楷體"/>
           <w:b/>
         </w:rPr>
       </w:pPr>
@@ -6776,7 +6776,7 @@
         <w:ind w:firstLine="0"/>
         <w:jc w:val="both"/>
         <w:rPr>
-          <w:rFonts w:eastAsia="標楷體"/>
+          <w:rFonts w:eastAsia="標楷體" w:hint="eastAsia"/>
         </w:rPr>
       </w:pPr>
       <w:r>
@@ -6860,6 +6860,128 @@
           <w:rFonts w:eastAsia="標楷體" w:hint="eastAsia"/>
         </w:rPr>
         <w:t>分散式的儲存方式，使攻擊的成本提升，也可以透過這個方式，達到身分控管的效果</w:t>
+      </w:r>
+      <w:r>
+        <w:rPr>
+          <w:rFonts w:eastAsia="標楷體" w:hint="eastAsia"/>
+        </w:rPr>
+        <w:t>。</w:t>
+      </w:r>
+      <w:r>
+        <w:rPr>
+          <w:rFonts w:eastAsia="標楷體" w:hint="eastAsia"/>
+        </w:rPr>
+        <w:t>秘密分享的概念為，有一名</w:t>
+      </w:r>
+      <w:proofErr w:type="gramStart"/>
+      <w:r>
+        <w:rPr>
+          <w:rFonts w:eastAsia="標楷體" w:hint="eastAsia"/>
+        </w:rPr>
+        <w:t>荷官將</w:t>
+      </w:r>
+      <w:r>
+        <w:rPr>
+          <w:rFonts w:eastAsia="標楷體" w:hint="eastAsia"/>
+        </w:rPr>
+        <w:t>秘密</w:t>
+      </w:r>
+      <w:r>
+        <w:rPr>
+          <w:rFonts w:eastAsia="標楷體" w:hint="eastAsia"/>
+        </w:rPr>
+        <w:t>拆</w:t>
+      </w:r>
+      <w:proofErr w:type="gramEnd"/>
+      <w:r>
+        <w:rPr>
+          <w:rFonts w:eastAsia="標楷體" w:hint="eastAsia"/>
+        </w:rPr>
+        <w:t>分為</w:t>
+      </w:r>
+      <m:oMath>
+        <m:r>
+          <w:rPr>
+            <w:rFonts w:ascii="Cambria Math" w:eastAsia="標楷體" w:hAnsi="Cambria Math"/>
+          </w:rPr>
+          <m:t>n</m:t>
+        </m:r>
+      </m:oMath>
+      <w:proofErr w:type="gramStart"/>
+      <w:r>
+        <w:rPr>
+          <w:rFonts w:eastAsia="標楷體" w:hint="eastAsia"/>
+        </w:rPr>
+        <w:t>個</w:t>
+      </w:r>
+      <w:proofErr w:type="gramEnd"/>
+      <w:r>
+        <w:rPr>
+          <w:rFonts w:eastAsia="標楷體" w:hint="eastAsia"/>
+        </w:rPr>
+        <w:t>碎片並發給</w:t>
+      </w:r>
+      <m:oMath>
+        <m:r>
+          <w:rPr>
+            <w:rFonts w:ascii="Cambria Math" w:eastAsia="標楷體" w:hAnsi="Cambria Math" w:hint="eastAsia"/>
+          </w:rPr>
+          <m:t>n</m:t>
+        </m:r>
+      </m:oMath>
+      <w:r>
+        <w:rPr>
+          <w:rFonts w:eastAsia="標楷體" w:hint="eastAsia"/>
+        </w:rPr>
+        <w:t>位參加者，參加者收到碎片後各自保存。當需要恢復</w:t>
+      </w:r>
+      <w:proofErr w:type="gramStart"/>
+      <w:r>
+        <w:rPr>
+          <w:rFonts w:eastAsia="標楷體" w:hint="eastAsia"/>
+        </w:rPr>
+        <w:t>祕</w:t>
+      </w:r>
+      <w:proofErr w:type="gramEnd"/>
+      <w:r>
+        <w:rPr>
+          <w:rFonts w:eastAsia="標楷體" w:hint="eastAsia"/>
+        </w:rPr>
+        <w:t>密時，需要至少</w:t>
+      </w:r>
+      <m:oMath>
+        <m:r>
+          <w:rPr>
+            <w:rFonts w:ascii="Cambria Math" w:eastAsia="標楷體" w:hAnsi="Cambria Math"/>
+          </w:rPr>
+          <m:t>t</m:t>
+        </m:r>
+      </m:oMath>
+      <w:r>
+        <w:rPr>
+          <w:rFonts w:eastAsia="標楷體" w:hint="eastAsia"/>
+        </w:rPr>
+        <w:t>位參加者提供各自保存的秘密才能進行恢復</w:t>
+      </w:r>
+      <w:r>
+        <w:rPr>
+          <w:rFonts w:eastAsia="標楷體" w:hint="eastAsia"/>
+        </w:rPr>
+        <w:t>，否則個別保管的</w:t>
+      </w:r>
+      <w:proofErr w:type="gramStart"/>
+      <w:r>
+        <w:rPr>
+          <w:rFonts w:eastAsia="標楷體" w:hint="eastAsia"/>
+        </w:rPr>
+        <w:t>祕</w:t>
+      </w:r>
+      <w:proofErr w:type="gramEnd"/>
+      <w:r>
+        <w:rPr>
+          <w:rFonts w:eastAsia="標楷體" w:hint="eastAsia"/>
+        </w:rPr>
+        <w:t>密並無意義</w:t>
       </w:r>
       <w:r>
         <w:rPr>
@@ -8229,27 +8351,31 @@
           <w:bCs/>
           <w:sz w:val="20"/>
         </w:rPr>
+        <w:t>中</w:t>
+      </w:r>
+      <w:r>
+        <w:rPr>
+          <w:rFonts w:eastAsia="標楷體" w:hint="eastAsia"/>
+          <w:bCs/>
+          <w:sz w:val="20"/>
+        </w:rPr>
         <w:t>儲存</w:t>
       </w:r>
-    </w:p>
-    <w:p>
-      <w:pPr>
-        <w:pStyle w:val="12"/>
-        <w:snapToGrid w:val="0"/>
-        <w:ind w:firstLine="0"/>
-        <w:rPr>
-          <w:rFonts w:eastAsia="標楷體"/>
-          <w:bCs/>
-          <w:sz w:val="20"/>
-        </w:rPr>
-      </w:pPr>
-      <w:r>
-        <w:rPr>
-          <w:rFonts w:eastAsia="標楷體" w:hint="eastAsia"/>
-          <w:bCs/>
-          <w:sz w:val="20"/>
-        </w:rPr>
-        <w:t>之密碼以</w:t>
+      <w:r>
+        <w:rPr>
+          <w:rFonts w:eastAsia="標楷體" w:hint="eastAsia"/>
+          <w:bCs/>
+          <w:sz w:val="20"/>
+        </w:rPr>
+        <w:t>之使用者</w:t>
+      </w:r>
+      <w:r>
+        <w:rPr>
+          <w:rFonts w:eastAsia="標楷體" w:hint="eastAsia"/>
+          <w:bCs/>
+          <w:sz w:val="20"/>
+        </w:rPr>
+        <w:t>密碼以</w:t>
       </w:r>
       <w:r>
         <w:rPr>
@@ -8265,7 +8391,23 @@
           <w:bCs/>
           <w:sz w:val="20"/>
         </w:rPr>
-        <w:t>加密演算法加密後，將金</w:t>
+        <w:t>加密演算法加密後，將</w:t>
+      </w:r>
+      <w:r>
+        <w:rPr>
+          <w:rFonts w:eastAsia="標楷體" w:hint="eastAsia"/>
+          <w:bCs/>
+          <w:sz w:val="20"/>
+        </w:rPr>
+        <w:t>AES</w:t>
+      </w:r>
+      <w:r>
+        <w:rPr>
+          <w:rFonts w:eastAsia="標楷體" w:hint="eastAsia"/>
+          <w:bCs/>
+          <w:sz w:val="20"/>
+        </w:rPr>
+        <w:t>金</w:t>
       </w:r>
       <w:proofErr w:type="gramStart"/>
       <w:r>
@@ -8307,6 +8449,32 @@
           <w:bCs/>
           <w:sz w:val="20"/>
         </w:rPr>
+        <w:t>將金</w:t>
+      </w:r>
+      <w:proofErr w:type="gramStart"/>
+      <w:r>
+        <w:rPr>
+          <w:rFonts w:eastAsia="標楷體" w:hint="eastAsia"/>
+          <w:bCs/>
+          <w:sz w:val="20"/>
+        </w:rPr>
+        <w:t>鑰</w:t>
+      </w:r>
+      <w:proofErr w:type="gramEnd"/>
+      <w:r>
+        <w:rPr>
+          <w:rFonts w:eastAsia="標楷體" w:hint="eastAsia"/>
+          <w:bCs/>
+          <w:sz w:val="20"/>
+        </w:rPr>
+        <w:t>碎片化後儲存。加解密過程</w:t>
+      </w:r>
+      <w:r>
+        <w:rPr>
+          <w:rFonts w:eastAsia="標楷體" w:hint="eastAsia"/>
+          <w:bCs/>
+          <w:sz w:val="20"/>
+        </w:rPr>
         <w:t>透過調用</w:t>
       </w:r>
       <w:r>
@@ -8333,31 +8501,55 @@
           <w:bCs/>
           <w:sz w:val="20"/>
         </w:rPr>
-        <w:t>分解成碎片</w:t>
-      </w:r>
-      <w:r>
-        <w:rPr>
-          <w:rFonts w:eastAsia="標楷體" w:hint="eastAsia"/>
-          <w:bCs/>
-          <w:sz w:val="20"/>
-        </w:rPr>
-        <w:t>後分散式儲存</w:t>
-      </w:r>
-      <w:r>
-        <w:rPr>
-          <w:rFonts w:eastAsia="標楷體" w:hint="eastAsia"/>
-          <w:bCs/>
-          <w:sz w:val="20"/>
-        </w:rPr>
-        <w:t>，並將屬性值回傳至對應的資料庫中儲存。</w:t>
-      </w:r>
-      <w:r>
-        <w:rPr>
-          <w:rFonts w:eastAsia="標楷體" w:hint="eastAsia"/>
-          <w:bCs/>
-          <w:sz w:val="20"/>
-        </w:rPr>
-        <w:t>需要進行解密時再調用智能合約，將對應的值傳送至智能合約中並計算金</w:t>
+        <w:t>分解成碎片，</w:t>
+      </w:r>
+      <w:r>
+        <w:rPr>
+          <w:rFonts w:eastAsia="標楷體" w:hint="eastAsia"/>
+          <w:bCs/>
+          <w:sz w:val="20"/>
+        </w:rPr>
+        <w:t>再</w:t>
+      </w:r>
+      <w:r>
+        <w:rPr>
+          <w:rFonts w:eastAsia="標楷體" w:hint="eastAsia"/>
+          <w:bCs/>
+          <w:sz w:val="20"/>
+        </w:rPr>
+        <w:t>將屬性值回傳至對應的資料庫中</w:t>
+      </w:r>
+      <w:r>
+        <w:rPr>
+          <w:rFonts w:eastAsia="標楷體" w:hint="eastAsia"/>
+          <w:bCs/>
+          <w:sz w:val="20"/>
+        </w:rPr>
+        <w:t>分開</w:t>
+      </w:r>
+      <w:r>
+        <w:rPr>
+          <w:rFonts w:eastAsia="標楷體" w:hint="eastAsia"/>
+          <w:bCs/>
+          <w:sz w:val="20"/>
+        </w:rPr>
+        <w:t>儲存。</w:t>
+      </w:r>
+      <w:r>
+        <w:rPr>
+          <w:rFonts w:eastAsia="標楷體" w:hint="eastAsia"/>
+          <w:bCs/>
+          <w:sz w:val="20"/>
+        </w:rPr>
+        <w:t>需要進行解密時再調用智能合約，將對應的值傳送至智能合約中</w:t>
+      </w:r>
+      <w:r>
+        <w:rPr>
+          <w:rFonts w:eastAsia="標楷體" w:hint="eastAsia"/>
+          <w:bCs/>
+          <w:sz w:val="20"/>
+        </w:rPr>
+        <w:t>，透過拉格朗日</w:t>
       </w:r>
       <w:proofErr w:type="gramStart"/>
       <w:r>
@@ -8366,6 +8558,24 @@
           <w:bCs/>
           <w:sz w:val="20"/>
         </w:rPr>
+        <w:t>插值法</w:t>
+      </w:r>
+      <w:proofErr w:type="gramEnd"/>
+      <w:r>
+        <w:rPr>
+          <w:rFonts w:eastAsia="標楷體" w:hint="eastAsia"/>
+          <w:bCs/>
+          <w:sz w:val="20"/>
+        </w:rPr>
+        <w:t>計算金</w:t>
+      </w:r>
+      <w:proofErr w:type="gramStart"/>
+      <w:r>
+        <w:rPr>
+          <w:rFonts w:eastAsia="標楷體" w:hint="eastAsia"/>
+          <w:bCs/>
+          <w:sz w:val="20"/>
+        </w:rPr>
         <w:t>鑰</w:t>
       </w:r>
       <w:proofErr w:type="gramEnd"/>
@@ -8375,7 +8585,23 @@
           <w:bCs/>
           <w:sz w:val="20"/>
         </w:rPr>
-        <w:t>，再將金</w:t>
+        <w:t>，</w:t>
+      </w:r>
+      <w:r>
+        <w:rPr>
+          <w:rFonts w:eastAsia="標楷體" w:hint="eastAsia"/>
+          <w:bCs/>
+          <w:sz w:val="20"/>
+        </w:rPr>
+        <w:t>再</w:t>
+      </w:r>
+      <w:r>
+        <w:rPr>
+          <w:rFonts w:eastAsia="標楷體" w:hint="eastAsia"/>
+          <w:bCs/>
+          <w:sz w:val="20"/>
+        </w:rPr>
+        <w:t>將金</w:t>
       </w:r>
       <w:proofErr w:type="gramStart"/>
       <w:r>
@@ -8393,7 +8619,65 @@
           <w:bCs/>
           <w:sz w:val="20"/>
         </w:rPr>
-        <w:t>傳送至後端進行解碼，確認密碼是否一致。</w:t>
+        <w:t>傳送至後端</w:t>
+      </w:r>
+      <w:r>
+        <w:rPr>
+          <w:rFonts w:eastAsia="標楷體" w:hint="eastAsia"/>
+          <w:bCs/>
+          <w:sz w:val="20"/>
+        </w:rPr>
+        <w:t>後</w:t>
+      </w:r>
+      <w:proofErr w:type="gramStart"/>
+      <w:r>
+        <w:rPr>
+          <w:rFonts w:eastAsia="標楷體" w:hint="eastAsia"/>
+          <w:bCs/>
+          <w:sz w:val="20"/>
+        </w:rPr>
+        <w:t>對密文</w:t>
+      </w:r>
+      <w:proofErr w:type="gramEnd"/>
+      <w:r>
+        <w:rPr>
+          <w:rFonts w:eastAsia="標楷體" w:hint="eastAsia"/>
+          <w:bCs/>
+          <w:sz w:val="20"/>
+        </w:rPr>
+        <w:t>進行解碼，</w:t>
+      </w:r>
+      <w:r>
+        <w:rPr>
+          <w:rFonts w:eastAsia="標楷體" w:hint="eastAsia"/>
+          <w:bCs/>
+          <w:sz w:val="20"/>
+        </w:rPr>
+        <w:t>並</w:t>
+      </w:r>
+      <w:r>
+        <w:rPr>
+          <w:rFonts w:eastAsia="標楷體" w:hint="eastAsia"/>
+          <w:bCs/>
+          <w:sz w:val="20"/>
+        </w:rPr>
+        <w:t>確認</w:t>
+      </w:r>
+      <w:r>
+        <w:rPr>
+          <w:rFonts w:eastAsia="標楷體" w:hint="eastAsia"/>
+          <w:bCs/>
+          <w:sz w:val="20"/>
+        </w:rPr>
+        <w:t>與使用者輸入之</w:t>
+      </w:r>
+      <w:r>
+        <w:rPr>
+          <w:rFonts w:eastAsia="標楷體" w:hint="eastAsia"/>
+          <w:bCs/>
+          <w:sz w:val="20"/>
+        </w:rPr>
+        <w:t>密碼是否一致。</w:t>
       </w:r>
       <w:r>
         <w:rPr>
@@ -8417,7 +8701,32 @@
           <w:bCs/>
           <w:sz w:val="20"/>
         </w:rPr>
-        <w:t>加密演算法搭配秘密分享，攻擊者即便獲得帳號管理伺服器內的</w:t>
+        <w:t>加密演算法搭配秘密分享，</w:t>
+      </w:r>
+      <w:r>
+        <w:rPr>
+          <w:rFonts w:eastAsia="標楷體" w:hint="eastAsia"/>
+          <w:bCs/>
+          <w:sz w:val="20"/>
+        </w:rPr>
+        <w:t>使</w:t>
+      </w:r>
+      <w:r>
+        <w:rPr>
+          <w:rFonts w:eastAsia="標楷體" w:hint="eastAsia"/>
+          <w:bCs/>
+          <w:sz w:val="20"/>
+        </w:rPr>
+        <w:t>攻擊者即便獲得帳</w:t>
+      </w:r>
+      <w:r>
+        <w:rPr>
+          <w:rFonts w:eastAsia="標楷體" w:hint="eastAsia"/>
+          <w:bCs/>
+          <w:sz w:val="20"/>
+        </w:rPr>
+        <w:lastRenderedPageBreak/>
+        <w:t>號管理伺服器內的</w:t>
       </w:r>
       <w:proofErr w:type="gramStart"/>
       <w:r>
@@ -8435,111 +8744,84 @@
           <w:bCs/>
           <w:sz w:val="20"/>
         </w:rPr>
+        <w:t>，仍需</w:t>
+      </w:r>
+      <w:r>
+        <w:rPr>
+          <w:rFonts w:eastAsia="標楷體" w:hint="eastAsia"/>
+          <w:bCs/>
+          <w:sz w:val="20"/>
+        </w:rPr>
+        <w:t>獲取一定數量之碎片才可以對金</w:t>
+      </w:r>
+      <w:proofErr w:type="gramStart"/>
+      <w:r>
+        <w:rPr>
+          <w:rFonts w:eastAsia="標楷體" w:hint="eastAsia"/>
+          <w:bCs/>
+          <w:sz w:val="20"/>
+        </w:rPr>
+        <w:t>鑰</w:t>
+      </w:r>
+      <w:proofErr w:type="gramEnd"/>
+      <w:r>
+        <w:rPr>
+          <w:rFonts w:eastAsia="標楷體" w:hint="eastAsia"/>
+          <w:bCs/>
+          <w:sz w:val="20"/>
+        </w:rPr>
+        <w:t>復原並解碼獲得密碼明文</w:t>
+      </w:r>
+      <w:r>
+        <w:rPr>
+          <w:rFonts w:eastAsia="標楷體" w:hint="eastAsia"/>
+          <w:bCs/>
+          <w:sz w:val="20"/>
+        </w:rPr>
+        <w:t>。</w:t>
+      </w:r>
+      <w:r>
+        <w:rPr>
+          <w:rFonts w:eastAsia="標楷體" w:hint="eastAsia"/>
+          <w:bCs/>
+          <w:sz w:val="20"/>
+        </w:rPr>
+        <w:t>透過分散式</w:t>
+      </w:r>
+      <w:r>
+        <w:rPr>
+          <w:rFonts w:eastAsia="標楷體" w:hint="eastAsia"/>
+          <w:bCs/>
+          <w:sz w:val="20"/>
+        </w:rPr>
+        <w:t>儲存金</w:t>
+      </w:r>
+      <w:proofErr w:type="gramStart"/>
+      <w:r>
+        <w:rPr>
+          <w:rFonts w:eastAsia="標楷體" w:hint="eastAsia"/>
+          <w:bCs/>
+          <w:sz w:val="20"/>
+        </w:rPr>
+        <w:t>鑰</w:t>
+      </w:r>
+      <w:proofErr w:type="gramEnd"/>
+      <w:r>
+        <w:rPr>
+          <w:rFonts w:eastAsia="標楷體" w:hint="eastAsia"/>
+          <w:bCs/>
+          <w:sz w:val="20"/>
+        </w:rPr>
+        <w:t>的方式</w:t>
+      </w:r>
+      <w:r>
+        <w:rPr>
+          <w:rFonts w:eastAsia="標楷體" w:hint="eastAsia"/>
+          <w:bCs/>
+          <w:sz w:val="20"/>
+        </w:rPr>
         <w:t>，</w:t>
       </w:r>
-      <w:proofErr w:type="gramStart"/>
-      <w:r>
-        <w:rPr>
-          <w:rFonts w:eastAsia="標楷體" w:hint="eastAsia"/>
-          <w:bCs/>
-          <w:sz w:val="20"/>
-        </w:rPr>
-        <w:t>仍需破解</w:t>
-      </w:r>
-      <w:proofErr w:type="gramEnd"/>
-      <w:r>
-        <w:rPr>
-          <w:rFonts w:eastAsia="標楷體" w:hint="eastAsia"/>
-          <w:bCs/>
-          <w:sz w:val="20"/>
-        </w:rPr>
-        <w:t>其餘存有金</w:t>
-      </w:r>
-      <w:proofErr w:type="gramStart"/>
-      <w:r>
-        <w:rPr>
-          <w:rFonts w:eastAsia="標楷體" w:hint="eastAsia"/>
-          <w:bCs/>
-          <w:sz w:val="20"/>
-        </w:rPr>
-        <w:t>鑰</w:t>
-      </w:r>
-      <w:proofErr w:type="gramEnd"/>
-      <w:r>
-        <w:rPr>
-          <w:rFonts w:eastAsia="標楷體" w:hint="eastAsia"/>
-          <w:bCs/>
-          <w:sz w:val="20"/>
-        </w:rPr>
-        <w:t>碎片的地方，獲取</w:t>
-      </w:r>
-      <w:r>
-        <w:rPr>
-          <w:rFonts w:eastAsia="標楷體" w:hint="eastAsia"/>
-          <w:bCs/>
-          <w:sz w:val="20"/>
-        </w:rPr>
-        <w:t>足夠</w:t>
-      </w:r>
-      <w:r>
-        <w:rPr>
-          <w:rFonts w:eastAsia="標楷體" w:hint="eastAsia"/>
-          <w:bCs/>
-          <w:sz w:val="20"/>
-        </w:rPr>
-        <w:t>數量的碎</w:t>
-      </w:r>
-      <w:r>
-        <w:rPr>
-          <w:rFonts w:eastAsia="標楷體" w:hint="eastAsia"/>
-          <w:bCs/>
-          <w:sz w:val="20"/>
-        </w:rPr>
-        <w:lastRenderedPageBreak/>
-        <w:t>片後才可以對金</w:t>
-      </w:r>
-      <w:proofErr w:type="gramStart"/>
-      <w:r>
-        <w:rPr>
-          <w:rFonts w:eastAsia="標楷體" w:hint="eastAsia"/>
-          <w:bCs/>
-          <w:sz w:val="20"/>
-        </w:rPr>
-        <w:t>鑰</w:t>
-      </w:r>
-      <w:proofErr w:type="gramEnd"/>
-      <w:r>
-        <w:rPr>
-          <w:rFonts w:eastAsia="標楷體" w:hint="eastAsia"/>
-          <w:bCs/>
-          <w:sz w:val="20"/>
-        </w:rPr>
-        <w:t>進行復原，</w:t>
-      </w:r>
-      <w:r>
-        <w:rPr>
-          <w:rFonts w:eastAsia="標楷體" w:hint="eastAsia"/>
-          <w:bCs/>
-          <w:sz w:val="20"/>
-        </w:rPr>
-        <w:t>才能</w:t>
-      </w:r>
-      <w:r>
-        <w:rPr>
-          <w:rFonts w:eastAsia="標楷體" w:hint="eastAsia"/>
-          <w:bCs/>
-          <w:sz w:val="20"/>
-        </w:rPr>
-        <w:t>還原使用者的密碼。</w:t>
-      </w:r>
-      <w:r>
-        <w:rPr>
-          <w:rFonts w:eastAsia="標楷體" w:hint="eastAsia"/>
-          <w:bCs/>
-          <w:sz w:val="20"/>
-        </w:rPr>
-        <w:t>透過分散式的儲存，</w:t>
-      </w:r>
       <w:r>
         <w:rPr>
           <w:rFonts w:eastAsia="標楷體" w:hint="eastAsia"/>
@@ -8554,7 +8836,31 @@
           <w:bCs/>
           <w:sz w:val="20"/>
         </w:rPr>
-        <w:t>系統遭到破解的難度。</w:t>
+        <w:t>系統遭到破解的</w:t>
+      </w:r>
+      <w:r>
+        <w:rPr>
+          <w:rFonts w:eastAsia="標楷體" w:hint="eastAsia"/>
+          <w:bCs/>
+          <w:sz w:val="20"/>
+        </w:rPr>
+        <w:t>成本</w:t>
+      </w:r>
+      <w:r>
+        <w:rPr>
+          <w:rFonts w:eastAsia="標楷體" w:hint="eastAsia"/>
+          <w:bCs/>
+          <w:sz w:val="20"/>
+        </w:rPr>
+        <w:t>並提升安全性</w:t>
+      </w:r>
+      <w:r>
+        <w:rPr>
+          <w:rFonts w:eastAsia="標楷體" w:hint="eastAsia"/>
+          <w:bCs/>
+          <w:sz w:val="20"/>
+        </w:rPr>
+        <w:t>。</w:t>
       </w:r>
       <w:r>
         <w:rPr>
@@ -8751,7 +9057,7 @@
         <w:ind w:firstLine="0"/>
         <w:jc w:val="center"/>
         <w:rPr>
-          <w:rFonts w:eastAsia="標楷體"/>
+          <w:rFonts w:eastAsia="標楷體" w:hint="eastAsia"/>
           <w:b/>
         </w:rPr>
       </w:pPr>
@@ -8763,7 +9069,7 @@
         <w:autoSpaceDE w:val="0"/>
         <w:autoSpaceDN w:val="0"/>
         <w:adjustRightInd w:val="0"/>
-        <w:ind w:left="360" w:firstLine="0"/>
+        <w:ind w:left="0" w:firstLine="360"/>
         <w:jc w:val="both"/>
         <w:rPr>
           <w:rFonts w:eastAsia="標楷體"/>
@@ -8772,13 +9078,6 @@
       </w:pPr>
       <w:r>
         <w:rPr>
-          <w:rFonts w:eastAsia="標楷體"/>
-          <w:bCs/>
-        </w:rPr>
-        <w:tab/>
-      </w:r>
-      <w:r>
-        <w:rPr>
           <w:rFonts w:eastAsia="標楷體" w:hint="eastAsia"/>
           <w:bCs/>
         </w:rPr>
@@ -8819,7 +9118,143 @@
           <w:rFonts w:eastAsia="標楷體" w:hint="eastAsia"/>
           <w:bCs/>
         </w:rPr>
-        <w:t>發出登入請求後，由後台接收並調用身分驗證的功能。該功能會將此帳號恢復</w:t>
+        <w:t>發出</w:t>
+      </w:r>
+      <w:r>
+        <w:rPr>
+          <w:rFonts w:eastAsia="標楷體" w:hint="eastAsia"/>
+          <w:bCs/>
+        </w:rPr>
+        <w:t>註冊</w:t>
+      </w:r>
+      <w:r>
+        <w:rPr>
+          <w:rFonts w:eastAsia="標楷體" w:hint="eastAsia"/>
+          <w:bCs/>
+        </w:rPr>
+        <w:t>、重設密碼的</w:t>
+      </w:r>
+      <w:r>
+        <w:rPr>
+          <w:rFonts w:eastAsia="標楷體" w:hint="eastAsia"/>
+          <w:bCs/>
+        </w:rPr>
+        <w:t>請求後</w:t>
+      </w:r>
+      <w:r>
+        <w:rPr>
+          <w:rFonts w:eastAsia="標楷體" w:hint="eastAsia"/>
+          <w:bCs/>
+        </w:rPr>
+        <w:t>，後端接收並</w:t>
+      </w:r>
+      <w:r>
+        <w:rPr>
+          <w:rFonts w:eastAsia="標楷體" w:hint="eastAsia"/>
+          <w:bCs/>
+        </w:rPr>
+        <w:t>調用身分驗證功能進行加密。調用鏈上合約後，將註冊時在身分控管資料庫及</w:t>
+      </w:r>
+      <w:r>
+        <w:rPr>
+          <w:rFonts w:eastAsia="標楷體" w:hint="eastAsia"/>
+          <w:bCs/>
+        </w:rPr>
+        <w:t>FHIR</w:t>
+      </w:r>
+      <w:r>
+        <w:rPr>
+          <w:rFonts w:eastAsia="標楷體" w:hint="eastAsia"/>
+          <w:bCs/>
+        </w:rPr>
+        <w:t>資料庫的部分屬性作為依據傳入，呼叫函式生成亂數多項式並計算該屬性的值，回傳送至個別的資料庫進行儲存，並銷毀該多項式。</w:t>
+      </w:r>
+    </w:p>
+    <w:p>
+      <w:pPr>
+        <w:pStyle w:val="aa"/>
+        <w:widowControl w:val="0"/>
+        <w:autoSpaceDE w:val="0"/>
+        <w:autoSpaceDN w:val="0"/>
+        <w:adjustRightInd w:val="0"/>
+        <w:ind w:left="0" w:firstLine="360"/>
+        <w:jc w:val="both"/>
+        <w:rPr>
+          <w:rFonts w:eastAsia="標楷體"/>
+          <w:bCs/>
+        </w:rPr>
+      </w:pPr>
+      <w:r>
+        <w:rPr>
+          <w:rFonts w:eastAsia="標楷體" w:hint="eastAsia"/>
+          <w:bCs/>
+        </w:rPr>
+        <w:t>使用者在</w:t>
+      </w:r>
+      <w:r>
+        <w:rPr>
+          <w:rFonts w:eastAsia="標楷體" w:hint="eastAsia"/>
+          <w:bCs/>
+        </w:rPr>
+        <w:t>A</w:t>
+      </w:r>
+      <w:r>
+        <w:rPr>
+          <w:rFonts w:eastAsia="標楷體"/>
+          <w:bCs/>
+        </w:rPr>
+        <w:t>ngular</w:t>
+      </w:r>
+      <w:r>
+        <w:rPr>
+          <w:rFonts w:eastAsia="標楷體" w:hint="eastAsia"/>
+          <w:bCs/>
+        </w:rPr>
+        <w:t>框架</w:t>
+      </w:r>
+      <w:proofErr w:type="gramStart"/>
+      <w:r>
+        <w:rPr>
+          <w:rFonts w:eastAsia="標楷體" w:hint="eastAsia"/>
+          <w:bCs/>
+        </w:rPr>
+        <w:t>之前端頁面</w:t>
+      </w:r>
+      <w:proofErr w:type="gramEnd"/>
+      <w:r>
+        <w:rPr>
+          <w:rFonts w:eastAsia="標楷體" w:hint="eastAsia"/>
+          <w:bCs/>
+        </w:rPr>
+        <w:t>發出登入請求後，由</w:t>
+      </w:r>
+      <w:r>
+        <w:rPr>
+          <w:rFonts w:eastAsia="標楷體" w:hint="eastAsia"/>
+          <w:bCs/>
+        </w:rPr>
+        <w:t>後端</w:t>
+      </w:r>
+      <w:r>
+        <w:rPr>
+          <w:rFonts w:eastAsia="標楷體" w:hint="eastAsia"/>
+          <w:bCs/>
+        </w:rPr>
+        <w:t>接收並調用身分驗證功能</w:t>
+      </w:r>
+      <w:r>
+        <w:rPr>
+          <w:rFonts w:eastAsia="標楷體" w:hint="eastAsia"/>
+          <w:bCs/>
+        </w:rPr>
+        <w:t>進行解密</w:t>
+      </w:r>
+      <w:r>
+        <w:rPr>
+          <w:rFonts w:eastAsia="標楷體" w:hint="eastAsia"/>
+          <w:bCs/>
+        </w:rPr>
+        <w:t>。該功能會將此帳號恢復</w:t>
       </w:r>
       <w:r>
         <w:rPr>
@@ -8849,7 +9284,21 @@
           <w:rFonts w:eastAsia="標楷體" w:hint="eastAsia"/>
           <w:bCs/>
         </w:rPr>
-        <w:t>所需之屬性分別由身分控管、</w:t>
+        <w:t>所需之屬性分別由身分控管</w:t>
+      </w:r>
+      <w:r>
+        <w:rPr>
+          <w:rFonts w:eastAsia="標楷體" w:hint="eastAsia"/>
+          <w:bCs/>
+        </w:rPr>
+        <w:t>資料庫</w:t>
+      </w:r>
+      <w:r>
+        <w:rPr>
+          <w:rFonts w:eastAsia="標楷體" w:hint="eastAsia"/>
+          <w:bCs/>
+        </w:rPr>
+        <w:t>、</w:t>
       </w:r>
       <w:r>
         <w:rPr>
@@ -8865,6 +9314,13 @@
         </w:rPr>
         <w:t>病歷資料庫</w:t>
       </w:r>
+      <w:r>
+        <w:rPr>
+          <w:rFonts w:eastAsia="標楷體" w:hint="eastAsia"/>
+          <w:bCs/>
+        </w:rPr>
+        <w:t>中存有的屬性</w:t>
+      </w:r>
       <w:proofErr w:type="gramStart"/>
       <w:r>
         <w:rPr>
@@ -8902,7 +9358,35 @@
           <w:rFonts w:eastAsia="標楷體" w:hint="eastAsia"/>
           <w:bCs/>
         </w:rPr>
-        <w:t>回送至後台。後台接受到金</w:t>
+        <w:t>回送至</w:t>
+      </w:r>
+      <w:r>
+        <w:rPr>
+          <w:rFonts w:eastAsia="標楷體" w:hint="eastAsia"/>
+          <w:bCs/>
+        </w:rPr>
+        <w:t>後端</w:t>
+      </w:r>
+      <w:r>
+        <w:rPr>
+          <w:rFonts w:eastAsia="標楷體" w:hint="eastAsia"/>
+          <w:bCs/>
+        </w:rPr>
+        <w:t>。後</w:t>
+      </w:r>
+      <w:r>
+        <w:rPr>
+          <w:rFonts w:eastAsia="標楷體" w:hint="eastAsia"/>
+          <w:bCs/>
+        </w:rPr>
+        <w:t>端</w:t>
+      </w:r>
+      <w:r>
+        <w:rPr>
+          <w:rFonts w:eastAsia="標楷體" w:hint="eastAsia"/>
+          <w:bCs/>
+        </w:rPr>
+        <w:t>接受到金</w:t>
       </w:r>
       <w:proofErr w:type="gramStart"/>
       <w:r>
@@ -8934,7 +9418,35 @@
           <w:rFonts w:eastAsia="標楷體" w:hint="eastAsia"/>
           <w:bCs/>
         </w:rPr>
-        <w:t>密，並將得到的明文與使用者輸入之密碼比對，相同後才可以調用相關的</w:t>
+        <w:t>密，並將得到的明文與使用者輸入之密碼比對，相同後</w:t>
+      </w:r>
+      <w:r>
+        <w:rPr>
+          <w:rFonts w:eastAsia="標楷體" w:hint="eastAsia"/>
+          <w:bCs/>
+        </w:rPr>
+        <w:t>則為合法登入，</w:t>
+      </w:r>
+      <w:r>
+        <w:rPr>
+          <w:rFonts w:eastAsia="標楷體" w:hint="eastAsia"/>
+          <w:bCs/>
+        </w:rPr>
+        <w:t>可以調用</w:t>
+      </w:r>
+      <w:r>
+        <w:rPr>
+          <w:rFonts w:eastAsia="標楷體" w:hint="eastAsia"/>
+          <w:bCs/>
+        </w:rPr>
+        <w:t>系統</w:t>
+      </w:r>
+      <w:r>
+        <w:rPr>
+          <w:rFonts w:eastAsia="標楷體" w:hint="eastAsia"/>
+          <w:bCs/>
+        </w:rPr>
+        <w:t>相關的</w:t>
       </w:r>
       <w:r>
         <w:rPr>
@@ -8948,7 +9460,21 @@
           <w:rFonts w:eastAsia="標楷體" w:hint="eastAsia"/>
           <w:bCs/>
         </w:rPr>
-        <w:t>，不同則拒絕此次登入請求。身分驗證系統示意圖如圖</w:t>
+        <w:t>，不同則</w:t>
+      </w:r>
+      <w:r>
+        <w:rPr>
+          <w:rFonts w:eastAsia="標楷體" w:hint="eastAsia"/>
+          <w:bCs/>
+        </w:rPr>
+        <w:t>為非法登入，</w:t>
+      </w:r>
+      <w:r>
+        <w:rPr>
+          <w:rFonts w:eastAsia="標楷體" w:hint="eastAsia"/>
+          <w:bCs/>
+        </w:rPr>
+        <w:t>拒絕此次登入請求。身分驗證系統示意圖如圖</w:t>
       </w:r>
       <w:r>
         <w:rPr>
@@ -8964,6 +9490,21 @@
         </w:rPr>
         <w:t>所示。</w:t>
       </w:r>
+    </w:p>
+    <w:p>
+      <w:pPr>
+        <w:pStyle w:val="aa"/>
+        <w:widowControl w:val="0"/>
+        <w:autoSpaceDE w:val="0"/>
+        <w:autoSpaceDN w:val="0"/>
+        <w:adjustRightInd w:val="0"/>
+        <w:ind w:left="0" w:firstLine="360"/>
+        <w:jc w:val="both"/>
+        <w:rPr>
+          <w:rFonts w:eastAsia="標楷體" w:hint="eastAsia"/>
+          <w:bCs/>
+        </w:rPr>
+      </w:pPr>
     </w:p>
     <w:p>
       <w:pPr>
@@ -9108,115 +9649,21 @@
       <w:pPr>
         <w:pStyle w:val="12"/>
         <w:snapToGrid w:val="0"/>
-        <w:ind w:firstLine="480"/>
-        <w:rPr>
-          <w:rFonts w:eastAsia="標楷體"/>
-          <w:bCs/>
-          <w:sz w:val="20"/>
-        </w:rPr>
-      </w:pPr>
-      <w:r>
-        <w:rPr>
-          <w:rFonts w:eastAsia="標楷體" w:hint="eastAsia"/>
-          <w:bCs/>
-          <w:sz w:val="20"/>
-        </w:rPr>
-        <w:t>通過身分驗證</w:t>
-      </w:r>
-      <w:r>
-        <w:rPr>
-          <w:rFonts w:eastAsia="標楷體" w:hint="eastAsia"/>
-          <w:bCs/>
-          <w:sz w:val="20"/>
-        </w:rPr>
-        <w:t>後才可以</w:t>
-      </w:r>
-      <w:r>
-        <w:rPr>
-          <w:rFonts w:eastAsia="標楷體" w:hint="eastAsia"/>
-          <w:bCs/>
-          <w:sz w:val="20"/>
-        </w:rPr>
-        <w:t>開始使用該系統的功能，</w:t>
-      </w:r>
-      <w:r>
-        <w:rPr>
-          <w:rFonts w:eastAsia="標楷體" w:hint="eastAsia"/>
-          <w:bCs/>
-          <w:sz w:val="20"/>
-        </w:rPr>
-        <w:t>合法調用</w:t>
-      </w:r>
-      <w:r>
-        <w:rPr>
-          <w:rFonts w:eastAsia="標楷體" w:hint="eastAsia"/>
-          <w:bCs/>
-          <w:sz w:val="20"/>
-        </w:rPr>
-        <w:t>使用者</w:t>
-      </w:r>
-      <w:r>
-        <w:rPr>
-          <w:rFonts w:eastAsia="標楷體" w:hint="eastAsia"/>
-          <w:bCs/>
-          <w:sz w:val="20"/>
-        </w:rPr>
-        <w:t>FHIR</w:t>
-      </w:r>
-      <w:r>
-        <w:rPr>
-          <w:rFonts w:eastAsia="標楷體" w:hint="eastAsia"/>
-          <w:bCs/>
-          <w:sz w:val="20"/>
-        </w:rPr>
-        <w:t>資料庫內的資料</w:t>
-      </w:r>
-      <w:r>
-        <w:rPr>
-          <w:rFonts w:eastAsia="標楷體" w:hint="eastAsia"/>
-          <w:bCs/>
-          <w:sz w:val="20"/>
-        </w:rPr>
-        <w:t>，</w:t>
-      </w:r>
-      <w:r>
-        <w:rPr>
-          <w:rFonts w:eastAsia="標楷體" w:hint="eastAsia"/>
-          <w:bCs/>
-          <w:sz w:val="20"/>
-        </w:rPr>
-        <w:t>並將資料呈現於</w:t>
-      </w:r>
-      <w:proofErr w:type="gramStart"/>
-      <w:r>
-        <w:rPr>
-          <w:rFonts w:eastAsia="標楷體" w:hint="eastAsia"/>
-          <w:bCs/>
-          <w:sz w:val="20"/>
-        </w:rPr>
-        <w:t>前端頁面</w:t>
-      </w:r>
-      <w:proofErr w:type="gramEnd"/>
-      <w:r>
-        <w:rPr>
-          <w:rFonts w:eastAsia="標楷體" w:hint="eastAsia"/>
-          <w:bCs/>
-          <w:sz w:val="20"/>
-        </w:rPr>
-        <w:t>或是進行其他操作。</w:t>
-      </w:r>
-    </w:p>
-    <w:p>
-      <w:pPr>
-        <w:pStyle w:val="12"/>
-        <w:snapToGrid w:val="0"/>
         <w:ind w:firstLine="0"/>
         <w:rPr>
-          <w:rFonts w:eastAsia="標楷體"/>
-          <w:bCs/>
-          <w:sz w:val="20"/>
-        </w:rPr>
-      </w:pPr>
+          <w:rFonts w:eastAsia="標楷體" w:hint="eastAsia"/>
+          <w:bCs/>
+          <w:sz w:val="20"/>
+        </w:rPr>
+      </w:pPr>
+      <w:r>
+        <w:rPr>
+          <w:rFonts w:eastAsia="標楷體"/>
+          <w:bCs/>
+          <w:sz w:val="20"/>
+        </w:rPr>
+        <w:tab/>
+      </w:r>
     </w:p>
     <w:p>
       <w:pPr>
@@ -11182,6 +11629,7 @@
           <w:sz w:val="16"/>
           <w:szCs w:val="16"/>
         </w:rPr>
+        <w:lastRenderedPageBreak/>
         <w:t xml:space="preserve">  </w:t>
       </w:r>
       <w:r>
@@ -11726,17 +12174,7 @@
           <w:color w:val="000000" w:themeColor="text1"/>
           <w:sz w:val="20"/>
         </w:rPr>
-        <w:t>回傳至後端，與使用者輸入之密碼進行比</w:t>
-      </w:r>
-      <w:r>
-        <w:rPr>
-          <w:rFonts w:eastAsia="標楷體" w:hint="eastAsia"/>
-          <w:bCs/>
-          <w:color w:val="000000" w:themeColor="text1"/>
-          <w:sz w:val="20"/>
-        </w:rPr>
-        <w:lastRenderedPageBreak/>
-        <w:t>對。</w:t>
+        <w:t>回傳至後端，與使用者輸入之密碼進行比對。</w:t>
       </w:r>
     </w:p>
     <w:p>

</xml_diff>

<commit_message>
paper * change verify picture
</commit_message>
<xml_diff>
--- a/Documents/paper.docx
+++ b/Documents/paper.docx
@@ -6893,16 +6893,8 @@
         <w:rPr>
           <w:rFonts w:eastAsia="標楷體" w:hint="eastAsia"/>
         </w:rPr>
-        <w:t>以上的碎片才可以</w:t>
-      </w:r>
-      <w:proofErr w:type="gramStart"/>
-      <w:r>
-        <w:rPr>
-          <w:rFonts w:eastAsia="標楷體" w:hint="eastAsia"/>
-        </w:rPr>
-        <w:t>將密文恢復</w:t>
-      </w:r>
-      <w:proofErr w:type="gramEnd"/>
+        <w:t>以上的碎片才可以將密文恢復</w:t>
+      </w:r>
       <w:r>
         <w:rPr>
           <w:rFonts w:eastAsia="標楷體" w:hint="eastAsia"/>
@@ -9599,8 +9591,8 @@
           <w:noProof/>
         </w:rPr>
         <w:drawing>
-          <wp:inline distT="0" distB="0" distL="0" distR="0" wp14:anchorId="5872B6E9" wp14:editId="13913AB6">
-            <wp:extent cx="2650923" cy="2064385"/>
+          <wp:inline distT="0" distB="0" distL="0" distR="0" wp14:anchorId="5872B6E9" wp14:editId="77A9C7A9">
+            <wp:extent cx="2650923" cy="2064384"/>
             <wp:effectExtent l="0" t="0" r="0" b="0"/>
             <wp:docPr id="1" name="圖片 1"/>
             <wp:cNvGraphicFramePr>
@@ -9628,7 +9620,7 @@
                   <pic:spPr>
                     <a:xfrm>
                       <a:off x="0" y="0"/>
-                      <a:ext cx="2650923" cy="2064385"/>
+                      <a:ext cx="2650923" cy="2064384"/>
                     </a:xfrm>
                     <a:prstGeom prst="rect">
                       <a:avLst/>
@@ -15018,7 +15010,7 @@
         <w:snapToGrid w:val="0"/>
         <w:ind w:firstLine="0"/>
         <w:rPr>
-          <w:rFonts w:eastAsia="標楷體" w:hint="eastAsia"/>
+          <w:rFonts w:eastAsia="標楷體"/>
           <w:bCs/>
           <w:sz w:val="20"/>
         </w:rPr>

</xml_diff>